<commit_message>
Generated code for statecharts in junit-test-generation-example
</commit_message>
<xml_diff>
--- a/doc/Appunti generali.docx
+++ b/doc/Appunti generali.docx
@@ -41,7 +41,15 @@
     </w:p>
     <w:p>
       <w:r>
-        <w:t>La tesi stessa e ulteriori documenti come il report dei vari incontri di trova al progetto Overleaf:</w:t>
+        <w:t xml:space="preserve">La tesi stessa e ulteriori documenti come il report dei vari incontri di trova al progetto </w:t>
+      </w:r>
+      <w:proofErr w:type="spellStart"/>
+      <w:r>
+        <w:t>Overleaf</w:t>
+      </w:r>
+      <w:proofErr w:type="spellEnd"/>
+      <w:r>
+        <w:t>:</w:t>
       </w:r>
     </w:p>
     <w:p>
@@ -74,8 +82,13 @@
       <w:pPr>
         <w:pStyle w:val="Titolo3"/>
       </w:pPr>
-      <w:r>
-        <w:t>Itemis CREATE</w:t>
+      <w:proofErr w:type="spellStart"/>
+      <w:r>
+        <w:t>Itemis</w:t>
+      </w:r>
+      <w:proofErr w:type="spellEnd"/>
+      <w:r>
+        <w:t xml:space="preserve"> CREATE</w:t>
       </w:r>
       <w:r>
         <w:t xml:space="preserve"> (5.1.1)</w:t>
@@ -99,8 +112,19 @@
           <w:sz w:val="22"/>
           <w:szCs w:val="22"/>
         </w:rPr>
-        <w:t>A causa di diversi problemi nell'installare Itemis</w:t>
-      </w:r>
+        <w:t xml:space="preserve">A causa di diversi problemi nell'installare </w:t>
+      </w:r>
+      <w:proofErr w:type="spellStart"/>
+      <w:r>
+        <w:rPr>
+          <w:rFonts w:asciiTheme="minorHAnsi" w:eastAsiaTheme="minorHAnsi" w:hAnsiTheme="minorHAnsi" w:cstheme="minorBidi"/>
+          <w:color w:val="auto"/>
+          <w:sz w:val="22"/>
+          <w:szCs w:val="22"/>
+        </w:rPr>
+        <w:t>Itemis</w:t>
+      </w:r>
+      <w:proofErr w:type="spellEnd"/>
       <w:r>
         <w:rPr>
           <w:rFonts w:asciiTheme="minorHAnsi" w:eastAsiaTheme="minorHAnsi" w:hAnsiTheme="minorHAnsi" w:cstheme="minorBidi"/>
@@ -117,8 +141,39 @@
           <w:sz w:val="22"/>
           <w:szCs w:val="22"/>
         </w:rPr>
-        <w:t>CREATE (ma ance Yakindu) come plug-in di Eclipse, si è optato per l'utilizzo del tool come app standalone (che in fin dei conti è Eclipse con Itemis</w:t>
-      </w:r>
+        <w:t xml:space="preserve">CREATE (ma ance </w:t>
+      </w:r>
+      <w:proofErr w:type="spellStart"/>
+      <w:r>
+        <w:rPr>
+          <w:rFonts w:asciiTheme="minorHAnsi" w:eastAsiaTheme="minorHAnsi" w:hAnsiTheme="minorHAnsi" w:cstheme="minorBidi"/>
+          <w:color w:val="auto"/>
+          <w:sz w:val="22"/>
+          <w:szCs w:val="22"/>
+        </w:rPr>
+        <w:t>Yakindu</w:t>
+      </w:r>
+      <w:proofErr w:type="spellEnd"/>
+      <w:r>
+        <w:rPr>
+          <w:rFonts w:asciiTheme="minorHAnsi" w:eastAsiaTheme="minorHAnsi" w:hAnsiTheme="minorHAnsi" w:cstheme="minorBidi"/>
+          <w:color w:val="auto"/>
+          <w:sz w:val="22"/>
+          <w:szCs w:val="22"/>
+        </w:rPr>
+        <w:t xml:space="preserve">) come plug-in di Eclipse, si è optato per l'utilizzo del tool come app standalone (che in fin dei conti è Eclipse con </w:t>
+      </w:r>
+      <w:proofErr w:type="spellStart"/>
+      <w:r>
+        <w:rPr>
+          <w:rFonts w:asciiTheme="minorHAnsi" w:eastAsiaTheme="minorHAnsi" w:hAnsiTheme="minorHAnsi" w:cstheme="minorBidi"/>
+          <w:color w:val="auto"/>
+          <w:sz w:val="22"/>
+          <w:szCs w:val="22"/>
+        </w:rPr>
+        <w:t>Itemis</w:t>
+      </w:r>
+      <w:proofErr w:type="spellEnd"/>
       <w:r>
         <w:rPr>
           <w:rFonts w:asciiTheme="minorHAnsi" w:eastAsiaTheme="minorHAnsi" w:hAnsiTheme="minorHAnsi" w:cstheme="minorBidi"/>
@@ -261,8 +316,126 @@
           <w:sz w:val="22"/>
           <w:szCs w:val="22"/>
         </w:rPr>
-        <w:t xml:space="preserve"> runCycle() non è public ma private</w:t>
-      </w:r>
+        <w:t xml:space="preserve"> </w:t>
+      </w:r>
+      <w:proofErr w:type="spellStart"/>
+      <w:proofErr w:type="gramStart"/>
+      <w:r>
+        <w:rPr>
+          <w:rFonts w:asciiTheme="minorHAnsi" w:eastAsiaTheme="minorHAnsi" w:hAnsiTheme="minorHAnsi" w:cstheme="minorBidi"/>
+          <w:color w:val="auto"/>
+          <w:sz w:val="22"/>
+          <w:szCs w:val="22"/>
+        </w:rPr>
+        <w:t>runCycle</w:t>
+      </w:r>
+      <w:proofErr w:type="spellEnd"/>
+      <w:r>
+        <w:rPr>
+          <w:rFonts w:asciiTheme="minorHAnsi" w:eastAsiaTheme="minorHAnsi" w:hAnsiTheme="minorHAnsi" w:cstheme="minorBidi"/>
+          <w:color w:val="auto"/>
+          <w:sz w:val="22"/>
+          <w:szCs w:val="22"/>
+        </w:rPr>
+        <w:t>(</w:t>
+      </w:r>
+      <w:proofErr w:type="gramEnd"/>
+      <w:r>
+        <w:rPr>
+          <w:rFonts w:asciiTheme="minorHAnsi" w:eastAsiaTheme="minorHAnsi" w:hAnsiTheme="minorHAnsi" w:cstheme="minorBidi"/>
+          <w:color w:val="auto"/>
+          <w:sz w:val="22"/>
+          <w:szCs w:val="22"/>
+        </w:rPr>
+        <w:t>) non è public ma private</w:t>
+      </w:r>
+      <w:r>
+        <w:rPr>
+          <w:rFonts w:asciiTheme="minorHAnsi" w:eastAsiaTheme="minorHAnsi" w:hAnsiTheme="minorHAnsi" w:cstheme="minorBidi"/>
+          <w:color w:val="auto"/>
+          <w:sz w:val="22"/>
+          <w:szCs w:val="22"/>
+        </w:rPr>
+        <w:t xml:space="preserve">, c’è però il metodo </w:t>
+      </w:r>
+      <w:proofErr w:type="spellStart"/>
+      <w:r>
+        <w:rPr>
+          <w:rFonts w:asciiTheme="minorHAnsi" w:eastAsiaTheme="minorHAnsi" w:hAnsiTheme="minorHAnsi" w:cstheme="minorBidi"/>
+          <w:color w:val="auto"/>
+          <w:sz w:val="22"/>
+          <w:szCs w:val="22"/>
+        </w:rPr>
+        <w:t>triggerWithoutEvent</w:t>
+      </w:r>
+      <w:proofErr w:type="spellEnd"/>
+      <w:r>
+        <w:rPr>
+          <w:rFonts w:asciiTheme="minorHAnsi" w:eastAsiaTheme="minorHAnsi" w:hAnsiTheme="minorHAnsi" w:cstheme="minorBidi"/>
+          <w:color w:val="auto"/>
+          <w:sz w:val="22"/>
+          <w:szCs w:val="22"/>
+        </w:rPr>
+        <w:t>()</w:t>
+      </w:r>
+      <w:r>
+        <w:rPr>
+          <w:rFonts w:asciiTheme="minorHAnsi" w:eastAsiaTheme="minorHAnsi" w:hAnsiTheme="minorHAnsi" w:cstheme="minorBidi"/>
+          <w:color w:val="auto"/>
+          <w:sz w:val="22"/>
+          <w:szCs w:val="22"/>
+        </w:rPr>
+        <w:t>, i</w:t>
+      </w:r>
+      <w:r>
+        <w:rPr>
+          <w:rFonts w:asciiTheme="minorHAnsi" w:eastAsiaTheme="minorHAnsi" w:hAnsiTheme="minorHAnsi" w:cstheme="minorBidi"/>
+          <w:color w:val="auto"/>
+          <w:sz w:val="22"/>
+          <w:szCs w:val="22"/>
+        </w:rPr>
+        <w:t>n realtà</w:t>
+      </w:r>
+      <w:r>
+        <w:rPr>
+          <w:rFonts w:asciiTheme="minorHAnsi" w:eastAsiaTheme="minorHAnsi" w:hAnsiTheme="minorHAnsi" w:cstheme="minorBidi"/>
+          <w:color w:val="auto"/>
+          <w:sz w:val="22"/>
+          <w:szCs w:val="22"/>
+        </w:rPr>
+        <w:t xml:space="preserve"> è probabilmente up-to-date, </w:t>
+      </w:r>
+      <w:proofErr w:type="spellStart"/>
+      <w:r>
+        <w:rPr>
+          <w:rFonts w:asciiTheme="minorHAnsi" w:eastAsiaTheme="minorHAnsi" w:hAnsiTheme="minorHAnsi" w:cstheme="minorBidi"/>
+          <w:color w:val="auto"/>
+          <w:sz w:val="22"/>
+          <w:szCs w:val="22"/>
+        </w:rPr>
+        <w:t>runCycle</w:t>
+      </w:r>
+      <w:proofErr w:type="spellEnd"/>
+      <w:r>
+        <w:rPr>
+          <w:rFonts w:asciiTheme="minorHAnsi" w:eastAsiaTheme="minorHAnsi" w:hAnsiTheme="minorHAnsi" w:cstheme="minorBidi"/>
+          <w:color w:val="auto"/>
+          <w:sz w:val="22"/>
+          <w:szCs w:val="22"/>
+        </w:rPr>
+        <w:t xml:space="preserve"> è private solo nel caso </w:t>
+      </w:r>
+      <w:proofErr w:type="spellStart"/>
+      <w:r>
+        <w:rPr>
+          <w:rFonts w:asciiTheme="minorHAnsi" w:eastAsiaTheme="minorHAnsi" w:hAnsiTheme="minorHAnsi" w:cstheme="minorBidi"/>
+          <w:color w:val="auto"/>
+          <w:sz w:val="22"/>
+          <w:szCs w:val="22"/>
+        </w:rPr>
+        <w:t>EventDriven</w:t>
+      </w:r>
+      <w:proofErr w:type="spellEnd"/>
       <w:r>
         <w:rPr>
           <w:rFonts w:asciiTheme="minorHAnsi" w:eastAsiaTheme="minorHAnsi" w:hAnsiTheme="minorHAnsi" w:cstheme="minorBidi"/>
@@ -288,16 +461,38 @@
           <w:sz w:val="22"/>
           <w:szCs w:val="22"/>
         </w:rPr>
-        <w:t xml:space="preserve"> Itemis CREATE necessita di una licenza.</w:t>
+        <w:t xml:space="preserve"> </w:t>
+      </w:r>
+      <w:proofErr w:type="spellStart"/>
+      <w:r>
+        <w:rPr>
+          <w:rFonts w:asciiTheme="minorHAnsi" w:eastAsiaTheme="minorHAnsi" w:hAnsiTheme="minorHAnsi" w:cstheme="minorBidi"/>
+          <w:color w:val="auto"/>
+          <w:sz w:val="22"/>
+          <w:szCs w:val="22"/>
+        </w:rPr>
+        <w:t>Itemis</w:t>
+      </w:r>
+      <w:proofErr w:type="spellEnd"/>
+      <w:r>
+        <w:rPr>
+          <w:rFonts w:asciiTheme="minorHAnsi" w:eastAsiaTheme="minorHAnsi" w:hAnsiTheme="minorHAnsi" w:cstheme="minorBidi"/>
+          <w:color w:val="auto"/>
+          <w:sz w:val="22"/>
+          <w:szCs w:val="22"/>
+        </w:rPr>
+        <w:t xml:space="preserve"> CREATE necessita di una licenza.</w:t>
       </w:r>
     </w:p>
     <w:p>
       <w:pPr>
         <w:pStyle w:val="Titolo3"/>
       </w:pPr>
+      <w:proofErr w:type="spellStart"/>
       <w:r>
         <w:t>EvoSuite</w:t>
       </w:r>
+      <w:proofErr w:type="spellEnd"/>
       <w:r>
         <w:t xml:space="preserve"> (1.0.6)</w:t>
       </w:r>
@@ -313,14 +508,25 @@
           <w:szCs w:val="22"/>
         </w:rPr>
       </w:pPr>
-      <w:r>
-        <w:rPr>
-          <w:rFonts w:asciiTheme="minorHAnsi" w:eastAsiaTheme="minorHAnsi" w:hAnsiTheme="minorHAnsi" w:cstheme="minorBidi"/>
-          <w:color w:val="auto"/>
-          <w:sz w:val="22"/>
-          <w:szCs w:val="22"/>
-        </w:rPr>
-        <w:t>EvoSuite come plugin non funziona (né se installato da update site né da marketplace)</w:t>
+      <w:proofErr w:type="spellStart"/>
+      <w:r>
+        <w:rPr>
+          <w:rFonts w:asciiTheme="minorHAnsi" w:eastAsiaTheme="minorHAnsi" w:hAnsiTheme="minorHAnsi" w:cstheme="minorBidi"/>
+          <w:color w:val="auto"/>
+          <w:sz w:val="22"/>
+          <w:szCs w:val="22"/>
+        </w:rPr>
+        <w:t>EvoSuite</w:t>
+      </w:r>
+      <w:proofErr w:type="spellEnd"/>
+      <w:r>
+        <w:rPr>
+          <w:rFonts w:asciiTheme="minorHAnsi" w:eastAsiaTheme="minorHAnsi" w:hAnsiTheme="minorHAnsi" w:cstheme="minorBidi"/>
+          <w:color w:val="auto"/>
+          <w:sz w:val="22"/>
+          <w:szCs w:val="22"/>
+        </w:rPr>
+        <w:t xml:space="preserve"> come plugin non funziona (né se installato da update site né da marketplace)</w:t>
       </w:r>
       <w:r>
         <w:rPr>
@@ -356,7 +562,47 @@
           <w:sz w:val="22"/>
           <w:szCs w:val="22"/>
         </w:rPr>
-        <w:t>’approccio progetto maven con test generati ed eseguiti da linea di comando. Per la generazione è obbligatorio visto che i plugin non funzionano. Per l’esecuzione, il comando mvn test funziona, da Eclipse invece no, lancia un’eccezione</w:t>
+        <w:t xml:space="preserve">’approccio progetto </w:t>
+      </w:r>
+      <w:proofErr w:type="spellStart"/>
+      <w:r>
+        <w:rPr>
+          <w:rFonts w:asciiTheme="minorHAnsi" w:eastAsiaTheme="minorHAnsi" w:hAnsiTheme="minorHAnsi" w:cstheme="minorBidi"/>
+          <w:color w:val="auto"/>
+          <w:sz w:val="22"/>
+          <w:szCs w:val="22"/>
+        </w:rPr>
+        <w:t>maven</w:t>
+      </w:r>
+      <w:proofErr w:type="spellEnd"/>
+      <w:r>
+        <w:rPr>
+          <w:rFonts w:asciiTheme="minorHAnsi" w:eastAsiaTheme="minorHAnsi" w:hAnsiTheme="minorHAnsi" w:cstheme="minorBidi"/>
+          <w:color w:val="auto"/>
+          <w:sz w:val="22"/>
+          <w:szCs w:val="22"/>
+        </w:rPr>
+        <w:t xml:space="preserve"> con test generati ed eseguiti da linea di comando. Per la generazione è obbligatorio visto che i plugin non funzionano. Per l’esecuzione, il comando </w:t>
+      </w:r>
+      <w:proofErr w:type="spellStart"/>
+      <w:r>
+        <w:rPr>
+          <w:rFonts w:asciiTheme="minorHAnsi" w:eastAsiaTheme="minorHAnsi" w:hAnsiTheme="minorHAnsi" w:cstheme="minorBidi"/>
+          <w:color w:val="auto"/>
+          <w:sz w:val="22"/>
+          <w:szCs w:val="22"/>
+        </w:rPr>
+        <w:t>mvn</w:t>
+      </w:r>
+      <w:proofErr w:type="spellEnd"/>
+      <w:r>
+        <w:rPr>
+          <w:rFonts w:asciiTheme="minorHAnsi" w:eastAsiaTheme="minorHAnsi" w:hAnsiTheme="minorHAnsi" w:cstheme="minorBidi"/>
+          <w:color w:val="auto"/>
+          <w:sz w:val="22"/>
+          <w:szCs w:val="22"/>
+        </w:rPr>
+        <w:t xml:space="preserve"> test funziona, da Eclipse invece no, lancia un’eccezione</w:t>
       </w:r>
       <w:r>
         <w:rPr>
@@ -384,7 +630,31 @@
         <w:jc w:val="both"/>
       </w:pPr>
       <w:r>
-        <w:t>Per scrivere statechart Itemis CREATE, generare automaticamente del codice java che li implementi e successivamente generare automaticamente dei casi di test JUnit per il codice servono:</w:t>
+        <w:t xml:space="preserve">Per scrivere </w:t>
+      </w:r>
+      <w:proofErr w:type="spellStart"/>
+      <w:r>
+        <w:t>statechart</w:t>
+      </w:r>
+      <w:proofErr w:type="spellEnd"/>
+      <w:r>
+        <w:t xml:space="preserve"> </w:t>
+      </w:r>
+      <w:proofErr w:type="spellStart"/>
+      <w:r>
+        <w:t>Itemis</w:t>
+      </w:r>
+      <w:proofErr w:type="spellEnd"/>
+      <w:r>
+        <w:t xml:space="preserve"> CREATE, generare automaticamente del codice java che li implementi e successivamente generare automaticamente dei casi di test </w:t>
+      </w:r>
+      <w:proofErr w:type="spellStart"/>
+      <w:r>
+        <w:t>JUnit</w:t>
+      </w:r>
+      <w:proofErr w:type="spellEnd"/>
+      <w:r>
+        <w:t xml:space="preserve"> per il codice servono:</w:t>
       </w:r>
     </w:p>
     <w:p>
@@ -423,6 +693,7 @@
           <w:numId w:val="1"/>
         </w:numPr>
       </w:pPr>
+      <w:proofErr w:type="spellStart"/>
       <w:r>
         <w:rPr>
           <w:b/>
@@ -430,6 +701,7 @@
         </w:rPr>
         <w:t>Maven</w:t>
       </w:r>
+      <w:proofErr w:type="spellEnd"/>
       <w:r>
         <w:t>: versione 3.8.4 installata sul PC (la versione è probabilmente irrilevante);</w:t>
       </w:r>
@@ -442,6 +714,7 @@
           <w:numId w:val="1"/>
         </w:numPr>
       </w:pPr>
+      <w:proofErr w:type="spellStart"/>
       <w:r>
         <w:rPr>
           <w:b/>
@@ -449,6 +722,7 @@
         </w:rPr>
         <w:t>EvoSuite</w:t>
       </w:r>
+      <w:proofErr w:type="spellEnd"/>
       <w:r>
         <w:t xml:space="preserve">: file eseguibile evosuite-1.0.6.jar, disponibile a </w:t>
       </w:r>
@@ -482,26 +756,50 @@
           <w:b/>
           <w:bCs/>
         </w:rPr>
-        <w:t>standalone Itemis CREATE</w:t>
-      </w:r>
-      <w:r>
-        <w:t xml:space="preserve">: IDE </w:t>
-      </w:r>
-      <w:r>
-        <w:t xml:space="preserve">con </w:t>
-      </w:r>
+        <w:t xml:space="preserve">standalone </w:t>
+      </w:r>
+      <w:proofErr w:type="spellStart"/>
       <w:r>
         <w:rPr>
           <w:b/>
           <w:bCs/>
         </w:rPr>
+        <w:t>Itemis</w:t>
+      </w:r>
+      <w:proofErr w:type="spellEnd"/>
+      <w:r>
+        <w:rPr>
+          <w:b/>
+          <w:bCs/>
+        </w:rPr>
+        <w:t xml:space="preserve"> CREATE</w:t>
+      </w:r>
+      <w:r>
+        <w:t xml:space="preserve">: IDE </w:t>
+      </w:r>
+      <w:r>
+        <w:t xml:space="preserve">con </w:t>
+      </w:r>
+      <w:r>
+        <w:rPr>
+          <w:b/>
+          <w:bCs/>
+        </w:rPr>
         <w:t>m2e</w:t>
       </w:r>
       <w:r>
         <w:t xml:space="preserve"> (plugin per l</w:t>
       </w:r>
       <w:r>
-        <w:t xml:space="preserve">’utilizzo di Maven) installato e una </w:t>
+        <w:t xml:space="preserve">’utilizzo di </w:t>
+      </w:r>
+      <w:proofErr w:type="spellStart"/>
+      <w:r>
+        <w:t>Maven</w:t>
+      </w:r>
+      <w:proofErr w:type="spellEnd"/>
+      <w:r>
+        <w:t xml:space="preserve">) installato e una </w:t>
       </w:r>
       <w:r>
         <w:rPr>
@@ -522,6 +820,7 @@
           <w:numId w:val="1"/>
         </w:numPr>
       </w:pPr>
+      <w:proofErr w:type="spellStart"/>
       <w:r>
         <w:rPr>
           <w:b/>
@@ -529,9 +828,11 @@
         </w:rPr>
         <w:t>Dependency</w:t>
       </w:r>
+      <w:proofErr w:type="spellEnd"/>
       <w:r>
         <w:t xml:space="preserve">: </w:t>
       </w:r>
+      <w:proofErr w:type="spellStart"/>
       <w:r>
         <w:rPr>
           <w:b/>
@@ -539,9 +840,11 @@
         </w:rPr>
         <w:t>EvoSuite</w:t>
       </w:r>
+      <w:proofErr w:type="spellEnd"/>
       <w:r>
         <w:t xml:space="preserve"> 1.0.6, </w:t>
       </w:r>
+      <w:proofErr w:type="spellStart"/>
       <w:r>
         <w:rPr>
           <w:b/>
@@ -549,8 +852,25 @@
         </w:rPr>
         <w:t>JUnit</w:t>
       </w:r>
-      <w:r>
-        <w:t xml:space="preserve"> 4.12 (dependency del progetto Maven).</w:t>
+      <w:proofErr w:type="spellEnd"/>
+      <w:r>
+        <w:t xml:space="preserve"> 4.12 (</w:t>
+      </w:r>
+      <w:proofErr w:type="spellStart"/>
+      <w:r>
+        <w:t>dependency</w:t>
+      </w:r>
+      <w:proofErr w:type="spellEnd"/>
+      <w:r>
+        <w:t xml:space="preserve"> del progetto </w:t>
+      </w:r>
+      <w:proofErr w:type="spellStart"/>
+      <w:r>
+        <w:t>Maven</w:t>
+      </w:r>
+      <w:proofErr w:type="spellEnd"/>
+      <w:r>
+        <w:t>).</w:t>
       </w:r>
     </w:p>
     <w:p>
@@ -575,7 +895,23 @@
         </w:numPr>
       </w:pPr>
       <w:r>
-        <w:t>Creare un progetto Maven sull’app standalone Itemis CREATE;</w:t>
+        <w:t xml:space="preserve">Creare un progetto </w:t>
+      </w:r>
+      <w:proofErr w:type="spellStart"/>
+      <w:r>
+        <w:t>Maven</w:t>
+      </w:r>
+      <w:proofErr w:type="spellEnd"/>
+      <w:r>
+        <w:t xml:space="preserve"> sull’app standalone </w:t>
+      </w:r>
+      <w:proofErr w:type="spellStart"/>
+      <w:r>
+        <w:t>Itemis</w:t>
+      </w:r>
+      <w:proofErr w:type="spellEnd"/>
+      <w:r>
+        <w:t xml:space="preserve"> CREATE;</w:t>
       </w:r>
     </w:p>
     <w:p>
@@ -587,7 +923,15 @@
         </w:numPr>
       </w:pPr>
       <w:r>
-        <w:t>Sempre su Itemis CREATE, creare un modello, simularlo e generare il codice Java come illustrato nella documentazione del tool;</w:t>
+        <w:t xml:space="preserve">Sempre su </w:t>
+      </w:r>
+      <w:proofErr w:type="spellStart"/>
+      <w:r>
+        <w:t>Itemis</w:t>
+      </w:r>
+      <w:proofErr w:type="spellEnd"/>
+      <w:r>
+        <w:t xml:space="preserve"> CREATE, creare un modello, simularlo e generare il codice Java come illustrato nella documentazione del tool;</w:t>
       </w:r>
     </w:p>
     <w:p>
@@ -636,7 +980,33 @@
         <w:br/>
       </w:r>
       <w:r>
-        <w:t>java -jar C:\Users\lenovo\Downloads\evosuite-1.0.6.jar -class calc.Calculator -projectCP .\target\classes</w:t>
+        <w:t>java -</w:t>
+      </w:r>
+      <w:proofErr w:type="spellStart"/>
+      <w:r>
+        <w:t>jar</w:t>
+      </w:r>
+      <w:proofErr w:type="spellEnd"/>
+      <w:r>
+        <w:t xml:space="preserve"> C:\Users\lenovo\Downloads\evosuite-1.0.6.jar -class </w:t>
+      </w:r>
+      <w:proofErr w:type="spellStart"/>
+      <w:proofErr w:type="gramStart"/>
+      <w:r>
+        <w:t>calc.Calculator</w:t>
+      </w:r>
+      <w:proofErr w:type="spellEnd"/>
+      <w:proofErr w:type="gramEnd"/>
+      <w:r>
+        <w:t xml:space="preserve"> -</w:t>
+      </w:r>
+      <w:proofErr w:type="spellStart"/>
+      <w:r>
+        <w:t>projectCP</w:t>
+      </w:r>
+      <w:proofErr w:type="spellEnd"/>
+      <w:r>
+        <w:t xml:space="preserve"> .\target\classes</w:t>
       </w:r>
     </w:p>
     <w:p>
@@ -647,8 +1017,13 @@
       <w:r>
         <w:t xml:space="preserve"> </w:t>
       </w:r>
-      <w:r>
-        <w:t>mvn test</w:t>
+      <w:proofErr w:type="spellStart"/>
+      <w:r>
+        <w:t>mvn</w:t>
+      </w:r>
+      <w:proofErr w:type="spellEnd"/>
+      <w:r>
+        <w:t xml:space="preserve"> test</w:t>
       </w:r>
       <w:r>
         <w:br/>
@@ -670,8 +1045,21 @@
         <w:t>t</w:t>
       </w:r>
       <w:r>
-        <w:t>ool-use-example ws</w:t>
-      </w:r>
+        <w:t>ool-use-</w:t>
+      </w:r>
+      <w:proofErr w:type="spellStart"/>
+      <w:r>
+        <w:t>example</w:t>
+      </w:r>
+      <w:proofErr w:type="spellEnd"/>
+      <w:r>
+        <w:t xml:space="preserve"> </w:t>
+      </w:r>
+      <w:proofErr w:type="spellStart"/>
+      <w:r>
+        <w:t>ws</w:t>
+      </w:r>
+      <w:proofErr w:type="spellEnd"/>
     </w:p>
     <w:p>
       <w:pPr>
@@ -681,6 +1069,7 @@
           <w:numId w:val="3"/>
         </w:numPr>
       </w:pPr>
+      <w:proofErr w:type="spellStart"/>
       <w:r>
         <w:rPr>
           <w:b/>
@@ -688,8 +1077,17 @@
         </w:rPr>
         <w:t>Calculator</w:t>
       </w:r>
-      <w:r>
-        <w:t>: maven project</w:t>
+      <w:proofErr w:type="spellEnd"/>
+      <w:r>
+        <w:t xml:space="preserve">: </w:t>
+      </w:r>
+      <w:proofErr w:type="spellStart"/>
+      <w:r>
+        <w:t>maven</w:t>
+      </w:r>
+      <w:proofErr w:type="spellEnd"/>
+      <w:r>
+        <w:t xml:space="preserve"> project</w:t>
       </w:r>
       <w:r>
         <w:t xml:space="preserve"> creato</w:t>
@@ -701,11 +1099,24 @@
         <w:t>provare ad utilizzare</w:t>
       </w:r>
       <w:r>
-        <w:t xml:space="preserve"> EvoSuite su una semplice classe</w:t>
-      </w:r>
-      <w:r>
-        <w:t xml:space="preserve"> non ottenuta con itemis</w:t>
-      </w:r>
+        <w:t xml:space="preserve"> </w:t>
+      </w:r>
+      <w:proofErr w:type="spellStart"/>
+      <w:r>
+        <w:t>EvoSuite</w:t>
+      </w:r>
+      <w:proofErr w:type="spellEnd"/>
+      <w:r>
+        <w:t xml:space="preserve"> su una semplice classe</w:t>
+      </w:r>
+      <w:r>
+        <w:t xml:space="preserve"> non ottenuta con </w:t>
+      </w:r>
+      <w:proofErr w:type="spellStart"/>
+      <w:r>
+        <w:t>itemis</w:t>
+      </w:r>
+      <w:proofErr w:type="spellEnd"/>
       <w:r>
         <w:t>.</w:t>
       </w:r>
@@ -718,6 +1129,7 @@
           <w:numId w:val="3"/>
         </w:numPr>
       </w:pPr>
+      <w:proofErr w:type="spellStart"/>
       <w:r>
         <w:rPr>
           <w:b/>
@@ -725,6 +1137,7 @@
         </w:rPr>
         <w:t>CallHandling</w:t>
       </w:r>
+      <w:proofErr w:type="spellEnd"/>
       <w:r>
         <w:t xml:space="preserve">: java project inizialmente ottenuto seguendo il tutorial a </w:t>
       </w:r>
@@ -733,29 +1146,33 @@
           <w:rPr>
             <w:rStyle w:val="Collegamentoipertestuale"/>
           </w:rPr>
-          <w:t>https://www.itemis.com/en/produ</w:t>
-        </w:r>
-        <w:r>
-          <w:rPr>
-            <w:rStyle w:val="Collegamentoipertestuale"/>
-          </w:rPr>
-          <w:t>c</w:t>
-        </w:r>
-        <w:r>
-          <w:rPr>
-            <w:rStyle w:val="Collegamentoipertestuale"/>
-          </w:rPr>
-          <w:t>ts/itemis-create/documentation/tutorials/tutorial_code-generation#tutorial_code-generation</w:t>
+          <w:t>https://www.itemis.com/en/products/itemis-create/documentation/tutorials/tutorial_code-generation#tutorial_code-generation</w:t>
         </w:r>
       </w:hyperlink>
       <w:r>
-        <w:t xml:space="preserve"> e successivamente utilizzato per generare i test con evosuite partendo dal codice generato </w:t>
+        <w:t xml:space="preserve"> e successivamente utilizzato per generare i test con </w:t>
+      </w:r>
+      <w:proofErr w:type="spellStart"/>
+      <w:r>
+        <w:t>evosuite</w:t>
+      </w:r>
+      <w:proofErr w:type="spellEnd"/>
+      <w:r>
+        <w:t xml:space="preserve"> partendo dal codice generato </w:t>
       </w:r>
       <w:r>
         <w:t>da</w:t>
       </w:r>
       <w:r>
-        <w:t xml:space="preserve"> itemis.</w:t>
+        <w:t xml:space="preserve"> </w:t>
+      </w:r>
+      <w:proofErr w:type="spellStart"/>
+      <w:r>
+        <w:t>itemis</w:t>
+      </w:r>
+      <w:proofErr w:type="spellEnd"/>
+      <w:r>
+        <w:t>.</w:t>
       </w:r>
     </w:p>
     <w:p>
@@ -766,6 +1183,7 @@
           <w:numId w:val="3"/>
         </w:numPr>
       </w:pPr>
+      <w:proofErr w:type="spellStart"/>
       <w:r>
         <w:rPr>
           <w:b/>
@@ -773,8 +1191,33 @@
         </w:rPr>
         <w:t>CallHandlingTestExecution</w:t>
       </w:r>
-      <w:r>
-        <w:t xml:space="preserve">: maven project ottenuto da CallHandling con l’obiettivo di eseguire i test da linea di comando con maven visto che </w:t>
+      <w:proofErr w:type="spellEnd"/>
+      <w:r>
+        <w:t xml:space="preserve">: </w:t>
+      </w:r>
+      <w:proofErr w:type="spellStart"/>
+      <w:r>
+        <w:t>maven</w:t>
+      </w:r>
+      <w:proofErr w:type="spellEnd"/>
+      <w:r>
+        <w:t xml:space="preserve"> project ottenuto da </w:t>
+      </w:r>
+      <w:proofErr w:type="spellStart"/>
+      <w:r>
+        <w:t>CallHandling</w:t>
+      </w:r>
+      <w:proofErr w:type="spellEnd"/>
+      <w:r>
+        <w:t xml:space="preserve"> con l’obiettivo di eseguire i test da linea di comando con </w:t>
+      </w:r>
+      <w:proofErr w:type="spellStart"/>
+      <w:r>
+        <w:t>maven</w:t>
+      </w:r>
+      <w:proofErr w:type="spellEnd"/>
+      <w:r>
+        <w:t xml:space="preserve"> visto che </w:t>
       </w:r>
       <w:r>
         <w:t>utilizzando l’</w:t>
@@ -797,6 +1240,7 @@
           <w:numId w:val="3"/>
         </w:numPr>
       </w:pPr>
+      <w:proofErr w:type="spellStart"/>
       <w:r>
         <w:rPr>
           <w:b/>
@@ -804,6 +1248,7 @@
         </w:rPr>
         <w:t>LightSwitch</w:t>
       </w:r>
+      <w:proofErr w:type="spellEnd"/>
       <w:r>
         <w:t xml:space="preserve">: </w:t>
       </w:r>
@@ -824,19 +1269,7 @@
           <w:rPr>
             <w:rStyle w:val="Collegamentoipertestuale"/>
           </w:rPr>
-          <w:t>https://www.itemis.com/en/produ</w:t>
-        </w:r>
-        <w:r>
-          <w:rPr>
-            <w:rStyle w:val="Collegamentoipertestuale"/>
-          </w:rPr>
-          <w:t>c</w:t>
-        </w:r>
-        <w:r>
-          <w:rPr>
-            <w:rStyle w:val="Collegamentoipertestuale"/>
-          </w:rPr>
-          <w:t>ts/itemis-create/documentation/user-guide/sctunit_sctunit_by_example#sctunit_sctunit_by_example</w:t>
+          <w:t>https://www.itemis.com/en/products/itemis-create/documentation/user-guide/sctunit_sctunit_by_example#sctunit_sctunit_by_example</w:t>
         </w:r>
       </w:hyperlink>
       <w:r>
@@ -847,12 +1280,27 @@
       <w:pPr>
         <w:pStyle w:val="Titolo3"/>
       </w:pPr>
-      <w:r>
-        <w:t>junit-test-generation-example</w:t>
-      </w:r>
-      <w:r>
-        <w:t xml:space="preserve"> ws</w:t>
-      </w:r>
+      <w:proofErr w:type="spellStart"/>
+      <w:r>
+        <w:t>junit</w:t>
+      </w:r>
+      <w:proofErr w:type="spellEnd"/>
+      <w:r>
+        <w:t>-test-generation-</w:t>
+      </w:r>
+      <w:proofErr w:type="spellStart"/>
+      <w:r>
+        <w:t>example</w:t>
+      </w:r>
+      <w:proofErr w:type="spellEnd"/>
+      <w:r>
+        <w:t xml:space="preserve"> </w:t>
+      </w:r>
+      <w:proofErr w:type="spellStart"/>
+      <w:r>
+        <w:t>ws</w:t>
+      </w:r>
+      <w:proofErr w:type="spellEnd"/>
     </w:p>
     <w:p>
       <w:pPr>
@@ -861,7 +1309,9 @@
           <w:ilvl w:val="0"/>
           <w:numId w:val="3"/>
         </w:numPr>
-      </w:pPr>
+        <w:jc w:val="both"/>
+      </w:pPr>
+      <w:proofErr w:type="spellStart"/>
       <w:r>
         <w:rPr>
           <w:b/>
@@ -869,8 +1319,17 @@
         </w:rPr>
         <w:t>StatechartExamples</w:t>
       </w:r>
-      <w:r>
-        <w:t>: java project creato per studiare sperimentalmente la struttura dei test JUnit ottenuti con la tool chain finora implementata</w:t>
+      <w:proofErr w:type="spellEnd"/>
+      <w:r>
+        <w:t xml:space="preserve">: java project creato per studiare sperimentalmente la struttura dei test </w:t>
+      </w:r>
+      <w:proofErr w:type="spellStart"/>
+      <w:r>
+        <w:t>JUnit</w:t>
+      </w:r>
+      <w:proofErr w:type="spellEnd"/>
+      <w:r>
+        <w:t xml:space="preserve"> ottenuti con la tool chain finora implementata</w:t>
       </w:r>
       <w:r>
         <w:t>. V</w:t>
@@ -889,9 +1348,115 @@
           <w:ilvl w:val="1"/>
           <w:numId w:val="3"/>
         </w:numPr>
-      </w:pPr>
-      <w:r>
-        <w:t>SimpleLoop: semplice macchina che implementa un loop infinito;</w:t>
+        <w:jc w:val="both"/>
+      </w:pPr>
+      <w:proofErr w:type="spellStart"/>
+      <w:r>
+        <w:rPr>
+          <w:b/>
+          <w:bCs/>
+        </w:rPr>
+        <w:t>SimpleLoop</w:t>
+      </w:r>
+      <w:proofErr w:type="spellEnd"/>
+      <w:r>
+        <w:t>: semplice macchina che implementa un loop infinito</w:t>
+      </w:r>
+      <w:r>
+        <w:t xml:space="preserve">, con </w:t>
+      </w:r>
+      <w:r>
+        <w:t xml:space="preserve">una </w:t>
+      </w:r>
+      <w:proofErr w:type="gramStart"/>
+      <w:r>
+        <w:t>interfaccia  con</w:t>
+      </w:r>
+      <w:proofErr w:type="gramEnd"/>
+      <w:r>
+        <w:t xml:space="preserve"> nome</w:t>
+      </w:r>
+      <w:r>
+        <w:t xml:space="preserve"> light</w:t>
+      </w:r>
+      <w:r>
+        <w:t>. Le interfacce con nome diventano classe statiche (ossia interne alla classe della macchina)</w:t>
+      </w:r>
+      <w:r>
+        <w:t xml:space="preserve">, per chiamare l’evento bisogna prima accedere alla classe statica con il metodo pubblico </w:t>
+      </w:r>
+      <w:proofErr w:type="spellStart"/>
+      <w:r>
+        <w:t>nome_classe_</w:t>
+      </w:r>
+      <w:proofErr w:type="gramStart"/>
+      <w:r>
+        <w:t>statica</w:t>
+      </w:r>
+      <w:proofErr w:type="spellEnd"/>
+      <w:r>
+        <w:t>(</w:t>
+      </w:r>
+      <w:proofErr w:type="gramEnd"/>
+      <w:r>
+        <w:t xml:space="preserve">), dove </w:t>
+      </w:r>
+      <w:proofErr w:type="spellStart"/>
+      <w:r>
+        <w:t>nome_classe_statica</w:t>
+      </w:r>
+      <w:proofErr w:type="spellEnd"/>
+      <w:r>
+        <w:t xml:space="preserve"> è il nome dell’interfaccia</w:t>
+      </w:r>
+      <w:r>
+        <w:t xml:space="preserve">, in questo caso quindi </w:t>
+      </w:r>
+      <w:proofErr w:type="spellStart"/>
+      <w:r>
+        <w:t>IstanzaMacchina.light</w:t>
+      </w:r>
+      <w:proofErr w:type="spellEnd"/>
+      <w:r>
+        <w:t>().</w:t>
+      </w:r>
+      <w:proofErr w:type="spellStart"/>
+      <w:r>
+        <w:t>raiseToggle</w:t>
+      </w:r>
+      <w:proofErr w:type="spellEnd"/>
+      <w:r>
+        <w:t>()</w:t>
+      </w:r>
+      <w:r>
+        <w:t xml:space="preserve">. </w:t>
+      </w:r>
+      <w:r>
+        <w:t xml:space="preserve">Nota che </w:t>
+      </w:r>
+      <w:proofErr w:type="spellStart"/>
+      <w:proofErr w:type="gramStart"/>
+      <w:r>
+        <w:t>isFinal</w:t>
+      </w:r>
+      <w:proofErr w:type="spellEnd"/>
+      <w:r>
+        <w:t>(</w:t>
+      </w:r>
+      <w:proofErr w:type="gramEnd"/>
+      <w:r>
+        <w:t xml:space="preserve">) restituisce sempre false perché non si raggiunge mai un </w:t>
+      </w:r>
+      <w:proofErr w:type="spellStart"/>
+      <w:r>
+        <w:t>Final</w:t>
+      </w:r>
+      <w:proofErr w:type="spellEnd"/>
+      <w:r>
+        <w:t xml:space="preserve"> State</w:t>
+      </w:r>
+      <w:r>
+        <w:t>;</w:t>
       </w:r>
     </w:p>
     <w:p>
@@ -901,9 +1466,55 @@
           <w:ilvl w:val="1"/>
           <w:numId w:val="3"/>
         </w:numPr>
-      </w:pPr>
-      <w:r>
-        <w:t>SimpleSeries: semplice macchina che implementa una tre stati collegati in serie a un exit node;</w:t>
+        <w:jc w:val="both"/>
+      </w:pPr>
+      <w:proofErr w:type="spellStart"/>
+      <w:r>
+        <w:rPr>
+          <w:b/>
+          <w:bCs/>
+        </w:rPr>
+        <w:t>SimpleSeries</w:t>
+      </w:r>
+      <w:proofErr w:type="spellEnd"/>
+      <w:r>
+        <w:t>: semplice macchina che implementa tre stati collegati in serie</w:t>
+      </w:r>
+      <w:r>
+        <w:t xml:space="preserve"> tra loro ed infine</w:t>
+      </w:r>
+      <w:r>
+        <w:t xml:space="preserve"> a</w:t>
+      </w:r>
+      <w:r>
+        <w:t>d</w:t>
+      </w:r>
+      <w:r>
+        <w:t xml:space="preserve"> un exit </w:t>
+      </w:r>
+      <w:proofErr w:type="spellStart"/>
+      <w:r>
+        <w:t>node</w:t>
+      </w:r>
+      <w:proofErr w:type="spellEnd"/>
+      <w:r>
+        <w:t xml:space="preserve">, in aggiunta alla serie c’è una transizione per verificare la differenza tra </w:t>
+      </w:r>
+      <w:proofErr w:type="spellStart"/>
+      <w:r>
+        <w:t>EventDriven</w:t>
+      </w:r>
+      <w:proofErr w:type="spellEnd"/>
+      <w:r>
+        <w:t xml:space="preserve"> e </w:t>
+      </w:r>
+      <w:proofErr w:type="spellStart"/>
+      <w:r>
+        <w:t>CycleBased</w:t>
+      </w:r>
+      <w:proofErr w:type="spellEnd"/>
+      <w:r>
+        <w:t>;</w:t>
       </w:r>
     </w:p>
     <w:p>
@@ -913,9 +1524,48 @@
           <w:ilvl w:val="1"/>
           <w:numId w:val="3"/>
         </w:numPr>
-      </w:pPr>
-      <w:r>
-        <w:t>SimpleChoice: macchina che utilizza l’elemento choice. In aggiunta si usano le variabili, le guardie e le reaction;</w:t>
+        <w:jc w:val="both"/>
+      </w:pPr>
+      <w:proofErr w:type="spellStart"/>
+      <w:r>
+        <w:rPr>
+          <w:b/>
+          <w:bCs/>
+        </w:rPr>
+        <w:t>SimpleSeries</w:t>
+      </w:r>
+      <w:r>
+        <w:rPr>
+          <w:b/>
+          <w:bCs/>
+        </w:rPr>
+        <w:t>CycleBased</w:t>
+      </w:r>
+      <w:proofErr w:type="spellEnd"/>
+      <w:r>
+        <w:t xml:space="preserve">: </w:t>
+      </w:r>
+      <w:r>
+        <w:t xml:space="preserve">identica alla precedente ma </w:t>
+      </w:r>
+      <w:proofErr w:type="spellStart"/>
+      <w:proofErr w:type="gramStart"/>
+      <w:r>
+        <w:t>CycleBased</w:t>
+      </w:r>
+      <w:proofErr w:type="spellEnd"/>
+      <w:r>
+        <w:t>(</w:t>
+      </w:r>
+      <w:proofErr w:type="gramEnd"/>
+      <w:r>
+        <w:t>200)</w:t>
+      </w:r>
+      <w:r>
+        <w:t>. La gestione dei tempi del ciclo deve essere implementata dal client, il 200 non è presente nel codice generato</w:t>
+      </w:r>
+      <w:r>
+        <w:t>;</w:t>
       </w:r>
     </w:p>
     <w:p>
@@ -925,12 +1575,39 @@
           <w:ilvl w:val="1"/>
           <w:numId w:val="3"/>
         </w:numPr>
-      </w:pPr>
-      <w:r>
-        <w:t xml:space="preserve">SimpleCompositeState: macchina con stato composto, </w:t>
-      </w:r>
-      <w:r>
-        <w:t>con ingresso alternativo.</w:t>
+        <w:jc w:val="both"/>
+      </w:pPr>
+      <w:proofErr w:type="spellStart"/>
+      <w:r>
+        <w:rPr>
+          <w:b/>
+          <w:bCs/>
+        </w:rPr>
+        <w:t>SimpleChoice</w:t>
+      </w:r>
+      <w:proofErr w:type="spellEnd"/>
+      <w:r>
+        <w:t xml:space="preserve">: macchina che utilizza l’elemento </w:t>
+      </w:r>
+      <w:proofErr w:type="spellStart"/>
+      <w:r>
+        <w:t>choice</w:t>
+      </w:r>
+      <w:proofErr w:type="spellEnd"/>
+      <w:r>
+        <w:t>. In aggiunta si usano le variabili, le guardie</w:t>
+      </w:r>
+      <w:r>
+        <w:t xml:space="preserve"> e </w:t>
+      </w:r>
+      <w:r>
+        <w:t>le reaction</w:t>
+      </w:r>
+      <w:r>
+        <w:t xml:space="preserve"> (sia nelle transizioni che negli stati)</w:t>
+      </w:r>
+      <w:r>
+        <w:t>;</w:t>
       </w:r>
     </w:p>
     <w:p>
@@ -940,36 +1617,1349 @@
           <w:ilvl w:val="1"/>
           <w:numId w:val="3"/>
         </w:numPr>
-      </w:pPr>
-      <w:r>
-        <w:t>SimpleParallel:</w:t>
+        <w:jc w:val="both"/>
+      </w:pPr>
+      <w:proofErr w:type="spellStart"/>
+      <w:r>
+        <w:rPr>
+          <w:b/>
+          <w:bCs/>
+        </w:rPr>
+        <w:t>SimpleCompositeState</w:t>
+      </w:r>
+      <w:proofErr w:type="spellEnd"/>
+      <w:r>
+        <w:t xml:space="preserve">: macchina con stato composto, </w:t>
+      </w:r>
+      <w:r>
+        <w:t>con ingresso alternativo.</w:t>
+      </w:r>
+      <w:r>
+        <w:t xml:space="preserve"> Nel codice generato, quando bisogna entrare in uno stato composto (o uscire), ogni metodo di ingresso chiama il metodo per entrare nell’elemento successivo, ad esempio se si entra in </w:t>
+      </w:r>
+      <w:proofErr w:type="spellStart"/>
+      <w:r>
+        <w:t>StateB</w:t>
+      </w:r>
+      <w:proofErr w:type="spellEnd"/>
+      <w:r>
+        <w:t xml:space="preserve"> con ev2, viene chiamato il metodo per entrare in </w:t>
+      </w:r>
+      <w:proofErr w:type="spellStart"/>
+      <w:r>
+        <w:t>StateB</w:t>
+      </w:r>
+      <w:proofErr w:type="spellEnd"/>
+      <w:r>
+        <w:t xml:space="preserve">, che chiama il metodo per entrare nella </w:t>
+      </w:r>
+      <w:proofErr w:type="spellStart"/>
+      <w:r>
+        <w:t>region</w:t>
+      </w:r>
+      <w:proofErr w:type="spellEnd"/>
+      <w:r>
+        <w:t xml:space="preserve"> r1, che chiama il metodo per “entrare” in </w:t>
+      </w:r>
+      <w:proofErr w:type="spellStart"/>
+      <w:r>
+        <w:t>alt_entry</w:t>
+      </w:r>
+      <w:proofErr w:type="spellEnd"/>
+      <w:r>
+        <w:t>, che infine chiama il metodo per entrare nello stato StateB2.</w:t>
+      </w:r>
+      <w:r>
+        <w:t xml:space="preserve"> Gli enumerativi che rappresentano gli stati hanno un nome che riflette questa “gerarchia”</w:t>
+      </w:r>
+      <w:r>
+        <w:t>;</w:t>
+      </w:r>
+    </w:p>
+    <w:p>
+      <w:pPr>
+        <w:pStyle w:val="Paragrafoelenco"/>
+        <w:numPr>
+          <w:ilvl w:val="1"/>
+          <w:numId w:val="3"/>
+        </w:numPr>
+        <w:jc w:val="both"/>
+      </w:pPr>
+      <w:proofErr w:type="spellStart"/>
+      <w:r>
+        <w:rPr>
+          <w:b/>
+          <w:bCs/>
+        </w:rPr>
+        <w:t>SimpleParallel</w:t>
+      </w:r>
+      <w:proofErr w:type="spellEnd"/>
+      <w:r>
+        <w:t>:</w:t>
       </w:r>
       <w:r>
         <w:t xml:space="preserve"> semplice macchina per simulare il “parallelismo” (in realtà implementato serialmente) negli stati composti.</w:t>
       </w:r>
-    </w:p>
-    <w:p>
-      <w:r>
-        <w:t>TODO: mancano ancora tant</w:t>
-      </w:r>
-      <w:r>
-        <w:t>i comportamenti modellabili con itemis create, ad esempio le history, le regioni ortogonali, gli out event e le operaations, l’esecuzione cyclebased</w:t>
-      </w:r>
-      <w:r>
-        <w:t>, le interfacce con nomi</w:t>
-      </w:r>
-      <w:r>
-        <w:t xml:space="preserve"> ecc.</w:t>
-      </w:r>
-    </w:p>
-    <w:p>
-      <w:pPr>
-        <w:ind w:left="360"/>
-        <w:rPr>
+      <w:r>
+        <w:t xml:space="preserve"> Il vettore </w:t>
+      </w:r>
+      <w:proofErr w:type="spellStart"/>
+      <w:r>
+        <w:t>StateVector</w:t>
+      </w:r>
+      <w:proofErr w:type="spellEnd"/>
+      <w:r>
+        <w:t xml:space="preserve"> contiene due elementi anziché uno, perché in uno stesso momento possono essere attivi fino a due stati.</w:t>
+      </w:r>
+      <w:r>
+        <w:t xml:space="preserve">  Quindi il metodo </w:t>
+      </w:r>
+      <w:proofErr w:type="spellStart"/>
+      <w:proofErr w:type="gramStart"/>
+      <w:r>
+        <w:t>microStep</w:t>
+      </w:r>
+      <w:proofErr w:type="spellEnd"/>
+      <w:r>
+        <w:t>(</w:t>
+      </w:r>
+      <w:proofErr w:type="gramEnd"/>
+      <w:r>
+        <w:t>) deve gestire switch case.</w:t>
+      </w:r>
+    </w:p>
+    <w:p>
+      <w:pPr>
+        <w:jc w:val="both"/>
+      </w:pPr>
+    </w:p>
+    <w:p>
+      <w:pPr>
+        <w:jc w:val="both"/>
+      </w:pPr>
+    </w:p>
+    <w:p>
+      <w:pPr>
+        <w:rPr>
+          <w:b/>
+          <w:bCs/>
+          <w:sz w:val="32"/>
+          <w:szCs w:val="32"/>
+        </w:rPr>
+      </w:pPr>
+      <w:r>
+        <w:rPr>
+          <w:b/>
+          <w:bCs/>
+          <w:sz w:val="32"/>
+          <w:szCs w:val="32"/>
+        </w:rPr>
+        <w:lastRenderedPageBreak/>
+        <w:t>TODO</w:t>
+      </w:r>
+    </w:p>
+    <w:p>
+      <w:pPr>
+        <w:pStyle w:val="Paragrafoelenco"/>
+        <w:numPr>
+          <w:ilvl w:val="0"/>
+          <w:numId w:val="3"/>
+        </w:numPr>
+      </w:pPr>
+      <w:r>
+        <w:t>Ma</w:t>
+      </w:r>
+      <w:r>
+        <w:t>ncano ancora tant</w:t>
+      </w:r>
+      <w:r>
+        <w:t xml:space="preserve">i comportamenti modellabili con </w:t>
+      </w:r>
+      <w:proofErr w:type="spellStart"/>
+      <w:r>
+        <w:t>itemis</w:t>
+      </w:r>
+      <w:proofErr w:type="spellEnd"/>
+      <w:r>
+        <w:t xml:space="preserve"> create, ad esempio le history, le regioni ortogonali, gli out event e le </w:t>
+      </w:r>
+      <w:proofErr w:type="spellStart"/>
+      <w:r>
+        <w:t>operations</w:t>
+      </w:r>
+      <w:proofErr w:type="spellEnd"/>
+      <w:r>
+        <w:t>, gli eventi temporali</w:t>
+      </w:r>
+      <w:r>
+        <w:t xml:space="preserve"> </w:t>
+      </w:r>
+      <w:r>
+        <w:t>ecc.</w:t>
+      </w:r>
+    </w:p>
+    <w:p>
+      <w:pPr>
+        <w:pStyle w:val="Paragrafoelenco"/>
+        <w:numPr>
+          <w:ilvl w:val="0"/>
+          <w:numId w:val="3"/>
+        </w:numPr>
+      </w:pPr>
+      <w:r>
+        <w:t xml:space="preserve">Per info sulle </w:t>
+      </w:r>
+      <w:proofErr w:type="spellStart"/>
+      <w:r>
+        <w:t>operations</w:t>
+      </w:r>
+      <w:proofErr w:type="spellEnd"/>
+      <w:r>
+        <w:t xml:space="preserve"> guarda </w:t>
+      </w:r>
+      <w:hyperlink r:id="rId11" w:history="1">
+        <w:r>
+          <w:rPr>
+            <w:rStyle w:val="Collegamentoipertestuale"/>
+          </w:rPr>
+          <w:t>https://www.itemis.com/en/products/itemis-create/documentation/user-guide/codegen_java_code_generator#codegen_java_operation_callback</w:t>
+        </w:r>
+      </w:hyperlink>
+      <w:r>
+        <w:t>.</w:t>
+      </w:r>
+    </w:p>
+    <w:p>
+      <w:pPr>
+        <w:pStyle w:val="Paragrafoelenco"/>
+        <w:numPr>
+          <w:ilvl w:val="0"/>
+          <w:numId w:val="3"/>
+        </w:numPr>
+      </w:pPr>
+      <w:bookmarkStart w:id="0" w:name="_Hlk149573556"/>
+      <w:r>
+        <w:rPr>
+          <w:b/>
+          <w:bCs/>
+        </w:rPr>
+        <w:t>NOTA IMPORT</w:t>
+      </w:r>
+      <w:bookmarkEnd w:id="0"/>
+      <w:r>
+        <w:rPr>
+          <w:b/>
+          <w:bCs/>
+        </w:rPr>
+        <w:t>ANTE</w:t>
+      </w:r>
+      <w:r>
+        <w:t xml:space="preserve">: al link </w:t>
+      </w:r>
+      <w:hyperlink r:id="rId12" w:history="1">
+        <w:r>
+          <w:rPr>
+            <w:rStyle w:val="Collegamentoipertestuale"/>
+          </w:rPr>
+          <w:t>https://www.itemis.com/en/products/itemis-create/documentation/user-guide/sclang_definition_section#sclang_cyclebased</w:t>
+        </w:r>
+      </w:hyperlink>
+      <w:r>
+        <w:t xml:space="preserve"> viene detto:</w:t>
+      </w:r>
+    </w:p>
+    <w:p>
+      <w:pPr>
+        <w:pStyle w:val="NormaleWeb"/>
+        <w:shd w:val="clear" w:color="auto" w:fill="FFFFFF"/>
+        <w:spacing w:before="0" w:beforeAutospacing="0" w:after="300" w:afterAutospacing="0"/>
+        <w:ind w:left="720"/>
+        <w:rPr>
+          <w:rFonts w:ascii="Roboto" w:hAnsi="Roboto"/>
+          <w:color w:val="00457C"/>
+          <w:sz w:val="22"/>
+          <w:szCs w:val="22"/>
+        </w:rPr>
+      </w:pPr>
+      <w:r>
+        <w:rPr>
+          <w:rFonts w:ascii="Roboto" w:hAnsi="Roboto"/>
+          <w:color w:val="00457C"/>
+          <w:sz w:val="22"/>
+          <w:szCs w:val="22"/>
+        </w:rPr>
+        <w:t>The </w:t>
+      </w:r>
+      <w:r>
+        <w:rPr>
+          <w:rStyle w:val="CodiceHTML"/>
+          <w:rFonts w:eastAsiaTheme="majorEastAsia"/>
+          <w:color w:val="111111"/>
+          <w:sz w:val="22"/>
+          <w:szCs w:val="22"/>
+        </w:rPr>
+        <w:t>@CycleBased</w:t>
+      </w:r>
+      <w:r>
+        <w:rPr>
+          <w:rFonts w:ascii="Roboto" w:hAnsi="Roboto"/>
+          <w:color w:val="00457C"/>
+          <w:sz w:val="22"/>
+          <w:szCs w:val="22"/>
+        </w:rPr>
+        <w:t> </w:t>
+      </w:r>
+      <w:proofErr w:type="spellStart"/>
+      <w:r>
+        <w:rPr>
+          <w:rFonts w:ascii="Roboto" w:hAnsi="Roboto"/>
+          <w:color w:val="00457C"/>
+          <w:sz w:val="22"/>
+          <w:szCs w:val="22"/>
+        </w:rPr>
+        <w:t>annotation</w:t>
+      </w:r>
+      <w:proofErr w:type="spellEnd"/>
+      <w:r>
+        <w:rPr>
+          <w:rFonts w:ascii="Roboto" w:hAnsi="Roboto"/>
+          <w:color w:val="00457C"/>
+          <w:sz w:val="22"/>
+          <w:szCs w:val="22"/>
+        </w:rPr>
+        <w:t xml:space="preserve"> </w:t>
+      </w:r>
+      <w:proofErr w:type="spellStart"/>
+      <w:r>
+        <w:rPr>
+          <w:rFonts w:ascii="Roboto" w:hAnsi="Roboto"/>
+          <w:color w:val="00457C"/>
+          <w:sz w:val="22"/>
+          <w:szCs w:val="22"/>
+        </w:rPr>
+        <w:t>specifies</w:t>
+      </w:r>
+      <w:proofErr w:type="spellEnd"/>
+      <w:r>
+        <w:rPr>
+          <w:rFonts w:ascii="Roboto" w:hAnsi="Roboto"/>
+          <w:color w:val="00457C"/>
+          <w:sz w:val="22"/>
+          <w:szCs w:val="22"/>
+        </w:rPr>
+        <w:t xml:space="preserve"> </w:t>
+      </w:r>
+      <w:proofErr w:type="spellStart"/>
+      <w:r>
+        <w:rPr>
+          <w:rFonts w:ascii="Roboto" w:hAnsi="Roboto"/>
+          <w:color w:val="00457C"/>
+          <w:sz w:val="22"/>
+          <w:szCs w:val="22"/>
+        </w:rPr>
+        <w:t>that</w:t>
+      </w:r>
+      <w:proofErr w:type="spellEnd"/>
+      <w:r>
+        <w:rPr>
+          <w:rFonts w:ascii="Roboto" w:hAnsi="Roboto"/>
+          <w:color w:val="00457C"/>
+          <w:sz w:val="22"/>
+          <w:szCs w:val="22"/>
+        </w:rPr>
+        <w:t xml:space="preserve"> the </w:t>
+      </w:r>
+      <w:proofErr w:type="spellStart"/>
+      <w:r>
+        <w:rPr>
+          <w:rFonts w:ascii="Roboto" w:hAnsi="Roboto"/>
+          <w:color w:val="00457C"/>
+          <w:sz w:val="22"/>
+          <w:szCs w:val="22"/>
+        </w:rPr>
+        <w:fldChar w:fldCharType="begin"/>
+      </w:r>
+      <w:r>
+        <w:rPr>
+          <w:rFonts w:ascii="Roboto" w:hAnsi="Roboto"/>
+          <w:color w:val="00457C"/>
+          <w:sz w:val="22"/>
+          <w:szCs w:val="22"/>
+        </w:rPr>
+        <w:instrText>HYPERLINK "https://www.itemis.com/en/products/itemis-create/documentation/user-guide/codegen_general_concepts_of_the_state_machine_code" \l "codegen_execution_schemes"</w:instrText>
+      </w:r>
+      <w:r>
+        <w:rPr>
+          <w:rFonts w:ascii="Roboto" w:hAnsi="Roboto"/>
+          <w:color w:val="00457C"/>
+          <w:sz w:val="22"/>
+          <w:szCs w:val="22"/>
+        </w:rPr>
+      </w:r>
+      <w:r>
+        <w:rPr>
+          <w:rFonts w:ascii="Roboto" w:hAnsi="Roboto"/>
+          <w:color w:val="00457C"/>
+          <w:sz w:val="22"/>
+          <w:szCs w:val="22"/>
+        </w:rPr>
+        <w:fldChar w:fldCharType="separate"/>
+      </w:r>
+      <w:r>
+        <w:rPr>
+          <w:rStyle w:val="Enfasicorsivo"/>
+          <w:rFonts w:ascii="Roboto" w:hAnsi="Roboto"/>
+          <w:color w:val="00457C"/>
+          <w:sz w:val="22"/>
+          <w:szCs w:val="22"/>
           <w:u w:val="single"/>
         </w:rPr>
-      </w:pPr>
-    </w:p>
+        <w:t>cycle-based</w:t>
+      </w:r>
+      <w:proofErr w:type="spellEnd"/>
+      <w:r>
+        <w:rPr>
+          <w:rStyle w:val="Enfasicorsivo"/>
+          <w:rFonts w:ascii="Roboto" w:hAnsi="Roboto"/>
+          <w:color w:val="00457C"/>
+          <w:sz w:val="22"/>
+          <w:szCs w:val="22"/>
+          <w:u w:val="single"/>
+        </w:rPr>
+        <w:t xml:space="preserve"> </w:t>
+      </w:r>
+      <w:proofErr w:type="spellStart"/>
+      <w:r>
+        <w:rPr>
+          <w:rStyle w:val="Enfasicorsivo"/>
+          <w:rFonts w:ascii="Roboto" w:hAnsi="Roboto"/>
+          <w:color w:val="00457C"/>
+          <w:sz w:val="22"/>
+          <w:szCs w:val="22"/>
+          <w:u w:val="single"/>
+        </w:rPr>
+        <w:t>execution</w:t>
+      </w:r>
+      <w:proofErr w:type="spellEnd"/>
+      <w:r>
+        <w:rPr>
+          <w:rStyle w:val="Enfasicorsivo"/>
+          <w:rFonts w:ascii="Roboto" w:hAnsi="Roboto"/>
+          <w:color w:val="00457C"/>
+          <w:sz w:val="22"/>
+          <w:szCs w:val="22"/>
+          <w:u w:val="single"/>
+        </w:rPr>
+        <w:t xml:space="preserve"> </w:t>
+      </w:r>
+      <w:proofErr w:type="spellStart"/>
+      <w:r>
+        <w:rPr>
+          <w:rStyle w:val="Enfasicorsivo"/>
+          <w:rFonts w:ascii="Roboto" w:hAnsi="Roboto"/>
+          <w:color w:val="00457C"/>
+          <w:sz w:val="22"/>
+          <w:szCs w:val="22"/>
+          <w:u w:val="single"/>
+        </w:rPr>
+        <w:t>scheme</w:t>
+      </w:r>
+      <w:proofErr w:type="spellEnd"/>
+      <w:r>
+        <w:rPr>
+          <w:rStyle w:val="Collegamentoipertestuale"/>
+          <w:rFonts w:ascii="Roboto" w:hAnsi="Roboto"/>
+          <w:color w:val="00457C"/>
+          <w:sz w:val="22"/>
+          <w:szCs w:val="22"/>
+        </w:rPr>
+        <w:t> </w:t>
+      </w:r>
+      <w:proofErr w:type="spellStart"/>
+      <w:r>
+        <w:rPr>
+          <w:rFonts w:ascii="Roboto" w:hAnsi="Roboto"/>
+          <w:color w:val="00457C"/>
+          <w:sz w:val="22"/>
+          <w:szCs w:val="22"/>
+        </w:rPr>
+        <w:fldChar w:fldCharType="end"/>
+      </w:r>
+      <w:r>
+        <w:rPr>
+          <w:rFonts w:ascii="Roboto" w:hAnsi="Roboto"/>
+          <w:color w:val="00457C"/>
+          <w:sz w:val="22"/>
+          <w:szCs w:val="22"/>
+        </w:rPr>
+        <w:t>is</w:t>
+      </w:r>
+      <w:proofErr w:type="spellEnd"/>
+      <w:r>
+        <w:rPr>
+          <w:rFonts w:ascii="Roboto" w:hAnsi="Roboto"/>
+          <w:color w:val="00457C"/>
+          <w:sz w:val="22"/>
+          <w:szCs w:val="22"/>
+        </w:rPr>
+        <w:t xml:space="preserve"> to be </w:t>
+      </w:r>
+      <w:proofErr w:type="spellStart"/>
+      <w:r>
+        <w:rPr>
+          <w:rFonts w:ascii="Roboto" w:hAnsi="Roboto"/>
+          <w:color w:val="00457C"/>
+          <w:sz w:val="22"/>
+          <w:szCs w:val="22"/>
+        </w:rPr>
+        <w:t>used</w:t>
+      </w:r>
+      <w:proofErr w:type="spellEnd"/>
+      <w:r>
+        <w:rPr>
+          <w:rFonts w:ascii="Roboto" w:hAnsi="Roboto"/>
+          <w:color w:val="00457C"/>
+          <w:sz w:val="22"/>
+          <w:szCs w:val="22"/>
+        </w:rPr>
+        <w:t>.</w:t>
+      </w:r>
+    </w:p>
+    <w:p>
+      <w:pPr>
+        <w:pStyle w:val="NormaleWeb"/>
+        <w:shd w:val="clear" w:color="auto" w:fill="FFFFFF"/>
+        <w:spacing w:before="0" w:beforeAutospacing="0" w:after="300" w:afterAutospacing="0"/>
+        <w:ind w:left="720"/>
+        <w:rPr>
+          <w:rFonts w:ascii="Roboto" w:hAnsi="Roboto"/>
+          <w:color w:val="00457C"/>
+          <w:sz w:val="22"/>
+          <w:szCs w:val="22"/>
+        </w:rPr>
+      </w:pPr>
+      <w:proofErr w:type="spellStart"/>
+      <w:r>
+        <w:rPr>
+          <w:rFonts w:ascii="Roboto" w:hAnsi="Roboto"/>
+          <w:color w:val="00457C"/>
+          <w:sz w:val="22"/>
+          <w:szCs w:val="22"/>
+        </w:rPr>
+        <w:t>Synopsis</w:t>
+      </w:r>
+      <w:proofErr w:type="spellEnd"/>
+      <w:r>
+        <w:rPr>
+          <w:rFonts w:ascii="Roboto" w:hAnsi="Roboto"/>
+          <w:color w:val="00457C"/>
+          <w:sz w:val="22"/>
+          <w:szCs w:val="22"/>
+        </w:rPr>
+        <w:t>: </w:t>
+      </w:r>
+      <w:r>
+        <w:rPr>
+          <w:rStyle w:val="CodiceHTML"/>
+          <w:rFonts w:eastAsiaTheme="majorEastAsia"/>
+          <w:color w:val="111111"/>
+          <w:sz w:val="22"/>
+          <w:szCs w:val="22"/>
+        </w:rPr>
+        <w:t>@</w:t>
+      </w:r>
+      <w:proofErr w:type="gramStart"/>
+      <w:r>
+        <w:rPr>
+          <w:rStyle w:val="CodiceHTML"/>
+          <w:rFonts w:eastAsiaTheme="majorEastAsia"/>
+          <w:color w:val="111111"/>
+          <w:sz w:val="22"/>
+          <w:szCs w:val="22"/>
+        </w:rPr>
+        <w:t>CycleBased(</w:t>
+      </w:r>
+      <w:r>
+        <w:rPr>
+          <w:rFonts w:ascii="Roboto" w:hAnsi="Roboto"/>
+          <w:color w:val="00457C"/>
+          <w:sz w:val="22"/>
+          <w:szCs w:val="22"/>
+        </w:rPr>
+        <w:t> </w:t>
+      </w:r>
+      <w:proofErr w:type="spellStart"/>
+      <w:r>
+        <w:rPr>
+          <w:rStyle w:val="Enfasicorsivo"/>
+          <w:rFonts w:ascii="Roboto" w:hAnsi="Roboto"/>
+          <w:color w:val="00457C"/>
+          <w:sz w:val="22"/>
+          <w:szCs w:val="22"/>
+        </w:rPr>
+        <w:t>period</w:t>
+      </w:r>
+      <w:proofErr w:type="spellEnd"/>
+      <w:proofErr w:type="gramEnd"/>
+      <w:r>
+        <w:rPr>
+          <w:rStyle w:val="CodiceHTML"/>
+          <w:rFonts w:eastAsiaTheme="majorEastAsia"/>
+          <w:color w:val="111111"/>
+          <w:sz w:val="22"/>
+          <w:szCs w:val="22"/>
+        </w:rPr>
+        <w:t>)</w:t>
+      </w:r>
+    </w:p>
+    <w:p>
+      <w:pPr>
+        <w:pStyle w:val="Paragrafoelenco"/>
+        <w:jc w:val="both"/>
+        <w:rPr>
+          <w:rFonts w:ascii="Roboto" w:hAnsi="Roboto"/>
+          <w:color w:val="00457C"/>
+          <w:shd w:val="clear" w:color="auto" w:fill="FFFFFF"/>
+        </w:rPr>
+      </w:pPr>
+      <w:r>
+        <w:rPr>
+          <w:rFonts w:ascii="Roboto" w:hAnsi="Roboto"/>
+          <w:color w:val="00457C"/>
+          <w:shd w:val="clear" w:color="auto" w:fill="FFFFFF"/>
+        </w:rPr>
+        <w:t xml:space="preserve">The </w:t>
+      </w:r>
+      <w:proofErr w:type="spellStart"/>
+      <w:r>
+        <w:rPr>
+          <w:rFonts w:ascii="Roboto" w:hAnsi="Roboto"/>
+          <w:color w:val="00457C"/>
+          <w:shd w:val="clear" w:color="auto" w:fill="FFFFFF"/>
+        </w:rPr>
+        <w:t>mandatory</w:t>
+      </w:r>
+      <w:proofErr w:type="spellEnd"/>
+      <w:r>
+        <w:rPr>
+          <w:rFonts w:ascii="Roboto" w:hAnsi="Roboto"/>
+          <w:color w:val="00457C"/>
+          <w:shd w:val="clear" w:color="auto" w:fill="FFFFFF"/>
+        </w:rPr>
+        <w:t xml:space="preserve"> </w:t>
+      </w:r>
+      <w:proofErr w:type="spellStart"/>
+      <w:r>
+        <w:rPr>
+          <w:rFonts w:ascii="Roboto" w:hAnsi="Roboto"/>
+          <w:color w:val="00457C"/>
+          <w:shd w:val="clear" w:color="auto" w:fill="FFFFFF"/>
+        </w:rPr>
+        <w:t>parameter</w:t>
+      </w:r>
+      <w:proofErr w:type="spellEnd"/>
+      <w:r>
+        <w:rPr>
+          <w:rFonts w:ascii="Roboto" w:hAnsi="Roboto"/>
+          <w:color w:val="00457C"/>
+          <w:shd w:val="clear" w:color="auto" w:fill="FFFFFF"/>
+        </w:rPr>
+        <w:t> </w:t>
+      </w:r>
+      <w:proofErr w:type="spellStart"/>
+      <w:r>
+        <w:rPr>
+          <w:rStyle w:val="Enfasicorsivo"/>
+          <w:rFonts w:ascii="Roboto" w:hAnsi="Roboto"/>
+          <w:color w:val="00457C"/>
+          <w:shd w:val="clear" w:color="auto" w:fill="FFFFFF"/>
+        </w:rPr>
+        <w:t>period</w:t>
+      </w:r>
+      <w:proofErr w:type="spellEnd"/>
+      <w:r>
+        <w:rPr>
+          <w:rFonts w:ascii="Roboto" w:hAnsi="Roboto"/>
+          <w:color w:val="00457C"/>
+          <w:shd w:val="clear" w:color="auto" w:fill="FFFFFF"/>
+        </w:rPr>
+        <w:t> </w:t>
+      </w:r>
+      <w:proofErr w:type="spellStart"/>
+      <w:r>
+        <w:rPr>
+          <w:rFonts w:ascii="Roboto" w:hAnsi="Roboto"/>
+          <w:color w:val="00457C"/>
+          <w:shd w:val="clear" w:color="auto" w:fill="FFFFFF"/>
+        </w:rPr>
+        <w:t>indicates</w:t>
+      </w:r>
+      <w:proofErr w:type="spellEnd"/>
+      <w:r>
+        <w:rPr>
+          <w:rFonts w:ascii="Roboto" w:hAnsi="Roboto"/>
+          <w:color w:val="00457C"/>
+          <w:shd w:val="clear" w:color="auto" w:fill="FFFFFF"/>
+        </w:rPr>
+        <w:t xml:space="preserve"> the </w:t>
+      </w:r>
+      <w:proofErr w:type="spellStart"/>
+      <w:r>
+        <w:rPr>
+          <w:rFonts w:ascii="Roboto" w:hAnsi="Roboto"/>
+          <w:color w:val="00457C"/>
+          <w:shd w:val="clear" w:color="auto" w:fill="FFFFFF"/>
+        </w:rPr>
+        <w:t>suggested</w:t>
+      </w:r>
+      <w:proofErr w:type="spellEnd"/>
+      <w:r>
+        <w:rPr>
+          <w:rFonts w:ascii="Roboto" w:hAnsi="Roboto"/>
+          <w:color w:val="00457C"/>
+          <w:shd w:val="clear" w:color="auto" w:fill="FFFFFF"/>
+        </w:rPr>
+        <w:t xml:space="preserve"> </w:t>
+      </w:r>
+      <w:proofErr w:type="spellStart"/>
+      <w:r>
+        <w:rPr>
+          <w:rFonts w:ascii="Roboto" w:hAnsi="Roboto"/>
+          <w:color w:val="00457C"/>
+          <w:shd w:val="clear" w:color="auto" w:fill="FFFFFF"/>
+        </w:rPr>
+        <w:t>period</w:t>
+      </w:r>
+      <w:proofErr w:type="spellEnd"/>
+      <w:r>
+        <w:rPr>
+          <w:rFonts w:ascii="Roboto" w:hAnsi="Roboto"/>
+          <w:color w:val="00457C"/>
+          <w:shd w:val="clear" w:color="auto" w:fill="FFFFFF"/>
+        </w:rPr>
+        <w:t xml:space="preserve"> of time </w:t>
+      </w:r>
+      <w:proofErr w:type="spellStart"/>
+      <w:r>
+        <w:rPr>
+          <w:rFonts w:ascii="Roboto" w:hAnsi="Roboto"/>
+          <w:color w:val="00457C"/>
+          <w:shd w:val="clear" w:color="auto" w:fill="FFFFFF"/>
+        </w:rPr>
+        <w:t>between</w:t>
+      </w:r>
+      <w:proofErr w:type="spellEnd"/>
+      <w:r>
+        <w:rPr>
+          <w:rFonts w:ascii="Roboto" w:hAnsi="Roboto"/>
+          <w:color w:val="00457C"/>
+          <w:shd w:val="clear" w:color="auto" w:fill="FFFFFF"/>
+        </w:rPr>
+        <w:t xml:space="preserve"> </w:t>
+      </w:r>
+      <w:proofErr w:type="spellStart"/>
+      <w:r>
+        <w:rPr>
+          <w:rFonts w:ascii="Roboto" w:hAnsi="Roboto"/>
+          <w:color w:val="00457C"/>
+          <w:shd w:val="clear" w:color="auto" w:fill="FFFFFF"/>
+        </w:rPr>
+        <w:t>two</w:t>
+      </w:r>
+      <w:proofErr w:type="spellEnd"/>
+      <w:r>
+        <w:rPr>
+          <w:rFonts w:ascii="Roboto" w:hAnsi="Roboto"/>
+          <w:color w:val="00457C"/>
+          <w:shd w:val="clear" w:color="auto" w:fill="FFFFFF"/>
+        </w:rPr>
+        <w:t xml:space="preserve"> successive </w:t>
+      </w:r>
+      <w:proofErr w:type="spellStart"/>
+      <w:r>
+        <w:rPr>
+          <w:rFonts w:ascii="Roboto" w:hAnsi="Roboto"/>
+          <w:color w:val="00457C"/>
+          <w:shd w:val="clear" w:color="auto" w:fill="FFFFFF"/>
+        </w:rPr>
+        <w:t>run</w:t>
+      </w:r>
+      <w:proofErr w:type="spellEnd"/>
+      <w:r>
+        <w:rPr>
+          <w:rFonts w:ascii="Roboto" w:hAnsi="Roboto"/>
+          <w:color w:val="00457C"/>
+          <w:shd w:val="clear" w:color="auto" w:fill="FFFFFF"/>
+        </w:rPr>
+        <w:t>-to-</w:t>
+      </w:r>
+      <w:proofErr w:type="spellStart"/>
+      <w:r>
+        <w:rPr>
+          <w:rFonts w:ascii="Roboto" w:hAnsi="Roboto"/>
+          <w:color w:val="00457C"/>
+          <w:shd w:val="clear" w:color="auto" w:fill="FFFFFF"/>
+        </w:rPr>
+        <w:t>completion</w:t>
+      </w:r>
+      <w:proofErr w:type="spellEnd"/>
+      <w:r>
+        <w:rPr>
+          <w:rFonts w:ascii="Roboto" w:hAnsi="Roboto"/>
+          <w:color w:val="00457C"/>
+          <w:shd w:val="clear" w:color="auto" w:fill="FFFFFF"/>
+        </w:rPr>
+        <w:t xml:space="preserve"> steps in </w:t>
+      </w:r>
+      <w:proofErr w:type="spellStart"/>
+      <w:r>
+        <w:rPr>
+          <w:rFonts w:ascii="Roboto" w:hAnsi="Roboto"/>
+          <w:color w:val="00457C"/>
+          <w:shd w:val="clear" w:color="auto" w:fill="FFFFFF"/>
+        </w:rPr>
+        <w:t>milliseconds</w:t>
+      </w:r>
+      <w:proofErr w:type="spellEnd"/>
+      <w:r>
+        <w:rPr>
+          <w:rFonts w:ascii="Roboto" w:hAnsi="Roboto"/>
+          <w:color w:val="00457C"/>
+          <w:shd w:val="clear" w:color="auto" w:fill="FFFFFF"/>
+        </w:rPr>
+        <w:t xml:space="preserve">. </w:t>
+      </w:r>
+      <w:proofErr w:type="spellStart"/>
+      <w:r>
+        <w:rPr>
+          <w:rFonts w:ascii="Roboto" w:hAnsi="Roboto"/>
+          <w:color w:val="00457C"/>
+          <w:shd w:val="clear" w:color="auto" w:fill="FFFFFF"/>
+        </w:rPr>
+        <w:t>Only</w:t>
+      </w:r>
+      <w:proofErr w:type="spellEnd"/>
+      <w:r>
+        <w:rPr>
+          <w:rFonts w:ascii="Roboto" w:hAnsi="Roboto"/>
+          <w:color w:val="00457C"/>
+          <w:shd w:val="clear" w:color="auto" w:fill="FFFFFF"/>
+        </w:rPr>
+        <w:t xml:space="preserve"> the </w:t>
+      </w:r>
+      <w:proofErr w:type="spellStart"/>
+      <w:r>
+        <w:rPr>
+          <w:sz w:val="16"/>
+          <w:szCs w:val="16"/>
+        </w:rPr>
+        <w:fldChar w:fldCharType="begin"/>
+      </w:r>
+      <w:r>
+        <w:rPr>
+          <w:sz w:val="16"/>
+          <w:szCs w:val="16"/>
+        </w:rPr>
+        <w:instrText>HYPERLINK "https://www.itemis.com/en/products/itemis-create/documentation/user-guide/simu_simulating_statecharts" \l "simu_simulating_statecharts"</w:instrText>
+      </w:r>
+      <w:r>
+        <w:rPr>
+          <w:sz w:val="16"/>
+          <w:szCs w:val="16"/>
+        </w:rPr>
+      </w:r>
+      <w:r>
+        <w:rPr>
+          <w:sz w:val="16"/>
+          <w:szCs w:val="16"/>
+        </w:rPr>
+        <w:fldChar w:fldCharType="separate"/>
+      </w:r>
+      <w:r>
+        <w:rPr>
+          <w:rStyle w:val="Collegamentoipertestuale"/>
+          <w:rFonts w:ascii="Roboto" w:hAnsi="Roboto"/>
+          <w:color w:val="00457C"/>
+          <w:shd w:val="clear" w:color="auto" w:fill="FFFFFF"/>
+        </w:rPr>
+        <w:t>statechart</w:t>
+      </w:r>
+      <w:proofErr w:type="spellEnd"/>
+      <w:r>
+        <w:rPr>
+          <w:rStyle w:val="Collegamentoipertestuale"/>
+          <w:rFonts w:ascii="Roboto" w:hAnsi="Roboto"/>
+          <w:color w:val="00457C"/>
+          <w:shd w:val="clear" w:color="auto" w:fill="FFFFFF"/>
+        </w:rPr>
+        <w:t xml:space="preserve"> simulator</w:t>
+      </w:r>
+      <w:r>
+        <w:rPr>
+          <w:sz w:val="16"/>
+          <w:szCs w:val="16"/>
+        </w:rPr>
+        <w:fldChar w:fldCharType="end"/>
+      </w:r>
+      <w:r>
+        <w:rPr>
+          <w:rFonts w:ascii="Roboto" w:hAnsi="Roboto"/>
+          <w:color w:val="00457C"/>
+          <w:shd w:val="clear" w:color="auto" w:fill="FFFFFF"/>
+        </w:rPr>
+        <w:t> and the </w:t>
+      </w:r>
+      <w:proofErr w:type="spellStart"/>
+      <w:r>
+        <w:rPr>
+          <w:sz w:val="16"/>
+          <w:szCs w:val="16"/>
+        </w:rPr>
+        <w:fldChar w:fldCharType="begin"/>
+      </w:r>
+      <w:r>
+        <w:rPr>
+          <w:sz w:val="16"/>
+          <w:szCs w:val="16"/>
+        </w:rPr>
+        <w:instrText>HYPERLINK "https://www.itemis.com/en/products/itemis-create/documentation/user-guide/sctunit_the_sctunit_language" \l "sctunit_the_sctunit_language"</w:instrText>
+      </w:r>
+      <w:r>
+        <w:rPr>
+          <w:sz w:val="16"/>
+          <w:szCs w:val="16"/>
+        </w:rPr>
+      </w:r>
+      <w:r>
+        <w:rPr>
+          <w:sz w:val="16"/>
+          <w:szCs w:val="16"/>
+        </w:rPr>
+        <w:fldChar w:fldCharType="separate"/>
+      </w:r>
+      <w:r>
+        <w:rPr>
+          <w:rStyle w:val="Collegamentoipertestuale"/>
+          <w:rFonts w:ascii="Roboto" w:hAnsi="Roboto"/>
+          <w:color w:val="00457C"/>
+          <w:shd w:val="clear" w:color="auto" w:fill="FFFFFF"/>
+        </w:rPr>
+        <w:t>SCTUnit</w:t>
+      </w:r>
+      <w:proofErr w:type="spellEnd"/>
+      <w:r>
+        <w:rPr>
+          <w:rStyle w:val="Collegamentoipertestuale"/>
+          <w:rFonts w:ascii="Roboto" w:hAnsi="Roboto"/>
+          <w:color w:val="00457C"/>
+          <w:shd w:val="clear" w:color="auto" w:fill="FFFFFF"/>
+        </w:rPr>
+        <w:t xml:space="preserve"> testing framework</w:t>
+      </w:r>
+      <w:r>
+        <w:rPr>
+          <w:sz w:val="16"/>
+          <w:szCs w:val="16"/>
+        </w:rPr>
+        <w:fldChar w:fldCharType="end"/>
+      </w:r>
+      <w:r>
+        <w:rPr>
+          <w:rFonts w:ascii="Roboto" w:hAnsi="Roboto"/>
+          <w:color w:val="00457C"/>
+          <w:shd w:val="clear" w:color="auto" w:fill="FFFFFF"/>
+        </w:rPr>
+        <w:t> take the </w:t>
+      </w:r>
+      <w:proofErr w:type="spellStart"/>
+      <w:r>
+        <w:rPr>
+          <w:rStyle w:val="Enfasicorsivo"/>
+          <w:rFonts w:ascii="Roboto" w:hAnsi="Roboto"/>
+          <w:color w:val="00457C"/>
+          <w:shd w:val="clear" w:color="auto" w:fill="FFFFFF"/>
+        </w:rPr>
+        <w:t>period</w:t>
+      </w:r>
+      <w:proofErr w:type="spellEnd"/>
+      <w:r>
+        <w:rPr>
+          <w:rFonts w:ascii="Roboto" w:hAnsi="Roboto"/>
+          <w:color w:val="00457C"/>
+          <w:shd w:val="clear" w:color="auto" w:fill="FFFFFF"/>
+        </w:rPr>
+        <w:t> </w:t>
+      </w:r>
+      <w:proofErr w:type="spellStart"/>
+      <w:r>
+        <w:rPr>
+          <w:rFonts w:ascii="Roboto" w:hAnsi="Roboto"/>
+          <w:color w:val="00457C"/>
+          <w:shd w:val="clear" w:color="auto" w:fill="FFFFFF"/>
+        </w:rPr>
+        <w:t>value</w:t>
+      </w:r>
+      <w:proofErr w:type="spellEnd"/>
+      <w:r>
+        <w:rPr>
+          <w:rFonts w:ascii="Roboto" w:hAnsi="Roboto"/>
+          <w:color w:val="00457C"/>
+          <w:shd w:val="clear" w:color="auto" w:fill="FFFFFF"/>
+        </w:rPr>
+        <w:t xml:space="preserve"> </w:t>
+      </w:r>
+      <w:proofErr w:type="spellStart"/>
+      <w:r>
+        <w:rPr>
+          <w:rFonts w:ascii="Roboto" w:hAnsi="Roboto"/>
+          <w:color w:val="00457C"/>
+          <w:shd w:val="clear" w:color="auto" w:fill="FFFFFF"/>
+        </w:rPr>
+        <w:t>into</w:t>
+      </w:r>
+      <w:proofErr w:type="spellEnd"/>
+      <w:r>
+        <w:rPr>
+          <w:rFonts w:ascii="Roboto" w:hAnsi="Roboto"/>
+          <w:color w:val="00457C"/>
+          <w:shd w:val="clear" w:color="auto" w:fill="FFFFFF"/>
+        </w:rPr>
+        <w:t xml:space="preserve"> account, </w:t>
+      </w:r>
+      <w:proofErr w:type="spellStart"/>
+      <w:r>
+        <w:rPr>
+          <w:rFonts w:ascii="Roboto" w:hAnsi="Roboto"/>
+          <w:color w:val="00457C"/>
+          <w:shd w:val="clear" w:color="auto" w:fill="FFFFFF"/>
+        </w:rPr>
+        <w:t>however</w:t>
+      </w:r>
+      <w:proofErr w:type="spellEnd"/>
+      <w:r>
+        <w:rPr>
+          <w:rFonts w:ascii="Roboto" w:hAnsi="Roboto"/>
+          <w:color w:val="00457C"/>
+          <w:shd w:val="clear" w:color="auto" w:fill="FFFFFF"/>
+        </w:rPr>
+        <w:t xml:space="preserve">. </w:t>
+      </w:r>
+      <w:proofErr w:type="spellStart"/>
+      <w:r>
+        <w:rPr>
+          <w:rFonts w:ascii="Roboto" w:hAnsi="Roboto"/>
+          <w:color w:val="00457C"/>
+          <w:shd w:val="clear" w:color="auto" w:fill="FFFFFF"/>
+        </w:rPr>
+        <w:t>It</w:t>
+      </w:r>
+      <w:proofErr w:type="spellEnd"/>
+      <w:r>
+        <w:rPr>
+          <w:rFonts w:ascii="Roboto" w:hAnsi="Roboto"/>
+          <w:color w:val="00457C"/>
+          <w:shd w:val="clear" w:color="auto" w:fill="FFFFFF"/>
+        </w:rPr>
+        <w:t xml:space="preserve"> </w:t>
+      </w:r>
+      <w:proofErr w:type="spellStart"/>
+      <w:r>
+        <w:rPr>
+          <w:rFonts w:ascii="Roboto" w:hAnsi="Roboto"/>
+          <w:color w:val="00457C"/>
+          <w:shd w:val="clear" w:color="auto" w:fill="FFFFFF"/>
+        </w:rPr>
+        <w:t>is</w:t>
+      </w:r>
+      <w:proofErr w:type="spellEnd"/>
+      <w:r>
+        <w:rPr>
+          <w:rFonts w:ascii="Roboto" w:hAnsi="Roboto"/>
+          <w:color w:val="00457C"/>
+          <w:shd w:val="clear" w:color="auto" w:fill="FFFFFF"/>
+        </w:rPr>
+        <w:t xml:space="preserve"> </w:t>
+      </w:r>
+      <w:proofErr w:type="spellStart"/>
+      <w:r>
+        <w:rPr>
+          <w:rFonts w:ascii="Roboto" w:hAnsi="Roboto"/>
+          <w:color w:val="00457C"/>
+          <w:shd w:val="clear" w:color="auto" w:fill="FFFFFF"/>
+        </w:rPr>
+        <w:t>neither</w:t>
+      </w:r>
+      <w:proofErr w:type="spellEnd"/>
+      <w:r>
+        <w:rPr>
+          <w:rFonts w:ascii="Roboto" w:hAnsi="Roboto"/>
+          <w:color w:val="00457C"/>
+          <w:shd w:val="clear" w:color="auto" w:fill="FFFFFF"/>
+        </w:rPr>
+        <w:t xml:space="preserve"> of </w:t>
+      </w:r>
+      <w:proofErr w:type="spellStart"/>
+      <w:r>
+        <w:rPr>
+          <w:rFonts w:ascii="Roboto" w:hAnsi="Roboto"/>
+          <w:color w:val="00457C"/>
+          <w:shd w:val="clear" w:color="auto" w:fill="FFFFFF"/>
+        </w:rPr>
+        <w:t>significance</w:t>
+      </w:r>
+      <w:proofErr w:type="spellEnd"/>
+      <w:r>
+        <w:rPr>
+          <w:rFonts w:ascii="Roboto" w:hAnsi="Roboto"/>
+          <w:color w:val="00457C"/>
+          <w:shd w:val="clear" w:color="auto" w:fill="FFFFFF"/>
+        </w:rPr>
+        <w:t xml:space="preserve"> to </w:t>
+      </w:r>
+      <w:proofErr w:type="spellStart"/>
+      <w:r>
+        <w:rPr>
+          <w:rFonts w:ascii="Roboto" w:hAnsi="Roboto"/>
+          <w:color w:val="00457C"/>
+          <w:shd w:val="clear" w:color="auto" w:fill="FFFFFF"/>
+        </w:rPr>
+        <w:t>nor</w:t>
+      </w:r>
+      <w:proofErr w:type="spellEnd"/>
+      <w:r>
+        <w:rPr>
+          <w:rFonts w:ascii="Roboto" w:hAnsi="Roboto"/>
+          <w:color w:val="00457C"/>
+          <w:shd w:val="clear" w:color="auto" w:fill="FFFFFF"/>
+        </w:rPr>
+        <w:t xml:space="preserve"> </w:t>
+      </w:r>
+      <w:proofErr w:type="spellStart"/>
+      <w:r>
+        <w:rPr>
+          <w:rFonts w:ascii="Roboto" w:hAnsi="Roboto"/>
+          <w:color w:val="00457C"/>
+          <w:shd w:val="clear" w:color="auto" w:fill="FFFFFF"/>
+        </w:rPr>
+        <w:t>reflected</w:t>
+      </w:r>
+      <w:proofErr w:type="spellEnd"/>
+      <w:r>
+        <w:rPr>
+          <w:rFonts w:ascii="Roboto" w:hAnsi="Roboto"/>
+          <w:color w:val="00457C"/>
+          <w:shd w:val="clear" w:color="auto" w:fill="FFFFFF"/>
+        </w:rPr>
+        <w:t xml:space="preserve"> in the </w:t>
+      </w:r>
+      <w:proofErr w:type="spellStart"/>
+      <w:r>
+        <w:rPr>
+          <w:rFonts w:ascii="Roboto" w:hAnsi="Roboto"/>
+          <w:color w:val="00457C"/>
+          <w:shd w:val="clear" w:color="auto" w:fill="FFFFFF"/>
+        </w:rPr>
+        <w:t>generated</w:t>
+      </w:r>
+      <w:proofErr w:type="spellEnd"/>
+      <w:r>
+        <w:rPr>
+          <w:rFonts w:ascii="Roboto" w:hAnsi="Roboto"/>
+          <w:color w:val="00457C"/>
+          <w:shd w:val="clear" w:color="auto" w:fill="FFFFFF"/>
+        </w:rPr>
+        <w:t xml:space="preserve"> code, and </w:t>
+      </w:r>
+      <w:proofErr w:type="spellStart"/>
+      <w:r>
+        <w:rPr>
+          <w:rFonts w:ascii="Roboto" w:hAnsi="Roboto"/>
+          <w:color w:val="00457C"/>
+          <w:shd w:val="clear" w:color="auto" w:fill="FFFFFF"/>
+        </w:rPr>
+        <w:t>thus</w:t>
+      </w:r>
+      <w:proofErr w:type="spellEnd"/>
+      <w:r>
+        <w:rPr>
+          <w:rFonts w:ascii="Roboto" w:hAnsi="Roboto"/>
+          <w:color w:val="00457C"/>
+          <w:shd w:val="clear" w:color="auto" w:fill="FFFFFF"/>
+        </w:rPr>
+        <w:t xml:space="preserve"> </w:t>
+      </w:r>
+      <w:proofErr w:type="spellStart"/>
+      <w:r>
+        <w:rPr>
+          <w:rFonts w:ascii="Roboto" w:hAnsi="Roboto"/>
+          <w:color w:val="00457C"/>
+          <w:shd w:val="clear" w:color="auto" w:fill="FFFFFF"/>
+        </w:rPr>
+        <w:t>it</w:t>
+      </w:r>
+      <w:proofErr w:type="spellEnd"/>
+      <w:r>
+        <w:rPr>
+          <w:rFonts w:ascii="Roboto" w:hAnsi="Roboto"/>
+          <w:color w:val="00457C"/>
+          <w:shd w:val="clear" w:color="auto" w:fill="FFFFFF"/>
+        </w:rPr>
+        <w:t xml:space="preserve"> </w:t>
+      </w:r>
+      <w:proofErr w:type="spellStart"/>
+      <w:r>
+        <w:rPr>
+          <w:rFonts w:ascii="Roboto" w:hAnsi="Roboto"/>
+          <w:color w:val="00457C"/>
+          <w:shd w:val="clear" w:color="auto" w:fill="FFFFFF"/>
+        </w:rPr>
+        <w:t>remains</w:t>
+      </w:r>
+      <w:proofErr w:type="spellEnd"/>
+      <w:r>
+        <w:rPr>
+          <w:rFonts w:ascii="Roboto" w:hAnsi="Roboto"/>
+          <w:color w:val="00457C"/>
+          <w:shd w:val="clear" w:color="auto" w:fill="FFFFFF"/>
+        </w:rPr>
+        <w:t xml:space="preserve"> the client </w:t>
+      </w:r>
+      <w:proofErr w:type="spellStart"/>
+      <w:r>
+        <w:rPr>
+          <w:rFonts w:ascii="Roboto" w:hAnsi="Roboto"/>
+          <w:color w:val="00457C"/>
+          <w:shd w:val="clear" w:color="auto" w:fill="FFFFFF"/>
+        </w:rPr>
+        <w:t>code’s</w:t>
+      </w:r>
+      <w:proofErr w:type="spellEnd"/>
+      <w:r>
+        <w:rPr>
+          <w:rFonts w:ascii="Roboto" w:hAnsi="Roboto"/>
+          <w:color w:val="00457C"/>
+          <w:shd w:val="clear" w:color="auto" w:fill="FFFFFF"/>
+        </w:rPr>
+        <w:t xml:space="preserve"> </w:t>
+      </w:r>
+      <w:proofErr w:type="spellStart"/>
+      <w:r>
+        <w:rPr>
+          <w:rFonts w:ascii="Roboto" w:hAnsi="Roboto"/>
+          <w:color w:val="00457C"/>
+          <w:shd w:val="clear" w:color="auto" w:fill="FFFFFF"/>
+        </w:rPr>
+        <w:t>responsibility</w:t>
+      </w:r>
+      <w:proofErr w:type="spellEnd"/>
+      <w:r>
+        <w:rPr>
+          <w:rFonts w:ascii="Roboto" w:hAnsi="Roboto"/>
+          <w:color w:val="00457C"/>
+          <w:shd w:val="clear" w:color="auto" w:fill="FFFFFF"/>
+        </w:rPr>
+        <w:t xml:space="preserve"> to </w:t>
+      </w:r>
+      <w:proofErr w:type="spellStart"/>
+      <w:r>
+        <w:rPr>
+          <w:rFonts w:ascii="Roboto" w:hAnsi="Roboto"/>
+          <w:color w:val="00457C"/>
+          <w:shd w:val="clear" w:color="auto" w:fill="FFFFFF"/>
+        </w:rPr>
+        <w:t>explicitly</w:t>
+      </w:r>
+      <w:proofErr w:type="spellEnd"/>
+      <w:r>
+        <w:rPr>
+          <w:rFonts w:ascii="Roboto" w:hAnsi="Roboto"/>
+          <w:color w:val="00457C"/>
+          <w:shd w:val="clear" w:color="auto" w:fill="FFFFFF"/>
+        </w:rPr>
+        <w:t xml:space="preserve"> call </w:t>
+      </w:r>
+      <w:proofErr w:type="spellStart"/>
+      <w:proofErr w:type="gramStart"/>
+      <w:r>
+        <w:rPr>
+          <w:rStyle w:val="Enfasicorsivo"/>
+          <w:rFonts w:ascii="Roboto" w:hAnsi="Roboto"/>
+          <w:color w:val="00457C"/>
+          <w:shd w:val="clear" w:color="auto" w:fill="FFFFFF"/>
+        </w:rPr>
+        <w:t>runCycle</w:t>
+      </w:r>
+      <w:proofErr w:type="spellEnd"/>
+      <w:r>
+        <w:rPr>
+          <w:rStyle w:val="Enfasicorsivo"/>
+          <w:rFonts w:ascii="Roboto" w:hAnsi="Roboto"/>
+          <w:color w:val="00457C"/>
+          <w:shd w:val="clear" w:color="auto" w:fill="FFFFFF"/>
+        </w:rPr>
+        <w:t>(</w:t>
+      </w:r>
+      <w:proofErr w:type="gramEnd"/>
+      <w:r>
+        <w:rPr>
+          <w:rStyle w:val="Enfasicorsivo"/>
+          <w:rFonts w:ascii="Roboto" w:hAnsi="Roboto"/>
+          <w:color w:val="00457C"/>
+          <w:shd w:val="clear" w:color="auto" w:fill="FFFFFF"/>
+        </w:rPr>
+        <w:t>)</w:t>
+      </w:r>
+      <w:r>
+        <w:rPr>
+          <w:rFonts w:ascii="Roboto" w:hAnsi="Roboto"/>
+          <w:color w:val="00457C"/>
+          <w:shd w:val="clear" w:color="auto" w:fill="FFFFFF"/>
+        </w:rPr>
+        <w:t xml:space="preserve"> – and to decide </w:t>
+      </w:r>
+      <w:proofErr w:type="spellStart"/>
+      <w:r>
+        <w:rPr>
+          <w:rFonts w:ascii="Roboto" w:hAnsi="Roboto"/>
+          <w:color w:val="00457C"/>
+          <w:shd w:val="clear" w:color="auto" w:fill="FFFFFF"/>
+        </w:rPr>
+        <w:t>when</w:t>
+      </w:r>
+      <w:proofErr w:type="spellEnd"/>
+      <w:r>
+        <w:rPr>
+          <w:rFonts w:ascii="Roboto" w:hAnsi="Roboto"/>
+          <w:color w:val="00457C"/>
+          <w:shd w:val="clear" w:color="auto" w:fill="FFFFFF"/>
+        </w:rPr>
+        <w:t xml:space="preserve"> to do so.</w:t>
+      </w:r>
+    </w:p>
+    <w:p>
+      <w:pPr>
+        <w:pStyle w:val="Paragrafoelenco"/>
+      </w:pPr>
+      <w:r>
+        <w:t>Quindi c’è già una possibile discrepanza tra quello che si vorrebbe ottenere e quello che effettivamente si può ottener</w:t>
+      </w:r>
+      <w:r>
+        <w:t>e</w:t>
+      </w:r>
+    </w:p>
+    <w:p>
+      <w:pPr>
+        <w:pStyle w:val="Paragrafoelenco"/>
+        <w:numPr>
+          <w:ilvl w:val="0"/>
+          <w:numId w:val="3"/>
+        </w:numPr>
+      </w:pPr>
+      <w:r>
+        <w:t>Si potrebbe commentare, nella tesi, la struttura del codice java generato.</w:t>
+      </w:r>
+    </w:p>
+    <w:p/>
     <w:sectPr>
       <w:pgSz w:w="11906" w:h="16838"/>
       <w:pgMar w:top="1417" w:right="1134" w:bottom="1134" w:left="1134" w:header="708" w:footer="708" w:gutter="0"/>
@@ -1234,7 +3224,7 @@
   <w:abstractNum w:abstractNumId="2" w15:restartNumberingAfterBreak="0">
     <w:nsid w:val="75022D88"/>
     <w:multiLevelType w:val="hybridMultilevel"/>
-    <w:tmpl w:val="CAE2CE74"/>
+    <w:tmpl w:val="BEA0AE5A"/>
     <w:lvl w:ilvl="0" w:tplc="04100001">
       <w:start w:val="1"/>
       <w:numFmt w:val="bullet"/>
@@ -1978,6 +3968,48 @@
       <w:u w:val="single"/>
     </w:rPr>
   </w:style>
+  <w:style w:type="character" w:styleId="Enfasicorsivo">
+    <w:name w:val="Emphasis"/>
+    <w:basedOn w:val="Carpredefinitoparagrafo"/>
+    <w:uiPriority w:val="20"/>
+    <w:qFormat/>
+    <w:rsid w:val="00681C3A"/>
+    <w:rPr>
+      <w:i/>
+      <w:iCs/>
+    </w:rPr>
+  </w:style>
+  <w:style w:type="paragraph" w:styleId="NormaleWeb">
+    <w:name w:val="Normal (Web)"/>
+    <w:basedOn w:val="Normale"/>
+    <w:uiPriority w:val="99"/>
+    <w:unhideWhenUsed/>
+    <w:rsid w:val="00681C3A"/>
+    <w:pPr>
+      <w:spacing w:before="100" w:beforeAutospacing="1" w:after="100" w:afterAutospacing="1" w:line="240" w:lineRule="auto"/>
+    </w:pPr>
+    <w:rPr>
+      <w:rFonts w:ascii="Times New Roman" w:eastAsia="Times New Roman" w:hAnsi="Times New Roman" w:cs="Times New Roman"/>
+      <w:kern w:val="0"/>
+      <w:sz w:val="24"/>
+      <w:szCs w:val="24"/>
+      <w:lang w:eastAsia="it-IT"/>
+      <w14:ligatures w14:val="none"/>
+    </w:rPr>
+  </w:style>
+  <w:style w:type="character" w:styleId="CodiceHTML">
+    <w:name w:val="HTML Code"/>
+    <w:basedOn w:val="Carpredefinitoparagrafo"/>
+    <w:uiPriority w:val="99"/>
+    <w:semiHidden/>
+    <w:unhideWhenUsed/>
+    <w:rsid w:val="00681C3A"/>
+    <w:rPr>
+      <w:rFonts w:ascii="Courier New" w:eastAsia="Times New Roman" w:hAnsi="Courier New" w:cs="Courier New"/>
+      <w:sz w:val="20"/>
+      <w:szCs w:val="20"/>
+    </w:rPr>
+  </w:style>
 </w:styles>
 </file>
 

</xml_diff>

<commit_message>
added the workspace ysc-to-junit-tester
</commit_message>
<xml_diff>
--- a/doc/Appunti generali.docx
+++ b/doc/Appunti generali.docx
@@ -3607,6 +3607,22 @@
     <w:p/>
     <w:p>
       <w:pPr>
+        <w:jc w:val="both"/>
+      </w:pPr>
+      <w:r>
+        <w:t>È in corso un altro tentativo di utilizzo di Itemis da Eclipse (con installazione di Eclipse nuova e itemis installato con update site, sembra funzionare) e utilizzo di evosuite 1.2.0 che da errore nel generare i test ma li genera comunque.</w:t>
+      </w:r>
+    </w:p>
+    <w:p>
+      <w:pPr>
+        <w:jc w:val="both"/>
+      </w:pPr>
+      <w:r>
+        <w:t>CodeCover sem</w:t>
+      </w:r>
+    </w:p>
+    <w:p>
+      <w:pPr>
         <w:pStyle w:val="Titolo3"/>
       </w:pPr>
       <w:r>
@@ -3693,6 +3709,7 @@
     </w:p>
     <w:p>
       <w:r>
+        <w:lastRenderedPageBreak/>
         <w:t>C:\Users\lenovo\Desktop\ProgettiGit\test-generator-for-yakindu\tools-use-example\Calculator&gt;</w:t>
       </w:r>
       <w:r>
@@ -3710,7 +3727,6 @@
         <w:pStyle w:val="Titolo2"/>
       </w:pPr>
       <w:r>
-        <w:lastRenderedPageBreak/>
         <w:t>Contenuto della repo</w:t>
       </w:r>
     </w:p>
@@ -4117,58 +4133,41 @@
     </w:p>
     <w:p>
       <w:pPr>
-        <w:jc w:val="both"/>
-      </w:pPr>
-    </w:p>
-    <w:p>
-      <w:pPr>
-        <w:jc w:val="both"/>
-      </w:pPr>
-    </w:p>
-    <w:p>
-      <w:pPr>
-        <w:rPr>
-          <w:b/>
-          <w:bCs/>
-          <w:sz w:val="32"/>
-          <w:szCs w:val="32"/>
-        </w:rPr>
-      </w:pPr>
-      <w:r>
-        <w:rPr>
-          <w:b/>
-          <w:bCs/>
-          <w:sz w:val="32"/>
-          <w:szCs w:val="32"/>
-        </w:rPr>
-        <w:t>TODO</w:t>
-      </w:r>
-    </w:p>
-    <w:p>
-      <w:pPr>
         <w:pStyle w:val="Paragrafoelenco"/>
         <w:numPr>
           <w:ilvl w:val="0"/>
           <w:numId w:val="3"/>
         </w:numPr>
-      </w:pPr>
-      <w:r>
-        <w:t>Ma</w:t>
-      </w:r>
-      <w:r>
-        <w:t>ncano ancora tant</w:t>
-      </w:r>
-      <w:r>
-        <w:t>i comportamenti modellabili con itemis create, ad esempio le history, le regioni ortogonali, gli out event e le operations</w:t>
-      </w:r>
-      <w:r>
-        <w:t>, gli eventi temporali</w:t>
-      </w:r>
-      <w:r>
-        <w:t xml:space="preserve"> </w:t>
-      </w:r>
-      <w:r>
-        <w:t>ecc.</w:t>
+        <w:jc w:val="both"/>
+      </w:pPr>
+      <w:r>
+        <w:rPr>
+          <w:b/>
+          <w:bCs/>
+        </w:rPr>
+        <w:t>Temp</w:t>
+      </w:r>
+      <w:r>
+        <w:t>: java project per testare il progetto descritto al punto successivo</w:t>
+      </w:r>
+    </w:p>
+    <w:p>
+      <w:pPr>
+        <w:jc w:val="both"/>
+      </w:pPr>
+    </w:p>
+    <w:p>
+      <w:pPr>
+        <w:jc w:val="both"/>
+      </w:pPr>
+    </w:p>
+    <w:p>
+      <w:pPr>
+        <w:pStyle w:val="Titolo3"/>
+      </w:pPr>
+      <w:r>
+        <w:lastRenderedPageBreak/>
+        <w:t>ysc-to-junit-tester ws</w:t>
       </w:r>
     </w:p>
     <w:p>
@@ -4178,12 +4177,340 @@
           <w:ilvl w:val="0"/>
           <w:numId w:val="3"/>
         </w:numPr>
-      </w:pPr>
-      <w:r>
+        <w:jc w:val="both"/>
+      </w:pPr>
+      <w:r>
+        <w:rPr>
+          <w:b/>
+          <w:bCs/>
+        </w:rPr>
+        <w:t>JUnitTestGenerator</w:t>
+      </w:r>
+      <w:r>
+        <w:t xml:space="preserve">: </w:t>
+      </w:r>
+    </w:p>
+    <w:p>
+      <w:pPr>
+        <w:pStyle w:val="Paragrafoelenco"/>
+        <w:jc w:val="both"/>
+      </w:pPr>
+      <w:r>
+        <w:t>java project per generare automaticamente casi di test Junit partendo da un progetto java di questo tipo:</w:t>
+      </w:r>
+      <w:r>
+        <w:rPr>
+          <w:noProof/>
+        </w:rPr>
+        <w:t xml:space="preserve"> </w:t>
+      </w:r>
+    </w:p>
+    <w:p>
+      <w:pPr>
+        <w:pStyle w:val="Paragrafoelenco"/>
+        <w:jc w:val="both"/>
+      </w:pPr>
+      <w:r>
+        <w:rPr>
+          <w:noProof/>
+        </w:rPr>
+        <w:drawing>
+          <wp:inline distT="0" distB="0" distL="0" distR="0" wp14:anchorId="07612CF6" wp14:editId="36069802">
+            <wp:extent cx="2149026" cy="1432684"/>
+            <wp:effectExtent l="0" t="0" r="3810" b="0"/>
+            <wp:docPr id="999193685" name="Immagine 1" descr="Immagine che contiene testo, schermata, Carattere&#10;&#10;Descrizione generata automaticamente"/>
+            <wp:cNvGraphicFramePr>
+              <a:graphicFrameLocks xmlns:a="http://schemas.openxmlformats.org/drawingml/2006/main" noChangeAspect="1"/>
+            </wp:cNvGraphicFramePr>
+            <a:graphic xmlns:a="http://schemas.openxmlformats.org/drawingml/2006/main">
+              <a:graphicData uri="http://schemas.openxmlformats.org/drawingml/2006/picture">
+                <pic:pic xmlns:pic="http://schemas.openxmlformats.org/drawingml/2006/picture">
+                  <pic:nvPicPr>
+                    <pic:cNvPr id="999193685" name="Immagine 1" descr="Immagine che contiene testo, schermata, Carattere&#10;&#10;Descrizione generata automaticamente"/>
+                    <pic:cNvPicPr/>
+                  </pic:nvPicPr>
+                  <pic:blipFill>
+                    <a:blip r:embed="rId11"/>
+                    <a:stretch>
+                      <a:fillRect/>
+                    </a:stretch>
+                  </pic:blipFill>
+                  <pic:spPr>
+                    <a:xfrm>
+                      <a:off x="0" y="0"/>
+                      <a:ext cx="2149026" cy="1432684"/>
+                    </a:xfrm>
+                    <a:prstGeom prst="rect">
+                      <a:avLst/>
+                    </a:prstGeom>
+                  </pic:spPr>
+                </pic:pic>
+              </a:graphicData>
+            </a:graphic>
+          </wp:inline>
+        </w:drawing>
+      </w:r>
+    </w:p>
+    <w:p>
+      <w:pPr>
+        <w:pStyle w:val="Paragrafoelenco"/>
+        <w:rPr>
+          <w:noProof/>
+        </w:rPr>
+      </w:pPr>
+      <w:r>
+        <w:t>Inoltre, nello workspace di tale progetto bisogna fare:</w:t>
+      </w:r>
+      <w:r>
+        <w:br/>
+      </w:r>
+      <w:r>
+        <w:tab/>
+      </w:r>
+      <w:r>
+        <w:tab/>
+      </w:r>
+      <w:r>
+        <w:rPr>
+          <w:rFonts w:asciiTheme="majorHAnsi" w:hAnsiTheme="majorHAnsi" w:cstheme="majorHAnsi"/>
+        </w:rPr>
+        <w:t>Windows-&gt;Preferences-&gt;Workspace-&gt;Refresh using native hooks or polling</w:t>
+      </w:r>
+      <w:r>
+        <w:rPr>
+          <w:rFonts w:asciiTheme="majorHAnsi" w:hAnsiTheme="majorHAnsi" w:cstheme="majorHAnsi"/>
+        </w:rPr>
+        <w:br/>
+      </w:r>
+      <w:r>
+        <w:rPr>
+          <w:rFonts w:cstheme="minorHAnsi"/>
+        </w:rPr>
+        <w:t>Gli arogmenti da passare sono: path del progetto, package della classe target, nome della classe target:</w:t>
+      </w:r>
+      <w:r>
+        <w:rPr>
+          <w:noProof/>
+        </w:rPr>
+        <w:t xml:space="preserve"> </w:t>
+      </w:r>
+      <w:r>
+        <w:rPr>
+          <w:rFonts w:cstheme="minorHAnsi"/>
+          <w:noProof/>
+        </w:rPr>
+        <w:drawing>
+          <wp:inline distT="0" distB="0" distL="0" distR="0" wp14:anchorId="317F4550" wp14:editId="35738294">
+            <wp:extent cx="6120130" cy="1234440"/>
+            <wp:effectExtent l="0" t="0" r="0" b="3810"/>
+            <wp:docPr id="1992360599" name="Immagine 1" descr="Immagine che contiene testo, schermata, linea, Carattere&#10;&#10;Descrizione generata automaticamente"/>
+            <wp:cNvGraphicFramePr>
+              <a:graphicFrameLocks xmlns:a="http://schemas.openxmlformats.org/drawingml/2006/main" noChangeAspect="1"/>
+            </wp:cNvGraphicFramePr>
+            <a:graphic xmlns:a="http://schemas.openxmlformats.org/drawingml/2006/main">
+              <a:graphicData uri="http://schemas.openxmlformats.org/drawingml/2006/picture">
+                <pic:pic xmlns:pic="http://schemas.openxmlformats.org/drawingml/2006/picture">
+                  <pic:nvPicPr>
+                    <pic:cNvPr id="1992360599" name="Immagine 1" descr="Immagine che contiene testo, schermata, linea, Carattere&#10;&#10;Descrizione generata automaticamente"/>
+                    <pic:cNvPicPr/>
+                  </pic:nvPicPr>
+                  <pic:blipFill>
+                    <a:blip r:embed="rId12"/>
+                    <a:stretch>
+                      <a:fillRect/>
+                    </a:stretch>
+                  </pic:blipFill>
+                  <pic:spPr>
+                    <a:xfrm>
+                      <a:off x="0" y="0"/>
+                      <a:ext cx="6120130" cy="1234440"/>
+                    </a:xfrm>
+                    <a:prstGeom prst="rect">
+                      <a:avLst/>
+                    </a:prstGeom>
+                  </pic:spPr>
+                </pic:pic>
+              </a:graphicData>
+            </a:graphic>
+          </wp:inline>
+        </w:drawing>
+      </w:r>
+      <w:r>
+        <w:rPr>
+          <w:noProof/>
+        </w:rPr>
+        <w:br/>
+        <w:t>Il risultato finale è il seguente:</w:t>
+      </w:r>
+    </w:p>
+    <w:p>
+      <w:pPr>
+        <w:pStyle w:val="Paragrafoelenco"/>
+        <w:jc w:val="both"/>
+        <w:rPr>
+          <w:noProof/>
+        </w:rPr>
+      </w:pPr>
+      <w:r>
+        <w:rPr>
+          <w:noProof/>
+        </w:rPr>
+        <w:drawing>
+          <wp:inline distT="0" distB="0" distL="0" distR="0" wp14:anchorId="64F2D0BF" wp14:editId="523F246D">
+            <wp:extent cx="2682472" cy="2949196"/>
+            <wp:effectExtent l="0" t="0" r="3810" b="3810"/>
+            <wp:docPr id="1029907629" name="Immagine 1" descr="Immagine che contiene testo, schermata, Carattere&#10;&#10;Descrizione generata automaticamente"/>
+            <wp:cNvGraphicFramePr>
+              <a:graphicFrameLocks xmlns:a="http://schemas.openxmlformats.org/drawingml/2006/main" noChangeAspect="1"/>
+            </wp:cNvGraphicFramePr>
+            <a:graphic xmlns:a="http://schemas.openxmlformats.org/drawingml/2006/main">
+              <a:graphicData uri="http://schemas.openxmlformats.org/drawingml/2006/picture">
+                <pic:pic xmlns:pic="http://schemas.openxmlformats.org/drawingml/2006/picture">
+                  <pic:nvPicPr>
+                    <pic:cNvPr id="1029907629" name="Immagine 1" descr="Immagine che contiene testo, schermata, Carattere&#10;&#10;Descrizione generata automaticamente"/>
+                    <pic:cNvPicPr/>
+                  </pic:nvPicPr>
+                  <pic:blipFill>
+                    <a:blip r:embed="rId13"/>
+                    <a:stretch>
+                      <a:fillRect/>
+                    </a:stretch>
+                  </pic:blipFill>
+                  <pic:spPr>
+                    <a:xfrm>
+                      <a:off x="0" y="0"/>
+                      <a:ext cx="2682472" cy="2949196"/>
+                    </a:xfrm>
+                    <a:prstGeom prst="rect">
+                      <a:avLst/>
+                    </a:prstGeom>
+                  </pic:spPr>
+                </pic:pic>
+              </a:graphicData>
+            </a:graphic>
+          </wp:inline>
+        </w:drawing>
+      </w:r>
+    </w:p>
+    <w:p>
+      <w:pPr>
+        <w:pStyle w:val="Paragrafoelenco"/>
+        <w:rPr>
+          <w:rFonts w:cstheme="minorHAnsi"/>
+          <w:u w:val="single"/>
+        </w:rPr>
+      </w:pPr>
+      <w:r>
+        <w:rPr>
+          <w:noProof/>
+        </w:rPr>
+        <w:t>Non sempre si accorge e aggiorna lo workspace e quindi evosuite non fa niente, forse servirebbe farlo attendere per più di un secondo, o forse non cambia niente. Se si esegue due volte di fila va di sicuro.</w:t>
+      </w:r>
+    </w:p>
+    <w:p>
+      <w:pPr>
+        <w:jc w:val="both"/>
+      </w:pPr>
+    </w:p>
+    <w:p>
+      <w:pPr>
+        <w:jc w:val="both"/>
+      </w:pPr>
+    </w:p>
+    <w:p>
+      <w:pPr>
+        <w:jc w:val="both"/>
+      </w:pPr>
+    </w:p>
+    <w:p>
+      <w:pPr>
+        <w:rPr>
+          <w:b/>
+          <w:bCs/>
+          <w:sz w:val="32"/>
+          <w:szCs w:val="32"/>
+        </w:rPr>
+      </w:pPr>
+      <w:r>
+        <w:rPr>
+          <w:b/>
+          <w:bCs/>
+          <w:sz w:val="32"/>
+          <w:szCs w:val="32"/>
+        </w:rPr>
         <w:lastRenderedPageBreak/>
+        <w:t>TODO</w:t>
+      </w:r>
+    </w:p>
+    <w:p>
+      <w:pPr>
+        <w:pStyle w:val="Paragrafoelenco"/>
+        <w:numPr>
+          <w:ilvl w:val="0"/>
+          <w:numId w:val="3"/>
+        </w:numPr>
+        <w:jc w:val="both"/>
+      </w:pPr>
+      <w:r>
+        <w:t>RISIRTEMARE TUTTA LA STORIA DELLE VERSIONI PERCHE’ ITEMIS SU ECLIPSE VA, E</w:t>
+      </w:r>
+      <w:r>
+        <w:t>V</w:t>
+      </w:r>
+      <w:r>
+        <w:t>OSUITE 1.2.0 JAR VA</w:t>
+      </w:r>
+      <w:r>
+        <w:t xml:space="preserve"> (ANCHE SE DA ERRORE NEL GENERARLI</w:t>
+      </w:r>
+      <w:r>
+        <w:t>, forse problema di versioni java jdk…</w:t>
+      </w:r>
+      <w:r>
+        <w:t>)</w:t>
+      </w:r>
+    </w:p>
+    <w:p>
+      <w:pPr>
+        <w:pStyle w:val="Paragrafoelenco"/>
+        <w:numPr>
+          <w:ilvl w:val="0"/>
+          <w:numId w:val="3"/>
+        </w:numPr>
+        <w:jc w:val="both"/>
+      </w:pPr>
+      <w:r>
+        <w:t>Ma</w:t>
+      </w:r>
+      <w:r>
+        <w:t>ncano ancora tant</w:t>
+      </w:r>
+      <w:r>
+        <w:t>i comportamenti modellabili con itemis create, ad esempio le history, le regioni ortogonali, gli out event e le operations</w:t>
+      </w:r>
+      <w:r>
+        <w:t>, gli eventi temporali</w:t>
+      </w:r>
+      <w:r>
+        <w:t xml:space="preserve"> </w:t>
+      </w:r>
+      <w:r>
+        <w:t>ecc.</w:t>
+      </w:r>
+    </w:p>
+    <w:p>
+      <w:pPr>
+        <w:pStyle w:val="Paragrafoelenco"/>
+        <w:numPr>
+          <w:ilvl w:val="0"/>
+          <w:numId w:val="3"/>
+        </w:numPr>
+        <w:jc w:val="both"/>
+      </w:pPr>
+      <w:r>
         <w:t xml:space="preserve">Per info sulle operations guarda </w:t>
       </w:r>
-      <w:hyperlink r:id="rId11" w:anchor="codegen_java_operation_callback" w:history="1">
+      <w:hyperlink r:id="rId14" w:anchor="codegen_java_operation_callback" w:history="1">
         <w:r>
           <w:rPr>
             <w:rStyle w:val="Collegamentoipertestuale"/>
@@ -4202,6 +4529,7 @@
           <w:ilvl w:val="0"/>
           <w:numId w:val="3"/>
         </w:numPr>
+        <w:jc w:val="both"/>
       </w:pPr>
       <w:bookmarkStart w:id="0" w:name="_Hlk149573556"/>
       <w:r>
@@ -4222,7 +4550,7 @@
       <w:r>
         <w:t xml:space="preserve">: al link </w:t>
       </w:r>
-      <w:hyperlink r:id="rId12" w:anchor="sclang_cyclebased" w:history="1">
+      <w:hyperlink r:id="rId15" w:anchor="sclang_cyclebased" w:history="1">
         <w:r>
           <w:rPr>
             <w:rStyle w:val="Collegamentoipertestuale"/>
@@ -4240,6 +4568,7 @@
         <w:shd w:val="clear" w:color="auto" w:fill="FFFFFF"/>
         <w:spacing w:before="0" w:beforeAutospacing="0" w:after="300" w:afterAutospacing="0"/>
         <w:ind w:left="720"/>
+        <w:jc w:val="both"/>
         <w:rPr>
           <w:rFonts w:ascii="Roboto" w:hAnsi="Roboto"/>
           <w:color w:val="00457C"/>
@@ -4275,7 +4604,7 @@
         </w:rPr>
         <w:t> annotation specifies that the </w:t>
       </w:r>
-      <w:hyperlink r:id="rId13" w:anchor="codegen_execution_schemes" w:history="1">
+      <w:hyperlink r:id="rId16" w:anchor="codegen_execution_schemes" w:history="1">
         <w:r>
           <w:rPr>
             <w:rStyle w:val="Enfasicorsivo"/>
@@ -4314,6 +4643,7 @@
         <w:shd w:val="clear" w:color="auto" w:fill="FFFFFF"/>
         <w:spacing w:before="0" w:beforeAutospacing="0" w:after="300" w:afterAutospacing="0"/>
         <w:ind w:left="720"/>
+        <w:jc w:val="both"/>
         <w:rPr>
           <w:rFonts w:ascii="Roboto" w:hAnsi="Roboto"/>
           <w:color w:val="00457C"/>
@@ -4405,7 +4735,7 @@
         </w:rPr>
         <w:t> indicates the suggested period of time between two successive run-to-completion steps in milliseconds. Only the </w:t>
       </w:r>
-      <w:hyperlink r:id="rId14" w:anchor="simu_simulating_statecharts" w:history="1">
+      <w:hyperlink r:id="rId17" w:anchor="simu_simulating_statecharts" w:history="1">
         <w:r>
           <w:rPr>
             <w:rStyle w:val="Collegamentoipertestuale"/>
@@ -4424,7 +4754,7 @@
         </w:rPr>
         <w:t> and the </w:t>
       </w:r>
-      <w:hyperlink r:id="rId15" w:anchor="sctunit_the_sctunit_language" w:history="1">
+      <w:hyperlink r:id="rId18" w:anchor="sctunit_the_sctunit_language" w:history="1">
         <w:r>
           <w:rPr>
             <w:rStyle w:val="Collegamentoipertestuale"/>
@@ -4481,6 +4811,7 @@
     <w:p>
       <w:pPr>
         <w:pStyle w:val="Paragrafoelenco"/>
+        <w:jc w:val="both"/>
       </w:pPr>
       <w:r>
         <w:t>Quindi c’è già una possibile discrepanza tra quello che si vorrebbe ottenere e quello che effettivamente si può ottener</w:t>
@@ -4496,6 +4827,7 @@
           <w:ilvl w:val="0"/>
           <w:numId w:val="3"/>
         </w:numPr>
+        <w:jc w:val="both"/>
       </w:pPr>
       <w:r>
         <w:t>Si potrebbe commentare, nella tesi, la struttura del codice java generato.</w:t>
@@ -4508,6 +4840,7 @@
           <w:ilvl w:val="0"/>
           <w:numId w:val="3"/>
         </w:numPr>
+        <w:jc w:val="both"/>
       </w:pPr>
       <w:r>
         <w:t xml:space="preserve">Usare JaCoCo </w:t>
@@ -4523,6 +4856,22 @@
       </w:r>
       <w:r>
         <w:t xml:space="preserve"> o guardare quella che dice evosuite quando genera i test.</w:t>
+      </w:r>
+      <w:r>
+        <w:t xml:space="preserve"> Anche codecover eclemma direttamente da eclipse non funziona, secondo me non supporta qualcosa utilizzato da evosuite nei test generati.</w:t>
+      </w:r>
+    </w:p>
+    <w:p>
+      <w:pPr>
+        <w:pStyle w:val="Paragrafoelenco"/>
+        <w:numPr>
+          <w:ilvl w:val="0"/>
+          <w:numId w:val="3"/>
+        </w:numPr>
+        <w:jc w:val="both"/>
+      </w:pPr>
+      <w:r>
+        <w:t>È stato modifica headless.ini, per vedere com’era all’inizio guarda uno zip in download di itemis create.</w:t>
       </w:r>
     </w:p>
     <w:p/>

</xml_diff>

<commit_message>
Use of StringTemplate to generate sgen file
</commit_message>
<xml_diff>
--- a/doc/Appunti generali.docx
+++ b/doc/Appunti generali.docx
@@ -5087,13 +5087,8 @@
       </w:r>
       <w:proofErr w:type="spellEnd"/>
       <w:r>
-        <w:t xml:space="preserve">-tester </w:t>
-      </w:r>
-      <w:proofErr w:type="spellStart"/>
-      <w:r>
-        <w:t>ws</w:t>
-      </w:r>
-      <w:proofErr w:type="spellEnd"/>
+        <w:t>-tester ws</w:t>
+      </w:r>
     </w:p>
     <w:p>
       <w:pPr>
@@ -5122,8 +5117,13 @@
         <w:pStyle w:val="Paragrafoelenco"/>
         <w:jc w:val="both"/>
       </w:pPr>
-      <w:r>
-        <w:t xml:space="preserve">java project per generare automaticamente casi di test </w:t>
+      <w:proofErr w:type="spellStart"/>
+      <w:r>
+        <w:t>maven</w:t>
+      </w:r>
+      <w:proofErr w:type="spellEnd"/>
+      <w:r>
+        <w:t xml:space="preserve"> project per generare automaticamente casi di test </w:t>
       </w:r>
       <w:proofErr w:type="spellStart"/>
       <w:r>
@@ -5160,6 +5160,9 @@
         <w:jc w:val="both"/>
       </w:pPr>
       <w:r>
+        <w:rPr>
+          <w:noProof/>
+        </w:rPr>
         <w:drawing>
           <wp:inline distT="0" distB="0" distL="0" distR="0" wp14:anchorId="5C421B11" wp14:editId="472CDD6F">
             <wp:extent cx="2133785" cy="1432684"/>
@@ -5205,11 +5208,9 @@
       <w:r>
         <w:t xml:space="preserve">Le </w:t>
       </w:r>
-      <w:proofErr w:type="spellStart"/>
-      <w:r>
-        <w:t>libreire</w:t>
-      </w:r>
-      <w:proofErr w:type="spellEnd"/>
+      <w:r>
+        <w:t>librerie</w:t>
+      </w:r>
       <w:r>
         <w:t xml:space="preserve"> di </w:t>
       </w:r>
@@ -5345,6 +5346,30 @@
         </w:rPr>
         <w:t xml:space="preserve"> </w:t>
       </w:r>
+    </w:p>
+    <w:p>
+      <w:pPr>
+        <w:pStyle w:val="Paragrafoelenco"/>
+        <w:rPr>
+          <w:noProof/>
+          <w:color w:val="FF0000"/>
+        </w:rPr>
+      </w:pPr>
+      <w:r>
+        <w:rPr>
+          <w:noProof/>
+          <w:color w:val="FF0000"/>
+        </w:rPr>
+        <w:t xml:space="preserve">(NOTA: se slo statechart ha elementi temporali, bisogna aggiungere un quinto argomento “time”) </w:t>
+      </w:r>
+    </w:p>
+    <w:p>
+      <w:pPr>
+        <w:pStyle w:val="Paragrafoelenco"/>
+        <w:rPr>
+          <w:noProof/>
+        </w:rPr>
+      </w:pPr>
       <w:r>
         <w:rPr>
           <w:noProof/>
@@ -5399,6 +5424,9 @@
         <w:jc w:val="both"/>
       </w:pPr>
       <w:r>
+        <w:rPr>
+          <w:noProof/>
+        </w:rPr>
         <w:drawing>
           <wp:inline distT="0" distB="0" distL="0" distR="0" wp14:anchorId="0E2575EF" wp14:editId="4241381B">
             <wp:extent cx="2530059" cy="3246401"/>
@@ -5440,12 +5468,9 @@
       <w:pPr>
         <w:pStyle w:val="Paragrafoelenco"/>
         <w:jc w:val="both"/>
-        <w:rPr>
-          <w:noProof/>
-        </w:rPr>
-      </w:pPr>
-      <w:r>
-        <w:t xml:space="preserve">Manca ancora la gestione di </w:t>
+      </w:pPr>
+      <w:r>
+        <w:t xml:space="preserve">Sono stati gestiti </w:t>
       </w:r>
       <w:proofErr w:type="spellStart"/>
       <w:r>
@@ -5453,86 +5478,30 @@
       </w:r>
       <w:proofErr w:type="spellEnd"/>
       <w:r>
-        <w:t xml:space="preserve"> con eventi temporali </w:t>
-      </w:r>
-      <w:r>
-        <w:t xml:space="preserve">o altro </w:t>
-      </w:r>
-      <w:r>
-        <w:t>(bisogna modificare come viene scritto il file .</w:t>
-      </w:r>
-      <w:proofErr w:type="spellStart"/>
-      <w:r>
-        <w:t>sgen</w:t>
-      </w:r>
-      <w:proofErr w:type="spellEnd"/>
-      <w:r>
-        <w:t>, e magari mettere la sua scrittura in una classe diversa).</w:t>
-      </w:r>
-    </w:p>
-    <w:p>
-      <w:r>
-        <w:t xml:space="preserve">È stato modificato il </w:t>
-      </w:r>
-      <w:proofErr w:type="spellStart"/>
-      <w:r>
-        <w:t>path</w:t>
-      </w:r>
-      <w:proofErr w:type="spellEnd"/>
-      <w:r>
-        <w:t xml:space="preserve"> della </w:t>
-      </w:r>
-      <w:proofErr w:type="spellStart"/>
-      <w:r>
-        <w:t>vm</w:t>
-      </w:r>
-      <w:proofErr w:type="spellEnd"/>
-      <w:r>
-        <w:t xml:space="preserve"> </w:t>
-      </w:r>
-      <w:r>
-        <w:t>in headless.ini</w:t>
-      </w:r>
-      <w:r>
-        <w:t xml:space="preserve"> in </w:t>
-      </w:r>
-      <w:r>
-        <w:t>C:\Program Files (x86)\</w:t>
-      </w:r>
-      <w:proofErr w:type="spellStart"/>
-      <w:r>
-        <w:t>itemis_CREATE</w:t>
-      </w:r>
-      <w:proofErr w:type="spellEnd"/>
-      <w:r>
-        <w:t xml:space="preserve">, per vedere com’era all’inizio guarda uno zip in download di </w:t>
-      </w:r>
-      <w:proofErr w:type="spellStart"/>
-      <w:r>
-        <w:t>itemis</w:t>
-      </w:r>
-      <w:proofErr w:type="spellEnd"/>
-      <w:r>
-        <w:t xml:space="preserve"> create, da </w:t>
-      </w:r>
-      <w:r>
-        <w:t>plugins/org.eclipse.justj.openjdk.hotspot.jre.full.stripped.win32.x86_64_17.0.5.v20221102-0933/jre/bin</w:t>
-      </w:r>
-      <w:r>
-        <w:t xml:space="preserve">, a </w:t>
-      </w:r>
-      <w:r>
-        <w:t>C:\Program Files\Java\jdk-17.0.2\bin</w:t>
-      </w:r>
-      <w:r>
-        <w:br/>
-        <w:t>Questo perché nell’eseguire TestGenerator.java diceva</w:t>
+        <w:t xml:space="preserve"> con eventi temporali, ma potrebbero esserci ulteriori casistiche da gestire</w:t>
+      </w:r>
+      <w:r>
+        <w:t>.</w:t>
+      </w:r>
+    </w:p>
+    <w:p>
+      <w:pPr>
+        <w:pStyle w:val="Paragrafoelenco"/>
+        <w:jc w:val="both"/>
+      </w:pPr>
+      <w:r>
+        <w:t xml:space="preserve">Ora l’esecuzione del </w:t>
+      </w:r>
+      <w:proofErr w:type="spellStart"/>
+      <w:r>
+        <w:t>main</w:t>
+      </w:r>
+      <w:proofErr w:type="spellEnd"/>
+      <w:r>
+        <w:t xml:space="preserve"> da due warning, che però non ne compromettono la corretta esecuzione</w:t>
       </w:r>
       <w:r>
         <w:t>:</w:t>
-      </w:r>
-      <w:r>
-        <w:br/>
       </w:r>
     </w:p>
     <w:p>
@@ -5550,12 +5519,131 @@
       <w:r>
         <w:rPr>
           <w:rFonts w:ascii="Courier New" w:hAnsi="Courier New" w:cs="Courier New"/>
-          <w:color w:val="000000"/>
-          <w:sz w:val="20"/>
-          <w:szCs w:val="20"/>
-        </w:rPr>
-        <w:lastRenderedPageBreak/>
-        <w:t>A Java Runtime Environment (JRE) or Java Development Kit (JDK)</w:t>
+          <w:color w:val="FF0000"/>
+          <w:sz w:val="20"/>
+          <w:szCs w:val="20"/>
+        </w:rPr>
+        <w:t xml:space="preserve">warning: </w:t>
+      </w:r>
+      <w:proofErr w:type="spellStart"/>
+      <w:r>
+        <w:rPr>
+          <w:rFonts w:ascii="Courier New" w:hAnsi="Courier New" w:cs="Courier New"/>
+          <w:color w:val="FF0000"/>
+          <w:sz w:val="20"/>
+          <w:szCs w:val="20"/>
+        </w:rPr>
+        <w:t>Implicitly</w:t>
+      </w:r>
+      <w:proofErr w:type="spellEnd"/>
+      <w:r>
+        <w:rPr>
+          <w:rFonts w:ascii="Courier New" w:hAnsi="Courier New" w:cs="Courier New"/>
+          <w:color w:val="FF0000"/>
+          <w:sz w:val="20"/>
+          <w:szCs w:val="20"/>
+        </w:rPr>
+        <w:t xml:space="preserve"> </w:t>
+      </w:r>
+      <w:proofErr w:type="spellStart"/>
+      <w:r>
+        <w:rPr>
+          <w:rFonts w:ascii="Courier New" w:hAnsi="Courier New" w:cs="Courier New"/>
+          <w:color w:val="FF0000"/>
+          <w:sz w:val="20"/>
+          <w:szCs w:val="20"/>
+        </w:rPr>
+        <w:t>compiled</w:t>
+      </w:r>
+      <w:proofErr w:type="spellEnd"/>
+      <w:r>
+        <w:rPr>
+          <w:rFonts w:ascii="Courier New" w:hAnsi="Courier New" w:cs="Courier New"/>
+          <w:color w:val="FF0000"/>
+          <w:sz w:val="20"/>
+          <w:szCs w:val="20"/>
+        </w:rPr>
+        <w:t xml:space="preserve"> files </w:t>
+      </w:r>
+      <w:proofErr w:type="spellStart"/>
+      <w:r>
+        <w:rPr>
+          <w:rFonts w:ascii="Courier New" w:hAnsi="Courier New" w:cs="Courier New"/>
+          <w:color w:val="FF0000"/>
+          <w:sz w:val="20"/>
+          <w:szCs w:val="20"/>
+        </w:rPr>
+        <w:t>were</w:t>
+      </w:r>
+      <w:proofErr w:type="spellEnd"/>
+      <w:r>
+        <w:rPr>
+          <w:rFonts w:ascii="Courier New" w:hAnsi="Courier New" w:cs="Courier New"/>
+          <w:color w:val="FF0000"/>
+          <w:sz w:val="20"/>
+          <w:szCs w:val="20"/>
+        </w:rPr>
+        <w:t xml:space="preserve"> </w:t>
+      </w:r>
+      <w:proofErr w:type="spellStart"/>
+      <w:r>
+        <w:rPr>
+          <w:rFonts w:ascii="Courier New" w:hAnsi="Courier New" w:cs="Courier New"/>
+          <w:color w:val="FF0000"/>
+          <w:sz w:val="20"/>
+          <w:szCs w:val="20"/>
+        </w:rPr>
+        <w:t>not</w:t>
+      </w:r>
+      <w:proofErr w:type="spellEnd"/>
+      <w:r>
+        <w:rPr>
+          <w:rFonts w:ascii="Courier New" w:hAnsi="Courier New" w:cs="Courier New"/>
+          <w:color w:val="FF0000"/>
+          <w:sz w:val="20"/>
+          <w:szCs w:val="20"/>
+        </w:rPr>
+        <w:t xml:space="preserve"> </w:t>
+      </w:r>
+      <w:proofErr w:type="spellStart"/>
+      <w:r>
+        <w:rPr>
+          <w:rFonts w:ascii="Courier New" w:hAnsi="Courier New" w:cs="Courier New"/>
+          <w:color w:val="FF0000"/>
+          <w:sz w:val="20"/>
+          <w:szCs w:val="20"/>
+        </w:rPr>
+        <w:t>subject</w:t>
+      </w:r>
+      <w:proofErr w:type="spellEnd"/>
+      <w:r>
+        <w:rPr>
+          <w:rFonts w:ascii="Courier New" w:hAnsi="Courier New" w:cs="Courier New"/>
+          <w:color w:val="FF0000"/>
+          <w:sz w:val="20"/>
+          <w:szCs w:val="20"/>
+        </w:rPr>
+        <w:t xml:space="preserve"> to </w:t>
+      </w:r>
+      <w:proofErr w:type="spellStart"/>
+      <w:r>
+        <w:rPr>
+          <w:rFonts w:ascii="Courier New" w:hAnsi="Courier New" w:cs="Courier New"/>
+          <w:color w:val="FF0000"/>
+          <w:sz w:val="20"/>
+          <w:szCs w:val="20"/>
+        </w:rPr>
+        <w:t>annotation</w:t>
+      </w:r>
+      <w:proofErr w:type="spellEnd"/>
+      <w:r>
+        <w:rPr>
+          <w:rFonts w:ascii="Courier New" w:hAnsi="Courier New" w:cs="Courier New"/>
+          <w:color w:val="FF0000"/>
+          <w:sz w:val="20"/>
+          <w:szCs w:val="20"/>
+        </w:rPr>
+        <w:t xml:space="preserve"> processing.</w:t>
       </w:r>
     </w:p>
     <w:p>
@@ -5573,47 +5661,27 @@
       <w:r>
         <w:rPr>
           <w:rFonts w:ascii="Courier New" w:hAnsi="Courier New" w:cs="Courier New"/>
-          <w:color w:val="000000"/>
-          <w:sz w:val="20"/>
-          <w:szCs w:val="20"/>
-        </w:rPr>
-        <w:t xml:space="preserve">must be </w:t>
-      </w:r>
-      <w:proofErr w:type="spellStart"/>
-      <w:r>
-        <w:rPr>
-          <w:rFonts w:ascii="Courier New" w:hAnsi="Courier New" w:cs="Courier New"/>
-          <w:color w:val="000000"/>
-          <w:sz w:val="20"/>
-          <w:szCs w:val="20"/>
-        </w:rPr>
-        <w:t>available</w:t>
-      </w:r>
-      <w:proofErr w:type="spellEnd"/>
-      <w:r>
-        <w:rPr>
-          <w:rFonts w:ascii="Courier New" w:hAnsi="Courier New" w:cs="Courier New"/>
-          <w:color w:val="000000"/>
-          <w:sz w:val="20"/>
-          <w:szCs w:val="20"/>
-        </w:rPr>
-        <w:t xml:space="preserve"> in </w:t>
-      </w:r>
-      <w:proofErr w:type="spellStart"/>
-      <w:r>
-        <w:rPr>
-          <w:rFonts w:ascii="Courier New" w:hAnsi="Courier New" w:cs="Courier New"/>
-          <w:color w:val="000000"/>
-          <w:sz w:val="20"/>
-          <w:szCs w:val="20"/>
-        </w:rPr>
-        <w:t>order</w:t>
-      </w:r>
-      <w:proofErr w:type="spellEnd"/>
-      <w:r>
-        <w:rPr>
-          <w:rFonts w:ascii="Courier New" w:hAnsi="Courier New" w:cs="Courier New"/>
-          <w:color w:val="000000"/>
+          <w:color w:val="FF0000"/>
+          <w:sz w:val="20"/>
+          <w:szCs w:val="20"/>
+        </w:rPr>
+        <w:t xml:space="preserve">  Use -</w:t>
+      </w:r>
+      <w:proofErr w:type="spellStart"/>
+      <w:r>
+        <w:rPr>
+          <w:rFonts w:ascii="Courier New" w:hAnsi="Courier New" w:cs="Courier New"/>
+          <w:color w:val="FF0000"/>
+          <w:sz w:val="20"/>
+          <w:szCs w:val="20"/>
+        </w:rPr>
+        <w:t>proc:none</w:t>
+      </w:r>
+      <w:proofErr w:type="spellEnd"/>
+      <w:r>
+        <w:rPr>
+          <w:rFonts w:ascii="Courier New" w:hAnsi="Courier New" w:cs="Courier New"/>
+          <w:color w:val="FF0000"/>
           <w:sz w:val="20"/>
           <w:szCs w:val="20"/>
         </w:rPr>
@@ -5623,17 +5691,17 @@
       <w:r>
         <w:rPr>
           <w:rFonts w:ascii="Courier New" w:hAnsi="Courier New" w:cs="Courier New"/>
-          <w:color w:val="000000"/>
-          <w:sz w:val="20"/>
-          <w:szCs w:val="20"/>
-        </w:rPr>
-        <w:t>run</w:t>
-      </w:r>
-      <w:proofErr w:type="spellEnd"/>
-      <w:r>
-        <w:rPr>
-          <w:rFonts w:ascii="Courier New" w:hAnsi="Courier New" w:cs="Courier New"/>
-          <w:color w:val="000000"/>
+          <w:color w:val="FF0000"/>
+          <w:sz w:val="20"/>
+          <w:szCs w:val="20"/>
+        </w:rPr>
+        <w:t>disable</w:t>
+      </w:r>
+      <w:proofErr w:type="spellEnd"/>
+      <w:r>
+        <w:rPr>
+          <w:rFonts w:ascii="Courier New" w:hAnsi="Courier New" w:cs="Courier New"/>
+          <w:color w:val="FF0000"/>
           <w:sz w:val="20"/>
           <w:szCs w:val="20"/>
         </w:rPr>
@@ -5643,41 +5711,81 @@
       <w:r>
         <w:rPr>
           <w:rFonts w:ascii="Courier New" w:hAnsi="Courier New" w:cs="Courier New"/>
-          <w:color w:val="000000"/>
-          <w:sz w:val="20"/>
-          <w:szCs w:val="20"/>
-        </w:rPr>
-        <w:t>ItemisCREATEc</w:t>
-      </w:r>
-      <w:proofErr w:type="spellEnd"/>
-      <w:r>
-        <w:rPr>
-          <w:rFonts w:ascii="Courier New" w:hAnsi="Courier New" w:cs="Courier New"/>
-          <w:color w:val="000000"/>
-          <w:sz w:val="20"/>
-          <w:szCs w:val="20"/>
-        </w:rPr>
-        <w:t xml:space="preserve">. No Java </w:t>
-      </w:r>
-      <w:proofErr w:type="spellStart"/>
-      <w:r>
-        <w:rPr>
-          <w:rFonts w:ascii="Courier New" w:hAnsi="Courier New" w:cs="Courier New"/>
-          <w:color w:val="000000"/>
-          <w:sz w:val="20"/>
-          <w:szCs w:val="20"/>
-        </w:rPr>
-        <w:t>virtual</w:t>
-      </w:r>
-      <w:proofErr w:type="spellEnd"/>
-      <w:r>
-        <w:rPr>
-          <w:rFonts w:ascii="Courier New" w:hAnsi="Courier New" w:cs="Courier New"/>
-          <w:color w:val="000000"/>
-          <w:sz w:val="20"/>
-          <w:szCs w:val="20"/>
-        </w:rPr>
-        <w:t xml:space="preserve"> machine</w:t>
+          <w:color w:val="FF0000"/>
+          <w:sz w:val="20"/>
+          <w:szCs w:val="20"/>
+        </w:rPr>
+        <w:t>annotation</w:t>
+      </w:r>
+      <w:proofErr w:type="spellEnd"/>
+      <w:r>
+        <w:rPr>
+          <w:rFonts w:ascii="Courier New" w:hAnsi="Courier New" w:cs="Courier New"/>
+          <w:color w:val="FF0000"/>
+          <w:sz w:val="20"/>
+          <w:szCs w:val="20"/>
+        </w:rPr>
+        <w:t xml:space="preserve"> processing or -</w:t>
+      </w:r>
+      <w:proofErr w:type="spellStart"/>
+      <w:r>
+        <w:rPr>
+          <w:rFonts w:ascii="Courier New" w:hAnsi="Courier New" w:cs="Courier New"/>
+          <w:color w:val="FF0000"/>
+          <w:sz w:val="20"/>
+          <w:szCs w:val="20"/>
+        </w:rPr>
+        <w:t>implicit</w:t>
+      </w:r>
+      <w:proofErr w:type="spellEnd"/>
+      <w:r>
+        <w:rPr>
+          <w:rFonts w:ascii="Courier New" w:hAnsi="Courier New" w:cs="Courier New"/>
+          <w:color w:val="FF0000"/>
+          <w:sz w:val="20"/>
+          <w:szCs w:val="20"/>
+        </w:rPr>
+        <w:t xml:space="preserve"> to </w:t>
+      </w:r>
+      <w:proofErr w:type="spellStart"/>
+      <w:r>
+        <w:rPr>
+          <w:rFonts w:ascii="Courier New" w:hAnsi="Courier New" w:cs="Courier New"/>
+          <w:color w:val="FF0000"/>
+          <w:sz w:val="20"/>
+          <w:szCs w:val="20"/>
+        </w:rPr>
+        <w:t>specify</w:t>
+      </w:r>
+      <w:proofErr w:type="spellEnd"/>
+      <w:r>
+        <w:rPr>
+          <w:rFonts w:ascii="Courier New" w:hAnsi="Courier New" w:cs="Courier New"/>
+          <w:color w:val="FF0000"/>
+          <w:sz w:val="20"/>
+          <w:szCs w:val="20"/>
+        </w:rPr>
+        <w:t xml:space="preserve"> a policy for </w:t>
+      </w:r>
+      <w:proofErr w:type="spellStart"/>
+      <w:r>
+        <w:rPr>
+          <w:rFonts w:ascii="Courier New" w:hAnsi="Courier New" w:cs="Courier New"/>
+          <w:color w:val="FF0000"/>
+          <w:sz w:val="20"/>
+          <w:szCs w:val="20"/>
+        </w:rPr>
+        <w:t>implicit</w:t>
+      </w:r>
+      <w:proofErr w:type="spellEnd"/>
+      <w:r>
+        <w:rPr>
+          <w:rFonts w:ascii="Courier New" w:hAnsi="Courier New" w:cs="Courier New"/>
+          <w:color w:val="FF0000"/>
+          <w:sz w:val="20"/>
+          <w:szCs w:val="20"/>
+        </w:rPr>
+        <w:t xml:space="preserve"> compilation.</w:t>
       </w:r>
     </w:p>
     <w:p>
@@ -5687,70 +5795,19 @@
         <w:spacing w:before="0" w:beforeAutospacing="0" w:after="0" w:afterAutospacing="0"/>
         <w:rPr>
           <w:rFonts w:ascii="Courier New" w:hAnsi="Courier New" w:cs="Courier New"/>
-          <w:color w:val="000000"/>
-          <w:sz w:val="20"/>
-          <w:szCs w:val="20"/>
-        </w:rPr>
-      </w:pPr>
-      <w:proofErr w:type="spellStart"/>
-      <w:r>
-        <w:rPr>
-          <w:rFonts w:ascii="Courier New" w:hAnsi="Courier New" w:cs="Courier New"/>
-          <w:color w:val="000000"/>
-          <w:sz w:val="20"/>
-          <w:szCs w:val="20"/>
-        </w:rPr>
-        <w:t>was</w:t>
-      </w:r>
-      <w:proofErr w:type="spellEnd"/>
-      <w:r>
-        <w:rPr>
-          <w:rFonts w:ascii="Courier New" w:hAnsi="Courier New" w:cs="Courier New"/>
-          <w:color w:val="000000"/>
-          <w:sz w:val="20"/>
-          <w:szCs w:val="20"/>
-        </w:rPr>
-        <w:t xml:space="preserve"> </w:t>
-      </w:r>
-      <w:proofErr w:type="spellStart"/>
-      <w:r>
-        <w:rPr>
-          <w:rFonts w:ascii="Courier New" w:hAnsi="Courier New" w:cs="Courier New"/>
-          <w:color w:val="000000"/>
-          <w:sz w:val="20"/>
-          <w:szCs w:val="20"/>
-        </w:rPr>
-        <w:t>found</w:t>
-      </w:r>
-      <w:proofErr w:type="spellEnd"/>
-      <w:r>
-        <w:rPr>
-          <w:rFonts w:ascii="Courier New" w:hAnsi="Courier New" w:cs="Courier New"/>
-          <w:color w:val="000000"/>
-          <w:sz w:val="20"/>
-          <w:szCs w:val="20"/>
-        </w:rPr>
-        <w:t xml:space="preserve"> after </w:t>
-      </w:r>
-      <w:proofErr w:type="spellStart"/>
-      <w:r>
-        <w:rPr>
-          <w:rFonts w:ascii="Courier New" w:hAnsi="Courier New" w:cs="Courier New"/>
-          <w:color w:val="000000"/>
-          <w:sz w:val="20"/>
-          <w:szCs w:val="20"/>
-        </w:rPr>
-        <w:t>searching</w:t>
-      </w:r>
-      <w:proofErr w:type="spellEnd"/>
-      <w:r>
-        <w:rPr>
-          <w:rFonts w:ascii="Courier New" w:hAnsi="Courier New" w:cs="Courier New"/>
-          <w:color w:val="000000"/>
-          <w:sz w:val="20"/>
-          <w:szCs w:val="20"/>
-        </w:rPr>
-        <w:t xml:space="preserve"> the following locations:</w:t>
+          <w:color w:val="FF0000"/>
+          <w:sz w:val="20"/>
+          <w:szCs w:val="20"/>
+        </w:rPr>
+      </w:pPr>
+      <w:r>
+        <w:rPr>
+          <w:rFonts w:ascii="Courier New" w:hAnsi="Courier New" w:cs="Courier New"/>
+          <w:color w:val="FF0000"/>
+          <w:sz w:val="20"/>
+          <w:szCs w:val="20"/>
+        </w:rPr>
+        <w:t>1 warning</w:t>
       </w:r>
     </w:p>
     <w:p>
@@ -5760,20 +5817,1691 @@
         <w:spacing w:before="0" w:beforeAutospacing="0" w:after="0" w:afterAutospacing="0"/>
         <w:rPr>
           <w:rFonts w:ascii="Courier New" w:hAnsi="Courier New" w:cs="Courier New"/>
+          <w:color w:val="FF0000"/>
+          <w:sz w:val="20"/>
+          <w:szCs w:val="20"/>
+        </w:rPr>
+      </w:pPr>
+    </w:p>
+    <w:p>
+      <w:pPr>
+        <w:pStyle w:val="NormaleWeb"/>
+        <w:shd w:val="clear" w:color="auto" w:fill="FFFFFF"/>
+        <w:spacing w:before="0" w:beforeAutospacing="0" w:after="0" w:afterAutospacing="0"/>
+        <w:rPr>
+          <w:rFonts w:ascii="Courier New" w:hAnsi="Courier New" w:cs="Courier New"/>
           <w:color w:val="000000"/>
           <w:sz w:val="20"/>
           <w:szCs w:val="20"/>
         </w:rPr>
       </w:pPr>
-      <w:r>
+    </w:p>
+    <w:p>
+      <w:pPr>
+        <w:pStyle w:val="NormaleWeb"/>
+        <w:shd w:val="clear" w:color="auto" w:fill="FFFFFF"/>
+        <w:spacing w:before="0" w:beforeAutospacing="0" w:after="0" w:afterAutospacing="0"/>
         <w:rPr>
           <w:rFonts w:ascii="Courier New" w:hAnsi="Courier New" w:cs="Courier New"/>
           <w:color w:val="000000"/>
           <w:sz w:val="20"/>
           <w:szCs w:val="20"/>
         </w:rPr>
+      </w:pPr>
+      <w:r>
+        <w:rPr>
+          <w:rFonts w:ascii="Courier New" w:hAnsi="Courier New" w:cs="Courier New"/>
+          <w:color w:val="FF0000"/>
+          <w:sz w:val="20"/>
+          <w:szCs w:val="20"/>
+        </w:rPr>
+        <w:lastRenderedPageBreak/>
+        <w:t xml:space="preserve">SLF4J: Class </w:t>
+      </w:r>
+      <w:proofErr w:type="spellStart"/>
+      <w:r>
+        <w:rPr>
+          <w:rFonts w:ascii="Courier New" w:hAnsi="Courier New" w:cs="Courier New"/>
+          <w:color w:val="FF0000"/>
+          <w:sz w:val="20"/>
+          <w:szCs w:val="20"/>
+        </w:rPr>
+        <w:t>path</w:t>
+      </w:r>
+      <w:proofErr w:type="spellEnd"/>
+      <w:r>
+        <w:rPr>
+          <w:rFonts w:ascii="Courier New" w:hAnsi="Courier New" w:cs="Courier New"/>
+          <w:color w:val="FF0000"/>
+          <w:sz w:val="20"/>
+          <w:szCs w:val="20"/>
+        </w:rPr>
+        <w:t xml:space="preserve"> </w:t>
+      </w:r>
+      <w:proofErr w:type="spellStart"/>
+      <w:r>
+        <w:rPr>
+          <w:rFonts w:ascii="Courier New" w:hAnsi="Courier New" w:cs="Courier New"/>
+          <w:color w:val="FF0000"/>
+          <w:sz w:val="20"/>
+          <w:szCs w:val="20"/>
+        </w:rPr>
+        <w:t>contains</w:t>
+      </w:r>
+      <w:proofErr w:type="spellEnd"/>
+      <w:r>
+        <w:rPr>
+          <w:rFonts w:ascii="Courier New" w:hAnsi="Courier New" w:cs="Courier New"/>
+          <w:color w:val="FF0000"/>
+          <w:sz w:val="20"/>
+          <w:szCs w:val="20"/>
+        </w:rPr>
+        <w:t xml:space="preserve"> multiple SLF4J </w:t>
+      </w:r>
+      <w:proofErr w:type="spellStart"/>
+      <w:r>
+        <w:rPr>
+          <w:rFonts w:ascii="Courier New" w:hAnsi="Courier New" w:cs="Courier New"/>
+          <w:color w:val="FF0000"/>
+          <w:sz w:val="20"/>
+          <w:szCs w:val="20"/>
+        </w:rPr>
+        <w:t>bindings</w:t>
+      </w:r>
+      <w:proofErr w:type="spellEnd"/>
+      <w:r>
+        <w:rPr>
+          <w:rFonts w:ascii="Courier New" w:hAnsi="Courier New" w:cs="Courier New"/>
+          <w:color w:val="FF0000"/>
+          <w:sz w:val="20"/>
+          <w:szCs w:val="20"/>
+        </w:rPr>
+        <w:t>.</w:t>
+      </w:r>
+    </w:p>
+    <w:p>
+      <w:pPr>
+        <w:pStyle w:val="NormaleWeb"/>
+        <w:shd w:val="clear" w:color="auto" w:fill="FFFFFF"/>
+        <w:spacing w:before="0" w:beforeAutospacing="0" w:after="0" w:afterAutospacing="0"/>
+        <w:rPr>
+          <w:rFonts w:ascii="Courier New" w:hAnsi="Courier New" w:cs="Courier New"/>
+          <w:color w:val="000000"/>
+          <w:sz w:val="20"/>
+          <w:szCs w:val="20"/>
+        </w:rPr>
+      </w:pPr>
+      <w:r>
+        <w:rPr>
+          <w:rFonts w:ascii="Courier New" w:hAnsi="Courier New" w:cs="Courier New"/>
+          <w:color w:val="FF0000"/>
+          <w:sz w:val="20"/>
+          <w:szCs w:val="20"/>
+        </w:rPr>
+        <w:t xml:space="preserve">SLF4J: </w:t>
+      </w:r>
+      <w:proofErr w:type="spellStart"/>
+      <w:r>
+        <w:rPr>
+          <w:rFonts w:ascii="Courier New" w:hAnsi="Courier New" w:cs="Courier New"/>
+          <w:color w:val="FF0000"/>
+          <w:sz w:val="20"/>
+          <w:szCs w:val="20"/>
+        </w:rPr>
+        <w:t>Found</w:t>
+      </w:r>
+      <w:proofErr w:type="spellEnd"/>
+      <w:r>
+        <w:rPr>
+          <w:rFonts w:ascii="Courier New" w:hAnsi="Courier New" w:cs="Courier New"/>
+          <w:color w:val="FF0000"/>
+          <w:sz w:val="20"/>
+          <w:szCs w:val="20"/>
+        </w:rPr>
+        <w:t xml:space="preserve"> </w:t>
+      </w:r>
+      <w:proofErr w:type="spellStart"/>
+      <w:r>
+        <w:rPr>
+          <w:rFonts w:ascii="Courier New" w:hAnsi="Courier New" w:cs="Courier New"/>
+          <w:color w:val="FF0000"/>
+          <w:sz w:val="20"/>
+          <w:szCs w:val="20"/>
+        </w:rPr>
+        <w:t>binding</w:t>
+      </w:r>
+      <w:proofErr w:type="spellEnd"/>
+      <w:r>
+        <w:rPr>
+          <w:rFonts w:ascii="Courier New" w:hAnsi="Courier New" w:cs="Courier New"/>
+          <w:color w:val="FF0000"/>
+          <w:sz w:val="20"/>
+          <w:szCs w:val="20"/>
+        </w:rPr>
+        <w:t xml:space="preserve"> in [jar:file:/C:/Users/lenovo/.m2/repository/ch/qos/logback/logback-classic/1.1.3/logback-classic-1.1.3.jar!/org/slf4j/impl/StaticLoggerBinder.class]</w:t>
+      </w:r>
+    </w:p>
+    <w:p>
+      <w:pPr>
+        <w:pStyle w:val="NormaleWeb"/>
+        <w:shd w:val="clear" w:color="auto" w:fill="FFFFFF"/>
+        <w:spacing w:before="0" w:beforeAutospacing="0" w:after="0" w:afterAutospacing="0"/>
+        <w:rPr>
+          <w:rFonts w:ascii="Courier New" w:hAnsi="Courier New" w:cs="Courier New"/>
+          <w:color w:val="000000"/>
+          <w:sz w:val="20"/>
+          <w:szCs w:val="20"/>
+        </w:rPr>
+      </w:pPr>
+      <w:r>
+        <w:rPr>
+          <w:rFonts w:ascii="Courier New" w:hAnsi="Courier New" w:cs="Courier New"/>
+          <w:color w:val="FF0000"/>
+          <w:sz w:val="20"/>
+          <w:szCs w:val="20"/>
+        </w:rPr>
+        <w:t xml:space="preserve">SLF4J: </w:t>
+      </w:r>
+      <w:proofErr w:type="spellStart"/>
+      <w:r>
+        <w:rPr>
+          <w:rFonts w:ascii="Courier New" w:hAnsi="Courier New" w:cs="Courier New"/>
+          <w:color w:val="FF0000"/>
+          <w:sz w:val="20"/>
+          <w:szCs w:val="20"/>
+        </w:rPr>
+        <w:t>Found</w:t>
+      </w:r>
+      <w:proofErr w:type="spellEnd"/>
+      <w:r>
+        <w:rPr>
+          <w:rFonts w:ascii="Courier New" w:hAnsi="Courier New" w:cs="Courier New"/>
+          <w:color w:val="FF0000"/>
+          <w:sz w:val="20"/>
+          <w:szCs w:val="20"/>
+        </w:rPr>
+        <w:t xml:space="preserve"> </w:t>
+      </w:r>
+      <w:proofErr w:type="spellStart"/>
+      <w:r>
+        <w:rPr>
+          <w:rFonts w:ascii="Courier New" w:hAnsi="Courier New" w:cs="Courier New"/>
+          <w:color w:val="FF0000"/>
+          <w:sz w:val="20"/>
+          <w:szCs w:val="20"/>
+        </w:rPr>
+        <w:t>binding</w:t>
+      </w:r>
+      <w:proofErr w:type="spellEnd"/>
+      <w:r>
+        <w:rPr>
+          <w:rFonts w:ascii="Courier New" w:hAnsi="Courier New" w:cs="Courier New"/>
+          <w:color w:val="FF0000"/>
+          <w:sz w:val="20"/>
+          <w:szCs w:val="20"/>
+        </w:rPr>
+        <w:t xml:space="preserve"> in [jar:file:/C:/Users/lenovo/.m2/repository/org/evosuite/evosuite-master/1.0.6/evosuite-master-1.0.6.jar!/org/slf4j/impl/StaticLoggerBinder.class]</w:t>
+      </w:r>
+    </w:p>
+    <w:p>
+      <w:pPr>
+        <w:pStyle w:val="NormaleWeb"/>
+        <w:shd w:val="clear" w:color="auto" w:fill="FFFFFF"/>
+        <w:spacing w:before="0" w:beforeAutospacing="0" w:after="0" w:afterAutospacing="0"/>
+        <w:rPr>
+          <w:rFonts w:ascii="Courier New" w:hAnsi="Courier New" w:cs="Courier New"/>
+          <w:color w:val="000000"/>
+          <w:sz w:val="20"/>
+          <w:szCs w:val="20"/>
+        </w:rPr>
+      </w:pPr>
+      <w:r>
+        <w:rPr>
+          <w:rFonts w:ascii="Courier New" w:hAnsi="Courier New" w:cs="Courier New"/>
+          <w:color w:val="FF0000"/>
+          <w:sz w:val="20"/>
+          <w:szCs w:val="20"/>
+        </w:rPr>
+        <w:t xml:space="preserve">SLF4J: See http://www.slf4j.org/codes.html#multiple_bindings for an </w:t>
+      </w:r>
+      <w:proofErr w:type="spellStart"/>
+      <w:r>
+        <w:rPr>
+          <w:rFonts w:ascii="Courier New" w:hAnsi="Courier New" w:cs="Courier New"/>
+          <w:color w:val="FF0000"/>
+          <w:sz w:val="20"/>
+          <w:szCs w:val="20"/>
+        </w:rPr>
+        <w:t>explanation</w:t>
+      </w:r>
+      <w:proofErr w:type="spellEnd"/>
+      <w:r>
+        <w:rPr>
+          <w:rFonts w:ascii="Courier New" w:hAnsi="Courier New" w:cs="Courier New"/>
+          <w:color w:val="FF0000"/>
+          <w:sz w:val="20"/>
+          <w:szCs w:val="20"/>
+        </w:rPr>
+        <w:t>.</w:t>
+      </w:r>
+    </w:p>
+    <w:p>
+      <w:pPr>
+        <w:pStyle w:val="NormaleWeb"/>
+        <w:shd w:val="clear" w:color="auto" w:fill="FFFFFF"/>
+        <w:spacing w:before="0" w:beforeAutospacing="0" w:after="0" w:afterAutospacing="0"/>
+        <w:rPr>
+          <w:rFonts w:ascii="Courier New" w:hAnsi="Courier New" w:cs="Courier New"/>
+          <w:color w:val="000000"/>
+          <w:sz w:val="20"/>
+          <w:szCs w:val="20"/>
+        </w:rPr>
+      </w:pPr>
+      <w:r>
+        <w:rPr>
+          <w:rFonts w:ascii="Courier New" w:hAnsi="Courier New" w:cs="Courier New"/>
+          <w:color w:val="FF0000"/>
+          <w:sz w:val="20"/>
+          <w:szCs w:val="20"/>
+        </w:rPr>
+        <w:t xml:space="preserve">SLF4J: </w:t>
+      </w:r>
+      <w:proofErr w:type="spellStart"/>
+      <w:r>
+        <w:rPr>
+          <w:rFonts w:ascii="Courier New" w:hAnsi="Courier New" w:cs="Courier New"/>
+          <w:color w:val="FF0000"/>
+          <w:sz w:val="20"/>
+          <w:szCs w:val="20"/>
+        </w:rPr>
+        <w:t>Actual</w:t>
+      </w:r>
+      <w:proofErr w:type="spellEnd"/>
+      <w:r>
+        <w:rPr>
+          <w:rFonts w:ascii="Courier New" w:hAnsi="Courier New" w:cs="Courier New"/>
+          <w:color w:val="FF0000"/>
+          <w:sz w:val="20"/>
+          <w:szCs w:val="20"/>
+        </w:rPr>
+        <w:t xml:space="preserve"> </w:t>
+      </w:r>
+      <w:proofErr w:type="spellStart"/>
+      <w:r>
+        <w:rPr>
+          <w:rFonts w:ascii="Courier New" w:hAnsi="Courier New" w:cs="Courier New"/>
+          <w:color w:val="FF0000"/>
+          <w:sz w:val="20"/>
+          <w:szCs w:val="20"/>
+        </w:rPr>
+        <w:t>binding</w:t>
+      </w:r>
+      <w:proofErr w:type="spellEnd"/>
+      <w:r>
+        <w:rPr>
+          <w:rFonts w:ascii="Courier New" w:hAnsi="Courier New" w:cs="Courier New"/>
+          <w:color w:val="FF0000"/>
+          <w:sz w:val="20"/>
+          <w:szCs w:val="20"/>
+        </w:rPr>
+        <w:t xml:space="preserve"> </w:t>
+      </w:r>
+      <w:proofErr w:type="spellStart"/>
+      <w:r>
+        <w:rPr>
+          <w:rFonts w:ascii="Courier New" w:hAnsi="Courier New" w:cs="Courier New"/>
+          <w:color w:val="FF0000"/>
+          <w:sz w:val="20"/>
+          <w:szCs w:val="20"/>
+        </w:rPr>
+        <w:t>is</w:t>
+      </w:r>
+      <w:proofErr w:type="spellEnd"/>
+      <w:r>
+        <w:rPr>
+          <w:rFonts w:ascii="Courier New" w:hAnsi="Courier New" w:cs="Courier New"/>
+          <w:color w:val="FF0000"/>
+          <w:sz w:val="20"/>
+          <w:szCs w:val="20"/>
+        </w:rPr>
+        <w:t xml:space="preserve"> of </w:t>
+      </w:r>
+      <w:proofErr w:type="spellStart"/>
+      <w:r>
+        <w:rPr>
+          <w:rFonts w:ascii="Courier New" w:hAnsi="Courier New" w:cs="Courier New"/>
+          <w:color w:val="FF0000"/>
+          <w:sz w:val="20"/>
+          <w:szCs w:val="20"/>
+        </w:rPr>
+        <w:t>type</w:t>
+      </w:r>
+      <w:proofErr w:type="spellEnd"/>
+      <w:r>
+        <w:rPr>
+          <w:rFonts w:ascii="Courier New" w:hAnsi="Courier New" w:cs="Courier New"/>
+          <w:color w:val="FF0000"/>
+          <w:sz w:val="20"/>
+          <w:szCs w:val="20"/>
+        </w:rPr>
+        <w:t xml:space="preserve"> [</w:t>
+      </w:r>
+      <w:proofErr w:type="spellStart"/>
+      <w:r>
+        <w:rPr>
+          <w:rFonts w:ascii="Courier New" w:hAnsi="Courier New" w:cs="Courier New"/>
+          <w:color w:val="FF0000"/>
+          <w:sz w:val="20"/>
+          <w:szCs w:val="20"/>
+        </w:rPr>
+        <w:t>ch.qos.logback.classic.util.ContextSelectorStaticBinder</w:t>
+      </w:r>
+      <w:proofErr w:type="spellEnd"/>
+      <w:r>
+        <w:rPr>
+          <w:rFonts w:ascii="Courier New" w:hAnsi="Courier New" w:cs="Courier New"/>
+          <w:color w:val="FF0000"/>
+          <w:sz w:val="20"/>
+          <w:szCs w:val="20"/>
+        </w:rPr>
+        <w:t>]</w:t>
+      </w:r>
+    </w:p>
+    <w:p>
+      <w:pPr>
+        <w:jc w:val="both"/>
+        <w:rPr>
+          <w:noProof/>
+        </w:rPr>
+      </w:pPr>
+    </w:p>
+    <w:p>
+      <w:pPr>
+        <w:jc w:val="both"/>
+        <w:rPr>
+          <w:noProof/>
+        </w:rPr>
+      </w:pPr>
+      <w:r>
+        <w:rPr>
+          <w:noProof/>
+        </w:rPr>
+        <w:t xml:space="preserve">Il primo l’ho risolto inserendo </w:t>
+      </w:r>
+      <w:r>
+        <w:rPr>
+          <w:rFonts w:ascii="Courier New" w:hAnsi="Courier New" w:cs="Courier New"/>
+          <w:color w:val="2A00FF"/>
+          <w:sz w:val="20"/>
+          <w:szCs w:val="20"/>
+          <w:shd w:val="clear" w:color="auto" w:fill="FFFFFF"/>
+        </w:rPr>
+        <w:t>-</w:t>
+      </w:r>
+      <w:proofErr w:type="spellStart"/>
+      <w:r>
+        <w:rPr>
+          <w:rFonts w:ascii="Courier New" w:hAnsi="Courier New" w:cs="Courier New"/>
+          <w:color w:val="2A00FF"/>
+          <w:sz w:val="20"/>
+          <w:szCs w:val="20"/>
+          <w:shd w:val="clear" w:color="auto" w:fill="FFFFFF"/>
+        </w:rPr>
+        <w:t>implicit:class</w:t>
+      </w:r>
+      <w:proofErr w:type="spellEnd"/>
+      <w:r>
+        <w:rPr>
+          <w:rFonts w:ascii="Courier New" w:hAnsi="Courier New" w:cs="Courier New"/>
+          <w:color w:val="2A00FF"/>
+          <w:sz w:val="20"/>
+          <w:szCs w:val="20"/>
+          <w:shd w:val="clear" w:color="auto" w:fill="FFFFFF"/>
+        </w:rPr>
+        <w:t xml:space="preserve"> </w:t>
+      </w:r>
+      <w:r>
+        <w:rPr>
+          <w:noProof/>
+        </w:rPr>
+        <w:t>come argomento della compilazione (javac)</w:t>
+      </w:r>
+      <w:r>
+        <w:rPr>
+          <w:noProof/>
+        </w:rPr>
+        <w:t>, che è l’opzione di default ma mettendola esplicita non da errore. I</w:t>
+      </w:r>
+    </w:p>
+    <w:p>
+      <w:pPr>
+        <w:jc w:val="both"/>
+        <w:rPr>
+          <w:noProof/>
+        </w:rPr>
+      </w:pPr>
+      <w:r>
+        <w:rPr>
+          <w:noProof/>
+        </w:rPr>
+        <w:t>l secondo escludendo il promi binding nel POM:</w:t>
+      </w:r>
+    </w:p>
+    <w:p>
+      <w:pPr>
+        <w:pStyle w:val="NormaleWeb"/>
+        <w:shd w:val="clear" w:color="auto" w:fill="FFFFFF"/>
+        <w:spacing w:before="0" w:beforeAutospacing="0" w:after="0" w:afterAutospacing="0"/>
+        <w:rPr>
+          <w:rFonts w:ascii="Courier New" w:hAnsi="Courier New" w:cs="Courier New"/>
+          <w:color w:val="000000"/>
+          <w:sz w:val="20"/>
+          <w:szCs w:val="20"/>
+        </w:rPr>
+      </w:pPr>
+      <w:r>
+        <w:rPr>
+          <w:rFonts w:ascii="Courier New" w:hAnsi="Courier New" w:cs="Courier New"/>
+          <w:color w:val="000000"/>
+          <w:sz w:val="20"/>
+          <w:szCs w:val="20"/>
+        </w:rPr>
+        <w:tab/>
+      </w:r>
+      <w:r>
+        <w:rPr>
+          <w:rFonts w:ascii="Courier New" w:hAnsi="Courier New" w:cs="Courier New"/>
+          <w:color w:val="000000"/>
+          <w:sz w:val="20"/>
+          <w:szCs w:val="20"/>
+        </w:rPr>
+        <w:tab/>
+        <w:t>&lt;</w:t>
+      </w:r>
+      <w:proofErr w:type="spellStart"/>
+      <w:r>
+        <w:rPr>
+          <w:rFonts w:ascii="Courier New" w:hAnsi="Courier New" w:cs="Courier New"/>
+          <w:color w:val="268BD2"/>
+          <w:sz w:val="20"/>
+          <w:szCs w:val="20"/>
+        </w:rPr>
+        <w:t>dependency</w:t>
+      </w:r>
+      <w:proofErr w:type="spellEnd"/>
+      <w:r>
+        <w:rPr>
+          <w:rFonts w:ascii="Courier New" w:hAnsi="Courier New" w:cs="Courier New"/>
+          <w:color w:val="000000"/>
+          <w:sz w:val="20"/>
+          <w:szCs w:val="20"/>
+        </w:rPr>
+        <w:t>&gt;</w:t>
+      </w:r>
+    </w:p>
+    <w:p>
+      <w:pPr>
+        <w:pStyle w:val="NormaleWeb"/>
+        <w:shd w:val="clear" w:color="auto" w:fill="FFFFFF"/>
+        <w:spacing w:before="0" w:beforeAutospacing="0" w:after="0" w:afterAutospacing="0"/>
+        <w:rPr>
+          <w:rFonts w:ascii="Courier New" w:hAnsi="Courier New" w:cs="Courier New"/>
+          <w:color w:val="000000"/>
+          <w:sz w:val="20"/>
+          <w:szCs w:val="20"/>
+        </w:rPr>
+      </w:pPr>
+      <w:r>
+        <w:rPr>
+          <w:rFonts w:ascii="Courier New" w:hAnsi="Courier New" w:cs="Courier New"/>
+          <w:color w:val="000000"/>
+          <w:sz w:val="20"/>
+          <w:szCs w:val="20"/>
+        </w:rPr>
+        <w:tab/>
+      </w:r>
+      <w:r>
+        <w:rPr>
+          <w:rFonts w:ascii="Courier New" w:hAnsi="Courier New" w:cs="Courier New"/>
+          <w:color w:val="000000"/>
+          <w:sz w:val="20"/>
+          <w:szCs w:val="20"/>
+        </w:rPr>
+        <w:tab/>
+      </w:r>
+      <w:r>
+        <w:rPr>
+          <w:rFonts w:ascii="Courier New" w:hAnsi="Courier New" w:cs="Courier New"/>
+          <w:color w:val="000000"/>
+          <w:sz w:val="20"/>
+          <w:szCs w:val="20"/>
+        </w:rPr>
+        <w:tab/>
+        <w:t>&lt;</w:t>
+      </w:r>
+      <w:proofErr w:type="spellStart"/>
+      <w:r>
+        <w:rPr>
+          <w:rFonts w:ascii="Courier New" w:hAnsi="Courier New" w:cs="Courier New"/>
+          <w:color w:val="268BD2"/>
+          <w:sz w:val="20"/>
+          <w:szCs w:val="20"/>
+        </w:rPr>
+        <w:t>groupId</w:t>
+      </w:r>
+      <w:proofErr w:type="spellEnd"/>
+      <w:r>
+        <w:rPr>
+          <w:rFonts w:ascii="Courier New" w:hAnsi="Courier New" w:cs="Courier New"/>
+          <w:color w:val="000000"/>
+          <w:sz w:val="20"/>
+          <w:szCs w:val="20"/>
+        </w:rPr>
+        <w:t>&gt;</w:t>
+      </w:r>
+      <w:proofErr w:type="spellStart"/>
+      <w:r>
+        <w:rPr>
+          <w:rFonts w:ascii="Courier New" w:hAnsi="Courier New" w:cs="Courier New"/>
+          <w:color w:val="000000"/>
+          <w:sz w:val="20"/>
+          <w:szCs w:val="20"/>
+        </w:rPr>
+        <w:t>org.evosuite.plugins</w:t>
+      </w:r>
+      <w:proofErr w:type="spellEnd"/>
+      <w:r>
+        <w:rPr>
+          <w:rFonts w:ascii="Courier New" w:hAnsi="Courier New" w:cs="Courier New"/>
+          <w:color w:val="000000"/>
+          <w:sz w:val="20"/>
+          <w:szCs w:val="20"/>
+        </w:rPr>
+        <w:t>&lt;/</w:t>
+      </w:r>
+      <w:proofErr w:type="spellStart"/>
+      <w:r>
+        <w:rPr>
+          <w:rFonts w:ascii="Courier New" w:hAnsi="Courier New" w:cs="Courier New"/>
+          <w:color w:val="268BD2"/>
+          <w:sz w:val="20"/>
+          <w:szCs w:val="20"/>
+        </w:rPr>
+        <w:t>groupId</w:t>
+      </w:r>
+      <w:proofErr w:type="spellEnd"/>
+      <w:r>
+        <w:rPr>
+          <w:rFonts w:ascii="Courier New" w:hAnsi="Courier New" w:cs="Courier New"/>
+          <w:color w:val="000000"/>
+          <w:sz w:val="20"/>
+          <w:szCs w:val="20"/>
+        </w:rPr>
+        <w:t>&gt;</w:t>
+      </w:r>
+    </w:p>
+    <w:p>
+      <w:pPr>
+        <w:pStyle w:val="NormaleWeb"/>
+        <w:shd w:val="clear" w:color="auto" w:fill="FFFFFF"/>
+        <w:spacing w:before="0" w:beforeAutospacing="0" w:after="0" w:afterAutospacing="0"/>
+        <w:rPr>
+          <w:rFonts w:ascii="Courier New" w:hAnsi="Courier New" w:cs="Courier New"/>
+          <w:color w:val="000000"/>
+          <w:sz w:val="20"/>
+          <w:szCs w:val="20"/>
+        </w:rPr>
+      </w:pPr>
+      <w:r>
+        <w:rPr>
+          <w:rFonts w:ascii="Courier New" w:hAnsi="Courier New" w:cs="Courier New"/>
+          <w:color w:val="000000"/>
+          <w:sz w:val="20"/>
+          <w:szCs w:val="20"/>
+        </w:rPr>
+        <w:tab/>
+      </w:r>
+      <w:r>
+        <w:rPr>
+          <w:rFonts w:ascii="Courier New" w:hAnsi="Courier New" w:cs="Courier New"/>
+          <w:color w:val="000000"/>
+          <w:sz w:val="20"/>
+          <w:szCs w:val="20"/>
+        </w:rPr>
+        <w:tab/>
+      </w:r>
+      <w:r>
+        <w:rPr>
+          <w:rFonts w:ascii="Courier New" w:hAnsi="Courier New" w:cs="Courier New"/>
+          <w:color w:val="000000"/>
+          <w:sz w:val="20"/>
+          <w:szCs w:val="20"/>
+        </w:rPr>
+        <w:tab/>
+        <w:t>&lt;</w:t>
+      </w:r>
+      <w:proofErr w:type="spellStart"/>
+      <w:r>
+        <w:rPr>
+          <w:rFonts w:ascii="Courier New" w:hAnsi="Courier New" w:cs="Courier New"/>
+          <w:color w:val="268BD2"/>
+          <w:sz w:val="20"/>
+          <w:szCs w:val="20"/>
+        </w:rPr>
+        <w:t>artifactId</w:t>
+      </w:r>
+      <w:proofErr w:type="spellEnd"/>
+      <w:r>
+        <w:rPr>
+          <w:rFonts w:ascii="Courier New" w:hAnsi="Courier New" w:cs="Courier New"/>
+          <w:color w:val="000000"/>
+          <w:sz w:val="20"/>
+          <w:szCs w:val="20"/>
+        </w:rPr>
+        <w:t>&gt;</w:t>
+      </w:r>
+      <w:proofErr w:type="spellStart"/>
+      <w:r>
+        <w:rPr>
+          <w:rFonts w:ascii="Courier New" w:hAnsi="Courier New" w:cs="Courier New"/>
+          <w:color w:val="000000"/>
+          <w:sz w:val="20"/>
+          <w:szCs w:val="20"/>
+        </w:rPr>
+        <w:t>evosuite</w:t>
+      </w:r>
+      <w:proofErr w:type="spellEnd"/>
+      <w:r>
+        <w:rPr>
+          <w:rFonts w:ascii="Courier New" w:hAnsi="Courier New" w:cs="Courier New"/>
+          <w:color w:val="000000"/>
+          <w:sz w:val="20"/>
+          <w:szCs w:val="20"/>
+        </w:rPr>
+        <w:t>-</w:t>
+      </w:r>
+      <w:proofErr w:type="spellStart"/>
+      <w:r>
+        <w:rPr>
+          <w:rFonts w:ascii="Courier New" w:hAnsi="Courier New" w:cs="Courier New"/>
+          <w:color w:val="000000"/>
+          <w:sz w:val="20"/>
+          <w:szCs w:val="20"/>
+        </w:rPr>
+        <w:t>maven</w:t>
+      </w:r>
+      <w:proofErr w:type="spellEnd"/>
+      <w:r>
+        <w:rPr>
+          <w:rFonts w:ascii="Courier New" w:hAnsi="Courier New" w:cs="Courier New"/>
+          <w:color w:val="000000"/>
+          <w:sz w:val="20"/>
+          <w:szCs w:val="20"/>
+        </w:rPr>
+        <w:t>-plugin&lt;/</w:t>
+      </w:r>
+      <w:proofErr w:type="spellStart"/>
+      <w:r>
+        <w:rPr>
+          <w:rFonts w:ascii="Courier New" w:hAnsi="Courier New" w:cs="Courier New"/>
+          <w:color w:val="268BD2"/>
+          <w:sz w:val="20"/>
+          <w:szCs w:val="20"/>
+        </w:rPr>
+        <w:t>artifactId</w:t>
+      </w:r>
+      <w:proofErr w:type="spellEnd"/>
+      <w:r>
+        <w:rPr>
+          <w:rFonts w:ascii="Courier New" w:hAnsi="Courier New" w:cs="Courier New"/>
+          <w:color w:val="000000"/>
+          <w:sz w:val="20"/>
+          <w:szCs w:val="20"/>
+        </w:rPr>
+        <w:t>&gt;</w:t>
+      </w:r>
+    </w:p>
+    <w:p>
+      <w:pPr>
+        <w:pStyle w:val="NormaleWeb"/>
+        <w:shd w:val="clear" w:color="auto" w:fill="FFFFFF"/>
+        <w:spacing w:before="0" w:beforeAutospacing="0" w:after="0" w:afterAutospacing="0"/>
+        <w:rPr>
+          <w:rFonts w:ascii="Courier New" w:hAnsi="Courier New" w:cs="Courier New"/>
+          <w:color w:val="000000"/>
+          <w:sz w:val="20"/>
+          <w:szCs w:val="20"/>
+        </w:rPr>
+      </w:pPr>
+      <w:r>
+        <w:rPr>
+          <w:rFonts w:ascii="Courier New" w:hAnsi="Courier New" w:cs="Courier New"/>
+          <w:color w:val="000000"/>
+          <w:sz w:val="20"/>
+          <w:szCs w:val="20"/>
+        </w:rPr>
+        <w:tab/>
+      </w:r>
+      <w:r>
+        <w:rPr>
+          <w:rFonts w:ascii="Courier New" w:hAnsi="Courier New" w:cs="Courier New"/>
+          <w:color w:val="000000"/>
+          <w:sz w:val="20"/>
+          <w:szCs w:val="20"/>
+        </w:rPr>
+        <w:tab/>
+      </w:r>
+      <w:r>
+        <w:rPr>
+          <w:rFonts w:ascii="Courier New" w:hAnsi="Courier New" w:cs="Courier New"/>
+          <w:color w:val="000000"/>
+          <w:sz w:val="20"/>
+          <w:szCs w:val="20"/>
+        </w:rPr>
+        <w:tab/>
+        <w:t>&lt;</w:t>
+      </w:r>
+      <w:proofErr w:type="spellStart"/>
+      <w:r>
+        <w:rPr>
+          <w:rFonts w:ascii="Courier New" w:hAnsi="Courier New" w:cs="Courier New"/>
+          <w:color w:val="268BD2"/>
+          <w:sz w:val="20"/>
+          <w:szCs w:val="20"/>
+        </w:rPr>
+        <w:t>version</w:t>
+      </w:r>
+      <w:proofErr w:type="spellEnd"/>
+      <w:r>
+        <w:rPr>
+          <w:rFonts w:ascii="Courier New" w:hAnsi="Courier New" w:cs="Courier New"/>
+          <w:color w:val="000000"/>
+          <w:sz w:val="20"/>
+          <w:szCs w:val="20"/>
+        </w:rPr>
+        <w:t>&gt;1.0.6&lt;/</w:t>
+      </w:r>
+      <w:proofErr w:type="spellStart"/>
+      <w:r>
+        <w:rPr>
+          <w:rFonts w:ascii="Courier New" w:hAnsi="Courier New" w:cs="Courier New"/>
+          <w:color w:val="268BD2"/>
+          <w:sz w:val="20"/>
+          <w:szCs w:val="20"/>
+        </w:rPr>
+        <w:t>version</w:t>
+      </w:r>
+      <w:proofErr w:type="spellEnd"/>
+      <w:r>
+        <w:rPr>
+          <w:rFonts w:ascii="Courier New" w:hAnsi="Courier New" w:cs="Courier New"/>
+          <w:color w:val="000000"/>
+          <w:sz w:val="20"/>
+          <w:szCs w:val="20"/>
+        </w:rPr>
+        <w:t>&gt;</w:t>
+      </w:r>
+    </w:p>
+    <w:p>
+      <w:pPr>
+        <w:pStyle w:val="NormaleWeb"/>
+        <w:shd w:val="clear" w:color="auto" w:fill="FFFFFF"/>
+        <w:spacing w:before="0" w:beforeAutospacing="0" w:after="0" w:afterAutospacing="0"/>
+        <w:rPr>
+          <w:rFonts w:ascii="Courier New" w:hAnsi="Courier New" w:cs="Courier New"/>
+          <w:color w:val="000000"/>
+          <w:sz w:val="20"/>
+          <w:szCs w:val="20"/>
+        </w:rPr>
+      </w:pPr>
+      <w:r>
+        <w:rPr>
+          <w:rFonts w:ascii="Courier New" w:hAnsi="Courier New" w:cs="Courier New"/>
+          <w:color w:val="000000"/>
+          <w:sz w:val="20"/>
+          <w:szCs w:val="20"/>
+        </w:rPr>
+        <w:tab/>
+      </w:r>
+      <w:r>
+        <w:rPr>
+          <w:rFonts w:ascii="Courier New" w:hAnsi="Courier New" w:cs="Courier New"/>
+          <w:color w:val="000000"/>
+          <w:sz w:val="20"/>
+          <w:szCs w:val="20"/>
+        </w:rPr>
+        <w:tab/>
+      </w:r>
+      <w:r>
+        <w:rPr>
+          <w:rFonts w:ascii="Courier New" w:hAnsi="Courier New" w:cs="Courier New"/>
+          <w:color w:val="000000"/>
+          <w:sz w:val="20"/>
+          <w:szCs w:val="20"/>
+        </w:rPr>
+        <w:tab/>
+        <w:t>&lt;</w:t>
+      </w:r>
+      <w:proofErr w:type="spellStart"/>
+      <w:r>
+        <w:rPr>
+          <w:rFonts w:ascii="Courier New" w:hAnsi="Courier New" w:cs="Courier New"/>
+          <w:color w:val="268BD2"/>
+          <w:sz w:val="20"/>
+          <w:szCs w:val="20"/>
+        </w:rPr>
+        <w:t>exclusions</w:t>
+      </w:r>
+      <w:proofErr w:type="spellEnd"/>
+      <w:r>
+        <w:rPr>
+          <w:rFonts w:ascii="Courier New" w:hAnsi="Courier New" w:cs="Courier New"/>
+          <w:color w:val="000000"/>
+          <w:sz w:val="20"/>
+          <w:szCs w:val="20"/>
+        </w:rPr>
+        <w:t>&gt;</w:t>
+      </w:r>
+    </w:p>
+    <w:p>
+      <w:pPr>
+        <w:pStyle w:val="NormaleWeb"/>
+        <w:shd w:val="clear" w:color="auto" w:fill="FFFFFF"/>
+        <w:spacing w:before="0" w:beforeAutospacing="0" w:after="0" w:afterAutospacing="0"/>
+        <w:rPr>
+          <w:rFonts w:ascii="Courier New" w:hAnsi="Courier New" w:cs="Courier New"/>
+          <w:color w:val="000000"/>
+          <w:sz w:val="20"/>
+          <w:szCs w:val="20"/>
+        </w:rPr>
+      </w:pPr>
+      <w:r>
+        <w:rPr>
+          <w:rFonts w:ascii="Courier New" w:hAnsi="Courier New" w:cs="Courier New"/>
+          <w:color w:val="000000"/>
+          <w:sz w:val="20"/>
+          <w:szCs w:val="20"/>
+        </w:rPr>
+        <w:tab/>
+      </w:r>
+      <w:r>
+        <w:rPr>
+          <w:rFonts w:ascii="Courier New" w:hAnsi="Courier New" w:cs="Courier New"/>
+          <w:color w:val="000000"/>
+          <w:sz w:val="20"/>
+          <w:szCs w:val="20"/>
+        </w:rPr>
+        <w:tab/>
+      </w:r>
+      <w:r>
+        <w:rPr>
+          <w:rFonts w:ascii="Courier New" w:hAnsi="Courier New" w:cs="Courier New"/>
+          <w:color w:val="000000"/>
+          <w:sz w:val="20"/>
+          <w:szCs w:val="20"/>
+        </w:rPr>
+        <w:tab/>
+      </w:r>
+      <w:r>
+        <w:rPr>
+          <w:rFonts w:ascii="Courier New" w:hAnsi="Courier New" w:cs="Courier New"/>
+          <w:color w:val="000000"/>
+          <w:sz w:val="20"/>
+          <w:szCs w:val="20"/>
+        </w:rPr>
+        <w:tab/>
+        <w:t>&lt;</w:t>
+      </w:r>
+      <w:proofErr w:type="spellStart"/>
+      <w:r>
+        <w:rPr>
+          <w:rFonts w:ascii="Courier New" w:hAnsi="Courier New" w:cs="Courier New"/>
+          <w:color w:val="268BD2"/>
+          <w:sz w:val="20"/>
+          <w:szCs w:val="20"/>
+        </w:rPr>
+        <w:t>exclusion</w:t>
+      </w:r>
+      <w:proofErr w:type="spellEnd"/>
+      <w:r>
+        <w:rPr>
+          <w:rFonts w:ascii="Courier New" w:hAnsi="Courier New" w:cs="Courier New"/>
+          <w:color w:val="000000"/>
+          <w:sz w:val="20"/>
+          <w:szCs w:val="20"/>
+        </w:rPr>
+        <w:t>&gt;</w:t>
+      </w:r>
+    </w:p>
+    <w:p>
+      <w:pPr>
+        <w:pStyle w:val="NormaleWeb"/>
+        <w:shd w:val="clear" w:color="auto" w:fill="FFFFFF"/>
+        <w:spacing w:before="0" w:beforeAutospacing="0" w:after="0" w:afterAutospacing="0"/>
+        <w:rPr>
+          <w:rFonts w:ascii="Courier New" w:hAnsi="Courier New" w:cs="Courier New"/>
+          <w:color w:val="000000"/>
+          <w:sz w:val="20"/>
+          <w:szCs w:val="20"/>
+        </w:rPr>
+      </w:pPr>
+      <w:r>
+        <w:rPr>
+          <w:rFonts w:ascii="Courier New" w:hAnsi="Courier New" w:cs="Courier New"/>
+          <w:color w:val="000000"/>
+          <w:sz w:val="20"/>
+          <w:szCs w:val="20"/>
+        </w:rPr>
+        <w:tab/>
+      </w:r>
+      <w:r>
+        <w:rPr>
+          <w:rFonts w:ascii="Courier New" w:hAnsi="Courier New" w:cs="Courier New"/>
+          <w:color w:val="000000"/>
+          <w:sz w:val="20"/>
+          <w:szCs w:val="20"/>
+        </w:rPr>
+        <w:tab/>
+      </w:r>
+      <w:r>
+        <w:rPr>
+          <w:rFonts w:ascii="Courier New" w:hAnsi="Courier New" w:cs="Courier New"/>
+          <w:color w:val="000000"/>
+          <w:sz w:val="20"/>
+          <w:szCs w:val="20"/>
+        </w:rPr>
+        <w:tab/>
+      </w:r>
+      <w:r>
+        <w:rPr>
+          <w:rFonts w:ascii="Courier New" w:hAnsi="Courier New" w:cs="Courier New"/>
+          <w:color w:val="000000"/>
+          <w:sz w:val="20"/>
+          <w:szCs w:val="20"/>
+        </w:rPr>
+        <w:tab/>
+      </w:r>
+      <w:r>
+        <w:rPr>
+          <w:rFonts w:ascii="Courier New" w:hAnsi="Courier New" w:cs="Courier New"/>
+          <w:color w:val="000000"/>
+          <w:sz w:val="20"/>
+          <w:szCs w:val="20"/>
+        </w:rPr>
+        <w:tab/>
+        <w:t>&lt;</w:t>
+      </w:r>
+      <w:proofErr w:type="spellStart"/>
+      <w:r>
+        <w:rPr>
+          <w:rFonts w:ascii="Courier New" w:hAnsi="Courier New" w:cs="Courier New"/>
+          <w:color w:val="268BD2"/>
+          <w:sz w:val="20"/>
+          <w:szCs w:val="20"/>
+        </w:rPr>
+        <w:t>groupId</w:t>
+      </w:r>
+      <w:proofErr w:type="spellEnd"/>
+      <w:r>
+        <w:rPr>
+          <w:rFonts w:ascii="Courier New" w:hAnsi="Courier New" w:cs="Courier New"/>
+          <w:color w:val="000000"/>
+          <w:sz w:val="20"/>
+          <w:szCs w:val="20"/>
+        </w:rPr>
+        <w:t>&gt;</w:t>
+      </w:r>
+      <w:proofErr w:type="spellStart"/>
+      <w:r>
+        <w:rPr>
+          <w:rFonts w:ascii="Courier New" w:hAnsi="Courier New" w:cs="Courier New"/>
+          <w:color w:val="000000"/>
+          <w:sz w:val="20"/>
+          <w:szCs w:val="20"/>
+        </w:rPr>
+        <w:t>ch.qos.logback</w:t>
+      </w:r>
+      <w:proofErr w:type="spellEnd"/>
+      <w:r>
+        <w:rPr>
+          <w:rFonts w:ascii="Courier New" w:hAnsi="Courier New" w:cs="Courier New"/>
+          <w:color w:val="000000"/>
+          <w:sz w:val="20"/>
+          <w:szCs w:val="20"/>
+        </w:rPr>
+        <w:t>&lt;/</w:t>
+      </w:r>
+      <w:proofErr w:type="spellStart"/>
+      <w:r>
+        <w:rPr>
+          <w:rFonts w:ascii="Courier New" w:hAnsi="Courier New" w:cs="Courier New"/>
+          <w:color w:val="268BD2"/>
+          <w:sz w:val="20"/>
+          <w:szCs w:val="20"/>
+        </w:rPr>
+        <w:t>groupId</w:t>
+      </w:r>
+      <w:proofErr w:type="spellEnd"/>
+      <w:r>
+        <w:rPr>
+          <w:rFonts w:ascii="Courier New" w:hAnsi="Courier New" w:cs="Courier New"/>
+          <w:color w:val="000000"/>
+          <w:sz w:val="20"/>
+          <w:szCs w:val="20"/>
+        </w:rPr>
+        <w:t>&gt;</w:t>
+      </w:r>
+    </w:p>
+    <w:p>
+      <w:pPr>
+        <w:pStyle w:val="NormaleWeb"/>
+        <w:shd w:val="clear" w:color="auto" w:fill="FFFFFF"/>
+        <w:spacing w:before="0" w:beforeAutospacing="0" w:after="0" w:afterAutospacing="0"/>
+        <w:rPr>
+          <w:rFonts w:ascii="Courier New" w:hAnsi="Courier New" w:cs="Courier New"/>
+          <w:color w:val="000000"/>
+          <w:sz w:val="20"/>
+          <w:szCs w:val="20"/>
+        </w:rPr>
+      </w:pPr>
+      <w:r>
+        <w:rPr>
+          <w:rFonts w:ascii="Courier New" w:hAnsi="Courier New" w:cs="Courier New"/>
+          <w:color w:val="000000"/>
+          <w:sz w:val="20"/>
+          <w:szCs w:val="20"/>
+        </w:rPr>
+        <w:tab/>
+      </w:r>
+      <w:r>
+        <w:rPr>
+          <w:rFonts w:ascii="Courier New" w:hAnsi="Courier New" w:cs="Courier New"/>
+          <w:color w:val="000000"/>
+          <w:sz w:val="20"/>
+          <w:szCs w:val="20"/>
+        </w:rPr>
+        <w:tab/>
+      </w:r>
+      <w:r>
+        <w:rPr>
+          <w:rFonts w:ascii="Courier New" w:hAnsi="Courier New" w:cs="Courier New"/>
+          <w:color w:val="000000"/>
+          <w:sz w:val="20"/>
+          <w:szCs w:val="20"/>
+        </w:rPr>
+        <w:tab/>
+      </w:r>
+      <w:r>
+        <w:rPr>
+          <w:rFonts w:ascii="Courier New" w:hAnsi="Courier New" w:cs="Courier New"/>
+          <w:color w:val="000000"/>
+          <w:sz w:val="20"/>
+          <w:szCs w:val="20"/>
+        </w:rPr>
+        <w:tab/>
+      </w:r>
+      <w:r>
+        <w:rPr>
+          <w:rFonts w:ascii="Courier New" w:hAnsi="Courier New" w:cs="Courier New"/>
+          <w:color w:val="000000"/>
+          <w:sz w:val="20"/>
+          <w:szCs w:val="20"/>
+        </w:rPr>
+        <w:tab/>
+        <w:t>&lt;</w:t>
+      </w:r>
+      <w:proofErr w:type="spellStart"/>
+      <w:r>
+        <w:rPr>
+          <w:rFonts w:ascii="Courier New" w:hAnsi="Courier New" w:cs="Courier New"/>
+          <w:color w:val="268BD2"/>
+          <w:sz w:val="20"/>
+          <w:szCs w:val="20"/>
+        </w:rPr>
+        <w:t>artifactId</w:t>
+      </w:r>
+      <w:proofErr w:type="spellEnd"/>
+      <w:r>
+        <w:rPr>
+          <w:rFonts w:ascii="Courier New" w:hAnsi="Courier New" w:cs="Courier New"/>
+          <w:color w:val="000000"/>
+          <w:sz w:val="20"/>
+          <w:szCs w:val="20"/>
+        </w:rPr>
+        <w:t>&gt;</w:t>
+      </w:r>
+      <w:proofErr w:type="spellStart"/>
+      <w:r>
+        <w:rPr>
+          <w:rFonts w:ascii="Courier New" w:hAnsi="Courier New" w:cs="Courier New"/>
+          <w:color w:val="000000"/>
+          <w:sz w:val="20"/>
+          <w:szCs w:val="20"/>
+        </w:rPr>
+        <w:t>logback-classic</w:t>
+      </w:r>
+      <w:proofErr w:type="spellEnd"/>
+      <w:r>
+        <w:rPr>
+          <w:rFonts w:ascii="Courier New" w:hAnsi="Courier New" w:cs="Courier New"/>
+          <w:color w:val="000000"/>
+          <w:sz w:val="20"/>
+          <w:szCs w:val="20"/>
+        </w:rPr>
+        <w:t>&lt;/</w:t>
+      </w:r>
+      <w:proofErr w:type="spellStart"/>
+      <w:r>
+        <w:rPr>
+          <w:rFonts w:ascii="Courier New" w:hAnsi="Courier New" w:cs="Courier New"/>
+          <w:color w:val="268BD2"/>
+          <w:sz w:val="20"/>
+          <w:szCs w:val="20"/>
+        </w:rPr>
+        <w:t>artifactId</w:t>
+      </w:r>
+      <w:proofErr w:type="spellEnd"/>
+      <w:r>
+        <w:rPr>
+          <w:rFonts w:ascii="Courier New" w:hAnsi="Courier New" w:cs="Courier New"/>
+          <w:color w:val="000000"/>
+          <w:sz w:val="20"/>
+          <w:szCs w:val="20"/>
+        </w:rPr>
+        <w:t>&gt;</w:t>
+      </w:r>
+    </w:p>
+    <w:p>
+      <w:pPr>
+        <w:pStyle w:val="NormaleWeb"/>
+        <w:shd w:val="clear" w:color="auto" w:fill="FFFFFF"/>
+        <w:spacing w:before="0" w:beforeAutospacing="0" w:after="0" w:afterAutospacing="0"/>
+        <w:rPr>
+          <w:rFonts w:ascii="Courier New" w:hAnsi="Courier New" w:cs="Courier New"/>
+          <w:color w:val="000000"/>
+          <w:sz w:val="20"/>
+          <w:szCs w:val="20"/>
+        </w:rPr>
+      </w:pPr>
+      <w:r>
+        <w:rPr>
+          <w:rFonts w:ascii="Courier New" w:hAnsi="Courier New" w:cs="Courier New"/>
+          <w:color w:val="000000"/>
+          <w:sz w:val="20"/>
+          <w:szCs w:val="20"/>
+        </w:rPr>
+        <w:tab/>
+      </w:r>
+      <w:r>
+        <w:rPr>
+          <w:rFonts w:ascii="Courier New" w:hAnsi="Courier New" w:cs="Courier New"/>
+          <w:color w:val="000000"/>
+          <w:sz w:val="20"/>
+          <w:szCs w:val="20"/>
+        </w:rPr>
+        <w:tab/>
+      </w:r>
+      <w:r>
+        <w:rPr>
+          <w:rFonts w:ascii="Courier New" w:hAnsi="Courier New" w:cs="Courier New"/>
+          <w:color w:val="000000"/>
+          <w:sz w:val="20"/>
+          <w:szCs w:val="20"/>
+        </w:rPr>
+        <w:tab/>
+      </w:r>
+      <w:r>
+        <w:rPr>
+          <w:rFonts w:ascii="Courier New" w:hAnsi="Courier New" w:cs="Courier New"/>
+          <w:color w:val="000000"/>
+          <w:sz w:val="20"/>
+          <w:szCs w:val="20"/>
+        </w:rPr>
+        <w:tab/>
+        <w:t>&lt;/</w:t>
+      </w:r>
+      <w:proofErr w:type="spellStart"/>
+      <w:r>
+        <w:rPr>
+          <w:rFonts w:ascii="Courier New" w:hAnsi="Courier New" w:cs="Courier New"/>
+          <w:color w:val="268BD2"/>
+          <w:sz w:val="20"/>
+          <w:szCs w:val="20"/>
+        </w:rPr>
+        <w:t>exclusion</w:t>
+      </w:r>
+      <w:proofErr w:type="spellEnd"/>
+      <w:r>
+        <w:rPr>
+          <w:rFonts w:ascii="Courier New" w:hAnsi="Courier New" w:cs="Courier New"/>
+          <w:color w:val="000000"/>
+          <w:sz w:val="20"/>
+          <w:szCs w:val="20"/>
+        </w:rPr>
+        <w:t>&gt;</w:t>
+      </w:r>
+    </w:p>
+    <w:p>
+      <w:pPr>
+        <w:pStyle w:val="NormaleWeb"/>
+        <w:shd w:val="clear" w:color="auto" w:fill="FFFFFF"/>
+        <w:spacing w:before="0" w:beforeAutospacing="0" w:after="0" w:afterAutospacing="0"/>
+        <w:rPr>
+          <w:rFonts w:ascii="Courier New" w:hAnsi="Courier New" w:cs="Courier New"/>
+          <w:color w:val="000000"/>
+          <w:sz w:val="20"/>
+          <w:szCs w:val="20"/>
+        </w:rPr>
+      </w:pPr>
+      <w:r>
+        <w:rPr>
+          <w:rFonts w:ascii="Courier New" w:hAnsi="Courier New" w:cs="Courier New"/>
+          <w:color w:val="000000"/>
+          <w:sz w:val="20"/>
+          <w:szCs w:val="20"/>
+        </w:rPr>
+        <w:tab/>
+      </w:r>
+      <w:r>
+        <w:rPr>
+          <w:rFonts w:ascii="Courier New" w:hAnsi="Courier New" w:cs="Courier New"/>
+          <w:color w:val="000000"/>
+          <w:sz w:val="20"/>
+          <w:szCs w:val="20"/>
+        </w:rPr>
+        <w:tab/>
+      </w:r>
+      <w:r>
+        <w:rPr>
+          <w:rFonts w:ascii="Courier New" w:hAnsi="Courier New" w:cs="Courier New"/>
+          <w:color w:val="000000"/>
+          <w:sz w:val="20"/>
+          <w:szCs w:val="20"/>
+        </w:rPr>
+        <w:tab/>
+        <w:t>&lt;/</w:t>
+      </w:r>
+      <w:proofErr w:type="spellStart"/>
+      <w:r>
+        <w:rPr>
+          <w:rFonts w:ascii="Courier New" w:hAnsi="Courier New" w:cs="Courier New"/>
+          <w:color w:val="268BD2"/>
+          <w:sz w:val="20"/>
+          <w:szCs w:val="20"/>
+        </w:rPr>
+        <w:t>exclusions</w:t>
+      </w:r>
+      <w:proofErr w:type="spellEnd"/>
+      <w:r>
+        <w:rPr>
+          <w:rFonts w:ascii="Courier New" w:hAnsi="Courier New" w:cs="Courier New"/>
+          <w:color w:val="000000"/>
+          <w:sz w:val="20"/>
+          <w:szCs w:val="20"/>
+        </w:rPr>
+        <w:t>&gt;</w:t>
+      </w:r>
+    </w:p>
+    <w:p>
+      <w:pPr>
+        <w:pStyle w:val="NormaleWeb"/>
+        <w:shd w:val="clear" w:color="auto" w:fill="FFFFFF"/>
+        <w:spacing w:before="0" w:beforeAutospacing="0" w:after="0" w:afterAutospacing="0"/>
+        <w:rPr>
+          <w:rFonts w:ascii="Courier New" w:hAnsi="Courier New" w:cs="Courier New"/>
+          <w:color w:val="000000"/>
+          <w:sz w:val="20"/>
+          <w:szCs w:val="20"/>
+        </w:rPr>
+      </w:pPr>
+      <w:r>
+        <w:rPr>
+          <w:rFonts w:ascii="Courier New" w:hAnsi="Courier New" w:cs="Courier New"/>
+          <w:color w:val="000000"/>
+          <w:sz w:val="20"/>
+          <w:szCs w:val="20"/>
+        </w:rPr>
+        <w:tab/>
+      </w:r>
+      <w:r>
+        <w:rPr>
+          <w:rFonts w:ascii="Courier New" w:hAnsi="Courier New" w:cs="Courier New"/>
+          <w:color w:val="000000"/>
+          <w:sz w:val="20"/>
+          <w:szCs w:val="20"/>
+        </w:rPr>
+        <w:tab/>
+        <w:t>&lt;/</w:t>
+      </w:r>
+      <w:proofErr w:type="spellStart"/>
+      <w:r>
+        <w:rPr>
+          <w:rFonts w:ascii="Courier New" w:hAnsi="Courier New" w:cs="Courier New"/>
+          <w:color w:val="268BD2"/>
+          <w:sz w:val="20"/>
+          <w:szCs w:val="20"/>
+        </w:rPr>
+        <w:t>dependency</w:t>
+      </w:r>
+      <w:proofErr w:type="spellEnd"/>
+      <w:r>
+        <w:rPr>
+          <w:rFonts w:ascii="Courier New" w:hAnsi="Courier New" w:cs="Courier New"/>
+          <w:color w:val="000000"/>
+          <w:sz w:val="20"/>
+          <w:szCs w:val="20"/>
+        </w:rPr>
+        <w:t>&gt;</w:t>
+      </w:r>
+    </w:p>
+    <w:p>
+      <w:pPr>
+        <w:jc w:val="both"/>
+        <w:rPr>
+          <w:noProof/>
+        </w:rPr>
+      </w:pPr>
+    </w:p>
+    <w:p>
+      <w:r>
+        <w:t xml:space="preserve">È stato modificato il </w:t>
+      </w:r>
+      <w:proofErr w:type="spellStart"/>
+      <w:r>
+        <w:t>path</w:t>
+      </w:r>
+      <w:proofErr w:type="spellEnd"/>
+      <w:r>
+        <w:t xml:space="preserve"> della </w:t>
+      </w:r>
+      <w:proofErr w:type="spellStart"/>
+      <w:r>
+        <w:t>vm</w:t>
+      </w:r>
+      <w:proofErr w:type="spellEnd"/>
+      <w:r>
+        <w:t xml:space="preserve"> </w:t>
+      </w:r>
+      <w:r>
+        <w:t>in headless.ini</w:t>
+      </w:r>
+      <w:r>
+        <w:t xml:space="preserve"> in </w:t>
+      </w:r>
+      <w:r>
+        <w:t>C:\Program Files (x86)\</w:t>
+      </w:r>
+      <w:proofErr w:type="spellStart"/>
+      <w:r>
+        <w:t>itemis_CREATE</w:t>
+      </w:r>
+      <w:proofErr w:type="spellEnd"/>
+      <w:r>
+        <w:t xml:space="preserve">, per vedere com’era all’inizio guarda uno zip in download di </w:t>
+      </w:r>
+      <w:proofErr w:type="spellStart"/>
+      <w:r>
+        <w:t>itemis</w:t>
+      </w:r>
+      <w:proofErr w:type="spellEnd"/>
+      <w:r>
+        <w:t xml:space="preserve"> create, da </w:t>
+      </w:r>
+      <w:r>
         <w:t>plugins/org.eclipse.justj.openjdk.hotspot.jre.full.stripped.win32.x86_64_17.0.5.v20221102-0933/jre/bin</w:t>
       </w:r>
+      <w:r>
+        <w:t xml:space="preserve">, a </w:t>
+      </w:r>
+      <w:r>
+        <w:t>C:\Program Files\Java\jdk-17.0.2\bin</w:t>
+      </w:r>
+      <w:r>
+        <w:br/>
+        <w:t>Questo perché nell’eseguire TestGenerator.java diceva:</w:t>
+      </w:r>
+      <w:r>
+        <w:br/>
+      </w:r>
+    </w:p>
+    <w:p>
+      <w:pPr>
+        <w:pStyle w:val="NormaleWeb"/>
+        <w:shd w:val="clear" w:color="auto" w:fill="FFFFFF"/>
+        <w:spacing w:before="0" w:beforeAutospacing="0" w:after="0" w:afterAutospacing="0"/>
+        <w:rPr>
+          <w:rFonts w:ascii="Courier New" w:hAnsi="Courier New" w:cs="Courier New"/>
+          <w:color w:val="000000"/>
+          <w:sz w:val="20"/>
+          <w:szCs w:val="20"/>
+        </w:rPr>
+      </w:pPr>
+      <w:r>
+        <w:rPr>
+          <w:rFonts w:ascii="Courier New" w:hAnsi="Courier New" w:cs="Courier New"/>
+          <w:color w:val="000000"/>
+          <w:sz w:val="20"/>
+          <w:szCs w:val="20"/>
+        </w:rPr>
+        <w:t>A Java Runtime Environment (JRE) or Java Development Kit (JDK)</w:t>
+      </w:r>
+    </w:p>
+    <w:p>
+      <w:pPr>
+        <w:pStyle w:val="NormaleWeb"/>
+        <w:shd w:val="clear" w:color="auto" w:fill="FFFFFF"/>
+        <w:spacing w:before="0" w:beforeAutospacing="0" w:after="0" w:afterAutospacing="0"/>
+        <w:rPr>
+          <w:rFonts w:ascii="Courier New" w:hAnsi="Courier New" w:cs="Courier New"/>
+          <w:color w:val="000000"/>
+          <w:sz w:val="20"/>
+          <w:szCs w:val="20"/>
+        </w:rPr>
+      </w:pPr>
+      <w:r>
+        <w:rPr>
+          <w:rFonts w:ascii="Courier New" w:hAnsi="Courier New" w:cs="Courier New"/>
+          <w:color w:val="000000"/>
+          <w:sz w:val="20"/>
+          <w:szCs w:val="20"/>
+        </w:rPr>
+        <w:t xml:space="preserve">must be </w:t>
+      </w:r>
+      <w:proofErr w:type="spellStart"/>
+      <w:r>
+        <w:rPr>
+          <w:rFonts w:ascii="Courier New" w:hAnsi="Courier New" w:cs="Courier New"/>
+          <w:color w:val="000000"/>
+          <w:sz w:val="20"/>
+          <w:szCs w:val="20"/>
+        </w:rPr>
+        <w:t>available</w:t>
+      </w:r>
+      <w:proofErr w:type="spellEnd"/>
+      <w:r>
+        <w:rPr>
+          <w:rFonts w:ascii="Courier New" w:hAnsi="Courier New" w:cs="Courier New"/>
+          <w:color w:val="000000"/>
+          <w:sz w:val="20"/>
+          <w:szCs w:val="20"/>
+        </w:rPr>
+        <w:t xml:space="preserve"> in </w:t>
+      </w:r>
+      <w:proofErr w:type="spellStart"/>
+      <w:r>
+        <w:rPr>
+          <w:rFonts w:ascii="Courier New" w:hAnsi="Courier New" w:cs="Courier New"/>
+          <w:color w:val="000000"/>
+          <w:sz w:val="20"/>
+          <w:szCs w:val="20"/>
+        </w:rPr>
+        <w:t>order</w:t>
+      </w:r>
+      <w:proofErr w:type="spellEnd"/>
+      <w:r>
+        <w:rPr>
+          <w:rFonts w:ascii="Courier New" w:hAnsi="Courier New" w:cs="Courier New"/>
+          <w:color w:val="000000"/>
+          <w:sz w:val="20"/>
+          <w:szCs w:val="20"/>
+        </w:rPr>
+        <w:t xml:space="preserve"> to </w:t>
+      </w:r>
+      <w:proofErr w:type="spellStart"/>
+      <w:r>
+        <w:rPr>
+          <w:rFonts w:ascii="Courier New" w:hAnsi="Courier New" w:cs="Courier New"/>
+          <w:color w:val="000000"/>
+          <w:sz w:val="20"/>
+          <w:szCs w:val="20"/>
+        </w:rPr>
+        <w:t>run</w:t>
+      </w:r>
+      <w:proofErr w:type="spellEnd"/>
+      <w:r>
+        <w:rPr>
+          <w:rFonts w:ascii="Courier New" w:hAnsi="Courier New" w:cs="Courier New"/>
+          <w:color w:val="000000"/>
+          <w:sz w:val="20"/>
+          <w:szCs w:val="20"/>
+        </w:rPr>
+        <w:t xml:space="preserve"> </w:t>
+      </w:r>
+      <w:proofErr w:type="spellStart"/>
+      <w:r>
+        <w:rPr>
+          <w:rFonts w:ascii="Courier New" w:hAnsi="Courier New" w:cs="Courier New"/>
+          <w:color w:val="000000"/>
+          <w:sz w:val="20"/>
+          <w:szCs w:val="20"/>
+        </w:rPr>
+        <w:t>ItemisCREATEc</w:t>
+      </w:r>
+      <w:proofErr w:type="spellEnd"/>
+      <w:r>
+        <w:rPr>
+          <w:rFonts w:ascii="Courier New" w:hAnsi="Courier New" w:cs="Courier New"/>
+          <w:color w:val="000000"/>
+          <w:sz w:val="20"/>
+          <w:szCs w:val="20"/>
+        </w:rPr>
+        <w:t xml:space="preserve">. No Java </w:t>
+      </w:r>
+      <w:proofErr w:type="spellStart"/>
+      <w:r>
+        <w:rPr>
+          <w:rFonts w:ascii="Courier New" w:hAnsi="Courier New" w:cs="Courier New"/>
+          <w:color w:val="000000"/>
+          <w:sz w:val="20"/>
+          <w:szCs w:val="20"/>
+        </w:rPr>
+        <w:t>virtual</w:t>
+      </w:r>
+      <w:proofErr w:type="spellEnd"/>
+      <w:r>
+        <w:rPr>
+          <w:rFonts w:ascii="Courier New" w:hAnsi="Courier New" w:cs="Courier New"/>
+          <w:color w:val="000000"/>
+          <w:sz w:val="20"/>
+          <w:szCs w:val="20"/>
+        </w:rPr>
+        <w:t xml:space="preserve"> machine</w:t>
+      </w:r>
+    </w:p>
+    <w:p>
+      <w:pPr>
+        <w:pStyle w:val="NormaleWeb"/>
+        <w:shd w:val="clear" w:color="auto" w:fill="FFFFFF"/>
+        <w:spacing w:before="0" w:beforeAutospacing="0" w:after="0" w:afterAutospacing="0"/>
+        <w:rPr>
+          <w:rFonts w:ascii="Courier New" w:hAnsi="Courier New" w:cs="Courier New"/>
+          <w:color w:val="000000"/>
+          <w:sz w:val="20"/>
+          <w:szCs w:val="20"/>
+        </w:rPr>
+      </w:pPr>
+      <w:proofErr w:type="spellStart"/>
+      <w:r>
+        <w:rPr>
+          <w:rFonts w:ascii="Courier New" w:hAnsi="Courier New" w:cs="Courier New"/>
+          <w:color w:val="000000"/>
+          <w:sz w:val="20"/>
+          <w:szCs w:val="20"/>
+        </w:rPr>
+        <w:t>was</w:t>
+      </w:r>
+      <w:proofErr w:type="spellEnd"/>
+      <w:r>
+        <w:rPr>
+          <w:rFonts w:ascii="Courier New" w:hAnsi="Courier New" w:cs="Courier New"/>
+          <w:color w:val="000000"/>
+          <w:sz w:val="20"/>
+          <w:szCs w:val="20"/>
+        </w:rPr>
+        <w:t xml:space="preserve"> </w:t>
+      </w:r>
+      <w:proofErr w:type="spellStart"/>
+      <w:r>
+        <w:rPr>
+          <w:rFonts w:ascii="Courier New" w:hAnsi="Courier New" w:cs="Courier New"/>
+          <w:color w:val="000000"/>
+          <w:sz w:val="20"/>
+          <w:szCs w:val="20"/>
+        </w:rPr>
+        <w:t>found</w:t>
+      </w:r>
+      <w:proofErr w:type="spellEnd"/>
+      <w:r>
+        <w:rPr>
+          <w:rFonts w:ascii="Courier New" w:hAnsi="Courier New" w:cs="Courier New"/>
+          <w:color w:val="000000"/>
+          <w:sz w:val="20"/>
+          <w:szCs w:val="20"/>
+        </w:rPr>
+        <w:t xml:space="preserve"> after </w:t>
+      </w:r>
+      <w:proofErr w:type="spellStart"/>
+      <w:r>
+        <w:rPr>
+          <w:rFonts w:ascii="Courier New" w:hAnsi="Courier New" w:cs="Courier New"/>
+          <w:color w:val="000000"/>
+          <w:sz w:val="20"/>
+          <w:szCs w:val="20"/>
+        </w:rPr>
+        <w:t>searching</w:t>
+      </w:r>
+      <w:proofErr w:type="spellEnd"/>
+      <w:r>
+        <w:rPr>
+          <w:rFonts w:ascii="Courier New" w:hAnsi="Courier New" w:cs="Courier New"/>
+          <w:color w:val="000000"/>
+          <w:sz w:val="20"/>
+          <w:szCs w:val="20"/>
+        </w:rPr>
+        <w:t xml:space="preserve"> the following locations:</w:t>
+      </w:r>
+    </w:p>
+    <w:p>
+      <w:pPr>
+        <w:pStyle w:val="NormaleWeb"/>
+        <w:shd w:val="clear" w:color="auto" w:fill="FFFFFF"/>
+        <w:spacing w:before="0" w:beforeAutospacing="0" w:after="0" w:afterAutospacing="0"/>
+        <w:rPr>
+          <w:rFonts w:ascii="Courier New" w:hAnsi="Courier New" w:cs="Courier New"/>
+          <w:color w:val="000000"/>
+          <w:sz w:val="20"/>
+          <w:szCs w:val="20"/>
+        </w:rPr>
+      </w:pPr>
+      <w:r>
+        <w:rPr>
+          <w:rFonts w:ascii="Courier New" w:hAnsi="Courier New" w:cs="Courier New"/>
+          <w:color w:val="000000"/>
+          <w:sz w:val="20"/>
+          <w:szCs w:val="20"/>
+        </w:rPr>
+        <w:t>plugins/org.eclipse.justj.openjdk.hotspot.jre.full.stripped.win32.x86_64_17.0.5.v20221102-0933/jre/bin</w:t>
+      </w:r>
     </w:p>
     <w:p>
       <w:r>
@@ -5789,6 +7517,30 @@
       </w:r>
       <w:r>
         <w:t xml:space="preserve"> Inoltre, il file scc.bat viene preso dalla mia macchina, stesso discorso.</w:t>
+      </w:r>
+    </w:p>
+    <w:p>
+      <w:r>
+        <w:t xml:space="preserve">Il progetto è stato trasformato in un progetto </w:t>
+      </w:r>
+      <w:proofErr w:type="spellStart"/>
+      <w:r>
+        <w:t>maven</w:t>
+      </w:r>
+      <w:proofErr w:type="spellEnd"/>
+      <w:r>
+        <w:t xml:space="preserve"> =&gt; c’è il problema</w:t>
+      </w:r>
+      <w:r>
+        <w:t xml:space="preserve"> di specificare la posizione del </w:t>
+      </w:r>
+      <w:proofErr w:type="spellStart"/>
+      <w:r>
+        <w:t>jdk</w:t>
+      </w:r>
+      <w:proofErr w:type="spellEnd"/>
+      <w:r>
+        <w:t>.</w:t>
       </w:r>
     </w:p>
     <w:p>
@@ -5974,6 +7726,7 @@
       </w:pPr>
       <w:proofErr w:type="spellStart"/>
       <w:r>
+        <w:lastRenderedPageBreak/>
         <w:t>StingTemplate</w:t>
       </w:r>
       <w:proofErr w:type="spellEnd"/>
@@ -7341,7 +9094,6 @@
         </w:numPr>
       </w:pPr>
       <w:r>
-        <w:lastRenderedPageBreak/>
         <w:t>È stat</w:t>
       </w:r>
       <w:r>

</xml_diff>

<commit_message>
Implemented code for parsing test classes
</commit_message>
<xml_diff>
--- a/doc/Appunti generali.docx
+++ b/doc/Appunti generali.docx
@@ -5730,13 +5730,7 @@
         <w:pStyle w:val="Paragrafoelenco"/>
       </w:pPr>
       <w:r>
-        <w:t>maven</w:t>
-      </w:r>
-      <w:r>
-        <w:t xml:space="preserve"> project </w:t>
-      </w:r>
-      <w:r>
-        <w:t xml:space="preserve">inizialmente scritto per pensare a come gestire la scrittura dinamica dei file </w:t>
+        <w:t xml:space="preserve">maven project inizialmente scritto per pensare a come gestire la scrittura dinamica dei file </w:t>
       </w:r>
       <w:r>
         <w:t>.sctunit attraverso string template. Alla fine, il tentativo è riuscito e gli artefatti importanti sono:</w:t>
@@ -5997,42 +5991,9 @@
         <w:jc w:val="both"/>
       </w:pPr>
       <w:r>
-        <w:t>Java</w:t>
-      </w:r>
-      <w:r>
-        <w:t xml:space="preserve"> 21</w:t>
-      </w:r>
-      <w:r>
-        <w:t xml:space="preserve"> String template</w:t>
-      </w:r>
-      <w:r>
-        <w:t>s</w:t>
-      </w:r>
-      <w:r>
-        <w:t xml:space="preserve">: </w:t>
+        <w:t xml:space="preserve">TXL: </w:t>
       </w:r>
       <w:hyperlink r:id="rId21" w:history="1">
-        <w:r>
-          <w:rPr>
-            <w:rStyle w:val="Collegamentoipertestuale"/>
-          </w:rPr>
-          <w:t>https://www.baeldung.com/java-21-string-templates</w:t>
-        </w:r>
-      </w:hyperlink>
-    </w:p>
-    <w:p>
-      <w:pPr>
-        <w:pStyle w:val="Paragrafoelenco"/>
-        <w:numPr>
-          <w:ilvl w:val="0"/>
-          <w:numId w:val="3"/>
-        </w:numPr>
-        <w:jc w:val="both"/>
-      </w:pPr>
-      <w:r>
-        <w:t xml:space="preserve">TXL: </w:t>
-      </w:r>
-      <w:hyperlink r:id="rId22" w:history="1">
         <w:r>
           <w:rPr>
             <w:rStyle w:val="Collegamentoipertestuale"/>
@@ -6054,6 +6015,33 @@
         <w:jc w:val="both"/>
       </w:pPr>
       <w:r>
+        <w:t>JavaParser:</w:t>
+      </w:r>
+      <w:r>
+        <w:t xml:space="preserve"> </w:t>
+      </w:r>
+      <w:hyperlink r:id="rId22" w:history="1">
+        <w:r>
+          <w:rPr>
+            <w:rStyle w:val="Collegamentoipertestuale"/>
+          </w:rPr>
+          <w:t>https://javaparser.org/getting-started.html</w:t>
+        </w:r>
+      </w:hyperlink>
+      <w:r>
+        <w:t xml:space="preserve"> e il libro</w:t>
+      </w:r>
+    </w:p>
+    <w:p>
+      <w:pPr>
+        <w:pStyle w:val="Paragrafoelenco"/>
+        <w:numPr>
+          <w:ilvl w:val="0"/>
+          <w:numId w:val="3"/>
+        </w:numPr>
+        <w:jc w:val="both"/>
+      </w:pPr>
+      <w:r>
         <w:t>Eventuali paper s</w:t>
       </w:r>
       <w:r>
@@ -6070,6 +6058,9 @@
       </w:r>
       <w:r>
         <w:t xml:space="preserve"> e altri (per darsi un tono con i paper)</w:t>
+      </w:r>
+      <w:r>
+        <w:t xml:space="preserve"> o meglio in generale sull’utilità deigli statechart e della generazione automatica di test</w:t>
       </w:r>
       <w:r>
         <w:t>?</w:t>
@@ -6491,7 +6482,13 @@
         <w:t xml:space="preserve"> o guardare quella che dice evosuite quando genera i test</w:t>
       </w:r>
       <w:r>
-        <w:t>. JaCoCo non funziona, cos’ come</w:t>
+        <w:t xml:space="preserve">. JaCoCo non funziona, </w:t>
+      </w:r>
+      <w:r>
+        <w:t>così</w:t>
+      </w:r>
+      <w:r>
+        <w:t xml:space="preserve"> come</w:t>
       </w:r>
       <w:r>
         <w:t xml:space="preserve"> codecover eclemma direttamente da eclipse, secondo me non supporta qualcosa utilizzato da evosuite nei test generati.</w:t>
@@ -6561,6 +6558,57 @@
       </w:r>
       <w:r>
         <w:t>, magari con JavaDoc.</w:t>
+      </w:r>
+    </w:p>
+    <w:p>
+      <w:pPr>
+        <w:pStyle w:val="Paragrafoelenco"/>
+        <w:numPr>
+          <w:ilvl w:val="0"/>
+          <w:numId w:val="3"/>
+        </w:numPr>
+      </w:pPr>
+      <w:r>
+        <w:t>Spostare la generazione dei file sctunit con stringtemplate in un metodo in una nuova classe (chiamata ad esempio TestSuite, contenente una lista di TestCase, come nel main di UseExample).</w:t>
+      </w:r>
+    </w:p>
+    <w:p>
+      <w:pPr>
+        <w:pStyle w:val="Paragrafoelenco"/>
+        <w:numPr>
+          <w:ilvl w:val="0"/>
+          <w:numId w:val="3"/>
+        </w:numPr>
+      </w:pPr>
+      <w:r>
+        <w:t>Capire il visitor patter utilizzato in javaparser</w:t>
+      </w:r>
+      <w:r>
+        <w:t xml:space="preserve"> e come funziona in generale, perché sembra che i metodi visit vengano chiamati più volte?</w:t>
+      </w:r>
+    </w:p>
+    <w:p>
+      <w:pPr>
+        <w:pStyle w:val="Paragrafoelenco"/>
+        <w:numPr>
+          <w:ilvl w:val="0"/>
+          <w:numId w:val="3"/>
+        </w:numPr>
+      </w:pPr>
+      <w:r>
+        <w:t xml:space="preserve">Gestire le eccezioni, le lancio o le catturo e mando un messaggio? (Si parla di quelle tipo FileNotFoundException). </w:t>
+      </w:r>
+    </w:p>
+    <w:p>
+      <w:pPr>
+        <w:pStyle w:val="Paragrafoelenco"/>
+        <w:numPr>
+          <w:ilvl w:val="0"/>
+          <w:numId w:val="3"/>
+        </w:numPr>
+      </w:pPr>
+      <w:r>
+        <w:t>Bisogna pensare a tutte le possibili semplificazioni fatte, ad esempio inizialmente ipotizzo che evosuite non utilizzi mai più di uno stato all’interno dello stesso metodo. È vero? Come faccio a esserne sicuro? E se non fosse vero? Tale ipotesi possono riflettersi sull’input accettato dall’utente, ad esempio non usare spazio o underscore nei nomi di regioni ed eventi.</w:t>
       </w:r>
     </w:p>
     <w:sectPr>

</xml_diff>

<commit_message>
Refactoring and managed test cases with valueof()
</commit_message>
<xml_diff>
--- a/doc/Appunti generali.docx
+++ b/doc/Appunti generali.docx
@@ -41,7 +41,13 @@
     </w:p>
     <w:p>
       <w:r>
-        <w:t>La tesi stessa e ulteriori documenti come il report dei vari incontri di trova al progetto Overleaf:</w:t>
+        <w:t xml:space="preserve">La tesi stessa e ulteriori documenti come il report dei vari incontri </w:t>
+      </w:r>
+      <w:r>
+        <w:t>s</w:t>
+      </w:r>
+      <w:r>
+        <w:t>i trova al progetto Overleaf:</w:t>
       </w:r>
     </w:p>
     <w:p>
@@ -557,35 +563,50 @@
           <w:ilvl w:val="0"/>
           <w:numId w:val="1"/>
         </w:numPr>
+        <w:rPr>
+          <w:lang w:val="en-GB"/>
+        </w:rPr>
       </w:pPr>
       <w:r>
         <w:rPr>
           <w:b/>
           <w:bCs/>
+          <w:lang w:val="en-GB"/>
         </w:rPr>
         <w:t>Dependency</w:t>
       </w:r>
       <w:r>
+        <w:rPr>
+          <w:lang w:val="en-GB"/>
+        </w:rPr>
         <w:t xml:space="preserve">: </w:t>
       </w:r>
       <w:r>
         <w:rPr>
           <w:b/>
           <w:bCs/>
+          <w:lang w:val="en-GB"/>
         </w:rPr>
         <w:t>EvoSuite</w:t>
       </w:r>
       <w:r>
+        <w:rPr>
+          <w:lang w:val="en-GB"/>
+        </w:rPr>
         <w:t xml:space="preserve"> 1.0.6, </w:t>
       </w:r>
       <w:r>
         <w:rPr>
           <w:b/>
           <w:bCs/>
+          <w:lang w:val="en-GB"/>
         </w:rPr>
         <w:t>JUnit</w:t>
       </w:r>
       <w:r>
+        <w:rPr>
+          <w:lang w:val="en-GB"/>
+        </w:rPr>
         <w:t xml:space="preserve"> 4.12 (dependency del progetto Maven).</w:t>
       </w:r>
     </w:p>
@@ -799,10 +820,58 @@
           <w:kern w:val="0"/>
           <w:sz w:val="21"/>
           <w:szCs w:val="21"/>
+          <w:lang w:val="en-GB" w:eastAsia="it-IT"/>
+          <w14:ligatures w14:val="none"/>
+        </w:rPr>
+      </w:pPr>
+      <w:r>
+        <w:rPr>
+          <w:rFonts w:ascii="Consolas" w:eastAsia="Times New Roman" w:hAnsi="Consolas" w:cs="Times New Roman"/>
+          <w:color w:val="D4D4D4"/>
+          <w:kern w:val="0"/>
+          <w:sz w:val="21"/>
+          <w:szCs w:val="21"/>
           <w:lang w:eastAsia="it-IT"/>
           <w14:ligatures w14:val="none"/>
         </w:rPr>
-      </w:pPr>
+        <w:t xml:space="preserve">    </w:t>
+      </w:r>
+      <w:r>
+        <w:rPr>
+          <w:rFonts w:ascii="Consolas" w:eastAsia="Times New Roman" w:hAnsi="Consolas" w:cs="Times New Roman"/>
+          <w:color w:val="808080"/>
+          <w:kern w:val="0"/>
+          <w:sz w:val="21"/>
+          <w:szCs w:val="21"/>
+          <w:lang w:val="en-GB" w:eastAsia="it-IT"/>
+          <w14:ligatures w14:val="none"/>
+        </w:rPr>
+        <w:t>&lt;</w:t>
+      </w:r>
+      <w:r>
+        <w:rPr>
+          <w:rFonts w:ascii="Consolas" w:eastAsia="Times New Roman" w:hAnsi="Consolas" w:cs="Times New Roman"/>
+          <w:color w:val="569CD6"/>
+          <w:kern w:val="0"/>
+          <w:sz w:val="21"/>
+          <w:szCs w:val="21"/>
+          <w:lang w:val="en-GB" w:eastAsia="it-IT"/>
+          <w14:ligatures w14:val="none"/>
+        </w:rPr>
+        <w:t>modelVersion</w:t>
+      </w:r>
+      <w:r>
+        <w:rPr>
+          <w:rFonts w:ascii="Consolas" w:eastAsia="Times New Roman" w:hAnsi="Consolas" w:cs="Times New Roman"/>
+          <w:color w:val="808080"/>
+          <w:kern w:val="0"/>
+          <w:sz w:val="21"/>
+          <w:szCs w:val="21"/>
+          <w:lang w:val="en-GB" w:eastAsia="it-IT"/>
+          <w14:ligatures w14:val="none"/>
+        </w:rPr>
+        <w:t>&gt;</w:t>
+      </w:r>
       <w:r>
         <w:rPr>
           <w:rFonts w:ascii="Consolas" w:eastAsia="Times New Roman" w:hAnsi="Consolas" w:cs="Times New Roman"/>
@@ -810,10 +879,10 @@
           <w:kern w:val="0"/>
           <w:sz w:val="21"/>
           <w:szCs w:val="21"/>
-          <w:lang w:eastAsia="it-IT"/>
-          <w14:ligatures w14:val="none"/>
-        </w:rPr>
-        <w:t xml:space="preserve">    </w:t>
+          <w:lang w:val="en-GB" w:eastAsia="it-IT"/>
+          <w14:ligatures w14:val="none"/>
+        </w:rPr>
+        <w:t>4.0.0</w:t>
       </w:r>
       <w:r>
         <w:rPr>
@@ -822,10 +891,10 @@
           <w:kern w:val="0"/>
           <w:sz w:val="21"/>
           <w:szCs w:val="21"/>
-          <w:lang w:eastAsia="it-IT"/>
-          <w14:ligatures w14:val="none"/>
-        </w:rPr>
-        <w:t>&lt;</w:t>
+          <w:lang w:val="en-GB" w:eastAsia="it-IT"/>
+          <w14:ligatures w14:val="none"/>
+        </w:rPr>
+        <w:t>&lt;/</w:t>
       </w:r>
       <w:r>
         <w:rPr>
@@ -834,7 +903,7 @@
           <w:kern w:val="0"/>
           <w:sz w:val="21"/>
           <w:szCs w:val="21"/>
-          <w:lang w:eastAsia="it-IT"/>
+          <w:lang w:val="en-GB" w:eastAsia="it-IT"/>
           <w14:ligatures w14:val="none"/>
         </w:rPr>
         <w:t>modelVersion</w:t>
@@ -846,55 +915,7 @@
           <w:kern w:val="0"/>
           <w:sz w:val="21"/>
           <w:szCs w:val="21"/>
-          <w:lang w:eastAsia="it-IT"/>
-          <w14:ligatures w14:val="none"/>
-        </w:rPr>
-        <w:t>&gt;</w:t>
-      </w:r>
-      <w:r>
-        <w:rPr>
-          <w:rFonts w:ascii="Consolas" w:eastAsia="Times New Roman" w:hAnsi="Consolas" w:cs="Times New Roman"/>
-          <w:color w:val="D4D4D4"/>
-          <w:kern w:val="0"/>
-          <w:sz w:val="21"/>
-          <w:szCs w:val="21"/>
-          <w:lang w:eastAsia="it-IT"/>
-          <w14:ligatures w14:val="none"/>
-        </w:rPr>
-        <w:t>4.0.0</w:t>
-      </w:r>
-      <w:r>
-        <w:rPr>
-          <w:rFonts w:ascii="Consolas" w:eastAsia="Times New Roman" w:hAnsi="Consolas" w:cs="Times New Roman"/>
-          <w:color w:val="808080"/>
-          <w:kern w:val="0"/>
-          <w:sz w:val="21"/>
-          <w:szCs w:val="21"/>
-          <w:lang w:eastAsia="it-IT"/>
-          <w14:ligatures w14:val="none"/>
-        </w:rPr>
-        <w:t>&lt;/</w:t>
-      </w:r>
-      <w:r>
-        <w:rPr>
-          <w:rFonts w:ascii="Consolas" w:eastAsia="Times New Roman" w:hAnsi="Consolas" w:cs="Times New Roman"/>
-          <w:color w:val="569CD6"/>
-          <w:kern w:val="0"/>
-          <w:sz w:val="21"/>
-          <w:szCs w:val="21"/>
-          <w:lang w:eastAsia="it-IT"/>
-          <w14:ligatures w14:val="none"/>
-        </w:rPr>
-        <w:t>modelVersion</w:t>
-      </w:r>
-      <w:r>
-        <w:rPr>
-          <w:rFonts w:ascii="Consolas" w:eastAsia="Times New Roman" w:hAnsi="Consolas" w:cs="Times New Roman"/>
-          <w:color w:val="808080"/>
-          <w:kern w:val="0"/>
-          <w:sz w:val="21"/>
-          <w:szCs w:val="21"/>
-          <w:lang w:eastAsia="it-IT"/>
+          <w:lang w:val="en-GB" w:eastAsia="it-IT"/>
           <w14:ligatures w14:val="none"/>
         </w:rPr>
         <w:t>&gt;</w:t>
@@ -910,7 +931,7 @@
           <w:kern w:val="0"/>
           <w:sz w:val="21"/>
           <w:szCs w:val="21"/>
-          <w:lang w:eastAsia="it-IT"/>
+          <w:lang w:val="en-GB" w:eastAsia="it-IT"/>
           <w14:ligatures w14:val="none"/>
         </w:rPr>
       </w:pPr>
@@ -921,7 +942,7 @@
           <w:kern w:val="0"/>
           <w:sz w:val="21"/>
           <w:szCs w:val="21"/>
-          <w:lang w:eastAsia="it-IT"/>
+          <w:lang w:val="en-GB" w:eastAsia="it-IT"/>
           <w14:ligatures w14:val="none"/>
         </w:rPr>
         <w:t xml:space="preserve">    </w:t>
@@ -933,7 +954,7 @@
           <w:kern w:val="0"/>
           <w:sz w:val="21"/>
           <w:szCs w:val="21"/>
-          <w:lang w:eastAsia="it-IT"/>
+          <w:lang w:val="en-GB" w:eastAsia="it-IT"/>
           <w14:ligatures w14:val="none"/>
         </w:rPr>
         <w:t>&lt;</w:t>
@@ -945,7 +966,7 @@
           <w:kern w:val="0"/>
           <w:sz w:val="21"/>
           <w:szCs w:val="21"/>
-          <w:lang w:eastAsia="it-IT"/>
+          <w:lang w:val="en-GB" w:eastAsia="it-IT"/>
           <w14:ligatures w14:val="none"/>
         </w:rPr>
         <w:t>groupId</w:t>
@@ -957,7 +978,7 @@
           <w:kern w:val="0"/>
           <w:sz w:val="21"/>
           <w:szCs w:val="21"/>
-          <w:lang w:eastAsia="it-IT"/>
+          <w:lang w:val="en-GB" w:eastAsia="it-IT"/>
           <w14:ligatures w14:val="none"/>
         </w:rPr>
         <w:t>&gt;</w:t>
@@ -969,7 +990,7 @@
           <w:kern w:val="0"/>
           <w:sz w:val="21"/>
           <w:szCs w:val="21"/>
-          <w:lang w:eastAsia="it-IT"/>
+          <w:lang w:val="en-GB" w:eastAsia="it-IT"/>
           <w14:ligatures w14:val="none"/>
         </w:rPr>
         <w:t>Prova</w:t>
@@ -981,7 +1002,7 @@
           <w:kern w:val="0"/>
           <w:sz w:val="21"/>
           <w:szCs w:val="21"/>
-          <w:lang w:eastAsia="it-IT"/>
+          <w:lang w:val="en-GB" w:eastAsia="it-IT"/>
           <w14:ligatures w14:val="none"/>
         </w:rPr>
         <w:t>&lt;/</w:t>
@@ -993,7 +1014,7 @@
           <w:kern w:val="0"/>
           <w:sz w:val="21"/>
           <w:szCs w:val="21"/>
-          <w:lang w:eastAsia="it-IT"/>
+          <w:lang w:val="en-GB" w:eastAsia="it-IT"/>
           <w14:ligatures w14:val="none"/>
         </w:rPr>
         <w:t>groupId</w:t>
@@ -1005,7 +1026,7 @@
           <w:kern w:val="0"/>
           <w:sz w:val="21"/>
           <w:szCs w:val="21"/>
-          <w:lang w:eastAsia="it-IT"/>
+          <w:lang w:val="en-GB" w:eastAsia="it-IT"/>
           <w14:ligatures w14:val="none"/>
         </w:rPr>
         <w:t>&gt;</w:t>
@@ -1021,7 +1042,7 @@
           <w:kern w:val="0"/>
           <w:sz w:val="21"/>
           <w:szCs w:val="21"/>
-          <w:lang w:eastAsia="it-IT"/>
+          <w:lang w:val="en-GB" w:eastAsia="it-IT"/>
           <w14:ligatures w14:val="none"/>
         </w:rPr>
       </w:pPr>
@@ -1032,7 +1053,7 @@
           <w:kern w:val="0"/>
           <w:sz w:val="21"/>
           <w:szCs w:val="21"/>
-          <w:lang w:eastAsia="it-IT"/>
+          <w:lang w:val="en-GB" w:eastAsia="it-IT"/>
           <w14:ligatures w14:val="none"/>
         </w:rPr>
         <w:t xml:space="preserve">    </w:t>
@@ -1044,7 +1065,7 @@
           <w:kern w:val="0"/>
           <w:sz w:val="21"/>
           <w:szCs w:val="21"/>
-          <w:lang w:eastAsia="it-IT"/>
+          <w:lang w:val="en-GB" w:eastAsia="it-IT"/>
           <w14:ligatures w14:val="none"/>
         </w:rPr>
         <w:t>&lt;</w:t>
@@ -1056,7 +1077,7 @@
           <w:kern w:val="0"/>
           <w:sz w:val="21"/>
           <w:szCs w:val="21"/>
-          <w:lang w:eastAsia="it-IT"/>
+          <w:lang w:val="en-GB" w:eastAsia="it-IT"/>
           <w14:ligatures w14:val="none"/>
         </w:rPr>
         <w:t>artifactId</w:t>
@@ -1068,7 +1089,7 @@
           <w:kern w:val="0"/>
           <w:sz w:val="21"/>
           <w:szCs w:val="21"/>
-          <w:lang w:eastAsia="it-IT"/>
+          <w:lang w:val="en-GB" w:eastAsia="it-IT"/>
           <w14:ligatures w14:val="none"/>
         </w:rPr>
         <w:t>&gt;</w:t>
@@ -1080,7 +1101,7 @@
           <w:kern w:val="0"/>
           <w:sz w:val="21"/>
           <w:szCs w:val="21"/>
-          <w:lang w:eastAsia="it-IT"/>
+          <w:lang w:val="en-GB" w:eastAsia="it-IT"/>
           <w14:ligatures w14:val="none"/>
         </w:rPr>
         <w:t>prova</w:t>
@@ -1092,7 +1113,7 @@
           <w:kern w:val="0"/>
           <w:sz w:val="21"/>
           <w:szCs w:val="21"/>
-          <w:lang w:eastAsia="it-IT"/>
+          <w:lang w:val="en-GB" w:eastAsia="it-IT"/>
           <w14:ligatures w14:val="none"/>
         </w:rPr>
         <w:t>&lt;/</w:t>
@@ -1104,7 +1125,7 @@
           <w:kern w:val="0"/>
           <w:sz w:val="21"/>
           <w:szCs w:val="21"/>
-          <w:lang w:eastAsia="it-IT"/>
+          <w:lang w:val="en-GB" w:eastAsia="it-IT"/>
           <w14:ligatures w14:val="none"/>
         </w:rPr>
         <w:t>artifactId</w:t>
@@ -1116,7 +1137,7 @@
           <w:kern w:val="0"/>
           <w:sz w:val="21"/>
           <w:szCs w:val="21"/>
-          <w:lang w:eastAsia="it-IT"/>
+          <w:lang w:val="en-GB" w:eastAsia="it-IT"/>
           <w14:ligatures w14:val="none"/>
         </w:rPr>
         <w:t>&gt;</w:t>
@@ -1132,7 +1153,7 @@
           <w:kern w:val="0"/>
           <w:sz w:val="21"/>
           <w:szCs w:val="21"/>
-          <w:lang w:eastAsia="it-IT"/>
+          <w:lang w:val="en-GB" w:eastAsia="it-IT"/>
           <w14:ligatures w14:val="none"/>
         </w:rPr>
       </w:pPr>
@@ -1143,7 +1164,7 @@
           <w:kern w:val="0"/>
           <w:sz w:val="21"/>
           <w:szCs w:val="21"/>
-          <w:lang w:eastAsia="it-IT"/>
+          <w:lang w:val="en-GB" w:eastAsia="it-IT"/>
           <w14:ligatures w14:val="none"/>
         </w:rPr>
         <w:t xml:space="preserve">    </w:t>
@@ -1155,7 +1176,7 @@
           <w:kern w:val="0"/>
           <w:sz w:val="21"/>
           <w:szCs w:val="21"/>
-          <w:lang w:eastAsia="it-IT"/>
+          <w:lang w:val="en-GB" w:eastAsia="it-IT"/>
           <w14:ligatures w14:val="none"/>
         </w:rPr>
         <w:t>&lt;</w:t>
@@ -1167,7 +1188,7 @@
           <w:kern w:val="0"/>
           <w:sz w:val="21"/>
           <w:szCs w:val="21"/>
-          <w:lang w:eastAsia="it-IT"/>
+          <w:lang w:val="en-GB" w:eastAsia="it-IT"/>
           <w14:ligatures w14:val="none"/>
         </w:rPr>
         <w:t>version</w:t>
@@ -1179,7 +1200,7 @@
           <w:kern w:val="0"/>
           <w:sz w:val="21"/>
           <w:szCs w:val="21"/>
-          <w:lang w:eastAsia="it-IT"/>
+          <w:lang w:val="en-GB" w:eastAsia="it-IT"/>
           <w14:ligatures w14:val="none"/>
         </w:rPr>
         <w:t>&gt;</w:t>
@@ -1191,7 +1212,7 @@
           <w:kern w:val="0"/>
           <w:sz w:val="21"/>
           <w:szCs w:val="21"/>
-          <w:lang w:eastAsia="it-IT"/>
+          <w:lang w:val="en-GB" w:eastAsia="it-IT"/>
           <w14:ligatures w14:val="none"/>
         </w:rPr>
         <w:t>0.0.1-SNAPSHOT</w:t>
@@ -1203,7 +1224,7 @@
           <w:kern w:val="0"/>
           <w:sz w:val="21"/>
           <w:szCs w:val="21"/>
-          <w:lang w:eastAsia="it-IT"/>
+          <w:lang w:val="en-GB" w:eastAsia="it-IT"/>
           <w14:ligatures w14:val="none"/>
         </w:rPr>
         <w:t>&lt;/</w:t>
@@ -1215,7 +1236,7 @@
           <w:kern w:val="0"/>
           <w:sz w:val="21"/>
           <w:szCs w:val="21"/>
-          <w:lang w:eastAsia="it-IT"/>
+          <w:lang w:val="en-GB" w:eastAsia="it-IT"/>
           <w14:ligatures w14:val="none"/>
         </w:rPr>
         <w:t>version</w:t>
@@ -1227,7 +1248,7 @@
           <w:kern w:val="0"/>
           <w:sz w:val="21"/>
           <w:szCs w:val="21"/>
-          <w:lang w:eastAsia="it-IT"/>
+          <w:lang w:val="en-GB" w:eastAsia="it-IT"/>
           <w14:ligatures w14:val="none"/>
         </w:rPr>
         <w:t>&gt;</w:t>
@@ -1243,7 +1264,7 @@
           <w:kern w:val="0"/>
           <w:sz w:val="21"/>
           <w:szCs w:val="21"/>
-          <w:lang w:eastAsia="it-IT"/>
+          <w:lang w:val="en-GB" w:eastAsia="it-IT"/>
           <w14:ligatures w14:val="none"/>
         </w:rPr>
       </w:pPr>
@@ -1258,7 +1279,7 @@
           <w:kern w:val="0"/>
           <w:sz w:val="21"/>
           <w:szCs w:val="21"/>
-          <w:lang w:eastAsia="it-IT"/>
+          <w:lang w:val="en-GB" w:eastAsia="it-IT"/>
           <w14:ligatures w14:val="none"/>
         </w:rPr>
       </w:pPr>
@@ -1269,7 +1290,7 @@
           <w:kern w:val="0"/>
           <w:sz w:val="21"/>
           <w:szCs w:val="21"/>
-          <w:lang w:eastAsia="it-IT"/>
+          <w:lang w:val="en-GB" w:eastAsia="it-IT"/>
           <w14:ligatures w14:val="none"/>
         </w:rPr>
         <w:lastRenderedPageBreak/>
@@ -1282,7 +1303,7 @@
           <w:kern w:val="0"/>
           <w:sz w:val="21"/>
           <w:szCs w:val="21"/>
-          <w:lang w:eastAsia="it-IT"/>
+          <w:lang w:val="en-GB" w:eastAsia="it-IT"/>
           <w14:ligatures w14:val="none"/>
         </w:rPr>
         <w:t>&lt;</w:t>
@@ -1294,7 +1315,7 @@
           <w:kern w:val="0"/>
           <w:sz w:val="21"/>
           <w:szCs w:val="21"/>
-          <w:lang w:eastAsia="it-IT"/>
+          <w:lang w:val="en-GB" w:eastAsia="it-IT"/>
           <w14:ligatures w14:val="none"/>
         </w:rPr>
         <w:t>properties</w:t>
@@ -1306,7 +1327,7 @@
           <w:kern w:val="0"/>
           <w:sz w:val="21"/>
           <w:szCs w:val="21"/>
-          <w:lang w:eastAsia="it-IT"/>
+          <w:lang w:val="en-GB" w:eastAsia="it-IT"/>
           <w14:ligatures w14:val="none"/>
         </w:rPr>
         <w:t>&gt;</w:t>
@@ -1322,7 +1343,7 @@
           <w:kern w:val="0"/>
           <w:sz w:val="21"/>
           <w:szCs w:val="21"/>
-          <w:lang w:eastAsia="it-IT"/>
+          <w:lang w:val="en-GB" w:eastAsia="it-IT"/>
           <w14:ligatures w14:val="none"/>
         </w:rPr>
       </w:pPr>
@@ -1333,7 +1354,7 @@
           <w:kern w:val="0"/>
           <w:sz w:val="21"/>
           <w:szCs w:val="21"/>
-          <w:lang w:eastAsia="it-IT"/>
+          <w:lang w:val="en-GB" w:eastAsia="it-IT"/>
           <w14:ligatures w14:val="none"/>
         </w:rPr>
         <w:t xml:space="preserve">        </w:t>
@@ -1345,7 +1366,7 @@
           <w:kern w:val="0"/>
           <w:sz w:val="21"/>
           <w:szCs w:val="21"/>
-          <w:lang w:eastAsia="it-IT"/>
+          <w:lang w:val="en-GB" w:eastAsia="it-IT"/>
           <w14:ligatures w14:val="none"/>
         </w:rPr>
         <w:t>&lt;</w:t>
@@ -1357,7 +1378,7 @@
           <w:kern w:val="0"/>
           <w:sz w:val="21"/>
           <w:szCs w:val="21"/>
-          <w:lang w:eastAsia="it-IT"/>
+          <w:lang w:val="en-GB" w:eastAsia="it-IT"/>
           <w14:ligatures w14:val="none"/>
         </w:rPr>
         <w:t>maven.compiler.target</w:t>
@@ -1369,7 +1390,7 @@
           <w:kern w:val="0"/>
           <w:sz w:val="21"/>
           <w:szCs w:val="21"/>
-          <w:lang w:eastAsia="it-IT"/>
+          <w:lang w:val="en-GB" w:eastAsia="it-IT"/>
           <w14:ligatures w14:val="none"/>
         </w:rPr>
         <w:t>&gt;</w:t>
@@ -1381,7 +1402,7 @@
           <w:kern w:val="0"/>
           <w:sz w:val="21"/>
           <w:szCs w:val="21"/>
-          <w:lang w:eastAsia="it-IT"/>
+          <w:lang w:val="en-GB" w:eastAsia="it-IT"/>
           <w14:ligatures w14:val="none"/>
         </w:rPr>
         <w:t>1.8</w:t>
@@ -1393,7 +1414,7 @@
           <w:kern w:val="0"/>
           <w:sz w:val="21"/>
           <w:szCs w:val="21"/>
-          <w:lang w:eastAsia="it-IT"/>
+          <w:lang w:val="en-GB" w:eastAsia="it-IT"/>
           <w14:ligatures w14:val="none"/>
         </w:rPr>
         <w:t>&lt;/</w:t>
@@ -1405,7 +1426,7 @@
           <w:kern w:val="0"/>
           <w:sz w:val="21"/>
           <w:szCs w:val="21"/>
-          <w:lang w:eastAsia="it-IT"/>
+          <w:lang w:val="en-GB" w:eastAsia="it-IT"/>
           <w14:ligatures w14:val="none"/>
         </w:rPr>
         <w:t>maven.compiler.target</w:t>
@@ -1417,7 +1438,7 @@
           <w:kern w:val="0"/>
           <w:sz w:val="21"/>
           <w:szCs w:val="21"/>
-          <w:lang w:eastAsia="it-IT"/>
+          <w:lang w:val="en-GB" w:eastAsia="it-IT"/>
           <w14:ligatures w14:val="none"/>
         </w:rPr>
         <w:t>&gt;</w:t>
@@ -1433,7 +1454,7 @@
           <w:kern w:val="0"/>
           <w:sz w:val="21"/>
           <w:szCs w:val="21"/>
-          <w:lang w:eastAsia="it-IT"/>
+          <w:lang w:val="en-GB" w:eastAsia="it-IT"/>
           <w14:ligatures w14:val="none"/>
         </w:rPr>
       </w:pPr>
@@ -1444,7 +1465,7 @@
           <w:kern w:val="0"/>
           <w:sz w:val="21"/>
           <w:szCs w:val="21"/>
-          <w:lang w:eastAsia="it-IT"/>
+          <w:lang w:val="en-GB" w:eastAsia="it-IT"/>
           <w14:ligatures w14:val="none"/>
         </w:rPr>
         <w:t xml:space="preserve">        </w:t>
@@ -1456,7 +1477,7 @@
           <w:kern w:val="0"/>
           <w:sz w:val="21"/>
           <w:szCs w:val="21"/>
-          <w:lang w:eastAsia="it-IT"/>
+          <w:lang w:val="en-GB" w:eastAsia="it-IT"/>
           <w14:ligatures w14:val="none"/>
         </w:rPr>
         <w:t>&lt;</w:t>
@@ -1468,7 +1489,7 @@
           <w:kern w:val="0"/>
           <w:sz w:val="21"/>
           <w:szCs w:val="21"/>
-          <w:lang w:eastAsia="it-IT"/>
+          <w:lang w:val="en-GB" w:eastAsia="it-IT"/>
           <w14:ligatures w14:val="none"/>
         </w:rPr>
         <w:t>maven.compiler.source</w:t>
@@ -1480,7 +1501,7 @@
           <w:kern w:val="0"/>
           <w:sz w:val="21"/>
           <w:szCs w:val="21"/>
-          <w:lang w:eastAsia="it-IT"/>
+          <w:lang w:val="en-GB" w:eastAsia="it-IT"/>
           <w14:ligatures w14:val="none"/>
         </w:rPr>
         <w:t>&gt;</w:t>
@@ -1492,7 +1513,7 @@
           <w:kern w:val="0"/>
           <w:sz w:val="21"/>
           <w:szCs w:val="21"/>
-          <w:lang w:eastAsia="it-IT"/>
+          <w:lang w:val="en-GB" w:eastAsia="it-IT"/>
           <w14:ligatures w14:val="none"/>
         </w:rPr>
         <w:t>1.8</w:t>
@@ -1504,7 +1525,7 @@
           <w:kern w:val="0"/>
           <w:sz w:val="21"/>
           <w:szCs w:val="21"/>
-          <w:lang w:eastAsia="it-IT"/>
+          <w:lang w:val="en-GB" w:eastAsia="it-IT"/>
           <w14:ligatures w14:val="none"/>
         </w:rPr>
         <w:t>&lt;/</w:t>
@@ -1516,7 +1537,7 @@
           <w:kern w:val="0"/>
           <w:sz w:val="21"/>
           <w:szCs w:val="21"/>
-          <w:lang w:eastAsia="it-IT"/>
+          <w:lang w:val="en-GB" w:eastAsia="it-IT"/>
           <w14:ligatures w14:val="none"/>
         </w:rPr>
         <w:t>maven.compiler.source</w:t>
@@ -1528,7 +1549,7 @@
           <w:kern w:val="0"/>
           <w:sz w:val="21"/>
           <w:szCs w:val="21"/>
-          <w:lang w:eastAsia="it-IT"/>
+          <w:lang w:val="en-GB" w:eastAsia="it-IT"/>
           <w14:ligatures w14:val="none"/>
         </w:rPr>
         <w:t>&gt;</w:t>
@@ -1544,7 +1565,7 @@
           <w:kern w:val="0"/>
           <w:sz w:val="21"/>
           <w:szCs w:val="21"/>
-          <w:lang w:eastAsia="it-IT"/>
+          <w:lang w:val="en-GB" w:eastAsia="it-IT"/>
           <w14:ligatures w14:val="none"/>
         </w:rPr>
       </w:pPr>
@@ -1555,7 +1576,7 @@
           <w:kern w:val="0"/>
           <w:sz w:val="21"/>
           <w:szCs w:val="21"/>
-          <w:lang w:eastAsia="it-IT"/>
+          <w:lang w:val="en-GB" w:eastAsia="it-IT"/>
           <w14:ligatures w14:val="none"/>
         </w:rPr>
         <w:t xml:space="preserve">    </w:t>
@@ -1567,7 +1588,7 @@
           <w:kern w:val="0"/>
           <w:sz w:val="21"/>
           <w:szCs w:val="21"/>
-          <w:lang w:eastAsia="it-IT"/>
+          <w:lang w:val="en-GB" w:eastAsia="it-IT"/>
           <w14:ligatures w14:val="none"/>
         </w:rPr>
         <w:t>&lt;/</w:t>
@@ -1579,7 +1600,7 @@
           <w:kern w:val="0"/>
           <w:sz w:val="21"/>
           <w:szCs w:val="21"/>
-          <w:lang w:eastAsia="it-IT"/>
+          <w:lang w:val="en-GB" w:eastAsia="it-IT"/>
           <w14:ligatures w14:val="none"/>
         </w:rPr>
         <w:t>properties</w:t>
@@ -1591,7 +1612,7 @@
           <w:kern w:val="0"/>
           <w:sz w:val="21"/>
           <w:szCs w:val="21"/>
-          <w:lang w:eastAsia="it-IT"/>
+          <w:lang w:val="en-GB" w:eastAsia="it-IT"/>
           <w14:ligatures w14:val="none"/>
         </w:rPr>
         <w:t>&gt;</w:t>
@@ -1607,7 +1628,7 @@
           <w:kern w:val="0"/>
           <w:sz w:val="21"/>
           <w:szCs w:val="21"/>
-          <w:lang w:eastAsia="it-IT"/>
+          <w:lang w:val="en-GB" w:eastAsia="it-IT"/>
           <w14:ligatures w14:val="none"/>
         </w:rPr>
       </w:pPr>
@@ -1622,7 +1643,7 @@
           <w:kern w:val="0"/>
           <w:sz w:val="21"/>
           <w:szCs w:val="21"/>
-          <w:lang w:eastAsia="it-IT"/>
+          <w:lang w:val="en-GB" w:eastAsia="it-IT"/>
           <w14:ligatures w14:val="none"/>
         </w:rPr>
       </w:pPr>
@@ -1633,7 +1654,7 @@
           <w:kern w:val="0"/>
           <w:sz w:val="21"/>
           <w:szCs w:val="21"/>
-          <w:lang w:eastAsia="it-IT"/>
+          <w:lang w:val="en-GB" w:eastAsia="it-IT"/>
           <w14:ligatures w14:val="none"/>
         </w:rPr>
         <w:t xml:space="preserve">    </w:t>
@@ -1645,7 +1666,7 @@
           <w:kern w:val="0"/>
           <w:sz w:val="21"/>
           <w:szCs w:val="21"/>
-          <w:lang w:eastAsia="it-IT"/>
+          <w:lang w:val="en-GB" w:eastAsia="it-IT"/>
           <w14:ligatures w14:val="none"/>
         </w:rPr>
         <w:t>&lt;</w:t>
@@ -1657,7 +1678,7 @@
           <w:kern w:val="0"/>
           <w:sz w:val="21"/>
           <w:szCs w:val="21"/>
-          <w:lang w:eastAsia="it-IT"/>
+          <w:lang w:val="en-GB" w:eastAsia="it-IT"/>
           <w14:ligatures w14:val="none"/>
         </w:rPr>
         <w:t>dependencies</w:t>
@@ -1669,7 +1690,7 @@
           <w:kern w:val="0"/>
           <w:sz w:val="21"/>
           <w:szCs w:val="21"/>
-          <w:lang w:eastAsia="it-IT"/>
+          <w:lang w:val="en-GB" w:eastAsia="it-IT"/>
           <w14:ligatures w14:val="none"/>
         </w:rPr>
         <w:t>&gt;</w:t>
@@ -1685,7 +1706,7 @@
           <w:kern w:val="0"/>
           <w:sz w:val="21"/>
           <w:szCs w:val="21"/>
-          <w:lang w:eastAsia="it-IT"/>
+          <w:lang w:val="en-GB" w:eastAsia="it-IT"/>
           <w14:ligatures w14:val="none"/>
         </w:rPr>
       </w:pPr>
@@ -1696,7 +1717,7 @@
           <w:kern w:val="0"/>
           <w:sz w:val="21"/>
           <w:szCs w:val="21"/>
-          <w:lang w:eastAsia="it-IT"/>
+          <w:lang w:val="en-GB" w:eastAsia="it-IT"/>
           <w14:ligatures w14:val="none"/>
         </w:rPr>
         <w:t xml:space="preserve">        </w:t>
@@ -1708,7 +1729,7 @@
           <w:kern w:val="0"/>
           <w:sz w:val="21"/>
           <w:szCs w:val="21"/>
-          <w:lang w:eastAsia="it-IT"/>
+          <w:lang w:val="en-GB" w:eastAsia="it-IT"/>
           <w14:ligatures w14:val="none"/>
         </w:rPr>
         <w:t>&lt;</w:t>
@@ -1720,7 +1741,7 @@
           <w:kern w:val="0"/>
           <w:sz w:val="21"/>
           <w:szCs w:val="21"/>
-          <w:lang w:eastAsia="it-IT"/>
+          <w:lang w:val="en-GB" w:eastAsia="it-IT"/>
           <w14:ligatures w14:val="none"/>
         </w:rPr>
         <w:t>dependency</w:t>
@@ -1732,7 +1753,7 @@
           <w:kern w:val="0"/>
           <w:sz w:val="21"/>
           <w:szCs w:val="21"/>
-          <w:lang w:eastAsia="it-IT"/>
+          <w:lang w:val="en-GB" w:eastAsia="it-IT"/>
           <w14:ligatures w14:val="none"/>
         </w:rPr>
         <w:t>&gt;</w:t>
@@ -1748,7 +1769,7 @@
           <w:kern w:val="0"/>
           <w:sz w:val="21"/>
           <w:szCs w:val="21"/>
-          <w:lang w:eastAsia="it-IT"/>
+          <w:lang w:val="en-GB" w:eastAsia="it-IT"/>
           <w14:ligatures w14:val="none"/>
         </w:rPr>
       </w:pPr>
@@ -1759,7 +1780,7 @@
           <w:kern w:val="0"/>
           <w:sz w:val="21"/>
           <w:szCs w:val="21"/>
-          <w:lang w:eastAsia="it-IT"/>
+          <w:lang w:val="en-GB" w:eastAsia="it-IT"/>
           <w14:ligatures w14:val="none"/>
         </w:rPr>
         <w:t xml:space="preserve">            </w:t>
@@ -1771,7 +1792,7 @@
           <w:kern w:val="0"/>
           <w:sz w:val="21"/>
           <w:szCs w:val="21"/>
-          <w:lang w:eastAsia="it-IT"/>
+          <w:lang w:val="en-GB" w:eastAsia="it-IT"/>
           <w14:ligatures w14:val="none"/>
         </w:rPr>
         <w:t>&lt;</w:t>
@@ -1783,7 +1804,7 @@
           <w:kern w:val="0"/>
           <w:sz w:val="21"/>
           <w:szCs w:val="21"/>
-          <w:lang w:eastAsia="it-IT"/>
+          <w:lang w:val="en-GB" w:eastAsia="it-IT"/>
           <w14:ligatures w14:val="none"/>
         </w:rPr>
         <w:t>groupId</w:t>
@@ -1795,7 +1816,7 @@
           <w:kern w:val="0"/>
           <w:sz w:val="21"/>
           <w:szCs w:val="21"/>
-          <w:lang w:eastAsia="it-IT"/>
+          <w:lang w:val="en-GB" w:eastAsia="it-IT"/>
           <w14:ligatures w14:val="none"/>
         </w:rPr>
         <w:t>&gt;</w:t>
@@ -1807,7 +1828,7 @@
           <w:kern w:val="0"/>
           <w:sz w:val="21"/>
           <w:szCs w:val="21"/>
-          <w:lang w:eastAsia="it-IT"/>
+          <w:lang w:val="en-GB" w:eastAsia="it-IT"/>
           <w14:ligatures w14:val="none"/>
         </w:rPr>
         <w:t>com.sun</w:t>
@@ -1819,7 +1840,7 @@
           <w:kern w:val="0"/>
           <w:sz w:val="21"/>
           <w:szCs w:val="21"/>
-          <w:lang w:eastAsia="it-IT"/>
+          <w:lang w:val="en-GB" w:eastAsia="it-IT"/>
           <w14:ligatures w14:val="none"/>
         </w:rPr>
         <w:t>&lt;/</w:t>
@@ -1831,7 +1852,7 @@
           <w:kern w:val="0"/>
           <w:sz w:val="21"/>
           <w:szCs w:val="21"/>
-          <w:lang w:eastAsia="it-IT"/>
+          <w:lang w:val="en-GB" w:eastAsia="it-IT"/>
           <w14:ligatures w14:val="none"/>
         </w:rPr>
         <w:t>groupId</w:t>
@@ -1843,7 +1864,7 @@
           <w:kern w:val="0"/>
           <w:sz w:val="21"/>
           <w:szCs w:val="21"/>
-          <w:lang w:eastAsia="it-IT"/>
+          <w:lang w:val="en-GB" w:eastAsia="it-IT"/>
           <w14:ligatures w14:val="none"/>
         </w:rPr>
         <w:t>&gt;</w:t>
@@ -1859,7 +1880,7 @@
           <w:kern w:val="0"/>
           <w:sz w:val="21"/>
           <w:szCs w:val="21"/>
-          <w:lang w:eastAsia="it-IT"/>
+          <w:lang w:val="en-GB" w:eastAsia="it-IT"/>
           <w14:ligatures w14:val="none"/>
         </w:rPr>
       </w:pPr>
@@ -1870,7 +1891,7 @@
           <w:kern w:val="0"/>
           <w:sz w:val="21"/>
           <w:szCs w:val="21"/>
-          <w:lang w:eastAsia="it-IT"/>
+          <w:lang w:val="en-GB" w:eastAsia="it-IT"/>
           <w14:ligatures w14:val="none"/>
         </w:rPr>
         <w:t xml:space="preserve">            </w:t>
@@ -1882,7 +1903,7 @@
           <w:kern w:val="0"/>
           <w:sz w:val="21"/>
           <w:szCs w:val="21"/>
-          <w:lang w:eastAsia="it-IT"/>
+          <w:lang w:val="en-GB" w:eastAsia="it-IT"/>
           <w14:ligatures w14:val="none"/>
         </w:rPr>
         <w:t>&lt;</w:t>
@@ -1894,7 +1915,7 @@
           <w:kern w:val="0"/>
           <w:sz w:val="21"/>
           <w:szCs w:val="21"/>
-          <w:lang w:eastAsia="it-IT"/>
+          <w:lang w:val="en-GB" w:eastAsia="it-IT"/>
           <w14:ligatures w14:val="none"/>
         </w:rPr>
         <w:t>artifactId</w:t>
@@ -1906,7 +1927,7 @@
           <w:kern w:val="0"/>
           <w:sz w:val="21"/>
           <w:szCs w:val="21"/>
-          <w:lang w:eastAsia="it-IT"/>
+          <w:lang w:val="en-GB" w:eastAsia="it-IT"/>
           <w14:ligatures w14:val="none"/>
         </w:rPr>
         <w:t>&gt;</w:t>
@@ -1918,7 +1939,7 @@
           <w:kern w:val="0"/>
           <w:sz w:val="21"/>
           <w:szCs w:val="21"/>
-          <w:lang w:eastAsia="it-IT"/>
+          <w:lang w:val="en-GB" w:eastAsia="it-IT"/>
           <w14:ligatures w14:val="none"/>
         </w:rPr>
         <w:t>tools</w:t>
@@ -1930,7 +1951,7 @@
           <w:kern w:val="0"/>
           <w:sz w:val="21"/>
           <w:szCs w:val="21"/>
-          <w:lang w:eastAsia="it-IT"/>
+          <w:lang w:val="en-GB" w:eastAsia="it-IT"/>
           <w14:ligatures w14:val="none"/>
         </w:rPr>
         <w:t>&lt;/</w:t>
@@ -1942,7 +1963,7 @@
           <w:kern w:val="0"/>
           <w:sz w:val="21"/>
           <w:szCs w:val="21"/>
-          <w:lang w:eastAsia="it-IT"/>
+          <w:lang w:val="en-GB" w:eastAsia="it-IT"/>
           <w14:ligatures w14:val="none"/>
         </w:rPr>
         <w:t>artifactId</w:t>
@@ -1954,7 +1975,7 @@
           <w:kern w:val="0"/>
           <w:sz w:val="21"/>
           <w:szCs w:val="21"/>
-          <w:lang w:eastAsia="it-IT"/>
+          <w:lang w:val="en-GB" w:eastAsia="it-IT"/>
           <w14:ligatures w14:val="none"/>
         </w:rPr>
         <w:t>&gt;</w:t>
@@ -1970,7 +1991,7 @@
           <w:kern w:val="0"/>
           <w:sz w:val="21"/>
           <w:szCs w:val="21"/>
-          <w:lang w:eastAsia="it-IT"/>
+          <w:lang w:val="en-GB" w:eastAsia="it-IT"/>
           <w14:ligatures w14:val="none"/>
         </w:rPr>
       </w:pPr>
@@ -1981,7 +2002,7 @@
           <w:kern w:val="0"/>
           <w:sz w:val="21"/>
           <w:szCs w:val="21"/>
-          <w:lang w:eastAsia="it-IT"/>
+          <w:lang w:val="en-GB" w:eastAsia="it-IT"/>
           <w14:ligatures w14:val="none"/>
         </w:rPr>
         <w:t xml:space="preserve">            </w:t>
@@ -1993,7 +2014,7 @@
           <w:kern w:val="0"/>
           <w:sz w:val="21"/>
           <w:szCs w:val="21"/>
-          <w:lang w:eastAsia="it-IT"/>
+          <w:lang w:val="en-GB" w:eastAsia="it-IT"/>
           <w14:ligatures w14:val="none"/>
         </w:rPr>
         <w:t>&lt;</w:t>
@@ -2005,7 +2026,7 @@
           <w:kern w:val="0"/>
           <w:sz w:val="21"/>
           <w:szCs w:val="21"/>
-          <w:lang w:eastAsia="it-IT"/>
+          <w:lang w:val="en-GB" w:eastAsia="it-IT"/>
           <w14:ligatures w14:val="none"/>
         </w:rPr>
         <w:t>version</w:t>
@@ -2017,7 +2038,7 @@
           <w:kern w:val="0"/>
           <w:sz w:val="21"/>
           <w:szCs w:val="21"/>
-          <w:lang w:eastAsia="it-IT"/>
+          <w:lang w:val="en-GB" w:eastAsia="it-IT"/>
           <w14:ligatures w14:val="none"/>
         </w:rPr>
         <w:t>&gt;</w:t>
@@ -2029,7 +2050,7 @@
           <w:kern w:val="0"/>
           <w:sz w:val="21"/>
           <w:szCs w:val="21"/>
-          <w:lang w:eastAsia="it-IT"/>
+          <w:lang w:val="en-GB" w:eastAsia="it-IT"/>
           <w14:ligatures w14:val="none"/>
         </w:rPr>
         <w:t>1.8</w:t>
@@ -2041,7 +2062,7 @@
           <w:kern w:val="0"/>
           <w:sz w:val="21"/>
           <w:szCs w:val="21"/>
-          <w:lang w:eastAsia="it-IT"/>
+          <w:lang w:val="en-GB" w:eastAsia="it-IT"/>
           <w14:ligatures w14:val="none"/>
         </w:rPr>
         <w:t>&lt;/</w:t>
@@ -2053,7 +2074,7 @@
           <w:kern w:val="0"/>
           <w:sz w:val="21"/>
           <w:szCs w:val="21"/>
-          <w:lang w:eastAsia="it-IT"/>
+          <w:lang w:val="en-GB" w:eastAsia="it-IT"/>
           <w14:ligatures w14:val="none"/>
         </w:rPr>
         <w:t>version</w:t>
@@ -2065,7 +2086,7 @@
           <w:kern w:val="0"/>
           <w:sz w:val="21"/>
           <w:szCs w:val="21"/>
-          <w:lang w:eastAsia="it-IT"/>
+          <w:lang w:val="en-GB" w:eastAsia="it-IT"/>
           <w14:ligatures w14:val="none"/>
         </w:rPr>
         <w:t>&gt;</w:t>
@@ -2081,7 +2102,7 @@
           <w:kern w:val="0"/>
           <w:sz w:val="21"/>
           <w:szCs w:val="21"/>
-          <w:lang w:eastAsia="it-IT"/>
+          <w:lang w:val="en-GB" w:eastAsia="it-IT"/>
           <w14:ligatures w14:val="none"/>
         </w:rPr>
       </w:pPr>
@@ -2092,7 +2113,7 @@
           <w:kern w:val="0"/>
           <w:sz w:val="21"/>
           <w:szCs w:val="21"/>
-          <w:lang w:eastAsia="it-IT"/>
+          <w:lang w:val="en-GB" w:eastAsia="it-IT"/>
           <w14:ligatures w14:val="none"/>
         </w:rPr>
         <w:t xml:space="preserve">            </w:t>
@@ -2104,7 +2125,7 @@
           <w:kern w:val="0"/>
           <w:sz w:val="21"/>
           <w:szCs w:val="21"/>
-          <w:lang w:eastAsia="it-IT"/>
+          <w:lang w:val="en-GB" w:eastAsia="it-IT"/>
           <w14:ligatures w14:val="none"/>
         </w:rPr>
         <w:t>&lt;</w:t>
@@ -2116,7 +2137,7 @@
           <w:kern w:val="0"/>
           <w:sz w:val="21"/>
           <w:szCs w:val="21"/>
-          <w:lang w:eastAsia="it-IT"/>
+          <w:lang w:val="en-GB" w:eastAsia="it-IT"/>
           <w14:ligatures w14:val="none"/>
         </w:rPr>
         <w:t>scope</w:t>
@@ -2128,7 +2149,7 @@
           <w:kern w:val="0"/>
           <w:sz w:val="21"/>
           <w:szCs w:val="21"/>
-          <w:lang w:eastAsia="it-IT"/>
+          <w:lang w:val="en-GB" w:eastAsia="it-IT"/>
           <w14:ligatures w14:val="none"/>
         </w:rPr>
         <w:t>&gt;</w:t>
@@ -2140,7 +2161,7 @@
           <w:kern w:val="0"/>
           <w:sz w:val="21"/>
           <w:szCs w:val="21"/>
-          <w:lang w:eastAsia="it-IT"/>
+          <w:lang w:val="en-GB" w:eastAsia="it-IT"/>
           <w14:ligatures w14:val="none"/>
         </w:rPr>
         <w:t>system</w:t>
@@ -2152,7 +2173,7 @@
           <w:kern w:val="0"/>
           <w:sz w:val="21"/>
           <w:szCs w:val="21"/>
-          <w:lang w:eastAsia="it-IT"/>
+          <w:lang w:val="en-GB" w:eastAsia="it-IT"/>
           <w14:ligatures w14:val="none"/>
         </w:rPr>
         <w:t>&lt;/</w:t>
@@ -2164,7 +2185,7 @@
           <w:kern w:val="0"/>
           <w:sz w:val="21"/>
           <w:szCs w:val="21"/>
-          <w:lang w:eastAsia="it-IT"/>
+          <w:lang w:val="en-GB" w:eastAsia="it-IT"/>
           <w14:ligatures w14:val="none"/>
         </w:rPr>
         <w:t>scope</w:t>
@@ -2176,7 +2197,7 @@
           <w:kern w:val="0"/>
           <w:sz w:val="21"/>
           <w:szCs w:val="21"/>
-          <w:lang w:eastAsia="it-IT"/>
+          <w:lang w:val="en-GB" w:eastAsia="it-IT"/>
           <w14:ligatures w14:val="none"/>
         </w:rPr>
         <w:t>&gt;</w:t>
@@ -2192,7 +2213,7 @@
           <w:kern w:val="0"/>
           <w:sz w:val="21"/>
           <w:szCs w:val="21"/>
-          <w:lang w:eastAsia="it-IT"/>
+          <w:lang w:val="en-GB" w:eastAsia="it-IT"/>
           <w14:ligatures w14:val="none"/>
         </w:rPr>
       </w:pPr>
@@ -2203,7 +2224,7 @@
           <w:kern w:val="0"/>
           <w:sz w:val="21"/>
           <w:szCs w:val="21"/>
-          <w:lang w:eastAsia="it-IT"/>
+          <w:lang w:val="en-GB" w:eastAsia="it-IT"/>
           <w14:ligatures w14:val="none"/>
         </w:rPr>
         <w:t xml:space="preserve">            </w:t>
@@ -2215,7 +2236,7 @@
           <w:kern w:val="0"/>
           <w:sz w:val="21"/>
           <w:szCs w:val="21"/>
-          <w:lang w:eastAsia="it-IT"/>
+          <w:lang w:val="en-GB" w:eastAsia="it-IT"/>
           <w14:ligatures w14:val="none"/>
         </w:rPr>
         <w:t>&lt;</w:t>
@@ -2227,7 +2248,7 @@
           <w:kern w:val="0"/>
           <w:sz w:val="21"/>
           <w:szCs w:val="21"/>
-          <w:lang w:eastAsia="it-IT"/>
+          <w:lang w:val="en-GB" w:eastAsia="it-IT"/>
           <w14:ligatures w14:val="none"/>
         </w:rPr>
         <w:t>systemPath</w:t>
@@ -2239,7 +2260,7 @@
           <w:kern w:val="0"/>
           <w:sz w:val="21"/>
           <w:szCs w:val="21"/>
-          <w:lang w:eastAsia="it-IT"/>
+          <w:lang w:val="en-GB" w:eastAsia="it-IT"/>
           <w14:ligatures w14:val="none"/>
         </w:rPr>
         <w:t>&gt;</w:t>
@@ -2251,7 +2272,7 @@
           <w:kern w:val="0"/>
           <w:sz w:val="21"/>
           <w:szCs w:val="21"/>
-          <w:lang w:eastAsia="it-IT"/>
+          <w:lang w:val="en-GB" w:eastAsia="it-IT"/>
           <w14:ligatures w14:val="none"/>
         </w:rPr>
         <w:t>C:\Program Files\Java\jdk1.8.0_202\lib\tools.jar</w:t>
@@ -2263,7 +2284,7 @@
           <w:kern w:val="0"/>
           <w:sz w:val="21"/>
           <w:szCs w:val="21"/>
-          <w:lang w:eastAsia="it-IT"/>
+          <w:lang w:val="en-GB" w:eastAsia="it-IT"/>
           <w14:ligatures w14:val="none"/>
         </w:rPr>
         <w:t>&lt;/</w:t>
@@ -2275,7 +2296,7 @@
           <w:kern w:val="0"/>
           <w:sz w:val="21"/>
           <w:szCs w:val="21"/>
-          <w:lang w:eastAsia="it-IT"/>
+          <w:lang w:val="en-GB" w:eastAsia="it-IT"/>
           <w14:ligatures w14:val="none"/>
         </w:rPr>
         <w:t>systemPath</w:t>
@@ -2287,7 +2308,7 @@
           <w:kern w:val="0"/>
           <w:sz w:val="21"/>
           <w:szCs w:val="21"/>
-          <w:lang w:eastAsia="it-IT"/>
+          <w:lang w:val="en-GB" w:eastAsia="it-IT"/>
           <w14:ligatures w14:val="none"/>
         </w:rPr>
         <w:t>&gt;</w:t>
@@ -2303,7 +2324,7 @@
           <w:kern w:val="0"/>
           <w:sz w:val="21"/>
           <w:szCs w:val="21"/>
-          <w:lang w:eastAsia="it-IT"/>
+          <w:lang w:val="en-GB" w:eastAsia="it-IT"/>
           <w14:ligatures w14:val="none"/>
         </w:rPr>
       </w:pPr>
@@ -2314,7 +2335,7 @@
           <w:kern w:val="0"/>
           <w:sz w:val="21"/>
           <w:szCs w:val="21"/>
-          <w:lang w:eastAsia="it-IT"/>
+          <w:lang w:val="en-GB" w:eastAsia="it-IT"/>
           <w14:ligatures w14:val="none"/>
         </w:rPr>
         <w:t xml:space="preserve">        </w:t>
@@ -2326,7 +2347,7 @@
           <w:kern w:val="0"/>
           <w:sz w:val="21"/>
           <w:szCs w:val="21"/>
-          <w:lang w:eastAsia="it-IT"/>
+          <w:lang w:val="en-GB" w:eastAsia="it-IT"/>
           <w14:ligatures w14:val="none"/>
         </w:rPr>
         <w:t>&lt;/</w:t>
@@ -2338,7 +2359,7 @@
           <w:kern w:val="0"/>
           <w:sz w:val="21"/>
           <w:szCs w:val="21"/>
-          <w:lang w:eastAsia="it-IT"/>
+          <w:lang w:val="en-GB" w:eastAsia="it-IT"/>
           <w14:ligatures w14:val="none"/>
         </w:rPr>
         <w:t>dependency</w:t>
@@ -2350,7 +2371,7 @@
           <w:kern w:val="0"/>
           <w:sz w:val="21"/>
           <w:szCs w:val="21"/>
-          <w:lang w:eastAsia="it-IT"/>
+          <w:lang w:val="en-GB" w:eastAsia="it-IT"/>
           <w14:ligatures w14:val="none"/>
         </w:rPr>
         <w:t>&gt;</w:t>
@@ -2366,7 +2387,7 @@
           <w:kern w:val="0"/>
           <w:sz w:val="21"/>
           <w:szCs w:val="21"/>
-          <w:lang w:eastAsia="it-IT"/>
+          <w:lang w:val="en-GB" w:eastAsia="it-IT"/>
           <w14:ligatures w14:val="none"/>
         </w:rPr>
       </w:pPr>
@@ -2381,7 +2402,7 @@
           <w:kern w:val="0"/>
           <w:sz w:val="21"/>
           <w:szCs w:val="21"/>
-          <w:lang w:eastAsia="it-IT"/>
+          <w:lang w:val="en-GB" w:eastAsia="it-IT"/>
           <w14:ligatures w14:val="none"/>
         </w:rPr>
       </w:pPr>
@@ -2392,7 +2413,7 @@
           <w:kern w:val="0"/>
           <w:sz w:val="21"/>
           <w:szCs w:val="21"/>
-          <w:lang w:eastAsia="it-IT"/>
+          <w:lang w:val="en-GB" w:eastAsia="it-IT"/>
           <w14:ligatures w14:val="none"/>
         </w:rPr>
         <w:t xml:space="preserve">        </w:t>
@@ -2404,7 +2425,7 @@
           <w:kern w:val="0"/>
           <w:sz w:val="21"/>
           <w:szCs w:val="21"/>
-          <w:lang w:eastAsia="it-IT"/>
+          <w:lang w:val="en-GB" w:eastAsia="it-IT"/>
           <w14:ligatures w14:val="none"/>
         </w:rPr>
         <w:t>&lt;!-- https://mvnrepository.com/artifact/junit/junit --&gt;</w:t>
@@ -2420,7 +2441,7 @@
           <w:kern w:val="0"/>
           <w:sz w:val="21"/>
           <w:szCs w:val="21"/>
-          <w:lang w:eastAsia="it-IT"/>
+          <w:lang w:val="en-GB" w:eastAsia="it-IT"/>
           <w14:ligatures w14:val="none"/>
         </w:rPr>
       </w:pPr>
@@ -2431,7 +2452,7 @@
           <w:kern w:val="0"/>
           <w:sz w:val="21"/>
           <w:szCs w:val="21"/>
-          <w:lang w:eastAsia="it-IT"/>
+          <w:lang w:val="en-GB" w:eastAsia="it-IT"/>
           <w14:ligatures w14:val="none"/>
         </w:rPr>
         <w:t xml:space="preserve">        </w:t>
@@ -2443,7 +2464,7 @@
           <w:kern w:val="0"/>
           <w:sz w:val="21"/>
           <w:szCs w:val="21"/>
-          <w:lang w:eastAsia="it-IT"/>
+          <w:lang w:val="en-GB" w:eastAsia="it-IT"/>
           <w14:ligatures w14:val="none"/>
         </w:rPr>
         <w:t>&lt;</w:t>
@@ -2455,7 +2476,7 @@
           <w:kern w:val="0"/>
           <w:sz w:val="21"/>
           <w:szCs w:val="21"/>
-          <w:lang w:eastAsia="it-IT"/>
+          <w:lang w:val="en-GB" w:eastAsia="it-IT"/>
           <w14:ligatures w14:val="none"/>
         </w:rPr>
         <w:t>dependency</w:t>
@@ -2467,7 +2488,7 @@
           <w:kern w:val="0"/>
           <w:sz w:val="21"/>
           <w:szCs w:val="21"/>
-          <w:lang w:eastAsia="it-IT"/>
+          <w:lang w:val="en-GB" w:eastAsia="it-IT"/>
           <w14:ligatures w14:val="none"/>
         </w:rPr>
         <w:t>&gt;</w:t>
@@ -2483,7 +2504,7 @@
           <w:kern w:val="0"/>
           <w:sz w:val="21"/>
           <w:szCs w:val="21"/>
-          <w:lang w:eastAsia="it-IT"/>
+          <w:lang w:val="en-GB" w:eastAsia="it-IT"/>
           <w14:ligatures w14:val="none"/>
         </w:rPr>
       </w:pPr>
@@ -2494,7 +2515,7 @@
           <w:kern w:val="0"/>
           <w:sz w:val="21"/>
           <w:szCs w:val="21"/>
-          <w:lang w:eastAsia="it-IT"/>
+          <w:lang w:val="en-GB" w:eastAsia="it-IT"/>
           <w14:ligatures w14:val="none"/>
         </w:rPr>
         <w:t xml:space="preserve">            </w:t>
@@ -2506,7 +2527,7 @@
           <w:kern w:val="0"/>
           <w:sz w:val="21"/>
           <w:szCs w:val="21"/>
-          <w:lang w:eastAsia="it-IT"/>
+          <w:lang w:val="en-GB" w:eastAsia="it-IT"/>
           <w14:ligatures w14:val="none"/>
         </w:rPr>
         <w:t>&lt;</w:t>
@@ -2518,7 +2539,7 @@
           <w:kern w:val="0"/>
           <w:sz w:val="21"/>
           <w:szCs w:val="21"/>
-          <w:lang w:eastAsia="it-IT"/>
+          <w:lang w:val="en-GB" w:eastAsia="it-IT"/>
           <w14:ligatures w14:val="none"/>
         </w:rPr>
         <w:t>groupId</w:t>
@@ -2530,7 +2551,7 @@
           <w:kern w:val="0"/>
           <w:sz w:val="21"/>
           <w:szCs w:val="21"/>
-          <w:lang w:eastAsia="it-IT"/>
+          <w:lang w:val="en-GB" w:eastAsia="it-IT"/>
           <w14:ligatures w14:val="none"/>
         </w:rPr>
         <w:t>&gt;</w:t>
@@ -2542,7 +2563,7 @@
           <w:kern w:val="0"/>
           <w:sz w:val="21"/>
           <w:szCs w:val="21"/>
-          <w:lang w:eastAsia="it-IT"/>
+          <w:lang w:val="en-GB" w:eastAsia="it-IT"/>
           <w14:ligatures w14:val="none"/>
         </w:rPr>
         <w:t>junit</w:t>
@@ -2554,7 +2575,7 @@
           <w:kern w:val="0"/>
           <w:sz w:val="21"/>
           <w:szCs w:val="21"/>
-          <w:lang w:eastAsia="it-IT"/>
+          <w:lang w:val="en-GB" w:eastAsia="it-IT"/>
           <w14:ligatures w14:val="none"/>
         </w:rPr>
         <w:t>&lt;/</w:t>
@@ -2566,7 +2587,7 @@
           <w:kern w:val="0"/>
           <w:sz w:val="21"/>
           <w:szCs w:val="21"/>
-          <w:lang w:eastAsia="it-IT"/>
+          <w:lang w:val="en-GB" w:eastAsia="it-IT"/>
           <w14:ligatures w14:val="none"/>
         </w:rPr>
         <w:t>groupId</w:t>
@@ -2578,7 +2599,7 @@
           <w:kern w:val="0"/>
           <w:sz w:val="21"/>
           <w:szCs w:val="21"/>
-          <w:lang w:eastAsia="it-IT"/>
+          <w:lang w:val="en-GB" w:eastAsia="it-IT"/>
           <w14:ligatures w14:val="none"/>
         </w:rPr>
         <w:t>&gt;</w:t>
@@ -2594,7 +2615,7 @@
           <w:kern w:val="0"/>
           <w:sz w:val="21"/>
           <w:szCs w:val="21"/>
-          <w:lang w:eastAsia="it-IT"/>
+          <w:lang w:val="en-GB" w:eastAsia="it-IT"/>
           <w14:ligatures w14:val="none"/>
         </w:rPr>
       </w:pPr>
@@ -2605,7 +2626,7 @@
           <w:kern w:val="0"/>
           <w:sz w:val="21"/>
           <w:szCs w:val="21"/>
-          <w:lang w:eastAsia="it-IT"/>
+          <w:lang w:val="en-GB" w:eastAsia="it-IT"/>
           <w14:ligatures w14:val="none"/>
         </w:rPr>
         <w:t xml:space="preserve">            </w:t>
@@ -2617,7 +2638,7 @@
           <w:kern w:val="0"/>
           <w:sz w:val="21"/>
           <w:szCs w:val="21"/>
-          <w:lang w:eastAsia="it-IT"/>
+          <w:lang w:val="en-GB" w:eastAsia="it-IT"/>
           <w14:ligatures w14:val="none"/>
         </w:rPr>
         <w:t>&lt;</w:t>
@@ -2629,7 +2650,7 @@
           <w:kern w:val="0"/>
           <w:sz w:val="21"/>
           <w:szCs w:val="21"/>
-          <w:lang w:eastAsia="it-IT"/>
+          <w:lang w:val="en-GB" w:eastAsia="it-IT"/>
           <w14:ligatures w14:val="none"/>
         </w:rPr>
         <w:t>artifactId</w:t>
@@ -2641,7 +2662,7 @@
           <w:kern w:val="0"/>
           <w:sz w:val="21"/>
           <w:szCs w:val="21"/>
-          <w:lang w:eastAsia="it-IT"/>
+          <w:lang w:val="en-GB" w:eastAsia="it-IT"/>
           <w14:ligatures w14:val="none"/>
         </w:rPr>
         <w:t>&gt;</w:t>
@@ -2653,7 +2674,7 @@
           <w:kern w:val="0"/>
           <w:sz w:val="21"/>
           <w:szCs w:val="21"/>
-          <w:lang w:eastAsia="it-IT"/>
+          <w:lang w:val="en-GB" w:eastAsia="it-IT"/>
           <w14:ligatures w14:val="none"/>
         </w:rPr>
         <w:t>junit</w:t>
@@ -2665,7 +2686,7 @@
           <w:kern w:val="0"/>
           <w:sz w:val="21"/>
           <w:szCs w:val="21"/>
-          <w:lang w:eastAsia="it-IT"/>
+          <w:lang w:val="en-GB" w:eastAsia="it-IT"/>
           <w14:ligatures w14:val="none"/>
         </w:rPr>
         <w:t>&lt;/</w:t>
@@ -2677,7 +2698,7 @@
           <w:kern w:val="0"/>
           <w:sz w:val="21"/>
           <w:szCs w:val="21"/>
-          <w:lang w:eastAsia="it-IT"/>
+          <w:lang w:val="en-GB" w:eastAsia="it-IT"/>
           <w14:ligatures w14:val="none"/>
         </w:rPr>
         <w:t>artifactId</w:t>
@@ -2689,7 +2710,7 @@
           <w:kern w:val="0"/>
           <w:sz w:val="21"/>
           <w:szCs w:val="21"/>
-          <w:lang w:eastAsia="it-IT"/>
+          <w:lang w:val="en-GB" w:eastAsia="it-IT"/>
           <w14:ligatures w14:val="none"/>
         </w:rPr>
         <w:t>&gt;</w:t>
@@ -2705,7 +2726,7 @@
           <w:kern w:val="0"/>
           <w:sz w:val="21"/>
           <w:szCs w:val="21"/>
-          <w:lang w:eastAsia="it-IT"/>
+          <w:lang w:val="en-GB" w:eastAsia="it-IT"/>
           <w14:ligatures w14:val="none"/>
         </w:rPr>
       </w:pPr>
@@ -2716,7 +2737,7 @@
           <w:kern w:val="0"/>
           <w:sz w:val="21"/>
           <w:szCs w:val="21"/>
-          <w:lang w:eastAsia="it-IT"/>
+          <w:lang w:val="en-GB" w:eastAsia="it-IT"/>
           <w14:ligatures w14:val="none"/>
         </w:rPr>
         <w:t xml:space="preserve">            </w:t>
@@ -2728,7 +2749,7 @@
           <w:kern w:val="0"/>
           <w:sz w:val="21"/>
           <w:szCs w:val="21"/>
-          <w:lang w:eastAsia="it-IT"/>
+          <w:lang w:val="en-GB" w:eastAsia="it-IT"/>
           <w14:ligatures w14:val="none"/>
         </w:rPr>
         <w:t>&lt;</w:t>
@@ -2740,7 +2761,7 @@
           <w:kern w:val="0"/>
           <w:sz w:val="21"/>
           <w:szCs w:val="21"/>
-          <w:lang w:eastAsia="it-IT"/>
+          <w:lang w:val="en-GB" w:eastAsia="it-IT"/>
           <w14:ligatures w14:val="none"/>
         </w:rPr>
         <w:t>version</w:t>
@@ -2752,7 +2773,7 @@
           <w:kern w:val="0"/>
           <w:sz w:val="21"/>
           <w:szCs w:val="21"/>
-          <w:lang w:eastAsia="it-IT"/>
+          <w:lang w:val="en-GB" w:eastAsia="it-IT"/>
           <w14:ligatures w14:val="none"/>
         </w:rPr>
         <w:t>&gt;</w:t>
@@ -2764,7 +2785,7 @@
           <w:kern w:val="0"/>
           <w:sz w:val="21"/>
           <w:szCs w:val="21"/>
-          <w:lang w:eastAsia="it-IT"/>
+          <w:lang w:val="en-GB" w:eastAsia="it-IT"/>
           <w14:ligatures w14:val="none"/>
         </w:rPr>
         <w:t>4.12</w:t>
@@ -2776,7 +2797,7 @@
           <w:kern w:val="0"/>
           <w:sz w:val="21"/>
           <w:szCs w:val="21"/>
-          <w:lang w:eastAsia="it-IT"/>
+          <w:lang w:val="en-GB" w:eastAsia="it-IT"/>
           <w14:ligatures w14:val="none"/>
         </w:rPr>
         <w:t>&lt;/</w:t>
@@ -2788,7 +2809,7 @@
           <w:kern w:val="0"/>
           <w:sz w:val="21"/>
           <w:szCs w:val="21"/>
-          <w:lang w:eastAsia="it-IT"/>
+          <w:lang w:val="en-GB" w:eastAsia="it-IT"/>
           <w14:ligatures w14:val="none"/>
         </w:rPr>
         <w:t>version</w:t>
@@ -2800,7 +2821,7 @@
           <w:kern w:val="0"/>
           <w:sz w:val="21"/>
           <w:szCs w:val="21"/>
-          <w:lang w:eastAsia="it-IT"/>
+          <w:lang w:val="en-GB" w:eastAsia="it-IT"/>
           <w14:ligatures w14:val="none"/>
         </w:rPr>
         <w:t>&gt;</w:t>
@@ -2816,7 +2837,7 @@
           <w:kern w:val="0"/>
           <w:sz w:val="21"/>
           <w:szCs w:val="21"/>
-          <w:lang w:eastAsia="it-IT"/>
+          <w:lang w:val="en-GB" w:eastAsia="it-IT"/>
           <w14:ligatures w14:val="none"/>
         </w:rPr>
       </w:pPr>
@@ -2827,7 +2848,7 @@
           <w:kern w:val="0"/>
           <w:sz w:val="21"/>
           <w:szCs w:val="21"/>
-          <w:lang w:eastAsia="it-IT"/>
+          <w:lang w:val="en-GB" w:eastAsia="it-IT"/>
           <w14:ligatures w14:val="none"/>
         </w:rPr>
         <w:t xml:space="preserve">            </w:t>
@@ -2839,7 +2860,7 @@
           <w:kern w:val="0"/>
           <w:sz w:val="21"/>
           <w:szCs w:val="21"/>
-          <w:lang w:eastAsia="it-IT"/>
+          <w:lang w:val="en-GB" w:eastAsia="it-IT"/>
           <w14:ligatures w14:val="none"/>
         </w:rPr>
         <w:t>&lt;</w:t>
@@ -2851,7 +2872,7 @@
           <w:kern w:val="0"/>
           <w:sz w:val="21"/>
           <w:szCs w:val="21"/>
-          <w:lang w:eastAsia="it-IT"/>
+          <w:lang w:val="en-GB" w:eastAsia="it-IT"/>
           <w14:ligatures w14:val="none"/>
         </w:rPr>
         <w:t>scope</w:t>
@@ -2863,7 +2884,7 @@
           <w:kern w:val="0"/>
           <w:sz w:val="21"/>
           <w:szCs w:val="21"/>
-          <w:lang w:eastAsia="it-IT"/>
+          <w:lang w:val="en-GB" w:eastAsia="it-IT"/>
           <w14:ligatures w14:val="none"/>
         </w:rPr>
         <w:t>&gt;</w:t>
@@ -2875,7 +2896,7 @@
           <w:kern w:val="0"/>
           <w:sz w:val="21"/>
           <w:szCs w:val="21"/>
-          <w:lang w:eastAsia="it-IT"/>
+          <w:lang w:val="en-GB" w:eastAsia="it-IT"/>
           <w14:ligatures w14:val="none"/>
         </w:rPr>
         <w:t>test</w:t>
@@ -2887,7 +2908,7 @@
           <w:kern w:val="0"/>
           <w:sz w:val="21"/>
           <w:szCs w:val="21"/>
-          <w:lang w:eastAsia="it-IT"/>
+          <w:lang w:val="en-GB" w:eastAsia="it-IT"/>
           <w14:ligatures w14:val="none"/>
         </w:rPr>
         <w:t>&lt;/</w:t>
@@ -2899,7 +2920,7 @@
           <w:kern w:val="0"/>
           <w:sz w:val="21"/>
           <w:szCs w:val="21"/>
-          <w:lang w:eastAsia="it-IT"/>
+          <w:lang w:val="en-GB" w:eastAsia="it-IT"/>
           <w14:ligatures w14:val="none"/>
         </w:rPr>
         <w:t>scope</w:t>
@@ -2911,7 +2932,7 @@
           <w:kern w:val="0"/>
           <w:sz w:val="21"/>
           <w:szCs w:val="21"/>
-          <w:lang w:eastAsia="it-IT"/>
+          <w:lang w:val="en-GB" w:eastAsia="it-IT"/>
           <w14:ligatures w14:val="none"/>
         </w:rPr>
         <w:t>&gt;</w:t>
@@ -2927,7 +2948,7 @@
           <w:kern w:val="0"/>
           <w:sz w:val="21"/>
           <w:szCs w:val="21"/>
-          <w:lang w:eastAsia="it-IT"/>
+          <w:lang w:val="en-GB" w:eastAsia="it-IT"/>
           <w14:ligatures w14:val="none"/>
         </w:rPr>
       </w:pPr>
@@ -2938,7 +2959,7 @@
           <w:kern w:val="0"/>
           <w:sz w:val="21"/>
           <w:szCs w:val="21"/>
-          <w:lang w:eastAsia="it-IT"/>
+          <w:lang w:val="en-GB" w:eastAsia="it-IT"/>
           <w14:ligatures w14:val="none"/>
         </w:rPr>
         <w:t xml:space="preserve">        </w:t>
@@ -2950,7 +2971,7 @@
           <w:kern w:val="0"/>
           <w:sz w:val="21"/>
           <w:szCs w:val="21"/>
-          <w:lang w:eastAsia="it-IT"/>
+          <w:lang w:val="en-GB" w:eastAsia="it-IT"/>
           <w14:ligatures w14:val="none"/>
         </w:rPr>
         <w:t>&lt;/</w:t>
@@ -2962,7 +2983,7 @@
           <w:kern w:val="0"/>
           <w:sz w:val="21"/>
           <w:szCs w:val="21"/>
-          <w:lang w:eastAsia="it-IT"/>
+          <w:lang w:val="en-GB" w:eastAsia="it-IT"/>
           <w14:ligatures w14:val="none"/>
         </w:rPr>
         <w:t>dependency</w:t>
@@ -2974,7 +2995,7 @@
           <w:kern w:val="0"/>
           <w:sz w:val="21"/>
           <w:szCs w:val="21"/>
-          <w:lang w:eastAsia="it-IT"/>
+          <w:lang w:val="en-GB" w:eastAsia="it-IT"/>
           <w14:ligatures w14:val="none"/>
         </w:rPr>
         <w:t>&gt;</w:t>
@@ -2990,7 +3011,7 @@
           <w:kern w:val="0"/>
           <w:sz w:val="21"/>
           <w:szCs w:val="21"/>
-          <w:lang w:eastAsia="it-IT"/>
+          <w:lang w:val="en-GB" w:eastAsia="it-IT"/>
           <w14:ligatures w14:val="none"/>
         </w:rPr>
       </w:pPr>
@@ -3005,7 +3026,7 @@
           <w:kern w:val="0"/>
           <w:sz w:val="21"/>
           <w:szCs w:val="21"/>
-          <w:lang w:eastAsia="it-IT"/>
+          <w:lang w:val="en-GB" w:eastAsia="it-IT"/>
           <w14:ligatures w14:val="none"/>
         </w:rPr>
       </w:pPr>
@@ -3016,7 +3037,7 @@
           <w:kern w:val="0"/>
           <w:sz w:val="21"/>
           <w:szCs w:val="21"/>
-          <w:lang w:eastAsia="it-IT"/>
+          <w:lang w:val="en-GB" w:eastAsia="it-IT"/>
           <w14:ligatures w14:val="none"/>
         </w:rPr>
         <w:t xml:space="preserve">        </w:t>
@@ -3028,7 +3049,7 @@
           <w:kern w:val="0"/>
           <w:sz w:val="21"/>
           <w:szCs w:val="21"/>
-          <w:lang w:eastAsia="it-IT"/>
+          <w:lang w:val="en-GB" w:eastAsia="it-IT"/>
           <w14:ligatures w14:val="none"/>
         </w:rPr>
         <w:t>&lt;!-- https://mvnrepository.com/artifact/org.evosuite/evosuite-runtime --&gt;</w:t>
@@ -3044,7 +3065,7 @@
           <w:kern w:val="0"/>
           <w:sz w:val="21"/>
           <w:szCs w:val="21"/>
-          <w:lang w:eastAsia="it-IT"/>
+          <w:lang w:val="en-GB" w:eastAsia="it-IT"/>
           <w14:ligatures w14:val="none"/>
         </w:rPr>
       </w:pPr>
@@ -3055,7 +3076,7 @@
           <w:kern w:val="0"/>
           <w:sz w:val="21"/>
           <w:szCs w:val="21"/>
-          <w:lang w:eastAsia="it-IT"/>
+          <w:lang w:val="en-GB" w:eastAsia="it-IT"/>
           <w14:ligatures w14:val="none"/>
         </w:rPr>
         <w:t xml:space="preserve">        </w:t>
@@ -3067,7 +3088,7 @@
           <w:kern w:val="0"/>
           <w:sz w:val="21"/>
           <w:szCs w:val="21"/>
-          <w:lang w:eastAsia="it-IT"/>
+          <w:lang w:val="en-GB" w:eastAsia="it-IT"/>
           <w14:ligatures w14:val="none"/>
         </w:rPr>
         <w:t>&lt;</w:t>
@@ -3079,7 +3100,7 @@
           <w:kern w:val="0"/>
           <w:sz w:val="21"/>
           <w:szCs w:val="21"/>
-          <w:lang w:eastAsia="it-IT"/>
+          <w:lang w:val="en-GB" w:eastAsia="it-IT"/>
           <w14:ligatures w14:val="none"/>
         </w:rPr>
         <w:t>dependency</w:t>
@@ -3091,7 +3112,7 @@
           <w:kern w:val="0"/>
           <w:sz w:val="21"/>
           <w:szCs w:val="21"/>
-          <w:lang w:eastAsia="it-IT"/>
+          <w:lang w:val="en-GB" w:eastAsia="it-IT"/>
           <w14:ligatures w14:val="none"/>
         </w:rPr>
         <w:t>&gt;</w:t>
@@ -3107,7 +3128,7 @@
           <w:kern w:val="0"/>
           <w:sz w:val="21"/>
           <w:szCs w:val="21"/>
-          <w:lang w:eastAsia="it-IT"/>
+          <w:lang w:val="en-GB" w:eastAsia="it-IT"/>
           <w14:ligatures w14:val="none"/>
         </w:rPr>
       </w:pPr>
@@ -3118,7 +3139,7 @@
           <w:kern w:val="0"/>
           <w:sz w:val="21"/>
           <w:szCs w:val="21"/>
-          <w:lang w:eastAsia="it-IT"/>
+          <w:lang w:val="en-GB" w:eastAsia="it-IT"/>
           <w14:ligatures w14:val="none"/>
         </w:rPr>
         <w:t xml:space="preserve">            </w:t>
@@ -3130,7 +3151,7 @@
           <w:kern w:val="0"/>
           <w:sz w:val="21"/>
           <w:szCs w:val="21"/>
-          <w:lang w:eastAsia="it-IT"/>
+          <w:lang w:val="en-GB" w:eastAsia="it-IT"/>
           <w14:ligatures w14:val="none"/>
         </w:rPr>
         <w:t>&lt;</w:t>
@@ -3142,7 +3163,7 @@
           <w:kern w:val="0"/>
           <w:sz w:val="21"/>
           <w:szCs w:val="21"/>
-          <w:lang w:eastAsia="it-IT"/>
+          <w:lang w:val="en-GB" w:eastAsia="it-IT"/>
           <w14:ligatures w14:val="none"/>
         </w:rPr>
         <w:t>groupId</w:t>
@@ -3154,7 +3175,7 @@
           <w:kern w:val="0"/>
           <w:sz w:val="21"/>
           <w:szCs w:val="21"/>
-          <w:lang w:eastAsia="it-IT"/>
+          <w:lang w:val="en-GB" w:eastAsia="it-IT"/>
           <w14:ligatures w14:val="none"/>
         </w:rPr>
         <w:t>&gt;</w:t>
@@ -3166,7 +3187,7 @@
           <w:kern w:val="0"/>
           <w:sz w:val="21"/>
           <w:szCs w:val="21"/>
-          <w:lang w:eastAsia="it-IT"/>
+          <w:lang w:val="en-GB" w:eastAsia="it-IT"/>
           <w14:ligatures w14:val="none"/>
         </w:rPr>
         <w:t>org.evosuite</w:t>
@@ -3178,7 +3199,7 @@
           <w:kern w:val="0"/>
           <w:sz w:val="21"/>
           <w:szCs w:val="21"/>
-          <w:lang w:eastAsia="it-IT"/>
+          <w:lang w:val="en-GB" w:eastAsia="it-IT"/>
           <w14:ligatures w14:val="none"/>
         </w:rPr>
         <w:t>&lt;/</w:t>
@@ -3190,7 +3211,7 @@
           <w:kern w:val="0"/>
           <w:sz w:val="21"/>
           <w:szCs w:val="21"/>
-          <w:lang w:eastAsia="it-IT"/>
+          <w:lang w:val="en-GB" w:eastAsia="it-IT"/>
           <w14:ligatures w14:val="none"/>
         </w:rPr>
         <w:t>groupId</w:t>
@@ -3202,7 +3223,7 @@
           <w:kern w:val="0"/>
           <w:sz w:val="21"/>
           <w:szCs w:val="21"/>
-          <w:lang w:eastAsia="it-IT"/>
+          <w:lang w:val="en-GB" w:eastAsia="it-IT"/>
           <w14:ligatures w14:val="none"/>
         </w:rPr>
         <w:t>&gt;</w:t>
@@ -3218,7 +3239,7 @@
           <w:kern w:val="0"/>
           <w:sz w:val="21"/>
           <w:szCs w:val="21"/>
-          <w:lang w:eastAsia="it-IT"/>
+          <w:lang w:val="en-GB" w:eastAsia="it-IT"/>
           <w14:ligatures w14:val="none"/>
         </w:rPr>
       </w:pPr>
@@ -3229,7 +3250,7 @@
           <w:kern w:val="0"/>
           <w:sz w:val="21"/>
           <w:szCs w:val="21"/>
-          <w:lang w:eastAsia="it-IT"/>
+          <w:lang w:val="en-GB" w:eastAsia="it-IT"/>
           <w14:ligatures w14:val="none"/>
         </w:rPr>
         <w:t xml:space="preserve">            </w:t>
@@ -3241,7 +3262,7 @@
           <w:kern w:val="0"/>
           <w:sz w:val="21"/>
           <w:szCs w:val="21"/>
-          <w:lang w:eastAsia="it-IT"/>
+          <w:lang w:val="en-GB" w:eastAsia="it-IT"/>
           <w14:ligatures w14:val="none"/>
         </w:rPr>
         <w:t>&lt;</w:t>
@@ -3253,7 +3274,7 @@
           <w:kern w:val="0"/>
           <w:sz w:val="21"/>
           <w:szCs w:val="21"/>
-          <w:lang w:eastAsia="it-IT"/>
+          <w:lang w:val="en-GB" w:eastAsia="it-IT"/>
           <w14:ligatures w14:val="none"/>
         </w:rPr>
         <w:t>artifactId</w:t>
@@ -3265,7 +3286,7 @@
           <w:kern w:val="0"/>
           <w:sz w:val="21"/>
           <w:szCs w:val="21"/>
-          <w:lang w:eastAsia="it-IT"/>
+          <w:lang w:val="en-GB" w:eastAsia="it-IT"/>
           <w14:ligatures w14:val="none"/>
         </w:rPr>
         <w:t>&gt;</w:t>
@@ -3277,7 +3298,7 @@
           <w:kern w:val="0"/>
           <w:sz w:val="21"/>
           <w:szCs w:val="21"/>
-          <w:lang w:eastAsia="it-IT"/>
+          <w:lang w:val="en-GB" w:eastAsia="it-IT"/>
           <w14:ligatures w14:val="none"/>
         </w:rPr>
         <w:t>evosuite-runtime</w:t>
@@ -3289,7 +3310,7 @@
           <w:kern w:val="0"/>
           <w:sz w:val="21"/>
           <w:szCs w:val="21"/>
-          <w:lang w:eastAsia="it-IT"/>
+          <w:lang w:val="en-GB" w:eastAsia="it-IT"/>
           <w14:ligatures w14:val="none"/>
         </w:rPr>
         <w:t>&lt;/</w:t>
@@ -3301,7 +3322,7 @@
           <w:kern w:val="0"/>
           <w:sz w:val="21"/>
           <w:szCs w:val="21"/>
-          <w:lang w:eastAsia="it-IT"/>
+          <w:lang w:val="en-GB" w:eastAsia="it-IT"/>
           <w14:ligatures w14:val="none"/>
         </w:rPr>
         <w:t>artifactId</w:t>
@@ -3313,7 +3334,7 @@
           <w:kern w:val="0"/>
           <w:sz w:val="21"/>
           <w:szCs w:val="21"/>
-          <w:lang w:eastAsia="it-IT"/>
+          <w:lang w:val="en-GB" w:eastAsia="it-IT"/>
           <w14:ligatures w14:val="none"/>
         </w:rPr>
         <w:t>&gt;</w:t>
@@ -3329,7 +3350,7 @@
           <w:kern w:val="0"/>
           <w:sz w:val="21"/>
           <w:szCs w:val="21"/>
-          <w:lang w:eastAsia="it-IT"/>
+          <w:lang w:val="en-GB" w:eastAsia="it-IT"/>
           <w14:ligatures w14:val="none"/>
         </w:rPr>
       </w:pPr>
@@ -3340,7 +3361,7 @@
           <w:kern w:val="0"/>
           <w:sz w:val="21"/>
           <w:szCs w:val="21"/>
-          <w:lang w:eastAsia="it-IT"/>
+          <w:lang w:val="en-GB" w:eastAsia="it-IT"/>
           <w14:ligatures w14:val="none"/>
         </w:rPr>
         <w:t xml:space="preserve">            </w:t>
@@ -3352,7 +3373,7 @@
           <w:kern w:val="0"/>
           <w:sz w:val="21"/>
           <w:szCs w:val="21"/>
-          <w:lang w:eastAsia="it-IT"/>
+          <w:lang w:val="en-GB" w:eastAsia="it-IT"/>
           <w14:ligatures w14:val="none"/>
         </w:rPr>
         <w:t>&lt;</w:t>
@@ -3364,7 +3385,7 @@
           <w:kern w:val="0"/>
           <w:sz w:val="21"/>
           <w:szCs w:val="21"/>
-          <w:lang w:eastAsia="it-IT"/>
+          <w:lang w:val="en-GB" w:eastAsia="it-IT"/>
           <w14:ligatures w14:val="none"/>
         </w:rPr>
         <w:t>version</w:t>
@@ -3376,7 +3397,7 @@
           <w:kern w:val="0"/>
           <w:sz w:val="21"/>
           <w:szCs w:val="21"/>
-          <w:lang w:eastAsia="it-IT"/>
+          <w:lang w:val="en-GB" w:eastAsia="it-IT"/>
           <w14:ligatures w14:val="none"/>
         </w:rPr>
         <w:t>&gt;</w:t>
@@ -3388,7 +3409,7 @@
           <w:kern w:val="0"/>
           <w:sz w:val="21"/>
           <w:szCs w:val="21"/>
-          <w:lang w:eastAsia="it-IT"/>
+          <w:lang w:val="en-GB" w:eastAsia="it-IT"/>
           <w14:ligatures w14:val="none"/>
         </w:rPr>
         <w:t>1.0.6</w:t>
@@ -3400,7 +3421,7 @@
           <w:kern w:val="0"/>
           <w:sz w:val="21"/>
           <w:szCs w:val="21"/>
-          <w:lang w:eastAsia="it-IT"/>
+          <w:lang w:val="en-GB" w:eastAsia="it-IT"/>
           <w14:ligatures w14:val="none"/>
         </w:rPr>
         <w:t>&lt;/</w:t>
@@ -3412,7 +3433,7 @@
           <w:kern w:val="0"/>
           <w:sz w:val="21"/>
           <w:szCs w:val="21"/>
-          <w:lang w:eastAsia="it-IT"/>
+          <w:lang w:val="en-GB" w:eastAsia="it-IT"/>
           <w14:ligatures w14:val="none"/>
         </w:rPr>
         <w:t>version</w:t>
@@ -3424,7 +3445,7 @@
           <w:kern w:val="0"/>
           <w:sz w:val="21"/>
           <w:szCs w:val="21"/>
-          <w:lang w:eastAsia="it-IT"/>
+          <w:lang w:val="en-GB" w:eastAsia="it-IT"/>
           <w14:ligatures w14:val="none"/>
         </w:rPr>
         <w:t>&gt;</w:t>
@@ -3440,7 +3461,7 @@
           <w:kern w:val="0"/>
           <w:sz w:val="21"/>
           <w:szCs w:val="21"/>
-          <w:lang w:eastAsia="it-IT"/>
+          <w:lang w:val="en-GB" w:eastAsia="it-IT"/>
           <w14:ligatures w14:val="none"/>
         </w:rPr>
       </w:pPr>
@@ -3451,7 +3472,7 @@
           <w:kern w:val="0"/>
           <w:sz w:val="21"/>
           <w:szCs w:val="21"/>
-          <w:lang w:eastAsia="it-IT"/>
+          <w:lang w:val="en-GB" w:eastAsia="it-IT"/>
           <w14:ligatures w14:val="none"/>
         </w:rPr>
         <w:t xml:space="preserve">        </w:t>
@@ -3463,7 +3484,7 @@
           <w:kern w:val="0"/>
           <w:sz w:val="21"/>
           <w:szCs w:val="21"/>
-          <w:lang w:eastAsia="it-IT"/>
+          <w:lang w:val="en-GB" w:eastAsia="it-IT"/>
           <w14:ligatures w14:val="none"/>
         </w:rPr>
         <w:t>&lt;/</w:t>
@@ -3475,7 +3496,7 @@
           <w:kern w:val="0"/>
           <w:sz w:val="21"/>
           <w:szCs w:val="21"/>
-          <w:lang w:eastAsia="it-IT"/>
+          <w:lang w:val="en-GB" w:eastAsia="it-IT"/>
           <w14:ligatures w14:val="none"/>
         </w:rPr>
         <w:t>dependency</w:t>
@@ -3487,7 +3508,7 @@
           <w:kern w:val="0"/>
           <w:sz w:val="21"/>
           <w:szCs w:val="21"/>
-          <w:lang w:eastAsia="it-IT"/>
+          <w:lang w:val="en-GB" w:eastAsia="it-IT"/>
           <w14:ligatures w14:val="none"/>
         </w:rPr>
         <w:t>&gt;</w:t>
@@ -3503,7 +3524,7 @@
           <w:kern w:val="0"/>
           <w:sz w:val="21"/>
           <w:szCs w:val="21"/>
-          <w:lang w:eastAsia="it-IT"/>
+          <w:lang w:val="en-GB" w:eastAsia="it-IT"/>
           <w14:ligatures w14:val="none"/>
         </w:rPr>
       </w:pPr>
@@ -3514,7 +3535,7 @@
           <w:kern w:val="0"/>
           <w:sz w:val="21"/>
           <w:szCs w:val="21"/>
-          <w:lang w:eastAsia="it-IT"/>
+          <w:lang w:val="en-GB" w:eastAsia="it-IT"/>
           <w14:ligatures w14:val="none"/>
         </w:rPr>
         <w:t xml:space="preserve">    </w:t>
@@ -3526,7 +3547,7 @@
           <w:kern w:val="0"/>
           <w:sz w:val="21"/>
           <w:szCs w:val="21"/>
-          <w:lang w:eastAsia="it-IT"/>
+          <w:lang w:val="en-GB" w:eastAsia="it-IT"/>
           <w14:ligatures w14:val="none"/>
         </w:rPr>
         <w:t>&lt;/</w:t>
@@ -3538,7 +3559,7 @@
           <w:kern w:val="0"/>
           <w:sz w:val="21"/>
           <w:szCs w:val="21"/>
-          <w:lang w:eastAsia="it-IT"/>
+          <w:lang w:val="en-GB" w:eastAsia="it-IT"/>
           <w14:ligatures w14:val="none"/>
         </w:rPr>
         <w:t>dependencies</w:t>
@@ -3550,7 +3571,7 @@
           <w:kern w:val="0"/>
           <w:sz w:val="21"/>
           <w:szCs w:val="21"/>
-          <w:lang w:eastAsia="it-IT"/>
+          <w:lang w:val="en-GB" w:eastAsia="it-IT"/>
           <w14:ligatures w14:val="none"/>
         </w:rPr>
         <w:t>&gt;</w:t>
@@ -3566,7 +3587,7 @@
           <w:kern w:val="0"/>
           <w:sz w:val="21"/>
           <w:szCs w:val="21"/>
-          <w:lang w:eastAsia="it-IT"/>
+          <w:lang w:val="en-GB" w:eastAsia="it-IT"/>
           <w14:ligatures w14:val="none"/>
         </w:rPr>
       </w:pPr>
@@ -3581,7 +3602,7 @@
           <w:kern w:val="0"/>
           <w:sz w:val="21"/>
           <w:szCs w:val="21"/>
-          <w:lang w:eastAsia="it-IT"/>
+          <w:lang w:val="en-GB" w:eastAsia="it-IT"/>
           <w14:ligatures w14:val="none"/>
         </w:rPr>
       </w:pPr>
@@ -3592,7 +3613,7 @@
           <w:kern w:val="0"/>
           <w:sz w:val="21"/>
           <w:szCs w:val="21"/>
-          <w:lang w:eastAsia="it-IT"/>
+          <w:lang w:val="en-GB" w:eastAsia="it-IT"/>
           <w14:ligatures w14:val="none"/>
         </w:rPr>
         <w:t>&lt;/</w:t>
@@ -3604,7 +3625,7 @@
           <w:kern w:val="0"/>
           <w:sz w:val="21"/>
           <w:szCs w:val="21"/>
-          <w:lang w:eastAsia="it-IT"/>
+          <w:lang w:val="en-GB" w:eastAsia="it-IT"/>
           <w14:ligatures w14:val="none"/>
         </w:rPr>
         <w:t>project</w:t>
@@ -3616,13 +3637,19 @@
           <w:kern w:val="0"/>
           <w:sz w:val="21"/>
           <w:szCs w:val="21"/>
-          <w:lang w:eastAsia="it-IT"/>
+          <w:lang w:val="en-GB" w:eastAsia="it-IT"/>
           <w14:ligatures w14:val="none"/>
         </w:rPr>
         <w:t>&gt;</w:t>
       </w:r>
     </w:p>
-    <w:p/>
+    <w:p>
+      <w:pPr>
+        <w:rPr>
+          <w:lang w:val="en-GB"/>
+        </w:rPr>
+      </w:pPr>
+    </w:p>
     <w:p>
       <w:pPr>
         <w:jc w:val="both"/>
@@ -3662,7 +3689,13 @@
         <w:t>sull’app standalone Itemis CREATE</w:t>
       </w:r>
       <w:r>
-        <w:t xml:space="preserve"> (o eclipse con itemis instalalto)</w:t>
+        <w:t xml:space="preserve"> (o eclipse con itemis install</w:t>
+      </w:r>
+      <w:r>
+        <w:t>a</w:t>
+      </w:r>
+      <w:r>
+        <w:t>to)</w:t>
       </w:r>
       <w:r>
         <w:t>;</w:t>
@@ -3717,36 +3750,61 @@
       </w:r>
     </w:p>
     <w:p>
-      <w:r>
+      <w:pPr>
+        <w:rPr>
+          <w:lang w:val="en-GB"/>
+        </w:rPr>
+      </w:pPr>
+      <w:r>
+        <w:rPr>
+          <w:lang w:val="en-GB"/>
+        </w:rPr>
         <w:t xml:space="preserve">Esempio di </w:t>
       </w:r>
       <w:r>
+        <w:rPr>
+          <w:lang w:val="en-GB"/>
+        </w:rPr>
         <w:t>comandi windows:</w:t>
       </w:r>
     </w:p>
     <w:p>
-      <w:r>
+      <w:pPr>
+        <w:rPr>
+          <w:lang w:val="en-GB"/>
+        </w:rPr>
+      </w:pPr>
+      <w:r>
+        <w:rPr>
+          <w:lang w:val="en-GB"/>
+        </w:rPr>
         <w:t>C:\Users\lenovo\Desktop\ProgettiGit\test-generator-for-yakindu\tools-use-example\Calculator&gt;</w:t>
       </w:r>
       <w:r>
+        <w:rPr>
+          <w:lang w:val="en-GB"/>
+        </w:rPr>
         <w:br/>
-      </w:r>
-      <w:r>
         <w:t>java -jar C:\Users\lenovo\Downloads\evosuite-1.0.6.jar -class calc.Calculator -projectCP .\target\classes</w:t>
       </w:r>
     </w:p>
     <w:p>
-      <w:r>
+      <w:pPr>
+        <w:rPr>
+          <w:lang w:val="en-GB"/>
+        </w:rPr>
+      </w:pPr>
+      <w:r>
+        <w:rPr>
+          <w:lang w:val="en-GB"/>
+        </w:rPr>
         <w:lastRenderedPageBreak/>
-        <w:t>C:\Users\lenovo\Desktop\ProgettiGit\test-generator-for-yakindu\tools-use-example\Calculator&gt;</w:t>
-      </w:r>
-      <w:r>
-        <w:t xml:space="preserve"> </w:t>
-      </w:r>
-      <w:r>
-        <w:t>mvn test</w:t>
-      </w:r>
-      <w:r>
+        <w:t>C:\Users\lenovo\Desktop\ProgettiGit\test-generator-for-yakindu\tools-use-example\Calculator&gt; mvn test</w:t>
+      </w:r>
+      <w:r>
+        <w:rPr>
+          <w:lang w:val="en-GB"/>
+        </w:rPr>
         <w:br/>
       </w:r>
     </w:p>
@@ -4254,7 +4312,7 @@
         <w:t>sct_template.st</w:t>
       </w:r>
       <w:r>
-        <w:t>: stringtemplate contenente, la base dei test sctunit (no variabili, no eventi temporali…).</w:t>
+        <w:t>: stringtemplate contenente la base dei test sctunit (no variabili, no eventi temporali…).</w:t>
       </w:r>
     </w:p>
     <w:p>
@@ -4273,7 +4331,7 @@
         <w:t>TestCase</w:t>
       </w:r>
       <w:r>
-        <w:t>: classe java contenente le informazioni di un test JUnit, con metodi molto semplici e autoesplicativi basati sulla classe Action. Contiene il nome del test (String name) e la lista di azioni che deve eseguire (List&lt;Asction&gt; actions).</w:t>
+        <w:t>: classe java contenente le informazioni di un test JUnit, con metodi molto semplici e autoesplicativi basati sulla classe Action. Contiene il nome del test (String name) e la lista di azioni che deve eseguire (List&lt;Action&gt; actions).</w:t>
       </w:r>
     </w:p>
     <w:p>
@@ -4295,7 +4353,13 @@
         <w:t>:</w:t>
       </w:r>
       <w:r>
-        <w:t xml:space="preserve"> classe java contenete tutti le stringe necessarie a definire una qualsiasi azione (in realtà per ora solo enter, raise, assert, proceed, exit e poco altro). Le singole istanze avranno, paralndo dei fields, valori diversi da null solo per le stringhe necessarie alla singola azione che descrivono (ad esempio se l’azione è del tipo assert active state, le stringhe non a null sono solo state e not). Contiene solo il costruttore e i vari getter. Questa struttura un po’ particolare è resa necessaria da come lavora Stringtemplate, che non permette alcun tipo di computazione nel template se non scorrere una lista. La creazione di queste azioni è nei metodi della classe TestCase, che “mascherano” questa struttura.</w:t>
+        <w:t xml:space="preserve"> classe java contenete tutti le stringe necessarie a definire una qualsiasi azione (in realtà per ora solo enter, raise, assert, proceed, exit e poco altro). Le singole istanze avranno, </w:t>
+      </w:r>
+      <w:r>
+        <w:t>parlando</w:t>
+      </w:r>
+      <w:r>
+        <w:t xml:space="preserve"> dei fields, valori diversi da null solo per le stringhe necessarie alla singola azione che descrivono (ad esempio se l’azione è del tipo assert active state, le stringhe non a null sono solo state e not). Contiene solo il costruttore e i vari getter. Questa struttura un po’ particolare è resa necessaria da come lavora Stringtemplate, che non permette alcun tipo di computazione nel template se non scorrere una lista. La creazione di queste azioni è nei metodi della classe TestCase, che “mascherano” questa struttura.</w:t>
       </w:r>
     </w:p>
     <w:p>
@@ -4578,7 +4642,7 @@
           <w:noProof/>
           <w:color w:val="FF0000"/>
         </w:rPr>
-        <w:t xml:space="preserve">(NOTA: se slo statechart ha elementi temporali, bisogna aggiungere un quinto argomento “time”) </w:t>
+        <w:t xml:space="preserve">(NOTA: se lo statechart ha elementi temporali, bisogna aggiungere un quinto argomento “time”) </w:t>
       </w:r>
     </w:p>
     <w:p>
@@ -4717,6 +4781,7 @@
           <w:color w:val="000000"/>
           <w:sz w:val="20"/>
           <w:szCs w:val="20"/>
+          <w:lang w:val="en-GB"/>
         </w:rPr>
       </w:pPr>
       <w:r>
@@ -4725,6 +4790,7 @@
           <w:color w:val="FF0000"/>
           <w:sz w:val="20"/>
           <w:szCs w:val="20"/>
+          <w:lang w:val="en-GB"/>
         </w:rPr>
         <w:t>warning: Implicitly compiled files were not subject to annotation processing.</w:t>
       </w:r>
@@ -4739,6 +4805,7 @@
           <w:color w:val="000000"/>
           <w:sz w:val="20"/>
           <w:szCs w:val="20"/>
+          <w:lang w:val="en-GB"/>
         </w:rPr>
       </w:pPr>
       <w:r>
@@ -4747,6 +4814,7 @@
           <w:color w:val="FF0000"/>
           <w:sz w:val="20"/>
           <w:szCs w:val="20"/>
+          <w:lang w:val="en-GB"/>
         </w:rPr>
         <w:t xml:space="preserve">  Use -proc:none to disable annotation processing or -implicit to specify a policy for implicit compilation.</w:t>
       </w:r>
@@ -4761,6 +4829,7 @@
           <w:color w:val="FF0000"/>
           <w:sz w:val="20"/>
           <w:szCs w:val="20"/>
+          <w:lang w:val="en-GB"/>
         </w:rPr>
       </w:pPr>
       <w:r>
@@ -4769,6 +4838,7 @@
           <w:color w:val="FF0000"/>
           <w:sz w:val="20"/>
           <w:szCs w:val="20"/>
+          <w:lang w:val="en-GB"/>
         </w:rPr>
         <w:t>1 warning</w:t>
       </w:r>
@@ -4783,6 +4853,7 @@
           <w:color w:val="FF0000"/>
           <w:sz w:val="20"/>
           <w:szCs w:val="20"/>
+          <w:lang w:val="en-GB"/>
         </w:rPr>
       </w:pPr>
     </w:p>
@@ -4796,6 +4867,7 @@
           <w:color w:val="000000"/>
           <w:sz w:val="20"/>
           <w:szCs w:val="20"/>
+          <w:lang w:val="en-GB"/>
         </w:rPr>
       </w:pPr>
     </w:p>
@@ -4809,6 +4881,7 @@
           <w:color w:val="000000"/>
           <w:sz w:val="20"/>
           <w:szCs w:val="20"/>
+          <w:lang w:val="en-GB"/>
         </w:rPr>
       </w:pPr>
       <w:r>
@@ -4817,6 +4890,7 @@
           <w:color w:val="FF0000"/>
           <w:sz w:val="20"/>
           <w:szCs w:val="20"/>
+          <w:lang w:val="en-GB"/>
         </w:rPr>
         <w:t>SLF4J: Class path contains multiple SLF4J bindings.</w:t>
       </w:r>
@@ -4831,6 +4905,7 @@
           <w:color w:val="000000"/>
           <w:sz w:val="20"/>
           <w:szCs w:val="20"/>
+          <w:lang w:val="en-GB"/>
         </w:rPr>
       </w:pPr>
       <w:r>
@@ -4839,6 +4914,7 @@
           <w:color w:val="FF0000"/>
           <w:sz w:val="20"/>
           <w:szCs w:val="20"/>
+          <w:lang w:val="en-GB"/>
         </w:rPr>
         <w:t>SLF4J: Found binding in [jar:file:/C:/Users/lenovo/.m2/repository/ch/qos/logback/logback-classic/1.1.3/logback-classic-1.1.3.jar!/org/slf4j/impl/StaticLoggerBinder.class]</w:t>
       </w:r>
@@ -4853,6 +4929,7 @@
           <w:color w:val="000000"/>
           <w:sz w:val="20"/>
           <w:szCs w:val="20"/>
+          <w:lang w:val="en-GB"/>
         </w:rPr>
       </w:pPr>
       <w:r>
@@ -4861,6 +4938,7 @@
           <w:color w:val="FF0000"/>
           <w:sz w:val="20"/>
           <w:szCs w:val="20"/>
+          <w:lang w:val="en-GB"/>
         </w:rPr>
         <w:t>SLF4J: Found binding in [jar:file:/C:/Users/lenovo/.m2/repository/org/evosuite/evosuite-master/1.0.6/evosuite-master-1.0.6.jar!/org/slf4j/impl/StaticLoggerBinder.class]</w:t>
       </w:r>
@@ -4875,6 +4953,7 @@
           <w:color w:val="000000"/>
           <w:sz w:val="20"/>
           <w:szCs w:val="20"/>
+          <w:lang w:val="en-GB"/>
         </w:rPr>
       </w:pPr>
       <w:r>
@@ -4883,6 +4962,7 @@
           <w:color w:val="FF0000"/>
           <w:sz w:val="20"/>
           <w:szCs w:val="20"/>
+          <w:lang w:val="en-GB"/>
         </w:rPr>
         <w:t>SLF4J: See http://www.slf4j.org/codes.html#multiple_bindings for an explanation.</w:t>
       </w:r>
@@ -4897,6 +4977,7 @@
           <w:color w:val="000000"/>
           <w:sz w:val="20"/>
           <w:szCs w:val="20"/>
+          <w:lang w:val="en-GB"/>
         </w:rPr>
       </w:pPr>
       <w:r>
@@ -4905,6 +4986,7 @@
           <w:color w:val="FF0000"/>
           <w:sz w:val="20"/>
           <w:szCs w:val="20"/>
+          <w:lang w:val="en-GB"/>
         </w:rPr>
         <w:t>SLF4J: Actual binding is of type [ch.qos.logback.classic.util.ContextSelectorStaticBinder]</w:t>
       </w:r>
@@ -4914,6 +4996,7 @@
         <w:jc w:val="both"/>
         <w:rPr>
           <w:noProof/>
+          <w:lang w:val="en-GB"/>
         </w:rPr>
       </w:pPr>
     </w:p>
@@ -4950,7 +5033,7 @@
         <w:rPr>
           <w:noProof/>
         </w:rPr>
-        <w:t>, che è l’opzione di default ma mettendola esplicita non da errore. I</w:t>
+        <w:t>, che è l’opzione di default ma mettendola esplicita non da errore.</w:t>
       </w:r>
     </w:p>
     <w:p>
@@ -4964,7 +5047,25 @@
         <w:rPr>
           <w:noProof/>
         </w:rPr>
-        <w:t>l secondo escludendo il promi binding nel POM:</w:t>
+        <w:t>Il</w:t>
+      </w:r>
+      <w:r>
+        <w:rPr>
+          <w:noProof/>
+        </w:rPr>
+        <w:t xml:space="preserve"> secondo escludendo il </w:t>
+      </w:r>
+      <w:r>
+        <w:rPr>
+          <w:noProof/>
+        </w:rPr>
+        <w:t>secondo</w:t>
+      </w:r>
+      <w:r>
+        <w:rPr>
+          <w:noProof/>
+        </w:rPr>
+        <w:t xml:space="preserve"> binding nel POM:</w:t>
       </w:r>
     </w:p>
     <w:p>
@@ -4977,6 +5078,7 @@
           <w:color w:val="000000"/>
           <w:sz w:val="20"/>
           <w:szCs w:val="20"/>
+          <w:lang w:val="en-GB"/>
         </w:rPr>
       </w:pPr>
       <w:r>
@@ -4996,6 +5098,15 @@
           <w:szCs w:val="20"/>
         </w:rPr>
         <w:tab/>
+      </w:r>
+      <w:r>
+        <w:rPr>
+          <w:rFonts w:ascii="Courier New" w:hAnsi="Courier New" w:cs="Courier New"/>
+          <w:color w:val="000000"/>
+          <w:sz w:val="20"/>
+          <w:szCs w:val="20"/>
+          <w:lang w:val="en-GB"/>
+        </w:rPr>
         <w:t>&lt;</w:t>
       </w:r>
       <w:r>
@@ -5004,6 +5115,7 @@
           <w:color w:val="268BD2"/>
           <w:sz w:val="20"/>
           <w:szCs w:val="20"/>
+          <w:lang w:val="en-GB"/>
         </w:rPr>
         <w:t>dependency</w:t>
       </w:r>
@@ -5013,6 +5125,7 @@
           <w:color w:val="000000"/>
           <w:sz w:val="20"/>
           <w:szCs w:val="20"/>
+          <w:lang w:val="en-GB"/>
         </w:rPr>
         <w:t>&gt;</w:t>
       </w:r>
@@ -5027,6 +5140,7 @@
           <w:color w:val="000000"/>
           <w:sz w:val="20"/>
           <w:szCs w:val="20"/>
+          <w:lang w:val="en-GB"/>
         </w:rPr>
       </w:pPr>
       <w:r>
@@ -5035,6 +5149,7 @@
           <w:color w:val="000000"/>
           <w:sz w:val="20"/>
           <w:szCs w:val="20"/>
+          <w:lang w:val="en-GB"/>
         </w:rPr>
         <w:tab/>
       </w:r>
@@ -5044,6 +5159,7 @@
           <w:color w:val="000000"/>
           <w:sz w:val="20"/>
           <w:szCs w:val="20"/>
+          <w:lang w:val="en-GB"/>
         </w:rPr>
         <w:tab/>
       </w:r>
@@ -5053,8 +5169,18 @@
           <w:color w:val="000000"/>
           <w:sz w:val="20"/>
           <w:szCs w:val="20"/>
+          <w:lang w:val="en-GB"/>
         </w:rPr>
         <w:tab/>
+      </w:r>
+      <w:r>
+        <w:rPr>
+          <w:rFonts w:ascii="Courier New" w:hAnsi="Courier New" w:cs="Courier New"/>
+          <w:color w:val="000000"/>
+          <w:sz w:val="20"/>
+          <w:szCs w:val="20"/>
+          <w:lang w:val="en-GB"/>
+        </w:rPr>
         <w:t>&lt;</w:t>
       </w:r>
       <w:r>
@@ -5063,6 +5189,7 @@
           <w:color w:val="268BD2"/>
           <w:sz w:val="20"/>
           <w:szCs w:val="20"/>
+          <w:lang w:val="en-GB"/>
         </w:rPr>
         <w:t>groupId</w:t>
       </w:r>
@@ -5072,6 +5199,7 @@
           <w:color w:val="000000"/>
           <w:sz w:val="20"/>
           <w:szCs w:val="20"/>
+          <w:lang w:val="en-GB"/>
         </w:rPr>
         <w:t>&gt;org.evosuite.plugins&lt;/</w:t>
       </w:r>
@@ -5081,6 +5209,7 @@
           <w:color w:val="268BD2"/>
           <w:sz w:val="20"/>
           <w:szCs w:val="20"/>
+          <w:lang w:val="en-GB"/>
         </w:rPr>
         <w:t>groupId</w:t>
       </w:r>
@@ -5090,6 +5219,7 @@
           <w:color w:val="000000"/>
           <w:sz w:val="20"/>
           <w:szCs w:val="20"/>
+          <w:lang w:val="en-GB"/>
         </w:rPr>
         <w:t>&gt;</w:t>
       </w:r>
@@ -5104,6 +5234,7 @@
           <w:color w:val="000000"/>
           <w:sz w:val="20"/>
           <w:szCs w:val="20"/>
+          <w:lang w:val="en-GB"/>
         </w:rPr>
       </w:pPr>
       <w:r>
@@ -5112,6 +5243,7 @@
           <w:color w:val="000000"/>
           <w:sz w:val="20"/>
           <w:szCs w:val="20"/>
+          <w:lang w:val="en-GB"/>
         </w:rPr>
         <w:lastRenderedPageBreak/>
         <w:tab/>
@@ -5122,6 +5254,7 @@
           <w:color w:val="000000"/>
           <w:sz w:val="20"/>
           <w:szCs w:val="20"/>
+          <w:lang w:val="en-GB"/>
         </w:rPr>
         <w:tab/>
       </w:r>
@@ -5131,6 +5264,7 @@
           <w:color w:val="000000"/>
           <w:sz w:val="20"/>
           <w:szCs w:val="20"/>
+          <w:lang w:val="en-GB"/>
         </w:rPr>
         <w:tab/>
         <w:t>&lt;</w:t>
@@ -5141,6 +5275,7 @@
           <w:color w:val="268BD2"/>
           <w:sz w:val="20"/>
           <w:szCs w:val="20"/>
+          <w:lang w:val="en-GB"/>
         </w:rPr>
         <w:t>artifactId</w:t>
       </w:r>
@@ -5150,6 +5285,7 @@
           <w:color w:val="000000"/>
           <w:sz w:val="20"/>
           <w:szCs w:val="20"/>
+          <w:lang w:val="en-GB"/>
         </w:rPr>
         <w:t>&gt;evosuite-maven-plugin&lt;/</w:t>
       </w:r>
@@ -5159,6 +5295,7 @@
           <w:color w:val="268BD2"/>
           <w:sz w:val="20"/>
           <w:szCs w:val="20"/>
+          <w:lang w:val="en-GB"/>
         </w:rPr>
         <w:t>artifactId</w:t>
       </w:r>
@@ -5168,6 +5305,7 @@
           <w:color w:val="000000"/>
           <w:sz w:val="20"/>
           <w:szCs w:val="20"/>
+          <w:lang w:val="en-GB"/>
         </w:rPr>
         <w:t>&gt;</w:t>
       </w:r>
@@ -5182,6 +5320,7 @@
           <w:color w:val="000000"/>
           <w:sz w:val="20"/>
           <w:szCs w:val="20"/>
+          <w:lang w:val="en-GB"/>
         </w:rPr>
       </w:pPr>
       <w:r>
@@ -5190,6 +5329,7 @@
           <w:color w:val="000000"/>
           <w:sz w:val="20"/>
           <w:szCs w:val="20"/>
+          <w:lang w:val="en-GB"/>
         </w:rPr>
         <w:tab/>
       </w:r>
@@ -5199,6 +5339,7 @@
           <w:color w:val="000000"/>
           <w:sz w:val="20"/>
           <w:szCs w:val="20"/>
+          <w:lang w:val="en-GB"/>
         </w:rPr>
         <w:tab/>
       </w:r>
@@ -5208,6 +5349,7 @@
           <w:color w:val="000000"/>
           <w:sz w:val="20"/>
           <w:szCs w:val="20"/>
+          <w:lang w:val="en-GB"/>
         </w:rPr>
         <w:tab/>
         <w:t>&lt;</w:t>
@@ -5218,6 +5360,7 @@
           <w:color w:val="268BD2"/>
           <w:sz w:val="20"/>
           <w:szCs w:val="20"/>
+          <w:lang w:val="en-GB"/>
         </w:rPr>
         <w:t>version</w:t>
       </w:r>
@@ -5227,6 +5370,7 @@
           <w:color w:val="000000"/>
           <w:sz w:val="20"/>
           <w:szCs w:val="20"/>
+          <w:lang w:val="en-GB"/>
         </w:rPr>
         <w:t>&gt;1.0.6&lt;/</w:t>
       </w:r>
@@ -5236,6 +5380,7 @@
           <w:color w:val="268BD2"/>
           <w:sz w:val="20"/>
           <w:szCs w:val="20"/>
+          <w:lang w:val="en-GB"/>
         </w:rPr>
         <w:t>version</w:t>
       </w:r>
@@ -5245,6 +5390,7 @@
           <w:color w:val="000000"/>
           <w:sz w:val="20"/>
           <w:szCs w:val="20"/>
+          <w:lang w:val="en-GB"/>
         </w:rPr>
         <w:t>&gt;</w:t>
       </w:r>
@@ -5259,6 +5405,7 @@
           <w:color w:val="000000"/>
           <w:sz w:val="20"/>
           <w:szCs w:val="20"/>
+          <w:lang w:val="en-GB"/>
         </w:rPr>
       </w:pPr>
       <w:r>
@@ -5267,6 +5414,7 @@
           <w:color w:val="000000"/>
           <w:sz w:val="20"/>
           <w:szCs w:val="20"/>
+          <w:lang w:val="en-GB"/>
         </w:rPr>
         <w:tab/>
       </w:r>
@@ -5276,6 +5424,7 @@
           <w:color w:val="000000"/>
           <w:sz w:val="20"/>
           <w:szCs w:val="20"/>
+          <w:lang w:val="en-GB"/>
         </w:rPr>
         <w:tab/>
       </w:r>
@@ -5285,6 +5434,7 @@
           <w:color w:val="000000"/>
           <w:sz w:val="20"/>
           <w:szCs w:val="20"/>
+          <w:lang w:val="en-GB"/>
         </w:rPr>
         <w:tab/>
         <w:t>&lt;</w:t>
@@ -5295,6 +5445,7 @@
           <w:color w:val="268BD2"/>
           <w:sz w:val="20"/>
           <w:szCs w:val="20"/>
+          <w:lang w:val="en-GB"/>
         </w:rPr>
         <w:t>exclusions</w:t>
       </w:r>
@@ -5304,6 +5455,7 @@
           <w:color w:val="000000"/>
           <w:sz w:val="20"/>
           <w:szCs w:val="20"/>
+          <w:lang w:val="en-GB"/>
         </w:rPr>
         <w:t>&gt;</w:t>
       </w:r>
@@ -5318,6 +5470,7 @@
           <w:color w:val="000000"/>
           <w:sz w:val="20"/>
           <w:szCs w:val="20"/>
+          <w:lang w:val="en-GB"/>
         </w:rPr>
       </w:pPr>
       <w:r>
@@ -5326,6 +5479,7 @@
           <w:color w:val="000000"/>
           <w:sz w:val="20"/>
           <w:szCs w:val="20"/>
+          <w:lang w:val="en-GB"/>
         </w:rPr>
         <w:tab/>
       </w:r>
@@ -5335,6 +5489,7 @@
           <w:color w:val="000000"/>
           <w:sz w:val="20"/>
           <w:szCs w:val="20"/>
+          <w:lang w:val="en-GB"/>
         </w:rPr>
         <w:tab/>
       </w:r>
@@ -5344,6 +5499,7 @@
           <w:color w:val="000000"/>
           <w:sz w:val="20"/>
           <w:szCs w:val="20"/>
+          <w:lang w:val="en-GB"/>
         </w:rPr>
         <w:tab/>
       </w:r>
@@ -5353,6 +5509,7 @@
           <w:color w:val="000000"/>
           <w:sz w:val="20"/>
           <w:szCs w:val="20"/>
+          <w:lang w:val="en-GB"/>
         </w:rPr>
         <w:tab/>
         <w:t>&lt;</w:t>
@@ -5363,6 +5520,7 @@
           <w:color w:val="268BD2"/>
           <w:sz w:val="20"/>
           <w:szCs w:val="20"/>
+          <w:lang w:val="en-GB"/>
         </w:rPr>
         <w:t>exclusion</w:t>
       </w:r>
@@ -5372,6 +5530,7 @@
           <w:color w:val="000000"/>
           <w:sz w:val="20"/>
           <w:szCs w:val="20"/>
+          <w:lang w:val="en-GB"/>
         </w:rPr>
         <w:t>&gt;</w:t>
       </w:r>
@@ -5386,6 +5545,7 @@
           <w:color w:val="000000"/>
           <w:sz w:val="20"/>
           <w:szCs w:val="20"/>
+          <w:lang w:val="en-GB"/>
         </w:rPr>
       </w:pPr>
       <w:r>
@@ -5394,6 +5554,7 @@
           <w:color w:val="000000"/>
           <w:sz w:val="20"/>
           <w:szCs w:val="20"/>
+          <w:lang w:val="en-GB"/>
         </w:rPr>
         <w:tab/>
       </w:r>
@@ -5403,6 +5564,7 @@
           <w:color w:val="000000"/>
           <w:sz w:val="20"/>
           <w:szCs w:val="20"/>
+          <w:lang w:val="en-GB"/>
         </w:rPr>
         <w:tab/>
       </w:r>
@@ -5412,6 +5574,7 @@
           <w:color w:val="000000"/>
           <w:sz w:val="20"/>
           <w:szCs w:val="20"/>
+          <w:lang w:val="en-GB"/>
         </w:rPr>
         <w:tab/>
       </w:r>
@@ -5421,6 +5584,7 @@
           <w:color w:val="000000"/>
           <w:sz w:val="20"/>
           <w:szCs w:val="20"/>
+          <w:lang w:val="en-GB"/>
         </w:rPr>
         <w:tab/>
       </w:r>
@@ -5430,6 +5594,7 @@
           <w:color w:val="000000"/>
           <w:sz w:val="20"/>
           <w:szCs w:val="20"/>
+          <w:lang w:val="en-GB"/>
         </w:rPr>
         <w:tab/>
         <w:t>&lt;</w:t>
@@ -5440,6 +5605,7 @@
           <w:color w:val="268BD2"/>
           <w:sz w:val="20"/>
           <w:szCs w:val="20"/>
+          <w:lang w:val="en-GB"/>
         </w:rPr>
         <w:t>groupId</w:t>
       </w:r>
@@ -5449,6 +5615,7 @@
           <w:color w:val="000000"/>
           <w:sz w:val="20"/>
           <w:szCs w:val="20"/>
+          <w:lang w:val="en-GB"/>
         </w:rPr>
         <w:t>&gt;ch.qos.logback&lt;/</w:t>
       </w:r>
@@ -5458,6 +5625,7 @@
           <w:color w:val="268BD2"/>
           <w:sz w:val="20"/>
           <w:szCs w:val="20"/>
+          <w:lang w:val="en-GB"/>
         </w:rPr>
         <w:t>groupId</w:t>
       </w:r>
@@ -5467,6 +5635,7 @@
           <w:color w:val="000000"/>
           <w:sz w:val="20"/>
           <w:szCs w:val="20"/>
+          <w:lang w:val="en-GB"/>
         </w:rPr>
         <w:t>&gt;</w:t>
       </w:r>
@@ -5481,6 +5650,7 @@
           <w:color w:val="000000"/>
           <w:sz w:val="20"/>
           <w:szCs w:val="20"/>
+          <w:lang w:val="en-GB"/>
         </w:rPr>
       </w:pPr>
       <w:r>
@@ -5489,6 +5659,7 @@
           <w:color w:val="000000"/>
           <w:sz w:val="20"/>
           <w:szCs w:val="20"/>
+          <w:lang w:val="en-GB"/>
         </w:rPr>
         <w:tab/>
       </w:r>
@@ -5498,6 +5669,7 @@
           <w:color w:val="000000"/>
           <w:sz w:val="20"/>
           <w:szCs w:val="20"/>
+          <w:lang w:val="en-GB"/>
         </w:rPr>
         <w:tab/>
       </w:r>
@@ -5507,6 +5679,7 @@
           <w:color w:val="000000"/>
           <w:sz w:val="20"/>
           <w:szCs w:val="20"/>
+          <w:lang w:val="en-GB"/>
         </w:rPr>
         <w:tab/>
       </w:r>
@@ -5516,6 +5689,7 @@
           <w:color w:val="000000"/>
           <w:sz w:val="20"/>
           <w:szCs w:val="20"/>
+          <w:lang w:val="en-GB"/>
         </w:rPr>
         <w:tab/>
       </w:r>
@@ -5525,6 +5699,7 @@
           <w:color w:val="000000"/>
           <w:sz w:val="20"/>
           <w:szCs w:val="20"/>
+          <w:lang w:val="en-GB"/>
         </w:rPr>
         <w:tab/>
         <w:t>&lt;</w:t>
@@ -5535,6 +5710,7 @@
           <w:color w:val="268BD2"/>
           <w:sz w:val="20"/>
           <w:szCs w:val="20"/>
+          <w:lang w:val="en-GB"/>
         </w:rPr>
         <w:t>artifactId</w:t>
       </w:r>
@@ -5544,6 +5720,7 @@
           <w:color w:val="000000"/>
           <w:sz w:val="20"/>
           <w:szCs w:val="20"/>
+          <w:lang w:val="en-GB"/>
         </w:rPr>
         <w:t>&gt;logback-classic&lt;/</w:t>
       </w:r>
@@ -5553,6 +5730,7 @@
           <w:color w:val="268BD2"/>
           <w:sz w:val="20"/>
           <w:szCs w:val="20"/>
+          <w:lang w:val="en-GB"/>
         </w:rPr>
         <w:t>artifactId</w:t>
       </w:r>
@@ -5562,6 +5740,7 @@
           <w:color w:val="000000"/>
           <w:sz w:val="20"/>
           <w:szCs w:val="20"/>
+          <w:lang w:val="en-GB"/>
         </w:rPr>
         <w:t>&gt;</w:t>
       </w:r>
@@ -5576,6 +5755,7 @@
           <w:color w:val="000000"/>
           <w:sz w:val="20"/>
           <w:szCs w:val="20"/>
+          <w:lang w:val="en-GB"/>
         </w:rPr>
       </w:pPr>
       <w:r>
@@ -5584,6 +5764,7 @@
           <w:color w:val="000000"/>
           <w:sz w:val="20"/>
           <w:szCs w:val="20"/>
+          <w:lang w:val="en-GB"/>
         </w:rPr>
         <w:tab/>
       </w:r>
@@ -5593,6 +5774,7 @@
           <w:color w:val="000000"/>
           <w:sz w:val="20"/>
           <w:szCs w:val="20"/>
+          <w:lang w:val="en-GB"/>
         </w:rPr>
         <w:tab/>
       </w:r>
@@ -5602,6 +5784,7 @@
           <w:color w:val="000000"/>
           <w:sz w:val="20"/>
           <w:szCs w:val="20"/>
+          <w:lang w:val="en-GB"/>
         </w:rPr>
         <w:tab/>
       </w:r>
@@ -5611,6 +5794,7 @@
           <w:color w:val="000000"/>
           <w:sz w:val="20"/>
           <w:szCs w:val="20"/>
+          <w:lang w:val="en-GB"/>
         </w:rPr>
         <w:tab/>
         <w:t>&lt;/</w:t>
@@ -5621,6 +5805,7 @@
           <w:color w:val="268BD2"/>
           <w:sz w:val="20"/>
           <w:szCs w:val="20"/>
+          <w:lang w:val="en-GB"/>
         </w:rPr>
         <w:t>exclusion</w:t>
       </w:r>
@@ -5630,6 +5815,7 @@
           <w:color w:val="000000"/>
           <w:sz w:val="20"/>
           <w:szCs w:val="20"/>
+          <w:lang w:val="en-GB"/>
         </w:rPr>
         <w:t>&gt;</w:t>
       </w:r>
@@ -5644,6 +5830,7 @@
           <w:color w:val="000000"/>
           <w:sz w:val="20"/>
           <w:szCs w:val="20"/>
+          <w:lang w:val="en-GB"/>
         </w:rPr>
       </w:pPr>
       <w:r>
@@ -5652,6 +5839,7 @@
           <w:color w:val="000000"/>
           <w:sz w:val="20"/>
           <w:szCs w:val="20"/>
+          <w:lang w:val="en-GB"/>
         </w:rPr>
         <w:tab/>
       </w:r>
@@ -5661,6 +5849,7 @@
           <w:color w:val="000000"/>
           <w:sz w:val="20"/>
           <w:szCs w:val="20"/>
+          <w:lang w:val="en-GB"/>
         </w:rPr>
         <w:tab/>
       </w:r>
@@ -5670,6 +5859,7 @@
           <w:color w:val="000000"/>
           <w:sz w:val="20"/>
           <w:szCs w:val="20"/>
+          <w:lang w:val="en-GB"/>
         </w:rPr>
         <w:tab/>
         <w:t>&lt;/</w:t>
@@ -5680,6 +5870,7 @@
           <w:color w:val="268BD2"/>
           <w:sz w:val="20"/>
           <w:szCs w:val="20"/>
+          <w:lang w:val="en-GB"/>
         </w:rPr>
         <w:t>exclusions</w:t>
       </w:r>
@@ -5689,6 +5880,7 @@
           <w:color w:val="000000"/>
           <w:sz w:val="20"/>
           <w:szCs w:val="20"/>
+          <w:lang w:val="en-GB"/>
         </w:rPr>
         <w:t>&gt;</w:t>
       </w:r>
@@ -5703,6 +5895,7 @@
           <w:color w:val="000000"/>
           <w:sz w:val="20"/>
           <w:szCs w:val="20"/>
+          <w:lang w:val="en-GB"/>
         </w:rPr>
       </w:pPr>
       <w:r>
@@ -5711,6 +5904,7 @@
           <w:color w:val="000000"/>
           <w:sz w:val="20"/>
           <w:szCs w:val="20"/>
+          <w:lang w:val="en-GB"/>
         </w:rPr>
         <w:tab/>
       </w:r>
@@ -5720,6 +5914,7 @@
           <w:color w:val="000000"/>
           <w:sz w:val="20"/>
           <w:szCs w:val="20"/>
+          <w:lang w:val="en-GB"/>
         </w:rPr>
         <w:tab/>
         <w:t>&lt;/</w:t>
@@ -5730,6 +5925,7 @@
           <w:color w:val="268BD2"/>
           <w:sz w:val="20"/>
           <w:szCs w:val="20"/>
+          <w:lang w:val="en-GB"/>
         </w:rPr>
         <w:t>dependency</w:t>
       </w:r>
@@ -5739,6 +5935,7 @@
           <w:color w:val="000000"/>
           <w:sz w:val="20"/>
           <w:szCs w:val="20"/>
+          <w:lang w:val="en-GB"/>
         </w:rPr>
         <w:t>&gt;</w:t>
       </w:r>
@@ -5748,39 +5945,57 @@
         <w:jc w:val="both"/>
         <w:rPr>
           <w:noProof/>
-        </w:rPr>
-      </w:pPr>
-    </w:p>
-    <w:p>
-      <w:r>
+          <w:lang w:val="en-GB"/>
+        </w:rPr>
+      </w:pPr>
+    </w:p>
+    <w:p>
+      <w:pPr>
+        <w:rPr>
+          <w:lang w:val="en-GB"/>
+        </w:rPr>
+      </w:pPr>
+      <w:r>
+        <w:rPr>
+          <w:lang w:val="en-GB"/>
+        </w:rPr>
         <w:t xml:space="preserve">È stato modificato il path della vm </w:t>
       </w:r>
       <w:r>
+        <w:rPr>
+          <w:lang w:val="en-GB"/>
+        </w:rPr>
         <w:t>in headless.ini</w:t>
       </w:r>
       <w:r>
-        <w:t xml:space="preserve"> in </w:t>
-      </w:r>
-      <w:r>
-        <w:t>C:\Program Files (x86)\itemis_CREATE</w:t>
-      </w:r>
-      <w:r>
-        <w:t xml:space="preserve">, per vedere com’era all’inizio guarda uno zip in download di itemis create, da </w:t>
-      </w:r>
-      <w:r>
-        <w:t>plugins/org.eclipse.justj.openjdk.hotspot.jre.full.stripped.win32.x86_64_17.0.5.v20221102-0933/jre/bin</w:t>
-      </w:r>
-      <w:r>
-        <w:t xml:space="preserve">, a </w:t>
-      </w:r>
-      <w:r>
-        <w:t>C:\Program Files\Java\jdk-17.0.2\bin</w:t>
-      </w:r>
-      <w:r>
+        <w:rPr>
+          <w:lang w:val="en-GB"/>
+        </w:rPr>
+        <w:t xml:space="preserve"> in C:\Program Files (x86)\itemis_CREATE, per vedere com’era all’inizio</w:t>
+      </w:r>
+      <w:r>
+        <w:rPr>
+          <w:lang w:val="en-GB"/>
+        </w:rPr>
+        <w:t xml:space="preserve"> scarica un nuovo zip di itemis create</w:t>
+      </w:r>
+      <w:r>
+        <w:rPr>
+          <w:lang w:val="en-GB"/>
+        </w:rPr>
+        <w:t>, da plugins/org.eclipse.justj.openjdk.hotspot.jre.full.stripped.win32.x86_64_17.0.5.v20221102-0933/jre/bin, a C:\Program Files\Java\jdk-17.0.2\bin</w:t>
+      </w:r>
+      <w:r>
+        <w:rPr>
+          <w:lang w:val="en-GB"/>
+        </w:rPr>
         <w:br/>
         <w:t>Questo perché nell’eseguire TestGenerator.java diceva:</w:t>
       </w:r>
       <w:r>
+        <w:rPr>
+          <w:lang w:val="en-GB"/>
+        </w:rPr>
         <w:br/>
       </w:r>
     </w:p>
@@ -5794,6 +6009,7 @@
           <w:color w:val="000000"/>
           <w:sz w:val="20"/>
           <w:szCs w:val="20"/>
+          <w:lang w:val="en-GB"/>
         </w:rPr>
       </w:pPr>
       <w:r>
@@ -5802,6 +6018,7 @@
           <w:color w:val="000000"/>
           <w:sz w:val="20"/>
           <w:szCs w:val="20"/>
+          <w:lang w:val="en-GB"/>
         </w:rPr>
         <w:t>A Java Runtime Environment (JRE) or Java Development Kit (JDK)</w:t>
       </w:r>
@@ -5816,6 +6033,7 @@
           <w:color w:val="000000"/>
           <w:sz w:val="20"/>
           <w:szCs w:val="20"/>
+          <w:lang w:val="en-GB"/>
         </w:rPr>
       </w:pPr>
       <w:r>
@@ -5824,6 +6042,7 @@
           <w:color w:val="000000"/>
           <w:sz w:val="20"/>
           <w:szCs w:val="20"/>
+          <w:lang w:val="en-GB"/>
         </w:rPr>
         <w:t>must be available in order to run ItemisCREATEc. No Java virtual machine</w:t>
       </w:r>
@@ -5838,6 +6057,7 @@
           <w:color w:val="000000"/>
           <w:sz w:val="20"/>
           <w:szCs w:val="20"/>
+          <w:lang w:val="en-GB"/>
         </w:rPr>
       </w:pPr>
       <w:r>
@@ -5846,6 +6066,7 @@
           <w:color w:val="000000"/>
           <w:sz w:val="20"/>
           <w:szCs w:val="20"/>
+          <w:lang w:val="en-GB"/>
         </w:rPr>
         <w:t>was found after searching the following locations:</w:t>
       </w:r>
@@ -5860,6 +6081,7 @@
           <w:color w:val="000000"/>
           <w:sz w:val="20"/>
           <w:szCs w:val="20"/>
+          <w:lang w:val="en-GB"/>
         </w:rPr>
       </w:pPr>
       <w:r>
@@ -5868,6 +6090,7 @@
           <w:color w:val="000000"/>
           <w:sz w:val="20"/>
           <w:szCs w:val="20"/>
+          <w:lang w:val="en-GB"/>
         </w:rPr>
         <w:t>plugins/org.eclipse.justj.openjdk.hotspot.jre.full.stripped.win32.x86_64_17.0.5.v20221102-0933/jre/bin</w:t>
       </w:r>
@@ -6652,7 +6875,13 @@
     </w:p>
     <w:p>
       <w:r>
-        <w:t xml:space="preserve">Potrebbero altri problemi simili a questi non ancora individuati. </w:t>
+        <w:t xml:space="preserve">Potrebbero </w:t>
+      </w:r>
+      <w:r>
+        <w:t xml:space="preserve">esserci </w:t>
+      </w:r>
+      <w:r>
+        <w:t xml:space="preserve">altri problemi simili a questi non ancora individuati. </w:t>
       </w:r>
     </w:p>
     <w:p>
@@ -6797,6 +7026,7 @@
           <w:color w:val="000000"/>
           <w:sz w:val="20"/>
           <w:szCs w:val="20"/>
+          <w:lang w:val="en-GB"/>
         </w:rPr>
       </w:pPr>
       <w:r>
@@ -6805,6 +7035,7 @@
           <w:color w:val="3F7F5F"/>
           <w:sz w:val="20"/>
           <w:szCs w:val="20"/>
+          <w:lang w:val="en-GB"/>
         </w:rPr>
         <w:t>// Discards methods in which the method .enter IS NOT called or the method .setIsExecuting IS called</w:t>
       </w:r>
@@ -6819,6 +7050,7 @@
           <w:color w:val="000000"/>
           <w:sz w:val="20"/>
           <w:szCs w:val="20"/>
+          <w:lang w:val="en-GB"/>
         </w:rPr>
       </w:pPr>
       <w:r>
@@ -6829,6 +7061,7 @@
           <w:color w:val="7F0055"/>
           <w:sz w:val="20"/>
           <w:szCs w:val="20"/>
+          <w:lang w:val="en-GB"/>
         </w:rPr>
         <w:t>if</w:t>
       </w:r>
@@ -6838,6 +7071,7 @@
           <w:color w:val="000000"/>
           <w:sz w:val="20"/>
           <w:szCs w:val="20"/>
+          <w:lang w:val="en-GB"/>
         </w:rPr>
         <w:t xml:space="preserve"> (!</w:t>
       </w:r>
@@ -6847,6 +7081,7 @@
           <w:color w:val="6A3E3E"/>
           <w:sz w:val="20"/>
           <w:szCs w:val="20"/>
+          <w:lang w:val="en-GB"/>
         </w:rPr>
         <w:t>node</w:t>
       </w:r>
@@ -6856,6 +7091,7 @@
           <w:color w:val="000000"/>
           <w:sz w:val="20"/>
           <w:szCs w:val="20"/>
+          <w:lang w:val="en-GB"/>
         </w:rPr>
         <w:t>.getBody().toString().contains(</w:t>
       </w:r>
@@ -6865,6 +7101,7 @@
           <w:color w:val="2A00FF"/>
           <w:sz w:val="20"/>
           <w:szCs w:val="20"/>
+          <w:lang w:val="en-GB"/>
         </w:rPr>
         <w:t>".enter"</w:t>
       </w:r>
@@ -6874,6 +7111,7 @@
           <w:color w:val="000000"/>
           <w:sz w:val="20"/>
           <w:szCs w:val="20"/>
+          <w:lang w:val="en-GB"/>
         </w:rPr>
         <w:t xml:space="preserve">) || </w:t>
       </w:r>
@@ -6883,6 +7121,7 @@
           <w:color w:val="000000"/>
           <w:sz w:val="20"/>
           <w:szCs w:val="20"/>
+          <w:lang w:val="en-GB"/>
         </w:rPr>
         <w:tab/>
       </w:r>
@@ -6892,6 +7131,7 @@
           <w:color w:val="000000"/>
           <w:sz w:val="20"/>
           <w:szCs w:val="20"/>
+          <w:lang w:val="en-GB"/>
         </w:rPr>
         <w:tab/>
       </w:r>
@@ -6901,6 +7141,7 @@
           <w:color w:val="000000"/>
           <w:sz w:val="20"/>
           <w:szCs w:val="20"/>
+          <w:lang w:val="en-GB"/>
         </w:rPr>
         <w:tab/>
       </w:r>
@@ -6910,6 +7151,7 @@
           <w:color w:val="000000"/>
           <w:sz w:val="20"/>
           <w:szCs w:val="20"/>
+          <w:lang w:val="en-GB"/>
         </w:rPr>
         <w:tab/>
       </w:r>
@@ -6919,6 +7161,7 @@
           <w:color w:val="000000"/>
           <w:sz w:val="20"/>
           <w:szCs w:val="20"/>
+          <w:lang w:val="en-GB"/>
         </w:rPr>
         <w:tab/>
       </w:r>
@@ -6928,6 +7171,7 @@
           <w:color w:val="6A3E3E"/>
           <w:sz w:val="20"/>
           <w:szCs w:val="20"/>
+          <w:lang w:val="en-GB"/>
         </w:rPr>
         <w:t>node</w:t>
       </w:r>
@@ -6937,6 +7181,7 @@
           <w:color w:val="000000"/>
           <w:sz w:val="20"/>
           <w:szCs w:val="20"/>
+          <w:lang w:val="en-GB"/>
         </w:rPr>
         <w:t>.getBody().toString().contains(</w:t>
       </w:r>
@@ -6946,6 +7191,7 @@
           <w:color w:val="2A00FF"/>
           <w:sz w:val="20"/>
           <w:szCs w:val="20"/>
+          <w:lang w:val="en-GB"/>
         </w:rPr>
         <w:t>".setIsExecuting"</w:t>
       </w:r>
@@ -6955,6 +7201,7 @@
           <w:color w:val="000000"/>
           <w:sz w:val="20"/>
           <w:szCs w:val="20"/>
+          <w:lang w:val="en-GB"/>
         </w:rPr>
         <w:t>)) {</w:t>
       </w:r>
@@ -6977,6 +7224,7 @@
           <w:color w:val="000000"/>
           <w:sz w:val="20"/>
           <w:szCs w:val="20"/>
+          <w:lang w:val="en-GB"/>
         </w:rPr>
         <w:tab/>
       </w:r>
@@ -12403,13 +12651,7 @@
     </w:tbl>
     <w:p>
       <w:r>
-        <w:t xml:space="preserve">Sia il minimo che il massimo </w:t>
-      </w:r>
-      <w:r>
-        <w:t>risultano identici, a rimarcare questa similitudine tra caso standard e simplified sono la media (a differenza dell’esperimento con soli 10 test per caso, è più alta quella del caso simplified, ma di poco. Niente che possa confermare una superiorità) e la deviazione standard, in cui i due casi sono praticamente identici</w:t>
-      </w:r>
-      <w:r>
-        <w:t>.</w:t>
+        <w:t>Sia il minimo che il massimo risultano identici, a rimarcare questa similitudine tra caso standard e simplified sono la media (a differenza dell’esperimento con soli 10 test per caso, è più alta quella del caso simplified, ma di poco. Niente che possa confermare una superiorità) e la deviazione standard, in cui i due casi sono praticamente identici.</w:t>
       </w:r>
     </w:p>
     <w:p>
@@ -12541,6 +12783,9 @@
         <w:lastRenderedPageBreak/>
         <w:t>Magari tutte queste considerazioni sono da rivalutare alla luce di uno studio approfondito sul funzionamento di Evosuite.</w:t>
       </w:r>
+      <w:r>
+        <w:t xml:space="preserve"> Inoltre, si potrebbe fare un paired t-test o qualcosa del genere per valutare meglio la significatività dei risultati.</w:t>
+      </w:r>
     </w:p>
     <w:p>
       <w:pPr>
@@ -12655,6 +12900,7 @@
       <w:r>
         <w:rPr>
           <w:rFonts w:cstheme="minorHAnsi"/>
+          <w:noProof/>
           <w:color w:val="000000"/>
           <w:shd w:val="clear" w:color="auto" w:fill="FFFFFF"/>
         </w:rPr>
@@ -12796,6 +13042,7 @@
     </w:p>
     <w:p>
       <w:pPr>
+        <w:jc w:val="both"/>
         <w:rPr>
           <w:rFonts w:cstheme="minorHAnsi"/>
           <w:color w:val="000000"/>
@@ -12809,7 +13056,23 @@
           <w:shd w:val="clear" w:color="auto" w:fill="FFFFFF"/>
         </w:rPr>
         <w:lastRenderedPageBreak/>
-        <w:t>Poi l’esecuzione delle altre chiamate ad evosuite è andata correttamente e mi sono trovato due test identici (il 3 e il 4 del caso standard, generati in circa in quel momento). Il problema è stato probabilmente che il PC era sconnesso da internet e in quel momento si è connesso. La cosa semrba aver in qualche modo disturbato Evosuite. Comunque, il test 4 è stato rigenerato.</w:t>
+        <w:t xml:space="preserve">Poi l’esecuzione delle altre chiamate ad evosuite è andata correttamente e mi sono trovato due test identici (il 3 e il 4 del caso standard, generati circa in quel momento). Il problema è stato probabilmente che il PC era sconnesso da internet e in quel momento si è connesso. La cosa </w:t>
+      </w:r>
+      <w:r>
+        <w:rPr>
+          <w:rFonts w:cstheme="minorHAnsi"/>
+          <w:color w:val="000000"/>
+          <w:shd w:val="clear" w:color="auto" w:fill="FFFFFF"/>
+        </w:rPr>
+        <w:t>sembra</w:t>
+      </w:r>
+      <w:r>
+        <w:rPr>
+          <w:rFonts w:cstheme="minorHAnsi"/>
+          <w:color w:val="000000"/>
+          <w:shd w:val="clear" w:color="auto" w:fill="FFFFFF"/>
+        </w:rPr>
+        <w:t xml:space="preserve"> aver in qualche modo disturbato Evosuite. Comunque, il test 4 è stato rigenerato.</w:t>
       </w:r>
     </w:p>
     <w:p>
@@ -12925,17 +13188,27 @@
           <w:ilvl w:val="0"/>
           <w:numId w:val="3"/>
         </w:numPr>
-      </w:pPr>
-      <w:r>
+        <w:rPr>
+          <w:lang w:val="en-GB"/>
+        </w:rPr>
+      </w:pPr>
+      <w:r>
+        <w:rPr>
+          <w:lang w:val="en-GB"/>
+        </w:rPr>
         <w:t>Y2U</w:t>
       </w:r>
       <w:r>
+        <w:rPr>
+          <w:lang w:val="en-GB"/>
+        </w:rPr>
         <w:t xml:space="preserve">: </w:t>
       </w:r>
       <w:hyperlink r:id="rId41" w:history="1">
         <w:r>
           <w:rPr>
             <w:rStyle w:val="Collegamentoipertestuale"/>
+            <w:lang w:val="en-GB"/>
           </w:rPr>
           <w:t>http://www.cs.iit.edu/~code/software/Y2U/</w:t>
         </w:r>
@@ -13281,6 +13554,7 @@
           <w:color w:val="00457C"/>
           <w:sz w:val="22"/>
           <w:szCs w:val="22"/>
+          <w:lang w:val="en-GB"/>
         </w:rPr>
       </w:pPr>
       <w:r>
@@ -13289,6 +13563,7 @@
           <w:color w:val="00457C"/>
           <w:sz w:val="22"/>
           <w:szCs w:val="22"/>
+          <w:lang w:val="en-GB"/>
         </w:rPr>
         <w:t>The </w:t>
       </w:r>
@@ -13299,6 +13574,7 @@
           <w:color w:val="111111"/>
           <w:sz w:val="22"/>
           <w:szCs w:val="22"/>
+          <w:lang w:val="en-GB"/>
         </w:rPr>
         <w:t>@CycleBased</w:t>
       </w:r>
@@ -13308,6 +13584,7 @@
           <w:color w:val="00457C"/>
           <w:sz w:val="22"/>
           <w:szCs w:val="22"/>
+          <w:lang w:val="en-GB"/>
         </w:rPr>
         <w:t> annotation specifies that the </w:t>
       </w:r>
@@ -13320,6 +13597,7 @@
             <w:sz w:val="22"/>
             <w:szCs w:val="22"/>
             <w:u w:val="single"/>
+            <w:lang w:val="en-GB"/>
           </w:rPr>
           <w:t>cycle-based execution scheme</w:t>
         </w:r>
@@ -13330,6 +13608,7 @@
             <w:color w:val="00457C"/>
             <w:sz w:val="22"/>
             <w:szCs w:val="22"/>
+            <w:lang w:val="en-GB"/>
           </w:rPr>
           <w:t> </w:t>
         </w:r>
@@ -13340,6 +13619,7 @@
           <w:color w:val="00457C"/>
           <w:sz w:val="22"/>
           <w:szCs w:val="22"/>
+          <w:lang w:val="en-GB"/>
         </w:rPr>
         <w:t>is to be used.</w:t>
       </w:r>
@@ -13355,6 +13635,7 @@
           <w:color w:val="00457C"/>
           <w:sz w:val="22"/>
           <w:szCs w:val="22"/>
+          <w:lang w:val="en-GB"/>
         </w:rPr>
       </w:pPr>
       <w:r>
@@ -13363,6 +13644,7 @@
           <w:color w:val="00457C"/>
           <w:sz w:val="22"/>
           <w:szCs w:val="22"/>
+          <w:lang w:val="en-GB"/>
         </w:rPr>
         <w:t>Synopsis: </w:t>
       </w:r>
@@ -13373,6 +13655,7 @@
           <w:color w:val="111111"/>
           <w:sz w:val="22"/>
           <w:szCs w:val="22"/>
+          <w:lang w:val="en-GB"/>
         </w:rPr>
         <w:t>@CycleBased(</w:t>
       </w:r>
@@ -13382,6 +13665,7 @@
           <w:color w:val="00457C"/>
           <w:sz w:val="22"/>
           <w:szCs w:val="22"/>
+          <w:lang w:val="en-GB"/>
         </w:rPr>
         <w:t> </w:t>
       </w:r>
@@ -13392,6 +13676,7 @@
           <w:color w:val="00457C"/>
           <w:sz w:val="22"/>
           <w:szCs w:val="22"/>
+          <w:lang w:val="en-GB"/>
         </w:rPr>
         <w:t>period</w:t>
       </w:r>
@@ -13402,6 +13687,7 @@
           <w:color w:val="111111"/>
           <w:sz w:val="22"/>
           <w:szCs w:val="22"/>
+          <w:lang w:val="en-GB"/>
         </w:rPr>
         <w:t>)</w:t>
       </w:r>
@@ -13413,6 +13699,7 @@
           <w:rFonts w:ascii="Roboto" w:hAnsi="Roboto"/>
           <w:color w:val="00457C"/>
           <w:shd w:val="clear" w:color="auto" w:fill="FFFFFF"/>
+          <w:lang w:val="en-GB"/>
         </w:rPr>
       </w:pPr>
       <w:r>
@@ -13420,6 +13707,7 @@
           <w:rFonts w:ascii="Roboto" w:hAnsi="Roboto"/>
           <w:color w:val="00457C"/>
           <w:shd w:val="clear" w:color="auto" w:fill="FFFFFF"/>
+          <w:lang w:val="en-GB"/>
         </w:rPr>
         <w:t>The mandatory parameter </w:t>
       </w:r>
@@ -13429,6 +13717,7 @@
           <w:rFonts w:ascii="Roboto" w:hAnsi="Roboto"/>
           <w:color w:val="00457C"/>
           <w:shd w:val="clear" w:color="auto" w:fill="FFFFFF"/>
+          <w:lang w:val="en-GB"/>
         </w:rPr>
         <w:t>period</w:t>
       </w:r>
@@ -13437,6 +13726,7 @@
           <w:rFonts w:ascii="Roboto" w:hAnsi="Roboto"/>
           <w:color w:val="00457C"/>
           <w:shd w:val="clear" w:color="auto" w:fill="FFFFFF"/>
+          <w:lang w:val="en-GB"/>
         </w:rPr>
         <w:t> indicates the suggested period of time between two successive run-to-completion steps in milliseconds. Only the </w:t>
       </w:r>
@@ -13447,6 +13737,7 @@
             <w:rFonts w:ascii="Roboto" w:hAnsi="Roboto"/>
             <w:color w:val="00457C"/>
             <w:shd w:val="clear" w:color="auto" w:fill="FFFFFF"/>
+            <w:lang w:val="en-GB"/>
           </w:rPr>
           <w:t>statechart simulator</w:t>
         </w:r>
@@ -13456,6 +13747,7 @@
           <w:rFonts w:ascii="Roboto" w:hAnsi="Roboto"/>
           <w:color w:val="00457C"/>
           <w:shd w:val="clear" w:color="auto" w:fill="FFFFFF"/>
+          <w:lang w:val="en-GB"/>
         </w:rPr>
         <w:t> and the </w:t>
       </w:r>
@@ -13466,6 +13758,7 @@
             <w:rFonts w:ascii="Roboto" w:hAnsi="Roboto"/>
             <w:color w:val="00457C"/>
             <w:shd w:val="clear" w:color="auto" w:fill="FFFFFF"/>
+            <w:lang w:val="en-GB"/>
           </w:rPr>
           <w:t>SCTUnit testing framework</w:t>
         </w:r>
@@ -13475,6 +13768,7 @@
           <w:rFonts w:ascii="Roboto" w:hAnsi="Roboto"/>
           <w:color w:val="00457C"/>
           <w:shd w:val="clear" w:color="auto" w:fill="FFFFFF"/>
+          <w:lang w:val="en-GB"/>
         </w:rPr>
         <w:t> take the </w:t>
       </w:r>
@@ -13484,6 +13778,7 @@
           <w:rFonts w:ascii="Roboto" w:hAnsi="Roboto"/>
           <w:color w:val="00457C"/>
           <w:shd w:val="clear" w:color="auto" w:fill="FFFFFF"/>
+          <w:lang w:val="en-GB"/>
         </w:rPr>
         <w:t>period</w:t>
       </w:r>
@@ -13492,6 +13787,7 @@
           <w:rFonts w:ascii="Roboto" w:hAnsi="Roboto"/>
           <w:color w:val="00457C"/>
           <w:shd w:val="clear" w:color="auto" w:fill="FFFFFF"/>
+          <w:lang w:val="en-GB"/>
         </w:rPr>
         <w:t> value into account, however. It is neither of significance to nor reflected in the generated code, and thus it remains the client code’s responsibility to explicitly call </w:t>
       </w:r>
@@ -13501,6 +13797,7 @@
           <w:rFonts w:ascii="Roboto" w:hAnsi="Roboto"/>
           <w:color w:val="00457C"/>
           <w:shd w:val="clear" w:color="auto" w:fill="FFFFFF"/>
+          <w:lang w:val="en-GB"/>
         </w:rPr>
         <w:t>runCycle()</w:t>
       </w:r>
@@ -13509,6 +13806,7 @@
           <w:rFonts w:ascii="Roboto" w:hAnsi="Roboto"/>
           <w:color w:val="00457C"/>
           <w:shd w:val="clear" w:color="auto" w:fill="FFFFFF"/>
+          <w:lang w:val="en-GB"/>
         </w:rPr>
         <w:t> – and to decide when to do so.</w:t>
       </w:r>
@@ -13668,6 +13966,7 @@
           <w:color w:val="000000"/>
           <w:sz w:val="20"/>
           <w:szCs w:val="20"/>
+          <w:lang w:val="en-GB"/>
         </w:rPr>
       </w:pPr>
       <w:r>
@@ -13676,6 +13975,7 @@
           <w:color w:val="000000"/>
           <w:sz w:val="20"/>
           <w:szCs w:val="20"/>
+          <w:lang w:val="en-GB"/>
         </w:rPr>
         <w:t xml:space="preserve">List&lt;String&gt; </w:t>
       </w:r>
@@ -13685,6 +13985,7 @@
           <w:color w:val="6A3E3E"/>
           <w:sz w:val="20"/>
           <w:szCs w:val="20"/>
+          <w:lang w:val="en-GB"/>
         </w:rPr>
         <w:t>classNameList</w:t>
       </w:r>
@@ -13694,6 +13995,7 @@
           <w:color w:val="000000"/>
           <w:sz w:val="20"/>
           <w:szCs w:val="20"/>
+          <w:lang w:val="en-GB"/>
         </w:rPr>
         <w:t xml:space="preserve"> = </w:t>
       </w:r>
@@ -13705,6 +14007,7 @@
           <w:color w:val="7F0055"/>
           <w:sz w:val="20"/>
           <w:szCs w:val="20"/>
+          <w:lang w:val="en-GB"/>
         </w:rPr>
         <w:t>new</w:t>
       </w:r>
@@ -13714,6 +14017,7 @@
           <w:color w:val="000000"/>
           <w:sz w:val="20"/>
           <w:szCs w:val="20"/>
+          <w:lang w:val="en-GB"/>
         </w:rPr>
         <w:t xml:space="preserve"> ArrayList&lt;String&gt;();</w:t>
       </w:r>
@@ -13729,6 +14033,7 @@
           <w:color w:val="000000"/>
           <w:sz w:val="20"/>
           <w:szCs w:val="20"/>
+          <w:lang w:val="en-GB"/>
         </w:rPr>
       </w:pPr>
       <w:r>
@@ -13737,6 +14042,7 @@
           <w:color w:val="000000"/>
           <w:sz w:val="20"/>
           <w:szCs w:val="20"/>
+          <w:lang w:val="en-GB"/>
         </w:rPr>
         <w:t xml:space="preserve">VoidVisitor&lt;List&lt;String&gt;&gt; </w:t>
       </w:r>
@@ -13746,6 +14052,7 @@
           <w:color w:val="6A3E3E"/>
           <w:sz w:val="20"/>
           <w:szCs w:val="20"/>
+          <w:lang w:val="en-GB"/>
         </w:rPr>
         <w:t>classCollector</w:t>
       </w:r>
@@ -13755,6 +14062,7 @@
           <w:color w:val="000000"/>
           <w:sz w:val="20"/>
           <w:szCs w:val="20"/>
+          <w:lang w:val="en-GB"/>
         </w:rPr>
         <w:t xml:space="preserve"> = </w:t>
       </w:r>
@@ -13766,6 +14074,7 @@
           <w:color w:val="7F0055"/>
           <w:sz w:val="20"/>
           <w:szCs w:val="20"/>
+          <w:lang w:val="en-GB"/>
         </w:rPr>
         <w:t>new</w:t>
       </w:r>
@@ -13775,6 +14084,7 @@
           <w:color w:val="000000"/>
           <w:sz w:val="20"/>
           <w:szCs w:val="20"/>
+          <w:lang w:val="en-GB"/>
         </w:rPr>
         <w:t xml:space="preserve"> ClassDeclarationCollector();</w:t>
       </w:r>
@@ -13790,6 +14100,7 @@
           <w:color w:val="000000"/>
           <w:sz w:val="20"/>
           <w:szCs w:val="20"/>
+          <w:lang w:val="en-GB"/>
         </w:rPr>
       </w:pPr>
       <w:r>
@@ -13798,6 +14109,7 @@
           <w:color w:val="6A3E3E"/>
           <w:sz w:val="20"/>
           <w:szCs w:val="20"/>
+          <w:lang w:val="en-GB"/>
         </w:rPr>
         <w:t>classCollector</w:t>
       </w:r>
@@ -13807,6 +14119,7 @@
           <w:color w:val="000000"/>
           <w:sz w:val="20"/>
           <w:szCs w:val="20"/>
+          <w:lang w:val="en-GB"/>
         </w:rPr>
         <w:t>.visit(</w:t>
       </w:r>
@@ -13816,6 +14129,7 @@
           <w:color w:val="6A3E3E"/>
           <w:sz w:val="20"/>
           <w:szCs w:val="20"/>
+          <w:lang w:val="en-GB"/>
         </w:rPr>
         <w:t>cu</w:t>
       </w:r>
@@ -13825,6 +14139,7 @@
           <w:color w:val="000000"/>
           <w:sz w:val="20"/>
           <w:szCs w:val="20"/>
+          <w:lang w:val="en-GB"/>
         </w:rPr>
         <w:t xml:space="preserve">, </w:t>
       </w:r>
@@ -13834,6 +14149,7 @@
           <w:color w:val="6A3E3E"/>
           <w:sz w:val="20"/>
           <w:szCs w:val="20"/>
+          <w:lang w:val="en-GB"/>
         </w:rPr>
         <w:t>classNameList</w:t>
       </w:r>
@@ -13843,6 +14159,7 @@
           <w:color w:val="000000"/>
           <w:sz w:val="20"/>
           <w:szCs w:val="20"/>
+          <w:lang w:val="en-GB"/>
         </w:rPr>
         <w:t>);</w:t>
       </w:r>
@@ -13858,6 +14175,7 @@
           <w:color w:val="000000"/>
           <w:sz w:val="20"/>
           <w:szCs w:val="20"/>
+          <w:lang w:val="en-GB"/>
         </w:rPr>
       </w:pPr>
       <w:r>
@@ -13866,6 +14184,7 @@
           <w:color w:val="000000"/>
           <w:sz w:val="20"/>
           <w:szCs w:val="20"/>
+          <w:lang w:val="en-GB"/>
         </w:rPr>
         <w:t xml:space="preserve">String </w:t>
       </w:r>
@@ -13876,6 +14195,7 @@
           <w:sz w:val="20"/>
           <w:szCs w:val="20"/>
           <w:shd w:val="clear" w:color="auto" w:fill="F0D8A8"/>
+          <w:lang w:val="en-GB"/>
         </w:rPr>
         <w:t>statechartName</w:t>
       </w:r>
@@ -13885,6 +14205,7 @@
           <w:color w:val="000000"/>
           <w:sz w:val="20"/>
           <w:szCs w:val="20"/>
+          <w:lang w:val="en-GB"/>
         </w:rPr>
         <w:t xml:space="preserve"> = </w:t>
       </w:r>
@@ -13894,6 +14215,7 @@
           <w:color w:val="6A3E3E"/>
           <w:sz w:val="20"/>
           <w:szCs w:val="20"/>
+          <w:lang w:val="en-GB"/>
         </w:rPr>
         <w:t>classNameList</w:t>
       </w:r>
@@ -13903,6 +14225,7 @@
           <w:color w:val="000000"/>
           <w:sz w:val="20"/>
           <w:szCs w:val="20"/>
+          <w:lang w:val="en-GB"/>
         </w:rPr>
         <w:t>.get(0).replace(</w:t>
       </w:r>
@@ -13912,6 +14235,7 @@
           <w:color w:val="2A00FF"/>
           <w:sz w:val="20"/>
           <w:szCs w:val="20"/>
+          <w:lang w:val="en-GB"/>
         </w:rPr>
         <w:t>"_ESTest"</w:t>
       </w:r>
@@ -13921,6 +14245,7 @@
           <w:color w:val="000000"/>
           <w:sz w:val="20"/>
           <w:szCs w:val="20"/>
+          <w:lang w:val="en-GB"/>
         </w:rPr>
         <w:t xml:space="preserve">, </w:t>
       </w:r>
@@ -13930,6 +14255,7 @@
           <w:color w:val="2A00FF"/>
           <w:sz w:val="20"/>
           <w:szCs w:val="20"/>
+          <w:lang w:val="en-GB"/>
         </w:rPr>
         <w:t>""</w:t>
       </w:r>
@@ -13939,6 +14265,7 @@
           <w:color w:val="000000"/>
           <w:sz w:val="20"/>
           <w:szCs w:val="20"/>
+          <w:lang w:val="en-GB"/>
         </w:rPr>
         <w:t>);</w:t>
       </w:r>
@@ -13972,7 +14299,25 @@
           <w:sz w:val="22"/>
           <w:szCs w:val="22"/>
         </w:rPr>
-        <w:t>Ottiene il nome delle classi di test nel file parsata da javaparser sapendo che c’è solo una classe, evosuite quando genera le classi di test usa come nome il nome della classe da testare concatenato a “_ESTest” e che le classi che Itemis Create genera hanno lo stesso nome dello statechart di partenza. Magari non è il modo migliore, anche perché se si vuole utilizzare versioni più aggiornate di itemis o evosuite, magari non si comportano più così. Si potrebbe prendere il nome dal file dello statechart stesso.</w:t>
+        <w:t>Ottiene il nome delle classi di test nel file parsat</w:t>
+      </w:r>
+      <w:r>
+        <w:rPr>
+          <w:rFonts w:asciiTheme="minorHAnsi" w:hAnsiTheme="minorHAnsi" w:cstheme="minorHAnsi"/>
+          <w:color w:val="000000"/>
+          <w:sz w:val="22"/>
+          <w:szCs w:val="22"/>
+        </w:rPr>
+        <w:t>o</w:t>
+      </w:r>
+      <w:r>
+        <w:rPr>
+          <w:rFonts w:asciiTheme="minorHAnsi" w:hAnsiTheme="minorHAnsi" w:cstheme="minorHAnsi"/>
+          <w:color w:val="000000"/>
+          <w:sz w:val="22"/>
+          <w:szCs w:val="22"/>
+        </w:rPr>
+        <w:t xml:space="preserve"> da javaparser sapendo che c’è solo una classe, evosuite quando genera le classi di test usa come nome il nome della classe da testare concatenato a “_ESTest” e che le classi che Itemis Create genera hanno lo stesso nome dello statechart di partenza. Magari non è il modo migliore, anche perché se si vuole utilizzare versioni più aggiornate di itemis o evosuite, magari non si comportano più così. Si potrebbe prendere il nome dal file dello statechart stesso.</w:t>
       </w:r>
       <w:r>
         <w:rPr>
@@ -14124,7 +14469,13 @@
         <w:t>Gestire non determinismo evosuite</w:t>
       </w:r>
       <w:r>
-        <w:t>. Anche con specificando un seed l’output di evosuite non è sempre identico (anche se in qualche modo sembra più simile nel numero di test e nella copertura ottenura). M</w:t>
+        <w:t xml:space="preserve">. Anche con specificando un seed l’output di evosuite non è sempre identico (anche se in qualche modo sembra più simile nel numero di test e nella copertura </w:t>
+      </w:r>
+      <w:r>
+        <w:t>ottenuta</w:t>
+      </w:r>
+      <w:r>
+        <w:t>). M</w:t>
       </w:r>
       <w:r>
         <w:t>agari provare con</w:t>
@@ -14334,6 +14685,9 @@
         <w:t xml:space="preserve"> </w:t>
       </w:r>
       <w:r>
+        <w:rPr>
+          <w:noProof/>
+        </w:rPr>
         <w:drawing>
           <wp:inline distT="0" distB="0" distL="0" distR="0" wp14:anchorId="3C4285B2" wp14:editId="4F9BD30C">
             <wp:extent cx="4201275" cy="5641077"/>
@@ -14400,6 +14754,18 @@
       </w:r>
       <w:r>
         <w:t>.</w:t>
+      </w:r>
+    </w:p>
+    <w:p>
+      <w:pPr>
+        <w:pStyle w:val="Paragrafoelenco"/>
+        <w:numPr>
+          <w:ilvl w:val="1"/>
+          <w:numId w:val="3"/>
+        </w:numPr>
+      </w:pPr>
+      <w:r>
+        <w:t>Documenta con degli esempio il modo in cui vengono generati i testCase, così che si capiscano le funzioni del codice e cosa contengono le variabili nei vari momenti.</w:t>
       </w:r>
     </w:p>
     <w:p>
@@ -15747,6 +16113,7 @@
   <w:style w:type="character" w:default="1" w:styleId="Carpredefinitoparagrafo">
     <w:name w:val="Default Paragraph Font"/>
     <w:uiPriority w:val="1"/>
+    <w:semiHidden/>
     <w:unhideWhenUsed/>
   </w:style>
   <w:style w:type="table" w:default="1" w:styleId="Tabellanormale">

</xml_diff>

<commit_message>
implemented code to obtain states name from .ysc file
</commit_message>
<xml_diff>
--- a/doc/Appunti generali.docx
+++ b/doc/Appunti generali.docx
@@ -7835,6 +7835,67 @@
       </w:r>
       <w:r>
         <w:t xml:space="preserve"> Inoltre, il file scc.bat viene preso dalla mia macchina, stesso discorso.</w:t>
+      </w:r>
+    </w:p>
+    <w:p>
+      <w:pPr>
+        <w:rPr>
+          <w:b/>
+          <w:bCs/>
+        </w:rPr>
+      </w:pPr>
+      <w:r>
+        <w:rPr>
+          <w:b/>
+          <w:bCs/>
+        </w:rPr>
+        <w:t xml:space="preserve">NOTA: ad un certo punto la mia installazione di </w:t>
+      </w:r>
+      <w:proofErr w:type="spellStart"/>
+      <w:r>
+        <w:rPr>
+          <w:b/>
+          <w:bCs/>
+        </w:rPr>
+        <w:t>itemis</w:t>
+      </w:r>
+      <w:proofErr w:type="spellEnd"/>
+      <w:r>
+        <w:rPr>
+          <w:b/>
+          <w:bCs/>
+        </w:rPr>
+        <w:t xml:space="preserve"> create standalone ha smesso di visualizzare correttamente gli </w:t>
+      </w:r>
+      <w:proofErr w:type="spellStart"/>
+      <w:r>
+        <w:rPr>
+          <w:b/>
+          <w:bCs/>
+        </w:rPr>
+        <w:t>statechart</w:t>
+      </w:r>
+      <w:proofErr w:type="spellEnd"/>
+      <w:r>
+        <w:rPr>
+          <w:b/>
+          <w:bCs/>
+        </w:rPr>
+        <w:t xml:space="preserve">, al che ne ho installato una nuova e in questa non è stato necessario modificare in alcun modo il file </w:t>
+      </w:r>
+      <w:r>
+        <w:rPr>
+          <w:b/>
+          <w:bCs/>
+        </w:rPr>
+        <w:t>headless.ini</w:t>
+      </w:r>
+      <w:r>
+        <w:rPr>
+          <w:b/>
+          <w:bCs/>
+        </w:rPr>
+        <w:t>.</w:t>
       </w:r>
     </w:p>
     <w:p>
@@ -8915,6 +8976,11 @@
       </w:r>
     </w:p>
     <w:p>
+      <w:r>
+        <w:t>SOLUZIONE: TODO</w:t>
+      </w:r>
+    </w:p>
+    <w:p>
       <w:pPr>
         <w:pStyle w:val="Titolo2"/>
       </w:pPr>
@@ -9565,7 +9631,11 @@
       </w:r>
       <w:proofErr w:type="spellEnd"/>
       <w:r>
-        <w:t xml:space="preserve"> o che portavano a test che falliscono. Però una gestione come questa può magari eliminare test utili (anche se magari non molto) e diventa difficile catturare tutti i comportamenti come questo (</w:t>
+        <w:t xml:space="preserve"> o che portavano a test che falliscono. Però una gestione come questa può magari eliminare test utili (anche se magari non molto) e diventa difficile </w:t>
+      </w:r>
+      <w:r>
+        <w:lastRenderedPageBreak/>
+        <w:t>catturare tutti i comportamenti come questo (</w:t>
       </w:r>
       <w:r>
         <w:t xml:space="preserve">ad esempio, il metodo </w:t>
@@ -9579,11 +9649,7 @@
         <w:t xml:space="preserve"> </w:t>
       </w:r>
       <w:r>
-        <w:t xml:space="preserve">() presente </w:t>
-      </w:r>
-      <w:r>
-        <w:lastRenderedPageBreak/>
-        <w:t xml:space="preserve">se si usano regioni ortogonali è </w:t>
+        <w:t xml:space="preserve">() presente se si usano regioni ortogonali è </w:t>
       </w:r>
       <w:proofErr w:type="spellStart"/>
       <w:r>
@@ -16492,7 +16558,6 @@
           <w:ilvl w:val="0"/>
           <w:numId w:val="3"/>
         </w:numPr>
-        <w:jc w:val="both"/>
       </w:pPr>
       <w:proofErr w:type="spellStart"/>
       <w:r>
@@ -16518,7 +16583,6 @@
           <w:ilvl w:val="0"/>
           <w:numId w:val="3"/>
         </w:numPr>
-        <w:jc w:val="both"/>
       </w:pPr>
       <w:r>
         <w:t xml:space="preserve">TXL: </w:t>
@@ -16542,7 +16606,6 @@
           <w:ilvl w:val="0"/>
           <w:numId w:val="3"/>
         </w:numPr>
-        <w:jc w:val="both"/>
       </w:pPr>
       <w:proofErr w:type="spellStart"/>
       <w:r>
@@ -16574,7 +16637,6 @@
           <w:ilvl w:val="0"/>
           <w:numId w:val="3"/>
         </w:numPr>
-        <w:jc w:val="both"/>
       </w:pPr>
       <w:r>
         <w:t>Eventuali paper s</w:t>
@@ -16702,7 +16764,7 @@
         <w:t xml:space="preserve">, </w:t>
       </w:r>
       <w:r>
-        <w:t xml:space="preserve">(sono lo stesso, in download del PC) </w:t>
+        <w:t xml:space="preserve">(sono lo stesso) </w:t>
       </w:r>
       <w:hyperlink r:id="rId50" w:history="1">
         <w:r>
@@ -16712,36 +16774,6 @@
           <w:t>https://www.sciencedirect.com/science/article/abs/pii/S0167642323000242?casa_token=anj2D89-LEkAAAAA:XHerl4ayrIO3chDOPvMa86kocmg0r8REb6oq9IdZDwQaVUirw2G-HDL4BDfoGmh1u-lBB0hq</w:t>
         </w:r>
       </w:hyperlink>
-      <w:r>
-        <w:t xml:space="preserve"> (in download del PC</w:t>
-      </w:r>
-      <w:r>
-        <w:t>)</w:t>
-      </w:r>
-    </w:p>
-    <w:p>
-      <w:pPr>
-        <w:jc w:val="both"/>
-      </w:pPr>
-    </w:p>
-    <w:p>
-      <w:pPr>
-        <w:rPr>
-          <w:b/>
-          <w:bCs/>
-          <w:sz w:val="32"/>
-          <w:szCs w:val="32"/>
-        </w:rPr>
-      </w:pPr>
-      <w:r>
-        <w:rPr>
-          <w:b/>
-          <w:bCs/>
-          <w:sz w:val="32"/>
-          <w:szCs w:val="32"/>
-        </w:rPr>
-        <w:t>TODO</w:t>
-      </w:r>
     </w:p>
     <w:p>
       <w:pPr>
@@ -16750,6 +16782,115 @@
           <w:ilvl w:val="0"/>
           <w:numId w:val="3"/>
         </w:numPr>
+        <w:rPr>
+          <w:lang w:val="en-GB"/>
+        </w:rPr>
+      </w:pPr>
+      <w:r>
+        <w:rPr>
+          <w:lang w:val="en-GB"/>
+        </w:rPr>
+        <w:t xml:space="preserve">SCXML: </w:t>
+      </w:r>
+      <w:hyperlink r:id="rId51" w:history="1">
+        <w:r>
+          <w:rPr>
+            <w:rStyle w:val="Collegamentoipertestuale"/>
+            <w:lang w:val="en-GB"/>
+          </w:rPr>
+          <w:t>https://www.w3.org/TR/scxml/</w:t>
+        </w:r>
+      </w:hyperlink>
+      <w:r>
+        <w:rPr>
+          <w:lang w:val="en-GB"/>
+        </w:rPr>
+        <w:t>;</w:t>
+      </w:r>
+    </w:p>
+    <w:p>
+      <w:pPr>
+        <w:pStyle w:val="Paragrafoelenco"/>
+        <w:numPr>
+          <w:ilvl w:val="0"/>
+          <w:numId w:val="3"/>
+        </w:numPr>
+        <w:rPr>
+          <w:lang w:val="en-GB"/>
+        </w:rPr>
+      </w:pPr>
+      <w:r>
+        <w:rPr>
+          <w:lang w:val="en-GB"/>
+        </w:rPr>
+        <w:t xml:space="preserve">SCXML-commons: </w:t>
+      </w:r>
+      <w:hyperlink r:id="rId52" w:history="1">
+        <w:r>
+          <w:rPr>
+            <w:rStyle w:val="Collegamentoipertestuale"/>
+            <w:lang w:val="en-GB"/>
+          </w:rPr>
+          <w:t>https://commons.apache.org/proper/commons-scxml/</w:t>
+        </w:r>
+      </w:hyperlink>
+      <w:r>
+        <w:rPr>
+          <w:rStyle w:val="Collegamentoipertestuale"/>
+          <w:lang w:val="en-GB"/>
+        </w:rPr>
+        <w:t xml:space="preserve">, </w:t>
+      </w:r>
+      <w:proofErr w:type="gramStart"/>
+      <w:r>
+        <w:rPr>
+          <w:rStyle w:val="Collegamentoipertestuale"/>
+          <w:lang w:val="en-GB"/>
+        </w:rPr>
+        <w:t>https://commons.apache.org/proper/commons-scxml/javadocs/0.9/overview-summary.html</w:t>
+      </w:r>
+      <w:r>
+        <w:rPr>
+          <w:lang w:val="en-GB"/>
+        </w:rPr>
+        <w:t>;</w:t>
+      </w:r>
+      <w:proofErr w:type="gramEnd"/>
+    </w:p>
+    <w:p>
+      <w:pPr>
+        <w:jc w:val="both"/>
+        <w:rPr>
+          <w:lang w:val="en-GB"/>
+        </w:rPr>
+      </w:pPr>
+    </w:p>
+    <w:p>
+      <w:pPr>
+        <w:rPr>
+          <w:b/>
+          <w:bCs/>
+          <w:sz w:val="32"/>
+          <w:szCs w:val="32"/>
+        </w:rPr>
+      </w:pPr>
+      <w:r>
+        <w:rPr>
+          <w:b/>
+          <w:bCs/>
+          <w:sz w:val="32"/>
+          <w:szCs w:val="32"/>
+        </w:rPr>
+        <w:t>TODO</w:t>
+      </w:r>
+    </w:p>
+    <w:p>
+      <w:pPr>
+        <w:pStyle w:val="Paragrafoelenco"/>
+        <w:numPr>
+          <w:ilvl w:val="0"/>
+          <w:numId w:val="3"/>
+        </w:numPr>
       </w:pPr>
       <w:r>
         <w:t>Ma</w:t>
@@ -16802,7 +16943,7 @@
       <w:r>
         <w:t xml:space="preserve"> guarda </w:t>
       </w:r>
-      <w:hyperlink r:id="rId51" w:anchor="codegen_java_operation_callback" w:history="1">
+      <w:hyperlink r:id="rId53" w:anchor="codegen_java_operation_callback" w:history="1">
         <w:r>
           <w:rPr>
             <w:rStyle w:val="Collegamentoipertestuale"/>
@@ -16852,7 +16993,7 @@
       <w:r>
         <w:t xml:space="preserve">: al link </w:t>
       </w:r>
-      <w:hyperlink r:id="rId52" w:anchor="sclang_cyclebased" w:history="1">
+      <w:hyperlink r:id="rId54" w:anchor="sclang_cyclebased" w:history="1">
         <w:r>
           <w:rPr>
             <w:rStyle w:val="Collegamentoipertestuale"/>
@@ -16909,7 +17050,7 @@
         </w:rPr>
         <w:t> annotation specifies that the </w:t>
       </w:r>
-      <w:hyperlink r:id="rId53" w:anchor="codegen_execution_schemes" w:history="1">
+      <w:hyperlink r:id="rId55" w:anchor="codegen_execution_schemes" w:history="1">
         <w:r>
           <w:rPr>
             <w:rStyle w:val="Enfasicorsivo"/>
@@ -17207,7 +17348,17 @@
           <w:shd w:val="clear" w:color="auto" w:fill="FFFFFF"/>
           <w:lang w:val="en-GB"/>
         </w:rPr>
-        <w:t> value into account, however. It is neither of significance to nor reflected in the generated code, and thus it remains the client code’s responsibility to explicitly call </w:t>
+        <w:t xml:space="preserve"> value into account, however. It is neither of </w:t>
+      </w:r>
+      <w:r>
+        <w:rPr>
+          <w:rFonts w:ascii="Roboto" w:hAnsi="Roboto"/>
+          <w:color w:val="00457C"/>
+          <w:shd w:val="clear" w:color="auto" w:fill="FFFFFF"/>
+          <w:lang w:val="en-GB"/>
+        </w:rPr>
+        <w:lastRenderedPageBreak/>
+        <w:t>significance to nor reflected in the generated code, and thus it remains the client code’s responsibility to explicitly call </w:t>
       </w:r>
       <w:proofErr w:type="spellStart"/>
       <w:proofErr w:type="gramStart"/>
@@ -17258,7 +17409,6 @@
         <w:pStyle w:val="Paragrafoelenco"/>
       </w:pPr>
       <w:r>
-        <w:lastRenderedPageBreak/>
         <w:t>Quindi c’è già una possibile discrepanza tra quello che si vorrebbe ottenere e quello che effettivamente si può ottener</w:t>
       </w:r>
       <w:r>
@@ -18471,7 +18621,7 @@
       <w:r>
         <w:t xml:space="preserve"> Al link </w:t>
       </w:r>
-      <w:hyperlink r:id="rId54" w:history="1">
+      <w:hyperlink r:id="rId56" w:history="1">
         <w:r>
           <w:rPr>
             <w:rStyle w:val="Collegamentoipertestuale"/>
@@ -18615,7 +18765,7 @@
                     <pic:cNvPicPr/>
                   </pic:nvPicPr>
                   <pic:blipFill>
-                    <a:blip r:embed="rId55"/>
+                    <a:blip r:embed="rId57"/>
                     <a:stretch>
                       <a:fillRect/>
                     </a:stretch>
@@ -18660,7 +18810,7 @@
                     <pic:cNvPicPr/>
                   </pic:nvPicPr>
                   <pic:blipFill>
-                    <a:blip r:embed="rId56"/>
+                    <a:blip r:embed="rId58"/>
                     <a:stretch>
                       <a:fillRect/>
                     </a:stretch>
@@ -18897,7 +19047,7 @@
                     </pic:cNvPicPr>
                   </pic:nvPicPr>
                   <pic:blipFill>
-                    <a:blip r:embed="rId57" cstate="print">
+                    <a:blip r:embed="rId59" cstate="print">
                       <a:extLst>
                         <a:ext uri="{28A0092B-C50C-407E-A947-70E740481C1C}">
                           <a14:useLocalDpi xmlns:a14="http://schemas.microsoft.com/office/drawing/2010/main" val="0"/>

</xml_diff>

<commit_message>
documented and completed work on obtain states and events names from .ysc file
</commit_message>
<xml_diff>
--- a/doc/Appunti generali.docx
+++ b/doc/Appunti generali.docx
@@ -625,7 +625,7 @@
           <w:kern w:val="0"/>
           <w:sz w:val="21"/>
           <w:szCs w:val="21"/>
-          <w:lang w:val="en-GB" w:eastAsia="it-IT"/>
+          <w:lang w:eastAsia="it-IT"/>
           <w14:ligatures w14:val="none"/>
         </w:rPr>
       </w:pPr>
@@ -636,7 +636,7 @@
           <w:kern w:val="0"/>
           <w:sz w:val="21"/>
           <w:szCs w:val="21"/>
-          <w:lang w:val="en-GB" w:eastAsia="it-IT"/>
+          <w:lang w:eastAsia="it-IT"/>
           <w14:ligatures w14:val="none"/>
         </w:rPr>
         <w:t>&lt;</w:t>
@@ -648,7 +648,7 @@
           <w:kern w:val="0"/>
           <w:sz w:val="21"/>
           <w:szCs w:val="21"/>
-          <w:lang w:val="en-GB" w:eastAsia="it-IT"/>
+          <w:lang w:eastAsia="it-IT"/>
           <w14:ligatures w14:val="none"/>
         </w:rPr>
         <w:t>project</w:t>
@@ -660,7 +660,7 @@
           <w:kern w:val="0"/>
           <w:sz w:val="21"/>
           <w:szCs w:val="21"/>
-          <w:lang w:val="en-GB" w:eastAsia="it-IT"/>
+          <w:lang w:eastAsia="it-IT"/>
           <w14:ligatures w14:val="none"/>
         </w:rPr>
         <w:t xml:space="preserve"> </w:t>
@@ -672,7 +672,7 @@
           <w:kern w:val="0"/>
           <w:sz w:val="21"/>
           <w:szCs w:val="21"/>
-          <w:lang w:val="en-GB" w:eastAsia="it-IT"/>
+          <w:lang w:eastAsia="it-IT"/>
           <w14:ligatures w14:val="none"/>
         </w:rPr>
         <w:t>xmlns</w:t>
@@ -684,7 +684,7 @@
           <w:kern w:val="0"/>
           <w:sz w:val="21"/>
           <w:szCs w:val="21"/>
-          <w:lang w:val="en-GB" w:eastAsia="it-IT"/>
+          <w:lang w:eastAsia="it-IT"/>
           <w14:ligatures w14:val="none"/>
         </w:rPr>
         <w:t>=</w:t>
@@ -696,7 +696,7 @@
           <w:kern w:val="0"/>
           <w:sz w:val="21"/>
           <w:szCs w:val="21"/>
-          <w:lang w:val="en-GB" w:eastAsia="it-IT"/>
+          <w:lang w:eastAsia="it-IT"/>
           <w14:ligatures w14:val="none"/>
         </w:rPr>
         <w:t>"http://maven.apache.org/POM/4.0.0"</w:t>
@@ -708,7 +708,7 @@
           <w:kern w:val="0"/>
           <w:sz w:val="21"/>
           <w:szCs w:val="21"/>
-          <w:lang w:val="en-GB" w:eastAsia="it-IT"/>
+          <w:lang w:eastAsia="it-IT"/>
           <w14:ligatures w14:val="none"/>
         </w:rPr>
         <w:t xml:space="preserve"> </w:t>
@@ -720,7 +720,7 @@
           <w:kern w:val="0"/>
           <w:sz w:val="21"/>
           <w:szCs w:val="21"/>
-          <w:lang w:val="en-GB" w:eastAsia="it-IT"/>
+          <w:lang w:eastAsia="it-IT"/>
           <w14:ligatures w14:val="none"/>
         </w:rPr>
         <w:t>xmlns:xsi</w:t>
@@ -732,7 +732,7 @@
           <w:kern w:val="0"/>
           <w:sz w:val="21"/>
           <w:szCs w:val="21"/>
-          <w:lang w:val="en-GB" w:eastAsia="it-IT"/>
+          <w:lang w:eastAsia="it-IT"/>
           <w14:ligatures w14:val="none"/>
         </w:rPr>
         <w:t>=</w:t>
@@ -744,7 +744,7 @@
           <w:kern w:val="0"/>
           <w:sz w:val="21"/>
           <w:szCs w:val="21"/>
-          <w:lang w:val="en-GB" w:eastAsia="it-IT"/>
+          <w:lang w:eastAsia="it-IT"/>
           <w14:ligatures w14:val="none"/>
         </w:rPr>
         <w:t>"http://www.w3.org/2001/XMLSchema-instance"</w:t>
@@ -756,7 +756,7 @@
           <w:kern w:val="0"/>
           <w:sz w:val="21"/>
           <w:szCs w:val="21"/>
-          <w:lang w:val="en-GB" w:eastAsia="it-IT"/>
+          <w:lang w:eastAsia="it-IT"/>
           <w14:ligatures w14:val="none"/>
         </w:rPr>
         <w:t xml:space="preserve"> </w:t>
@@ -768,7 +768,7 @@
           <w:kern w:val="0"/>
           <w:sz w:val="21"/>
           <w:szCs w:val="21"/>
-          <w:lang w:val="en-GB" w:eastAsia="it-IT"/>
+          <w:lang w:eastAsia="it-IT"/>
           <w14:ligatures w14:val="none"/>
         </w:rPr>
         <w:t>xsi:schemaLocation</w:t>
@@ -780,7 +780,7 @@
           <w:kern w:val="0"/>
           <w:sz w:val="21"/>
           <w:szCs w:val="21"/>
-          <w:lang w:val="en-GB" w:eastAsia="it-IT"/>
+          <w:lang w:eastAsia="it-IT"/>
           <w14:ligatures w14:val="none"/>
         </w:rPr>
         <w:t>=</w:t>
@@ -792,7 +792,7 @@
           <w:kern w:val="0"/>
           <w:sz w:val="21"/>
           <w:szCs w:val="21"/>
-          <w:lang w:val="en-GB" w:eastAsia="it-IT"/>
+          <w:lang w:eastAsia="it-IT"/>
           <w14:ligatures w14:val="none"/>
         </w:rPr>
         <w:t>"http://maven.apache.org/POM/4.0.0 https://maven.apache.org/xsd/maven-4.0.0.xsd"</w:t>
@@ -804,7 +804,7 @@
           <w:kern w:val="0"/>
           <w:sz w:val="21"/>
           <w:szCs w:val="21"/>
-          <w:lang w:val="en-GB" w:eastAsia="it-IT"/>
+          <w:lang w:eastAsia="it-IT"/>
           <w14:ligatures w14:val="none"/>
         </w:rPr>
         <w:t>&gt;</w:t>
@@ -831,7 +831,7 @@
           <w:kern w:val="0"/>
           <w:sz w:val="21"/>
           <w:szCs w:val="21"/>
-          <w:lang w:val="en-GB" w:eastAsia="it-IT"/>
+          <w:lang w:eastAsia="it-IT"/>
           <w14:ligatures w14:val="none"/>
         </w:rPr>
         <w:t xml:space="preserve">    </w:t>
@@ -3461,7 +3461,7 @@
           <w:kern w:val="0"/>
           <w:sz w:val="21"/>
           <w:szCs w:val="21"/>
-          <w:lang w:val="en-GB" w:eastAsia="it-IT"/>
+          <w:lang w:eastAsia="it-IT"/>
           <w14:ligatures w14:val="none"/>
         </w:rPr>
       </w:pPr>
@@ -3484,7 +3484,7 @@
           <w:kern w:val="0"/>
           <w:sz w:val="21"/>
           <w:szCs w:val="21"/>
-          <w:lang w:val="en-GB" w:eastAsia="it-IT"/>
+          <w:lang w:eastAsia="it-IT"/>
           <w14:ligatures w14:val="none"/>
         </w:rPr>
         <w:t>&lt;/</w:t>
@@ -3496,7 +3496,7 @@
           <w:kern w:val="0"/>
           <w:sz w:val="21"/>
           <w:szCs w:val="21"/>
-          <w:lang w:val="en-GB" w:eastAsia="it-IT"/>
+          <w:lang w:eastAsia="it-IT"/>
           <w14:ligatures w14:val="none"/>
         </w:rPr>
         <w:t>dependency</w:t>
@@ -3508,7 +3508,7 @@
           <w:kern w:val="0"/>
           <w:sz w:val="21"/>
           <w:szCs w:val="21"/>
-          <w:lang w:val="en-GB" w:eastAsia="it-IT"/>
+          <w:lang w:eastAsia="it-IT"/>
           <w14:ligatures w14:val="none"/>
         </w:rPr>
         <w:t>&gt;</w:t>
@@ -3524,7 +3524,7 @@
           <w:kern w:val="0"/>
           <w:sz w:val="21"/>
           <w:szCs w:val="21"/>
-          <w:lang w:val="en-GB" w:eastAsia="it-IT"/>
+          <w:lang w:eastAsia="it-IT"/>
           <w14:ligatures w14:val="none"/>
         </w:rPr>
       </w:pPr>
@@ -3535,7 +3535,7 @@
           <w:kern w:val="0"/>
           <w:sz w:val="21"/>
           <w:szCs w:val="21"/>
-          <w:lang w:val="en-GB" w:eastAsia="it-IT"/>
+          <w:lang w:eastAsia="it-IT"/>
           <w14:ligatures w14:val="none"/>
         </w:rPr>
         <w:t xml:space="preserve">    </w:t>
@@ -3547,7 +3547,7 @@
           <w:kern w:val="0"/>
           <w:sz w:val="21"/>
           <w:szCs w:val="21"/>
-          <w:lang w:val="en-GB" w:eastAsia="it-IT"/>
+          <w:lang w:eastAsia="it-IT"/>
           <w14:ligatures w14:val="none"/>
         </w:rPr>
         <w:t>&lt;/</w:t>
@@ -3559,7 +3559,7 @@
           <w:kern w:val="0"/>
           <w:sz w:val="21"/>
           <w:szCs w:val="21"/>
-          <w:lang w:val="en-GB" w:eastAsia="it-IT"/>
+          <w:lang w:eastAsia="it-IT"/>
           <w14:ligatures w14:val="none"/>
         </w:rPr>
         <w:t>dependencies</w:t>
@@ -3571,7 +3571,7 @@
           <w:kern w:val="0"/>
           <w:sz w:val="21"/>
           <w:szCs w:val="21"/>
-          <w:lang w:val="en-GB" w:eastAsia="it-IT"/>
+          <w:lang w:eastAsia="it-IT"/>
           <w14:ligatures w14:val="none"/>
         </w:rPr>
         <w:t>&gt;</w:t>
@@ -3587,7 +3587,7 @@
           <w:kern w:val="0"/>
           <w:sz w:val="21"/>
           <w:szCs w:val="21"/>
-          <w:lang w:val="en-GB" w:eastAsia="it-IT"/>
+          <w:lang w:eastAsia="it-IT"/>
           <w14:ligatures w14:val="none"/>
         </w:rPr>
       </w:pPr>
@@ -3602,7 +3602,7 @@
           <w:kern w:val="0"/>
           <w:sz w:val="21"/>
           <w:szCs w:val="21"/>
-          <w:lang w:val="en-GB" w:eastAsia="it-IT"/>
+          <w:lang w:eastAsia="it-IT"/>
           <w14:ligatures w14:val="none"/>
         </w:rPr>
       </w:pPr>
@@ -3613,7 +3613,7 @@
           <w:kern w:val="0"/>
           <w:sz w:val="21"/>
           <w:szCs w:val="21"/>
-          <w:lang w:val="en-GB" w:eastAsia="it-IT"/>
+          <w:lang w:eastAsia="it-IT"/>
           <w14:ligatures w14:val="none"/>
         </w:rPr>
         <w:t>&lt;/</w:t>
@@ -3625,7 +3625,7 @@
           <w:kern w:val="0"/>
           <w:sz w:val="21"/>
           <w:szCs w:val="21"/>
-          <w:lang w:val="en-GB" w:eastAsia="it-IT"/>
+          <w:lang w:eastAsia="it-IT"/>
           <w14:ligatures w14:val="none"/>
         </w:rPr>
         <w:t>project</w:t>
@@ -3637,19 +3637,13 @@
           <w:kern w:val="0"/>
           <w:sz w:val="21"/>
           <w:szCs w:val="21"/>
-          <w:lang w:val="en-GB" w:eastAsia="it-IT"/>
+          <w:lang w:eastAsia="it-IT"/>
           <w14:ligatures w14:val="none"/>
         </w:rPr>
         <w:t>&gt;</w:t>
       </w:r>
     </w:p>
-    <w:p>
-      <w:pPr>
-        <w:rPr>
-          <w:lang w:val="en-GB"/>
-        </w:rPr>
-      </w:pPr>
-    </w:p>
+    <w:p/>
     <w:p>
       <w:pPr>
         <w:jc w:val="both"/>
@@ -6963,7 +6957,7 @@
         <w:t>tilizzare le librerie di itemis create per ottenere i nomi degli stati</w:t>
       </w:r>
       <w:r>
-        <w:t>,</w:t>
+        <w:t>;</w:t>
       </w:r>
     </w:p>
     <w:p>
@@ -6978,10 +6972,16 @@
         <w:t>g</w:t>
       </w:r>
       <w:r>
-        <w:t xml:space="preserve">enerare non solo il .java ma anche un .scxml </w:t>
-      </w:r>
-      <w:r>
-        <w:t>da cui ottenere i nomi degli stati,</w:t>
+        <w:t>enerare non solo il .java ma anche un .scxml</w:t>
+      </w:r>
+      <w:r>
+        <w:t xml:space="preserve">, </w:t>
+      </w:r>
+      <w:r>
+        <w:t>da cui ottenere i nomi degli stati</w:t>
+      </w:r>
+      <w:r>
+        <w:t>;</w:t>
       </w:r>
     </w:p>
     <w:p>
@@ -7001,7 +7001,7 @@
         <w:jc w:val="both"/>
       </w:pPr>
       <w:r>
-        <w:t xml:space="preserve">La prima soluzione non ha portato ha risultati per la difficoltà nel capire il funzionamento delle librerie (non documentate e nemmeno commentate). La seconda soluzione portava a leggere un file molto semplice ma </w:t>
+        <w:t xml:space="preserve">La prima soluzione non ha portato a risultati per la difficoltà nel capire il funzionamento delle librerie (non documentate e nemmeno commentate). La seconda soluzione portava a leggere un file molto semplice ma </w:t>
       </w:r>
       <w:r>
         <w:lastRenderedPageBreak/>
@@ -7013,7 +7013,13 @@
         <w:jc w:val="both"/>
       </w:pPr>
       <w:r>
-        <w:t>Inoltre, leggendo il file .ysc si sono ottenuti non solo i nomi degli stati (pronti per essere utilizzati in ambiente SCTUnit), ma anche il nome dello statchart (problema finora non affrontato, visto che si considerava uguale a quello del file contenete lo statchart).</w:t>
+        <w:t>Inoltre, leggendo il file .ysc si sono ottenuti non solo i nomi degli stati (pronti per essere utilizzati in ambiente SCTUnit), ma anche il nome dello statchart (problema finora non affrontato, visto che si considerava uguale a quello del file contenete lo statchart)</w:t>
+      </w:r>
+      <w:r>
+        <w:t xml:space="preserve"> e degli eventi</w:t>
+      </w:r>
+      <w:r>
+        <w:t>.</w:t>
       </w:r>
     </w:p>
     <w:p>
@@ -7021,7 +7027,45 @@
         <w:jc w:val="both"/>
       </w:pPr>
       <w:r>
-        <w:t>Per ciascun nome di stato, la sua versione utilizzata in java (enum tutto maiuscolo e con solo underscore) è stata ottenuta, così da poter mappare facilmente l’enum con il corretto nome.</w:t>
+        <w:t xml:space="preserve">Per ciascun nome di stato, la sua versione utilizzata in java (enum tutto maiuscolo e con solo underscore) è stata ottenuta, così da poter mappare facilmente l’enum con il corretto </w:t>
+      </w:r>
+      <w:r>
+        <w:t>stato</w:t>
+      </w:r>
+      <w:r>
+        <w:t>.</w:t>
+      </w:r>
+    </w:p>
+    <w:p>
+      <w:pPr>
+        <w:jc w:val="both"/>
+      </w:pPr>
+      <w:r>
+        <w:t xml:space="preserve">Per ciascun nome di </w:t>
+      </w:r>
+      <w:r>
+        <w:t>evento</w:t>
+      </w:r>
+      <w:r>
+        <w:t>, la sua versione utilizzata in java (</w:t>
+      </w:r>
+      <w:r>
+        <w:t>metodo con prima lettera maiuscola e preceduto da “raise</w:t>
+      </w:r>
+      <w:r>
+        <w:t xml:space="preserve">) è stata ottenuta, così da poter mappare facilmente </w:t>
+      </w:r>
+      <w:r>
+        <w:t>il metodo</w:t>
+      </w:r>
+      <w:r>
+        <w:t xml:space="preserve"> con il corretto </w:t>
+      </w:r>
+      <w:r>
+        <w:t>evento</w:t>
+      </w:r>
+      <w:r>
+        <w:t>.</w:t>
       </w:r>
     </w:p>
     <w:p>
@@ -7096,6 +7140,13 @@
         </w:rPr>
         <w:t>, numeri e underscore</w:t>
       </w:r>
+      <w:r>
+        <w:rPr>
+          <w:b/>
+          <w:bCs/>
+        </w:rPr>
+        <w:t>.</w:t>
+      </w:r>
     </w:p>
     <w:p>
       <w:pPr>
@@ -7145,6 +7196,9 @@
       <w:r>
         <w:t>, volendo anche altri caratteri ma non si ha la certezza di quali (esempio, no lettere accentate)</w:t>
       </w:r>
+      <w:r>
+        <w:t>.</w:t>
+      </w:r>
     </w:p>
     <w:p>
       <w:pPr>
@@ -7167,7 +7221,13 @@
         <w:t>I nomi degli eventi</w:t>
       </w:r>
       <w:r>
-        <w:t xml:space="preserve"> vengono gestiti abbastanza bene dall’editor stesso, se si inseriscono spazi, punti, caratteri strani (lettere accentate, cancelletti e cos’ via ma non underscore) viene segnalato un errore. L’unico problema è che devono essere tutti minuscoli, abbastanza limitante ma non troppo. </w:t>
+        <w:t xml:space="preserve"> vengono gestiti abbastanza bene dall’editor stesso, se si inseriscono spazi, punti, caratteri strani (lettere accentate, cancelletti e cos</w:t>
+      </w:r>
+      <w:r>
+        <w:t>ì</w:t>
+      </w:r>
+      <w:r>
+        <w:t xml:space="preserve"> via ma non underscore) viene segnalato un errore. </w:t>
       </w:r>
       <w:r>
         <w:sym w:font="Wingdings" w:char="F0E8"/>
@@ -7180,7 +7240,21 @@
           <w:b/>
           <w:bCs/>
         </w:rPr>
-        <w:t>event name: lettere MINUSCOLE, numeri e underscore.</w:t>
+        <w:t xml:space="preserve">event name: lettere </w:t>
+      </w:r>
+      <w:r>
+        <w:rPr>
+          <w:b/>
+          <w:bCs/>
+        </w:rPr>
+        <w:t>(maiuscole e minuscole)</w:t>
+      </w:r>
+      <w:r>
+        <w:rPr>
+          <w:b/>
+          <w:bCs/>
+        </w:rPr>
+        <w:t>, numeri e underscore.</w:t>
       </w:r>
     </w:p>
     <w:p>
@@ -7188,7 +7262,147 @@
         <w:jc w:val="both"/>
       </w:pPr>
       <w:r>
-        <w:t>Per verificare che comunque non ci siano problemi con il software visto che è stato pensato guardando ad una sola macchina, prima di procedere con la copertura di altri elementi dello statchart (come variabili, history ecc.) lo si vuole testare su diverse macchine.</w:t>
+        <w:t>È ancora possibile che qualcosa non funzioni:</w:t>
+      </w:r>
+    </w:p>
+    <w:p>
+      <w:pPr>
+        <w:pStyle w:val="Paragrafoelenco"/>
+        <w:numPr>
+          <w:ilvl w:val="0"/>
+          <w:numId w:val="12"/>
+        </w:numPr>
+        <w:jc w:val="both"/>
+        <w:rPr>
+          <w:b/>
+          <w:bCs/>
+        </w:rPr>
+      </w:pPr>
+      <w:r>
+        <w:t xml:space="preserve">Due stati (o regioni) o due eventi possono ancora portare ad </w:t>
+      </w:r>
+      <w:r>
+        <w:rPr>
+          <w:b/>
+          <w:bCs/>
+        </w:rPr>
+        <w:t>uno stesso elemento</w:t>
+      </w:r>
+      <w:r>
+        <w:t xml:space="preserve"> (enum o variabile e metodo) </w:t>
+      </w:r>
+      <w:r>
+        <w:rPr>
+          <w:b/>
+          <w:bCs/>
+        </w:rPr>
+        <w:t>in Java</w:t>
+      </w:r>
+      <w:r>
+        <w:t>, in tal caso quando si compila viene generato un errore (dal compilaore, tipo variabile già definita). Quindi non si pone il dubbio sull’inserimento dei dizionari di due elementi con la stessa chiave.</w:t>
+      </w:r>
+    </w:p>
+    <w:p>
+      <w:pPr>
+        <w:pStyle w:val="Paragrafoelenco"/>
+        <w:numPr>
+          <w:ilvl w:val="0"/>
+          <w:numId w:val="12"/>
+        </w:numPr>
+        <w:jc w:val="both"/>
+      </w:pPr>
+      <w:r>
+        <w:t>È possibile</w:t>
+      </w:r>
+      <w:r>
+        <w:t xml:space="preserve"> mettere in interface degli eventi (in event …) che non vengono utilizzati in nessuna transizione. In tal caso non vengono inseriti nel dizionario. </w:t>
+      </w:r>
+      <w:r>
+        <w:rPr>
+          <w:b/>
+          <w:bCs/>
+        </w:rPr>
+        <w:t>Prima di accedere a</w:t>
+      </w:r>
+      <w:r>
+        <w:rPr>
+          <w:b/>
+          <w:bCs/>
+        </w:rPr>
+        <w:t>i</w:t>
+      </w:r>
+      <w:r>
+        <w:rPr>
+          <w:b/>
+          <w:bCs/>
+        </w:rPr>
+        <w:t xml:space="preserve"> dizionari si verifica che la chiave sia presente, se non lo è</w:t>
+      </w:r>
+      <w:r>
+        <w:t>, come nel caso sopra</w:t>
+      </w:r>
+      <w:r>
+        <w:t xml:space="preserve"> (oppure se viene chiamato il nullstate nell’assert)</w:t>
+      </w:r>
+      <w:r>
+        <w:t xml:space="preserve">, </w:t>
+      </w:r>
+      <w:r>
+        <w:rPr>
+          <w:b/>
+          <w:bCs/>
+        </w:rPr>
+        <w:t>il metodo</w:t>
+      </w:r>
+      <w:r>
+        <w:t xml:space="preserve"> (raise o assert) </w:t>
+      </w:r>
+      <w:r>
+        <w:rPr>
+          <w:b/>
+          <w:bCs/>
+        </w:rPr>
+        <w:t>non viene considerato</w:t>
+      </w:r>
+      <w:r>
+        <w:t xml:space="preserve"> (non viene aggiunta l’azione al test case) ma </w:t>
+      </w:r>
+      <w:r>
+        <w:rPr>
+          <w:b/>
+          <w:bCs/>
+        </w:rPr>
+        <w:t>viene stampato a video</w:t>
+      </w:r>
+      <w:r>
+        <w:t xml:space="preserve">: </w:t>
+      </w:r>
+      <w:r>
+        <w:rPr>
+          <w:rFonts w:ascii="Courier New" w:hAnsi="Courier New" w:cs="Courier New"/>
+          <w:color w:val="000000"/>
+          <w:sz w:val="20"/>
+          <w:szCs w:val="20"/>
+          <w:shd w:val="clear" w:color="auto" w:fill="FFFFFF"/>
+        </w:rPr>
+        <w:t>test55: problems encountered in the translation, the test may fail</w:t>
+      </w:r>
+      <w:r>
+        <w:t>.</w:t>
+      </w:r>
+    </w:p>
+    <w:p>
+      <w:pPr>
+        <w:jc w:val="both"/>
+      </w:pPr>
+      <w:r>
+        <w:t>Per verificare che comunque non ci siano problemi con il software</w:t>
+      </w:r>
+      <w:r>
+        <w:t>,</w:t>
+      </w:r>
+      <w:r>
+        <w:t xml:space="preserve"> visto che è stato pensato guardando ad una sola macchina, prima di procedere con la copertura di altri elementi dello statchart (come variabili, history ecc.) lo si vuole testare su diverse macchine.</w:t>
       </w:r>
       <w:r>
         <w:t xml:space="preserve"> Anche eventi con guardie e azioni non sono stati gestiti.</w:t>
@@ -7207,7 +7421,13 @@
         <w:jc w:val="both"/>
       </w:pPr>
       <w:r>
-        <w:t>Il file .ysc è di tipo xmi (quindi un xml). Guardando ad uno di questi xml come esempio con BaseX, si è implementato il codice per leggere i nomi dello statechart e di stati ed eventi. Sono state fatte quindi alcune ipotesi ragionevoli, visto che non è presente documentazione a riguardo:</w:t>
+        <w:t xml:space="preserve">Il file .ysc è di tipo xmi (quindi un xml). Guardando </w:t>
+      </w:r>
+      <w:r>
+        <w:t xml:space="preserve">all’xml di uno statechart di esempio </w:t>
+      </w:r>
+      <w:r>
+        <w:t>con BaseX, si è implementato il codice per leggere i nomi dello statechart e di stati ed eventi. Sono state fatte quindi alcune ipotesi ragionevoli, visto che non è presente documentazione a riguardo:</w:t>
       </w:r>
     </w:p>
     <w:p>
@@ -7220,7 +7440,32 @@
         <w:jc w:val="both"/>
       </w:pPr>
       <w:r>
-        <w:t>Sad</w:t>
+        <w:lastRenderedPageBreak/>
+        <w:t xml:space="preserve">Nel file .ysc, le informazioni interessanti (i.e. la descrizione dello statechart, con nomi e dipendenze) si trova nel sotto albero con </w:t>
+      </w:r>
+      <w:r>
+        <w:rPr>
+          <w:b/>
+          <w:bCs/>
+        </w:rPr>
+        <w:t>radice l’unico nodo nel file con tag “</w:t>
+      </w:r>
+      <w:r>
+        <w:rPr>
+          <w:b/>
+          <w:bCs/>
+        </w:rPr>
+        <w:t>sgraph:Statechart</w:t>
+      </w:r>
+      <w:r>
+        <w:rPr>
+          <w:b/>
+          <w:bCs/>
+        </w:rPr>
+        <w:t>”</w:t>
+      </w:r>
+      <w:r>
+        <w:t>. Tale nodo ha un attributo “name” il cui valore è il nome dello statechart.</w:t>
       </w:r>
     </w:p>
     <w:p>
@@ -7233,7 +7478,7 @@
         <w:jc w:val="both"/>
       </w:pPr>
       <w:r>
-        <w:t>Asd</w:t>
+        <w:t xml:space="preserve">Tra i figli del nodo radice (del nostro sottoalbero di interesse), ci sono le regioni (quindi anche più di una) in cui si sviluppa lo statechart. </w:t>
       </w:r>
     </w:p>
     <w:p>
@@ -7246,7 +7491,13 @@
         <w:jc w:val="both"/>
       </w:pPr>
       <w:r>
-        <w:t>Asd</w:t>
+        <w:t xml:space="preserve">Le regioni sono </w:t>
+      </w:r>
+      <w:r>
+        <w:t>ELEMENT_NODE</w:t>
+      </w:r>
+      <w:r>
+        <w:t xml:space="preserve"> con tag “regions” e hanno un attributo “name” il cui valore è il nome della regione.</w:t>
       </w:r>
     </w:p>
     <w:p>
@@ -7259,7 +7510,110 @@
         <w:jc w:val="both"/>
       </w:pPr>
       <w:r>
-        <w:t>As</w:t>
+        <w:t>Gli stati</w:t>
+      </w:r>
+      <w:r>
+        <w:t xml:space="preserve"> sono </w:t>
+      </w:r>
+      <w:r>
+        <w:t>ELEMENT_NODE</w:t>
+      </w:r>
+      <w:r>
+        <w:t xml:space="preserve"> con tag “</w:t>
+      </w:r>
+      <w:r>
+        <w:t>vertices</w:t>
+      </w:r>
+      <w:r>
+        <w:t>” e hanno un attributo “</w:t>
+      </w:r>
+      <w:r>
+        <w:t>xsi:type</w:t>
+      </w:r>
+      <w:r>
+        <w:t xml:space="preserve">” il cui valore è il </w:t>
+      </w:r>
+      <w:r>
+        <w:t>tipo</w:t>
+      </w:r>
+      <w:r>
+        <w:t xml:space="preserve"> dello statechart</w:t>
+      </w:r>
+      <w:r>
+        <w:t>, alcuni di questi valori sono:</w:t>
+      </w:r>
+    </w:p>
+    <w:p>
+      <w:pPr>
+        <w:pStyle w:val="Paragrafoelenco"/>
+        <w:numPr>
+          <w:ilvl w:val="1"/>
+          <w:numId w:val="11"/>
+        </w:numPr>
+        <w:jc w:val="both"/>
+      </w:pPr>
+      <w:r>
+        <w:t>"sgraph:State"</w:t>
+      </w:r>
+      <w:r>
+        <w:t xml:space="preserve"> per gli stati normali, in questo caso il nodo ha </w:t>
+      </w:r>
+      <w:r>
+        <w:t>un attributo “name” il cui valore è il nome dell</w:t>
+      </w:r>
+      <w:r>
+        <w:t>o stato</w:t>
+      </w:r>
+      <w:r>
+        <w:t>.</w:t>
+      </w:r>
+    </w:p>
+    <w:p>
+      <w:pPr>
+        <w:pStyle w:val="Paragrafoelenco"/>
+        <w:numPr>
+          <w:ilvl w:val="1"/>
+          <w:numId w:val="11"/>
+        </w:numPr>
+        <w:jc w:val="both"/>
+      </w:pPr>
+      <w:r>
+        <w:t>"sgraph:Entry"</w:t>
+      </w:r>
+      <w:r>
+        <w:t>.</w:t>
+      </w:r>
+    </w:p>
+    <w:p>
+      <w:pPr>
+        <w:pStyle w:val="Paragrafoelenco"/>
+        <w:numPr>
+          <w:ilvl w:val="1"/>
+          <w:numId w:val="11"/>
+        </w:numPr>
+        <w:jc w:val="both"/>
+      </w:pPr>
+      <w:r>
+        <w:t>"sgraph:FinalState"</w:t>
+      </w:r>
+      <w:r>
+        <w:t>.</w:t>
+      </w:r>
+    </w:p>
+    <w:p>
+      <w:pPr>
+        <w:pStyle w:val="Paragrafoelenco"/>
+        <w:numPr>
+          <w:ilvl w:val="1"/>
+          <w:numId w:val="11"/>
+        </w:numPr>
+        <w:jc w:val="both"/>
+      </w:pPr>
+      <w:r>
+        <w:t>"sgraph:Synchronization"</w:t>
+      </w:r>
+      <w:r>
+        <w:t>.</w:t>
       </w:r>
     </w:p>
     <w:p>
@@ -7272,7 +7626,50 @@
         <w:jc w:val="both"/>
       </w:pPr>
       <w:r>
-        <w:t>Das</w:t>
+        <w:t xml:space="preserve">Per ogni nodo si vistano solo i nodi figli di tipo </w:t>
+      </w:r>
+      <w:r>
+        <w:t>ELEMENT_NODE</w:t>
+      </w:r>
+      <w:r>
+        <w:t xml:space="preserve"> e con tag “regions” o “vertices”</w:t>
+      </w:r>
+      <w:r>
+        <w:t>. Quindi</w:t>
+      </w:r>
+      <w:r>
+        <w:t>,</w:t>
+      </w:r>
+      <w:r>
+        <w:t xml:space="preserve"> </w:t>
+      </w:r>
+      <w:r>
+        <w:rPr>
+          <w:b/>
+          <w:bCs/>
+        </w:rPr>
+        <w:t>gli unici nodi visitati sono regioni e stati</w:t>
+      </w:r>
+      <w:r>
+        <w:t>. Se il nodo è una regione, si verifica se sia contenuto uno stato finale (si assume che gli stati finali possano essere solo nelle regioni e uno per regione), per cui deve esser</w:t>
+      </w:r>
+      <w:r>
+        <w:t>n</w:t>
+      </w:r>
+      <w:r>
+        <w:t>e ottenuto il nome. Se il nodo è uno stato (qualsiasi) si controllano le transizioni uscenti (si assume che solo i nodi “vertices”, ossia gli stati, possano avere transizioni in uscita), per cui il nome dell’evento deve essere ottenuto. Inoltre, se lo stato è “normale” (</w:t>
+      </w:r>
+      <w:r>
+        <w:t>xsi:type</w:t>
+      </w:r>
+      <w:r>
+        <w:t xml:space="preserve"> uguale a </w:t>
+      </w:r>
+      <w:r>
+        <w:t>sgraph:State</w:t>
+      </w:r>
+      <w:r>
+        <w:t>) se ne ottiene il nome.</w:t>
       </w:r>
     </w:p>
     <w:p>
@@ -7285,7 +7682,107 @@
         <w:jc w:val="both"/>
       </w:pPr>
       <w:r>
-        <w:t>d</w:t>
+        <w:t>Le transizioni</w:t>
+      </w:r>
+      <w:r>
+        <w:t xml:space="preserve"> sono </w:t>
+      </w:r>
+      <w:r>
+        <w:t>ELEMENT_NODE</w:t>
+      </w:r>
+      <w:r>
+        <w:t xml:space="preserve"> con tag “</w:t>
+      </w:r>
+      <w:r>
+        <w:t>outgoingTransitions</w:t>
+      </w:r>
+      <w:r>
+        <w:t>”</w:t>
+      </w:r>
+      <w:r>
+        <w:t xml:space="preserve"> e hanno </w:t>
+      </w:r>
+      <w:r>
+        <w:t>l’</w:t>
+      </w:r>
+      <w:r>
+        <w:t>attributo</w:t>
+      </w:r>
+      <w:r>
+        <w:t xml:space="preserve"> </w:t>
+      </w:r>
+      <w:r>
+        <w:t>“</w:t>
+      </w:r>
+      <w:r>
+        <w:t>specification</w:t>
+      </w:r>
+      <w:r>
+        <w:t>”</w:t>
+      </w:r>
+      <w:r>
+        <w:t>,</w:t>
+      </w:r>
+      <w:r>
+        <w:t xml:space="preserve"> il cui valore rappresenta il </w:t>
+      </w:r>
+      <w:r>
+        <w:t>nome</w:t>
+      </w:r>
+      <w:r>
+        <w:t xml:space="preserve"> dell’evento che triggera la transizione. Tale attributo </w:t>
+      </w:r>
+      <w:r>
+        <w:t xml:space="preserve">sembra </w:t>
+      </w:r>
+      <w:r>
+        <w:t xml:space="preserve">esserci </w:t>
+      </w:r>
+      <w:r>
+        <w:t>sempre (anche se mi sembra che in alcuni casi non c’era, motivo per cui viene fatto un controllo)</w:t>
+      </w:r>
+      <w:r>
+        <w:t xml:space="preserve"> </w:t>
+      </w:r>
+      <w:r>
+        <w:t xml:space="preserve">ma può avere valore pari alla stringa vuota “” </w:t>
+      </w:r>
+      <w:r>
+        <w:t>(ad esempio, nelle transizioni in uscita da stati iniziali)</w:t>
+      </w:r>
+      <w:r>
+        <w:t>.</w:t>
+      </w:r>
+    </w:p>
+    <w:p>
+      <w:pPr>
+        <w:pStyle w:val="Paragrafoelenco"/>
+        <w:numPr>
+          <w:ilvl w:val="0"/>
+          <w:numId w:val="11"/>
+        </w:numPr>
+        <w:jc w:val="both"/>
+      </w:pPr>
+      <w:r>
+        <w:t xml:space="preserve">Per ottenere il full name di uno stato “normale” o “finale”, si sale verso i padri. </w:t>
+      </w:r>
+      <w:r>
+        <w:rPr>
+          <w:b/>
+          <w:bCs/>
+        </w:rPr>
+        <w:t>Ogni padre sarà un altro stato normale o una regione</w:t>
+      </w:r>
+      <w:r>
+        <w:t>. In entrambi casi avrà un attributo name da usare. Nell’ottenimento di tale nome, tutti i caratteri NON alfanumerici vengono sostituiti da un underscore.</w:t>
+      </w:r>
+    </w:p>
+    <w:p>
+      <w:pPr>
+        <w:jc w:val="both"/>
+      </w:pPr>
+      <w:r>
+        <w:t>Guarda direttamente il codice nella classe statechart/statechart.java con l’aiuto di BaseX su uno statechart di esempio per capire di cosa si sta parlando.</w:t>
       </w:r>
     </w:p>
     <w:p>
@@ -7346,7 +7843,6 @@
         </w:numPr>
       </w:pPr>
       <w:r>
-        <w:lastRenderedPageBreak/>
         <w:t xml:space="preserve">Per statechart complessi </w:t>
       </w:r>
       <w:r>
@@ -7395,7 +7891,11 @@
         <w:t xml:space="preserve">problemi è stata individuata nel fornire a Evosuite una classe “semplificata” (o meglio, modificata) che agevoli il suo lavoro. La prima idea (e per ora l’unica) è quella di rendere private tutti i metodi protected (con javaparser). Questo </w:t>
       </w:r>
       <w:r>
-        <w:t>porta ad avere metodi di test che chiamano solo metodi pubblici dell’implementazione java, ossia quei metodi con un corrispettivo elemento in ambiente Statechart/SCTUnit. Quindi</w:t>
+        <w:t xml:space="preserve">porta ad avere metodi di test che chiamano solo metodi pubblici </w:t>
+      </w:r>
+      <w:r>
+        <w:lastRenderedPageBreak/>
+        <w:t>dell’implementazione java, ossia quei metodi con un corrispettivo elemento in ambiente Statechart/SCTUnit. Quindi</w:t>
       </w:r>
       <w:r>
         <w:t xml:space="preserve"> non </w:t>
@@ -7797,13 +8297,8 @@
     </w:p>
     <w:p>
       <w:r>
-        <w:rPr>
-          <w:noProof/>
-        </w:rPr>
-      </w:r>
-      <w:r>
         <w:pict w14:anchorId="39B06AF5">
-          <v:group id="Gruppo 1" o:spid="_x0000_s1026" style="width:330.85pt;height:301.7pt;mso-position-horizontal-relative:char;mso-position-vertical-relative:line" coordsize="57082,47616" o:gfxdata="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">
+          <v:group id="Gruppo 1" o:spid="_x0000_s1026" style="width:330.85pt;height:301.7pt;mso-position-horizontal-relative:char;mso-position-vertical-relative:line" coordsize="57082,47616">
             <v:shapetype id="_x0000_t75" coordsize="21600,21600" o:spt="75" o:preferrelative="t" path="m@4@5l@4@11@9@11@9@5xe" filled="f" stroked="f">
               <v:stroke joinstyle="miter"/>
               <v:formulas>
@@ -14985,7 +15480,13 @@
         </w:numPr>
       </w:pPr>
       <w:r>
-        <w:t>Un po’ di refactoring e miglio ottenimento delle stringhe in input (come se fosse un jar serio con -m e cose del genere.</w:t>
+        <w:t>Un po’ di refactoring e miglio</w:t>
+      </w:r>
+      <w:r>
+        <w:t>r</w:t>
+      </w:r>
+      <w:r>
+        <w:t xml:space="preserve"> ottenimento delle stringhe in input (come se fosse un jar serio con -m e cose del genere.</w:t>
       </w:r>
     </w:p>
     <w:p>
@@ -14997,6 +15498,30 @@
         </w:numPr>
       </w:pPr>
       <w:r>
+        <w:t>Migliorare il file in uscita eliminando test inutili, ad esempio quelli vuoti.</w:t>
+      </w:r>
+    </w:p>
+    <w:p/>
+    <w:p/>
+    <w:p/>
+    <w:p/>
+    <w:p/>
+    <w:p/>
+    <w:p/>
+    <w:p/>
+    <w:p/>
+    <w:p/>
+    <w:p/>
+    <w:p/>
+    <w:p>
+      <w:pPr>
+        <w:pStyle w:val="Paragrafoelenco"/>
+        <w:numPr>
+          <w:ilvl w:val="0"/>
+          <w:numId w:val="3"/>
+        </w:numPr>
+      </w:pPr>
+      <w:r>
         <w:rPr>
           <w:b/>
           <w:bCs/>
@@ -15021,11 +15546,7 @@
         <w:t>Intanto procedi con (1) trasformazione per aiutare/focalizzare evosuite e (2) lettura dei modelli per ricostruire l'sct corretto (ad esempio con i nomi maiuscoli/minuscoli ...</w:t>
       </w:r>
       <w:r>
-        <w:t xml:space="preserve">)”. Il punto (1) è stato fatto, bisogna fare il punto (2), partendo dalle </w:t>
-      </w:r>
-      <w:r>
-        <w:lastRenderedPageBreak/>
-        <w:t>librerie di itemis create:</w:t>
+        <w:t>)”. Il punto (1) è stato fatto, bisogna fare il punto (2), partendo dalle librerie di itemis create:</w:t>
       </w:r>
       <w:r>
         <w:t xml:space="preserve"> </w:t>
@@ -15694,7 +16215,7 @@
         <w:rFonts w:ascii="Symbol" w:hAnsi="Symbol" w:hint="default"/>
       </w:rPr>
     </w:lvl>
-    <w:lvl w:ilvl="1" w:tplc="08090003" w:tentative="1">
+    <w:lvl w:ilvl="1" w:tplc="08090003">
       <w:start w:val="1"/>
       <w:numFmt w:val="bullet"/>
       <w:lvlText w:val="o"/>
@@ -16163,6 +16684,119 @@
     </w:lvl>
   </w:abstractNum>
   <w:abstractNum w:abstractNumId="10" w15:restartNumberingAfterBreak="0">
+    <w:nsid w:val="6DDF4662"/>
+    <w:multiLevelType w:val="hybridMultilevel"/>
+    <w:tmpl w:val="A22C1CAA"/>
+    <w:lvl w:ilvl="0" w:tplc="08090001">
+      <w:start w:val="1"/>
+      <w:numFmt w:val="bullet"/>
+      <w:lvlText w:val=""/>
+      <w:lvlJc w:val="left"/>
+      <w:pPr>
+        <w:ind w:left="720" w:hanging="360"/>
+      </w:pPr>
+      <w:rPr>
+        <w:rFonts w:ascii="Symbol" w:hAnsi="Symbol" w:hint="default"/>
+      </w:rPr>
+    </w:lvl>
+    <w:lvl w:ilvl="1" w:tplc="08090003" w:tentative="1">
+      <w:start w:val="1"/>
+      <w:numFmt w:val="bullet"/>
+      <w:lvlText w:val="o"/>
+      <w:lvlJc w:val="left"/>
+      <w:pPr>
+        <w:ind w:left="1440" w:hanging="360"/>
+      </w:pPr>
+      <w:rPr>
+        <w:rFonts w:ascii="Courier New" w:hAnsi="Courier New" w:cs="Courier New" w:hint="default"/>
+      </w:rPr>
+    </w:lvl>
+    <w:lvl w:ilvl="2" w:tplc="08090005" w:tentative="1">
+      <w:start w:val="1"/>
+      <w:numFmt w:val="bullet"/>
+      <w:lvlText w:val=""/>
+      <w:lvlJc w:val="left"/>
+      <w:pPr>
+        <w:ind w:left="2160" w:hanging="360"/>
+      </w:pPr>
+      <w:rPr>
+        <w:rFonts w:ascii="Wingdings" w:hAnsi="Wingdings" w:hint="default"/>
+      </w:rPr>
+    </w:lvl>
+    <w:lvl w:ilvl="3" w:tplc="08090001" w:tentative="1">
+      <w:start w:val="1"/>
+      <w:numFmt w:val="bullet"/>
+      <w:lvlText w:val=""/>
+      <w:lvlJc w:val="left"/>
+      <w:pPr>
+        <w:ind w:left="2880" w:hanging="360"/>
+      </w:pPr>
+      <w:rPr>
+        <w:rFonts w:ascii="Symbol" w:hAnsi="Symbol" w:hint="default"/>
+      </w:rPr>
+    </w:lvl>
+    <w:lvl w:ilvl="4" w:tplc="08090003" w:tentative="1">
+      <w:start w:val="1"/>
+      <w:numFmt w:val="bullet"/>
+      <w:lvlText w:val="o"/>
+      <w:lvlJc w:val="left"/>
+      <w:pPr>
+        <w:ind w:left="3600" w:hanging="360"/>
+      </w:pPr>
+      <w:rPr>
+        <w:rFonts w:ascii="Courier New" w:hAnsi="Courier New" w:cs="Courier New" w:hint="default"/>
+      </w:rPr>
+    </w:lvl>
+    <w:lvl w:ilvl="5" w:tplc="08090005" w:tentative="1">
+      <w:start w:val="1"/>
+      <w:numFmt w:val="bullet"/>
+      <w:lvlText w:val=""/>
+      <w:lvlJc w:val="left"/>
+      <w:pPr>
+        <w:ind w:left="4320" w:hanging="360"/>
+      </w:pPr>
+      <w:rPr>
+        <w:rFonts w:ascii="Wingdings" w:hAnsi="Wingdings" w:hint="default"/>
+      </w:rPr>
+    </w:lvl>
+    <w:lvl w:ilvl="6" w:tplc="08090001" w:tentative="1">
+      <w:start w:val="1"/>
+      <w:numFmt w:val="bullet"/>
+      <w:lvlText w:val=""/>
+      <w:lvlJc w:val="left"/>
+      <w:pPr>
+        <w:ind w:left="5040" w:hanging="360"/>
+      </w:pPr>
+      <w:rPr>
+        <w:rFonts w:ascii="Symbol" w:hAnsi="Symbol" w:hint="default"/>
+      </w:rPr>
+    </w:lvl>
+    <w:lvl w:ilvl="7" w:tplc="08090003" w:tentative="1">
+      <w:start w:val="1"/>
+      <w:numFmt w:val="bullet"/>
+      <w:lvlText w:val="o"/>
+      <w:lvlJc w:val="left"/>
+      <w:pPr>
+        <w:ind w:left="5760" w:hanging="360"/>
+      </w:pPr>
+      <w:rPr>
+        <w:rFonts w:ascii="Courier New" w:hAnsi="Courier New" w:cs="Courier New" w:hint="default"/>
+      </w:rPr>
+    </w:lvl>
+    <w:lvl w:ilvl="8" w:tplc="08090005" w:tentative="1">
+      <w:start w:val="1"/>
+      <w:numFmt w:val="bullet"/>
+      <w:lvlText w:val=""/>
+      <w:lvlJc w:val="left"/>
+      <w:pPr>
+        <w:ind w:left="6480" w:hanging="360"/>
+      </w:pPr>
+      <w:rPr>
+        <w:rFonts w:ascii="Wingdings" w:hAnsi="Wingdings" w:hint="default"/>
+      </w:rPr>
+    </w:lvl>
+  </w:abstractNum>
+  <w:abstractNum w:abstractNumId="11" w15:restartNumberingAfterBreak="0">
     <w:nsid w:val="75022D88"/>
     <w:multiLevelType w:val="hybridMultilevel"/>
     <w:tmpl w:val="D374A596"/>
@@ -16282,7 +16916,7 @@
     <w:abstractNumId w:val="6"/>
   </w:num>
   <w:num w:numId="3" w16cid:durableId="439374148">
-    <w:abstractNumId w:val="10"/>
+    <w:abstractNumId w:val="11"/>
   </w:num>
   <w:num w:numId="4" w16cid:durableId="1012951936">
     <w:abstractNumId w:val="7"/>
@@ -16307,6 +16941,9 @@
   </w:num>
   <w:num w:numId="11" w16cid:durableId="1413237359">
     <w:abstractNumId w:val="5"/>
+  </w:num>
+  <w:num w:numId="12" w16cid:durableId="971980756">
+    <w:abstractNumId w:val="10"/>
   </w:num>
 </w:numbering>
 </file>

</xml_diff>

<commit_message>
started work on CLI
</commit_message>
<xml_diff>
--- a/doc/Appunti generali.docx
+++ b/doc/Appunti generali.docx
@@ -7041,31 +7041,7 @@
         <w:jc w:val="both"/>
       </w:pPr>
       <w:r>
-        <w:t xml:space="preserve">Per ciascun nome di </w:t>
-      </w:r>
-      <w:r>
-        <w:t>evento</w:t>
-      </w:r>
-      <w:r>
-        <w:t>, la sua versione utilizzata in java (</w:t>
-      </w:r>
-      <w:r>
-        <w:t>metodo con prima lettera maiuscola e preceduto da “raise</w:t>
-      </w:r>
-      <w:r>
-        <w:t xml:space="preserve">) è stata ottenuta, così da poter mappare facilmente </w:t>
-      </w:r>
-      <w:r>
-        <w:t>il metodo</w:t>
-      </w:r>
-      <w:r>
-        <w:t xml:space="preserve"> con il corretto </w:t>
-      </w:r>
-      <w:r>
-        <w:t>evento</w:t>
-      </w:r>
-      <w:r>
-        <w:t>.</w:t>
+        <w:t>Per ciascun nome di evento, la sua versione utilizzata in java (metodo con prima lettera maiuscola e preceduto da “raise) è stata ottenuta, così da poter mappare facilmente il metodo con il corretto evento.</w:t>
       </w:r>
     </w:p>
     <w:p>
@@ -7448,21 +7424,7 @@
           <w:b/>
           <w:bCs/>
         </w:rPr>
-        <w:t>radice l’unico nodo nel file con tag “</w:t>
-      </w:r>
-      <w:r>
-        <w:rPr>
-          <w:b/>
-          <w:bCs/>
-        </w:rPr>
-        <w:t>sgraph:Statechart</w:t>
-      </w:r>
-      <w:r>
-        <w:rPr>
-          <w:b/>
-          <w:bCs/>
-        </w:rPr>
-        <w:t>”</w:t>
+        <w:t>radice l’unico nodo nel file con tag “sgraph:Statechart”</w:t>
       </w:r>
       <w:r>
         <w:t>. Tale nodo ha un attributo “name” il cui valore è il nome dello statechart.</w:t>
@@ -7510,37 +7472,19 @@
         <w:jc w:val="both"/>
       </w:pPr>
       <w:r>
-        <w:t>Gli stati</w:t>
-      </w:r>
-      <w:r>
-        <w:t xml:space="preserve"> sono </w:t>
+        <w:t xml:space="preserve">Gli stati sono </w:t>
       </w:r>
       <w:r>
         <w:t>ELEMENT_NODE</w:t>
       </w:r>
       <w:r>
-        <w:t xml:space="preserve"> con tag “</w:t>
-      </w:r>
-      <w:r>
-        <w:t>vertices</w:t>
-      </w:r>
-      <w:r>
-        <w:t>” e hanno un attributo “</w:t>
+        <w:t xml:space="preserve"> con tag “vertices” e hanno un attributo “</w:t>
       </w:r>
       <w:r>
         <w:t>xsi:type</w:t>
       </w:r>
       <w:r>
-        <w:t xml:space="preserve">” il cui valore è il </w:t>
-      </w:r>
-      <w:r>
-        <w:t>tipo</w:t>
-      </w:r>
-      <w:r>
-        <w:t xml:space="preserve"> dello statechart</w:t>
-      </w:r>
-      <w:r>
-        <w:t>, alcuni di questi valori sono:</w:t>
+        <w:t>” il cui valore è il tipo dello statechart, alcuni di questi valori sono:</w:t>
       </w:r>
     </w:p>
     <w:p>
@@ -7556,16 +7500,7 @@
         <w:t>"sgraph:State"</w:t>
       </w:r>
       <w:r>
-        <w:t xml:space="preserve"> per gli stati normali, in questo caso il nodo ha </w:t>
-      </w:r>
-      <w:r>
-        <w:t>un attributo “name” il cui valore è il nome dell</w:t>
-      </w:r>
-      <w:r>
-        <w:t>o stato</w:t>
-      </w:r>
-      <w:r>
-        <w:t>.</w:t>
+        <w:t xml:space="preserve"> per gli stati normali, in questo caso il nodo ha un attributo “name” il cui valore è il nome dello stato.</w:t>
       </w:r>
     </w:p>
     <w:p>
@@ -7682,76 +7617,58 @@
         <w:jc w:val="both"/>
       </w:pPr>
       <w:r>
-        <w:t>Le transizioni</w:t>
-      </w:r>
-      <w:r>
-        <w:t xml:space="preserve"> sono </w:t>
+        <w:t xml:space="preserve">Le transizioni sono </w:t>
       </w:r>
       <w:r>
         <w:t>ELEMENT_NODE</w:t>
       </w:r>
       <w:r>
-        <w:t xml:space="preserve"> con tag “</w:t>
-      </w:r>
-      <w:r>
-        <w:t>outgoingTransitions</w:t>
+        <w:t xml:space="preserve"> con tag “outgoingTransitions” e hanno </w:t>
+      </w:r>
+      <w:r>
+        <w:t>l’</w:t>
+      </w:r>
+      <w:r>
+        <w:t>attributo</w:t>
+      </w:r>
+      <w:r>
+        <w:t xml:space="preserve"> </w:t>
+      </w:r>
+      <w:r>
+        <w:t>“</w:t>
+      </w:r>
+      <w:r>
+        <w:t>specification</w:t>
       </w:r>
       <w:r>
         <w:t>”</w:t>
       </w:r>
       <w:r>
-        <w:t xml:space="preserve"> e hanno </w:t>
-      </w:r>
-      <w:r>
-        <w:t>l’</w:t>
-      </w:r>
-      <w:r>
-        <w:t>attributo</w:t>
+        <w:t>,</w:t>
+      </w:r>
+      <w:r>
+        <w:t xml:space="preserve"> il cui valore rappresenta il </w:t>
+      </w:r>
+      <w:r>
+        <w:t>nome</w:t>
+      </w:r>
+      <w:r>
+        <w:t xml:space="preserve"> dell’evento che triggera la transizione. Tale attributo </w:t>
+      </w:r>
+      <w:r>
+        <w:t xml:space="preserve">sembra </w:t>
+      </w:r>
+      <w:r>
+        <w:t xml:space="preserve">esserci </w:t>
+      </w:r>
+      <w:r>
+        <w:t>sempre (anche se mi sembra che in alcuni casi non c’era, motivo per cui viene fatto un controllo)</w:t>
       </w:r>
       <w:r>
         <w:t xml:space="preserve"> </w:t>
       </w:r>
       <w:r>
-        <w:t>“</w:t>
-      </w:r>
-      <w:r>
-        <w:t>specification</w:t>
-      </w:r>
-      <w:r>
-        <w:t>”</w:t>
-      </w:r>
-      <w:r>
-        <w:t>,</w:t>
-      </w:r>
-      <w:r>
-        <w:t xml:space="preserve"> il cui valore rappresenta il </w:t>
-      </w:r>
-      <w:r>
-        <w:t>nome</w:t>
-      </w:r>
-      <w:r>
-        <w:t xml:space="preserve"> dell’evento che triggera la transizione. Tale attributo </w:t>
-      </w:r>
-      <w:r>
-        <w:t xml:space="preserve">sembra </w:t>
-      </w:r>
-      <w:r>
-        <w:t xml:space="preserve">esserci </w:t>
-      </w:r>
-      <w:r>
-        <w:t>sempre (anche se mi sembra che in alcuni casi non c’era, motivo per cui viene fatto un controllo)</w:t>
-      </w:r>
-      <w:r>
-        <w:t xml:space="preserve"> </w:t>
-      </w:r>
-      <w:r>
-        <w:t xml:space="preserve">ma può avere valore pari alla stringa vuota “” </w:t>
-      </w:r>
-      <w:r>
-        <w:t>(ad esempio, nelle transizioni in uscita da stati iniziali)</w:t>
-      </w:r>
-      <w:r>
-        <w:t>.</w:t>
+        <w:t>ma può avere valore pari alla stringa vuota “” (ad esempio, nelle transizioni in uscita da stati iniziali).</w:t>
       </w:r>
     </w:p>
     <w:p>
@@ -14230,45 +14147,20 @@
         </w:rPr>
         <w:t xml:space="preserve">, </w:t>
       </w:r>
-      <w:r>
-        <w:rPr>
-          <w:rStyle w:val="Collegamentoipertestuale"/>
-          <w:lang w:val="en-GB"/>
-        </w:rPr>
-        <w:t>https://commons.apache.org/proper/commons-scxml/javadocs/0.9/overview-summary.html</w:t>
-      </w:r>
+      <w:hyperlink r:id="rId49" w:history="1">
+        <w:r>
+          <w:rPr>
+            <w:rStyle w:val="Collegamentoipertestuale"/>
+            <w:lang w:val="en-GB"/>
+          </w:rPr>
+          <w:t>https://commons.apache.org/proper/commons-scxml/javadocs/0.9/overview-summary.html</w:t>
+        </w:r>
+      </w:hyperlink>
       <w:r>
         <w:rPr>
           <w:lang w:val="en-GB"/>
         </w:rPr>
         <w:t>;</w:t>
-      </w:r>
-    </w:p>
-    <w:p>
-      <w:pPr>
-        <w:jc w:val="both"/>
-        <w:rPr>
-          <w:lang w:val="en-GB"/>
-        </w:rPr>
-      </w:pPr>
-    </w:p>
-    <w:p>
-      <w:pPr>
-        <w:rPr>
-          <w:b/>
-          <w:bCs/>
-          <w:sz w:val="32"/>
-          <w:szCs w:val="32"/>
-        </w:rPr>
-      </w:pPr>
-      <w:r>
-        <w:rPr>
-          <w:b/>
-          <w:bCs/>
-          <w:sz w:val="32"/>
-          <w:szCs w:val="32"/>
-        </w:rPr>
-        <w:t>TODO</w:t>
       </w:r>
     </w:p>
     <w:p>
@@ -14278,6 +14170,85 @@
           <w:ilvl w:val="0"/>
           <w:numId w:val="3"/>
         </w:numPr>
+        <w:rPr>
+          <w:lang w:val="en-GB"/>
+        </w:rPr>
+      </w:pPr>
+      <w:r>
+        <w:rPr>
+          <w:lang w:val="en-GB"/>
+        </w:rPr>
+        <w:t>Apache CLI commons</w:t>
+      </w:r>
+      <w:r>
+        <w:rPr>
+          <w:lang w:val="en-GB"/>
+        </w:rPr>
+        <w:t xml:space="preserve">: </w:t>
+      </w:r>
+      <w:hyperlink r:id="rId50" w:history="1">
+        <w:r>
+          <w:rPr>
+            <w:rStyle w:val="Collegamentoipertestuale"/>
+            <w:lang w:val="en-GB"/>
+          </w:rPr>
+          <w:t>https://commons.apache.org/proper/commons-cli/index.html</w:t>
+        </w:r>
+      </w:hyperlink>
+      <w:r>
+        <w:rPr>
+          <w:lang w:val="en-GB"/>
+        </w:rPr>
+        <w:t>;</w:t>
+      </w:r>
+    </w:p>
+    <w:p>
+      <w:pPr>
+        <w:pStyle w:val="Paragrafoelenco"/>
+        <w:numPr>
+          <w:ilvl w:val="0"/>
+          <w:numId w:val="3"/>
+        </w:numPr>
+      </w:pPr>
+      <w:r>
+        <w:lastRenderedPageBreak/>
+        <w:t xml:space="preserve">Guarda in generale tutte le </w:t>
+      </w:r>
+      <w:r>
+        <w:t>librerie utilizzate.</w:t>
+      </w:r>
+    </w:p>
+    <w:p>
+      <w:pPr>
+        <w:jc w:val="both"/>
+      </w:pPr>
+    </w:p>
+    <w:p>
+      <w:pPr>
+        <w:rPr>
+          <w:b/>
+          <w:bCs/>
+          <w:sz w:val="32"/>
+          <w:szCs w:val="32"/>
+        </w:rPr>
+      </w:pPr>
+      <w:r>
+        <w:rPr>
+          <w:b/>
+          <w:bCs/>
+          <w:sz w:val="32"/>
+          <w:szCs w:val="32"/>
+        </w:rPr>
+        <w:t>TODO</w:t>
+      </w:r>
+    </w:p>
+    <w:p>
+      <w:pPr>
+        <w:pStyle w:val="Paragrafoelenco"/>
+        <w:numPr>
+          <w:ilvl w:val="0"/>
+          <w:numId w:val="3"/>
+        </w:numPr>
       </w:pPr>
       <w:r>
         <w:t>Ma</w:t>
@@ -14309,7 +14280,7 @@
       <w:r>
         <w:t xml:space="preserve">Per info sulle operations guarda </w:t>
       </w:r>
-      <w:hyperlink r:id="rId49" w:anchor="codegen_java_operation_callback" w:history="1">
+      <w:hyperlink r:id="rId51" w:anchor="codegen_java_operation_callback" w:history="1">
         <w:r>
           <w:rPr>
             <w:rStyle w:val="Collegamentoipertestuale"/>
@@ -14351,7 +14322,7 @@
       <w:r>
         <w:t xml:space="preserve">: al link </w:t>
       </w:r>
-      <w:hyperlink r:id="rId50" w:anchor="sclang_cyclebased" w:history="1">
+      <w:hyperlink r:id="rId52" w:anchor="sclang_cyclebased" w:history="1">
         <w:r>
           <w:rPr>
             <w:rStyle w:val="Collegamentoipertestuale"/>
@@ -14408,7 +14379,7 @@
         </w:rPr>
         <w:t> annotation specifies that the </w:t>
       </w:r>
-      <w:hyperlink r:id="rId51" w:anchor="codegen_execution_schemes" w:history="1">
+      <w:hyperlink r:id="rId53" w:anchor="codegen_execution_schemes" w:history="1">
         <w:r>
           <w:rPr>
             <w:rStyle w:val="Enfasicorsivo"/>
@@ -14550,7 +14521,7 @@
         </w:rPr>
         <w:t> indicates the suggested period of time between two successive run-to-completion steps in milliseconds. Only the </w:t>
       </w:r>
-      <w:hyperlink r:id="rId52" w:anchor="simu_simulating_statecharts" w:history="1">
+      <w:hyperlink r:id="rId54" w:anchor="simu_simulating_statecharts" w:history="1">
         <w:r>
           <w:rPr>
             <w:rStyle w:val="Collegamentoipertestuale"/>
@@ -14571,7 +14542,7 @@
         </w:rPr>
         <w:t> and the </w:t>
       </w:r>
-      <w:hyperlink r:id="rId53" w:anchor="sctunit_the_sctunit_language" w:history="1">
+      <w:hyperlink r:id="rId55" w:anchor="sctunit_the_sctunit_language" w:history="1">
         <w:r>
           <w:rPr>
             <w:rStyle w:val="Collegamentoipertestuale"/>
@@ -15136,7 +15107,7 @@
           <w:sz w:val="22"/>
           <w:szCs w:val="22"/>
         </w:rPr>
-        <w:t xml:space="preserve"> da javaparser sapendo che c’è solo una classe, evosuite quando genera le classi di test usa come nome il nome della classe da testare concatenato a “_ESTest” e che le classi che Itemis Create genera hanno lo stesso nome dello statechart di </w:t>
+        <w:t xml:space="preserve"> da javaparser sapendo che c’è solo una classe, evosuite quando genera le classi di test usa come nome il nome della classe da testare concatenato </w:t>
       </w:r>
       <w:r>
         <w:rPr>
@@ -15146,7 +15117,7 @@
           <w:szCs w:val="22"/>
         </w:rPr>
         <w:lastRenderedPageBreak/>
-        <w:t>partenza. Magari non è il modo migliore, anche perché se si vuole utilizzare versioni più aggiornate di itemis o evosuite, magari non si comportano più così. Si potrebbe prendere il nome dal file dello statechart stesso.</w:t>
+        <w:t>a “_ESTest” e che le classi che Itemis Create genera hanno lo stesso nome dello statechart di partenza. Magari non è il modo migliore, anche perché se si vuole utilizzare versioni più aggiornate di itemis o evosuite, magari non si comportano più così. Si potrebbe prendere il nome dal file dello statechart stesso.</w:t>
       </w:r>
       <w:r>
         <w:rPr>
@@ -15255,7 +15226,7 @@
       <w:r>
         <w:t xml:space="preserve"> Al link </w:t>
       </w:r>
-      <w:hyperlink r:id="rId54" w:history="1">
+      <w:hyperlink r:id="rId56" w:history="1">
         <w:r>
           <w:rPr>
             <w:rStyle w:val="Collegamentoipertestuale"/>
@@ -15345,7 +15316,7 @@
                     <pic:cNvPicPr/>
                   </pic:nvPicPr>
                   <pic:blipFill>
-                    <a:blip r:embed="rId55"/>
+                    <a:blip r:embed="rId57"/>
                     <a:stretch>
                       <a:fillRect/>
                     </a:stretch>
@@ -15391,7 +15362,7 @@
                     <pic:cNvPicPr/>
                   </pic:nvPicPr>
                   <pic:blipFill>
-                    <a:blip r:embed="rId56"/>
+                    <a:blip r:embed="rId58"/>
                     <a:stretch>
                       <a:fillRect/>
                     </a:stretch>
@@ -15573,7 +15544,7 @@
                     </pic:cNvPicPr>
                   </pic:nvPicPr>
                   <pic:blipFill>
-                    <a:blip r:embed="rId57" cstate="print">
+                    <a:blip r:embed="rId59" cstate="print">
                       <a:extLst>
                         <a:ext uri="{28A0092B-C50C-407E-A947-70E740481C1C}">
                           <a14:useLocalDpi xmlns:a14="http://schemas.microsoft.com/office/drawing/2010/main" val="0"/>

</xml_diff>

<commit_message>
Fixed bug on retrieving events name
Also, tried on statechart with complex elements like historu states
</commit_message>
<xml_diff>
--- a/doc/Appunti generali.docx
+++ b/doc/Appunti generali.docx
@@ -562,7 +562,7 @@
           <w:kern w:val="0"/>
           <w:sz w:val="21"/>
           <w:szCs w:val="21"/>
-          <w:lang w:eastAsia="it-IT"/>
+          <w:lang w:val="en-GB" w:eastAsia="it-IT"/>
           <w14:ligatures w14:val="none"/>
         </w:rPr>
       </w:pPr>
@@ -570,279 +570,52 @@
         <w:rPr>
           <w:rFonts w:ascii="Consolas" w:eastAsia="Times New Roman" w:hAnsi="Consolas" w:cs="Times New Roman"/>
           <w:color w:val="808080"/>
-          <w:kern w:val="0"/>
-          <w:sz w:val="21"/>
-          <w:szCs w:val="21"/>
-          <w:lang w:eastAsia="it-IT"/>
-          <w14:ligatures w14:val="none"/>
-        </w:rPr>
-        <w:t>&lt;</w:t>
-      </w:r>
-      <w:r>
-        <w:rPr>
-          <w:rFonts w:ascii="Consolas" w:eastAsia="Times New Roman" w:hAnsi="Consolas" w:cs="Times New Roman"/>
-          <w:color w:val="569CD6"/>
-          <w:kern w:val="0"/>
-          <w:sz w:val="21"/>
-          <w:szCs w:val="21"/>
-          <w:lang w:eastAsia="it-IT"/>
-          <w14:ligatures w14:val="none"/>
-        </w:rPr>
-        <w:t>project</w:t>
-      </w:r>
-      <w:r>
-        <w:rPr>
-          <w:rFonts w:ascii="Consolas" w:eastAsia="Times New Roman" w:hAnsi="Consolas" w:cs="Times New Roman"/>
-          <w:color w:val="D4D4D4"/>
-          <w:kern w:val="0"/>
-          <w:sz w:val="21"/>
-          <w:szCs w:val="21"/>
-          <w:lang w:eastAsia="it-IT"/>
-          <w14:ligatures w14:val="none"/>
-        </w:rPr>
-        <w:t xml:space="preserve"> </w:t>
-      </w:r>
-      <w:proofErr w:type="spellStart"/>
-      <w:r>
-        <w:rPr>
-          <w:rFonts w:ascii="Consolas" w:eastAsia="Times New Roman" w:hAnsi="Consolas" w:cs="Times New Roman"/>
-          <w:color w:val="9CDCFE"/>
-          <w:kern w:val="0"/>
-          <w:sz w:val="21"/>
-          <w:szCs w:val="21"/>
-          <w:lang w:eastAsia="it-IT"/>
-          <w14:ligatures w14:val="none"/>
-        </w:rPr>
-        <w:t>xmlns</w:t>
-      </w:r>
-      <w:proofErr w:type="spellEnd"/>
-      <w:r>
-        <w:rPr>
-          <w:rFonts w:ascii="Consolas" w:eastAsia="Times New Roman" w:hAnsi="Consolas" w:cs="Times New Roman"/>
-          <w:color w:val="D4D4D4"/>
-          <w:kern w:val="0"/>
-          <w:sz w:val="21"/>
-          <w:szCs w:val="21"/>
-          <w:lang w:eastAsia="it-IT"/>
-          <w14:ligatures w14:val="none"/>
-        </w:rPr>
-        <w:t>=</w:t>
-      </w:r>
-      <w:r>
-        <w:rPr>
-          <w:rFonts w:ascii="Consolas" w:eastAsia="Times New Roman" w:hAnsi="Consolas" w:cs="Times New Roman"/>
-          <w:color w:val="CE9178"/>
-          <w:kern w:val="0"/>
-          <w:sz w:val="21"/>
-          <w:szCs w:val="21"/>
-          <w:lang w:eastAsia="it-IT"/>
-          <w14:ligatures w14:val="none"/>
-        </w:rPr>
-        <w:t>"http://maven.apache.org/POM/4.0.0"</w:t>
-      </w:r>
-      <w:r>
-        <w:rPr>
-          <w:rFonts w:ascii="Consolas" w:eastAsia="Times New Roman" w:hAnsi="Consolas" w:cs="Times New Roman"/>
-          <w:color w:val="D4D4D4"/>
-          <w:kern w:val="0"/>
-          <w:sz w:val="21"/>
-          <w:szCs w:val="21"/>
-          <w:lang w:eastAsia="it-IT"/>
-          <w14:ligatures w14:val="none"/>
-        </w:rPr>
-        <w:t xml:space="preserve"> </w:t>
-      </w:r>
-      <w:proofErr w:type="spellStart"/>
-      <w:r>
-        <w:rPr>
-          <w:rFonts w:ascii="Consolas" w:eastAsia="Times New Roman" w:hAnsi="Consolas" w:cs="Times New Roman"/>
-          <w:color w:val="9CDCFE"/>
-          <w:kern w:val="0"/>
-          <w:sz w:val="21"/>
-          <w:szCs w:val="21"/>
-          <w:lang w:eastAsia="it-IT"/>
-          <w14:ligatures w14:val="none"/>
-        </w:rPr>
-        <w:t>xmlns:xsi</w:t>
-      </w:r>
-      <w:proofErr w:type="spellEnd"/>
-      <w:r>
-        <w:rPr>
-          <w:rFonts w:ascii="Consolas" w:eastAsia="Times New Roman" w:hAnsi="Consolas" w:cs="Times New Roman"/>
-          <w:color w:val="D4D4D4"/>
-          <w:kern w:val="0"/>
-          <w:sz w:val="21"/>
-          <w:szCs w:val="21"/>
-          <w:lang w:eastAsia="it-IT"/>
-          <w14:ligatures w14:val="none"/>
-        </w:rPr>
-        <w:t>=</w:t>
-      </w:r>
-      <w:r>
-        <w:rPr>
-          <w:rFonts w:ascii="Consolas" w:eastAsia="Times New Roman" w:hAnsi="Consolas" w:cs="Times New Roman"/>
-          <w:color w:val="CE9178"/>
-          <w:kern w:val="0"/>
-          <w:sz w:val="21"/>
-          <w:szCs w:val="21"/>
-          <w:lang w:eastAsia="it-IT"/>
-          <w14:ligatures w14:val="none"/>
-        </w:rPr>
-        <w:t>"http://www.w3.org/2001/</w:t>
-      </w:r>
-      <w:proofErr w:type="spellStart"/>
-      <w:r>
-        <w:rPr>
-          <w:rFonts w:ascii="Consolas" w:eastAsia="Times New Roman" w:hAnsi="Consolas" w:cs="Times New Roman"/>
-          <w:color w:val="CE9178"/>
-          <w:kern w:val="0"/>
-          <w:sz w:val="21"/>
-          <w:szCs w:val="21"/>
-          <w:lang w:eastAsia="it-IT"/>
-          <w14:ligatures w14:val="none"/>
-        </w:rPr>
-        <w:t>XMLSchema-instance</w:t>
-      </w:r>
-      <w:proofErr w:type="spellEnd"/>
-      <w:r>
-        <w:rPr>
-          <w:rFonts w:ascii="Consolas" w:eastAsia="Times New Roman" w:hAnsi="Consolas" w:cs="Times New Roman"/>
-          <w:color w:val="CE9178"/>
-          <w:kern w:val="0"/>
-          <w:sz w:val="21"/>
-          <w:szCs w:val="21"/>
-          <w:lang w:eastAsia="it-IT"/>
-          <w14:ligatures w14:val="none"/>
-        </w:rPr>
-        <w:t>"</w:t>
-      </w:r>
-      <w:r>
-        <w:rPr>
-          <w:rFonts w:ascii="Consolas" w:eastAsia="Times New Roman" w:hAnsi="Consolas" w:cs="Times New Roman"/>
-          <w:color w:val="D4D4D4"/>
-          <w:kern w:val="0"/>
-          <w:sz w:val="21"/>
-          <w:szCs w:val="21"/>
-          <w:lang w:eastAsia="it-IT"/>
-          <w14:ligatures w14:val="none"/>
-        </w:rPr>
-        <w:t xml:space="preserve"> </w:t>
-      </w:r>
-      <w:proofErr w:type="spellStart"/>
-      <w:r>
-        <w:rPr>
-          <w:rFonts w:ascii="Consolas" w:eastAsia="Times New Roman" w:hAnsi="Consolas" w:cs="Times New Roman"/>
-          <w:color w:val="9CDCFE"/>
-          <w:kern w:val="0"/>
-          <w:sz w:val="21"/>
-          <w:szCs w:val="21"/>
-          <w:lang w:eastAsia="it-IT"/>
-          <w14:ligatures w14:val="none"/>
-        </w:rPr>
-        <w:t>xsi:schemaLocation</w:t>
-      </w:r>
-      <w:proofErr w:type="spellEnd"/>
-      <w:r>
-        <w:rPr>
-          <w:rFonts w:ascii="Consolas" w:eastAsia="Times New Roman" w:hAnsi="Consolas" w:cs="Times New Roman"/>
-          <w:color w:val="D4D4D4"/>
-          <w:kern w:val="0"/>
-          <w:sz w:val="21"/>
-          <w:szCs w:val="21"/>
-          <w:lang w:eastAsia="it-IT"/>
-          <w14:ligatures w14:val="none"/>
-        </w:rPr>
-        <w:t>=</w:t>
-      </w:r>
-      <w:r>
-        <w:rPr>
-          <w:rFonts w:ascii="Consolas" w:eastAsia="Times New Roman" w:hAnsi="Consolas" w:cs="Times New Roman"/>
-          <w:color w:val="CE9178"/>
-          <w:kern w:val="0"/>
-          <w:sz w:val="21"/>
-          <w:szCs w:val="21"/>
-          <w:lang w:eastAsia="it-IT"/>
-          <w14:ligatures w14:val="none"/>
-        </w:rPr>
-        <w:t>"http://maven.apache.org/POM/4.0.0 https://maven.apache.org/xsd/maven-4.0.0.xsd"</w:t>
-      </w:r>
-      <w:r>
-        <w:rPr>
-          <w:rFonts w:ascii="Consolas" w:eastAsia="Times New Roman" w:hAnsi="Consolas" w:cs="Times New Roman"/>
-          <w:color w:val="808080"/>
-          <w:kern w:val="0"/>
-          <w:sz w:val="21"/>
-          <w:szCs w:val="21"/>
-          <w:lang w:eastAsia="it-IT"/>
-          <w14:ligatures w14:val="none"/>
-        </w:rPr>
-        <w:t>&gt;</w:t>
-      </w:r>
-    </w:p>
-    <w:p>
-      <w:pPr>
-        <w:shd w:val="clear" w:color="auto" w:fill="1E1E1E"/>
-        <w:spacing w:after="0" w:line="285" w:lineRule="atLeast"/>
-        <w:rPr>
-          <w:rFonts w:ascii="Consolas" w:eastAsia="Times New Roman" w:hAnsi="Consolas" w:cs="Times New Roman"/>
-          <w:color w:val="D4D4D4"/>
           <w:kern w:val="0"/>
           <w:sz w:val="21"/>
           <w:szCs w:val="21"/>
           <w:lang w:val="en-GB" w:eastAsia="it-IT"/>
           <w14:ligatures w14:val="none"/>
         </w:rPr>
-      </w:pPr>
+        <w:t>&lt;</w:t>
+      </w:r>
       <w:r>
         <w:rPr>
           <w:rFonts w:ascii="Consolas" w:eastAsia="Times New Roman" w:hAnsi="Consolas" w:cs="Times New Roman"/>
-          <w:color w:val="D4D4D4"/>
-          <w:kern w:val="0"/>
-          <w:sz w:val="21"/>
-          <w:szCs w:val="21"/>
-          <w:lang w:eastAsia="it-IT"/>
-          <w14:ligatures w14:val="none"/>
-        </w:rPr>
-        <w:t xml:space="preserve">    </w:t>
-      </w:r>
-      <w:r>
-        <w:rPr>
-          <w:rFonts w:ascii="Consolas" w:eastAsia="Times New Roman" w:hAnsi="Consolas" w:cs="Times New Roman"/>
-          <w:color w:val="808080"/>
+          <w:color w:val="569CD6"/>
           <w:kern w:val="0"/>
           <w:sz w:val="21"/>
           <w:szCs w:val="21"/>
           <w:lang w:val="en-GB" w:eastAsia="it-IT"/>
           <w14:ligatures w14:val="none"/>
         </w:rPr>
-        <w:t>&lt;</w:t>
-      </w:r>
-      <w:proofErr w:type="spellStart"/>
+        <w:t>project</w:t>
+      </w:r>
       <w:r>
         <w:rPr>
           <w:rFonts w:ascii="Consolas" w:eastAsia="Times New Roman" w:hAnsi="Consolas" w:cs="Times New Roman"/>
-          <w:color w:val="569CD6"/>
+          <w:color w:val="D4D4D4"/>
           <w:kern w:val="0"/>
           <w:sz w:val="21"/>
           <w:szCs w:val="21"/>
           <w:lang w:val="en-GB" w:eastAsia="it-IT"/>
           <w14:ligatures w14:val="none"/>
         </w:rPr>
-        <w:t>modelVersion</w:t>
-      </w:r>
-      <w:proofErr w:type="spellEnd"/>
+        <w:t xml:space="preserve"> </w:t>
+      </w:r>
+      <w:proofErr w:type="spellStart"/>
       <w:r>
         <w:rPr>
           <w:rFonts w:ascii="Consolas" w:eastAsia="Times New Roman" w:hAnsi="Consolas" w:cs="Times New Roman"/>
-          <w:color w:val="808080"/>
+          <w:color w:val="9CDCFE"/>
           <w:kern w:val="0"/>
           <w:sz w:val="21"/>
           <w:szCs w:val="21"/>
           <w:lang w:val="en-GB" w:eastAsia="it-IT"/>
           <w14:ligatures w14:val="none"/>
         </w:rPr>
-        <w:t>&gt;</w:t>
-      </w:r>
+        <w:t>xmlns</w:t>
+      </w:r>
+      <w:proofErr w:type="spellEnd"/>
       <w:r>
         <w:rPr>
           <w:rFonts w:ascii="Consolas" w:eastAsia="Times New Roman" w:hAnsi="Consolas" w:cs="Times New Roman"/>
@@ -853,51 +626,47 @@
           <w:lang w:val="en-GB" w:eastAsia="it-IT"/>
           <w14:ligatures w14:val="none"/>
         </w:rPr>
-        <w:t>4.0.0</w:t>
+        <w:t>=</w:t>
       </w:r>
       <w:r>
         <w:rPr>
           <w:rFonts w:ascii="Consolas" w:eastAsia="Times New Roman" w:hAnsi="Consolas" w:cs="Times New Roman"/>
-          <w:color w:val="808080"/>
+          <w:color w:val="CE9178"/>
           <w:kern w:val="0"/>
           <w:sz w:val="21"/>
           <w:szCs w:val="21"/>
           <w:lang w:val="en-GB" w:eastAsia="it-IT"/>
           <w14:ligatures w14:val="none"/>
         </w:rPr>
-        <w:t>&lt;/</w:t>
-      </w:r>
-      <w:proofErr w:type="spellStart"/>
+        <w:t>"http://maven.apache.org/POM/4.0.0"</w:t>
+      </w:r>
       <w:r>
         <w:rPr>
           <w:rFonts w:ascii="Consolas" w:eastAsia="Times New Roman" w:hAnsi="Consolas" w:cs="Times New Roman"/>
-          <w:color w:val="569CD6"/>
+          <w:color w:val="D4D4D4"/>
           <w:kern w:val="0"/>
           <w:sz w:val="21"/>
           <w:szCs w:val="21"/>
           <w:lang w:val="en-GB" w:eastAsia="it-IT"/>
           <w14:ligatures w14:val="none"/>
         </w:rPr>
-        <w:t>modelVersion</w:t>
-      </w:r>
-      <w:proofErr w:type="spellEnd"/>
+        <w:t xml:space="preserve"> </w:t>
+      </w:r>
+      <w:proofErr w:type="spellStart"/>
       <w:r>
         <w:rPr>
           <w:rFonts w:ascii="Consolas" w:eastAsia="Times New Roman" w:hAnsi="Consolas" w:cs="Times New Roman"/>
-          <w:color w:val="808080"/>
+          <w:color w:val="9CDCFE"/>
           <w:kern w:val="0"/>
           <w:sz w:val="21"/>
           <w:szCs w:val="21"/>
           <w:lang w:val="en-GB" w:eastAsia="it-IT"/>
           <w14:ligatures w14:val="none"/>
         </w:rPr>
-        <w:t>&gt;</w:t>
-      </w:r>
-    </w:p>
-    <w:p>
-      <w:pPr>
-        <w:shd w:val="clear" w:color="auto" w:fill="1E1E1E"/>
-        <w:spacing w:after="0" w:line="285" w:lineRule="atLeast"/>
+        <w:t>xmlns:xsi</w:t>
+      </w:r>
+      <w:proofErr w:type="spellEnd"/>
+      <w:r>
         <w:rPr>
           <w:rFonts w:ascii="Consolas" w:eastAsia="Times New Roman" w:hAnsi="Consolas" w:cs="Times New Roman"/>
           <w:color w:val="D4D4D4"/>
@@ -907,71 +676,70 @@
           <w:lang w:val="en-GB" w:eastAsia="it-IT"/>
           <w14:ligatures w14:val="none"/>
         </w:rPr>
-      </w:pPr>
+        <w:t>=</w:t>
+      </w:r>
       <w:r>
         <w:rPr>
           <w:rFonts w:ascii="Consolas" w:eastAsia="Times New Roman" w:hAnsi="Consolas" w:cs="Times New Roman"/>
-          <w:color w:val="D4D4D4"/>
+          <w:color w:val="CE9178"/>
           <w:kern w:val="0"/>
           <w:sz w:val="21"/>
           <w:szCs w:val="21"/>
           <w:lang w:val="en-GB" w:eastAsia="it-IT"/>
           <w14:ligatures w14:val="none"/>
         </w:rPr>
-        <w:t xml:space="preserve">    </w:t>
+        <w:t>"http://www.w3.org/2001/XMLSchema-instance"</w:t>
       </w:r>
       <w:r>
         <w:rPr>
           <w:rFonts w:ascii="Consolas" w:eastAsia="Times New Roman" w:hAnsi="Consolas" w:cs="Times New Roman"/>
-          <w:color w:val="808080"/>
+          <w:color w:val="D4D4D4"/>
           <w:kern w:val="0"/>
           <w:sz w:val="21"/>
           <w:szCs w:val="21"/>
           <w:lang w:val="en-GB" w:eastAsia="it-IT"/>
           <w14:ligatures w14:val="none"/>
         </w:rPr>
-        <w:t>&lt;</w:t>
+        <w:t xml:space="preserve"> </w:t>
       </w:r>
       <w:proofErr w:type="spellStart"/>
       <w:r>
         <w:rPr>
           <w:rFonts w:ascii="Consolas" w:eastAsia="Times New Roman" w:hAnsi="Consolas" w:cs="Times New Roman"/>
-          <w:color w:val="569CD6"/>
+          <w:color w:val="9CDCFE"/>
           <w:kern w:val="0"/>
           <w:sz w:val="21"/>
           <w:szCs w:val="21"/>
           <w:lang w:val="en-GB" w:eastAsia="it-IT"/>
           <w14:ligatures w14:val="none"/>
         </w:rPr>
-        <w:t>groupId</w:t>
+        <w:t>xsi:schemaLocation</w:t>
       </w:r>
       <w:proofErr w:type="spellEnd"/>
       <w:r>
         <w:rPr>
           <w:rFonts w:ascii="Consolas" w:eastAsia="Times New Roman" w:hAnsi="Consolas" w:cs="Times New Roman"/>
-          <w:color w:val="808080"/>
+          <w:color w:val="D4D4D4"/>
           <w:kern w:val="0"/>
           <w:sz w:val="21"/>
           <w:szCs w:val="21"/>
           <w:lang w:val="en-GB" w:eastAsia="it-IT"/>
           <w14:ligatures w14:val="none"/>
         </w:rPr>
-        <w:t>&gt;</w:t>
-      </w:r>
-      <w:proofErr w:type="spellStart"/>
+        <w:t>=</w:t>
+      </w:r>
       <w:r>
         <w:rPr>
           <w:rFonts w:ascii="Consolas" w:eastAsia="Times New Roman" w:hAnsi="Consolas" w:cs="Times New Roman"/>
-          <w:color w:val="D4D4D4"/>
+          <w:color w:val="CE9178"/>
           <w:kern w:val="0"/>
           <w:sz w:val="21"/>
           <w:szCs w:val="21"/>
           <w:lang w:val="en-GB" w:eastAsia="it-IT"/>
           <w14:ligatures w14:val="none"/>
         </w:rPr>
-        <w:t>Prova</w:t>
-      </w:r>
-      <w:proofErr w:type="spellEnd"/>
+        <w:t>"http://maven.apache.org/POM/4.0.0 https://maven.apache.org/xsd/maven-4.0.0.xsd"</w:t>
+      </w:r>
       <w:r>
         <w:rPr>
           <w:rFonts w:ascii="Consolas" w:eastAsia="Times New Roman" w:hAnsi="Consolas" w:cs="Times New Roman"/>
@@ -982,61 +750,61 @@
           <w:lang w:val="en-GB" w:eastAsia="it-IT"/>
           <w14:ligatures w14:val="none"/>
         </w:rPr>
-        <w:t>&lt;/</w:t>
-      </w:r>
-      <w:proofErr w:type="spellStart"/>
-      <w:r>
+        <w:t>&gt;</w:t>
+      </w:r>
+    </w:p>
+    <w:p>
+      <w:pPr>
+        <w:shd w:val="clear" w:color="auto" w:fill="1E1E1E"/>
+        <w:spacing w:after="0" w:line="285" w:lineRule="atLeast"/>
         <w:rPr>
           <w:rFonts w:ascii="Consolas" w:eastAsia="Times New Roman" w:hAnsi="Consolas" w:cs="Times New Roman"/>
-          <w:color w:val="569CD6"/>
+          <w:color w:val="D4D4D4"/>
           <w:kern w:val="0"/>
           <w:sz w:val="21"/>
           <w:szCs w:val="21"/>
           <w:lang w:val="en-GB" w:eastAsia="it-IT"/>
           <w14:ligatures w14:val="none"/>
         </w:rPr>
-        <w:t>groupId</w:t>
-      </w:r>
-      <w:proofErr w:type="spellEnd"/>
+      </w:pPr>
       <w:r>
         <w:rPr>
           <w:rFonts w:ascii="Consolas" w:eastAsia="Times New Roman" w:hAnsi="Consolas" w:cs="Times New Roman"/>
-          <w:color w:val="808080"/>
+          <w:color w:val="D4D4D4"/>
           <w:kern w:val="0"/>
           <w:sz w:val="21"/>
           <w:szCs w:val="21"/>
           <w:lang w:val="en-GB" w:eastAsia="it-IT"/>
           <w14:ligatures w14:val="none"/>
         </w:rPr>
-        <w:t>&gt;</w:t>
-      </w:r>
-    </w:p>
-    <w:p>
-      <w:pPr>
-        <w:shd w:val="clear" w:color="auto" w:fill="1E1E1E"/>
-        <w:spacing w:after="0" w:line="285" w:lineRule="atLeast"/>
+        <w:t xml:space="preserve">    </w:t>
+      </w:r>
+      <w:r>
         <w:rPr>
           <w:rFonts w:ascii="Consolas" w:eastAsia="Times New Roman" w:hAnsi="Consolas" w:cs="Times New Roman"/>
-          <w:color w:val="D4D4D4"/>
+          <w:color w:val="808080"/>
           <w:kern w:val="0"/>
           <w:sz w:val="21"/>
           <w:szCs w:val="21"/>
           <w:lang w:val="en-GB" w:eastAsia="it-IT"/>
           <w14:ligatures w14:val="none"/>
         </w:rPr>
-      </w:pPr>
+        <w:t>&lt;</w:t>
+      </w:r>
+      <w:proofErr w:type="spellStart"/>
       <w:r>
         <w:rPr>
           <w:rFonts w:ascii="Consolas" w:eastAsia="Times New Roman" w:hAnsi="Consolas" w:cs="Times New Roman"/>
-          <w:color w:val="D4D4D4"/>
+          <w:color w:val="569CD6"/>
           <w:kern w:val="0"/>
           <w:sz w:val="21"/>
           <w:szCs w:val="21"/>
           <w:lang w:val="en-GB" w:eastAsia="it-IT"/>
           <w14:ligatures w14:val="none"/>
         </w:rPr>
-        <w:t xml:space="preserve">    </w:t>
-      </w:r>
+        <w:t>modelVersion</w:t>
+      </w:r>
+      <w:proofErr w:type="spellEnd"/>
       <w:r>
         <w:rPr>
           <w:rFonts w:ascii="Consolas" w:eastAsia="Times New Roman" w:hAnsi="Consolas" w:cs="Times New Roman"/>
@@ -1047,22 +815,20 @@
           <w:lang w:val="en-GB" w:eastAsia="it-IT"/>
           <w14:ligatures w14:val="none"/>
         </w:rPr>
-        <w:t>&lt;</w:t>
-      </w:r>
-      <w:proofErr w:type="spellStart"/>
+        <w:t>&gt;</w:t>
+      </w:r>
       <w:r>
         <w:rPr>
           <w:rFonts w:ascii="Consolas" w:eastAsia="Times New Roman" w:hAnsi="Consolas" w:cs="Times New Roman"/>
-          <w:color w:val="569CD6"/>
+          <w:color w:val="D4D4D4"/>
           <w:kern w:val="0"/>
           <w:sz w:val="21"/>
           <w:szCs w:val="21"/>
           <w:lang w:val="en-GB" w:eastAsia="it-IT"/>
           <w14:ligatures w14:val="none"/>
         </w:rPr>
-        <w:t>artifactId</w:t>
-      </w:r>
-      <w:proofErr w:type="spellEnd"/>
+        <w:t>4.0.0</w:t>
+      </w:r>
       <w:r>
         <w:rPr>
           <w:rFonts w:ascii="Consolas" w:eastAsia="Times New Roman" w:hAnsi="Consolas" w:cs="Times New Roman"/>
@@ -1073,20 +839,20 @@
           <w:lang w:val="en-GB" w:eastAsia="it-IT"/>
           <w14:ligatures w14:val="none"/>
         </w:rPr>
-        <w:t>&gt;</w:t>
+        <w:t>&lt;/</w:t>
       </w:r>
       <w:proofErr w:type="spellStart"/>
       <w:r>
         <w:rPr>
           <w:rFonts w:ascii="Consolas" w:eastAsia="Times New Roman" w:hAnsi="Consolas" w:cs="Times New Roman"/>
-          <w:color w:val="D4D4D4"/>
+          <w:color w:val="569CD6"/>
           <w:kern w:val="0"/>
           <w:sz w:val="21"/>
           <w:szCs w:val="21"/>
           <w:lang w:val="en-GB" w:eastAsia="it-IT"/>
           <w14:ligatures w14:val="none"/>
         </w:rPr>
-        <w:t>prova</w:t>
+        <w:t>modelVersion</w:t>
       </w:r>
       <w:proofErr w:type="spellEnd"/>
       <w:r>
@@ -1099,61 +865,61 @@
           <w:lang w:val="en-GB" w:eastAsia="it-IT"/>
           <w14:ligatures w14:val="none"/>
         </w:rPr>
-        <w:t>&lt;/</w:t>
-      </w:r>
-      <w:proofErr w:type="spellStart"/>
-      <w:r>
+        <w:t>&gt;</w:t>
+      </w:r>
+    </w:p>
+    <w:p>
+      <w:pPr>
+        <w:shd w:val="clear" w:color="auto" w:fill="1E1E1E"/>
+        <w:spacing w:after="0" w:line="285" w:lineRule="atLeast"/>
         <w:rPr>
           <w:rFonts w:ascii="Consolas" w:eastAsia="Times New Roman" w:hAnsi="Consolas" w:cs="Times New Roman"/>
-          <w:color w:val="569CD6"/>
+          <w:color w:val="D4D4D4"/>
           <w:kern w:val="0"/>
           <w:sz w:val="21"/>
           <w:szCs w:val="21"/>
           <w:lang w:val="en-GB" w:eastAsia="it-IT"/>
           <w14:ligatures w14:val="none"/>
         </w:rPr>
-        <w:t>artifactId</w:t>
-      </w:r>
-      <w:proofErr w:type="spellEnd"/>
+      </w:pPr>
       <w:r>
         <w:rPr>
           <w:rFonts w:ascii="Consolas" w:eastAsia="Times New Roman" w:hAnsi="Consolas" w:cs="Times New Roman"/>
-          <w:color w:val="808080"/>
+          <w:color w:val="D4D4D4"/>
           <w:kern w:val="0"/>
           <w:sz w:val="21"/>
           <w:szCs w:val="21"/>
           <w:lang w:val="en-GB" w:eastAsia="it-IT"/>
           <w14:ligatures w14:val="none"/>
         </w:rPr>
-        <w:t>&gt;</w:t>
-      </w:r>
-    </w:p>
-    <w:p>
-      <w:pPr>
-        <w:shd w:val="clear" w:color="auto" w:fill="1E1E1E"/>
-        <w:spacing w:after="0" w:line="285" w:lineRule="atLeast"/>
+        <w:t xml:space="preserve">    </w:t>
+      </w:r>
+      <w:r>
         <w:rPr>
           <w:rFonts w:ascii="Consolas" w:eastAsia="Times New Roman" w:hAnsi="Consolas" w:cs="Times New Roman"/>
-          <w:color w:val="D4D4D4"/>
+          <w:color w:val="808080"/>
           <w:kern w:val="0"/>
           <w:sz w:val="21"/>
           <w:szCs w:val="21"/>
           <w:lang w:val="en-GB" w:eastAsia="it-IT"/>
           <w14:ligatures w14:val="none"/>
         </w:rPr>
-      </w:pPr>
+        <w:t>&lt;</w:t>
+      </w:r>
+      <w:proofErr w:type="spellStart"/>
       <w:r>
         <w:rPr>
           <w:rFonts w:ascii="Consolas" w:eastAsia="Times New Roman" w:hAnsi="Consolas" w:cs="Times New Roman"/>
-          <w:color w:val="D4D4D4"/>
+          <w:color w:val="569CD6"/>
           <w:kern w:val="0"/>
           <w:sz w:val="21"/>
           <w:szCs w:val="21"/>
           <w:lang w:val="en-GB" w:eastAsia="it-IT"/>
           <w14:ligatures w14:val="none"/>
         </w:rPr>
-        <w:t xml:space="preserve">    </w:t>
-      </w:r>
+        <w:t>groupId</w:t>
+      </w:r>
+      <w:proofErr w:type="spellEnd"/>
       <w:r>
         <w:rPr>
           <w:rFonts w:ascii="Consolas" w:eastAsia="Times New Roman" w:hAnsi="Consolas" w:cs="Times New Roman"/>
@@ -1164,20 +930,22 @@
           <w:lang w:val="en-GB" w:eastAsia="it-IT"/>
           <w14:ligatures w14:val="none"/>
         </w:rPr>
-        <w:t>&lt;</w:t>
-      </w:r>
+        <w:t>&gt;</w:t>
+      </w:r>
+      <w:proofErr w:type="spellStart"/>
       <w:r>
         <w:rPr>
           <w:rFonts w:ascii="Consolas" w:eastAsia="Times New Roman" w:hAnsi="Consolas" w:cs="Times New Roman"/>
-          <w:color w:val="569CD6"/>
+          <w:color w:val="D4D4D4"/>
           <w:kern w:val="0"/>
           <w:sz w:val="21"/>
           <w:szCs w:val="21"/>
           <w:lang w:val="en-GB" w:eastAsia="it-IT"/>
           <w14:ligatures w14:val="none"/>
         </w:rPr>
-        <w:t>version</w:t>
-      </w:r>
+        <w:t>Prova</w:t>
+      </w:r>
+      <w:proofErr w:type="spellEnd"/>
       <w:r>
         <w:rPr>
           <w:rFonts w:ascii="Consolas" w:eastAsia="Times New Roman" w:hAnsi="Consolas" w:cs="Times New Roman"/>
@@ -1188,20 +956,22 @@
           <w:lang w:val="en-GB" w:eastAsia="it-IT"/>
           <w14:ligatures w14:val="none"/>
         </w:rPr>
-        <w:t>&gt;</w:t>
-      </w:r>
+        <w:t>&lt;/</w:t>
+      </w:r>
+      <w:proofErr w:type="spellStart"/>
       <w:r>
         <w:rPr>
           <w:rFonts w:ascii="Consolas" w:eastAsia="Times New Roman" w:hAnsi="Consolas" w:cs="Times New Roman"/>
-          <w:color w:val="D4D4D4"/>
+          <w:color w:val="569CD6"/>
           <w:kern w:val="0"/>
           <w:sz w:val="21"/>
           <w:szCs w:val="21"/>
           <w:lang w:val="en-GB" w:eastAsia="it-IT"/>
           <w14:ligatures w14:val="none"/>
         </w:rPr>
-        <w:t>0.0.1-SNAPSHOT</w:t>
-      </w:r>
+        <w:t>groupId</w:t>
+      </w:r>
+      <w:proofErr w:type="spellEnd"/>
       <w:r>
         <w:rPr>
           <w:rFonts w:ascii="Consolas" w:eastAsia="Times New Roman" w:hAnsi="Consolas" w:cs="Times New Roman"/>
@@ -1212,126 +982,130 @@
           <w:lang w:val="en-GB" w:eastAsia="it-IT"/>
           <w14:ligatures w14:val="none"/>
         </w:rPr>
-        <w:t>&lt;/</w:t>
-      </w:r>
-      <w:r>
+        <w:t>&gt;</w:t>
+      </w:r>
+    </w:p>
+    <w:p>
+      <w:pPr>
+        <w:shd w:val="clear" w:color="auto" w:fill="1E1E1E"/>
+        <w:spacing w:after="0" w:line="285" w:lineRule="atLeast"/>
         <w:rPr>
           <w:rFonts w:ascii="Consolas" w:eastAsia="Times New Roman" w:hAnsi="Consolas" w:cs="Times New Roman"/>
-          <w:color w:val="569CD6"/>
+          <w:color w:val="D4D4D4"/>
           <w:kern w:val="0"/>
           <w:sz w:val="21"/>
           <w:szCs w:val="21"/>
           <w:lang w:val="en-GB" w:eastAsia="it-IT"/>
           <w14:ligatures w14:val="none"/>
         </w:rPr>
-        <w:t>version</w:t>
-      </w:r>
+      </w:pPr>
       <w:r>
         <w:rPr>
           <w:rFonts w:ascii="Consolas" w:eastAsia="Times New Roman" w:hAnsi="Consolas" w:cs="Times New Roman"/>
-          <w:color w:val="808080"/>
+          <w:color w:val="D4D4D4"/>
           <w:kern w:val="0"/>
           <w:sz w:val="21"/>
           <w:szCs w:val="21"/>
           <w:lang w:val="en-GB" w:eastAsia="it-IT"/>
           <w14:ligatures w14:val="none"/>
         </w:rPr>
-        <w:t>&gt;</w:t>
-      </w:r>
-    </w:p>
-    <w:p>
-      <w:pPr>
-        <w:shd w:val="clear" w:color="auto" w:fill="1E1E1E"/>
-        <w:spacing w:after="0" w:line="285" w:lineRule="atLeast"/>
+        <w:t xml:space="preserve">    </w:t>
+      </w:r>
+      <w:r>
         <w:rPr>
           <w:rFonts w:ascii="Consolas" w:eastAsia="Times New Roman" w:hAnsi="Consolas" w:cs="Times New Roman"/>
-          <w:color w:val="D4D4D4"/>
+          <w:color w:val="808080"/>
           <w:kern w:val="0"/>
           <w:sz w:val="21"/>
           <w:szCs w:val="21"/>
           <w:lang w:val="en-GB" w:eastAsia="it-IT"/>
           <w14:ligatures w14:val="none"/>
         </w:rPr>
-      </w:pPr>
-    </w:p>
-    <w:p>
-      <w:pPr>
-        <w:shd w:val="clear" w:color="auto" w:fill="1E1E1E"/>
-        <w:spacing w:after="0" w:line="285" w:lineRule="atLeast"/>
+        <w:t>&lt;</w:t>
+      </w:r>
+      <w:proofErr w:type="spellStart"/>
+      <w:r>
         <w:rPr>
           <w:rFonts w:ascii="Consolas" w:eastAsia="Times New Roman" w:hAnsi="Consolas" w:cs="Times New Roman"/>
-          <w:color w:val="D4D4D4"/>
+          <w:color w:val="569CD6"/>
           <w:kern w:val="0"/>
           <w:sz w:val="21"/>
           <w:szCs w:val="21"/>
           <w:lang w:val="en-GB" w:eastAsia="it-IT"/>
           <w14:ligatures w14:val="none"/>
         </w:rPr>
-      </w:pPr>
+        <w:t>artifactId</w:t>
+      </w:r>
+      <w:proofErr w:type="spellEnd"/>
       <w:r>
         <w:rPr>
           <w:rFonts w:ascii="Consolas" w:eastAsia="Times New Roman" w:hAnsi="Consolas" w:cs="Times New Roman"/>
-          <w:color w:val="D4D4D4"/>
+          <w:color w:val="808080"/>
           <w:kern w:val="0"/>
           <w:sz w:val="21"/>
           <w:szCs w:val="21"/>
           <w:lang w:val="en-GB" w:eastAsia="it-IT"/>
           <w14:ligatures w14:val="none"/>
         </w:rPr>
-        <w:t xml:space="preserve">    </w:t>
-      </w:r>
+        <w:t>&gt;</w:t>
+      </w:r>
+      <w:proofErr w:type="spellStart"/>
       <w:r>
         <w:rPr>
           <w:rFonts w:ascii="Consolas" w:eastAsia="Times New Roman" w:hAnsi="Consolas" w:cs="Times New Roman"/>
-          <w:color w:val="808080"/>
+          <w:color w:val="D4D4D4"/>
           <w:kern w:val="0"/>
           <w:sz w:val="21"/>
           <w:szCs w:val="21"/>
           <w:lang w:val="en-GB" w:eastAsia="it-IT"/>
           <w14:ligatures w14:val="none"/>
         </w:rPr>
-        <w:t>&lt;</w:t>
-      </w:r>
+        <w:t>prova</w:t>
+      </w:r>
+      <w:proofErr w:type="spellEnd"/>
       <w:r>
         <w:rPr>
           <w:rFonts w:ascii="Consolas" w:eastAsia="Times New Roman" w:hAnsi="Consolas" w:cs="Times New Roman"/>
-          <w:color w:val="569CD6"/>
+          <w:color w:val="808080"/>
           <w:kern w:val="0"/>
           <w:sz w:val="21"/>
           <w:szCs w:val="21"/>
           <w:lang w:val="en-GB" w:eastAsia="it-IT"/>
           <w14:ligatures w14:val="none"/>
         </w:rPr>
-        <w:t>properties</w:t>
-      </w:r>
+        <w:t>&lt;/</w:t>
+      </w:r>
+      <w:proofErr w:type="spellStart"/>
       <w:r>
         <w:rPr>
           <w:rFonts w:ascii="Consolas" w:eastAsia="Times New Roman" w:hAnsi="Consolas" w:cs="Times New Roman"/>
-          <w:color w:val="808080"/>
+          <w:color w:val="569CD6"/>
           <w:kern w:val="0"/>
           <w:sz w:val="21"/>
           <w:szCs w:val="21"/>
           <w:lang w:val="en-GB" w:eastAsia="it-IT"/>
           <w14:ligatures w14:val="none"/>
         </w:rPr>
-        <w:t>&gt;</w:t>
-      </w:r>
-    </w:p>
-    <w:p>
-      <w:pPr>
-        <w:shd w:val="clear" w:color="auto" w:fill="1E1E1E"/>
-        <w:spacing w:after="0" w:line="285" w:lineRule="atLeast"/>
+        <w:t>artifactId</w:t>
+      </w:r>
+      <w:proofErr w:type="spellEnd"/>
+      <w:r>
         <w:rPr>
           <w:rFonts w:ascii="Consolas" w:eastAsia="Times New Roman" w:hAnsi="Consolas" w:cs="Times New Roman"/>
-          <w:color w:val="D4D4D4"/>
+          <w:color w:val="808080"/>
           <w:kern w:val="0"/>
           <w:sz w:val="21"/>
           <w:szCs w:val="21"/>
           <w:lang w:val="en-GB" w:eastAsia="it-IT"/>
           <w14:ligatures w14:val="none"/>
         </w:rPr>
-      </w:pPr>
-      <w:r>
+        <w:t>&gt;</w:t>
+      </w:r>
+    </w:p>
+    <w:p>
+      <w:pPr>
+        <w:shd w:val="clear" w:color="auto" w:fill="1E1E1E"/>
+        <w:spacing w:after="0" w:line="285" w:lineRule="atLeast"/>
         <w:rPr>
           <w:rFonts w:ascii="Consolas" w:eastAsia="Times New Roman" w:hAnsi="Consolas" w:cs="Times New Roman"/>
           <w:color w:val="D4D4D4"/>
@@ -1341,112 +1115,108 @@
           <w:lang w:val="en-GB" w:eastAsia="it-IT"/>
           <w14:ligatures w14:val="none"/>
         </w:rPr>
-        <w:t xml:space="preserve">        </w:t>
-      </w:r>
+      </w:pPr>
       <w:r>
         <w:rPr>
           <w:rFonts w:ascii="Consolas" w:eastAsia="Times New Roman" w:hAnsi="Consolas" w:cs="Times New Roman"/>
-          <w:color w:val="808080"/>
+          <w:color w:val="D4D4D4"/>
           <w:kern w:val="0"/>
           <w:sz w:val="21"/>
           <w:szCs w:val="21"/>
           <w:lang w:val="en-GB" w:eastAsia="it-IT"/>
           <w14:ligatures w14:val="none"/>
         </w:rPr>
-        <w:t>&lt;</w:t>
-      </w:r>
-      <w:proofErr w:type="spellStart"/>
+        <w:t xml:space="preserve">    </w:t>
+      </w:r>
       <w:r>
         <w:rPr>
           <w:rFonts w:ascii="Consolas" w:eastAsia="Times New Roman" w:hAnsi="Consolas" w:cs="Times New Roman"/>
-          <w:color w:val="569CD6"/>
+          <w:color w:val="808080"/>
           <w:kern w:val="0"/>
           <w:sz w:val="21"/>
           <w:szCs w:val="21"/>
           <w:lang w:val="en-GB" w:eastAsia="it-IT"/>
           <w14:ligatures w14:val="none"/>
         </w:rPr>
-        <w:t>maven.compiler.target</w:t>
-      </w:r>
-      <w:proofErr w:type="spellEnd"/>
+        <w:t>&lt;</w:t>
+      </w:r>
       <w:r>
         <w:rPr>
           <w:rFonts w:ascii="Consolas" w:eastAsia="Times New Roman" w:hAnsi="Consolas" w:cs="Times New Roman"/>
-          <w:color w:val="808080"/>
+          <w:color w:val="569CD6"/>
           <w:kern w:val="0"/>
           <w:sz w:val="21"/>
           <w:szCs w:val="21"/>
           <w:lang w:val="en-GB" w:eastAsia="it-IT"/>
           <w14:ligatures w14:val="none"/>
         </w:rPr>
-        <w:t>&gt;</w:t>
+        <w:t>version</w:t>
       </w:r>
       <w:r>
         <w:rPr>
           <w:rFonts w:ascii="Consolas" w:eastAsia="Times New Roman" w:hAnsi="Consolas" w:cs="Times New Roman"/>
-          <w:color w:val="D4D4D4"/>
+          <w:color w:val="808080"/>
           <w:kern w:val="0"/>
           <w:sz w:val="21"/>
           <w:szCs w:val="21"/>
           <w:lang w:val="en-GB" w:eastAsia="it-IT"/>
           <w14:ligatures w14:val="none"/>
         </w:rPr>
-        <w:t>1.8</w:t>
+        <w:t>&gt;</w:t>
       </w:r>
       <w:r>
         <w:rPr>
           <w:rFonts w:ascii="Consolas" w:eastAsia="Times New Roman" w:hAnsi="Consolas" w:cs="Times New Roman"/>
-          <w:color w:val="808080"/>
+          <w:color w:val="D4D4D4"/>
           <w:kern w:val="0"/>
           <w:sz w:val="21"/>
           <w:szCs w:val="21"/>
           <w:lang w:val="en-GB" w:eastAsia="it-IT"/>
           <w14:ligatures w14:val="none"/>
         </w:rPr>
-        <w:t>&lt;/</w:t>
-      </w:r>
-      <w:proofErr w:type="spellStart"/>
+        <w:t>0.0.1-SNAPSHOT</w:t>
+      </w:r>
       <w:r>
         <w:rPr>
           <w:rFonts w:ascii="Consolas" w:eastAsia="Times New Roman" w:hAnsi="Consolas" w:cs="Times New Roman"/>
-          <w:color w:val="569CD6"/>
+          <w:color w:val="808080"/>
           <w:kern w:val="0"/>
           <w:sz w:val="21"/>
           <w:szCs w:val="21"/>
           <w:lang w:val="en-GB" w:eastAsia="it-IT"/>
           <w14:ligatures w14:val="none"/>
         </w:rPr>
-        <w:t>maven.compiler.target</w:t>
-      </w:r>
-      <w:proofErr w:type="spellEnd"/>
+        <w:t>&lt;/</w:t>
+      </w:r>
       <w:r>
         <w:rPr>
           <w:rFonts w:ascii="Consolas" w:eastAsia="Times New Roman" w:hAnsi="Consolas" w:cs="Times New Roman"/>
-          <w:color w:val="808080"/>
+          <w:color w:val="569CD6"/>
           <w:kern w:val="0"/>
           <w:sz w:val="21"/>
           <w:szCs w:val="21"/>
           <w:lang w:val="en-GB" w:eastAsia="it-IT"/>
           <w14:ligatures w14:val="none"/>
         </w:rPr>
-        <w:t>&gt;</w:t>
-      </w:r>
-    </w:p>
-    <w:p>
-      <w:pPr>
-        <w:shd w:val="clear" w:color="auto" w:fill="1E1E1E"/>
-        <w:spacing w:after="0" w:line="285" w:lineRule="atLeast"/>
+        <w:t>version</w:t>
+      </w:r>
+      <w:r>
         <w:rPr>
           <w:rFonts w:ascii="Consolas" w:eastAsia="Times New Roman" w:hAnsi="Consolas" w:cs="Times New Roman"/>
-          <w:color w:val="D4D4D4"/>
+          <w:color w:val="808080"/>
           <w:kern w:val="0"/>
           <w:sz w:val="21"/>
           <w:szCs w:val="21"/>
           <w:lang w:val="en-GB" w:eastAsia="it-IT"/>
           <w14:ligatures w14:val="none"/>
         </w:rPr>
-      </w:pPr>
-      <w:r>
+        <w:t>&gt;</w:t>
+      </w:r>
+    </w:p>
+    <w:p>
+      <w:pPr>
+        <w:shd w:val="clear" w:color="auto" w:fill="1E1E1E"/>
+        <w:spacing w:after="0" w:line="285" w:lineRule="atLeast"/>
         <w:rPr>
           <w:rFonts w:ascii="Consolas" w:eastAsia="Times New Roman" w:hAnsi="Consolas" w:cs="Times New Roman"/>
           <w:color w:val="D4D4D4"/>
@@ -1456,34 +1226,34 @@
           <w:lang w:val="en-GB" w:eastAsia="it-IT"/>
           <w14:ligatures w14:val="none"/>
         </w:rPr>
-        <w:t xml:space="preserve">        </w:t>
-      </w:r>
-      <w:r>
+      </w:pPr>
+    </w:p>
+    <w:p>
+      <w:pPr>
+        <w:shd w:val="clear" w:color="auto" w:fill="1E1E1E"/>
+        <w:spacing w:after="0" w:line="285" w:lineRule="atLeast"/>
         <w:rPr>
           <w:rFonts w:ascii="Consolas" w:eastAsia="Times New Roman" w:hAnsi="Consolas" w:cs="Times New Roman"/>
-          <w:color w:val="808080"/>
+          <w:color w:val="D4D4D4"/>
           <w:kern w:val="0"/>
           <w:sz w:val="21"/>
           <w:szCs w:val="21"/>
           <w:lang w:val="en-GB" w:eastAsia="it-IT"/>
           <w14:ligatures w14:val="none"/>
         </w:rPr>
-        <w:t>&lt;</w:t>
-      </w:r>
-      <w:proofErr w:type="spellStart"/>
+      </w:pPr>
       <w:r>
         <w:rPr>
           <w:rFonts w:ascii="Consolas" w:eastAsia="Times New Roman" w:hAnsi="Consolas" w:cs="Times New Roman"/>
-          <w:color w:val="569CD6"/>
+          <w:color w:val="D4D4D4"/>
           <w:kern w:val="0"/>
           <w:sz w:val="21"/>
           <w:szCs w:val="21"/>
           <w:lang w:val="en-GB" w:eastAsia="it-IT"/>
           <w14:ligatures w14:val="none"/>
         </w:rPr>
-        <w:t>maven.compiler.source</w:t>
-      </w:r>
-      <w:proofErr w:type="spellEnd"/>
+        <w:t xml:space="preserve">    </w:t>
+      </w:r>
       <w:r>
         <w:rPr>
           <w:rFonts w:ascii="Consolas" w:eastAsia="Times New Roman" w:hAnsi="Consolas" w:cs="Times New Roman"/>
@@ -1494,19 +1264,19 @@
           <w:lang w:val="en-GB" w:eastAsia="it-IT"/>
           <w14:ligatures w14:val="none"/>
         </w:rPr>
-        <w:t>&gt;</w:t>
+        <w:t>&lt;</w:t>
       </w:r>
       <w:r>
         <w:rPr>
           <w:rFonts w:ascii="Consolas" w:eastAsia="Times New Roman" w:hAnsi="Consolas" w:cs="Times New Roman"/>
-          <w:color w:val="D4D4D4"/>
+          <w:color w:val="569CD6"/>
           <w:kern w:val="0"/>
           <w:sz w:val="21"/>
           <w:szCs w:val="21"/>
           <w:lang w:val="en-GB" w:eastAsia="it-IT"/>
           <w14:ligatures w14:val="none"/>
         </w:rPr>
-        <w:t>1.8</w:t>
+        <w:t>properties</w:t>
       </w:r>
       <w:r>
         <w:rPr>
@@ -1518,61 +1288,61 @@
           <w:lang w:val="en-GB" w:eastAsia="it-IT"/>
           <w14:ligatures w14:val="none"/>
         </w:rPr>
-        <w:t>&lt;/</w:t>
-      </w:r>
-      <w:proofErr w:type="spellStart"/>
-      <w:r>
+        <w:t>&gt;</w:t>
+      </w:r>
+    </w:p>
+    <w:p>
+      <w:pPr>
+        <w:shd w:val="clear" w:color="auto" w:fill="1E1E1E"/>
+        <w:spacing w:after="0" w:line="285" w:lineRule="atLeast"/>
         <w:rPr>
           <w:rFonts w:ascii="Consolas" w:eastAsia="Times New Roman" w:hAnsi="Consolas" w:cs="Times New Roman"/>
-          <w:color w:val="569CD6"/>
+          <w:color w:val="D4D4D4"/>
           <w:kern w:val="0"/>
           <w:sz w:val="21"/>
           <w:szCs w:val="21"/>
           <w:lang w:val="en-GB" w:eastAsia="it-IT"/>
           <w14:ligatures w14:val="none"/>
         </w:rPr>
-        <w:t>maven.compiler.source</w:t>
-      </w:r>
-      <w:proofErr w:type="spellEnd"/>
+      </w:pPr>
       <w:r>
         <w:rPr>
           <w:rFonts w:ascii="Consolas" w:eastAsia="Times New Roman" w:hAnsi="Consolas" w:cs="Times New Roman"/>
-          <w:color w:val="808080"/>
+          <w:color w:val="D4D4D4"/>
           <w:kern w:val="0"/>
           <w:sz w:val="21"/>
           <w:szCs w:val="21"/>
           <w:lang w:val="en-GB" w:eastAsia="it-IT"/>
           <w14:ligatures w14:val="none"/>
         </w:rPr>
-        <w:t>&gt;</w:t>
-      </w:r>
-    </w:p>
-    <w:p>
-      <w:pPr>
-        <w:shd w:val="clear" w:color="auto" w:fill="1E1E1E"/>
-        <w:spacing w:after="0" w:line="285" w:lineRule="atLeast"/>
+        <w:t xml:space="preserve">        </w:t>
+      </w:r>
+      <w:r>
         <w:rPr>
           <w:rFonts w:ascii="Consolas" w:eastAsia="Times New Roman" w:hAnsi="Consolas" w:cs="Times New Roman"/>
-          <w:color w:val="D4D4D4"/>
+          <w:color w:val="808080"/>
           <w:kern w:val="0"/>
           <w:sz w:val="21"/>
           <w:szCs w:val="21"/>
           <w:lang w:val="en-GB" w:eastAsia="it-IT"/>
           <w14:ligatures w14:val="none"/>
         </w:rPr>
-      </w:pPr>
+        <w:t>&lt;</w:t>
+      </w:r>
+      <w:proofErr w:type="spellStart"/>
       <w:r>
         <w:rPr>
           <w:rFonts w:ascii="Consolas" w:eastAsia="Times New Roman" w:hAnsi="Consolas" w:cs="Times New Roman"/>
-          <w:color w:val="D4D4D4"/>
+          <w:color w:val="569CD6"/>
           <w:kern w:val="0"/>
           <w:sz w:val="21"/>
           <w:szCs w:val="21"/>
           <w:lang w:val="en-GB" w:eastAsia="it-IT"/>
           <w14:ligatures w14:val="none"/>
         </w:rPr>
-        <w:t xml:space="preserve">    </w:t>
-      </w:r>
+        <w:t>maven.compiler.target</w:t>
+      </w:r>
+      <w:proofErr w:type="spellEnd"/>
       <w:r>
         <w:rPr>
           <w:rFonts w:ascii="Consolas" w:eastAsia="Times New Roman" w:hAnsi="Consolas" w:cs="Times New Roman"/>
@@ -1583,19 +1353,19 @@
           <w:lang w:val="en-GB" w:eastAsia="it-IT"/>
           <w14:ligatures w14:val="none"/>
         </w:rPr>
-        <w:t>&lt;/</w:t>
+        <w:t>&gt;</w:t>
       </w:r>
       <w:r>
         <w:rPr>
           <w:rFonts w:ascii="Consolas" w:eastAsia="Times New Roman" w:hAnsi="Consolas" w:cs="Times New Roman"/>
-          <w:color w:val="569CD6"/>
+          <w:color w:val="D4D4D4"/>
           <w:kern w:val="0"/>
           <w:sz w:val="21"/>
           <w:szCs w:val="21"/>
           <w:lang w:val="en-GB" w:eastAsia="it-IT"/>
           <w14:ligatures w14:val="none"/>
         </w:rPr>
-        <w:t>properties</w:t>
+        <w:t>1.8</w:t>
       </w:r>
       <w:r>
         <w:rPr>
@@ -1607,39 +1377,39 @@
           <w:lang w:val="en-GB" w:eastAsia="it-IT"/>
           <w14:ligatures w14:val="none"/>
         </w:rPr>
-        <w:t>&gt;</w:t>
-      </w:r>
-    </w:p>
-    <w:p>
-      <w:pPr>
-        <w:shd w:val="clear" w:color="auto" w:fill="1E1E1E"/>
-        <w:spacing w:after="0" w:line="285" w:lineRule="atLeast"/>
+        <w:t>&lt;/</w:t>
+      </w:r>
+      <w:proofErr w:type="spellStart"/>
+      <w:r>
         <w:rPr>
           <w:rFonts w:ascii="Consolas" w:eastAsia="Times New Roman" w:hAnsi="Consolas" w:cs="Times New Roman"/>
-          <w:color w:val="D4D4D4"/>
+          <w:color w:val="569CD6"/>
           <w:kern w:val="0"/>
           <w:sz w:val="21"/>
           <w:szCs w:val="21"/>
           <w:lang w:val="en-GB" w:eastAsia="it-IT"/>
           <w14:ligatures w14:val="none"/>
         </w:rPr>
-      </w:pPr>
-    </w:p>
-    <w:p>
-      <w:pPr>
-        <w:shd w:val="clear" w:color="auto" w:fill="1E1E1E"/>
-        <w:spacing w:after="0" w:line="285" w:lineRule="atLeast"/>
+        <w:t>maven.compiler.target</w:t>
+      </w:r>
+      <w:proofErr w:type="spellEnd"/>
+      <w:r>
         <w:rPr>
           <w:rFonts w:ascii="Consolas" w:eastAsia="Times New Roman" w:hAnsi="Consolas" w:cs="Times New Roman"/>
-          <w:color w:val="D4D4D4"/>
+          <w:color w:val="808080"/>
           <w:kern w:val="0"/>
           <w:sz w:val="21"/>
           <w:szCs w:val="21"/>
           <w:lang w:val="en-GB" w:eastAsia="it-IT"/>
           <w14:ligatures w14:val="none"/>
         </w:rPr>
-      </w:pPr>
-      <w:r>
+        <w:t>&gt;</w:t>
+      </w:r>
+    </w:p>
+    <w:p>
+      <w:pPr>
+        <w:shd w:val="clear" w:color="auto" w:fill="1E1E1E"/>
+        <w:spacing w:after="0" w:line="285" w:lineRule="atLeast"/>
         <w:rPr>
           <w:rFonts w:ascii="Consolas" w:eastAsia="Times New Roman" w:hAnsi="Consolas" w:cs="Times New Roman"/>
           <w:color w:val="D4D4D4"/>
@@ -1649,59 +1419,57 @@
           <w:lang w:val="en-GB" w:eastAsia="it-IT"/>
           <w14:ligatures w14:val="none"/>
         </w:rPr>
-        <w:t xml:space="preserve">    </w:t>
-      </w:r>
+      </w:pPr>
       <w:r>
         <w:rPr>
           <w:rFonts w:ascii="Consolas" w:eastAsia="Times New Roman" w:hAnsi="Consolas" w:cs="Times New Roman"/>
-          <w:color w:val="808080"/>
+          <w:color w:val="D4D4D4"/>
           <w:kern w:val="0"/>
           <w:sz w:val="21"/>
           <w:szCs w:val="21"/>
           <w:lang w:val="en-GB" w:eastAsia="it-IT"/>
           <w14:ligatures w14:val="none"/>
         </w:rPr>
-        <w:t>&lt;</w:t>
+        <w:t xml:space="preserve">        </w:t>
       </w:r>
       <w:r>
         <w:rPr>
           <w:rFonts w:ascii="Consolas" w:eastAsia="Times New Roman" w:hAnsi="Consolas" w:cs="Times New Roman"/>
-          <w:color w:val="569CD6"/>
+          <w:color w:val="808080"/>
           <w:kern w:val="0"/>
           <w:sz w:val="21"/>
           <w:szCs w:val="21"/>
           <w:lang w:val="en-GB" w:eastAsia="it-IT"/>
           <w14:ligatures w14:val="none"/>
         </w:rPr>
-        <w:t>dependencies</w:t>
-      </w:r>
+        <w:t>&lt;</w:t>
+      </w:r>
+      <w:proofErr w:type="spellStart"/>
       <w:r>
         <w:rPr>
           <w:rFonts w:ascii="Consolas" w:eastAsia="Times New Roman" w:hAnsi="Consolas" w:cs="Times New Roman"/>
-          <w:color w:val="808080"/>
+          <w:color w:val="569CD6"/>
           <w:kern w:val="0"/>
           <w:sz w:val="21"/>
           <w:szCs w:val="21"/>
           <w:lang w:val="en-GB" w:eastAsia="it-IT"/>
           <w14:ligatures w14:val="none"/>
         </w:rPr>
-        <w:t>&gt;</w:t>
-      </w:r>
-    </w:p>
-    <w:p>
-      <w:pPr>
-        <w:shd w:val="clear" w:color="auto" w:fill="1E1E1E"/>
-        <w:spacing w:after="0" w:line="285" w:lineRule="atLeast"/>
+        <w:t>maven.compiler.source</w:t>
+      </w:r>
+      <w:proofErr w:type="spellEnd"/>
+      <w:r>
         <w:rPr>
           <w:rFonts w:ascii="Consolas" w:eastAsia="Times New Roman" w:hAnsi="Consolas" w:cs="Times New Roman"/>
-          <w:color w:val="D4D4D4"/>
+          <w:color w:val="808080"/>
           <w:kern w:val="0"/>
           <w:sz w:val="21"/>
           <w:szCs w:val="21"/>
           <w:lang w:val="en-GB" w:eastAsia="it-IT"/>
           <w14:ligatures w14:val="none"/>
         </w:rPr>
-      </w:pPr>
+        <w:t>&gt;</w:t>
+      </w:r>
       <w:r>
         <w:rPr>
           <w:rFonts w:ascii="Consolas" w:eastAsia="Times New Roman" w:hAnsi="Consolas" w:cs="Times New Roman"/>
@@ -1712,7 +1480,7 @@
           <w:lang w:val="en-GB" w:eastAsia="it-IT"/>
           <w14:ligatures w14:val="none"/>
         </w:rPr>
-        <w:t xml:space="preserve">        </w:t>
+        <w:t>1.8</w:t>
       </w:r>
       <w:r>
         <w:rPr>
@@ -1724,8 +1492,9 @@
           <w:lang w:val="en-GB" w:eastAsia="it-IT"/>
           <w14:ligatures w14:val="none"/>
         </w:rPr>
-        <w:t>&lt;</w:t>
-      </w:r>
+        <w:t>&lt;/</w:t>
+      </w:r>
+      <w:proofErr w:type="spellStart"/>
       <w:r>
         <w:rPr>
           <w:rFonts w:ascii="Consolas" w:eastAsia="Times New Roman" w:hAnsi="Consolas" w:cs="Times New Roman"/>
@@ -1736,8 +1505,9 @@
           <w:lang w:val="en-GB" w:eastAsia="it-IT"/>
           <w14:ligatures w14:val="none"/>
         </w:rPr>
-        <w:t>dependency</w:t>
-      </w:r>
+        <w:t>maven.compiler.source</w:t>
+      </w:r>
+      <w:proofErr w:type="spellEnd"/>
       <w:r>
         <w:rPr>
           <w:rFonts w:ascii="Consolas" w:eastAsia="Times New Roman" w:hAnsi="Consolas" w:cs="Times New Roman"/>
@@ -1775,7 +1545,7 @@
           <w:lang w:val="en-GB" w:eastAsia="it-IT"/>
           <w14:ligatures w14:val="none"/>
         </w:rPr>
-        <w:t xml:space="preserve">            </w:t>
+        <w:t xml:space="preserve">    </w:t>
       </w:r>
       <w:r>
         <w:rPr>
@@ -1787,9 +1557,8 @@
           <w:lang w:val="en-GB" w:eastAsia="it-IT"/>
           <w14:ligatures w14:val="none"/>
         </w:rPr>
-        <w:t>&lt;</w:t>
-      </w:r>
-      <w:proofErr w:type="spellStart"/>
+        <w:t>&lt;/</w:t>
+      </w:r>
       <w:r>
         <w:rPr>
           <w:rFonts w:ascii="Consolas" w:eastAsia="Times New Roman" w:hAnsi="Consolas" w:cs="Times New Roman"/>
@@ -1800,9 +1569,8 @@
           <w:lang w:val="en-GB" w:eastAsia="it-IT"/>
           <w14:ligatures w14:val="none"/>
         </w:rPr>
-        <w:t>groupId</w:t>
-      </w:r>
-      <w:proofErr w:type="spellEnd"/>
+        <w:t>properties</w:t>
+      </w:r>
       <w:r>
         <w:rPr>
           <w:rFonts w:ascii="Consolas" w:eastAsia="Times New Roman" w:hAnsi="Consolas" w:cs="Times New Roman"/>
@@ -1815,8 +1583,11 @@
         </w:rPr>
         <w:t>&gt;</w:t>
       </w:r>
-      <w:proofErr w:type="spellStart"/>
-      <w:r>
+    </w:p>
+    <w:p>
+      <w:pPr>
+        <w:shd w:val="clear" w:color="auto" w:fill="1E1E1E"/>
+        <w:spacing w:after="0" w:line="285" w:lineRule="atLeast"/>
         <w:rPr>
           <w:rFonts w:ascii="Consolas" w:eastAsia="Times New Roman" w:hAnsi="Consolas" w:cs="Times New Roman"/>
           <w:color w:val="D4D4D4"/>
@@ -1826,35 +1597,34 @@
           <w:lang w:val="en-GB" w:eastAsia="it-IT"/>
           <w14:ligatures w14:val="none"/>
         </w:rPr>
-        <w:t>com.sun</w:t>
-      </w:r>
-      <w:proofErr w:type="spellEnd"/>
-      <w:r>
+      </w:pPr>
+    </w:p>
+    <w:p>
+      <w:pPr>
+        <w:shd w:val="clear" w:color="auto" w:fill="1E1E1E"/>
+        <w:spacing w:after="0" w:line="285" w:lineRule="atLeast"/>
         <w:rPr>
           <w:rFonts w:ascii="Consolas" w:eastAsia="Times New Roman" w:hAnsi="Consolas" w:cs="Times New Roman"/>
-          <w:color w:val="808080"/>
+          <w:color w:val="D4D4D4"/>
           <w:kern w:val="0"/>
           <w:sz w:val="21"/>
           <w:szCs w:val="21"/>
           <w:lang w:val="en-GB" w:eastAsia="it-IT"/>
           <w14:ligatures w14:val="none"/>
         </w:rPr>
-        <w:t>&lt;/</w:t>
-      </w:r>
-      <w:proofErr w:type="spellStart"/>
+      </w:pPr>
       <w:r>
         <w:rPr>
           <w:rFonts w:ascii="Consolas" w:eastAsia="Times New Roman" w:hAnsi="Consolas" w:cs="Times New Roman"/>
-          <w:color w:val="569CD6"/>
+          <w:color w:val="D4D4D4"/>
           <w:kern w:val="0"/>
           <w:sz w:val="21"/>
           <w:szCs w:val="21"/>
           <w:lang w:val="en-GB" w:eastAsia="it-IT"/>
           <w14:ligatures w14:val="none"/>
         </w:rPr>
-        <w:t>groupId</w:t>
-      </w:r>
-      <w:proofErr w:type="spellEnd"/>
+        <w:t xml:space="preserve">    </w:t>
+      </w:r>
       <w:r>
         <w:rPr>
           <w:rFonts w:ascii="Consolas" w:eastAsia="Times New Roman" w:hAnsi="Consolas" w:cs="Times New Roman"/>
@@ -1865,61 +1635,59 @@
           <w:lang w:val="en-GB" w:eastAsia="it-IT"/>
           <w14:ligatures w14:val="none"/>
         </w:rPr>
-        <w:t>&gt;</w:t>
-      </w:r>
-    </w:p>
-    <w:p>
-      <w:pPr>
-        <w:shd w:val="clear" w:color="auto" w:fill="1E1E1E"/>
-        <w:spacing w:after="0" w:line="285" w:lineRule="atLeast"/>
+        <w:t>&lt;</w:t>
+      </w:r>
+      <w:r>
         <w:rPr>
           <w:rFonts w:ascii="Consolas" w:eastAsia="Times New Roman" w:hAnsi="Consolas" w:cs="Times New Roman"/>
-          <w:color w:val="D4D4D4"/>
+          <w:color w:val="569CD6"/>
           <w:kern w:val="0"/>
           <w:sz w:val="21"/>
           <w:szCs w:val="21"/>
           <w:lang w:val="en-GB" w:eastAsia="it-IT"/>
           <w14:ligatures w14:val="none"/>
         </w:rPr>
-      </w:pPr>
+        <w:t>dependencies</w:t>
+      </w:r>
       <w:r>
         <w:rPr>
           <w:rFonts w:ascii="Consolas" w:eastAsia="Times New Roman" w:hAnsi="Consolas" w:cs="Times New Roman"/>
-          <w:color w:val="D4D4D4"/>
+          <w:color w:val="808080"/>
           <w:kern w:val="0"/>
           <w:sz w:val="21"/>
           <w:szCs w:val="21"/>
           <w:lang w:val="en-GB" w:eastAsia="it-IT"/>
           <w14:ligatures w14:val="none"/>
         </w:rPr>
-        <w:t xml:space="preserve">            </w:t>
-      </w:r>
-      <w:r>
+        <w:t>&gt;</w:t>
+      </w:r>
+    </w:p>
+    <w:p>
+      <w:pPr>
+        <w:shd w:val="clear" w:color="auto" w:fill="1E1E1E"/>
+        <w:spacing w:after="0" w:line="285" w:lineRule="atLeast"/>
         <w:rPr>
           <w:rFonts w:ascii="Consolas" w:eastAsia="Times New Roman" w:hAnsi="Consolas" w:cs="Times New Roman"/>
-          <w:color w:val="808080"/>
+          <w:color w:val="D4D4D4"/>
           <w:kern w:val="0"/>
           <w:sz w:val="21"/>
           <w:szCs w:val="21"/>
           <w:lang w:val="en-GB" w:eastAsia="it-IT"/>
           <w14:ligatures w14:val="none"/>
         </w:rPr>
-        <w:t>&lt;</w:t>
-      </w:r>
-      <w:proofErr w:type="spellStart"/>
+      </w:pPr>
       <w:r>
         <w:rPr>
           <w:rFonts w:ascii="Consolas" w:eastAsia="Times New Roman" w:hAnsi="Consolas" w:cs="Times New Roman"/>
-          <w:color w:val="569CD6"/>
+          <w:color w:val="D4D4D4"/>
           <w:kern w:val="0"/>
           <w:sz w:val="21"/>
           <w:szCs w:val="21"/>
           <w:lang w:val="en-GB" w:eastAsia="it-IT"/>
           <w14:ligatures w14:val="none"/>
         </w:rPr>
-        <w:t>artifactId</w:t>
-      </w:r>
-      <w:proofErr w:type="spellEnd"/>
+        <w:t xml:space="preserve">        </w:t>
+      </w:r>
       <w:r>
         <w:rPr>
           <w:rFonts w:ascii="Consolas" w:eastAsia="Times New Roman" w:hAnsi="Consolas" w:cs="Times New Roman"/>
@@ -1930,19 +1698,19 @@
           <w:lang w:val="en-GB" w:eastAsia="it-IT"/>
           <w14:ligatures w14:val="none"/>
         </w:rPr>
-        <w:t>&gt;</w:t>
+        <w:t>&lt;</w:t>
       </w:r>
       <w:r>
         <w:rPr>
           <w:rFonts w:ascii="Consolas" w:eastAsia="Times New Roman" w:hAnsi="Consolas" w:cs="Times New Roman"/>
-          <w:color w:val="D4D4D4"/>
+          <w:color w:val="569CD6"/>
           <w:kern w:val="0"/>
           <w:sz w:val="21"/>
           <w:szCs w:val="21"/>
           <w:lang w:val="en-GB" w:eastAsia="it-IT"/>
           <w14:ligatures w14:val="none"/>
         </w:rPr>
-        <w:t>tools</w:t>
+        <w:t>dependency</w:t>
       </w:r>
       <w:r>
         <w:rPr>
@@ -1954,61 +1722,61 @@
           <w:lang w:val="en-GB" w:eastAsia="it-IT"/>
           <w14:ligatures w14:val="none"/>
         </w:rPr>
-        <w:t>&lt;/</w:t>
-      </w:r>
-      <w:proofErr w:type="spellStart"/>
-      <w:r>
+        <w:t>&gt;</w:t>
+      </w:r>
+    </w:p>
+    <w:p>
+      <w:pPr>
+        <w:shd w:val="clear" w:color="auto" w:fill="1E1E1E"/>
+        <w:spacing w:after="0" w:line="285" w:lineRule="atLeast"/>
         <w:rPr>
           <w:rFonts w:ascii="Consolas" w:eastAsia="Times New Roman" w:hAnsi="Consolas" w:cs="Times New Roman"/>
-          <w:color w:val="569CD6"/>
+          <w:color w:val="D4D4D4"/>
           <w:kern w:val="0"/>
           <w:sz w:val="21"/>
           <w:szCs w:val="21"/>
           <w:lang w:val="en-GB" w:eastAsia="it-IT"/>
           <w14:ligatures w14:val="none"/>
         </w:rPr>
-        <w:t>artifactId</w:t>
-      </w:r>
-      <w:proofErr w:type="spellEnd"/>
+      </w:pPr>
       <w:r>
         <w:rPr>
           <w:rFonts w:ascii="Consolas" w:eastAsia="Times New Roman" w:hAnsi="Consolas" w:cs="Times New Roman"/>
-          <w:color w:val="808080"/>
+          <w:color w:val="D4D4D4"/>
           <w:kern w:val="0"/>
           <w:sz w:val="21"/>
           <w:szCs w:val="21"/>
           <w:lang w:val="en-GB" w:eastAsia="it-IT"/>
           <w14:ligatures w14:val="none"/>
         </w:rPr>
-        <w:t>&gt;</w:t>
-      </w:r>
-    </w:p>
-    <w:p>
-      <w:pPr>
-        <w:shd w:val="clear" w:color="auto" w:fill="1E1E1E"/>
-        <w:spacing w:after="0" w:line="285" w:lineRule="atLeast"/>
+        <w:t xml:space="preserve">            </w:t>
+      </w:r>
+      <w:r>
         <w:rPr>
           <w:rFonts w:ascii="Consolas" w:eastAsia="Times New Roman" w:hAnsi="Consolas" w:cs="Times New Roman"/>
-          <w:color w:val="D4D4D4"/>
+          <w:color w:val="808080"/>
           <w:kern w:val="0"/>
           <w:sz w:val="21"/>
           <w:szCs w:val="21"/>
           <w:lang w:val="en-GB" w:eastAsia="it-IT"/>
           <w14:ligatures w14:val="none"/>
         </w:rPr>
-      </w:pPr>
+        <w:t>&lt;</w:t>
+      </w:r>
+      <w:proofErr w:type="spellStart"/>
       <w:r>
         <w:rPr>
           <w:rFonts w:ascii="Consolas" w:eastAsia="Times New Roman" w:hAnsi="Consolas" w:cs="Times New Roman"/>
-          <w:color w:val="D4D4D4"/>
+          <w:color w:val="569CD6"/>
           <w:kern w:val="0"/>
           <w:sz w:val="21"/>
           <w:szCs w:val="21"/>
           <w:lang w:val="en-GB" w:eastAsia="it-IT"/>
           <w14:ligatures w14:val="none"/>
         </w:rPr>
-        <w:t xml:space="preserve">            </w:t>
-      </w:r>
+        <w:t>groupId</w:t>
+      </w:r>
+      <w:proofErr w:type="spellEnd"/>
       <w:r>
         <w:rPr>
           <w:rFonts w:ascii="Consolas" w:eastAsia="Times New Roman" w:hAnsi="Consolas" w:cs="Times New Roman"/>
@@ -2019,20 +1787,22 @@
           <w:lang w:val="en-GB" w:eastAsia="it-IT"/>
           <w14:ligatures w14:val="none"/>
         </w:rPr>
-        <w:t>&lt;</w:t>
-      </w:r>
+        <w:t>&gt;</w:t>
+      </w:r>
+      <w:proofErr w:type="spellStart"/>
       <w:r>
         <w:rPr>
           <w:rFonts w:ascii="Consolas" w:eastAsia="Times New Roman" w:hAnsi="Consolas" w:cs="Times New Roman"/>
-          <w:color w:val="569CD6"/>
+          <w:color w:val="D4D4D4"/>
           <w:kern w:val="0"/>
           <w:sz w:val="21"/>
           <w:szCs w:val="21"/>
           <w:lang w:val="en-GB" w:eastAsia="it-IT"/>
           <w14:ligatures w14:val="none"/>
         </w:rPr>
-        <w:t>version</w:t>
-      </w:r>
+        <w:t>com.sun</w:t>
+      </w:r>
+      <w:proofErr w:type="spellEnd"/>
       <w:r>
         <w:rPr>
           <w:rFonts w:ascii="Consolas" w:eastAsia="Times New Roman" w:hAnsi="Consolas" w:cs="Times New Roman"/>
@@ -2043,20 +1813,22 @@
           <w:lang w:val="en-GB" w:eastAsia="it-IT"/>
           <w14:ligatures w14:val="none"/>
         </w:rPr>
-        <w:t>&gt;</w:t>
-      </w:r>
+        <w:t>&lt;/</w:t>
+      </w:r>
+      <w:proofErr w:type="spellStart"/>
       <w:r>
         <w:rPr>
           <w:rFonts w:ascii="Consolas" w:eastAsia="Times New Roman" w:hAnsi="Consolas" w:cs="Times New Roman"/>
-          <w:color w:val="D4D4D4"/>
+          <w:color w:val="569CD6"/>
           <w:kern w:val="0"/>
           <w:sz w:val="21"/>
           <w:szCs w:val="21"/>
           <w:lang w:val="en-GB" w:eastAsia="it-IT"/>
           <w14:ligatures w14:val="none"/>
         </w:rPr>
-        <w:t>1.8</w:t>
-      </w:r>
+        <w:t>groupId</w:t>
+      </w:r>
+      <w:proofErr w:type="spellEnd"/>
       <w:r>
         <w:rPr>
           <w:rFonts w:ascii="Consolas" w:eastAsia="Times New Roman" w:hAnsi="Consolas" w:cs="Times New Roman"/>
@@ -2067,59 +1839,61 @@
           <w:lang w:val="en-GB" w:eastAsia="it-IT"/>
           <w14:ligatures w14:val="none"/>
         </w:rPr>
-        <w:t>&lt;/</w:t>
-      </w:r>
-      <w:r>
+        <w:t>&gt;</w:t>
+      </w:r>
+    </w:p>
+    <w:p>
+      <w:pPr>
+        <w:shd w:val="clear" w:color="auto" w:fill="1E1E1E"/>
+        <w:spacing w:after="0" w:line="285" w:lineRule="atLeast"/>
         <w:rPr>
           <w:rFonts w:ascii="Consolas" w:eastAsia="Times New Roman" w:hAnsi="Consolas" w:cs="Times New Roman"/>
-          <w:color w:val="569CD6"/>
+          <w:color w:val="D4D4D4"/>
           <w:kern w:val="0"/>
           <w:sz w:val="21"/>
           <w:szCs w:val="21"/>
           <w:lang w:val="en-GB" w:eastAsia="it-IT"/>
           <w14:ligatures w14:val="none"/>
         </w:rPr>
-        <w:t>version</w:t>
-      </w:r>
+      </w:pPr>
       <w:r>
         <w:rPr>
           <w:rFonts w:ascii="Consolas" w:eastAsia="Times New Roman" w:hAnsi="Consolas" w:cs="Times New Roman"/>
-          <w:color w:val="808080"/>
+          <w:color w:val="D4D4D4"/>
           <w:kern w:val="0"/>
           <w:sz w:val="21"/>
           <w:szCs w:val="21"/>
           <w:lang w:val="en-GB" w:eastAsia="it-IT"/>
           <w14:ligatures w14:val="none"/>
         </w:rPr>
-        <w:t>&gt;</w:t>
-      </w:r>
-    </w:p>
-    <w:p>
-      <w:pPr>
-        <w:shd w:val="clear" w:color="auto" w:fill="1E1E1E"/>
-        <w:spacing w:after="0" w:line="285" w:lineRule="atLeast"/>
+        <w:t xml:space="preserve">            </w:t>
+      </w:r>
+      <w:r>
         <w:rPr>
           <w:rFonts w:ascii="Consolas" w:eastAsia="Times New Roman" w:hAnsi="Consolas" w:cs="Times New Roman"/>
-          <w:color w:val="D4D4D4"/>
+          <w:color w:val="808080"/>
           <w:kern w:val="0"/>
           <w:sz w:val="21"/>
           <w:szCs w:val="21"/>
           <w:lang w:val="en-GB" w:eastAsia="it-IT"/>
           <w14:ligatures w14:val="none"/>
         </w:rPr>
-      </w:pPr>
+        <w:t>&lt;</w:t>
+      </w:r>
+      <w:proofErr w:type="spellStart"/>
       <w:r>
         <w:rPr>
           <w:rFonts w:ascii="Consolas" w:eastAsia="Times New Roman" w:hAnsi="Consolas" w:cs="Times New Roman"/>
-          <w:color w:val="D4D4D4"/>
+          <w:color w:val="569CD6"/>
           <w:kern w:val="0"/>
           <w:sz w:val="21"/>
           <w:szCs w:val="21"/>
           <w:lang w:val="en-GB" w:eastAsia="it-IT"/>
           <w14:ligatures w14:val="none"/>
         </w:rPr>
-        <w:t xml:space="preserve">            </w:t>
-      </w:r>
+        <w:t>artifactId</w:t>
+      </w:r>
+      <w:proofErr w:type="spellEnd"/>
       <w:r>
         <w:rPr>
           <w:rFonts w:ascii="Consolas" w:eastAsia="Times New Roman" w:hAnsi="Consolas" w:cs="Times New Roman"/>
@@ -2130,19 +1904,19 @@
           <w:lang w:val="en-GB" w:eastAsia="it-IT"/>
           <w14:ligatures w14:val="none"/>
         </w:rPr>
-        <w:t>&lt;</w:t>
+        <w:t>&gt;</w:t>
       </w:r>
       <w:r>
         <w:rPr>
           <w:rFonts w:ascii="Consolas" w:eastAsia="Times New Roman" w:hAnsi="Consolas" w:cs="Times New Roman"/>
-          <w:color w:val="569CD6"/>
+          <w:color w:val="D4D4D4"/>
           <w:kern w:val="0"/>
           <w:sz w:val="21"/>
           <w:szCs w:val="21"/>
           <w:lang w:val="en-GB" w:eastAsia="it-IT"/>
           <w14:ligatures w14:val="none"/>
         </w:rPr>
-        <w:t>scope</w:t>
+        <w:t>tools</w:t>
       </w:r>
       <w:r>
         <w:rPr>
@@ -2154,20 +1928,22 @@
           <w:lang w:val="en-GB" w:eastAsia="it-IT"/>
           <w14:ligatures w14:val="none"/>
         </w:rPr>
-        <w:t>&gt;</w:t>
-      </w:r>
+        <w:t>&lt;/</w:t>
+      </w:r>
+      <w:proofErr w:type="spellStart"/>
       <w:r>
         <w:rPr>
           <w:rFonts w:ascii="Consolas" w:eastAsia="Times New Roman" w:hAnsi="Consolas" w:cs="Times New Roman"/>
-          <w:color w:val="D4D4D4"/>
+          <w:color w:val="569CD6"/>
           <w:kern w:val="0"/>
           <w:sz w:val="21"/>
           <w:szCs w:val="21"/>
           <w:lang w:val="en-GB" w:eastAsia="it-IT"/>
           <w14:ligatures w14:val="none"/>
         </w:rPr>
-        <w:t>system</w:t>
-      </w:r>
+        <w:t>artifactId</w:t>
+      </w:r>
+      <w:proofErr w:type="spellEnd"/>
       <w:r>
         <w:rPr>
           <w:rFonts w:ascii="Consolas" w:eastAsia="Times New Roman" w:hAnsi="Consolas" w:cs="Times New Roman"/>
@@ -2178,58 +1954,58 @@
           <w:lang w:val="en-GB" w:eastAsia="it-IT"/>
           <w14:ligatures w14:val="none"/>
         </w:rPr>
-        <w:t>&lt;/</w:t>
-      </w:r>
-      <w:r>
+        <w:t>&gt;</w:t>
+      </w:r>
+    </w:p>
+    <w:p>
+      <w:pPr>
+        <w:shd w:val="clear" w:color="auto" w:fill="1E1E1E"/>
+        <w:spacing w:after="0" w:line="285" w:lineRule="atLeast"/>
         <w:rPr>
           <w:rFonts w:ascii="Consolas" w:eastAsia="Times New Roman" w:hAnsi="Consolas" w:cs="Times New Roman"/>
-          <w:color w:val="569CD6"/>
+          <w:color w:val="D4D4D4"/>
           <w:kern w:val="0"/>
           <w:sz w:val="21"/>
           <w:szCs w:val="21"/>
           <w:lang w:val="en-GB" w:eastAsia="it-IT"/>
           <w14:ligatures w14:val="none"/>
         </w:rPr>
-        <w:t>scope</w:t>
-      </w:r>
+      </w:pPr>
       <w:r>
         <w:rPr>
           <w:rFonts w:ascii="Consolas" w:eastAsia="Times New Roman" w:hAnsi="Consolas" w:cs="Times New Roman"/>
-          <w:color w:val="808080"/>
+          <w:color w:val="D4D4D4"/>
           <w:kern w:val="0"/>
           <w:sz w:val="21"/>
           <w:szCs w:val="21"/>
           <w:lang w:val="en-GB" w:eastAsia="it-IT"/>
           <w14:ligatures w14:val="none"/>
         </w:rPr>
-        <w:t>&gt;</w:t>
-      </w:r>
-    </w:p>
-    <w:p>
-      <w:pPr>
-        <w:shd w:val="clear" w:color="auto" w:fill="1E1E1E"/>
-        <w:spacing w:after="0" w:line="285" w:lineRule="atLeast"/>
+        <w:t xml:space="preserve">            </w:t>
+      </w:r>
+      <w:r>
         <w:rPr>
           <w:rFonts w:ascii="Consolas" w:eastAsia="Times New Roman" w:hAnsi="Consolas" w:cs="Times New Roman"/>
-          <w:color w:val="D4D4D4"/>
+          <w:color w:val="808080"/>
           <w:kern w:val="0"/>
           <w:sz w:val="21"/>
           <w:szCs w:val="21"/>
           <w:lang w:val="en-GB" w:eastAsia="it-IT"/>
           <w14:ligatures w14:val="none"/>
         </w:rPr>
-      </w:pPr>
+        <w:t>&lt;</w:t>
+      </w:r>
       <w:r>
         <w:rPr>
           <w:rFonts w:ascii="Consolas" w:eastAsia="Times New Roman" w:hAnsi="Consolas" w:cs="Times New Roman"/>
-          <w:color w:val="D4D4D4"/>
+          <w:color w:val="569CD6"/>
           <w:kern w:val="0"/>
           <w:sz w:val="21"/>
           <w:szCs w:val="21"/>
           <w:lang w:val="en-GB" w:eastAsia="it-IT"/>
           <w14:ligatures w14:val="none"/>
         </w:rPr>
-        <w:t xml:space="preserve">            </w:t>
+        <w:t>version</w:t>
       </w:r>
       <w:r>
         <w:rPr>
@@ -2241,22 +2017,20 @@
           <w:lang w:val="en-GB" w:eastAsia="it-IT"/>
           <w14:ligatures w14:val="none"/>
         </w:rPr>
-        <w:t>&lt;</w:t>
-      </w:r>
-      <w:proofErr w:type="spellStart"/>
+        <w:t>&gt;</w:t>
+      </w:r>
       <w:r>
         <w:rPr>
           <w:rFonts w:ascii="Consolas" w:eastAsia="Times New Roman" w:hAnsi="Consolas" w:cs="Times New Roman"/>
-          <w:color w:val="569CD6"/>
+          <w:color w:val="D4D4D4"/>
           <w:kern w:val="0"/>
           <w:sz w:val="21"/>
           <w:szCs w:val="21"/>
           <w:lang w:val="en-GB" w:eastAsia="it-IT"/>
           <w14:ligatures w14:val="none"/>
         </w:rPr>
-        <w:t>systemPath</w:t>
-      </w:r>
-      <w:proofErr w:type="spellEnd"/>
+        <w:t>1.8</w:t>
+      </w:r>
       <w:r>
         <w:rPr>
           <w:rFonts w:ascii="Consolas" w:eastAsia="Times New Roman" w:hAnsi="Consolas" w:cs="Times New Roman"/>
@@ -2267,19 +2041,19 @@
           <w:lang w:val="en-GB" w:eastAsia="it-IT"/>
           <w14:ligatures w14:val="none"/>
         </w:rPr>
-        <w:t>&gt;</w:t>
+        <w:t>&lt;/</w:t>
       </w:r>
       <w:r>
         <w:rPr>
           <w:rFonts w:ascii="Consolas" w:eastAsia="Times New Roman" w:hAnsi="Consolas" w:cs="Times New Roman"/>
-          <w:color w:val="D4D4D4"/>
+          <w:color w:val="569CD6"/>
           <w:kern w:val="0"/>
           <w:sz w:val="21"/>
           <w:szCs w:val="21"/>
           <w:lang w:val="en-GB" w:eastAsia="it-IT"/>
           <w14:ligatures w14:val="none"/>
         </w:rPr>
-        <w:t>C:\Program Files\Java\jdk1.8.0_202\lib\tools.jar</w:t>
+        <w:t>version</w:t>
       </w:r>
       <w:r>
         <w:rPr>
@@ -2291,60 +2065,58 @@
           <w:lang w:val="en-GB" w:eastAsia="it-IT"/>
           <w14:ligatures w14:val="none"/>
         </w:rPr>
-        <w:t>&lt;/</w:t>
-      </w:r>
-      <w:proofErr w:type="spellStart"/>
-      <w:r>
+        <w:t>&gt;</w:t>
+      </w:r>
+    </w:p>
+    <w:p>
+      <w:pPr>
+        <w:shd w:val="clear" w:color="auto" w:fill="1E1E1E"/>
+        <w:spacing w:after="0" w:line="285" w:lineRule="atLeast"/>
         <w:rPr>
           <w:rFonts w:ascii="Consolas" w:eastAsia="Times New Roman" w:hAnsi="Consolas" w:cs="Times New Roman"/>
-          <w:color w:val="569CD6"/>
+          <w:color w:val="D4D4D4"/>
           <w:kern w:val="0"/>
           <w:sz w:val="21"/>
           <w:szCs w:val="21"/>
           <w:lang w:val="en-GB" w:eastAsia="it-IT"/>
           <w14:ligatures w14:val="none"/>
         </w:rPr>
-        <w:t>systemPath</w:t>
-      </w:r>
-      <w:proofErr w:type="spellEnd"/>
+      </w:pPr>
       <w:r>
         <w:rPr>
           <w:rFonts w:ascii="Consolas" w:eastAsia="Times New Roman" w:hAnsi="Consolas" w:cs="Times New Roman"/>
-          <w:color w:val="808080"/>
+          <w:color w:val="D4D4D4"/>
           <w:kern w:val="0"/>
           <w:sz w:val="21"/>
           <w:szCs w:val="21"/>
           <w:lang w:val="en-GB" w:eastAsia="it-IT"/>
           <w14:ligatures w14:val="none"/>
         </w:rPr>
-        <w:t>&gt;</w:t>
-      </w:r>
-    </w:p>
-    <w:p>
-      <w:pPr>
-        <w:shd w:val="clear" w:color="auto" w:fill="1E1E1E"/>
-        <w:spacing w:after="0" w:line="285" w:lineRule="atLeast"/>
+        <w:t xml:space="preserve">            </w:t>
+      </w:r>
+      <w:r>
         <w:rPr>
           <w:rFonts w:ascii="Consolas" w:eastAsia="Times New Roman" w:hAnsi="Consolas" w:cs="Times New Roman"/>
-          <w:color w:val="D4D4D4"/>
+          <w:color w:val="808080"/>
           <w:kern w:val="0"/>
           <w:sz w:val="21"/>
           <w:szCs w:val="21"/>
           <w:lang w:val="en-GB" w:eastAsia="it-IT"/>
           <w14:ligatures w14:val="none"/>
         </w:rPr>
-      </w:pPr>
+        <w:t>&lt;</w:t>
+      </w:r>
       <w:r>
         <w:rPr>
           <w:rFonts w:ascii="Consolas" w:eastAsia="Times New Roman" w:hAnsi="Consolas" w:cs="Times New Roman"/>
-          <w:color w:val="D4D4D4"/>
+          <w:color w:val="569CD6"/>
           <w:kern w:val="0"/>
           <w:sz w:val="21"/>
           <w:szCs w:val="21"/>
           <w:lang w:val="en-GB" w:eastAsia="it-IT"/>
           <w14:ligatures w14:val="none"/>
         </w:rPr>
-        <w:t xml:space="preserve">        </w:t>
+        <w:t>scope</w:t>
       </w:r>
       <w:r>
         <w:rPr>
@@ -2356,19 +2128,19 @@
           <w:lang w:val="en-GB" w:eastAsia="it-IT"/>
           <w14:ligatures w14:val="none"/>
         </w:rPr>
-        <w:t>&lt;/</w:t>
+        <w:t>&gt;</w:t>
       </w:r>
       <w:r>
         <w:rPr>
           <w:rFonts w:ascii="Consolas" w:eastAsia="Times New Roman" w:hAnsi="Consolas" w:cs="Times New Roman"/>
-          <w:color w:val="569CD6"/>
+          <w:color w:val="D4D4D4"/>
           <w:kern w:val="0"/>
           <w:sz w:val="21"/>
           <w:szCs w:val="21"/>
           <w:lang w:val="en-GB" w:eastAsia="it-IT"/>
           <w14:ligatures w14:val="none"/>
         </w:rPr>
-        <w:t>dependency</w:t>
+        <w:t>system</w:t>
       </w:r>
       <w:r>
         <w:rPr>
@@ -2380,39 +2152,37 @@
           <w:lang w:val="en-GB" w:eastAsia="it-IT"/>
           <w14:ligatures w14:val="none"/>
         </w:rPr>
-        <w:t>&gt;</w:t>
-      </w:r>
-    </w:p>
-    <w:p>
-      <w:pPr>
-        <w:shd w:val="clear" w:color="auto" w:fill="1E1E1E"/>
-        <w:spacing w:after="0" w:line="285" w:lineRule="atLeast"/>
+        <w:t>&lt;/</w:t>
+      </w:r>
+      <w:r>
         <w:rPr>
           <w:rFonts w:ascii="Consolas" w:eastAsia="Times New Roman" w:hAnsi="Consolas" w:cs="Times New Roman"/>
-          <w:color w:val="D4D4D4"/>
+          <w:color w:val="569CD6"/>
           <w:kern w:val="0"/>
           <w:sz w:val="21"/>
           <w:szCs w:val="21"/>
           <w:lang w:val="en-GB" w:eastAsia="it-IT"/>
           <w14:ligatures w14:val="none"/>
         </w:rPr>
-      </w:pPr>
-    </w:p>
-    <w:p>
-      <w:pPr>
-        <w:shd w:val="clear" w:color="auto" w:fill="1E1E1E"/>
-        <w:spacing w:after="0" w:line="285" w:lineRule="atLeast"/>
+        <w:t>scope</w:t>
+      </w:r>
+      <w:r>
         <w:rPr>
           <w:rFonts w:ascii="Consolas" w:eastAsia="Times New Roman" w:hAnsi="Consolas" w:cs="Times New Roman"/>
-          <w:color w:val="D4D4D4"/>
+          <w:color w:val="808080"/>
           <w:kern w:val="0"/>
           <w:sz w:val="21"/>
           <w:szCs w:val="21"/>
           <w:lang w:val="en-GB" w:eastAsia="it-IT"/>
           <w14:ligatures w14:val="none"/>
         </w:rPr>
-      </w:pPr>
-      <w:r>
+        <w:t>&gt;</w:t>
+      </w:r>
+    </w:p>
+    <w:p>
+      <w:pPr>
+        <w:shd w:val="clear" w:color="auto" w:fill="1E1E1E"/>
+        <w:spacing w:after="0" w:line="285" w:lineRule="atLeast"/>
         <w:rPr>
           <w:rFonts w:ascii="Consolas" w:eastAsia="Times New Roman" w:hAnsi="Consolas" w:cs="Times New Roman"/>
           <w:color w:val="D4D4D4"/>
@@ -2422,47 +2192,45 @@
           <w:lang w:val="en-GB" w:eastAsia="it-IT"/>
           <w14:ligatures w14:val="none"/>
         </w:rPr>
-        <w:t xml:space="preserve">        </w:t>
-      </w:r>
+      </w:pPr>
       <w:r>
         <w:rPr>
           <w:rFonts w:ascii="Consolas" w:eastAsia="Times New Roman" w:hAnsi="Consolas" w:cs="Times New Roman"/>
-          <w:color w:val="6A9955"/>
+          <w:color w:val="D4D4D4"/>
           <w:kern w:val="0"/>
           <w:sz w:val="21"/>
           <w:szCs w:val="21"/>
           <w:lang w:val="en-GB" w:eastAsia="it-IT"/>
           <w14:ligatures w14:val="none"/>
         </w:rPr>
-        <w:t>&lt;!-- https://mvnrepository.com/artifact/junit/junit --&gt;</w:t>
-      </w:r>
-    </w:p>
-    <w:p>
-      <w:pPr>
-        <w:shd w:val="clear" w:color="auto" w:fill="1E1E1E"/>
-        <w:spacing w:after="0" w:line="285" w:lineRule="atLeast"/>
+        <w:t xml:space="preserve">            </w:t>
+      </w:r>
+      <w:r>
         <w:rPr>
           <w:rFonts w:ascii="Consolas" w:eastAsia="Times New Roman" w:hAnsi="Consolas" w:cs="Times New Roman"/>
-          <w:color w:val="D4D4D4"/>
+          <w:color w:val="808080"/>
           <w:kern w:val="0"/>
           <w:sz w:val="21"/>
           <w:szCs w:val="21"/>
           <w:lang w:val="en-GB" w:eastAsia="it-IT"/>
           <w14:ligatures w14:val="none"/>
         </w:rPr>
-      </w:pPr>
+        <w:t>&lt;</w:t>
+      </w:r>
+      <w:proofErr w:type="spellStart"/>
       <w:r>
         <w:rPr>
           <w:rFonts w:ascii="Consolas" w:eastAsia="Times New Roman" w:hAnsi="Consolas" w:cs="Times New Roman"/>
-          <w:color w:val="D4D4D4"/>
+          <w:color w:val="569CD6"/>
           <w:kern w:val="0"/>
           <w:sz w:val="21"/>
           <w:szCs w:val="21"/>
           <w:lang w:val="en-GB" w:eastAsia="it-IT"/>
           <w14:ligatures w14:val="none"/>
         </w:rPr>
-        <w:t xml:space="preserve">        </w:t>
-      </w:r>
+        <w:t>systemPath</w:t>
+      </w:r>
+      <w:proofErr w:type="spellEnd"/>
       <w:r>
         <w:rPr>
           <w:rFonts w:ascii="Consolas" w:eastAsia="Times New Roman" w:hAnsi="Consolas" w:cs="Times New Roman"/>
@@ -2473,19 +2241,19 @@
           <w:lang w:val="en-GB" w:eastAsia="it-IT"/>
           <w14:ligatures w14:val="none"/>
         </w:rPr>
-        <w:t>&lt;</w:t>
+        <w:t>&gt;</w:t>
       </w:r>
       <w:r>
         <w:rPr>
           <w:rFonts w:ascii="Consolas" w:eastAsia="Times New Roman" w:hAnsi="Consolas" w:cs="Times New Roman"/>
-          <w:color w:val="569CD6"/>
+          <w:color w:val="D4D4D4"/>
           <w:kern w:val="0"/>
           <w:sz w:val="21"/>
           <w:szCs w:val="21"/>
           <w:lang w:val="en-GB" w:eastAsia="it-IT"/>
           <w14:ligatures w14:val="none"/>
         </w:rPr>
-        <w:t>dependency</w:t>
+        <w:t>C:\Program Files\Java\jdk1.8.0_202\lib\tools.jar</w:t>
       </w:r>
       <w:r>
         <w:rPr>
@@ -2497,61 +2265,61 @@
           <w:lang w:val="en-GB" w:eastAsia="it-IT"/>
           <w14:ligatures w14:val="none"/>
         </w:rPr>
-        <w:t>&gt;</w:t>
-      </w:r>
-    </w:p>
-    <w:p>
-      <w:pPr>
-        <w:shd w:val="clear" w:color="auto" w:fill="1E1E1E"/>
-        <w:spacing w:after="0" w:line="285" w:lineRule="atLeast"/>
+        <w:t>&lt;/</w:t>
+      </w:r>
+      <w:proofErr w:type="spellStart"/>
+      <w:r>
         <w:rPr>
           <w:rFonts w:ascii="Consolas" w:eastAsia="Times New Roman" w:hAnsi="Consolas" w:cs="Times New Roman"/>
-          <w:color w:val="D4D4D4"/>
+          <w:color w:val="569CD6"/>
           <w:kern w:val="0"/>
           <w:sz w:val="21"/>
           <w:szCs w:val="21"/>
           <w:lang w:val="en-GB" w:eastAsia="it-IT"/>
           <w14:ligatures w14:val="none"/>
         </w:rPr>
-      </w:pPr>
+        <w:t>systemPath</w:t>
+      </w:r>
+      <w:proofErr w:type="spellEnd"/>
       <w:r>
         <w:rPr>
           <w:rFonts w:ascii="Consolas" w:eastAsia="Times New Roman" w:hAnsi="Consolas" w:cs="Times New Roman"/>
-          <w:color w:val="D4D4D4"/>
+          <w:color w:val="808080"/>
           <w:kern w:val="0"/>
           <w:sz w:val="21"/>
           <w:szCs w:val="21"/>
           <w:lang w:val="en-GB" w:eastAsia="it-IT"/>
           <w14:ligatures w14:val="none"/>
         </w:rPr>
-        <w:t xml:space="preserve">            </w:t>
-      </w:r>
-      <w:r>
+        <w:t>&gt;</w:t>
+      </w:r>
+    </w:p>
+    <w:p>
+      <w:pPr>
+        <w:shd w:val="clear" w:color="auto" w:fill="1E1E1E"/>
+        <w:spacing w:after="0" w:line="285" w:lineRule="atLeast"/>
         <w:rPr>
           <w:rFonts w:ascii="Consolas" w:eastAsia="Times New Roman" w:hAnsi="Consolas" w:cs="Times New Roman"/>
-          <w:color w:val="808080"/>
+          <w:color w:val="D4D4D4"/>
           <w:kern w:val="0"/>
           <w:sz w:val="21"/>
           <w:szCs w:val="21"/>
           <w:lang w:val="en-GB" w:eastAsia="it-IT"/>
           <w14:ligatures w14:val="none"/>
         </w:rPr>
-        <w:t>&lt;</w:t>
-      </w:r>
-      <w:proofErr w:type="spellStart"/>
+      </w:pPr>
       <w:r>
         <w:rPr>
           <w:rFonts w:ascii="Consolas" w:eastAsia="Times New Roman" w:hAnsi="Consolas" w:cs="Times New Roman"/>
-          <w:color w:val="569CD6"/>
+          <w:color w:val="D4D4D4"/>
           <w:kern w:val="0"/>
           <w:sz w:val="21"/>
           <w:szCs w:val="21"/>
           <w:lang w:val="en-GB" w:eastAsia="it-IT"/>
           <w14:ligatures w14:val="none"/>
         </w:rPr>
-        <w:t>groupId</w:t>
-      </w:r>
-      <w:proofErr w:type="spellEnd"/>
+        <w:t xml:space="preserve">        </w:t>
+      </w:r>
       <w:r>
         <w:rPr>
           <w:rFonts w:ascii="Consolas" w:eastAsia="Times New Roman" w:hAnsi="Consolas" w:cs="Times New Roman"/>
@@ -2562,22 +2330,20 @@
           <w:lang w:val="en-GB" w:eastAsia="it-IT"/>
           <w14:ligatures w14:val="none"/>
         </w:rPr>
-        <w:t>&gt;</w:t>
-      </w:r>
-      <w:proofErr w:type="spellStart"/>
+        <w:t>&lt;/</w:t>
+      </w:r>
       <w:r>
         <w:rPr>
           <w:rFonts w:ascii="Consolas" w:eastAsia="Times New Roman" w:hAnsi="Consolas" w:cs="Times New Roman"/>
-          <w:color w:val="D4D4D4"/>
+          <w:color w:val="569CD6"/>
           <w:kern w:val="0"/>
           <w:sz w:val="21"/>
           <w:szCs w:val="21"/>
           <w:lang w:val="en-GB" w:eastAsia="it-IT"/>
           <w14:ligatures w14:val="none"/>
         </w:rPr>
-        <w:t>junit</w:t>
-      </w:r>
-      <w:proofErr w:type="spellEnd"/>
+        <w:t>dependency</w:t>
+      </w:r>
       <w:r>
         <w:rPr>
           <w:rFonts w:ascii="Consolas" w:eastAsia="Times New Roman" w:hAnsi="Consolas" w:cs="Times New Roman"/>
@@ -2588,39 +2354,39 @@
           <w:lang w:val="en-GB" w:eastAsia="it-IT"/>
           <w14:ligatures w14:val="none"/>
         </w:rPr>
-        <w:t>&lt;/</w:t>
-      </w:r>
-      <w:proofErr w:type="spellStart"/>
-      <w:r>
+        <w:t>&gt;</w:t>
+      </w:r>
+    </w:p>
+    <w:p>
+      <w:pPr>
+        <w:shd w:val="clear" w:color="auto" w:fill="1E1E1E"/>
+        <w:spacing w:after="0" w:line="285" w:lineRule="atLeast"/>
         <w:rPr>
           <w:rFonts w:ascii="Consolas" w:eastAsia="Times New Roman" w:hAnsi="Consolas" w:cs="Times New Roman"/>
-          <w:color w:val="569CD6"/>
+          <w:color w:val="D4D4D4"/>
           <w:kern w:val="0"/>
           <w:sz w:val="21"/>
           <w:szCs w:val="21"/>
           <w:lang w:val="en-GB" w:eastAsia="it-IT"/>
           <w14:ligatures w14:val="none"/>
         </w:rPr>
-        <w:t>groupId</w:t>
-      </w:r>
-      <w:proofErr w:type="spellEnd"/>
-      <w:r>
+      </w:pPr>
+    </w:p>
+    <w:p>
+      <w:pPr>
+        <w:shd w:val="clear" w:color="auto" w:fill="1E1E1E"/>
+        <w:spacing w:after="0" w:line="285" w:lineRule="atLeast"/>
         <w:rPr>
           <w:rFonts w:ascii="Consolas" w:eastAsia="Times New Roman" w:hAnsi="Consolas" w:cs="Times New Roman"/>
-          <w:color w:val="808080"/>
+          <w:color w:val="D4D4D4"/>
           <w:kern w:val="0"/>
           <w:sz w:val="21"/>
           <w:szCs w:val="21"/>
           <w:lang w:val="en-GB" w:eastAsia="it-IT"/>
           <w14:ligatures w14:val="none"/>
         </w:rPr>
-        <w:t>&gt;</w:t>
-      </w:r>
-    </w:p>
-    <w:p>
-      <w:pPr>
-        <w:shd w:val="clear" w:color="auto" w:fill="1E1E1E"/>
-        <w:spacing w:after="0" w:line="285" w:lineRule="atLeast"/>
+      </w:pPr>
+      <w:r>
         <w:rPr>
           <w:rFonts w:ascii="Consolas" w:eastAsia="Times New Roman" w:hAnsi="Consolas" w:cs="Times New Roman"/>
           <w:color w:val="D4D4D4"/>
@@ -2630,45 +2396,47 @@
           <w:lang w:val="en-GB" w:eastAsia="it-IT"/>
           <w14:ligatures w14:val="none"/>
         </w:rPr>
-      </w:pPr>
+        <w:t xml:space="preserve">        </w:t>
+      </w:r>
       <w:r>
         <w:rPr>
           <w:rFonts w:ascii="Consolas" w:eastAsia="Times New Roman" w:hAnsi="Consolas" w:cs="Times New Roman"/>
-          <w:color w:val="D4D4D4"/>
+          <w:color w:val="6A9955"/>
           <w:kern w:val="0"/>
           <w:sz w:val="21"/>
           <w:szCs w:val="21"/>
           <w:lang w:val="en-GB" w:eastAsia="it-IT"/>
           <w14:ligatures w14:val="none"/>
         </w:rPr>
-        <w:t xml:space="preserve">            </w:t>
-      </w:r>
-      <w:r>
+        <w:t>&lt;!-- https://mvnrepository.com/artifact/junit/junit --&gt;</w:t>
+      </w:r>
+    </w:p>
+    <w:p>
+      <w:pPr>
+        <w:shd w:val="clear" w:color="auto" w:fill="1E1E1E"/>
+        <w:spacing w:after="0" w:line="285" w:lineRule="atLeast"/>
         <w:rPr>
           <w:rFonts w:ascii="Consolas" w:eastAsia="Times New Roman" w:hAnsi="Consolas" w:cs="Times New Roman"/>
-          <w:color w:val="808080"/>
+          <w:color w:val="D4D4D4"/>
           <w:kern w:val="0"/>
           <w:sz w:val="21"/>
           <w:szCs w:val="21"/>
           <w:lang w:val="en-GB" w:eastAsia="it-IT"/>
           <w14:ligatures w14:val="none"/>
         </w:rPr>
-        <w:t>&lt;</w:t>
-      </w:r>
-      <w:proofErr w:type="spellStart"/>
+      </w:pPr>
       <w:r>
         <w:rPr>
           <w:rFonts w:ascii="Consolas" w:eastAsia="Times New Roman" w:hAnsi="Consolas" w:cs="Times New Roman"/>
-          <w:color w:val="569CD6"/>
+          <w:color w:val="D4D4D4"/>
           <w:kern w:val="0"/>
           <w:sz w:val="21"/>
           <w:szCs w:val="21"/>
           <w:lang w:val="en-GB" w:eastAsia="it-IT"/>
           <w14:ligatures w14:val="none"/>
         </w:rPr>
-        <w:t>artifactId</w:t>
-      </w:r>
-      <w:proofErr w:type="spellEnd"/>
+        <w:t xml:space="preserve">        </w:t>
+      </w:r>
       <w:r>
         <w:rPr>
           <w:rFonts w:ascii="Consolas" w:eastAsia="Times New Roman" w:hAnsi="Consolas" w:cs="Times New Roman"/>
@@ -2679,22 +2447,20 @@
           <w:lang w:val="en-GB" w:eastAsia="it-IT"/>
           <w14:ligatures w14:val="none"/>
         </w:rPr>
-        <w:t>&gt;</w:t>
-      </w:r>
-      <w:proofErr w:type="spellStart"/>
+        <w:t>&lt;</w:t>
+      </w:r>
       <w:r>
         <w:rPr>
           <w:rFonts w:ascii="Consolas" w:eastAsia="Times New Roman" w:hAnsi="Consolas" w:cs="Times New Roman"/>
-          <w:color w:val="D4D4D4"/>
+          <w:color w:val="569CD6"/>
           <w:kern w:val="0"/>
           <w:sz w:val="21"/>
           <w:szCs w:val="21"/>
           <w:lang w:val="en-GB" w:eastAsia="it-IT"/>
           <w14:ligatures w14:val="none"/>
         </w:rPr>
-        <w:t>junit</w:t>
-      </w:r>
-      <w:proofErr w:type="spellEnd"/>
+        <w:t>dependency</w:t>
+      </w:r>
       <w:r>
         <w:rPr>
           <w:rFonts w:ascii="Consolas" w:eastAsia="Times New Roman" w:hAnsi="Consolas" w:cs="Times New Roman"/>
@@ -2705,61 +2471,61 @@
           <w:lang w:val="en-GB" w:eastAsia="it-IT"/>
           <w14:ligatures w14:val="none"/>
         </w:rPr>
-        <w:t>&lt;/</w:t>
-      </w:r>
-      <w:proofErr w:type="spellStart"/>
-      <w:r>
+        <w:t>&gt;</w:t>
+      </w:r>
+    </w:p>
+    <w:p>
+      <w:pPr>
+        <w:shd w:val="clear" w:color="auto" w:fill="1E1E1E"/>
+        <w:spacing w:after="0" w:line="285" w:lineRule="atLeast"/>
         <w:rPr>
           <w:rFonts w:ascii="Consolas" w:eastAsia="Times New Roman" w:hAnsi="Consolas" w:cs="Times New Roman"/>
-          <w:color w:val="569CD6"/>
+          <w:color w:val="D4D4D4"/>
           <w:kern w:val="0"/>
           <w:sz w:val="21"/>
           <w:szCs w:val="21"/>
           <w:lang w:val="en-GB" w:eastAsia="it-IT"/>
           <w14:ligatures w14:val="none"/>
         </w:rPr>
-        <w:t>artifactId</w:t>
-      </w:r>
-      <w:proofErr w:type="spellEnd"/>
+      </w:pPr>
       <w:r>
         <w:rPr>
           <w:rFonts w:ascii="Consolas" w:eastAsia="Times New Roman" w:hAnsi="Consolas" w:cs="Times New Roman"/>
-          <w:color w:val="808080"/>
+          <w:color w:val="D4D4D4"/>
           <w:kern w:val="0"/>
           <w:sz w:val="21"/>
           <w:szCs w:val="21"/>
           <w:lang w:val="en-GB" w:eastAsia="it-IT"/>
           <w14:ligatures w14:val="none"/>
         </w:rPr>
-        <w:t>&gt;</w:t>
-      </w:r>
-    </w:p>
-    <w:p>
-      <w:pPr>
-        <w:shd w:val="clear" w:color="auto" w:fill="1E1E1E"/>
-        <w:spacing w:after="0" w:line="285" w:lineRule="atLeast"/>
+        <w:t xml:space="preserve">            </w:t>
+      </w:r>
+      <w:r>
         <w:rPr>
           <w:rFonts w:ascii="Consolas" w:eastAsia="Times New Roman" w:hAnsi="Consolas" w:cs="Times New Roman"/>
-          <w:color w:val="D4D4D4"/>
+          <w:color w:val="808080"/>
           <w:kern w:val="0"/>
           <w:sz w:val="21"/>
           <w:szCs w:val="21"/>
           <w:lang w:val="en-GB" w:eastAsia="it-IT"/>
           <w14:ligatures w14:val="none"/>
         </w:rPr>
-      </w:pPr>
+        <w:t>&lt;</w:t>
+      </w:r>
+      <w:proofErr w:type="spellStart"/>
       <w:r>
         <w:rPr>
           <w:rFonts w:ascii="Consolas" w:eastAsia="Times New Roman" w:hAnsi="Consolas" w:cs="Times New Roman"/>
-          <w:color w:val="D4D4D4"/>
+          <w:color w:val="569CD6"/>
           <w:kern w:val="0"/>
           <w:sz w:val="21"/>
           <w:szCs w:val="21"/>
           <w:lang w:val="en-GB" w:eastAsia="it-IT"/>
           <w14:ligatures w14:val="none"/>
         </w:rPr>
-        <w:t xml:space="preserve">            </w:t>
-      </w:r>
+        <w:t>groupId</w:t>
+      </w:r>
+      <w:proofErr w:type="spellEnd"/>
       <w:r>
         <w:rPr>
           <w:rFonts w:ascii="Consolas" w:eastAsia="Times New Roman" w:hAnsi="Consolas" w:cs="Times New Roman"/>
@@ -2770,20 +2536,22 @@
           <w:lang w:val="en-GB" w:eastAsia="it-IT"/>
           <w14:ligatures w14:val="none"/>
         </w:rPr>
-        <w:t>&lt;</w:t>
-      </w:r>
+        <w:t>&gt;</w:t>
+      </w:r>
+      <w:proofErr w:type="spellStart"/>
       <w:r>
         <w:rPr>
           <w:rFonts w:ascii="Consolas" w:eastAsia="Times New Roman" w:hAnsi="Consolas" w:cs="Times New Roman"/>
-          <w:color w:val="569CD6"/>
+          <w:color w:val="D4D4D4"/>
           <w:kern w:val="0"/>
           <w:sz w:val="21"/>
           <w:szCs w:val="21"/>
           <w:lang w:val="en-GB" w:eastAsia="it-IT"/>
           <w14:ligatures w14:val="none"/>
         </w:rPr>
-        <w:t>version</w:t>
-      </w:r>
+        <w:t>junit</w:t>
+      </w:r>
+      <w:proofErr w:type="spellEnd"/>
       <w:r>
         <w:rPr>
           <w:rFonts w:ascii="Consolas" w:eastAsia="Times New Roman" w:hAnsi="Consolas" w:cs="Times New Roman"/>
@@ -2794,20 +2562,22 @@
           <w:lang w:val="en-GB" w:eastAsia="it-IT"/>
           <w14:ligatures w14:val="none"/>
         </w:rPr>
-        <w:t>&gt;</w:t>
-      </w:r>
+        <w:t>&lt;/</w:t>
+      </w:r>
+      <w:proofErr w:type="spellStart"/>
       <w:r>
         <w:rPr>
           <w:rFonts w:ascii="Consolas" w:eastAsia="Times New Roman" w:hAnsi="Consolas" w:cs="Times New Roman"/>
-          <w:color w:val="D4D4D4"/>
+          <w:color w:val="569CD6"/>
           <w:kern w:val="0"/>
           <w:sz w:val="21"/>
           <w:szCs w:val="21"/>
           <w:lang w:val="en-GB" w:eastAsia="it-IT"/>
           <w14:ligatures w14:val="none"/>
         </w:rPr>
-        <w:t>4.12</w:t>
-      </w:r>
+        <w:t>groupId</w:t>
+      </w:r>
+      <w:proofErr w:type="spellEnd"/>
       <w:r>
         <w:rPr>
           <w:rFonts w:ascii="Consolas" w:eastAsia="Times New Roman" w:hAnsi="Consolas" w:cs="Times New Roman"/>
@@ -2818,59 +2588,61 @@
           <w:lang w:val="en-GB" w:eastAsia="it-IT"/>
           <w14:ligatures w14:val="none"/>
         </w:rPr>
-        <w:t>&lt;/</w:t>
-      </w:r>
-      <w:r>
+        <w:t>&gt;</w:t>
+      </w:r>
+    </w:p>
+    <w:p>
+      <w:pPr>
+        <w:shd w:val="clear" w:color="auto" w:fill="1E1E1E"/>
+        <w:spacing w:after="0" w:line="285" w:lineRule="atLeast"/>
         <w:rPr>
           <w:rFonts w:ascii="Consolas" w:eastAsia="Times New Roman" w:hAnsi="Consolas" w:cs="Times New Roman"/>
-          <w:color w:val="569CD6"/>
+          <w:color w:val="D4D4D4"/>
           <w:kern w:val="0"/>
           <w:sz w:val="21"/>
           <w:szCs w:val="21"/>
           <w:lang w:val="en-GB" w:eastAsia="it-IT"/>
           <w14:ligatures w14:val="none"/>
         </w:rPr>
-        <w:t>version</w:t>
-      </w:r>
+      </w:pPr>
       <w:r>
         <w:rPr>
           <w:rFonts w:ascii="Consolas" w:eastAsia="Times New Roman" w:hAnsi="Consolas" w:cs="Times New Roman"/>
-          <w:color w:val="808080"/>
+          <w:color w:val="D4D4D4"/>
           <w:kern w:val="0"/>
           <w:sz w:val="21"/>
           <w:szCs w:val="21"/>
           <w:lang w:val="en-GB" w:eastAsia="it-IT"/>
           <w14:ligatures w14:val="none"/>
         </w:rPr>
-        <w:t>&gt;</w:t>
-      </w:r>
-    </w:p>
-    <w:p>
-      <w:pPr>
-        <w:shd w:val="clear" w:color="auto" w:fill="1E1E1E"/>
-        <w:spacing w:after="0" w:line="285" w:lineRule="atLeast"/>
+        <w:t xml:space="preserve">            </w:t>
+      </w:r>
+      <w:r>
         <w:rPr>
           <w:rFonts w:ascii="Consolas" w:eastAsia="Times New Roman" w:hAnsi="Consolas" w:cs="Times New Roman"/>
-          <w:color w:val="D4D4D4"/>
+          <w:color w:val="808080"/>
           <w:kern w:val="0"/>
           <w:sz w:val="21"/>
           <w:szCs w:val="21"/>
           <w:lang w:val="en-GB" w:eastAsia="it-IT"/>
           <w14:ligatures w14:val="none"/>
         </w:rPr>
-      </w:pPr>
+        <w:t>&lt;</w:t>
+      </w:r>
+      <w:proofErr w:type="spellStart"/>
       <w:r>
         <w:rPr>
           <w:rFonts w:ascii="Consolas" w:eastAsia="Times New Roman" w:hAnsi="Consolas" w:cs="Times New Roman"/>
-          <w:color w:val="D4D4D4"/>
+          <w:color w:val="569CD6"/>
           <w:kern w:val="0"/>
           <w:sz w:val="21"/>
           <w:szCs w:val="21"/>
           <w:lang w:val="en-GB" w:eastAsia="it-IT"/>
           <w14:ligatures w14:val="none"/>
         </w:rPr>
-        <w:t xml:space="preserve">            </w:t>
-      </w:r>
+        <w:t>artifactId</w:t>
+      </w:r>
+      <w:proofErr w:type="spellEnd"/>
       <w:r>
         <w:rPr>
           <w:rFonts w:ascii="Consolas" w:eastAsia="Times New Roman" w:hAnsi="Consolas" w:cs="Times New Roman"/>
@@ -2881,20 +2653,22 @@
           <w:lang w:val="en-GB" w:eastAsia="it-IT"/>
           <w14:ligatures w14:val="none"/>
         </w:rPr>
-        <w:t>&lt;</w:t>
-      </w:r>
+        <w:t>&gt;</w:t>
+      </w:r>
+      <w:proofErr w:type="spellStart"/>
       <w:r>
         <w:rPr>
           <w:rFonts w:ascii="Consolas" w:eastAsia="Times New Roman" w:hAnsi="Consolas" w:cs="Times New Roman"/>
-          <w:color w:val="569CD6"/>
+          <w:color w:val="D4D4D4"/>
           <w:kern w:val="0"/>
           <w:sz w:val="21"/>
           <w:szCs w:val="21"/>
           <w:lang w:val="en-GB" w:eastAsia="it-IT"/>
           <w14:ligatures w14:val="none"/>
         </w:rPr>
-        <w:t>scope</w:t>
-      </w:r>
+        <w:t>junit</w:t>
+      </w:r>
+      <w:proofErr w:type="spellEnd"/>
       <w:r>
         <w:rPr>
           <w:rFonts w:ascii="Consolas" w:eastAsia="Times New Roman" w:hAnsi="Consolas" w:cs="Times New Roman"/>
@@ -2905,20 +2679,22 @@
           <w:lang w:val="en-GB" w:eastAsia="it-IT"/>
           <w14:ligatures w14:val="none"/>
         </w:rPr>
-        <w:t>&gt;</w:t>
-      </w:r>
+        <w:t>&lt;/</w:t>
+      </w:r>
+      <w:proofErr w:type="spellStart"/>
       <w:r>
         <w:rPr>
           <w:rFonts w:ascii="Consolas" w:eastAsia="Times New Roman" w:hAnsi="Consolas" w:cs="Times New Roman"/>
-          <w:color w:val="D4D4D4"/>
+          <w:color w:val="569CD6"/>
           <w:kern w:val="0"/>
           <w:sz w:val="21"/>
           <w:szCs w:val="21"/>
           <w:lang w:val="en-GB" w:eastAsia="it-IT"/>
           <w14:ligatures w14:val="none"/>
         </w:rPr>
-        <w:t>test</w:t>
-      </w:r>
+        <w:t>artifactId</w:t>
+      </w:r>
+      <w:proofErr w:type="spellEnd"/>
       <w:r>
         <w:rPr>
           <w:rFonts w:ascii="Consolas" w:eastAsia="Times New Roman" w:hAnsi="Consolas" w:cs="Times New Roman"/>
@@ -2929,58 +2705,58 @@
           <w:lang w:val="en-GB" w:eastAsia="it-IT"/>
           <w14:ligatures w14:val="none"/>
         </w:rPr>
-        <w:t>&lt;/</w:t>
-      </w:r>
-      <w:r>
+        <w:t>&gt;</w:t>
+      </w:r>
+    </w:p>
+    <w:p>
+      <w:pPr>
+        <w:shd w:val="clear" w:color="auto" w:fill="1E1E1E"/>
+        <w:spacing w:after="0" w:line="285" w:lineRule="atLeast"/>
         <w:rPr>
           <w:rFonts w:ascii="Consolas" w:eastAsia="Times New Roman" w:hAnsi="Consolas" w:cs="Times New Roman"/>
-          <w:color w:val="569CD6"/>
+          <w:color w:val="D4D4D4"/>
           <w:kern w:val="0"/>
           <w:sz w:val="21"/>
           <w:szCs w:val="21"/>
           <w:lang w:val="en-GB" w:eastAsia="it-IT"/>
           <w14:ligatures w14:val="none"/>
         </w:rPr>
-        <w:t>scope</w:t>
-      </w:r>
+      </w:pPr>
       <w:r>
         <w:rPr>
           <w:rFonts w:ascii="Consolas" w:eastAsia="Times New Roman" w:hAnsi="Consolas" w:cs="Times New Roman"/>
-          <w:color w:val="808080"/>
+          <w:color w:val="D4D4D4"/>
           <w:kern w:val="0"/>
           <w:sz w:val="21"/>
           <w:szCs w:val="21"/>
           <w:lang w:val="en-GB" w:eastAsia="it-IT"/>
           <w14:ligatures w14:val="none"/>
         </w:rPr>
-        <w:t>&gt;</w:t>
-      </w:r>
-    </w:p>
-    <w:p>
-      <w:pPr>
-        <w:shd w:val="clear" w:color="auto" w:fill="1E1E1E"/>
-        <w:spacing w:after="0" w:line="285" w:lineRule="atLeast"/>
+        <w:t xml:space="preserve">            </w:t>
+      </w:r>
+      <w:r>
         <w:rPr>
           <w:rFonts w:ascii="Consolas" w:eastAsia="Times New Roman" w:hAnsi="Consolas" w:cs="Times New Roman"/>
-          <w:color w:val="D4D4D4"/>
+          <w:color w:val="808080"/>
           <w:kern w:val="0"/>
           <w:sz w:val="21"/>
           <w:szCs w:val="21"/>
           <w:lang w:val="en-GB" w:eastAsia="it-IT"/>
           <w14:ligatures w14:val="none"/>
         </w:rPr>
-      </w:pPr>
+        <w:t>&lt;</w:t>
+      </w:r>
       <w:r>
         <w:rPr>
           <w:rFonts w:ascii="Consolas" w:eastAsia="Times New Roman" w:hAnsi="Consolas" w:cs="Times New Roman"/>
-          <w:color w:val="D4D4D4"/>
+          <w:color w:val="569CD6"/>
           <w:kern w:val="0"/>
           <w:sz w:val="21"/>
           <w:szCs w:val="21"/>
           <w:lang w:val="en-GB" w:eastAsia="it-IT"/>
           <w14:ligatures w14:val="none"/>
         </w:rPr>
-        <w:t xml:space="preserve">        </w:t>
+        <w:t>version</w:t>
       </w:r>
       <w:r>
         <w:rPr>
@@ -2992,19 +2768,19 @@
           <w:lang w:val="en-GB" w:eastAsia="it-IT"/>
           <w14:ligatures w14:val="none"/>
         </w:rPr>
-        <w:t>&lt;/</w:t>
+        <w:t>&gt;</w:t>
       </w:r>
       <w:r>
         <w:rPr>
           <w:rFonts w:ascii="Consolas" w:eastAsia="Times New Roman" w:hAnsi="Consolas" w:cs="Times New Roman"/>
-          <w:color w:val="569CD6"/>
+          <w:color w:val="D4D4D4"/>
           <w:kern w:val="0"/>
           <w:sz w:val="21"/>
           <w:szCs w:val="21"/>
           <w:lang w:val="en-GB" w:eastAsia="it-IT"/>
           <w14:ligatures w14:val="none"/>
         </w:rPr>
-        <w:t>dependency</w:t>
+        <w:t>4.12</w:t>
       </w:r>
       <w:r>
         <w:rPr>
@@ -3016,39 +2792,37 @@
           <w:lang w:val="en-GB" w:eastAsia="it-IT"/>
           <w14:ligatures w14:val="none"/>
         </w:rPr>
-        <w:t>&gt;</w:t>
-      </w:r>
-    </w:p>
-    <w:p>
-      <w:pPr>
-        <w:shd w:val="clear" w:color="auto" w:fill="1E1E1E"/>
-        <w:spacing w:after="0" w:line="285" w:lineRule="atLeast"/>
+        <w:t>&lt;/</w:t>
+      </w:r>
+      <w:r>
         <w:rPr>
           <w:rFonts w:ascii="Consolas" w:eastAsia="Times New Roman" w:hAnsi="Consolas" w:cs="Times New Roman"/>
-          <w:color w:val="D4D4D4"/>
+          <w:color w:val="569CD6"/>
           <w:kern w:val="0"/>
           <w:sz w:val="21"/>
           <w:szCs w:val="21"/>
           <w:lang w:val="en-GB" w:eastAsia="it-IT"/>
           <w14:ligatures w14:val="none"/>
         </w:rPr>
-      </w:pPr>
-    </w:p>
-    <w:p>
-      <w:pPr>
-        <w:shd w:val="clear" w:color="auto" w:fill="1E1E1E"/>
-        <w:spacing w:after="0" w:line="285" w:lineRule="atLeast"/>
+        <w:t>version</w:t>
+      </w:r>
+      <w:r>
         <w:rPr>
           <w:rFonts w:ascii="Consolas" w:eastAsia="Times New Roman" w:hAnsi="Consolas" w:cs="Times New Roman"/>
-          <w:color w:val="D4D4D4"/>
+          <w:color w:val="808080"/>
           <w:kern w:val="0"/>
           <w:sz w:val="21"/>
           <w:szCs w:val="21"/>
           <w:lang w:val="en-GB" w:eastAsia="it-IT"/>
           <w14:ligatures w14:val="none"/>
         </w:rPr>
-      </w:pPr>
-      <w:r>
+        <w:t>&gt;</w:t>
+      </w:r>
+    </w:p>
+    <w:p>
+      <w:pPr>
+        <w:shd w:val="clear" w:color="auto" w:fill="1E1E1E"/>
+        <w:spacing w:after="0" w:line="285" w:lineRule="atLeast"/>
         <w:rPr>
           <w:rFonts w:ascii="Consolas" w:eastAsia="Times New Roman" w:hAnsi="Consolas" w:cs="Times New Roman"/>
           <w:color w:val="D4D4D4"/>
@@ -3058,46 +2832,42 @@
           <w:lang w:val="en-GB" w:eastAsia="it-IT"/>
           <w14:ligatures w14:val="none"/>
         </w:rPr>
-        <w:t xml:space="preserve">        </w:t>
-      </w:r>
+      </w:pPr>
       <w:r>
         <w:rPr>
           <w:rFonts w:ascii="Consolas" w:eastAsia="Times New Roman" w:hAnsi="Consolas" w:cs="Times New Roman"/>
-          <w:color w:val="6A9955"/>
+          <w:color w:val="D4D4D4"/>
           <w:kern w:val="0"/>
           <w:sz w:val="21"/>
           <w:szCs w:val="21"/>
           <w:lang w:val="en-GB" w:eastAsia="it-IT"/>
           <w14:ligatures w14:val="none"/>
         </w:rPr>
-        <w:t>&lt;!-- https://mvnrepository.com/artifact/org.evosuite/evosuite-runtime --&gt;</w:t>
-      </w:r>
-    </w:p>
-    <w:p>
-      <w:pPr>
-        <w:shd w:val="clear" w:color="auto" w:fill="1E1E1E"/>
-        <w:spacing w:after="0" w:line="285" w:lineRule="atLeast"/>
+        <w:t xml:space="preserve">            </w:t>
+      </w:r>
+      <w:r>
         <w:rPr>
           <w:rFonts w:ascii="Consolas" w:eastAsia="Times New Roman" w:hAnsi="Consolas" w:cs="Times New Roman"/>
-          <w:color w:val="D4D4D4"/>
+          <w:color w:val="808080"/>
           <w:kern w:val="0"/>
           <w:sz w:val="21"/>
           <w:szCs w:val="21"/>
           <w:lang w:val="en-GB" w:eastAsia="it-IT"/>
           <w14:ligatures w14:val="none"/>
         </w:rPr>
-      </w:pPr>
+        <w:t>&lt;</w:t>
+      </w:r>
       <w:r>
         <w:rPr>
           <w:rFonts w:ascii="Consolas" w:eastAsia="Times New Roman" w:hAnsi="Consolas" w:cs="Times New Roman"/>
-          <w:color w:val="D4D4D4"/>
+          <w:color w:val="569CD6"/>
           <w:kern w:val="0"/>
           <w:sz w:val="21"/>
           <w:szCs w:val="21"/>
           <w:lang w:val="en-GB" w:eastAsia="it-IT"/>
           <w14:ligatures w14:val="none"/>
         </w:rPr>
-        <w:t xml:space="preserve">        </w:t>
+        <w:t>scope</w:t>
       </w:r>
       <w:r>
         <w:rPr>
@@ -3109,19 +2879,19 @@
           <w:lang w:val="en-GB" w:eastAsia="it-IT"/>
           <w14:ligatures w14:val="none"/>
         </w:rPr>
-        <w:t>&lt;</w:t>
+        <w:t>&gt;</w:t>
       </w:r>
       <w:r>
         <w:rPr>
           <w:rFonts w:ascii="Consolas" w:eastAsia="Times New Roman" w:hAnsi="Consolas" w:cs="Times New Roman"/>
-          <w:color w:val="569CD6"/>
+          <w:color w:val="D4D4D4"/>
           <w:kern w:val="0"/>
           <w:sz w:val="21"/>
           <w:szCs w:val="21"/>
           <w:lang w:val="en-GB" w:eastAsia="it-IT"/>
           <w14:ligatures w14:val="none"/>
         </w:rPr>
-        <w:t>dependency</w:t>
+        <w:t>test</w:t>
       </w:r>
       <w:r>
         <w:rPr>
@@ -3133,61 +2903,59 @@
           <w:lang w:val="en-GB" w:eastAsia="it-IT"/>
           <w14:ligatures w14:val="none"/>
         </w:rPr>
-        <w:t>&gt;</w:t>
-      </w:r>
-    </w:p>
-    <w:p>
-      <w:pPr>
-        <w:shd w:val="clear" w:color="auto" w:fill="1E1E1E"/>
-        <w:spacing w:after="0" w:line="285" w:lineRule="atLeast"/>
+        <w:t>&lt;/</w:t>
+      </w:r>
+      <w:r>
         <w:rPr>
           <w:rFonts w:ascii="Consolas" w:eastAsia="Times New Roman" w:hAnsi="Consolas" w:cs="Times New Roman"/>
-          <w:color w:val="D4D4D4"/>
+          <w:color w:val="569CD6"/>
           <w:kern w:val="0"/>
           <w:sz w:val="21"/>
           <w:szCs w:val="21"/>
           <w:lang w:val="en-GB" w:eastAsia="it-IT"/>
           <w14:ligatures w14:val="none"/>
         </w:rPr>
-      </w:pPr>
+        <w:t>scope</w:t>
+      </w:r>
       <w:r>
         <w:rPr>
           <w:rFonts w:ascii="Consolas" w:eastAsia="Times New Roman" w:hAnsi="Consolas" w:cs="Times New Roman"/>
-          <w:color w:val="D4D4D4"/>
+          <w:color w:val="808080"/>
           <w:kern w:val="0"/>
           <w:sz w:val="21"/>
           <w:szCs w:val="21"/>
           <w:lang w:val="en-GB" w:eastAsia="it-IT"/>
           <w14:ligatures w14:val="none"/>
         </w:rPr>
-        <w:t xml:space="preserve">            </w:t>
-      </w:r>
-      <w:r>
+        <w:t>&gt;</w:t>
+      </w:r>
+    </w:p>
+    <w:p>
+      <w:pPr>
+        <w:shd w:val="clear" w:color="auto" w:fill="1E1E1E"/>
+        <w:spacing w:after="0" w:line="285" w:lineRule="atLeast"/>
         <w:rPr>
           <w:rFonts w:ascii="Consolas" w:eastAsia="Times New Roman" w:hAnsi="Consolas" w:cs="Times New Roman"/>
-          <w:color w:val="808080"/>
+          <w:color w:val="D4D4D4"/>
           <w:kern w:val="0"/>
           <w:sz w:val="21"/>
           <w:szCs w:val="21"/>
           <w:lang w:val="en-GB" w:eastAsia="it-IT"/>
           <w14:ligatures w14:val="none"/>
         </w:rPr>
-        <w:t>&lt;</w:t>
-      </w:r>
-      <w:proofErr w:type="spellStart"/>
+      </w:pPr>
       <w:r>
         <w:rPr>
           <w:rFonts w:ascii="Consolas" w:eastAsia="Times New Roman" w:hAnsi="Consolas" w:cs="Times New Roman"/>
-          <w:color w:val="569CD6"/>
+          <w:color w:val="D4D4D4"/>
           <w:kern w:val="0"/>
           <w:sz w:val="21"/>
           <w:szCs w:val="21"/>
           <w:lang w:val="en-GB" w:eastAsia="it-IT"/>
           <w14:ligatures w14:val="none"/>
         </w:rPr>
-        <w:t>groupId</w:t>
-      </w:r>
-      <w:proofErr w:type="spellEnd"/>
+        <w:t xml:space="preserve">        </w:t>
+      </w:r>
       <w:r>
         <w:rPr>
           <w:rFonts w:ascii="Consolas" w:eastAsia="Times New Roman" w:hAnsi="Consolas" w:cs="Times New Roman"/>
@@ -3198,22 +2966,20 @@
           <w:lang w:val="en-GB" w:eastAsia="it-IT"/>
           <w14:ligatures w14:val="none"/>
         </w:rPr>
-        <w:t>&gt;</w:t>
-      </w:r>
-      <w:proofErr w:type="spellStart"/>
+        <w:t>&lt;/</w:t>
+      </w:r>
       <w:r>
         <w:rPr>
           <w:rFonts w:ascii="Consolas" w:eastAsia="Times New Roman" w:hAnsi="Consolas" w:cs="Times New Roman"/>
-          <w:color w:val="D4D4D4"/>
+          <w:color w:val="569CD6"/>
           <w:kern w:val="0"/>
           <w:sz w:val="21"/>
           <w:szCs w:val="21"/>
           <w:lang w:val="en-GB" w:eastAsia="it-IT"/>
           <w14:ligatures w14:val="none"/>
         </w:rPr>
-        <w:t>org.evosuite</w:t>
-      </w:r>
-      <w:proofErr w:type="spellEnd"/>
+        <w:t>dependency</w:t>
+      </w:r>
       <w:r>
         <w:rPr>
           <w:rFonts w:ascii="Consolas" w:eastAsia="Times New Roman" w:hAnsi="Consolas" w:cs="Times New Roman"/>
@@ -3224,39 +2990,39 @@
           <w:lang w:val="en-GB" w:eastAsia="it-IT"/>
           <w14:ligatures w14:val="none"/>
         </w:rPr>
-        <w:t>&lt;/</w:t>
-      </w:r>
-      <w:proofErr w:type="spellStart"/>
-      <w:r>
+        <w:t>&gt;</w:t>
+      </w:r>
+    </w:p>
+    <w:p>
+      <w:pPr>
+        <w:shd w:val="clear" w:color="auto" w:fill="1E1E1E"/>
+        <w:spacing w:after="0" w:line="285" w:lineRule="atLeast"/>
         <w:rPr>
           <w:rFonts w:ascii="Consolas" w:eastAsia="Times New Roman" w:hAnsi="Consolas" w:cs="Times New Roman"/>
-          <w:color w:val="569CD6"/>
+          <w:color w:val="D4D4D4"/>
           <w:kern w:val="0"/>
           <w:sz w:val="21"/>
           <w:szCs w:val="21"/>
           <w:lang w:val="en-GB" w:eastAsia="it-IT"/>
           <w14:ligatures w14:val="none"/>
         </w:rPr>
-        <w:t>groupId</w:t>
-      </w:r>
-      <w:proofErr w:type="spellEnd"/>
-      <w:r>
+      </w:pPr>
+    </w:p>
+    <w:p>
+      <w:pPr>
+        <w:shd w:val="clear" w:color="auto" w:fill="1E1E1E"/>
+        <w:spacing w:after="0" w:line="285" w:lineRule="atLeast"/>
         <w:rPr>
           <w:rFonts w:ascii="Consolas" w:eastAsia="Times New Roman" w:hAnsi="Consolas" w:cs="Times New Roman"/>
-          <w:color w:val="808080"/>
+          <w:color w:val="D4D4D4"/>
           <w:kern w:val="0"/>
           <w:sz w:val="21"/>
           <w:szCs w:val="21"/>
           <w:lang w:val="en-GB" w:eastAsia="it-IT"/>
           <w14:ligatures w14:val="none"/>
         </w:rPr>
-        <w:t>&gt;</w:t>
-      </w:r>
-    </w:p>
-    <w:p>
-      <w:pPr>
-        <w:shd w:val="clear" w:color="auto" w:fill="1E1E1E"/>
-        <w:spacing w:after="0" w:line="285" w:lineRule="atLeast"/>
+      </w:pPr>
+      <w:r>
         <w:rPr>
           <w:rFonts w:ascii="Consolas" w:eastAsia="Times New Roman" w:hAnsi="Consolas" w:cs="Times New Roman"/>
           <w:color w:val="D4D4D4"/>
@@ -3266,45 +3032,47 @@
           <w:lang w:val="en-GB" w:eastAsia="it-IT"/>
           <w14:ligatures w14:val="none"/>
         </w:rPr>
-      </w:pPr>
+        <w:t xml:space="preserve">        </w:t>
+      </w:r>
       <w:r>
         <w:rPr>
           <w:rFonts w:ascii="Consolas" w:eastAsia="Times New Roman" w:hAnsi="Consolas" w:cs="Times New Roman"/>
-          <w:color w:val="D4D4D4"/>
+          <w:color w:val="6A9955"/>
           <w:kern w:val="0"/>
           <w:sz w:val="21"/>
           <w:szCs w:val="21"/>
           <w:lang w:val="en-GB" w:eastAsia="it-IT"/>
           <w14:ligatures w14:val="none"/>
         </w:rPr>
-        <w:t xml:space="preserve">            </w:t>
-      </w:r>
-      <w:r>
+        <w:t>&lt;!-- https://mvnrepository.com/artifact/org.evosuite/evosuite-runtime --&gt;</w:t>
+      </w:r>
+    </w:p>
+    <w:p>
+      <w:pPr>
+        <w:shd w:val="clear" w:color="auto" w:fill="1E1E1E"/>
+        <w:spacing w:after="0" w:line="285" w:lineRule="atLeast"/>
         <w:rPr>
           <w:rFonts w:ascii="Consolas" w:eastAsia="Times New Roman" w:hAnsi="Consolas" w:cs="Times New Roman"/>
-          <w:color w:val="808080"/>
+          <w:color w:val="D4D4D4"/>
           <w:kern w:val="0"/>
           <w:sz w:val="21"/>
           <w:szCs w:val="21"/>
           <w:lang w:val="en-GB" w:eastAsia="it-IT"/>
           <w14:ligatures w14:val="none"/>
         </w:rPr>
-        <w:t>&lt;</w:t>
-      </w:r>
-      <w:proofErr w:type="spellStart"/>
+      </w:pPr>
       <w:r>
         <w:rPr>
           <w:rFonts w:ascii="Consolas" w:eastAsia="Times New Roman" w:hAnsi="Consolas" w:cs="Times New Roman"/>
-          <w:color w:val="569CD6"/>
+          <w:color w:val="D4D4D4"/>
           <w:kern w:val="0"/>
           <w:sz w:val="21"/>
           <w:szCs w:val="21"/>
           <w:lang w:val="en-GB" w:eastAsia="it-IT"/>
           <w14:ligatures w14:val="none"/>
         </w:rPr>
-        <w:t>artifactId</w:t>
-      </w:r>
-      <w:proofErr w:type="spellEnd"/>
+        <w:t xml:space="preserve">        </w:t>
+      </w:r>
       <w:r>
         <w:rPr>
           <w:rFonts w:ascii="Consolas" w:eastAsia="Times New Roman" w:hAnsi="Consolas" w:cs="Times New Roman"/>
@@ -3315,60 +3083,59 @@
           <w:lang w:val="en-GB" w:eastAsia="it-IT"/>
           <w14:ligatures w14:val="none"/>
         </w:rPr>
-        <w:t>&gt;</w:t>
-      </w:r>
-      <w:proofErr w:type="spellStart"/>
+        <w:t>&lt;</w:t>
+      </w:r>
       <w:r>
         <w:rPr>
           <w:rFonts w:ascii="Consolas" w:eastAsia="Times New Roman" w:hAnsi="Consolas" w:cs="Times New Roman"/>
-          <w:color w:val="D4D4D4"/>
+          <w:color w:val="569CD6"/>
           <w:kern w:val="0"/>
           <w:sz w:val="21"/>
           <w:szCs w:val="21"/>
           <w:lang w:val="en-GB" w:eastAsia="it-IT"/>
           <w14:ligatures w14:val="none"/>
         </w:rPr>
-        <w:t>evosuite</w:t>
-      </w:r>
-      <w:proofErr w:type="spellEnd"/>
+        <w:t>dependency</w:t>
+      </w:r>
       <w:r>
         <w:rPr>
           <w:rFonts w:ascii="Consolas" w:eastAsia="Times New Roman" w:hAnsi="Consolas" w:cs="Times New Roman"/>
-          <w:color w:val="D4D4D4"/>
+          <w:color w:val="808080"/>
           <w:kern w:val="0"/>
           <w:sz w:val="21"/>
           <w:szCs w:val="21"/>
           <w:lang w:val="en-GB" w:eastAsia="it-IT"/>
           <w14:ligatures w14:val="none"/>
         </w:rPr>
-        <w:t>-runtime</w:t>
-      </w:r>
-      <w:r>
+        <w:t>&gt;</w:t>
+      </w:r>
+    </w:p>
+    <w:p>
+      <w:pPr>
+        <w:shd w:val="clear" w:color="auto" w:fill="1E1E1E"/>
+        <w:spacing w:after="0" w:line="285" w:lineRule="atLeast"/>
         <w:rPr>
           <w:rFonts w:ascii="Consolas" w:eastAsia="Times New Roman" w:hAnsi="Consolas" w:cs="Times New Roman"/>
-          <w:color w:val="808080"/>
+          <w:color w:val="D4D4D4"/>
           <w:kern w:val="0"/>
           <w:sz w:val="21"/>
           <w:szCs w:val="21"/>
           <w:lang w:val="en-GB" w:eastAsia="it-IT"/>
           <w14:ligatures w14:val="none"/>
         </w:rPr>
-        <w:t>&lt;/</w:t>
-      </w:r>
-      <w:proofErr w:type="spellStart"/>
+      </w:pPr>
       <w:r>
         <w:rPr>
           <w:rFonts w:ascii="Consolas" w:eastAsia="Times New Roman" w:hAnsi="Consolas" w:cs="Times New Roman"/>
-          <w:color w:val="569CD6"/>
+          <w:color w:val="D4D4D4"/>
           <w:kern w:val="0"/>
           <w:sz w:val="21"/>
           <w:szCs w:val="21"/>
           <w:lang w:val="en-GB" w:eastAsia="it-IT"/>
           <w14:ligatures w14:val="none"/>
         </w:rPr>
-        <w:t>artifactId</w:t>
-      </w:r>
-      <w:proofErr w:type="spellEnd"/>
+        <w:t xml:space="preserve">            </w:t>
+      </w:r>
       <w:r>
         <w:rPr>
           <w:rFonts w:ascii="Consolas" w:eastAsia="Times New Roman" w:hAnsi="Consolas" w:cs="Times New Roman"/>
@@ -3379,106 +3146,112 @@
           <w:lang w:val="en-GB" w:eastAsia="it-IT"/>
           <w14:ligatures w14:val="none"/>
         </w:rPr>
-        <w:t>&gt;</w:t>
-      </w:r>
-    </w:p>
-    <w:p>
-      <w:pPr>
-        <w:shd w:val="clear" w:color="auto" w:fill="1E1E1E"/>
-        <w:spacing w:after="0" w:line="285" w:lineRule="atLeast"/>
+        <w:t>&lt;</w:t>
+      </w:r>
+      <w:proofErr w:type="spellStart"/>
+      <w:r>
         <w:rPr>
           <w:rFonts w:ascii="Consolas" w:eastAsia="Times New Roman" w:hAnsi="Consolas" w:cs="Times New Roman"/>
-          <w:color w:val="D4D4D4"/>
+          <w:color w:val="569CD6"/>
           <w:kern w:val="0"/>
           <w:sz w:val="21"/>
           <w:szCs w:val="21"/>
           <w:lang w:val="en-GB" w:eastAsia="it-IT"/>
           <w14:ligatures w14:val="none"/>
         </w:rPr>
-      </w:pPr>
+        <w:t>groupId</w:t>
+      </w:r>
+      <w:proofErr w:type="spellEnd"/>
       <w:r>
         <w:rPr>
           <w:rFonts w:ascii="Consolas" w:eastAsia="Times New Roman" w:hAnsi="Consolas" w:cs="Times New Roman"/>
-          <w:color w:val="D4D4D4"/>
+          <w:color w:val="808080"/>
           <w:kern w:val="0"/>
           <w:sz w:val="21"/>
           <w:szCs w:val="21"/>
           <w:lang w:val="en-GB" w:eastAsia="it-IT"/>
           <w14:ligatures w14:val="none"/>
         </w:rPr>
-        <w:t xml:space="preserve">            </w:t>
-      </w:r>
+        <w:t>&gt;</w:t>
+      </w:r>
+      <w:proofErr w:type="spellStart"/>
       <w:r>
         <w:rPr>
           <w:rFonts w:ascii="Consolas" w:eastAsia="Times New Roman" w:hAnsi="Consolas" w:cs="Times New Roman"/>
-          <w:color w:val="808080"/>
+          <w:color w:val="D4D4D4"/>
           <w:kern w:val="0"/>
           <w:sz w:val="21"/>
           <w:szCs w:val="21"/>
           <w:lang w:val="en-GB" w:eastAsia="it-IT"/>
           <w14:ligatures w14:val="none"/>
         </w:rPr>
-        <w:t>&lt;</w:t>
-      </w:r>
+        <w:t>org.evosuite</w:t>
+      </w:r>
+      <w:proofErr w:type="spellEnd"/>
       <w:r>
         <w:rPr>
           <w:rFonts w:ascii="Consolas" w:eastAsia="Times New Roman" w:hAnsi="Consolas" w:cs="Times New Roman"/>
-          <w:color w:val="569CD6"/>
+          <w:color w:val="808080"/>
           <w:kern w:val="0"/>
           <w:sz w:val="21"/>
           <w:szCs w:val="21"/>
           <w:lang w:val="en-GB" w:eastAsia="it-IT"/>
           <w14:ligatures w14:val="none"/>
         </w:rPr>
-        <w:t>version</w:t>
-      </w:r>
+        <w:t>&lt;/</w:t>
+      </w:r>
+      <w:proofErr w:type="spellStart"/>
       <w:r>
         <w:rPr>
           <w:rFonts w:ascii="Consolas" w:eastAsia="Times New Roman" w:hAnsi="Consolas" w:cs="Times New Roman"/>
-          <w:color w:val="808080"/>
+          <w:color w:val="569CD6"/>
           <w:kern w:val="0"/>
           <w:sz w:val="21"/>
           <w:szCs w:val="21"/>
           <w:lang w:val="en-GB" w:eastAsia="it-IT"/>
           <w14:ligatures w14:val="none"/>
         </w:rPr>
-        <w:t>&gt;</w:t>
-      </w:r>
+        <w:t>groupId</w:t>
+      </w:r>
+      <w:proofErr w:type="spellEnd"/>
       <w:r>
         <w:rPr>
           <w:rFonts w:ascii="Consolas" w:eastAsia="Times New Roman" w:hAnsi="Consolas" w:cs="Times New Roman"/>
-          <w:color w:val="D4D4D4"/>
+          <w:color w:val="808080"/>
           <w:kern w:val="0"/>
           <w:sz w:val="21"/>
           <w:szCs w:val="21"/>
           <w:lang w:val="en-GB" w:eastAsia="it-IT"/>
           <w14:ligatures w14:val="none"/>
         </w:rPr>
-        <w:t>1.0.6</w:t>
-      </w:r>
-      <w:r>
+        <w:t>&gt;</w:t>
+      </w:r>
+    </w:p>
+    <w:p>
+      <w:pPr>
+        <w:shd w:val="clear" w:color="auto" w:fill="1E1E1E"/>
+        <w:spacing w:after="0" w:line="285" w:lineRule="atLeast"/>
         <w:rPr>
           <w:rFonts w:ascii="Consolas" w:eastAsia="Times New Roman" w:hAnsi="Consolas" w:cs="Times New Roman"/>
-          <w:color w:val="808080"/>
+          <w:color w:val="D4D4D4"/>
           <w:kern w:val="0"/>
           <w:sz w:val="21"/>
           <w:szCs w:val="21"/>
           <w:lang w:val="en-GB" w:eastAsia="it-IT"/>
           <w14:ligatures w14:val="none"/>
         </w:rPr>
-        <w:t>&lt;/</w:t>
-      </w:r>
+      </w:pPr>
       <w:r>
         <w:rPr>
           <w:rFonts w:ascii="Consolas" w:eastAsia="Times New Roman" w:hAnsi="Consolas" w:cs="Times New Roman"/>
-          <w:color w:val="569CD6"/>
+          <w:color w:val="D4D4D4"/>
           <w:kern w:val="0"/>
           <w:sz w:val="21"/>
           <w:szCs w:val="21"/>
           <w:lang w:val="en-GB" w:eastAsia="it-IT"/>
           <w14:ligatures w14:val="none"/>
         </w:rPr>
-        <w:t>version</w:t>
+        <w:t xml:space="preserve">            </w:t>
       </w:r>
       <w:r>
         <w:rPr>
@@ -3490,35 +3263,22 @@
           <w:lang w:val="en-GB" w:eastAsia="it-IT"/>
           <w14:ligatures w14:val="none"/>
         </w:rPr>
-        <w:t>&gt;</w:t>
-      </w:r>
-    </w:p>
-    <w:p>
-      <w:pPr>
-        <w:shd w:val="clear" w:color="auto" w:fill="1E1E1E"/>
-        <w:spacing w:after="0" w:line="285" w:lineRule="atLeast"/>
+        <w:t>&lt;</w:t>
+      </w:r>
+      <w:proofErr w:type="spellStart"/>
+      <w:r>
         <w:rPr>
           <w:rFonts w:ascii="Consolas" w:eastAsia="Times New Roman" w:hAnsi="Consolas" w:cs="Times New Roman"/>
-          <w:color w:val="D4D4D4"/>
-          <w:kern w:val="0"/>
-          <w:sz w:val="21"/>
-          <w:szCs w:val="21"/>
-          <w:lang w:eastAsia="it-IT"/>
-          <w14:ligatures w14:val="none"/>
-        </w:rPr>
-      </w:pPr>
-      <w:r>
-        <w:rPr>
-          <w:rFonts w:ascii="Consolas" w:eastAsia="Times New Roman" w:hAnsi="Consolas" w:cs="Times New Roman"/>
-          <w:color w:val="D4D4D4"/>
+          <w:color w:val="569CD6"/>
           <w:kern w:val="0"/>
           <w:sz w:val="21"/>
           <w:szCs w:val="21"/>
           <w:lang w:val="en-GB" w:eastAsia="it-IT"/>
           <w14:ligatures w14:val="none"/>
         </w:rPr>
-        <w:t xml:space="preserve">        </w:t>
-      </w:r>
+        <w:t>artifactId</w:t>
+      </w:r>
+      <w:proofErr w:type="spellEnd"/>
       <w:r>
         <w:rPr>
           <w:rFonts w:ascii="Consolas" w:eastAsia="Times New Roman" w:hAnsi="Consolas" w:cs="Times New Roman"/>
@@ -3526,7 +3286,45 @@
           <w:kern w:val="0"/>
           <w:sz w:val="21"/>
           <w:szCs w:val="21"/>
-          <w:lang w:eastAsia="it-IT"/>
+          <w:lang w:val="en-GB" w:eastAsia="it-IT"/>
+          <w14:ligatures w14:val="none"/>
+        </w:rPr>
+        <w:t>&gt;</w:t>
+      </w:r>
+      <w:proofErr w:type="spellStart"/>
+      <w:r>
+        <w:rPr>
+          <w:rFonts w:ascii="Consolas" w:eastAsia="Times New Roman" w:hAnsi="Consolas" w:cs="Times New Roman"/>
+          <w:color w:val="D4D4D4"/>
+          <w:kern w:val="0"/>
+          <w:sz w:val="21"/>
+          <w:szCs w:val="21"/>
+          <w:lang w:val="en-GB" w:eastAsia="it-IT"/>
+          <w14:ligatures w14:val="none"/>
+        </w:rPr>
+        <w:t>evosuite</w:t>
+      </w:r>
+      <w:proofErr w:type="spellEnd"/>
+      <w:r>
+        <w:rPr>
+          <w:rFonts w:ascii="Consolas" w:eastAsia="Times New Roman" w:hAnsi="Consolas" w:cs="Times New Roman"/>
+          <w:color w:val="D4D4D4"/>
+          <w:kern w:val="0"/>
+          <w:sz w:val="21"/>
+          <w:szCs w:val="21"/>
+          <w:lang w:val="en-GB" w:eastAsia="it-IT"/>
+          <w14:ligatures w14:val="none"/>
+        </w:rPr>
+        <w:t>-runtime</w:t>
+      </w:r>
+      <w:r>
+        <w:rPr>
+          <w:rFonts w:ascii="Consolas" w:eastAsia="Times New Roman" w:hAnsi="Consolas" w:cs="Times New Roman"/>
+          <w:color w:val="808080"/>
+          <w:kern w:val="0"/>
+          <w:sz w:val="21"/>
+          <w:szCs w:val="21"/>
+          <w:lang w:val="en-GB" w:eastAsia="it-IT"/>
           <w14:ligatures w14:val="none"/>
         </w:rPr>
         <w:t>&lt;/</w:t>
@@ -3539,10 +3337,10 @@
           <w:kern w:val="0"/>
           <w:sz w:val="21"/>
           <w:szCs w:val="21"/>
-          <w:lang w:eastAsia="it-IT"/>
-          <w14:ligatures w14:val="none"/>
-        </w:rPr>
-        <w:t>dependency</w:t>
+          <w:lang w:val="en-GB" w:eastAsia="it-IT"/>
+          <w14:ligatures w14:val="none"/>
+        </w:rPr>
+        <w:t>artifactId</w:t>
       </w:r>
       <w:proofErr w:type="spellEnd"/>
       <w:r>
@@ -3552,7 +3350,7 @@
           <w:kern w:val="0"/>
           <w:sz w:val="21"/>
           <w:szCs w:val="21"/>
-          <w:lang w:eastAsia="it-IT"/>
+          <w:lang w:val="en-GB" w:eastAsia="it-IT"/>
           <w14:ligatures w14:val="none"/>
         </w:rPr>
         <w:t>&gt;</w:t>
@@ -3568,7 +3366,7 @@
           <w:kern w:val="0"/>
           <w:sz w:val="21"/>
           <w:szCs w:val="21"/>
-          <w:lang w:eastAsia="it-IT"/>
+          <w:lang w:val="en-GB" w:eastAsia="it-IT"/>
           <w14:ligatures w14:val="none"/>
         </w:rPr>
       </w:pPr>
@@ -3579,10 +3377,10 @@
           <w:kern w:val="0"/>
           <w:sz w:val="21"/>
           <w:szCs w:val="21"/>
-          <w:lang w:eastAsia="it-IT"/>
-          <w14:ligatures w14:val="none"/>
-        </w:rPr>
-        <w:t xml:space="preserve">    </w:t>
+          <w:lang w:val="en-GB" w:eastAsia="it-IT"/>
+          <w14:ligatures w14:val="none"/>
+        </w:rPr>
+        <w:t xml:space="preserve">            </w:t>
       </w:r>
       <w:r>
         <w:rPr>
@@ -3591,12 +3389,11 @@
           <w:kern w:val="0"/>
           <w:sz w:val="21"/>
           <w:szCs w:val="21"/>
-          <w:lang w:eastAsia="it-IT"/>
-          <w14:ligatures w14:val="none"/>
-        </w:rPr>
-        <w:t>&lt;/</w:t>
-      </w:r>
-      <w:proofErr w:type="spellStart"/>
+          <w:lang w:val="en-GB" w:eastAsia="it-IT"/>
+          <w14:ligatures w14:val="none"/>
+        </w:rPr>
+        <w:t>&lt;</w:t>
+      </w:r>
       <w:r>
         <w:rPr>
           <w:rFonts w:ascii="Consolas" w:eastAsia="Times New Roman" w:hAnsi="Consolas" w:cs="Times New Roman"/>
@@ -3604,12 +3401,11 @@
           <w:kern w:val="0"/>
           <w:sz w:val="21"/>
           <w:szCs w:val="21"/>
-          <w:lang w:eastAsia="it-IT"/>
-          <w14:ligatures w14:val="none"/>
-        </w:rPr>
-        <w:t>dependencies</w:t>
-      </w:r>
-      <w:proofErr w:type="spellEnd"/>
+          <w:lang w:val="en-GB" w:eastAsia="it-IT"/>
+          <w14:ligatures w14:val="none"/>
+        </w:rPr>
+        <w:t>version</w:t>
+      </w:r>
       <w:r>
         <w:rPr>
           <w:rFonts w:ascii="Consolas" w:eastAsia="Times New Roman" w:hAnsi="Consolas" w:cs="Times New Roman"/>
@@ -3617,7 +3413,55 @@
           <w:kern w:val="0"/>
           <w:sz w:val="21"/>
           <w:szCs w:val="21"/>
-          <w:lang w:eastAsia="it-IT"/>
+          <w:lang w:val="en-GB" w:eastAsia="it-IT"/>
+          <w14:ligatures w14:val="none"/>
+        </w:rPr>
+        <w:t>&gt;</w:t>
+      </w:r>
+      <w:r>
+        <w:rPr>
+          <w:rFonts w:ascii="Consolas" w:eastAsia="Times New Roman" w:hAnsi="Consolas" w:cs="Times New Roman"/>
+          <w:color w:val="D4D4D4"/>
+          <w:kern w:val="0"/>
+          <w:sz w:val="21"/>
+          <w:szCs w:val="21"/>
+          <w:lang w:val="en-GB" w:eastAsia="it-IT"/>
+          <w14:ligatures w14:val="none"/>
+        </w:rPr>
+        <w:t>1.0.6</w:t>
+      </w:r>
+      <w:r>
+        <w:rPr>
+          <w:rFonts w:ascii="Consolas" w:eastAsia="Times New Roman" w:hAnsi="Consolas" w:cs="Times New Roman"/>
+          <w:color w:val="808080"/>
+          <w:kern w:val="0"/>
+          <w:sz w:val="21"/>
+          <w:szCs w:val="21"/>
+          <w:lang w:val="en-GB" w:eastAsia="it-IT"/>
+          <w14:ligatures w14:val="none"/>
+        </w:rPr>
+        <w:t>&lt;/</w:t>
+      </w:r>
+      <w:r>
+        <w:rPr>
+          <w:rFonts w:ascii="Consolas" w:eastAsia="Times New Roman" w:hAnsi="Consolas" w:cs="Times New Roman"/>
+          <w:color w:val="569CD6"/>
+          <w:kern w:val="0"/>
+          <w:sz w:val="21"/>
+          <w:szCs w:val="21"/>
+          <w:lang w:val="en-GB" w:eastAsia="it-IT"/>
+          <w14:ligatures w14:val="none"/>
+        </w:rPr>
+        <w:t>version</w:t>
+      </w:r>
+      <w:r>
+        <w:rPr>
+          <w:rFonts w:ascii="Consolas" w:eastAsia="Times New Roman" w:hAnsi="Consolas" w:cs="Times New Roman"/>
+          <w:color w:val="808080"/>
+          <w:kern w:val="0"/>
+          <w:sz w:val="21"/>
+          <w:szCs w:val="21"/>
+          <w:lang w:val="en-GB" w:eastAsia="it-IT"/>
           <w14:ligatures w14:val="none"/>
         </w:rPr>
         <w:t>&gt;</w:t>
@@ -3633,10 +3477,58 @@
           <w:kern w:val="0"/>
           <w:sz w:val="21"/>
           <w:szCs w:val="21"/>
-          <w:lang w:eastAsia="it-IT"/>
-          <w14:ligatures w14:val="none"/>
-        </w:rPr>
-      </w:pPr>
+          <w:lang w:val="en-GB" w:eastAsia="it-IT"/>
+          <w14:ligatures w14:val="none"/>
+        </w:rPr>
+      </w:pPr>
+      <w:r>
+        <w:rPr>
+          <w:rFonts w:ascii="Consolas" w:eastAsia="Times New Roman" w:hAnsi="Consolas" w:cs="Times New Roman"/>
+          <w:color w:val="D4D4D4"/>
+          <w:kern w:val="0"/>
+          <w:sz w:val="21"/>
+          <w:szCs w:val="21"/>
+          <w:lang w:val="en-GB" w:eastAsia="it-IT"/>
+          <w14:ligatures w14:val="none"/>
+        </w:rPr>
+        <w:t xml:space="preserve">        </w:t>
+      </w:r>
+      <w:r>
+        <w:rPr>
+          <w:rFonts w:ascii="Consolas" w:eastAsia="Times New Roman" w:hAnsi="Consolas" w:cs="Times New Roman"/>
+          <w:color w:val="808080"/>
+          <w:kern w:val="0"/>
+          <w:sz w:val="21"/>
+          <w:szCs w:val="21"/>
+          <w:lang w:val="en-GB" w:eastAsia="it-IT"/>
+          <w14:ligatures w14:val="none"/>
+        </w:rPr>
+        <w:t>&lt;/</w:t>
+      </w:r>
+      <w:r>
+        <w:rPr>
+          <w:rFonts w:ascii="Consolas" w:eastAsia="Times New Roman" w:hAnsi="Consolas" w:cs="Times New Roman"/>
+          <w:color w:val="569CD6"/>
+          <w:kern w:val="0"/>
+          <w:sz w:val="21"/>
+          <w:szCs w:val="21"/>
+          <w:lang w:val="en-GB" w:eastAsia="it-IT"/>
+          <w14:ligatures w14:val="none"/>
+        </w:rPr>
+        <w:t>dependency</w:t>
+      </w:r>
+      <w:r>
+        <w:rPr>
+          <w:rFonts w:ascii="Consolas" w:eastAsia="Times New Roman" w:hAnsi="Consolas" w:cs="Times New Roman"/>
+          <w:color w:val="808080"/>
+          <w:kern w:val="0"/>
+          <w:sz w:val="21"/>
+          <w:szCs w:val="21"/>
+          <w:lang w:val="en-GB" w:eastAsia="it-IT"/>
+          <w14:ligatures w14:val="none"/>
+        </w:rPr>
+        <w:t>&gt;</w:t>
+      </w:r>
     </w:p>
     <w:p>
       <w:pPr>
@@ -3648,10 +3540,22 @@
           <w:kern w:val="0"/>
           <w:sz w:val="21"/>
           <w:szCs w:val="21"/>
-          <w:lang w:eastAsia="it-IT"/>
-          <w14:ligatures w14:val="none"/>
-        </w:rPr>
-      </w:pPr>
+          <w:lang w:val="en-GB" w:eastAsia="it-IT"/>
+          <w14:ligatures w14:val="none"/>
+        </w:rPr>
+      </w:pPr>
+      <w:r>
+        <w:rPr>
+          <w:rFonts w:ascii="Consolas" w:eastAsia="Times New Roman" w:hAnsi="Consolas" w:cs="Times New Roman"/>
+          <w:color w:val="D4D4D4"/>
+          <w:kern w:val="0"/>
+          <w:sz w:val="21"/>
+          <w:szCs w:val="21"/>
+          <w:lang w:val="en-GB" w:eastAsia="it-IT"/>
+          <w14:ligatures w14:val="none"/>
+        </w:rPr>
+        <w:t xml:space="preserve">    </w:t>
+      </w:r>
       <w:r>
         <w:rPr>
           <w:rFonts w:ascii="Consolas" w:eastAsia="Times New Roman" w:hAnsi="Consolas" w:cs="Times New Roman"/>
@@ -3659,7 +3563,7 @@
           <w:kern w:val="0"/>
           <w:sz w:val="21"/>
           <w:szCs w:val="21"/>
-          <w:lang w:eastAsia="it-IT"/>
+          <w:lang w:val="en-GB" w:eastAsia="it-IT"/>
           <w14:ligatures w14:val="none"/>
         </w:rPr>
         <w:t>&lt;/</w:t>
@@ -3671,10 +3575,10 @@
           <w:kern w:val="0"/>
           <w:sz w:val="21"/>
           <w:szCs w:val="21"/>
-          <w:lang w:eastAsia="it-IT"/>
-          <w14:ligatures w14:val="none"/>
-        </w:rPr>
-        <w:t>project</w:t>
+          <w:lang w:val="en-GB" w:eastAsia="it-IT"/>
+          <w14:ligatures w14:val="none"/>
+        </w:rPr>
+        <w:t>dependencies</w:t>
       </w:r>
       <w:r>
         <w:rPr>
@@ -3683,13 +3587,85 @@
           <w:kern w:val="0"/>
           <w:sz w:val="21"/>
           <w:szCs w:val="21"/>
-          <w:lang w:eastAsia="it-IT"/>
+          <w:lang w:val="en-GB" w:eastAsia="it-IT"/>
           <w14:ligatures w14:val="none"/>
         </w:rPr>
         <w:t>&gt;</w:t>
       </w:r>
     </w:p>
-    <w:p/>
+    <w:p>
+      <w:pPr>
+        <w:shd w:val="clear" w:color="auto" w:fill="1E1E1E"/>
+        <w:spacing w:after="0" w:line="285" w:lineRule="atLeast"/>
+        <w:rPr>
+          <w:rFonts w:ascii="Consolas" w:eastAsia="Times New Roman" w:hAnsi="Consolas" w:cs="Times New Roman"/>
+          <w:color w:val="D4D4D4"/>
+          <w:kern w:val="0"/>
+          <w:sz w:val="21"/>
+          <w:szCs w:val="21"/>
+          <w:lang w:val="en-GB" w:eastAsia="it-IT"/>
+          <w14:ligatures w14:val="none"/>
+        </w:rPr>
+      </w:pPr>
+    </w:p>
+    <w:p>
+      <w:pPr>
+        <w:shd w:val="clear" w:color="auto" w:fill="1E1E1E"/>
+        <w:spacing w:after="0" w:line="285" w:lineRule="atLeast"/>
+        <w:rPr>
+          <w:rFonts w:ascii="Consolas" w:eastAsia="Times New Roman" w:hAnsi="Consolas" w:cs="Times New Roman"/>
+          <w:color w:val="D4D4D4"/>
+          <w:kern w:val="0"/>
+          <w:sz w:val="21"/>
+          <w:szCs w:val="21"/>
+          <w:lang w:val="en-GB" w:eastAsia="it-IT"/>
+          <w14:ligatures w14:val="none"/>
+        </w:rPr>
+      </w:pPr>
+      <w:r>
+        <w:rPr>
+          <w:rFonts w:ascii="Consolas" w:eastAsia="Times New Roman" w:hAnsi="Consolas" w:cs="Times New Roman"/>
+          <w:color w:val="808080"/>
+          <w:kern w:val="0"/>
+          <w:sz w:val="21"/>
+          <w:szCs w:val="21"/>
+          <w:lang w:val="en-GB" w:eastAsia="it-IT"/>
+          <w14:ligatures w14:val="none"/>
+        </w:rPr>
+        <w:t>&lt;/</w:t>
+      </w:r>
+      <w:r>
+        <w:rPr>
+          <w:rFonts w:ascii="Consolas" w:eastAsia="Times New Roman" w:hAnsi="Consolas" w:cs="Times New Roman"/>
+          <w:color w:val="569CD6"/>
+          <w:kern w:val="0"/>
+          <w:sz w:val="21"/>
+          <w:szCs w:val="21"/>
+          <w:lang w:val="en-GB" w:eastAsia="it-IT"/>
+          <w14:ligatures w14:val="none"/>
+        </w:rPr>
+        <w:t>project</w:t>
+      </w:r>
+      <w:r>
+        <w:rPr>
+          <w:rFonts w:ascii="Consolas" w:eastAsia="Times New Roman" w:hAnsi="Consolas" w:cs="Times New Roman"/>
+          <w:color w:val="808080"/>
+          <w:kern w:val="0"/>
+          <w:sz w:val="21"/>
+          <w:szCs w:val="21"/>
+          <w:lang w:val="en-GB" w:eastAsia="it-IT"/>
+          <w14:ligatures w14:val="none"/>
+        </w:rPr>
+        <w:t>&gt;</w:t>
+      </w:r>
+    </w:p>
+    <w:p>
+      <w:pPr>
+        <w:rPr>
+          <w:lang w:val="en-GB"/>
+        </w:rPr>
+      </w:pPr>
+    </w:p>
     <w:p>
       <w:pPr>
         <w:jc w:val="both"/>
@@ -31429,7 +31405,7 @@
           <w:noProof/>
         </w:rPr>
         <w:drawing>
-          <wp:inline distT="0" distB="0" distL="0" distR="0" wp14:anchorId="1C1D9320" wp14:editId="367622CD">
+          <wp:inline distT="0" distB="0" distL="0" distR="0" wp14:anchorId="1C1D9320" wp14:editId="645CE578">
             <wp:extent cx="2282192" cy="2168769"/>
             <wp:effectExtent l="0" t="0" r="0" b="0"/>
             <wp:docPr id="581249256" name="Immagine 1" descr="Immagine che contiene testo, elettronica, schermata, software&#10;&#10;Descrizione generata automaticamente"/>
@@ -32297,7 +32273,7 @@
           <w:noProof/>
         </w:rPr>
         <w:drawing>
-          <wp:inline distT="0" distB="0" distL="0" distR="0" wp14:anchorId="3F281C85" wp14:editId="49BB6DF5">
+          <wp:inline distT="0" distB="0" distL="0" distR="0" wp14:anchorId="3F281C85" wp14:editId="46BD39BD">
             <wp:extent cx="2453225" cy="1658815"/>
             <wp:effectExtent l="0" t="0" r="0" b="0"/>
             <wp:docPr id="1341230780" name="Immagine 1" descr="Immagine che contiene testo, schermata, Carattere, linea&#10;&#10;Descrizione generata automaticamente"/>
@@ -32374,6 +32350,27 @@
       </w:r>
     </w:p>
     <w:p>
+      <w:r>
+        <w:t xml:space="preserve">Per indagare questo aspetto si è utilizzato lo </w:t>
+      </w:r>
+      <w:proofErr w:type="spellStart"/>
+      <w:r>
+        <w:t>statechart</w:t>
+      </w:r>
+      <w:proofErr w:type="spellEnd"/>
+      <w:r>
+        <w:t xml:space="preserve"> </w:t>
+      </w:r>
+      <w:proofErr w:type="spellStart"/>
+      <w:r>
+        <w:t>Light.ysc</w:t>
+      </w:r>
+      <w:proofErr w:type="spellEnd"/>
+      <w:r>
+        <w:t>.</w:t>
+      </w:r>
+    </w:p>
+    <w:p>
       <w:pPr>
         <w:jc w:val="both"/>
         <w:rPr>
@@ -32504,14 +32501,14 @@
       </w:r>
       <w:proofErr w:type="spellEnd"/>
       <w:r>
-        <w:t xml:space="preserve"> create la gestisce bene inserendo _ID dove necessario.</w:t>
-      </w:r>
-      <w:r>
-        <w:t xml:space="preserve"> Il nome delle interfacce si comporta esattamente come il nome degli eventi, </w:t>
+        <w:t xml:space="preserve"> create la gestisce bene </w:t>
       </w:r>
       <w:r>
         <w:lastRenderedPageBreak/>
-        <w:t>quindi, caratteri non supportati vengono segnalati con errore, nomi che differiscono solo per il case vengono segnalati con warning ed in ogni caso la prima lett</w:t>
+        <w:t>inserendo _ID dove necessario.</w:t>
+      </w:r>
+      <w:r>
+        <w:t xml:space="preserve"> Il nome delle interfacce si comporta esattamente come il nome degli eventi, quindi, caratteri non supportati vengono segnalati con errore, nomi che differiscono solo per il case vengono segnalati con warning ed in ogni caso la prima lett</w:t>
       </w:r>
       <w:r>
         <w:t>era</w:t>
@@ -32573,6 +32570,47 @@
       </w:pPr>
       <w:r>
         <w:t>Variabili e costanti</w:t>
+      </w:r>
+    </w:p>
+    <w:p>
+      <w:r>
+        <w:t xml:space="preserve">Per indagare questo aspetto si </w:t>
+      </w:r>
+      <w:r>
+        <w:t>sono utilizzati</w:t>
+      </w:r>
+      <w:r>
+        <w:t xml:space="preserve"> </w:t>
+      </w:r>
+      <w:r>
+        <w:t>gli</w:t>
+      </w:r>
+      <w:r>
+        <w:t xml:space="preserve"> </w:t>
+      </w:r>
+      <w:proofErr w:type="spellStart"/>
+      <w:r>
+        <w:t>statechart</w:t>
+      </w:r>
+      <w:proofErr w:type="spellEnd"/>
+      <w:r>
+        <w:t xml:space="preserve"> </w:t>
+      </w:r>
+      <w:proofErr w:type="spellStart"/>
+      <w:r>
+        <w:t>Light.ysc</w:t>
+      </w:r>
+      <w:proofErr w:type="spellEnd"/>
+      <w:r>
+        <w:t xml:space="preserve"> e </w:t>
+      </w:r>
+      <w:proofErr w:type="spellStart"/>
+      <w:r>
+        <w:t>EasyChoice.ysc</w:t>
+      </w:r>
+      <w:proofErr w:type="spellEnd"/>
+      <w:r>
+        <w:t>.</w:t>
       </w:r>
     </w:p>
     <w:p>
@@ -33776,13 +33814,25 @@
         <w:rPr>
           <w:rFonts w:cstheme="minorHAnsi"/>
         </w:rPr>
-        <w:t xml:space="preserve">Sembra inoltre che il più delle volte, quando lavora con le variabili, </w:t>
-      </w:r>
-      <w:proofErr w:type="spellStart"/>
+        <w:t xml:space="preserve">Sembra </w:t>
+      </w:r>
       <w:r>
         <w:rPr>
           <w:rFonts w:cstheme="minorHAnsi"/>
         </w:rPr>
+        <w:t>però</w:t>
+      </w:r>
+      <w:r>
+        <w:rPr>
+          <w:rFonts w:cstheme="minorHAnsi"/>
+        </w:rPr>
+        <w:t xml:space="preserve"> che il più delle volte, quando lavora con le variabili, </w:t>
+      </w:r>
+      <w:proofErr w:type="spellStart"/>
+      <w:r>
+        <w:rPr>
+          <w:rFonts w:cstheme="minorHAnsi"/>
+        </w:rPr>
         <w:t>Evosuite</w:t>
       </w:r>
       <w:proofErr w:type="spellEnd"/>
@@ -33818,13 +33868,25 @@
         <w:rPr>
           <w:rFonts w:cstheme="minorHAnsi"/>
         </w:rPr>
-        <w:t xml:space="preserve"> della stessa variabile, non molto interessante. Si potrebbe pensare di rendere private il metodo set e lasciare solo i </w:t>
-      </w:r>
-      <w:proofErr w:type="spellStart"/>
+        <w:t xml:space="preserve"> della stessa variabile</w:t>
+      </w:r>
       <w:r>
         <w:rPr>
           <w:rFonts w:cstheme="minorHAnsi"/>
         </w:rPr>
+        <w:t xml:space="preserve"> e con il valore del set</w:t>
+      </w:r>
+      <w:r>
+        <w:rPr>
+          <w:rFonts w:cstheme="minorHAnsi"/>
+        </w:rPr>
+        <w:t xml:space="preserve">, non molto interessante. Si potrebbe pensare di rendere private il metodo set e lasciare solo i </w:t>
+      </w:r>
+      <w:proofErr w:type="spellStart"/>
+      <w:r>
+        <w:rPr>
+          <w:rFonts w:cstheme="minorHAnsi"/>
+        </w:rPr>
         <w:t>get</w:t>
       </w:r>
       <w:proofErr w:type="spellEnd"/>
@@ -33906,8 +33968,773 @@
         <w:rPr>
           <w:rFonts w:cstheme="minorHAnsi"/>
         </w:rPr>
-        <w:t>, riduce sicuramente il lavoro da fare e sembra quasi produrre test migliori. Il dubbio è su quale sia la scelta migliore.</w:t>
-      </w:r>
+        <w:t>, riduce sicuramente il lavoro</w:t>
+      </w:r>
+      <w:r>
+        <w:rPr>
+          <w:rFonts w:cstheme="minorHAnsi"/>
+        </w:rPr>
+        <w:t xml:space="preserve"> (ad esempio, </w:t>
+      </w:r>
+      <w:r>
+        <w:rPr>
+          <w:rFonts w:cstheme="minorHAnsi"/>
+        </w:rPr>
+        <w:lastRenderedPageBreak/>
+        <w:t>come ottengo il nome corretto delle variabili?)</w:t>
+      </w:r>
+      <w:r>
+        <w:rPr>
+          <w:rFonts w:cstheme="minorHAnsi"/>
+        </w:rPr>
+        <w:t xml:space="preserve"> da fare e sembra quasi produrre test migliori</w:t>
+      </w:r>
+      <w:r>
+        <w:rPr>
+          <w:rFonts w:cstheme="minorHAnsi"/>
+        </w:rPr>
+        <w:t xml:space="preserve"> (si potrebbe verificare confrontando con il caso non </w:t>
+      </w:r>
+      <w:proofErr w:type="spellStart"/>
+      <w:r>
+        <w:rPr>
+          <w:rFonts w:cstheme="minorHAnsi"/>
+        </w:rPr>
+        <w:t>Simplified</w:t>
+      </w:r>
+      <w:proofErr w:type="spellEnd"/>
+      <w:r>
+        <w:rPr>
+          <w:rFonts w:cstheme="minorHAnsi"/>
+        </w:rPr>
+        <w:t>)</w:t>
+      </w:r>
+      <w:r>
+        <w:rPr>
+          <w:rFonts w:cstheme="minorHAnsi"/>
+        </w:rPr>
+        <w:t>. Il dubbio è quale sia la scelta migliore.</w:t>
+      </w:r>
+    </w:p>
+    <w:p>
+      <w:pPr>
+        <w:pStyle w:val="Titolo3"/>
+        <w:rPr>
+          <w:lang w:val="en-GB"/>
+        </w:rPr>
+      </w:pPr>
+      <w:r>
+        <w:rPr>
+          <w:lang w:val="en-GB"/>
+        </w:rPr>
+        <w:t>History ed entry</w:t>
+      </w:r>
+      <w:r>
+        <w:rPr>
+          <w:lang w:val="en-GB"/>
+        </w:rPr>
+        <w:t>/exit</w:t>
+      </w:r>
+      <w:r>
+        <w:rPr>
+          <w:lang w:val="en-GB"/>
+        </w:rPr>
+        <w:t xml:space="preserve"> point ref</w:t>
+      </w:r>
+      <w:r>
+        <w:rPr>
+          <w:lang w:val="en-GB"/>
+        </w:rPr>
+        <w:t>erences</w:t>
+      </w:r>
+    </w:p>
+    <w:p>
+      <w:r>
+        <w:t xml:space="preserve">Per indagare </w:t>
+      </w:r>
+      <w:r>
+        <w:t>sugli history state</w:t>
+      </w:r>
+      <w:r>
+        <w:t xml:space="preserve"> si </w:t>
+      </w:r>
+      <w:r>
+        <w:t>è</w:t>
+      </w:r>
+      <w:r>
+        <w:t xml:space="preserve"> utilizzat</w:t>
+      </w:r>
+      <w:r>
+        <w:t>o</w:t>
+      </w:r>
+      <w:r>
+        <w:t xml:space="preserve"> </w:t>
+      </w:r>
+      <w:r>
+        <w:t>lo</w:t>
+      </w:r>
+      <w:r>
+        <w:t xml:space="preserve"> </w:t>
+      </w:r>
+      <w:proofErr w:type="spellStart"/>
+      <w:r>
+        <w:t>statechart</w:t>
+      </w:r>
+      <w:proofErr w:type="spellEnd"/>
+      <w:r>
+        <w:t xml:space="preserve"> </w:t>
+      </w:r>
+      <w:proofErr w:type="spellStart"/>
+      <w:r>
+        <w:t>History</w:t>
+      </w:r>
+      <w:r>
+        <w:t>.ysc</w:t>
+      </w:r>
+      <w:proofErr w:type="spellEnd"/>
+      <w:r>
+        <w:t>.</w:t>
+      </w:r>
+    </w:p>
+    <w:p>
+      <w:pPr>
+        <w:jc w:val="both"/>
+      </w:pPr>
+      <w:r>
+        <w:t>Il software implementato era già sufficiente a coprire gli history state (è emerso un piccolo bug nel testarlo, se gli eventi avevano un underscore, il nome ottenuto si fermava prima dell’underscore). Non sembra creare test molto significativi riguardo agli history state, li copre ma non sembra verificare lo stato subito dopo averli attivati</w:t>
+      </w:r>
+      <w:r>
+        <w:t>, il miglior test case visto a riguardo è il seguente:</w:t>
+      </w:r>
+    </w:p>
+    <w:p>
+      <w:pPr>
+        <w:shd w:val="clear" w:color="auto" w:fill="FFFFFF"/>
+        <w:spacing w:after="0" w:line="240" w:lineRule="auto"/>
+        <w:ind w:firstLine="708"/>
+        <w:rPr>
+          <w:rFonts w:ascii="Courier New" w:eastAsia="Times New Roman" w:hAnsi="Courier New" w:cs="Courier New"/>
+          <w:color w:val="000000"/>
+          <w:kern w:val="0"/>
+          <w:sz w:val="20"/>
+          <w:szCs w:val="20"/>
+          <w:lang w:val="en-GB" w:eastAsia="en-GB"/>
+          <w14:ligatures w14:val="none"/>
+        </w:rPr>
+      </w:pPr>
+      <w:r>
+        <w:rPr>
+          <w:rFonts w:ascii="Courier New" w:eastAsia="Times New Roman" w:hAnsi="Courier New" w:cs="Courier New"/>
+          <w:color w:val="000000"/>
+          <w:kern w:val="0"/>
+          <w:sz w:val="20"/>
+          <w:szCs w:val="20"/>
+          <w:lang w:val="en-GB" w:eastAsia="en-GB"/>
+          <w14:ligatures w14:val="none"/>
+        </w:rPr>
+        <w:t>@Test</w:t>
+      </w:r>
+    </w:p>
+    <w:p>
+      <w:pPr>
+        <w:shd w:val="clear" w:color="auto" w:fill="FFFFFF"/>
+        <w:spacing w:after="0" w:line="240" w:lineRule="auto"/>
+        <w:rPr>
+          <w:rFonts w:ascii="Courier New" w:eastAsia="Times New Roman" w:hAnsi="Courier New" w:cs="Courier New"/>
+          <w:color w:val="000000"/>
+          <w:kern w:val="0"/>
+          <w:sz w:val="20"/>
+          <w:szCs w:val="20"/>
+          <w:lang w:val="en-GB" w:eastAsia="en-GB"/>
+          <w14:ligatures w14:val="none"/>
+        </w:rPr>
+      </w:pPr>
+      <w:r>
+        <w:rPr>
+          <w:rFonts w:ascii="Courier New" w:eastAsia="Times New Roman" w:hAnsi="Courier New" w:cs="Courier New"/>
+          <w:color w:val="000000"/>
+          <w:kern w:val="0"/>
+          <w:sz w:val="20"/>
+          <w:szCs w:val="20"/>
+          <w:lang w:val="en-GB" w:eastAsia="en-GB"/>
+          <w14:ligatures w14:val="none"/>
+        </w:rPr>
+        <w:tab/>
+      </w:r>
+      <w:r>
+        <w:rPr>
+          <w:rFonts w:ascii="Courier New" w:eastAsia="Times New Roman" w:hAnsi="Courier New" w:cs="Courier New"/>
+          <w:b/>
+          <w:bCs/>
+          <w:color w:val="0E3083"/>
+          <w:kern w:val="0"/>
+          <w:sz w:val="20"/>
+          <w:szCs w:val="20"/>
+          <w:lang w:val="en-GB" w:eastAsia="en-GB"/>
+          <w14:ligatures w14:val="none"/>
+        </w:rPr>
+        <w:t>operation</w:t>
+      </w:r>
+      <w:r>
+        <w:rPr>
+          <w:rFonts w:ascii="Courier New" w:eastAsia="Times New Roman" w:hAnsi="Courier New" w:cs="Courier New"/>
+          <w:color w:val="000000"/>
+          <w:kern w:val="0"/>
+          <w:sz w:val="20"/>
+          <w:szCs w:val="20"/>
+          <w:lang w:val="en-GB" w:eastAsia="en-GB"/>
+          <w14:ligatures w14:val="none"/>
+        </w:rPr>
+        <w:t xml:space="preserve"> test46 () {</w:t>
+      </w:r>
+    </w:p>
+    <w:p>
+      <w:pPr>
+        <w:shd w:val="clear" w:color="auto" w:fill="FFFFFF"/>
+        <w:spacing w:after="0" w:line="240" w:lineRule="auto"/>
+        <w:rPr>
+          <w:rFonts w:ascii="Courier New" w:eastAsia="Times New Roman" w:hAnsi="Courier New" w:cs="Courier New"/>
+          <w:color w:val="000000"/>
+          <w:kern w:val="0"/>
+          <w:sz w:val="20"/>
+          <w:szCs w:val="20"/>
+          <w:lang w:val="en-GB" w:eastAsia="en-GB"/>
+          <w14:ligatures w14:val="none"/>
+        </w:rPr>
+      </w:pPr>
+      <w:r>
+        <w:rPr>
+          <w:rFonts w:ascii="Courier New" w:eastAsia="Times New Roman" w:hAnsi="Courier New" w:cs="Courier New"/>
+          <w:color w:val="000000"/>
+          <w:kern w:val="0"/>
+          <w:sz w:val="20"/>
+          <w:szCs w:val="20"/>
+          <w:lang w:val="en-GB" w:eastAsia="en-GB"/>
+          <w14:ligatures w14:val="none"/>
+        </w:rPr>
+        <w:tab/>
+        <w:t xml:space="preserve">    </w:t>
+      </w:r>
+      <w:r>
+        <w:rPr>
+          <w:rFonts w:ascii="Courier New" w:eastAsia="Times New Roman" w:hAnsi="Courier New" w:cs="Courier New"/>
+          <w:b/>
+          <w:bCs/>
+          <w:color w:val="0E3083"/>
+          <w:kern w:val="0"/>
+          <w:sz w:val="20"/>
+          <w:szCs w:val="20"/>
+          <w:lang w:val="en-GB" w:eastAsia="en-GB"/>
+          <w14:ligatures w14:val="none"/>
+        </w:rPr>
+        <w:t>assert</w:t>
+      </w:r>
+      <w:r>
+        <w:rPr>
+          <w:rFonts w:ascii="Courier New" w:eastAsia="Times New Roman" w:hAnsi="Courier New" w:cs="Courier New"/>
+          <w:color w:val="000000"/>
+          <w:kern w:val="0"/>
+          <w:sz w:val="20"/>
+          <w:szCs w:val="20"/>
+          <w:lang w:val="en-GB" w:eastAsia="en-GB"/>
+          <w14:ligatures w14:val="none"/>
+        </w:rPr>
+        <w:t xml:space="preserve"> !</w:t>
+      </w:r>
+      <w:proofErr w:type="spellStart"/>
+      <w:r>
+        <w:rPr>
+          <w:rFonts w:ascii="Courier New" w:eastAsia="Times New Roman" w:hAnsi="Courier New" w:cs="Courier New"/>
+          <w:b/>
+          <w:bCs/>
+          <w:color w:val="0E3083"/>
+          <w:kern w:val="0"/>
+          <w:sz w:val="20"/>
+          <w:szCs w:val="20"/>
+          <w:lang w:val="en-GB" w:eastAsia="en-GB"/>
+          <w14:ligatures w14:val="none"/>
+        </w:rPr>
+        <w:t>is_active</w:t>
+      </w:r>
+      <w:proofErr w:type="spellEnd"/>
+    </w:p>
+    <w:p>
+      <w:pPr>
+        <w:shd w:val="clear" w:color="auto" w:fill="FFFFFF"/>
+        <w:spacing w:after="0" w:line="240" w:lineRule="auto"/>
+        <w:rPr>
+          <w:rFonts w:ascii="Courier New" w:eastAsia="Times New Roman" w:hAnsi="Courier New" w:cs="Courier New"/>
+          <w:color w:val="000000"/>
+          <w:kern w:val="0"/>
+          <w:sz w:val="20"/>
+          <w:szCs w:val="20"/>
+          <w:lang w:val="en-GB" w:eastAsia="en-GB"/>
+          <w14:ligatures w14:val="none"/>
+        </w:rPr>
+      </w:pPr>
+      <w:r>
+        <w:rPr>
+          <w:rFonts w:ascii="Courier New" w:eastAsia="Times New Roman" w:hAnsi="Courier New" w:cs="Courier New"/>
+          <w:color w:val="000000"/>
+          <w:kern w:val="0"/>
+          <w:sz w:val="20"/>
+          <w:szCs w:val="20"/>
+          <w:lang w:val="en-GB" w:eastAsia="en-GB"/>
+          <w14:ligatures w14:val="none"/>
+        </w:rPr>
+        <w:tab/>
+        <w:t xml:space="preserve">    </w:t>
+      </w:r>
+      <w:r>
+        <w:rPr>
+          <w:rFonts w:ascii="Courier New" w:eastAsia="Times New Roman" w:hAnsi="Courier New" w:cs="Courier New"/>
+          <w:b/>
+          <w:bCs/>
+          <w:color w:val="0E3083"/>
+          <w:kern w:val="0"/>
+          <w:sz w:val="20"/>
+          <w:szCs w:val="20"/>
+          <w:lang w:val="en-GB" w:eastAsia="en-GB"/>
+          <w14:ligatures w14:val="none"/>
+        </w:rPr>
+        <w:t>enter</w:t>
+      </w:r>
+    </w:p>
+    <w:p>
+      <w:pPr>
+        <w:shd w:val="clear" w:color="auto" w:fill="FFFFFF"/>
+        <w:spacing w:after="0" w:line="240" w:lineRule="auto"/>
+        <w:rPr>
+          <w:rFonts w:ascii="Courier New" w:eastAsia="Times New Roman" w:hAnsi="Courier New" w:cs="Courier New"/>
+          <w:color w:val="000000"/>
+          <w:kern w:val="0"/>
+          <w:sz w:val="20"/>
+          <w:szCs w:val="20"/>
+          <w:lang w:val="en-GB" w:eastAsia="en-GB"/>
+          <w14:ligatures w14:val="none"/>
+        </w:rPr>
+      </w:pPr>
+      <w:r>
+        <w:rPr>
+          <w:rFonts w:ascii="Courier New" w:eastAsia="Times New Roman" w:hAnsi="Courier New" w:cs="Courier New"/>
+          <w:color w:val="000000"/>
+          <w:kern w:val="0"/>
+          <w:sz w:val="20"/>
+          <w:szCs w:val="20"/>
+          <w:lang w:val="en-GB" w:eastAsia="en-GB"/>
+          <w14:ligatures w14:val="none"/>
+        </w:rPr>
+        <w:tab/>
+        <w:t xml:space="preserve">    </w:t>
+      </w:r>
+      <w:r>
+        <w:rPr>
+          <w:rFonts w:ascii="Courier New" w:eastAsia="Times New Roman" w:hAnsi="Courier New" w:cs="Courier New"/>
+          <w:b/>
+          <w:bCs/>
+          <w:color w:val="0E3083"/>
+          <w:kern w:val="0"/>
+          <w:sz w:val="20"/>
+          <w:szCs w:val="20"/>
+          <w:lang w:val="en-GB" w:eastAsia="en-GB"/>
+          <w14:ligatures w14:val="none"/>
+        </w:rPr>
+        <w:t>raise</w:t>
+      </w:r>
+      <w:r>
+        <w:rPr>
+          <w:rFonts w:ascii="Courier New" w:eastAsia="Times New Roman" w:hAnsi="Courier New" w:cs="Courier New"/>
+          <w:color w:val="000000"/>
+          <w:kern w:val="0"/>
+          <w:sz w:val="20"/>
+          <w:szCs w:val="20"/>
+          <w:lang w:val="en-GB" w:eastAsia="en-GB"/>
+          <w14:ligatures w14:val="none"/>
+        </w:rPr>
+        <w:t xml:space="preserve"> </w:t>
+      </w:r>
+      <w:proofErr w:type="spellStart"/>
+      <w:r>
+        <w:rPr>
+          <w:rFonts w:ascii="Courier New" w:eastAsia="Times New Roman" w:hAnsi="Courier New" w:cs="Courier New"/>
+          <w:color w:val="000000"/>
+          <w:kern w:val="0"/>
+          <w:sz w:val="20"/>
+          <w:szCs w:val="20"/>
+          <w:lang w:val="en-GB" w:eastAsia="en-GB"/>
+          <w14:ligatures w14:val="none"/>
+        </w:rPr>
+        <w:t>shallow_continue</w:t>
+      </w:r>
+      <w:proofErr w:type="spellEnd"/>
+    </w:p>
+    <w:p>
+      <w:pPr>
+        <w:shd w:val="clear" w:color="auto" w:fill="FFFFFF"/>
+        <w:spacing w:after="0" w:line="240" w:lineRule="auto"/>
+        <w:rPr>
+          <w:rFonts w:ascii="Courier New" w:eastAsia="Times New Roman" w:hAnsi="Courier New" w:cs="Courier New"/>
+          <w:color w:val="000000"/>
+          <w:kern w:val="0"/>
+          <w:sz w:val="20"/>
+          <w:szCs w:val="20"/>
+          <w:lang w:val="en-GB" w:eastAsia="en-GB"/>
+          <w14:ligatures w14:val="none"/>
+        </w:rPr>
+      </w:pPr>
+      <w:r>
+        <w:rPr>
+          <w:rFonts w:ascii="Courier New" w:eastAsia="Times New Roman" w:hAnsi="Courier New" w:cs="Courier New"/>
+          <w:color w:val="000000"/>
+          <w:kern w:val="0"/>
+          <w:sz w:val="20"/>
+          <w:szCs w:val="20"/>
+          <w:lang w:val="en-GB" w:eastAsia="en-GB"/>
+          <w14:ligatures w14:val="none"/>
+        </w:rPr>
+        <w:tab/>
+        <w:t xml:space="preserve">    </w:t>
+      </w:r>
+      <w:r>
+        <w:rPr>
+          <w:rFonts w:ascii="Courier New" w:eastAsia="Times New Roman" w:hAnsi="Courier New" w:cs="Courier New"/>
+          <w:b/>
+          <w:bCs/>
+          <w:color w:val="0E3083"/>
+          <w:kern w:val="0"/>
+          <w:sz w:val="20"/>
+          <w:szCs w:val="20"/>
+          <w:lang w:val="en-GB" w:eastAsia="en-GB"/>
+          <w14:ligatures w14:val="none"/>
+        </w:rPr>
+        <w:t>assert</w:t>
+      </w:r>
+      <w:r>
+        <w:rPr>
+          <w:rFonts w:ascii="Courier New" w:eastAsia="Times New Roman" w:hAnsi="Courier New" w:cs="Courier New"/>
+          <w:color w:val="000000"/>
+          <w:kern w:val="0"/>
+          <w:sz w:val="20"/>
+          <w:szCs w:val="20"/>
+          <w:lang w:val="en-GB" w:eastAsia="en-GB"/>
+          <w14:ligatures w14:val="none"/>
+        </w:rPr>
+        <w:t xml:space="preserve"> </w:t>
+      </w:r>
+      <w:proofErr w:type="spellStart"/>
+      <w:r>
+        <w:rPr>
+          <w:rFonts w:ascii="Courier New" w:eastAsia="Times New Roman" w:hAnsi="Courier New" w:cs="Courier New"/>
+          <w:b/>
+          <w:bCs/>
+          <w:color w:val="0E3083"/>
+          <w:kern w:val="0"/>
+          <w:sz w:val="20"/>
+          <w:szCs w:val="20"/>
+          <w:lang w:val="en-GB" w:eastAsia="en-GB"/>
+          <w14:ligatures w14:val="none"/>
+        </w:rPr>
+        <w:t>is_active</w:t>
+      </w:r>
+      <w:proofErr w:type="spellEnd"/>
+    </w:p>
+    <w:p>
+      <w:pPr>
+        <w:shd w:val="clear" w:color="auto" w:fill="FFFFFF"/>
+        <w:spacing w:after="0" w:line="240" w:lineRule="auto"/>
+        <w:rPr>
+          <w:rFonts w:ascii="Courier New" w:eastAsia="Times New Roman" w:hAnsi="Courier New" w:cs="Courier New"/>
+          <w:color w:val="000000"/>
+          <w:kern w:val="0"/>
+          <w:sz w:val="20"/>
+          <w:szCs w:val="20"/>
+          <w:lang w:val="en-GB" w:eastAsia="en-GB"/>
+          <w14:ligatures w14:val="none"/>
+        </w:rPr>
+      </w:pPr>
+      <w:r>
+        <w:rPr>
+          <w:rFonts w:ascii="Courier New" w:eastAsia="Times New Roman" w:hAnsi="Courier New" w:cs="Courier New"/>
+          <w:color w:val="000000"/>
+          <w:kern w:val="0"/>
+          <w:sz w:val="20"/>
+          <w:szCs w:val="20"/>
+          <w:lang w:val="en-GB" w:eastAsia="en-GB"/>
+          <w14:ligatures w14:val="none"/>
+        </w:rPr>
+        <w:tab/>
+        <w:t xml:space="preserve">    </w:t>
+      </w:r>
+      <w:r>
+        <w:rPr>
+          <w:rFonts w:ascii="Courier New" w:eastAsia="Times New Roman" w:hAnsi="Courier New" w:cs="Courier New"/>
+          <w:b/>
+          <w:bCs/>
+          <w:color w:val="0E3083"/>
+          <w:kern w:val="0"/>
+          <w:sz w:val="20"/>
+          <w:szCs w:val="20"/>
+          <w:lang w:val="en-GB" w:eastAsia="en-GB"/>
+          <w14:ligatures w14:val="none"/>
+        </w:rPr>
+        <w:t>assert</w:t>
+      </w:r>
+      <w:r>
+        <w:rPr>
+          <w:rFonts w:ascii="Courier New" w:eastAsia="Times New Roman" w:hAnsi="Courier New" w:cs="Courier New"/>
+          <w:color w:val="000000"/>
+          <w:kern w:val="0"/>
+          <w:sz w:val="20"/>
+          <w:szCs w:val="20"/>
+          <w:lang w:val="en-GB" w:eastAsia="en-GB"/>
+          <w14:ligatures w14:val="none"/>
+        </w:rPr>
+        <w:t xml:space="preserve"> </w:t>
+      </w:r>
+      <w:r>
+        <w:rPr>
+          <w:rFonts w:ascii="Courier New" w:eastAsia="Times New Roman" w:hAnsi="Courier New" w:cs="Courier New"/>
+          <w:b/>
+          <w:bCs/>
+          <w:color w:val="0E3083"/>
+          <w:kern w:val="0"/>
+          <w:sz w:val="20"/>
+          <w:szCs w:val="20"/>
+          <w:lang w:val="en-GB" w:eastAsia="en-GB"/>
+          <w14:ligatures w14:val="none"/>
+        </w:rPr>
+        <w:t>active</w:t>
+      </w:r>
+      <w:r>
+        <w:rPr>
+          <w:rFonts w:ascii="Courier New" w:eastAsia="Times New Roman" w:hAnsi="Courier New" w:cs="Courier New"/>
+          <w:color w:val="000000"/>
+          <w:kern w:val="0"/>
+          <w:sz w:val="20"/>
+          <w:szCs w:val="20"/>
+          <w:lang w:val="en-GB" w:eastAsia="en-GB"/>
+          <w14:ligatures w14:val="none"/>
+        </w:rPr>
+        <w:t xml:space="preserve"> (History.main_region.Answering_Questions.r1.q1)</w:t>
+      </w:r>
+    </w:p>
+    <w:p>
+      <w:pPr>
+        <w:shd w:val="clear" w:color="auto" w:fill="FFFFFF"/>
+        <w:spacing w:after="0" w:line="240" w:lineRule="auto"/>
+        <w:rPr>
+          <w:rFonts w:ascii="Courier New" w:eastAsia="Times New Roman" w:hAnsi="Courier New" w:cs="Courier New"/>
+          <w:color w:val="000000"/>
+          <w:kern w:val="0"/>
+          <w:sz w:val="20"/>
+          <w:szCs w:val="20"/>
+          <w:lang w:eastAsia="en-GB"/>
+          <w14:ligatures w14:val="none"/>
+        </w:rPr>
+      </w:pPr>
+      <w:r>
+        <w:rPr>
+          <w:rFonts w:ascii="Courier New" w:eastAsia="Times New Roman" w:hAnsi="Courier New" w:cs="Courier New"/>
+          <w:color w:val="000000"/>
+          <w:kern w:val="0"/>
+          <w:sz w:val="20"/>
+          <w:szCs w:val="20"/>
+          <w:lang w:val="en-GB" w:eastAsia="en-GB"/>
+          <w14:ligatures w14:val="none"/>
+        </w:rPr>
+        <w:tab/>
+      </w:r>
+      <w:r>
+        <w:rPr>
+          <w:rFonts w:ascii="Courier New" w:eastAsia="Times New Roman" w:hAnsi="Courier New" w:cs="Courier New"/>
+          <w:color w:val="000000"/>
+          <w:kern w:val="0"/>
+          <w:sz w:val="20"/>
+          <w:szCs w:val="20"/>
+          <w:lang w:eastAsia="en-GB"/>
+          <w14:ligatures w14:val="none"/>
+        </w:rPr>
+        <w:t>}</w:t>
+      </w:r>
+    </w:p>
+    <w:p>
+      <w:r>
+        <w:t xml:space="preserve">Per indagare </w:t>
+      </w:r>
+      <w:r>
+        <w:t xml:space="preserve">su entry ed exit point multipli con nome si è </w:t>
+      </w:r>
+      <w:proofErr w:type="spellStart"/>
+      <w:r>
+        <w:t>utlizzato</w:t>
+      </w:r>
+      <w:proofErr w:type="spellEnd"/>
+      <w:r>
+        <w:t xml:space="preserve"> lo </w:t>
+      </w:r>
+      <w:proofErr w:type="spellStart"/>
+      <w:r>
+        <w:t>statechart</w:t>
+      </w:r>
+      <w:proofErr w:type="spellEnd"/>
+      <w:r>
+        <w:t xml:space="preserve"> </w:t>
+      </w:r>
+      <w:proofErr w:type="spellStart"/>
+      <w:r>
+        <w:t>EntryExit.ysc</w:t>
+      </w:r>
+      <w:proofErr w:type="spellEnd"/>
+      <w:r>
+        <w:t>.</w:t>
+      </w:r>
+    </w:p>
+    <w:p>
+      <w:pPr>
+        <w:jc w:val="both"/>
+      </w:pPr>
+      <w:r>
+        <w:t xml:space="preserve">Il software implementato era già sufficiente a coprire entry ed exit point multipli con </w:t>
+      </w:r>
+      <w:proofErr w:type="spellStart"/>
+      <w:r>
+        <w:t>references</w:t>
+      </w:r>
+      <w:proofErr w:type="spellEnd"/>
+      <w:r>
+        <w:t xml:space="preserve">. Attenzione che comunque non so come effettivamente il codice java implementi questi history </w:t>
+      </w:r>
+      <w:proofErr w:type="spellStart"/>
+      <w:r>
+        <w:t>states</w:t>
+      </w:r>
+      <w:proofErr w:type="spellEnd"/>
+      <w:r>
+        <w:t xml:space="preserve"> ed entry ed exit point </w:t>
+      </w:r>
+      <w:proofErr w:type="spellStart"/>
+      <w:r>
+        <w:t>references</w:t>
+      </w:r>
+      <w:proofErr w:type="spellEnd"/>
+      <w:r>
+        <w:t>, si potrebbe, volendo, dargli un’occhiata.</w:t>
+      </w:r>
+    </w:p>
+    <w:p>
+      <w:pPr>
+        <w:pStyle w:val="Titolo3"/>
+      </w:pPr>
+      <w:proofErr w:type="spellStart"/>
+      <w:r>
+        <w:t>Subdiagrams</w:t>
+      </w:r>
+      <w:proofErr w:type="spellEnd"/>
+    </w:p>
+    <w:p>
+      <w:pPr>
+        <w:jc w:val="both"/>
+        <w:rPr>
+          <w:rFonts w:cstheme="minorHAnsi"/>
+        </w:rPr>
+      </w:pPr>
+      <w:proofErr w:type="spellStart"/>
+      <w:r>
+        <w:rPr>
+          <w:rFonts w:cstheme="minorHAnsi"/>
+        </w:rPr>
+        <w:t>efcew</w:t>
+      </w:r>
+      <w:proofErr w:type="spellEnd"/>
+    </w:p>
+    <w:p>
+      <w:pPr>
+        <w:pStyle w:val="Titolo3"/>
+        <w:rPr>
+          <w:lang w:val="en-GB"/>
+        </w:rPr>
+      </w:pPr>
+      <w:r>
+        <w:rPr>
+          <w:lang w:val="en-GB"/>
+        </w:rPr>
+        <w:t>Operation, interna</w:t>
+      </w:r>
+      <w:r>
+        <w:rPr>
+          <w:lang w:val="en-GB"/>
+        </w:rPr>
+        <w:t xml:space="preserve">l </w:t>
+      </w:r>
+      <w:r>
+        <w:rPr>
+          <w:lang w:val="en-GB"/>
+        </w:rPr>
+        <w:t>vs external ev</w:t>
+      </w:r>
+      <w:r>
+        <w:rPr>
+          <w:lang w:val="en-GB"/>
+        </w:rPr>
+        <w:t>ents e incoming vs outgoing external events</w:t>
+      </w:r>
+    </w:p>
+    <w:p>
+      <w:pPr>
+        <w:jc w:val="both"/>
+        <w:rPr>
+          <w:rFonts w:cstheme="minorHAnsi"/>
+          <w:lang w:val="en-GB"/>
+        </w:rPr>
+      </w:pPr>
+      <w:proofErr w:type="spellStart"/>
+      <w:r>
+        <w:rPr>
+          <w:rFonts w:cstheme="minorHAnsi"/>
+          <w:lang w:val="en-GB"/>
+        </w:rPr>
+        <w:t>efcew</w:t>
+      </w:r>
+      <w:proofErr w:type="spellEnd"/>
+    </w:p>
+    <w:p>
+      <w:pPr>
+        <w:pStyle w:val="Titolo3"/>
+      </w:pPr>
+      <w:r>
+        <w:t>Eventi temporali</w:t>
+      </w:r>
+    </w:p>
+    <w:p>
+      <w:pPr>
+        <w:jc w:val="both"/>
+        <w:rPr>
+          <w:rFonts w:cstheme="minorHAnsi"/>
+        </w:rPr>
+      </w:pPr>
+      <w:proofErr w:type="spellStart"/>
+      <w:r>
+        <w:rPr>
+          <w:rFonts w:cstheme="minorHAnsi"/>
+        </w:rPr>
+        <w:t>E</w:t>
+      </w:r>
+      <w:r>
+        <w:rPr>
+          <w:rFonts w:cstheme="minorHAnsi"/>
+        </w:rPr>
+        <w:t>fcew</w:t>
+      </w:r>
+      <w:proofErr w:type="spellEnd"/>
+    </w:p>
+    <w:p>
+      <w:pPr>
+        <w:jc w:val="both"/>
+        <w:rPr>
+          <w:rFonts w:cstheme="minorHAnsi"/>
+          <w:lang w:val="en-GB"/>
+        </w:rPr>
+      </w:pPr>
     </w:p>
     <w:p>
       <w:pPr>
@@ -33917,7 +34744,6 @@
         </w:tabs>
       </w:pPr>
       <w:r>
-        <w:lastRenderedPageBreak/>
         <w:t>Siti utilizzati finora</w:t>
       </w:r>
       <w:r>
@@ -34315,7 +35141,14 @@
           <w:rPr>
             <w:rStyle w:val="Collegamentoipertestuale"/>
           </w:rPr>
-          <w:t>https://www.sciencedirect.com/science/article/abs/pii/S0167642323000242?casa_token=anj2D89-LEkAAAAA:XHerl4ayrIO3chDOPvMa86kocmg0r8REb6oq9IdZDwQaVUirw2G-HDL4BDfoGmh1u-lBB0hq</w:t>
+          <w:t>https://www.sciencedirect.com/science/article/abs/pii/S0167642323000242?casa_token=anj2D89-</w:t>
+        </w:r>
+        <w:r>
+          <w:rPr>
+            <w:rStyle w:val="Collegamentoipertestuale"/>
+          </w:rPr>
+          <w:lastRenderedPageBreak/>
+          <w:t>LEkAAAAA:XHerl4ayrIO3chDOPvMa86kocmg0r8REb6oq9IdZDwQaVUirw2G-HDL4BDfoGmh1u-lBB0hq</w:t>
         </w:r>
       </w:hyperlink>
     </w:p>
@@ -34529,7 +35362,19 @@
           <w:rPr>
             <w:rStyle w:val="Collegamentoipertestuale"/>
           </w:rPr>
-          <w:t>https://www.itemis.com/en/products/itemis-create/documentation/user-guide/codegen_java_code_generator#codegen_java_operation_callback</w:t>
+          <w:t>https://www.itemis.com/en/products/itemis-create/documentation/u</w:t>
+        </w:r>
+        <w:r>
+          <w:rPr>
+            <w:rStyle w:val="Collegamentoipertestuale"/>
+          </w:rPr>
+          <w:t>s</w:t>
+        </w:r>
+        <w:r>
+          <w:rPr>
+            <w:rStyle w:val="Collegamentoipertestuale"/>
+          </w:rPr>
+          <w:t>er-guide/codegen_java_code_generator#codegen_java_operation_callback</w:t>
         </w:r>
       </w:hyperlink>
       <w:r>
@@ -34935,7 +35780,6 @@
         <w:pStyle w:val="Paragrafoelenco"/>
       </w:pPr>
       <w:r>
-        <w:lastRenderedPageBreak/>
         <w:t>Quindi c’è già una possibile discrepanza tra quello che si vorrebbe ottenere e quello che effettivamente si può ottener</w:t>
       </w:r>
       <w:r>
@@ -35236,6 +36080,7 @@
           <w:szCs w:val="20"/>
           <w:lang w:val="en-GB"/>
         </w:rPr>
+        <w:lastRenderedPageBreak/>
         <w:t xml:space="preserve">List&lt;String&gt; </w:t>
       </w:r>
       <w:proofErr w:type="spellStart"/>
@@ -36111,7 +36956,6 @@
         </w:numPr>
       </w:pPr>
       <w:r>
-        <w:lastRenderedPageBreak/>
         <w:t>Non ho pensato alla gestione dei possibili nom</w:t>
       </w:r>
       <w:r>
@@ -36210,6 +37054,7 @@
         <w:rPr>
           <w:noProof/>
         </w:rPr>
+        <w:lastRenderedPageBreak/>
         <w:drawing>
           <wp:inline distT="0" distB="0" distL="0" distR="0" wp14:anchorId="4F46FD83" wp14:editId="699D35A1">
             <wp:extent cx="5661025" cy="3466629"/>
@@ -36344,11 +37189,7 @@
       </w:r>
       <w:proofErr w:type="spellEnd"/>
       <w:r>
-        <w:t xml:space="preserve"> Create, oppure la differenza tra EFSM e quelle possibili </w:t>
-      </w:r>
-      <w:r>
-        <w:lastRenderedPageBreak/>
-        <w:t xml:space="preserve">in </w:t>
+        <w:t xml:space="preserve"> Create, oppure la differenza tra EFSM e quelle possibili in </w:t>
       </w:r>
       <w:proofErr w:type="spellStart"/>
       <w:r>
@@ -36433,6 +37274,7 @@
         </w:numPr>
       </w:pPr>
       <w:r>
+        <w:lastRenderedPageBreak/>
         <w:t>Migliorare il file in uscita eliminando test inutili, ad esempio quelli vuoti.</w:t>
       </w:r>
     </w:p>
@@ -36611,7 +37453,6 @@
         </w:numPr>
       </w:pPr>
       <w:r>
-        <w:lastRenderedPageBreak/>
         <w:t xml:space="preserve">Procedere con la traduzione di macchine più complesse e sistemare il problema indicato alla fine della sezione Considerazioni sull’utilizzo di </w:t>
       </w:r>
       <w:proofErr w:type="spellStart"/>

</xml_diff>

<commit_message>
Obtained info about time events from file java
</commit_message>
<xml_diff>
--- a/doc/Appunti generali.docx
+++ b/doc/Appunti generali.docx
@@ -3203,7 +3203,7 @@
           <w:kern w:val="0"/>
           <w:sz w:val="21"/>
           <w:szCs w:val="21"/>
-          <w:lang w:val="en-GB" w:eastAsia="it-IT"/>
+          <w:lang w:eastAsia="it-IT"/>
           <w14:ligatures w14:val="none"/>
         </w:rPr>
       </w:pPr>
@@ -3226,7 +3226,7 @@
           <w:kern w:val="0"/>
           <w:sz w:val="21"/>
           <w:szCs w:val="21"/>
-          <w:lang w:val="en-GB" w:eastAsia="it-IT"/>
+          <w:lang w:eastAsia="it-IT"/>
           <w14:ligatures w14:val="none"/>
         </w:rPr>
         <w:t>&lt;/</w:t>
@@ -3238,7 +3238,7 @@
           <w:kern w:val="0"/>
           <w:sz w:val="21"/>
           <w:szCs w:val="21"/>
-          <w:lang w:val="en-GB" w:eastAsia="it-IT"/>
+          <w:lang w:eastAsia="it-IT"/>
           <w14:ligatures w14:val="none"/>
         </w:rPr>
         <w:t>dependency</w:t>
@@ -3250,7 +3250,7 @@
           <w:kern w:val="0"/>
           <w:sz w:val="21"/>
           <w:szCs w:val="21"/>
-          <w:lang w:val="en-GB" w:eastAsia="it-IT"/>
+          <w:lang w:eastAsia="it-IT"/>
           <w14:ligatures w14:val="none"/>
         </w:rPr>
         <w:t>&gt;</w:t>
@@ -3266,7 +3266,7 @@
           <w:kern w:val="0"/>
           <w:sz w:val="21"/>
           <w:szCs w:val="21"/>
-          <w:lang w:val="en-GB" w:eastAsia="it-IT"/>
+          <w:lang w:eastAsia="it-IT"/>
           <w14:ligatures w14:val="none"/>
         </w:rPr>
       </w:pPr>
@@ -3277,7 +3277,7 @@
           <w:kern w:val="0"/>
           <w:sz w:val="21"/>
           <w:szCs w:val="21"/>
-          <w:lang w:val="en-GB" w:eastAsia="it-IT"/>
+          <w:lang w:eastAsia="it-IT"/>
           <w14:ligatures w14:val="none"/>
         </w:rPr>
         <w:t xml:space="preserve">    </w:t>
@@ -3289,7 +3289,7 @@
           <w:kern w:val="0"/>
           <w:sz w:val="21"/>
           <w:szCs w:val="21"/>
-          <w:lang w:val="en-GB" w:eastAsia="it-IT"/>
+          <w:lang w:eastAsia="it-IT"/>
           <w14:ligatures w14:val="none"/>
         </w:rPr>
         <w:t>&lt;/</w:t>
@@ -3301,7 +3301,7 @@
           <w:kern w:val="0"/>
           <w:sz w:val="21"/>
           <w:szCs w:val="21"/>
-          <w:lang w:val="en-GB" w:eastAsia="it-IT"/>
+          <w:lang w:eastAsia="it-IT"/>
           <w14:ligatures w14:val="none"/>
         </w:rPr>
         <w:t>dependencies</w:t>
@@ -3313,7 +3313,7 @@
           <w:kern w:val="0"/>
           <w:sz w:val="21"/>
           <w:szCs w:val="21"/>
-          <w:lang w:val="en-GB" w:eastAsia="it-IT"/>
+          <w:lang w:eastAsia="it-IT"/>
           <w14:ligatures w14:val="none"/>
         </w:rPr>
         <w:t>&gt;</w:t>
@@ -3329,7 +3329,7 @@
           <w:kern w:val="0"/>
           <w:sz w:val="21"/>
           <w:szCs w:val="21"/>
-          <w:lang w:val="en-GB" w:eastAsia="it-IT"/>
+          <w:lang w:eastAsia="it-IT"/>
           <w14:ligatures w14:val="none"/>
         </w:rPr>
       </w:pPr>
@@ -3344,7 +3344,7 @@
           <w:kern w:val="0"/>
           <w:sz w:val="21"/>
           <w:szCs w:val="21"/>
-          <w:lang w:val="en-GB" w:eastAsia="it-IT"/>
+          <w:lang w:eastAsia="it-IT"/>
           <w14:ligatures w14:val="none"/>
         </w:rPr>
       </w:pPr>
@@ -3355,7 +3355,7 @@
           <w:kern w:val="0"/>
           <w:sz w:val="21"/>
           <w:szCs w:val="21"/>
-          <w:lang w:val="en-GB" w:eastAsia="it-IT"/>
+          <w:lang w:eastAsia="it-IT"/>
           <w14:ligatures w14:val="none"/>
         </w:rPr>
         <w:t>&lt;/</w:t>
@@ -3367,7 +3367,7 @@
           <w:kern w:val="0"/>
           <w:sz w:val="21"/>
           <w:szCs w:val="21"/>
-          <w:lang w:val="en-GB" w:eastAsia="it-IT"/>
+          <w:lang w:eastAsia="it-IT"/>
           <w14:ligatures w14:val="none"/>
         </w:rPr>
         <w:t>project</w:t>
@@ -3379,19 +3379,13 @@
           <w:kern w:val="0"/>
           <w:sz w:val="21"/>
           <w:szCs w:val="21"/>
-          <w:lang w:val="en-GB" w:eastAsia="it-IT"/>
+          <w:lang w:eastAsia="it-IT"/>
           <w14:ligatures w14:val="none"/>
         </w:rPr>
         <w:t>&gt;</w:t>
       </w:r>
     </w:p>
-    <w:p>
-      <w:pPr>
-        <w:rPr>
-          <w:lang w:val="en-GB"/>
-        </w:rPr>
-      </w:pPr>
-    </w:p>
+    <w:p/>
     <w:p>
       <w:pPr>
         <w:jc w:val="both"/>
@@ -25096,7 +25090,7 @@
           <w:noProof/>
         </w:rPr>
         <w:drawing>
-          <wp:inline distT="0" distB="0" distL="0" distR="0" wp14:anchorId="1C1D9320" wp14:editId="796C3430">
+          <wp:inline distT="0" distB="0" distL="0" distR="0" wp14:anchorId="1C1D9320" wp14:editId="158554F7">
             <wp:extent cx="2282192" cy="2168769"/>
             <wp:effectExtent l="0" t="0" r="0" b="0"/>
             <wp:docPr id="581249256" name="Immagine 1" descr="Immagine che contiene testo, elettronica, schermata, software&#10;&#10;Descrizione generata automaticamente"/>
@@ -25522,7 +25516,7 @@
           <w:noProof/>
         </w:rPr>
         <w:drawing>
-          <wp:inline distT="0" distB="0" distL="0" distR="0" wp14:anchorId="3F281C85" wp14:editId="6BFA3911">
+          <wp:inline distT="0" distB="0" distL="0" distR="0" wp14:anchorId="3F281C85" wp14:editId="535596C1">
             <wp:extent cx="2453225" cy="1658815"/>
             <wp:effectExtent l="0" t="0" r="0" b="0"/>
             <wp:docPr id="1341230780" name="Immagine 1" descr="Immagine che contiene testo, schermata, Carattere, linea&#10;&#10;Descrizione generata automaticamente"/>
@@ -28024,12 +28018,24 @@
         <w:rPr>
           <w:rFonts w:cstheme="minorHAnsi"/>
         </w:rPr>
-        <w:t xml:space="preserve"> le interfaccie ITime</w:t>
+        <w:t xml:space="preserve"> le </w:t>
       </w:r>
       <w:r>
         <w:rPr>
           <w:rFonts w:cstheme="minorHAnsi"/>
         </w:rPr>
+        <w:t>interfacce</w:t>
+      </w:r>
+      <w:r>
+        <w:rPr>
+          <w:rFonts w:cstheme="minorHAnsi"/>
+        </w:rPr>
+        <w:t xml:space="preserve"> ITime</w:t>
+      </w:r>
+      <w:r>
+        <w:rPr>
+          <w:rFonts w:cstheme="minorHAnsi"/>
+        </w:rPr>
         <w:t>d</w:t>
       </w:r>
       <w:r>
@@ -28054,14 +28060,14 @@
         <w:rPr>
           <w:rFonts w:cstheme="minorHAnsi"/>
         </w:rPr>
-        <w:t xml:space="preserve"> (che non so a cosa serva, </w:t>
+        <w:t xml:space="preserve"> (che non so a cosa serva, non </w:t>
       </w:r>
       <w:r>
         <w:rPr>
           <w:rFonts w:cstheme="minorHAnsi"/>
         </w:rPr>
         <w:lastRenderedPageBreak/>
-        <w:t>non è specificata nella documentazione</w:t>
+        <w:t>è specificata nella documentazione</w:t>
       </w:r>
       <w:r>
         <w:rPr>
@@ -28457,13 +28463,13 @@
         <w:t xml:space="preserve">è disponibile </w:t>
       </w:r>
       <w:r>
-        <w:t>vengono usate tutte e due senza particolare logica, comunque funziona anche se TimerService non è disponibile</w:t>
-      </w:r>
-      <w:r>
-        <w:t xml:space="preserve">, </w:t>
-      </w:r>
-      <w:r>
-        <w:t>quindi si può togliere dalla CLI l’opzione -t e rimuovere tutto ciò che ne consegue.</w:t>
+        <w:t xml:space="preserve">vengono usate tutte e due senza particolare logica, comunque funziona anche se TimerService non è </w:t>
+      </w:r>
+      <w:r>
+        <w:t>disponibile; quindi,</w:t>
+      </w:r>
+      <w:r>
+        <w:t xml:space="preserve"> si può togliere dalla CLI l’opzione -t e rimuovere tutto ciò che ne consegue.</w:t>
       </w:r>
       <w:r>
         <w:t xml:space="preserve"> </w:t>
@@ -28751,7 +28757,19 @@
         <w:rPr>
           <w:rFonts w:cstheme="minorHAnsi"/>
         </w:rPr>
-        <w:t>Da quello che ho capito, nell’implementazione java in ingresso a stati che utilizzano degli eventi temporali, si utilizza un’implementazione di ItimerService per fare il setup degli eventi temporali e</w:t>
+        <w:t>Da quello che ho capito, nell’implementazione java in ingresso a stati che utilizzano degli eventi temporali, si utilizza un’implementazione di I</w:t>
+      </w:r>
+      <w:r>
+        <w:rPr>
+          <w:rFonts w:cstheme="minorHAnsi"/>
+        </w:rPr>
+        <w:t>T</w:t>
+      </w:r>
+      <w:r>
+        <w:rPr>
+          <w:rFonts w:cstheme="minorHAnsi"/>
+        </w:rPr>
+        <w:t>imerService per fare il setup degli eventi temporali e</w:t>
       </w:r>
       <w:r>
         <w:rPr>
@@ -28888,12 +28906,24 @@
         <w:rPr>
           <w:rFonts w:cstheme="minorHAnsi"/>
         </w:rPr>
-        <w:t>. Potrei cercare ogni chiamate del metodo setTimer all’interno dell’intero file</w:t>
+        <w:t>. Potrei cercare ogni chiamat</w:t>
       </w:r>
       <w:r>
         <w:rPr>
           <w:rFonts w:cstheme="minorHAnsi"/>
         </w:rPr>
+        <w:t>a</w:t>
+      </w:r>
+      <w:r>
+        <w:rPr>
+          <w:rFonts w:cstheme="minorHAnsi"/>
+        </w:rPr>
+        <w:t xml:space="preserve"> del metodo setTimer all’interno dell’intero file</w:t>
+      </w:r>
+      <w:r>
+        <w:rPr>
+          <w:rFonts w:cstheme="minorHAnsi"/>
+        </w:rPr>
         <w:t>.</w:t>
       </w:r>
     </w:p>
@@ -28957,6 +28987,239 @@
           <w:rFonts w:cstheme="minorHAnsi"/>
         </w:rPr>
         <w:t>.</w:t>
+      </w:r>
+    </w:p>
+    <w:p>
+      <w:pPr>
+        <w:jc w:val="both"/>
+        <w:rPr>
+          <w:rFonts w:cstheme="minorHAnsi"/>
+        </w:rPr>
+      </w:pPr>
+      <w:r>
+        <w:rPr>
+          <w:rFonts w:cstheme="minorHAnsi"/>
+        </w:rPr>
+        <w:lastRenderedPageBreak/>
+        <w:t xml:space="preserve">Di seguito viene descritto il tentativo di sfruttare le chiamate a setTime per ottenere un dizionario di ID con relativa durata in secondi. </w:t>
+      </w:r>
+      <w:r>
+        <w:rPr>
+          <w:rFonts w:cstheme="minorHAnsi"/>
+        </w:rPr>
+        <w:t xml:space="preserve">È stata utilizzata la macchina TemporalEvents2.ysc come esempio di macchina con eventi </w:t>
+      </w:r>
+      <w:r>
+        <w:rPr>
+          <w:rFonts w:cstheme="minorHAnsi"/>
+        </w:rPr>
+        <w:t>temporali</w:t>
+      </w:r>
+      <w:r>
+        <w:rPr>
+          <w:rFonts w:cstheme="minorHAnsi"/>
+        </w:rPr>
+        <w:t>.</w:t>
+      </w:r>
+    </w:p>
+    <w:p>
+      <w:pPr>
+        <w:jc w:val="both"/>
+        <w:rPr>
+          <w:rFonts w:cstheme="minorHAnsi"/>
+        </w:rPr>
+      </w:pPr>
+      <w:r>
+        <w:rPr>
+          <w:rFonts w:cstheme="minorHAnsi"/>
+        </w:rPr>
+        <w:t>Innanzitutto, se gli eventi temporali sono dell’ordine dei</w:t>
+      </w:r>
+      <w:r>
+        <w:rPr>
+          <w:rFonts w:cstheme="minorHAnsi"/>
+        </w:rPr>
+        <w:t xml:space="preserve"> microsecondi o</w:t>
+      </w:r>
+      <w:r>
+        <w:rPr>
+          <w:rFonts w:cstheme="minorHAnsi"/>
+        </w:rPr>
+        <w:t xml:space="preserve"> nanosecondi, l’ambiente non sembra lavorare correttamente e i test potrebbero fallire:</w:t>
+      </w:r>
+    </w:p>
+    <w:p>
+      <w:pPr>
+        <w:jc w:val="both"/>
+        <w:rPr>
+          <w:rFonts w:cstheme="minorHAnsi"/>
+        </w:rPr>
+      </w:pPr>
+      <w:r>
+        <w:rPr>
+          <w:rFonts w:cstheme="minorHAnsi"/>
+        </w:rPr>
+        <w:drawing>
+          <wp:inline distT="0" distB="0" distL="0" distR="0" wp14:anchorId="50A24F58" wp14:editId="7DCAB982">
+            <wp:extent cx="1889924" cy="2004234"/>
+            <wp:effectExtent l="0" t="0" r="0" b="0"/>
+            <wp:docPr id="2004893505" name="Immagine 1" descr="Immagine che contiene testo, schermata, Carattere, linea&#10;&#10;Descrizione generata automaticamente"/>
+            <wp:cNvGraphicFramePr>
+              <a:graphicFrameLocks xmlns:a="http://schemas.openxmlformats.org/drawingml/2006/main" noChangeAspect="1"/>
+            </wp:cNvGraphicFramePr>
+            <a:graphic xmlns:a="http://schemas.openxmlformats.org/drawingml/2006/main">
+              <a:graphicData uri="http://schemas.openxmlformats.org/drawingml/2006/picture">
+                <pic:pic xmlns:pic="http://schemas.openxmlformats.org/drawingml/2006/picture">
+                  <pic:nvPicPr>
+                    <pic:cNvPr id="2004893505" name="Immagine 1" descr="Immagine che contiene testo, schermata, Carattere, linea&#10;&#10;Descrizione generata automaticamente"/>
+                    <pic:cNvPicPr/>
+                  </pic:nvPicPr>
+                  <pic:blipFill>
+                    <a:blip r:embed="rId59"/>
+                    <a:stretch>
+                      <a:fillRect/>
+                    </a:stretch>
+                  </pic:blipFill>
+                  <pic:spPr>
+                    <a:xfrm>
+                      <a:off x="0" y="0"/>
+                      <a:ext cx="1889924" cy="2004234"/>
+                    </a:xfrm>
+                    <a:prstGeom prst="rect">
+                      <a:avLst/>
+                    </a:prstGeom>
+                  </pic:spPr>
+                </pic:pic>
+              </a:graphicData>
+            </a:graphic>
+          </wp:inline>
+        </w:drawing>
+      </w:r>
+      <w:r>
+        <w:rPr>
+          <w:rFonts w:cstheme="minorHAnsi"/>
+        </w:rPr>
+        <w:drawing>
+          <wp:inline distT="0" distB="0" distL="0" distR="0" wp14:anchorId="43C7AB5C" wp14:editId="5E05B1B3">
+            <wp:extent cx="3093988" cy="1729890"/>
+            <wp:effectExtent l="0" t="0" r="0" b="3810"/>
+            <wp:docPr id="1132306501" name="Immagine 1" descr="Immagine che contiene testo, schermata, Carattere, numero&#10;&#10;Descrizione generata automaticamente"/>
+            <wp:cNvGraphicFramePr>
+              <a:graphicFrameLocks xmlns:a="http://schemas.openxmlformats.org/drawingml/2006/main" noChangeAspect="1"/>
+            </wp:cNvGraphicFramePr>
+            <a:graphic xmlns:a="http://schemas.openxmlformats.org/drawingml/2006/main">
+              <a:graphicData uri="http://schemas.openxmlformats.org/drawingml/2006/picture">
+                <pic:pic xmlns:pic="http://schemas.openxmlformats.org/drawingml/2006/picture">
+                  <pic:nvPicPr>
+                    <pic:cNvPr id="1132306501" name="Immagine 1" descr="Immagine che contiene testo, schermata, Carattere, numero&#10;&#10;Descrizione generata automaticamente"/>
+                    <pic:cNvPicPr/>
+                  </pic:nvPicPr>
+                  <pic:blipFill>
+                    <a:blip r:embed="rId60"/>
+                    <a:stretch>
+                      <a:fillRect/>
+                    </a:stretch>
+                  </pic:blipFill>
+                  <pic:spPr>
+                    <a:xfrm>
+                      <a:off x="0" y="0"/>
+                      <a:ext cx="3093988" cy="1729890"/>
+                    </a:xfrm>
+                    <a:prstGeom prst="rect">
+                      <a:avLst/>
+                    </a:prstGeom>
+                  </pic:spPr>
+                </pic:pic>
+              </a:graphicData>
+            </a:graphic>
+          </wp:inline>
+        </w:drawing>
+      </w:r>
+    </w:p>
+    <w:p>
+      <w:pPr>
+        <w:jc w:val="both"/>
+        <w:rPr>
+          <w:rFonts w:cstheme="minorHAnsi"/>
+        </w:rPr>
+      </w:pPr>
+      <w:r>
+        <w:rPr>
+          <w:rFonts w:cstheme="minorHAnsi"/>
+        </w:rPr>
+        <w:drawing>
+          <wp:inline distT="0" distB="0" distL="0" distR="0" wp14:anchorId="37E45DFC" wp14:editId="4EF64C76">
+            <wp:extent cx="4709568" cy="967824"/>
+            <wp:effectExtent l="0" t="0" r="0" b="3810"/>
+            <wp:docPr id="892614782" name="Immagine 1" descr="Immagine che contiene testo, schermata, Carattere, linea&#10;&#10;Descrizione generata automaticamente"/>
+            <wp:cNvGraphicFramePr>
+              <a:graphicFrameLocks xmlns:a="http://schemas.openxmlformats.org/drawingml/2006/main" noChangeAspect="1"/>
+            </wp:cNvGraphicFramePr>
+            <a:graphic xmlns:a="http://schemas.openxmlformats.org/drawingml/2006/main">
+              <a:graphicData uri="http://schemas.openxmlformats.org/drawingml/2006/picture">
+                <pic:pic xmlns:pic="http://schemas.openxmlformats.org/drawingml/2006/picture">
+                  <pic:nvPicPr>
+                    <pic:cNvPr id="892614782" name="Immagine 1" descr="Immagine che contiene testo, schermata, Carattere, linea&#10;&#10;Descrizione generata automaticamente"/>
+                    <pic:cNvPicPr/>
+                  </pic:nvPicPr>
+                  <pic:blipFill>
+                    <a:blip r:embed="rId61"/>
+                    <a:stretch>
+                      <a:fillRect/>
+                    </a:stretch>
+                  </pic:blipFill>
+                  <pic:spPr>
+                    <a:xfrm>
+                      <a:off x="0" y="0"/>
+                      <a:ext cx="4709568" cy="967824"/>
+                    </a:xfrm>
+                    <a:prstGeom prst="rect">
+                      <a:avLst/>
+                    </a:prstGeom>
+                  </pic:spPr>
+                </pic:pic>
+              </a:graphicData>
+            </a:graphic>
+          </wp:inline>
+        </w:drawing>
+      </w:r>
+    </w:p>
+    <w:p>
+      <w:pPr>
+        <w:jc w:val="both"/>
+        <w:rPr>
+          <w:rFonts w:cstheme="minorHAnsi"/>
+        </w:rPr>
+      </w:pPr>
+      <w:r>
+        <w:rPr>
+          <w:rFonts w:cstheme="minorHAnsi"/>
+        </w:rPr>
+        <w:t>Quindi i miei test potrebbero fallire, ma non per colpa mi</w:t>
+      </w:r>
+      <w:r>
+        <w:rPr>
+          <w:rFonts w:cstheme="minorHAnsi"/>
+        </w:rPr>
+        <w:t>a.</w:t>
+      </w:r>
+      <w:r>
+        <w:rPr>
+          <w:rFonts w:cstheme="minorHAnsi"/>
+        </w:rPr>
+        <w:t xml:space="preserve"> Infatti, sostituendo i ns con ms e i us </w:t>
+      </w:r>
+      <w:r>
+        <w:rPr>
+          <w:rFonts w:cstheme="minorHAnsi"/>
+        </w:rPr>
+        <w:t>co</w:t>
+      </w:r>
+      <w:r>
+        <w:rPr>
+          <w:rFonts w:cstheme="minorHAnsi"/>
+        </w:rPr>
+        <w:t>n s, il test passa.</w:t>
       </w:r>
     </w:p>
     <w:p>
@@ -28978,7 +29241,6 @@
         <w:rPr>
           <w:rFonts w:cstheme="minorHAnsi"/>
         </w:rPr>
-        <w:lastRenderedPageBreak/>
         <w:t>Quindi ora il codice genera test funzionanti per tutti questi casi, ma anche nel caso la macchina non sia EventDriven ma CycleBased o altro?</w:t>
       </w:r>
       <w:r>
@@ -28999,7 +29261,7 @@
         </w:rPr>
         <w:t xml:space="preserve"> </w:t>
       </w:r>
-      <w:hyperlink r:id="rId59" w:anchor="codegen_java_generalfeatures" w:history="1">
+      <w:hyperlink r:id="rId62" w:anchor="codegen_java_generalfeatures" w:history="1">
         <w:r>
           <w:rPr>
             <w:rStyle w:val="Collegamentoipertestuale"/>
@@ -29046,7 +29308,7 @@
       <w:r>
         <w:t xml:space="preserve">: </w:t>
       </w:r>
-      <w:hyperlink r:id="rId60" w:history="1">
+      <w:hyperlink r:id="rId63" w:history="1">
         <w:r>
           <w:rPr>
             <w:rStyle w:val="Collegamentoipertestuale"/>
@@ -29069,7 +29331,7 @@
       <w:r>
         <w:t xml:space="preserve">: </w:t>
       </w:r>
-      <w:hyperlink r:id="rId61" w:history="1">
+      <w:hyperlink r:id="rId64" w:history="1">
         <w:r>
           <w:rPr>
             <w:rStyle w:val="Collegamentoipertestuale"/>
@@ -29092,7 +29354,7 @@
       <w:r>
         <w:t xml:space="preserve">: </w:t>
       </w:r>
-      <w:hyperlink r:id="rId62" w:history="1">
+      <w:hyperlink r:id="rId65" w:history="1">
         <w:r>
           <w:rPr>
             <w:rStyle w:val="Collegamentoipertestuale"/>
@@ -29115,7 +29377,7 @@
       <w:r>
         <w:t xml:space="preserve">: </w:t>
       </w:r>
-      <w:hyperlink r:id="rId63" w:history="1">
+      <w:hyperlink r:id="rId66" w:history="1">
         <w:r>
           <w:rPr>
             <w:rStyle w:val="Collegamentoipertestuale"/>
@@ -29150,7 +29412,7 @@
         </w:rPr>
         <w:t xml:space="preserve">: </w:t>
       </w:r>
-      <w:hyperlink r:id="rId64" w:history="1">
+      <w:hyperlink r:id="rId67" w:history="1">
         <w:r>
           <w:rPr>
             <w:rStyle w:val="Collegamentoipertestuale"/>
@@ -29179,7 +29441,7 @@
       <w:r>
         <w:t xml:space="preserve">: </w:t>
       </w:r>
-      <w:hyperlink r:id="rId65" w:history="1">
+      <w:hyperlink r:id="rId68" w:history="1">
         <w:r>
           <w:rPr>
             <w:rStyle w:val="Collegamentoipertestuale"/>
@@ -29199,7 +29461,7 @@
       <w:r>
         <w:t xml:space="preserve">StingTemplate: </w:t>
       </w:r>
-      <w:hyperlink r:id="rId66" w:history="1">
+      <w:hyperlink r:id="rId69" w:history="1">
         <w:r>
           <w:rPr>
             <w:rStyle w:val="Collegamentoipertestuale"/>
@@ -29219,7 +29481,7 @@
       <w:r>
         <w:t xml:space="preserve">TXL: </w:t>
       </w:r>
-      <w:hyperlink r:id="rId67" w:history="1">
+      <w:hyperlink r:id="rId70" w:history="1">
         <w:r>
           <w:rPr>
             <w:rStyle w:val="Collegamentoipertestuale"/>
@@ -29242,7 +29504,7 @@
       <w:r>
         <w:t xml:space="preserve">JavaParser: </w:t>
       </w:r>
-      <w:hyperlink r:id="rId68" w:history="1">
+      <w:hyperlink r:id="rId71" w:history="1">
         <w:r>
           <w:rPr>
             <w:rStyle w:val="Collegamentoipertestuale"/>
@@ -29289,7 +29551,7 @@
       <w:r>
         <w:t xml:space="preserve"> Ad esempio puoi guardare </w:t>
       </w:r>
-      <w:hyperlink r:id="rId69" w:history="1">
+      <w:hyperlink r:id="rId72" w:history="1">
         <w:r>
           <w:rPr>
             <w:rStyle w:val="Collegamentoipertestuale"/>
@@ -29315,7 +29577,7 @@
       <w:r>
         <w:t xml:space="preserve"> </w:t>
       </w:r>
-      <w:hyperlink r:id="rId70" w:history="1">
+      <w:hyperlink r:id="rId73" w:history="1">
         <w:r>
           <w:rPr>
             <w:rStyle w:val="Collegamentoipertestuale"/>
@@ -29326,7 +29588,7 @@
       <w:r>
         <w:t xml:space="preserve">, </w:t>
       </w:r>
-      <w:hyperlink r:id="rId71" w:history="1">
+      <w:hyperlink r:id="rId74" w:history="1">
         <w:r>
           <w:rPr>
             <w:rStyle w:val="Collegamentoipertestuale"/>
@@ -29337,7 +29599,7 @@
       <w:r>
         <w:t xml:space="preserve">, </w:t>
       </w:r>
-      <w:hyperlink r:id="rId72" w:history="1">
+      <w:hyperlink r:id="rId75" w:history="1">
         <w:r>
           <w:rPr>
             <w:rStyle w:val="Collegamentoipertestuale"/>
@@ -29349,9 +29611,13 @@
         <w:t xml:space="preserve">, </w:t>
       </w:r>
       <w:r>
-        <w:t xml:space="preserve">(sono lo stesso) </w:t>
-      </w:r>
-      <w:hyperlink r:id="rId73" w:history="1">
+        <w:t xml:space="preserve">(sono lo </w:t>
+      </w:r>
+      <w:r>
+        <w:lastRenderedPageBreak/>
+        <w:t xml:space="preserve">stesso) </w:t>
+      </w:r>
+      <w:hyperlink r:id="rId76" w:history="1">
         <w:r>
           <w:rPr>
             <w:rStyle w:val="Collegamentoipertestuale"/>
@@ -29377,7 +29643,7 @@
         </w:rPr>
         <w:t xml:space="preserve">SCXML: </w:t>
       </w:r>
-      <w:hyperlink r:id="rId74" w:history="1">
+      <w:hyperlink r:id="rId77" w:history="1">
         <w:r>
           <w:rPr>
             <w:rStyle w:val="Collegamentoipertestuale"/>
@@ -29410,7 +29676,7 @@
         </w:rPr>
         <w:t xml:space="preserve">SCXML-commons: </w:t>
       </w:r>
-      <w:hyperlink r:id="rId75" w:history="1">
+      <w:hyperlink r:id="rId78" w:history="1">
         <w:r>
           <w:rPr>
             <w:rStyle w:val="Collegamentoipertestuale"/>
@@ -29426,7 +29692,7 @@
         </w:rPr>
         <w:t xml:space="preserve">, </w:t>
       </w:r>
-      <w:hyperlink r:id="rId76" w:history="1">
+      <w:hyperlink r:id="rId79" w:history="1">
         <w:r>
           <w:rPr>
             <w:rStyle w:val="Collegamentoipertestuale"/>
@@ -29465,7 +29731,7 @@
         </w:rPr>
         <w:t xml:space="preserve">: </w:t>
       </w:r>
-      <w:hyperlink r:id="rId77" w:history="1">
+      <w:hyperlink r:id="rId80" w:history="1">
         <w:r>
           <w:rPr>
             <w:rStyle w:val="Collegamentoipertestuale"/>
@@ -29544,7 +29810,7 @@
       <w:r>
         <w:t xml:space="preserve">Per info sulle operations guarda </w:t>
       </w:r>
-      <w:hyperlink r:id="rId78" w:anchor="codegen_java_operation_callback" w:history="1">
+      <w:hyperlink r:id="rId81" w:anchor="codegen_java_operation_callback" w:history="1">
         <w:r>
           <w:rPr>
             <w:rStyle w:val="Collegamentoipertestuale"/>
@@ -29586,7 +29852,7 @@
       <w:r>
         <w:t xml:space="preserve">: al link </w:t>
       </w:r>
-      <w:hyperlink r:id="rId79" w:anchor="sclang_cyclebased" w:history="1">
+      <w:hyperlink r:id="rId82" w:anchor="sclang_cyclebased" w:history="1">
         <w:r>
           <w:rPr>
             <w:rStyle w:val="Collegamentoipertestuale"/>
@@ -29643,7 +29909,7 @@
         </w:rPr>
         <w:t> annotation specifies that the </w:t>
       </w:r>
-      <w:hyperlink r:id="rId80" w:anchor="codegen_execution_schemes" w:history="1">
+      <w:hyperlink r:id="rId83" w:anchor="codegen_execution_schemes" w:history="1">
         <w:r>
           <w:rPr>
             <w:rStyle w:val="Enfasicorsivo"/>
@@ -29764,7 +30030,6 @@
           <w:shd w:val="clear" w:color="auto" w:fill="FFFFFF"/>
           <w:lang w:val="en-GB"/>
         </w:rPr>
-        <w:lastRenderedPageBreak/>
         <w:t>The mandatory parameter </w:t>
       </w:r>
       <w:r>
@@ -29786,7 +30051,7 @@
         </w:rPr>
         <w:t> indicates the suggested period of time between two successive run-to-completion steps in milliseconds. Only the </w:t>
       </w:r>
-      <w:hyperlink r:id="rId81" w:anchor="simu_simulating_statecharts" w:history="1">
+      <w:hyperlink r:id="rId84" w:anchor="simu_simulating_statecharts" w:history="1">
         <w:r>
           <w:rPr>
             <w:rStyle w:val="Collegamentoipertestuale"/>
@@ -29807,7 +30072,7 @@
         </w:rPr>
         <w:t> and the </w:t>
       </w:r>
-      <w:hyperlink r:id="rId82" w:anchor="sctunit_the_sctunit_language" w:history="1">
+      <w:hyperlink r:id="rId85" w:anchor="sctunit_the_sctunit_language" w:history="1">
         <w:r>
           <w:rPr>
             <w:rStyle w:val="Collegamentoipertestuale"/>
@@ -30001,7 +30266,11 @@
         <w:t xml:space="preserve"> Quando commenti, riguarda i nomi dati </w:t>
       </w:r>
       <w:r>
-        <w:t xml:space="preserve">(ad esempio, perché il parametro si chiama md nelle classi che estendono VoidVisitorAdapter?) </w:t>
+        <w:t xml:space="preserve">(ad esempio, perché il parametro si chiama md nelle classi che estendono </w:t>
+      </w:r>
+      <w:r>
+        <w:lastRenderedPageBreak/>
+        <w:t xml:space="preserve">VoidVisitorAdapter?) </w:t>
       </w:r>
       <w:r>
         <w:t>e magari pure le scelte fatte, cerca di rendere il codice auto-esplicativo e con le stesse “convenzioni” nei nomi dati. Per quanto riguarda le scelte fatte intendo tipo:</w:t>
@@ -30458,7 +30727,6 @@
         </w:numPr>
       </w:pPr>
       <w:r>
-        <w:lastRenderedPageBreak/>
         <w:t>Dovrei studiare meglio il linguaggio SCTUnit e le possibili configurazioni del file .sgen.</w:t>
       </w:r>
       <w:r>
@@ -30473,7 +30741,7 @@
       <w:r>
         <w:t xml:space="preserve"> Al link </w:t>
       </w:r>
-      <w:hyperlink r:id="rId83" w:history="1">
+      <w:hyperlink r:id="rId86" w:history="1">
         <w:r>
           <w:rPr>
             <w:rStyle w:val="Collegamentoipertestuale"/>
@@ -30547,6 +30815,7 @@
         <w:rPr>
           <w:noProof/>
         </w:rPr>
+        <w:lastRenderedPageBreak/>
         <w:drawing>
           <wp:inline distT="0" distB="0" distL="0" distR="0" wp14:anchorId="4F46FD83" wp14:editId="699D35A1">
             <wp:extent cx="5661025" cy="3466629"/>
@@ -30563,7 +30832,7 @@
                     <pic:cNvPicPr/>
                   </pic:nvPicPr>
                   <pic:blipFill>
-                    <a:blip r:embed="rId84"/>
+                    <a:blip r:embed="rId87"/>
                     <a:stretch>
                       <a:fillRect/>
                     </a:stretch>
@@ -30608,7 +30877,7 @@
                     <pic:cNvPicPr/>
                   </pic:nvPicPr>
                   <pic:blipFill>
-                    <a:blip r:embed="rId85"/>
+                    <a:blip r:embed="rId88"/>
                     <a:stretch>
                       <a:fillRect/>
                     </a:stretch>
@@ -30694,6 +30963,7 @@
         </w:numPr>
       </w:pPr>
       <w:r>
+        <w:lastRenderedPageBreak/>
         <w:t>Migliorare il file in uscita eliminando test inutili, ad esempio quelli vuoti.</w:t>
       </w:r>
     </w:p>
@@ -30720,7 +30990,7 @@
       <w:r>
         <w:t>Gestire multi state machines (</w:t>
       </w:r>
-      <w:hyperlink r:id="rId86" w:anchor="multi_state_machine_testing" w:history="1">
+      <w:hyperlink r:id="rId89" w:anchor="multi_state_machine_testing" w:history="1">
         <w:r>
           <w:rPr>
             <w:rStyle w:val="Collegamentoipertestuale"/>
@@ -30771,11 +31041,7 @@
         </w:numPr>
       </w:pPr>
       <w:r>
-        <w:t xml:space="preserve">In una mail viene detto: “Intanto procedi con (1) trasformazione per aiutare/focalizzare evosuite e (2) lettura dei modelli per ricostruire l'sct corretto (ad esempio con i nomi maiuscoli/minuscoli ...)”. Il punto (1) è stato fatto, bisogna fare il punto (2), partendo dalle </w:t>
-      </w:r>
-      <w:r>
-        <w:lastRenderedPageBreak/>
-        <w:t xml:space="preserve">librerie di itemis create: </w:t>
+        <w:t xml:space="preserve">In una mail viene detto: “Intanto procedi con (1) trasformazione per aiutare/focalizzare evosuite e (2) lettura dei modelli per ricostruire l'sct corretto (ad esempio con i nomi maiuscoli/minuscoli ...)”. Il punto (1) è stato fatto, bisogna fare il punto (2), partendo dalle librerie di itemis create: </w:t>
       </w:r>
       <w:r>
         <w:rPr>
@@ -30799,7 +31065,7 @@
                     </pic:cNvPicPr>
                   </pic:nvPicPr>
                   <pic:blipFill>
-                    <a:blip r:embed="rId87" cstate="print">
+                    <a:blip r:embed="rId90" cstate="print">
                       <a:extLst>
                         <a:ext uri="{28A0092B-C50C-407E-A947-70E740481C1C}">
                           <a14:useLocalDpi xmlns:a14="http://schemas.microsoft.com/office/drawing/2010/main" val="0"/>

</xml_diff>

<commit_message>
Minor changes and updated doc
</commit_message>
<xml_diff>
--- a/doc/Appunti generali.docx
+++ b/doc/Appunti generali.docx
@@ -1,6 +1,6 @@
 
 <file path=word/document.xml><?xml version="1.0" encoding="utf-8"?>
-<w:document xmlns:wpc="http://schemas.microsoft.com/office/word/2010/wordprocessingCanvas" xmlns:cx="http://schemas.microsoft.com/office/drawing/2014/chartex" xmlns:cx1="http://schemas.microsoft.com/office/drawing/2015/9/8/chartex" xmlns:cx2="http://schemas.microsoft.com/office/drawing/2015/10/21/chartex" xmlns:cx3="http://schemas.microsoft.com/office/drawing/2016/5/9/chartex" xmlns:cx4="http://schemas.microsoft.com/office/drawing/2016/5/10/chartex" xmlns:cx5="http://schemas.microsoft.com/office/drawing/2016/5/11/chartex" xmlns:cx6="http://schemas.microsoft.com/office/drawing/2016/5/12/chartex" xmlns:cx7="http://schemas.microsoft.com/office/drawing/2016/5/13/chartex" xmlns:cx8="http://schemas.microsoft.com/office/drawing/2016/5/14/chartex" xmlns:mc="http://schemas.openxmlformats.org/markup-compatibility/2006" xmlns:aink="http://schemas.microsoft.com/office/drawing/2016/ink" xmlns:am3d="http://schemas.microsoft.com/office/drawing/2017/model3d" xmlns:o="urn:schemas-microsoft-com:office:office" xmlns:oel="http://schemas.microsoft.com/office/2019/extlst" xmlns:r="http://schemas.openxmlformats.org/officeDocument/2006/relationships" xmlns:m="http://schemas.openxmlformats.org/officeDocument/2006/math" xmlns:v="urn:schemas-microsoft-com:vml" xmlns:wp14="http://schemas.microsoft.com/office/word/2010/wordprocessingDrawing" xmlns:wp="http://schemas.openxmlformats.org/drawingml/2006/wordprocessingDrawing" xmlns:w10="urn:schemas-microsoft-com:office:word" xmlns:w="http://schemas.openxmlformats.org/wordprocessingml/2006/main" xmlns:w14="http://schemas.microsoft.com/office/word/2010/wordml" xmlns:w15="http://schemas.microsoft.com/office/word/2012/wordml" xmlns:w16cex="http://schemas.microsoft.com/office/word/2018/wordml/cex" xmlns:w16cid="http://schemas.microsoft.com/office/word/2016/wordml/cid" xmlns:w16="http://schemas.microsoft.com/office/word/2018/wordml" xmlns:w16sdtdh="http://schemas.microsoft.com/office/word/2020/wordml/sdtdatahash" xmlns:w16se="http://schemas.microsoft.com/office/word/2015/wordml/symex" xmlns:wpg="http://schemas.microsoft.com/office/word/2010/wordprocessingGroup" xmlns:wpi="http://schemas.microsoft.com/office/word/2010/wordprocessingInk" xmlns:wne="http://schemas.microsoft.com/office/word/2006/wordml" xmlns:wps="http://schemas.microsoft.com/office/word/2010/wordprocessingShape" mc:Ignorable="w14 w15 w16se w16cid w16 w16cex w16sdtdh wp14">
+<w:document xmlns:wpc="http://schemas.microsoft.com/office/word/2010/wordprocessingCanvas" xmlns:cx="http://schemas.microsoft.com/office/drawing/2014/chartex" xmlns:cx1="http://schemas.microsoft.com/office/drawing/2015/9/8/chartex" xmlns:cx2="http://schemas.microsoft.com/office/drawing/2015/10/21/chartex" xmlns:cx3="http://schemas.microsoft.com/office/drawing/2016/5/9/chartex" xmlns:cx4="http://schemas.microsoft.com/office/drawing/2016/5/10/chartex" xmlns:cx5="http://schemas.microsoft.com/office/drawing/2016/5/11/chartex" xmlns:cx6="http://schemas.microsoft.com/office/drawing/2016/5/12/chartex" xmlns:cx7="http://schemas.microsoft.com/office/drawing/2016/5/13/chartex" xmlns:cx8="http://schemas.microsoft.com/office/drawing/2016/5/14/chartex" xmlns:mc="http://schemas.openxmlformats.org/markup-compatibility/2006" xmlns:aink="http://schemas.microsoft.com/office/drawing/2016/ink" xmlns:am3d="http://schemas.microsoft.com/office/drawing/2017/model3d" xmlns:o="urn:schemas-microsoft-com:office:office" xmlns:oel="http://schemas.microsoft.com/office/2019/extlst" xmlns:r="http://schemas.openxmlformats.org/officeDocument/2006/relationships" xmlns:m="http://schemas.openxmlformats.org/officeDocument/2006/math" xmlns:v="urn:schemas-microsoft-com:vml" xmlns:wp14="http://schemas.microsoft.com/office/word/2010/wordprocessingDrawing" xmlns:wp="http://schemas.openxmlformats.org/drawingml/2006/wordprocessingDrawing" xmlns:w10="urn:schemas-microsoft-com:office:word" xmlns:w="http://schemas.openxmlformats.org/wordprocessingml/2006/main" xmlns:w14="http://schemas.microsoft.com/office/word/2010/wordml" xmlns:w15="http://schemas.microsoft.com/office/word/2012/wordml" xmlns:w16cex="http://schemas.microsoft.com/office/word/2018/wordml/cex" xmlns:w16cid="http://schemas.microsoft.com/office/word/2016/wordml/cid" xmlns:w16="http://schemas.microsoft.com/office/word/2018/wordml" xmlns:w16du="http://schemas.microsoft.com/office/word/2023/wordml/word16du" xmlns:w16sdtdh="http://schemas.microsoft.com/office/word/2020/wordml/sdtdatahash" xmlns:w16se="http://schemas.microsoft.com/office/word/2015/wordml/symex" xmlns:wpg="http://schemas.microsoft.com/office/word/2010/wordprocessingGroup" xmlns:wpi="http://schemas.microsoft.com/office/word/2010/wordprocessingInk" xmlns:wne="http://schemas.microsoft.com/office/word/2006/wordml" xmlns:wps="http://schemas.microsoft.com/office/word/2010/wordprocessingShape" mc:Ignorable="w14 w15 w16se w16cid w16 w16cex w16sdtdh w16du wp14">
   <w:body>
     <w:p>
       <w:pPr>
@@ -378,7 +378,7 @@
           <w:kern w:val="0"/>
           <w:sz w:val="21"/>
           <w:szCs w:val="21"/>
-          <w:lang w:val="en-GB" w:eastAsia="it-IT"/>
+          <w:lang w:eastAsia="it-IT"/>
           <w14:ligatures w14:val="none"/>
         </w:rPr>
       </w:pPr>
@@ -386,205 +386,205 @@
         <w:rPr>
           <w:rFonts w:ascii="Consolas" w:eastAsia="Times New Roman" w:hAnsi="Consolas" w:cs="Times New Roman"/>
           <w:color w:val="808080"/>
+          <w:kern w:val="0"/>
+          <w:sz w:val="21"/>
+          <w:szCs w:val="21"/>
+          <w:lang w:eastAsia="it-IT"/>
+          <w14:ligatures w14:val="none"/>
+        </w:rPr>
+        <w:t>&lt;</w:t>
+      </w:r>
+      <w:r>
+        <w:rPr>
+          <w:rFonts w:ascii="Consolas" w:eastAsia="Times New Roman" w:hAnsi="Consolas" w:cs="Times New Roman"/>
+          <w:color w:val="569CD6"/>
+          <w:kern w:val="0"/>
+          <w:sz w:val="21"/>
+          <w:szCs w:val="21"/>
+          <w:lang w:eastAsia="it-IT"/>
+          <w14:ligatures w14:val="none"/>
+        </w:rPr>
+        <w:t>project</w:t>
+      </w:r>
+      <w:r>
+        <w:rPr>
+          <w:rFonts w:ascii="Consolas" w:eastAsia="Times New Roman" w:hAnsi="Consolas" w:cs="Times New Roman"/>
+          <w:color w:val="D4D4D4"/>
+          <w:kern w:val="0"/>
+          <w:sz w:val="21"/>
+          <w:szCs w:val="21"/>
+          <w:lang w:eastAsia="it-IT"/>
+          <w14:ligatures w14:val="none"/>
+        </w:rPr>
+        <w:t xml:space="preserve"> </w:t>
+      </w:r>
+      <w:r>
+        <w:rPr>
+          <w:rFonts w:ascii="Consolas" w:eastAsia="Times New Roman" w:hAnsi="Consolas" w:cs="Times New Roman"/>
+          <w:color w:val="9CDCFE"/>
+          <w:kern w:val="0"/>
+          <w:sz w:val="21"/>
+          <w:szCs w:val="21"/>
+          <w:lang w:eastAsia="it-IT"/>
+          <w14:ligatures w14:val="none"/>
+        </w:rPr>
+        <w:t>xmlns</w:t>
+      </w:r>
+      <w:r>
+        <w:rPr>
+          <w:rFonts w:ascii="Consolas" w:eastAsia="Times New Roman" w:hAnsi="Consolas" w:cs="Times New Roman"/>
+          <w:color w:val="D4D4D4"/>
+          <w:kern w:val="0"/>
+          <w:sz w:val="21"/>
+          <w:szCs w:val="21"/>
+          <w:lang w:eastAsia="it-IT"/>
+          <w14:ligatures w14:val="none"/>
+        </w:rPr>
+        <w:t>=</w:t>
+      </w:r>
+      <w:r>
+        <w:rPr>
+          <w:rFonts w:ascii="Consolas" w:eastAsia="Times New Roman" w:hAnsi="Consolas" w:cs="Times New Roman"/>
+          <w:color w:val="CE9178"/>
+          <w:kern w:val="0"/>
+          <w:sz w:val="21"/>
+          <w:szCs w:val="21"/>
+          <w:lang w:eastAsia="it-IT"/>
+          <w14:ligatures w14:val="none"/>
+        </w:rPr>
+        <w:t>"http://maven.apache.org/POM/4.0.0"</w:t>
+      </w:r>
+      <w:r>
+        <w:rPr>
+          <w:rFonts w:ascii="Consolas" w:eastAsia="Times New Roman" w:hAnsi="Consolas" w:cs="Times New Roman"/>
+          <w:color w:val="D4D4D4"/>
+          <w:kern w:val="0"/>
+          <w:sz w:val="21"/>
+          <w:szCs w:val="21"/>
+          <w:lang w:eastAsia="it-IT"/>
+          <w14:ligatures w14:val="none"/>
+        </w:rPr>
+        <w:t xml:space="preserve"> </w:t>
+      </w:r>
+      <w:r>
+        <w:rPr>
+          <w:rFonts w:ascii="Consolas" w:eastAsia="Times New Roman" w:hAnsi="Consolas" w:cs="Times New Roman"/>
+          <w:color w:val="9CDCFE"/>
+          <w:kern w:val="0"/>
+          <w:sz w:val="21"/>
+          <w:szCs w:val="21"/>
+          <w:lang w:eastAsia="it-IT"/>
+          <w14:ligatures w14:val="none"/>
+        </w:rPr>
+        <w:t>xmlns:xsi</w:t>
+      </w:r>
+      <w:r>
+        <w:rPr>
+          <w:rFonts w:ascii="Consolas" w:eastAsia="Times New Roman" w:hAnsi="Consolas" w:cs="Times New Roman"/>
+          <w:color w:val="D4D4D4"/>
+          <w:kern w:val="0"/>
+          <w:sz w:val="21"/>
+          <w:szCs w:val="21"/>
+          <w:lang w:eastAsia="it-IT"/>
+          <w14:ligatures w14:val="none"/>
+        </w:rPr>
+        <w:t>=</w:t>
+      </w:r>
+      <w:r>
+        <w:rPr>
+          <w:rFonts w:ascii="Consolas" w:eastAsia="Times New Roman" w:hAnsi="Consolas" w:cs="Times New Roman"/>
+          <w:color w:val="CE9178"/>
+          <w:kern w:val="0"/>
+          <w:sz w:val="21"/>
+          <w:szCs w:val="21"/>
+          <w:lang w:eastAsia="it-IT"/>
+          <w14:ligatures w14:val="none"/>
+        </w:rPr>
+        <w:t>"http://www.w3.org/2001/XMLSchema-instance"</w:t>
+      </w:r>
+      <w:r>
+        <w:rPr>
+          <w:rFonts w:ascii="Consolas" w:eastAsia="Times New Roman" w:hAnsi="Consolas" w:cs="Times New Roman"/>
+          <w:color w:val="D4D4D4"/>
+          <w:kern w:val="0"/>
+          <w:sz w:val="21"/>
+          <w:szCs w:val="21"/>
+          <w:lang w:eastAsia="it-IT"/>
+          <w14:ligatures w14:val="none"/>
+        </w:rPr>
+        <w:t xml:space="preserve"> </w:t>
+      </w:r>
+      <w:r>
+        <w:rPr>
+          <w:rFonts w:ascii="Consolas" w:eastAsia="Times New Roman" w:hAnsi="Consolas" w:cs="Times New Roman"/>
+          <w:color w:val="9CDCFE"/>
+          <w:kern w:val="0"/>
+          <w:sz w:val="21"/>
+          <w:szCs w:val="21"/>
+          <w:lang w:eastAsia="it-IT"/>
+          <w14:ligatures w14:val="none"/>
+        </w:rPr>
+        <w:t>xsi:schemaLocation</w:t>
+      </w:r>
+      <w:r>
+        <w:rPr>
+          <w:rFonts w:ascii="Consolas" w:eastAsia="Times New Roman" w:hAnsi="Consolas" w:cs="Times New Roman"/>
+          <w:color w:val="D4D4D4"/>
+          <w:kern w:val="0"/>
+          <w:sz w:val="21"/>
+          <w:szCs w:val="21"/>
+          <w:lang w:eastAsia="it-IT"/>
+          <w14:ligatures w14:val="none"/>
+        </w:rPr>
+        <w:t>=</w:t>
+      </w:r>
+      <w:r>
+        <w:rPr>
+          <w:rFonts w:ascii="Consolas" w:eastAsia="Times New Roman" w:hAnsi="Consolas" w:cs="Times New Roman"/>
+          <w:color w:val="CE9178"/>
+          <w:kern w:val="0"/>
+          <w:sz w:val="21"/>
+          <w:szCs w:val="21"/>
+          <w:lang w:eastAsia="it-IT"/>
+          <w14:ligatures w14:val="none"/>
+        </w:rPr>
+        <w:t>"http://maven.apache.org/POM/4.0.0 https://maven.apache.org/xsd/maven-4.0.0.xsd"</w:t>
+      </w:r>
+      <w:r>
+        <w:rPr>
+          <w:rFonts w:ascii="Consolas" w:eastAsia="Times New Roman" w:hAnsi="Consolas" w:cs="Times New Roman"/>
+          <w:color w:val="808080"/>
+          <w:kern w:val="0"/>
+          <w:sz w:val="21"/>
+          <w:szCs w:val="21"/>
+          <w:lang w:eastAsia="it-IT"/>
+          <w14:ligatures w14:val="none"/>
+        </w:rPr>
+        <w:t>&gt;</w:t>
+      </w:r>
+    </w:p>
+    <w:p>
+      <w:pPr>
+        <w:shd w:val="clear" w:color="auto" w:fill="1E1E1E"/>
+        <w:spacing w:after="0" w:line="285" w:lineRule="atLeast"/>
+        <w:rPr>
+          <w:rFonts w:ascii="Consolas" w:eastAsia="Times New Roman" w:hAnsi="Consolas" w:cs="Times New Roman"/>
+          <w:color w:val="D4D4D4"/>
           <w:kern w:val="0"/>
           <w:sz w:val="21"/>
           <w:szCs w:val="21"/>
           <w:lang w:val="en-GB" w:eastAsia="it-IT"/>
           <w14:ligatures w14:val="none"/>
         </w:rPr>
-        <w:t>&lt;</w:t>
-      </w:r>
+      </w:pPr>
       <w:r>
         <w:rPr>
           <w:rFonts w:ascii="Consolas" w:eastAsia="Times New Roman" w:hAnsi="Consolas" w:cs="Times New Roman"/>
-          <w:color w:val="569CD6"/>
+          <w:color w:val="D4D4D4"/>
           <w:kern w:val="0"/>
           <w:sz w:val="21"/>
           <w:szCs w:val="21"/>
-          <w:lang w:val="en-GB" w:eastAsia="it-IT"/>
-          <w14:ligatures w14:val="none"/>
-        </w:rPr>
-        <w:t>project</w:t>
-      </w:r>
-      <w:r>
-        <w:rPr>
-          <w:rFonts w:ascii="Consolas" w:eastAsia="Times New Roman" w:hAnsi="Consolas" w:cs="Times New Roman"/>
-          <w:color w:val="D4D4D4"/>
-          <w:kern w:val="0"/>
-          <w:sz w:val="21"/>
-          <w:szCs w:val="21"/>
-          <w:lang w:val="en-GB" w:eastAsia="it-IT"/>
-          <w14:ligatures w14:val="none"/>
-        </w:rPr>
-        <w:t xml:space="preserve"> </w:t>
-      </w:r>
-      <w:r>
-        <w:rPr>
-          <w:rFonts w:ascii="Consolas" w:eastAsia="Times New Roman" w:hAnsi="Consolas" w:cs="Times New Roman"/>
-          <w:color w:val="9CDCFE"/>
-          <w:kern w:val="0"/>
-          <w:sz w:val="21"/>
-          <w:szCs w:val="21"/>
-          <w:lang w:val="en-GB" w:eastAsia="it-IT"/>
-          <w14:ligatures w14:val="none"/>
-        </w:rPr>
-        <w:t>xmlns</w:t>
-      </w:r>
-      <w:r>
-        <w:rPr>
-          <w:rFonts w:ascii="Consolas" w:eastAsia="Times New Roman" w:hAnsi="Consolas" w:cs="Times New Roman"/>
-          <w:color w:val="D4D4D4"/>
-          <w:kern w:val="0"/>
-          <w:sz w:val="21"/>
-          <w:szCs w:val="21"/>
-          <w:lang w:val="en-GB" w:eastAsia="it-IT"/>
-          <w14:ligatures w14:val="none"/>
-        </w:rPr>
-        <w:t>=</w:t>
-      </w:r>
-      <w:r>
-        <w:rPr>
-          <w:rFonts w:ascii="Consolas" w:eastAsia="Times New Roman" w:hAnsi="Consolas" w:cs="Times New Roman"/>
-          <w:color w:val="CE9178"/>
-          <w:kern w:val="0"/>
-          <w:sz w:val="21"/>
-          <w:szCs w:val="21"/>
-          <w:lang w:val="en-GB" w:eastAsia="it-IT"/>
-          <w14:ligatures w14:val="none"/>
-        </w:rPr>
-        <w:t>"http://maven.apache.org/POM/4.0.0"</w:t>
-      </w:r>
-      <w:r>
-        <w:rPr>
-          <w:rFonts w:ascii="Consolas" w:eastAsia="Times New Roman" w:hAnsi="Consolas" w:cs="Times New Roman"/>
-          <w:color w:val="D4D4D4"/>
-          <w:kern w:val="0"/>
-          <w:sz w:val="21"/>
-          <w:szCs w:val="21"/>
-          <w:lang w:val="en-GB" w:eastAsia="it-IT"/>
-          <w14:ligatures w14:val="none"/>
-        </w:rPr>
-        <w:t xml:space="preserve"> </w:t>
-      </w:r>
-      <w:r>
-        <w:rPr>
-          <w:rFonts w:ascii="Consolas" w:eastAsia="Times New Roman" w:hAnsi="Consolas" w:cs="Times New Roman"/>
-          <w:color w:val="9CDCFE"/>
-          <w:kern w:val="0"/>
-          <w:sz w:val="21"/>
-          <w:szCs w:val="21"/>
-          <w:lang w:val="en-GB" w:eastAsia="it-IT"/>
-          <w14:ligatures w14:val="none"/>
-        </w:rPr>
-        <w:t>xmlns:xsi</w:t>
-      </w:r>
-      <w:r>
-        <w:rPr>
-          <w:rFonts w:ascii="Consolas" w:eastAsia="Times New Roman" w:hAnsi="Consolas" w:cs="Times New Roman"/>
-          <w:color w:val="D4D4D4"/>
-          <w:kern w:val="0"/>
-          <w:sz w:val="21"/>
-          <w:szCs w:val="21"/>
-          <w:lang w:val="en-GB" w:eastAsia="it-IT"/>
-          <w14:ligatures w14:val="none"/>
-        </w:rPr>
-        <w:t>=</w:t>
-      </w:r>
-      <w:r>
-        <w:rPr>
-          <w:rFonts w:ascii="Consolas" w:eastAsia="Times New Roman" w:hAnsi="Consolas" w:cs="Times New Roman"/>
-          <w:color w:val="CE9178"/>
-          <w:kern w:val="0"/>
-          <w:sz w:val="21"/>
-          <w:szCs w:val="21"/>
-          <w:lang w:val="en-GB" w:eastAsia="it-IT"/>
-          <w14:ligatures w14:val="none"/>
-        </w:rPr>
-        <w:t>"http://www.w3.org/2001/XMLSchema-instance"</w:t>
-      </w:r>
-      <w:r>
-        <w:rPr>
-          <w:rFonts w:ascii="Consolas" w:eastAsia="Times New Roman" w:hAnsi="Consolas" w:cs="Times New Roman"/>
-          <w:color w:val="D4D4D4"/>
-          <w:kern w:val="0"/>
-          <w:sz w:val="21"/>
-          <w:szCs w:val="21"/>
-          <w:lang w:val="en-GB" w:eastAsia="it-IT"/>
-          <w14:ligatures w14:val="none"/>
-        </w:rPr>
-        <w:t xml:space="preserve"> </w:t>
-      </w:r>
-      <w:r>
-        <w:rPr>
-          <w:rFonts w:ascii="Consolas" w:eastAsia="Times New Roman" w:hAnsi="Consolas" w:cs="Times New Roman"/>
-          <w:color w:val="9CDCFE"/>
-          <w:kern w:val="0"/>
-          <w:sz w:val="21"/>
-          <w:szCs w:val="21"/>
-          <w:lang w:val="en-GB" w:eastAsia="it-IT"/>
-          <w14:ligatures w14:val="none"/>
-        </w:rPr>
-        <w:t>xsi:schemaLocation</w:t>
-      </w:r>
-      <w:r>
-        <w:rPr>
-          <w:rFonts w:ascii="Consolas" w:eastAsia="Times New Roman" w:hAnsi="Consolas" w:cs="Times New Roman"/>
-          <w:color w:val="D4D4D4"/>
-          <w:kern w:val="0"/>
-          <w:sz w:val="21"/>
-          <w:szCs w:val="21"/>
-          <w:lang w:val="en-GB" w:eastAsia="it-IT"/>
-          <w14:ligatures w14:val="none"/>
-        </w:rPr>
-        <w:t>=</w:t>
-      </w:r>
-      <w:r>
-        <w:rPr>
-          <w:rFonts w:ascii="Consolas" w:eastAsia="Times New Roman" w:hAnsi="Consolas" w:cs="Times New Roman"/>
-          <w:color w:val="CE9178"/>
-          <w:kern w:val="0"/>
-          <w:sz w:val="21"/>
-          <w:szCs w:val="21"/>
-          <w:lang w:val="en-GB" w:eastAsia="it-IT"/>
-          <w14:ligatures w14:val="none"/>
-        </w:rPr>
-        <w:t>"http://maven.apache.org/POM/4.0.0 https://maven.apache.org/xsd/maven-4.0.0.xsd"</w:t>
-      </w:r>
-      <w:r>
-        <w:rPr>
-          <w:rFonts w:ascii="Consolas" w:eastAsia="Times New Roman" w:hAnsi="Consolas" w:cs="Times New Roman"/>
-          <w:color w:val="808080"/>
-          <w:kern w:val="0"/>
-          <w:sz w:val="21"/>
-          <w:szCs w:val="21"/>
-          <w:lang w:val="en-GB" w:eastAsia="it-IT"/>
-          <w14:ligatures w14:val="none"/>
-        </w:rPr>
-        <w:t>&gt;</w:t>
-      </w:r>
-    </w:p>
-    <w:p>
-      <w:pPr>
-        <w:shd w:val="clear" w:color="auto" w:fill="1E1E1E"/>
-        <w:spacing w:after="0" w:line="285" w:lineRule="atLeast"/>
-        <w:rPr>
-          <w:rFonts w:ascii="Consolas" w:eastAsia="Times New Roman" w:hAnsi="Consolas" w:cs="Times New Roman"/>
-          <w:color w:val="D4D4D4"/>
-          <w:kern w:val="0"/>
-          <w:sz w:val="21"/>
-          <w:szCs w:val="21"/>
-          <w:lang w:val="en-GB" w:eastAsia="it-IT"/>
-          <w14:ligatures w14:val="none"/>
-        </w:rPr>
-      </w:pPr>
-      <w:r>
-        <w:rPr>
-          <w:rFonts w:ascii="Consolas" w:eastAsia="Times New Roman" w:hAnsi="Consolas" w:cs="Times New Roman"/>
-          <w:color w:val="D4D4D4"/>
-          <w:kern w:val="0"/>
-          <w:sz w:val="21"/>
-          <w:szCs w:val="21"/>
-          <w:lang w:val="en-GB" w:eastAsia="it-IT"/>
+          <w:lang w:eastAsia="it-IT"/>
           <w14:ligatures w14:val="none"/>
         </w:rPr>
         <w:t xml:space="preserve">    </w:t>
@@ -15759,7 +15759,7 @@
           <w:kern w:val="0"/>
           <w:sz w:val="20"/>
           <w:szCs w:val="20"/>
-          <w:lang w:val="en-GB" w:eastAsia="en-GB"/>
+          <w:lang w:eastAsia="en-GB"/>
           <w14:ligatures w14:val="none"/>
         </w:rPr>
       </w:pPr>
@@ -15782,7 +15782,7 @@
           <w:kern w:val="0"/>
           <w:sz w:val="20"/>
           <w:szCs w:val="20"/>
-          <w:lang w:val="en-GB" w:eastAsia="en-GB"/>
+          <w:lang w:eastAsia="en-GB"/>
           <w14:ligatures w14:val="none"/>
         </w:rPr>
         <w:t>&lt;/</w:t>
@@ -15794,7 +15794,7 @@
           <w:kern w:val="0"/>
           <w:sz w:val="20"/>
           <w:szCs w:val="20"/>
-          <w:lang w:val="en-GB" w:eastAsia="en-GB"/>
+          <w:lang w:eastAsia="en-GB"/>
           <w14:ligatures w14:val="none"/>
         </w:rPr>
         <w:t>configuration</w:t>
@@ -15806,7 +15806,7 @@
           <w:kern w:val="0"/>
           <w:sz w:val="20"/>
           <w:szCs w:val="20"/>
-          <w:lang w:val="en-GB" w:eastAsia="en-GB"/>
+          <w:lang w:eastAsia="en-GB"/>
           <w14:ligatures w14:val="none"/>
         </w:rPr>
         <w:t>&gt;</w:t>
@@ -15822,18 +15822,18 @@
           <w:kern w:val="0"/>
           <w:sz w:val="20"/>
           <w:szCs w:val="20"/>
-          <w:lang w:val="en-GB" w:eastAsia="en-GB"/>
-          <w14:ligatures w14:val="none"/>
-        </w:rPr>
-      </w:pPr>
-      <w:r>
-        <w:rPr>
-          <w:rFonts w:ascii="Courier New" w:eastAsia="Times New Roman" w:hAnsi="Courier New" w:cs="Courier New"/>
-          <w:color w:val="000000"/>
-          <w:kern w:val="0"/>
-          <w:sz w:val="20"/>
-          <w:szCs w:val="20"/>
-          <w:lang w:val="en-GB" w:eastAsia="en-GB"/>
+          <w:lang w:eastAsia="en-GB"/>
+          <w14:ligatures w14:val="none"/>
+        </w:rPr>
+      </w:pPr>
+      <w:r>
+        <w:rPr>
+          <w:rFonts w:ascii="Courier New" w:eastAsia="Times New Roman" w:hAnsi="Courier New" w:cs="Courier New"/>
+          <w:color w:val="000000"/>
+          <w:kern w:val="0"/>
+          <w:sz w:val="20"/>
+          <w:szCs w:val="20"/>
+          <w:lang w:eastAsia="en-GB"/>
           <w14:ligatures w14:val="none"/>
         </w:rPr>
         <w:t>&lt;/</w:t>
@@ -15845,7 +15845,7 @@
           <w:kern w:val="0"/>
           <w:sz w:val="20"/>
           <w:szCs w:val="20"/>
-          <w:lang w:val="en-GB" w:eastAsia="en-GB"/>
+          <w:lang w:eastAsia="en-GB"/>
           <w14:ligatures w14:val="none"/>
         </w:rPr>
         <w:t>plugin</w:t>
@@ -15857,7 +15857,7 @@
           <w:kern w:val="0"/>
           <w:sz w:val="20"/>
           <w:szCs w:val="20"/>
-          <w:lang w:val="en-GB" w:eastAsia="en-GB"/>
+          <w:lang w:eastAsia="en-GB"/>
           <w14:ligatures w14:val="none"/>
         </w:rPr>
         <w:t>&gt;</w:t>
@@ -15873,7 +15873,7 @@
           <w:color w:val="000000"/>
           <w:sz w:val="20"/>
           <w:szCs w:val="20"/>
-          <w:lang w:val="en-GB" w:eastAsia="en-GB"/>
+          <w:lang w:eastAsia="en-GB"/>
           <w14:ligatures w14:val="none"/>
         </w:rPr>
       </w:pPr>
@@ -15883,7 +15883,7 @@
           <w:color w:val="000000"/>
           <w:sz w:val="20"/>
           <w:szCs w:val="20"/>
-          <w:lang w:val="en-GB" w:eastAsia="en-GB"/>
+          <w:lang w:eastAsia="en-GB"/>
           <w14:ligatures w14:val="none"/>
         </w:rPr>
         <w:tab/>
@@ -25106,7 +25106,7 @@
           <w:noProof/>
         </w:rPr>
         <w:drawing>
-          <wp:inline distT="0" distB="0" distL="0" distR="0" wp14:anchorId="1C1D9320" wp14:editId="10624E30">
+          <wp:inline distT="0" distB="0" distL="0" distR="0" wp14:anchorId="1C1D9320" wp14:editId="6B448052">
             <wp:extent cx="2282192" cy="2168769"/>
             <wp:effectExtent l="0" t="0" r="0" b="0"/>
             <wp:docPr id="581249256" name="Immagine 1" descr="Immagine che contiene testo, elettronica, schermata, software&#10;&#10;Descrizione generata automaticamente"/>
@@ -25432,18 +25432,18 @@
           <w:kern w:val="0"/>
           <w:sz w:val="20"/>
           <w:szCs w:val="20"/>
-          <w:lang w:val="en-GB" w:eastAsia="en-GB"/>
-          <w14:ligatures w14:val="none"/>
-        </w:rPr>
-      </w:pPr>
-      <w:r>
-        <w:rPr>
-          <w:rFonts w:ascii="Courier New" w:eastAsia="Times New Roman" w:hAnsi="Courier New" w:cs="Courier New"/>
-          <w:color w:val="000000"/>
-          <w:kern w:val="0"/>
-          <w:sz w:val="20"/>
-          <w:szCs w:val="20"/>
-          <w:lang w:val="en-GB" w:eastAsia="en-GB"/>
+          <w:lang w:eastAsia="en-GB"/>
+          <w14:ligatures w14:val="none"/>
+        </w:rPr>
+      </w:pPr>
+      <w:r>
+        <w:rPr>
+          <w:rFonts w:ascii="Courier New" w:eastAsia="Times New Roman" w:hAnsi="Courier New" w:cs="Courier New"/>
+          <w:color w:val="000000"/>
+          <w:kern w:val="0"/>
+          <w:sz w:val="20"/>
+          <w:szCs w:val="20"/>
+          <w:lang w:eastAsia="en-GB"/>
           <w14:ligatures w14:val="none"/>
         </w:rPr>
         <w:t>ERROR com.yakindu.sct.generator.application.GeneratorApplication  - Error</w:t>
@@ -25455,7 +25455,7 @@
           <w:kern w:val="0"/>
           <w:sz w:val="20"/>
           <w:szCs w:val="20"/>
-          <w:lang w:val="en-GB" w:eastAsia="en-GB"/>
+          <w:lang w:eastAsia="en-GB"/>
           <w14:ligatures w14:val="none"/>
         </w:rPr>
         <w:br/>
@@ -25532,7 +25532,7 @@
           <w:noProof/>
         </w:rPr>
         <w:drawing>
-          <wp:inline distT="0" distB="0" distL="0" distR="0" wp14:anchorId="3F281C85" wp14:editId="4B7631D3">
+          <wp:inline distT="0" distB="0" distL="0" distR="0" wp14:anchorId="3F281C85" wp14:editId="41B8D808">
             <wp:extent cx="2453225" cy="1658815"/>
             <wp:effectExtent l="0" t="0" r="0" b="0"/>
             <wp:docPr id="1341230780" name="Immagine 1" descr="Immagine che contiene testo, schermata, Carattere, linea&#10;&#10;Descrizione generata automaticamente"/>
@@ -27261,7 +27261,7 @@
         <w:t xml:space="preserve">di default il numero di test è molto maggiore così come la copertura, però anche con le visibilità ridotte evosuite dovrebbe arrivare al 100% su una macchina semplice. </w:t>
       </w:r>
       <w:r>
-        <w:t xml:space="preserve">Sembra che non riesca ad entrare in metodi in cui si facciano operazioni relative ad ai subdiagrams. Ad esempio, la copertura del codice </w:t>
+        <w:t xml:space="preserve">Sembra che non riesca ad entrare in metodi in cui si facciano operazioni relative ai subdiagrams. Ad esempio, la copertura del codice </w:t>
       </w:r>
       <w:r>
         <w:t>spesso è</w:t>
@@ -27347,7 +27347,19 @@
         <w:t>Soluzione</w:t>
       </w:r>
       <w:r>
-        <w:t xml:space="preserve">: i tipi definiti itemis create sono sempre </w:t>
+        <w:t xml:space="preserve">: </w:t>
+      </w:r>
+      <w:r>
+        <w:t xml:space="preserve">visto che </w:t>
+      </w:r>
+      <w:r>
+        <w:t>i tipi definiti</w:t>
+      </w:r>
+      <w:r>
+        <w:t xml:space="preserve"> in</w:t>
+      </w:r>
+      <w:r>
+        <w:t xml:space="preserve"> itemis create sono sempre </w:t>
       </w:r>
       <w:r>
         <w:t>i soliti quattro (void è l’assenza di tipo)</w:t>
@@ -27649,7 +27661,13 @@
         <w:jc w:val="both"/>
       </w:pPr>
       <w:r>
-        <w:t>Basterebbe controllare il tipo del parametro di set per capire se si può lasciare pubblico oppure no!</w:t>
+        <w:t>Basterebbe controllare il tipo del parametro d</w:t>
+      </w:r>
+      <w:r>
+        <w:t>el metodo</w:t>
+      </w:r>
+      <w:r>
+        <w:t xml:space="preserve"> set per capire se si può lasciare pubblico oppure no!</w:t>
       </w:r>
       <w:r>
         <w:t xml:space="preserve"> </w:t>
@@ -27661,26 +27679,24 @@
         <w:t>setOperationCallback</w:t>
       </w:r>
       <w:r>
+        <w:t xml:space="preserve"> (tipo del parametro: OperationCallback)</w:t>
+      </w:r>
+      <w:r>
         <w:t xml:space="preserve"> o setTimerService</w:t>
       </w:r>
       <w:r>
-        <w:t xml:space="preserve"> </w:t>
-      </w:r>
-      <w:r>
-        <w:rPr>
-          <w:b/>
-          <w:bCs/>
-        </w:rPr>
-        <w:t>(DA VERIFICARE)</w:t>
-      </w:r>
-      <w:r>
-        <w:t xml:space="preserve">, visto che il loro tipo non è uno di quelli riportati sopra. Viene lasciato comunque per sicurezza (programmazione difensica). Mentre rende privato setIsExecuting (fortunatamente, </w:t>
-      </w:r>
-      <w:r>
-        <w:rPr>
-          <w:b/>
-          <w:bCs/>
-        </w:rPr>
+        <w:t xml:space="preserve"> (tipo del parametro: ITimerService)</w:t>
+      </w:r>
+      <w:r>
+        <w:t>, visto che il loro tipo non è uno di quelli riportati sopra. Viene lasciato comunque per sicurezza (programmazione difensi</w:t>
+      </w:r>
+      <w:r>
+        <w:t>v</w:t>
+      </w:r>
+      <w:r>
+        <w:t xml:space="preserve">a). Mentre rende privato setIsExecuting (fortunatamente, </w:t>
+      </w:r>
+      <w:r>
         <w:t>ma potrei mettere anche qui un controllo aggiuntivo</w:t>
       </w:r>
       <w:r>
@@ -27692,68 +27708,19 @@
         <w:jc w:val="both"/>
       </w:pPr>
       <w:r>
-        <w:t xml:space="preserve">Forse lo avevo già detto, ma se chiamo una variabile int o private o altro, me lo fa fare perché poi nel codice generato la variabile si chiama intVariable, privateVariable e cosi via. </w:t>
-      </w:r>
-      <w:r>
-        <w:rPr>
-          <w:b/>
-          <w:bCs/>
-        </w:rPr>
-        <w:t>(DA VERIFICARE</w:t>
-      </w:r>
-      <w:r>
-        <w:rPr>
-          <w:b/>
-          <w:bCs/>
-        </w:rPr>
-        <w:t>, e vedere dove avevo scritto qualcosa del genere</w:t>
-      </w:r>
-      <w:r>
-        <w:t>)</w:t>
-      </w:r>
-    </w:p>
-    <w:p>
-      <w:pPr>
-        <w:jc w:val="both"/>
-        <w:rPr>
-          <w:b/>
-          <w:bCs/>
-        </w:rPr>
-      </w:pPr>
-      <w:r>
-        <w:rPr>
-          <w:b/>
-          <w:bCs/>
-        </w:rPr>
-        <w:t>DA FARE: vedere come va il codice su Controller.ysc e</w:t>
-      </w:r>
-      <w:r>
-        <w:rPr>
-          <w:b/>
-          <w:bCs/>
-        </w:rPr>
-        <w:t>verifica che copertura riesce ad ottenere indirettamente su SimpleLight.ysc</w:t>
-      </w:r>
-      <w:r>
-        <w:rPr>
-          <w:b/>
-          <w:bCs/>
-        </w:rPr>
-        <w:t>. Rileggi questa parte</w:t>
-      </w:r>
-      <w:r>
-        <w:rPr>
-          <w:b/>
-          <w:bCs/>
-        </w:rPr>
-        <w:t xml:space="preserve"> e il codice scritto per essa</w:t>
-      </w:r>
-      <w:r>
-        <w:rPr>
-          <w:b/>
-          <w:bCs/>
-        </w:rPr>
-        <w:t>.</w:t>
+        <w:t>Nota:</w:t>
+      </w:r>
+      <w:r>
+        <w:t xml:space="preserve"> se chiamo una variabile int o private o altro, me lo fa fare perché poi nel codice generato la variabile si chiama intVariable, privateVariable e </w:t>
+      </w:r>
+      <w:r>
+        <w:t>così</w:t>
+      </w:r>
+      <w:r>
+        <w:t xml:space="preserve"> via. </w:t>
+      </w:r>
+      <w:r>
+        <w:t>Avevo già riscontrato un comportamento simile con i nomi delle interfacce, a cui aggiungeva _ID alla fine. Sembra proprio quindi che non c’è bisogno di preoccuparsi per nomi in itemis create che corrispondono a keyword in java.</w:t>
       </w:r>
     </w:p>
     <w:p>
@@ -30867,66 +30834,587 @@
     </w:p>
     <w:p>
       <w:pPr>
+        <w:pStyle w:val="Titolo3"/>
+      </w:pPr>
+      <w:r>
+        <w:t>CycleBased, SuperSteps e altro</w:t>
+      </w:r>
+    </w:p>
+    <w:p>
+      <w:pPr>
         <w:jc w:val="both"/>
         <w:rPr>
-          <w:b/>
-          <w:bCs/>
-          <w:u w:val="single"/>
-        </w:rPr>
-      </w:pPr>
-      <w:r>
-        <w:rPr>
-          <w:b/>
-          <w:bCs/>
-          <w:u w:val="single"/>
-        </w:rPr>
-        <w:t>SCEGLI COSA FARE CON SUBDIARGAMS E VARIABILI.</w:t>
-      </w:r>
-    </w:p>
-    <w:p>
-      <w:pPr>
-        <w:rPr>
           <w:rFonts w:cstheme="minorHAnsi"/>
-        </w:rPr>
-      </w:pPr>
+          <w:shd w:val="clear" w:color="auto" w:fill="FFFFFF"/>
+        </w:rPr>
+      </w:pPr>
+      <w:r>
+        <w:t>Tutto il lavoro svolto è stato testato su macchine impostate EventDriven e senza super step. Quindi, è stato deciso di eseguire il codice su tutte le macchine utilizzate per la versione 0.0.2, ma impostate @CycleBased(200) e, dove possibile, @SuperSteps(yes). Dico dove possibile perché se si mettono i super step in macchine con delle transizioni che iniziano e finiscono sullo stesso stato (auto anelli), la macchina può finire in loop infiniti (dalla documentazion</w:t>
+      </w:r>
+      <w:r>
+        <w:t xml:space="preserve">e </w:t>
+      </w:r>
+      <w:r>
+        <w:t>di itemis:</w:t>
+      </w:r>
+      <w:r>
+        <w:rPr>
+          <w:rFonts w:ascii="Roboto" w:hAnsi="Roboto"/>
+          <w:color w:val="00457C"/>
+          <w:sz w:val="30"/>
+          <w:szCs w:val="30"/>
+          <w:shd w:val="clear" w:color="auto" w:fill="FFFFFF"/>
+        </w:rPr>
+        <w:t xml:space="preserve"> </w:t>
+      </w:r>
+      <w:r>
+        <w:rPr>
+          <w:rFonts w:ascii="Roboto" w:hAnsi="Roboto"/>
+          <w:color w:val="00457C"/>
+          <w:sz w:val="20"/>
+          <w:szCs w:val="20"/>
+          <w:shd w:val="clear" w:color="auto" w:fill="FFFFFF"/>
+        </w:rPr>
+        <w:t>You can think of the superstep semantic as a loop which performs a regular step until no new state is entered anymore.</w:t>
+      </w:r>
       <w:r>
         <w:rPr>
           <w:rFonts w:cstheme="minorHAnsi"/>
-        </w:rPr>
-        <w:t>Quindi ora il codice genera test funzionanti per tutti questi casi, ma anche nel caso la macchina non sia EventDriven ma CycleBased o altro?</w:t>
+          <w:shd w:val="clear" w:color="auto" w:fill="FFFFFF"/>
+        </w:rPr>
+        <w:t>)</w:t>
       </w:r>
       <w:r>
         <w:rPr>
           <w:rFonts w:cstheme="minorHAnsi"/>
-        </w:rPr>
-        <w:t xml:space="preserve"> Può essere altro?</w:t>
-      </w:r>
-      <w:r>
+          <w:shd w:val="clear" w:color="auto" w:fill="FFFFFF"/>
+        </w:rPr>
+        <w:t>. In tal caso, la minimizzazione dei test di evosuite risulta molto lunga, l’intero processo richiede quasi 10 minuti e il test risultante non viene eseguito (si blocca senza dare errori).</w:t>
+      </w:r>
+    </w:p>
+    <w:p>
+      <w:pPr>
+        <w:jc w:val="both"/>
         <w:rPr>
           <w:rFonts w:cstheme="minorHAnsi"/>
-        </w:rPr>
-        <w:t xml:space="preserve"> Guarda il link</w:t>
-      </w:r>
+          <w:shd w:val="clear" w:color="auto" w:fill="FFFFFF"/>
+        </w:rPr>
+      </w:pPr>
       <w:r>
         <w:rPr>
           <w:rFonts w:cstheme="minorHAnsi"/>
+          <w:shd w:val="clear" w:color="auto" w:fill="FFFFFF"/>
+        </w:rPr>
+        <w:t xml:space="preserve">Attenzione: </w:t>
+      </w:r>
+      <w:r>
+        <w:rPr>
+          <w:rFonts w:cstheme="minorHAnsi"/>
+          <w:shd w:val="clear" w:color="auto" w:fill="FFFFFF"/>
+        </w:rPr>
+        <w:t>nel caso di Operations.ysc</w:t>
+      </w:r>
+      <w:r>
+        <w:rPr>
+          <w:rFonts w:cstheme="minorHAnsi"/>
+          <w:shd w:val="clear" w:color="auto" w:fill="FFFFFF"/>
+        </w:rPr>
+        <w:t xml:space="preserve"> e</w:t>
+      </w:r>
+      <w:r>
+        <w:rPr>
+          <w:rFonts w:cstheme="minorHAnsi"/>
+          <w:shd w:val="clear" w:color="auto" w:fill="FFFFFF"/>
+        </w:rPr>
+        <w:t xml:space="preserve"> @CycleBased +</w:t>
+      </w:r>
+      <w:r>
+        <w:rPr>
+          <w:rFonts w:cstheme="minorHAnsi"/>
+          <w:shd w:val="clear" w:color="auto" w:fill="FFFFFF"/>
+        </w:rPr>
+        <w:t xml:space="preserve"> @SuperStep(yes),</w:t>
+      </w:r>
+      <w:r>
+        <w:rPr>
+          <w:rFonts w:cstheme="minorHAnsi"/>
+          <w:shd w:val="clear" w:color="auto" w:fill="FFFFFF"/>
+        </w:rPr>
+        <w:t xml:space="preserve"> la fase di minimizing di evosuite è molto lunga</w:t>
+      </w:r>
+      <w:r>
+        <w:rPr>
+          <w:rFonts w:cstheme="minorHAnsi"/>
+          <w:shd w:val="clear" w:color="auto" w:fill="FFFFFF"/>
+        </w:rPr>
+        <w:t xml:space="preserve"> e</w:t>
+      </w:r>
+      <w:r>
+        <w:rPr>
+          <w:rFonts w:cstheme="minorHAnsi"/>
+          <w:shd w:val="clear" w:color="auto" w:fill="FFFFFF"/>
+        </w:rPr>
+        <w:t xml:space="preserve"> alla fine i</w:t>
+      </w:r>
+      <w:r>
+        <w:rPr>
+          <w:rFonts w:cstheme="minorHAnsi"/>
+          <w:shd w:val="clear" w:color="auto" w:fill="FFFFFF"/>
+        </w:rPr>
+        <w:t xml:space="preserve"> test sctunit</w:t>
+      </w:r>
+      <w:r>
+        <w:rPr>
+          <w:rFonts w:cstheme="minorHAnsi"/>
+          <w:shd w:val="clear" w:color="auto" w:fill="FFFFFF"/>
+        </w:rPr>
+        <w:t xml:space="preserve"> si bloccano</w:t>
+      </w:r>
+      <w:r>
+        <w:rPr>
+          <w:rFonts w:cstheme="minorHAnsi"/>
+          <w:shd w:val="clear" w:color="auto" w:fill="FFFFFF"/>
+        </w:rPr>
+        <w:t xml:space="preserve"> (come nel caso di loop infiniti)</w:t>
+      </w:r>
+      <w:r>
+        <w:rPr>
+          <w:rFonts w:cstheme="minorHAnsi"/>
+          <w:shd w:val="clear" w:color="auto" w:fill="FFFFFF"/>
+        </w:rPr>
+        <w:t>:</w:t>
+      </w:r>
+    </w:p>
+    <w:p>
+      <w:pPr>
+        <w:jc w:val="both"/>
+        <w:rPr>
+          <w:rFonts w:cstheme="minorHAnsi"/>
+          <w:shd w:val="clear" w:color="auto" w:fill="FFFFFF"/>
+        </w:rPr>
+      </w:pPr>
+      <w:r>
+        <w:rPr>
+          <w:rFonts w:cstheme="minorHAnsi"/>
+          <w:noProof/>
+          <w:shd w:val="clear" w:color="auto" w:fill="FFFFFF"/>
+        </w:rPr>
+        <w:drawing>
+          <wp:inline distT="0" distB="0" distL="0" distR="0" wp14:anchorId="2FD3C6D9" wp14:editId="40600159">
+            <wp:extent cx="3947160" cy="1768929"/>
+            <wp:effectExtent l="0" t="0" r="0" b="0"/>
+            <wp:docPr id="1748550402" name="Immagine 1" descr="Immagine che contiene testo, schermata, Carattere, software&#10;&#10;Descrizione generata automaticamente"/>
+            <wp:cNvGraphicFramePr>
+              <a:graphicFrameLocks xmlns:a="http://schemas.openxmlformats.org/drawingml/2006/main" noChangeAspect="1"/>
+            </wp:cNvGraphicFramePr>
+            <a:graphic xmlns:a="http://schemas.openxmlformats.org/drawingml/2006/main">
+              <a:graphicData uri="http://schemas.openxmlformats.org/drawingml/2006/picture">
+                <pic:pic xmlns:pic="http://schemas.openxmlformats.org/drawingml/2006/picture">
+                  <pic:nvPicPr>
+                    <pic:cNvPr id="1748550402" name="Immagine 1" descr="Immagine che contiene testo, schermata, Carattere, software&#10;&#10;Descrizione generata automaticamente"/>
+                    <pic:cNvPicPr/>
+                  </pic:nvPicPr>
+                  <pic:blipFill rotWithShape="1">
+                    <a:blip r:embed="rId77"/>
+                    <a:srcRect b="11396"/>
+                    <a:stretch/>
+                  </pic:blipFill>
+                  <pic:spPr bwMode="auto">
+                    <a:xfrm>
+                      <a:off x="0" y="0"/>
+                      <a:ext cx="3947502" cy="1769082"/>
+                    </a:xfrm>
+                    <a:prstGeom prst="rect">
+                      <a:avLst/>
+                    </a:prstGeom>
+                    <a:ln>
+                      <a:noFill/>
+                    </a:ln>
+                    <a:extLst>
+                      <a:ext uri="{53640926-AAD7-44D8-BBD7-CCE9431645EC}">
+                        <a14:shadowObscured xmlns:a14="http://schemas.microsoft.com/office/drawing/2010/main"/>
+                      </a:ext>
+                    </a:extLst>
+                  </pic:spPr>
+                </pic:pic>
+              </a:graphicData>
+            </a:graphic>
+          </wp:inline>
+        </w:drawing>
+      </w:r>
+    </w:p>
+    <w:p>
+      <w:pPr>
+        <w:jc w:val="both"/>
+        <w:rPr>
+          <w:rFonts w:cstheme="minorHAnsi"/>
+          <w:shd w:val="clear" w:color="auto" w:fill="FFFFFF"/>
+        </w:rPr>
+      </w:pPr>
+    </w:p>
+    <w:p>
+      <w:pPr>
+        <w:jc w:val="both"/>
+        <w:rPr>
+          <w:rFonts w:cstheme="minorHAnsi"/>
+          <w:shd w:val="clear" w:color="auto" w:fill="FFFFFF"/>
+        </w:rPr>
+      </w:pPr>
+    </w:p>
+    <w:p>
+      <w:pPr>
+        <w:jc w:val="both"/>
+        <w:rPr>
+          <w:rFonts w:cstheme="minorHAnsi"/>
+          <w:shd w:val="clear" w:color="auto" w:fill="FFFFFF"/>
+        </w:rPr>
+      </w:pPr>
+    </w:p>
+    <w:p>
+      <w:pPr>
+        <w:jc w:val="both"/>
+        <w:rPr>
+          <w:rFonts w:cstheme="minorHAnsi"/>
+          <w:shd w:val="clear" w:color="auto" w:fill="FFFFFF"/>
+        </w:rPr>
+      </w:pPr>
+    </w:p>
+    <w:p>
+      <w:pPr>
+        <w:jc w:val="both"/>
+        <w:rPr>
+          <w:rFonts w:cstheme="minorHAnsi"/>
+          <w:shd w:val="clear" w:color="auto" w:fill="FFFFFF"/>
+        </w:rPr>
+      </w:pPr>
+    </w:p>
+    <w:p>
+      <w:pPr>
+        <w:jc w:val="both"/>
+        <w:rPr>
+          <w:rFonts w:cstheme="minorHAnsi"/>
+          <w:shd w:val="clear" w:color="auto" w:fill="FFFFFF"/>
+        </w:rPr>
+      </w:pPr>
+    </w:p>
+    <w:p>
+      <w:pPr>
+        <w:jc w:val="both"/>
+        <w:rPr>
+          <w:rFonts w:cstheme="minorHAnsi"/>
+          <w:shd w:val="clear" w:color="auto" w:fill="FFFFFF"/>
+        </w:rPr>
+      </w:pPr>
+      <w:r>
+        <w:rPr>
+          <w:rFonts w:cstheme="minorHAnsi"/>
+          <w:shd w:val="clear" w:color="auto" w:fill="FFFFFF"/>
+        </w:rPr>
+        <w:lastRenderedPageBreak/>
+        <w:t>Attenzione: alcuni miei test non passano e anzi non compilano, è il caso di @CycleBased + @SuperStep(yes) in TemporalEvents.ysc:</w:t>
+      </w:r>
+    </w:p>
+    <w:p>
+      <w:pPr>
+        <w:spacing w:before="100" w:beforeAutospacing="1" w:after="100" w:afterAutospacing="1" w:line="240" w:lineRule="auto"/>
+        <w:rPr>
+          <w:rFonts w:ascii="Times New Roman" w:eastAsia="Times New Roman" w:hAnsi="Times New Roman" w:cs="Times New Roman"/>
+          <w:kern w:val="0"/>
+          <w:sz w:val="24"/>
+          <w:szCs w:val="24"/>
+          <w:lang w:val="en-GB" w:eastAsia="en-GB"/>
+          <w14:ligatures w14:val="none"/>
+        </w:rPr>
+      </w:pPr>
+      <w:r>
+        <w:rPr>
+          <w:rFonts w:ascii="Times New Roman" w:eastAsia="Times New Roman" w:hAnsi="Times New Roman" w:cs="Times New Roman"/>
+          <w:noProof/>
+          <w:kern w:val="0"/>
+          <w:sz w:val="24"/>
+          <w:szCs w:val="24"/>
+          <w:lang w:val="en-GB" w:eastAsia="en-GB"/>
+          <w14:ligatures w14:val="none"/>
+        </w:rPr>
+        <w:drawing>
+          <wp:inline distT="0" distB="0" distL="0" distR="0" wp14:anchorId="056DBB51" wp14:editId="0189A784">
+            <wp:extent cx="2841172" cy="3468297"/>
+            <wp:effectExtent l="0" t="0" r="0" b="0"/>
+            <wp:docPr id="614813206" name="Immagine 1" descr="Immagine che contiene testo, schermata, Carattere, numero&#10;&#10;Descrizione generata automaticamente"/>
+            <wp:cNvGraphicFramePr>
+              <a:graphicFrameLocks xmlns:a="http://schemas.openxmlformats.org/drawingml/2006/main" noChangeAspect="1"/>
+            </wp:cNvGraphicFramePr>
+            <a:graphic xmlns:a="http://schemas.openxmlformats.org/drawingml/2006/main">
+              <a:graphicData uri="http://schemas.openxmlformats.org/drawingml/2006/picture">
+                <pic:pic xmlns:pic="http://schemas.openxmlformats.org/drawingml/2006/picture">
+                  <pic:nvPicPr>
+                    <pic:cNvPr id="614813206" name="Immagine 1" descr="Immagine che contiene testo, schermata, Carattere, numero&#10;&#10;Descrizione generata automaticamente"/>
+                    <pic:cNvPicPr>
+                      <a:picLocks noChangeAspect="1" noChangeArrowheads="1"/>
+                    </pic:cNvPicPr>
+                  </pic:nvPicPr>
+                  <pic:blipFill>
+                    <a:blip r:embed="rId78">
+                      <a:extLst>
+                        <a:ext uri="{28A0092B-C50C-407E-A947-70E740481C1C}">
+                          <a14:useLocalDpi xmlns:a14="http://schemas.microsoft.com/office/drawing/2010/main" val="0"/>
+                        </a:ext>
+                      </a:extLst>
+                    </a:blip>
+                    <a:srcRect/>
+                    <a:stretch>
+                      <a:fillRect/>
+                    </a:stretch>
+                  </pic:blipFill>
+                  <pic:spPr bwMode="auto">
+                    <a:xfrm>
+                      <a:off x="0" y="0"/>
+                      <a:ext cx="2860551" cy="3491954"/>
+                    </a:xfrm>
+                    <a:prstGeom prst="rect">
+                      <a:avLst/>
+                    </a:prstGeom>
+                    <a:noFill/>
+                    <a:ln>
+                      <a:noFill/>
+                    </a:ln>
+                  </pic:spPr>
+                </pic:pic>
+              </a:graphicData>
+            </a:graphic>
+          </wp:inline>
+        </w:drawing>
+      </w:r>
+      <w:r>
+        <w:rPr>
+          <w:rFonts w:ascii="Times New Roman" w:eastAsia="Times New Roman" w:hAnsi="Times New Roman" w:cs="Times New Roman"/>
+          <w:noProof/>
+          <w:kern w:val="0"/>
+          <w:sz w:val="24"/>
+          <w:szCs w:val="24"/>
+          <w:lang w:val="en-GB" w:eastAsia="en-GB"/>
+          <w14:ligatures w14:val="none"/>
+        </w:rPr>
+        <w:drawing>
+          <wp:inline distT="0" distB="0" distL="0" distR="0" wp14:anchorId="32FE985E" wp14:editId="64B1E9A4">
+            <wp:extent cx="2786679" cy="2617470"/>
+            <wp:effectExtent l="0" t="0" r="0" b="0"/>
+            <wp:docPr id="1342926562" name="Immagine 1" descr="Immagine che contiene testo, schermata, software, schermo&#10;&#10;Descrizione generata automaticamente"/>
+            <wp:cNvGraphicFramePr>
+              <a:graphicFrameLocks xmlns:a="http://schemas.openxmlformats.org/drawingml/2006/main" noChangeAspect="1"/>
+            </wp:cNvGraphicFramePr>
+            <a:graphic xmlns:a="http://schemas.openxmlformats.org/drawingml/2006/main">
+              <a:graphicData uri="http://schemas.openxmlformats.org/drawingml/2006/picture">
+                <pic:pic xmlns:pic="http://schemas.openxmlformats.org/drawingml/2006/picture">
+                  <pic:nvPicPr>
+                    <pic:cNvPr id="1342926562" name="Immagine 1" descr="Immagine che contiene testo, schermata, software, schermo&#10;&#10;Descrizione generata automaticamente"/>
+                    <pic:cNvPicPr/>
+                  </pic:nvPicPr>
+                  <pic:blipFill>
+                    <a:blip r:embed="rId79"/>
+                    <a:stretch>
+                      <a:fillRect/>
+                    </a:stretch>
+                  </pic:blipFill>
+                  <pic:spPr>
+                    <a:xfrm>
+                      <a:off x="0" y="0"/>
+                      <a:ext cx="2792788" cy="2623208"/>
+                    </a:xfrm>
+                    <a:prstGeom prst="rect">
+                      <a:avLst/>
+                    </a:prstGeom>
+                  </pic:spPr>
+                </pic:pic>
+              </a:graphicData>
+            </a:graphic>
+          </wp:inline>
+        </w:drawing>
+      </w:r>
+    </w:p>
+    <w:p>
+      <w:pPr>
+        <w:jc w:val="both"/>
+        <w:rPr>
+          <w:rFonts w:cstheme="minorHAnsi"/>
+          <w:shd w:val="clear" w:color="auto" w:fill="FFFFFF"/>
+        </w:rPr>
+      </w:pPr>
+      <w:r>
+        <w:rPr>
+          <w:rFonts w:cstheme="minorHAnsi"/>
+          <w:shd w:val="clear" w:color="auto" w:fill="FFFFFF"/>
+        </w:rPr>
+        <w:t>Sembra verificarsi quando si usa @CycleBased</w:t>
+      </w:r>
+      <w:r>
+        <w:rPr>
+          <w:rFonts w:cstheme="minorHAnsi"/>
+          <w:shd w:val="clear" w:color="auto" w:fill="FFFFFF"/>
+        </w:rPr>
+        <w:t xml:space="preserve">, sia </w:t>
+      </w:r>
+      <w:r>
+        <w:rPr>
+          <w:rFonts w:cstheme="minorHAnsi"/>
+          <w:shd w:val="clear" w:color="auto" w:fill="FFFFFF"/>
+        </w:rPr>
+        <w:t>@SuperStep(yes)</w:t>
+      </w:r>
+      <w:r>
+        <w:rPr>
+          <w:rFonts w:cstheme="minorHAnsi"/>
+          <w:shd w:val="clear" w:color="auto" w:fill="FFFFFF"/>
         </w:rPr>
         <w:t xml:space="preserve"> </w:t>
       </w:r>
-      <w:hyperlink r:id="rId77" w:anchor="codegen_java_generalfeatures" w:history="1">
-        <w:r>
-          <w:rPr>
-            <w:rStyle w:val="Collegamentoipertestuale"/>
-            <w:rFonts w:cstheme="minorHAnsi"/>
-          </w:rPr>
-          <w:t>https://www.itemis.com/en/products/itemis-create/documentation/user-guide/codegen_java_code_generator#codegen_java_generalfeatures</w:t>
-        </w:r>
-      </w:hyperlink>
       <w:r>
         <w:rPr>
           <w:rFonts w:cstheme="minorHAnsi"/>
-        </w:rPr>
-        <w:t xml:space="preserve"> per le statemachines cycle-based.</w:t>
+          <w:shd w:val="clear" w:color="auto" w:fill="FFFFFF"/>
+        </w:rPr>
+        <w:t xml:space="preserve">che </w:t>
+      </w:r>
+      <w:r>
+        <w:rPr>
+          <w:rFonts w:cstheme="minorHAnsi"/>
+          <w:shd w:val="clear" w:color="auto" w:fill="FFFFFF"/>
+        </w:rPr>
+        <w:t>@SuperStep(</w:t>
+      </w:r>
+      <w:r>
+        <w:rPr>
+          <w:rFonts w:cstheme="minorHAnsi"/>
+          <w:shd w:val="clear" w:color="auto" w:fill="FFFFFF"/>
+        </w:rPr>
+        <w:t>no)</w:t>
+      </w:r>
+      <w:r>
+        <w:rPr>
+          <w:rFonts w:cstheme="minorHAnsi"/>
+          <w:shd w:val="clear" w:color="auto" w:fill="FFFFFF"/>
+        </w:rPr>
+        <w:t xml:space="preserve"> </w:t>
+      </w:r>
+      <w:r>
+        <w:rPr>
+          <w:rFonts w:cstheme="minorHAnsi"/>
+          <w:shd w:val="clear" w:color="auto" w:fill="FFFFFF"/>
+        </w:rPr>
+        <w:t>(ma non sono sicuro</w:t>
+      </w:r>
+      <w:r>
+        <w:rPr>
+          <w:rFonts w:cstheme="minorHAnsi"/>
+          <w:shd w:val="clear" w:color="auto" w:fill="FFFFFF"/>
+        </w:rPr>
+        <w:t>, e sembra più possibile con super step</w:t>
+      </w:r>
+      <w:r>
+        <w:rPr>
+          <w:rFonts w:cstheme="minorHAnsi"/>
+          <w:shd w:val="clear" w:color="auto" w:fill="FFFFFF"/>
+        </w:rPr>
+        <w:t>)</w:t>
+      </w:r>
+      <w:r>
+        <w:rPr>
+          <w:rFonts w:cstheme="minorHAnsi"/>
+          <w:shd w:val="clear" w:color="auto" w:fill="FFFFFF"/>
+        </w:rPr>
+        <w:t>;</w:t>
+      </w:r>
+      <w:r>
+        <w:rPr>
+          <w:rFonts w:cstheme="minorHAnsi"/>
+          <w:shd w:val="clear" w:color="auto" w:fill="FFFFFF"/>
+        </w:rPr>
+        <w:t xml:space="preserve"> quindi</w:t>
+      </w:r>
+      <w:r>
+        <w:rPr>
+          <w:rFonts w:cstheme="minorHAnsi"/>
+          <w:shd w:val="clear" w:color="auto" w:fill="FFFFFF"/>
+        </w:rPr>
+        <w:t>,</w:t>
+      </w:r>
+      <w:r>
+        <w:rPr>
+          <w:rFonts w:cstheme="minorHAnsi"/>
+          <w:shd w:val="clear" w:color="auto" w:fill="FFFFFF"/>
+        </w:rPr>
+        <w:t xml:space="preserve"> dire che il mio codice non supporta l’esecuzione SuperStep, </w:t>
+      </w:r>
+      <w:r>
+        <w:rPr>
+          <w:rFonts w:cstheme="minorHAnsi"/>
+          <w:shd w:val="clear" w:color="auto" w:fill="FFFFFF"/>
+        </w:rPr>
+        <w:t>non è sufficiente</w:t>
+      </w:r>
+      <w:r>
+        <w:rPr>
+          <w:rFonts w:cstheme="minorHAnsi"/>
+          <w:shd w:val="clear" w:color="auto" w:fill="FFFFFF"/>
+        </w:rPr>
+        <w:t xml:space="preserve">. </w:t>
+      </w:r>
+      <w:r>
+        <w:rPr>
+          <w:rFonts w:cstheme="minorHAnsi"/>
+          <w:shd w:val="clear" w:color="auto" w:fill="FFFFFF"/>
+        </w:rPr>
+        <w:t>Può essere sensato per la</w:t>
+      </w:r>
+      <w:r>
+        <w:rPr>
+          <w:rFonts w:cstheme="minorHAnsi"/>
+          <w:shd w:val="clear" w:color="auto" w:fill="FFFFFF"/>
+        </w:rPr>
+        <w:t xml:space="preserve"> ragione che per la precedente.</w:t>
+      </w:r>
+      <w:r>
+        <w:rPr>
+          <w:rFonts w:cstheme="minorHAnsi"/>
+          <w:shd w:val="clear" w:color="auto" w:fill="FFFFFF"/>
+        </w:rPr>
+        <w:t xml:space="preserve"> Rimane comunque il dubbio che possa accadere anche in altre situazioni.</w:t>
+      </w:r>
+    </w:p>
+    <w:p>
+      <w:pPr>
+        <w:jc w:val="both"/>
+        <w:rPr>
+          <w:rFonts w:cstheme="minorHAnsi"/>
+        </w:rPr>
+      </w:pPr>
+      <w:r>
+        <w:rPr>
+          <w:rFonts w:cstheme="minorHAnsi"/>
+          <w:shd w:val="clear" w:color="auto" w:fill="FFFFFF"/>
+        </w:rPr>
+        <w:t xml:space="preserve">Non è stato fatto nessun controllo sull’efficacia (ed efficienza) del tool su macchine </w:t>
+      </w:r>
+      <w:r>
+        <w:rPr>
+          <w:rFonts w:cstheme="minorHAnsi"/>
+          <w:shd w:val="clear" w:color="auto" w:fill="FFFFFF"/>
+        </w:rPr>
+        <w:t xml:space="preserve">in cui cambia solo il tipo di esecuzione </w:t>
+      </w:r>
+      <w:r>
+        <w:rPr>
+          <w:rFonts w:cstheme="minorHAnsi"/>
+          <w:shd w:val="clear" w:color="auto" w:fill="FFFFFF"/>
+        </w:rPr>
+        <w:t>in questa sezione.</w:t>
+      </w:r>
+      <w:r>
+        <w:rPr>
+          <w:rFonts w:cstheme="minorHAnsi"/>
+          <w:shd w:val="clear" w:color="auto" w:fill="FFFFFF"/>
+        </w:rPr>
+        <w:t xml:space="preserve"> Ma risulta abbastanza evidente che il caso CycleBased() riduca la copertura dei test sctunit.</w:t>
       </w:r>
     </w:p>
     <w:p>
@@ -30960,7 +31448,7 @@
       <w:r>
         <w:t xml:space="preserve">: </w:t>
       </w:r>
-      <w:hyperlink r:id="rId78" w:history="1">
+      <w:hyperlink r:id="rId80" w:history="1">
         <w:r>
           <w:rPr>
             <w:rStyle w:val="Collegamentoipertestuale"/>
@@ -30983,7 +31471,7 @@
       <w:r>
         <w:t xml:space="preserve">: </w:t>
       </w:r>
-      <w:hyperlink r:id="rId79" w:history="1">
+      <w:hyperlink r:id="rId81" w:history="1">
         <w:r>
           <w:rPr>
             <w:rStyle w:val="Collegamentoipertestuale"/>
@@ -31006,7 +31494,7 @@
       <w:r>
         <w:t xml:space="preserve">: </w:t>
       </w:r>
-      <w:hyperlink r:id="rId80" w:history="1">
+      <w:hyperlink r:id="rId82" w:history="1">
         <w:r>
           <w:rPr>
             <w:rStyle w:val="Collegamentoipertestuale"/>
@@ -31029,7 +31517,7 @@
       <w:r>
         <w:t xml:space="preserve">: </w:t>
       </w:r>
-      <w:hyperlink r:id="rId81" w:history="1">
+      <w:hyperlink r:id="rId83" w:history="1">
         <w:r>
           <w:rPr>
             <w:rStyle w:val="Collegamentoipertestuale"/>
@@ -31064,7 +31552,7 @@
         </w:rPr>
         <w:t xml:space="preserve">: </w:t>
       </w:r>
-      <w:hyperlink r:id="rId82" w:history="1">
+      <w:hyperlink r:id="rId84" w:history="1">
         <w:r>
           <w:rPr>
             <w:rStyle w:val="Collegamentoipertestuale"/>
@@ -31093,7 +31581,7 @@
       <w:r>
         <w:t xml:space="preserve">: </w:t>
       </w:r>
-      <w:hyperlink r:id="rId83" w:history="1">
+      <w:hyperlink r:id="rId85" w:history="1">
         <w:r>
           <w:rPr>
             <w:rStyle w:val="Collegamentoipertestuale"/>
@@ -31113,7 +31601,7 @@
       <w:r>
         <w:t xml:space="preserve">StingTemplate: </w:t>
       </w:r>
-      <w:hyperlink r:id="rId84" w:history="1">
+      <w:hyperlink r:id="rId86" w:history="1">
         <w:r>
           <w:rPr>
             <w:rStyle w:val="Collegamentoipertestuale"/>
@@ -31133,7 +31621,7 @@
       <w:r>
         <w:t xml:space="preserve">TXL: </w:t>
       </w:r>
-      <w:hyperlink r:id="rId85" w:history="1">
+      <w:hyperlink r:id="rId87" w:history="1">
         <w:r>
           <w:rPr>
             <w:rStyle w:val="Collegamentoipertestuale"/>
@@ -31156,7 +31644,7 @@
       <w:r>
         <w:t xml:space="preserve">JavaParser: </w:t>
       </w:r>
-      <w:hyperlink r:id="rId86" w:history="1">
+      <w:hyperlink r:id="rId88" w:history="1">
         <w:r>
           <w:rPr>
             <w:rStyle w:val="Collegamentoipertestuale"/>
@@ -31203,7 +31691,7 @@
       <w:r>
         <w:t xml:space="preserve"> Ad esempio puoi guardare </w:t>
       </w:r>
-      <w:hyperlink r:id="rId87" w:history="1">
+      <w:hyperlink r:id="rId89" w:history="1">
         <w:r>
           <w:rPr>
             <w:rStyle w:val="Collegamentoipertestuale"/>
@@ -31229,7 +31717,7 @@
       <w:r>
         <w:t xml:space="preserve"> </w:t>
       </w:r>
-      <w:hyperlink r:id="rId88" w:history="1">
+      <w:hyperlink r:id="rId90" w:history="1">
         <w:r>
           <w:rPr>
             <w:rStyle w:val="Collegamentoipertestuale"/>
@@ -31240,7 +31728,7 @@
       <w:r>
         <w:t xml:space="preserve">, </w:t>
       </w:r>
-      <w:hyperlink r:id="rId89" w:history="1">
+      <w:hyperlink r:id="rId91" w:history="1">
         <w:r>
           <w:rPr>
             <w:rStyle w:val="Collegamentoipertestuale"/>
@@ -31251,7 +31739,7 @@
       <w:r>
         <w:t xml:space="preserve">, </w:t>
       </w:r>
-      <w:hyperlink r:id="rId90" w:history="1">
+      <w:hyperlink r:id="rId92" w:history="1">
         <w:r>
           <w:rPr>
             <w:rStyle w:val="Collegamentoipertestuale"/>
@@ -31265,7 +31753,7 @@
       <w:r>
         <w:t xml:space="preserve">(sono lo stesso) </w:t>
       </w:r>
-      <w:hyperlink r:id="rId91" w:history="1">
+      <w:hyperlink r:id="rId93" w:history="1">
         <w:r>
           <w:rPr>
             <w:rStyle w:val="Collegamentoipertestuale"/>
@@ -31291,7 +31779,7 @@
         </w:rPr>
         <w:t xml:space="preserve">SCXML: </w:t>
       </w:r>
-      <w:hyperlink r:id="rId92" w:history="1">
+      <w:hyperlink r:id="rId94" w:history="1">
         <w:r>
           <w:rPr>
             <w:rStyle w:val="Collegamentoipertestuale"/>
@@ -31324,7 +31812,7 @@
         </w:rPr>
         <w:t xml:space="preserve">SCXML-commons: </w:t>
       </w:r>
-      <w:hyperlink r:id="rId93" w:history="1">
+      <w:hyperlink r:id="rId95" w:history="1">
         <w:r>
           <w:rPr>
             <w:rStyle w:val="Collegamentoipertestuale"/>
@@ -31340,7 +31828,7 @@
         </w:rPr>
         <w:t xml:space="preserve">, </w:t>
       </w:r>
-      <w:hyperlink r:id="rId94" w:history="1">
+      <w:hyperlink r:id="rId96" w:history="1">
         <w:r>
           <w:rPr>
             <w:rStyle w:val="Collegamentoipertestuale"/>
@@ -31379,7 +31867,7 @@
         </w:rPr>
         <w:t xml:space="preserve">: </w:t>
       </w:r>
-      <w:hyperlink r:id="rId95" w:history="1">
+      <w:hyperlink r:id="rId97" w:history="1">
         <w:r>
           <w:rPr>
             <w:rStyle w:val="Collegamentoipertestuale"/>
@@ -31458,7 +31946,7 @@
       <w:r>
         <w:t xml:space="preserve">Per info sulle operations guarda </w:t>
       </w:r>
-      <w:hyperlink r:id="rId96" w:anchor="codegen_java_operation_callback" w:history="1">
+      <w:hyperlink r:id="rId98" w:anchor="codegen_java_operation_callback" w:history="1">
         <w:r>
           <w:rPr>
             <w:rStyle w:val="Collegamentoipertestuale"/>
@@ -31500,7 +31988,7 @@
       <w:r>
         <w:t xml:space="preserve">: al link </w:t>
       </w:r>
-      <w:hyperlink r:id="rId97" w:anchor="sclang_cyclebased" w:history="1">
+      <w:hyperlink r:id="rId99" w:anchor="sclang_cyclebased" w:history="1">
         <w:r>
           <w:rPr>
             <w:rStyle w:val="Collegamentoipertestuale"/>
@@ -31557,7 +32045,7 @@
         </w:rPr>
         <w:t> annotation specifies that the </w:t>
       </w:r>
-      <w:hyperlink r:id="rId98" w:anchor="codegen_execution_schemes" w:history="1">
+      <w:hyperlink r:id="rId100" w:anchor="codegen_execution_schemes" w:history="1">
         <w:r>
           <w:rPr>
             <w:rStyle w:val="Enfasicorsivo"/>
@@ -31699,7 +32187,7 @@
         </w:rPr>
         <w:t> indicates the suggested period of time between two successive run-to-completion steps in milliseconds. Only the </w:t>
       </w:r>
-      <w:hyperlink r:id="rId99" w:anchor="simu_simulating_statecharts" w:history="1">
+      <w:hyperlink r:id="rId101" w:anchor="simu_simulating_statecharts" w:history="1">
         <w:r>
           <w:rPr>
             <w:rStyle w:val="Collegamentoipertestuale"/>
@@ -31720,7 +32208,7 @@
         </w:rPr>
         <w:t> and the </w:t>
       </w:r>
-      <w:hyperlink r:id="rId100" w:anchor="sctunit_the_sctunit_language" w:history="1">
+      <w:hyperlink r:id="rId102" w:anchor="sctunit_the_sctunit_language" w:history="1">
         <w:r>
           <w:rPr>
             <w:rStyle w:val="Collegamentoipertestuale"/>
@@ -31914,7 +32402,11 @@
         <w:t xml:space="preserve"> Quando commenti, riguarda i nomi dati </w:t>
       </w:r>
       <w:r>
-        <w:t xml:space="preserve">(ad esempio, perché il parametro si chiama md nelle classi che estendono VoidVisitorAdapter?) </w:t>
+        <w:t xml:space="preserve">(ad esempio, perché il parametro si chiama md nelle classi che estendono </w:t>
+      </w:r>
+      <w:r>
+        <w:lastRenderedPageBreak/>
+        <w:t xml:space="preserve">VoidVisitorAdapter?) </w:t>
       </w:r>
       <w:r>
         <w:t>e magari pure le scelte fatte, cerca di rendere il codice auto-esplicativo e con le stesse “convenzioni” nei nomi dati. Per quanto riguarda le scelte fatte intendo tipo:</w:t>
@@ -32282,17 +32774,7 @@
           <w:sz w:val="22"/>
           <w:szCs w:val="22"/>
         </w:rPr>
-        <w:t xml:space="preserve"> da javaparser sapendo che c’è solo una classe, evosuite quando genera le classi di test usa come nome il nome della classe da testare concatenato a “_ESTest” e che le classi che Itemis Create genera hanno lo stesso nome dello statechart di partenza. Magari non è il modo migliore, anche perché se si vuole utilizzare versioni più aggiornate </w:t>
-      </w:r>
-      <w:r>
-        <w:rPr>
-          <w:rFonts w:asciiTheme="minorHAnsi" w:hAnsiTheme="minorHAnsi" w:cstheme="minorHAnsi"/>
-          <w:color w:val="000000"/>
-          <w:sz w:val="22"/>
-          <w:szCs w:val="22"/>
-        </w:rPr>
-        <w:lastRenderedPageBreak/>
-        <w:t>di itemis o evosuite, magari non si comportano più così. Si potrebbe prendere il nome dal file dello statechart stesso.</w:t>
+        <w:t xml:space="preserve"> da javaparser sapendo che c’è solo una classe, evosuite quando genera le classi di test usa come nome il nome della classe da testare concatenato a “_ESTest” e che le classi che Itemis Create genera hanno lo stesso nome dello statechart di partenza. Magari non è il modo migliore, anche perché se si vuole utilizzare versioni più aggiornate di itemis o evosuite, magari non si comportano più così. Si potrebbe prendere il nome dal file dello statechart stesso.</w:t>
       </w:r>
       <w:r>
         <w:rPr>
@@ -32395,7 +32877,7 @@
       <w:r>
         <w:t xml:space="preserve"> Al link </w:t>
       </w:r>
-      <w:hyperlink r:id="rId101" w:history="1">
+      <w:hyperlink r:id="rId103" w:history="1">
         <w:r>
           <w:rPr>
             <w:rStyle w:val="Collegamentoipertestuale"/>
@@ -32469,6 +32951,7 @@
         <w:rPr>
           <w:noProof/>
         </w:rPr>
+        <w:lastRenderedPageBreak/>
         <w:drawing>
           <wp:inline distT="0" distB="0" distL="0" distR="0" wp14:anchorId="4F46FD83" wp14:editId="699D35A1">
             <wp:extent cx="5661025" cy="3466629"/>
@@ -32485,7 +32968,7 @@
                     <pic:cNvPicPr/>
                   </pic:nvPicPr>
                   <pic:blipFill>
-                    <a:blip r:embed="rId102"/>
+                    <a:blip r:embed="rId104"/>
                     <a:stretch>
                       <a:fillRect/>
                     </a:stretch>
@@ -32514,7 +32997,6 @@
         <w:rPr>
           <w:noProof/>
         </w:rPr>
-        <w:lastRenderedPageBreak/>
         <w:drawing>
           <wp:inline distT="0" distB="0" distL="0" distR="0" wp14:anchorId="7891A78C" wp14:editId="0CB6E704">
             <wp:extent cx="5661508" cy="3480435"/>
@@ -32531,7 +33013,7 @@
                     <pic:cNvPicPr/>
                   </pic:nvPicPr>
                   <pic:blipFill>
-                    <a:blip r:embed="rId103"/>
+                    <a:blip r:embed="rId105"/>
                     <a:stretch>
                       <a:fillRect/>
                     </a:stretch>
@@ -32617,6 +33099,7 @@
         </w:numPr>
       </w:pPr>
       <w:r>
+        <w:lastRenderedPageBreak/>
         <w:t>Migliorare il file in uscita eliminando test inutili, ad esempio quelli vuoti.</w:t>
       </w:r>
     </w:p>
@@ -32643,7 +33126,7 @@
       <w:r>
         <w:t>Gestire multi state machines (</w:t>
       </w:r>
-      <w:hyperlink r:id="rId104" w:anchor="multi_state_machine_testing" w:history="1">
+      <w:hyperlink r:id="rId106" w:anchor="multi_state_machine_testing" w:history="1">
         <w:r>
           <w:rPr>
             <w:rStyle w:val="Collegamentoipertestuale"/>
@@ -32907,11 +33390,7 @@
         </w:numPr>
       </w:pPr>
       <w:r>
-        <w:t xml:space="preserve">In una mail viene detto: “Intanto procedi con (1) trasformazione per aiutare/focalizzare evosuite e (2) lettura dei modelli per ricostruire l'sct corretto (ad esempio con i nomi maiuscoli/minuscoli ...)”. Il punto (1) è stato fatto, bisogna fare il punto (2), partendo dalle </w:t>
-      </w:r>
-      <w:r>
-        <w:lastRenderedPageBreak/>
-        <w:t xml:space="preserve">librerie di itemis create: </w:t>
+        <w:t xml:space="preserve">In una mail viene detto: “Intanto procedi con (1) trasformazione per aiutare/focalizzare evosuite e (2) lettura dei modelli per ricostruire l'sct corretto (ad esempio con i nomi maiuscoli/minuscoli ...)”. Il punto (1) è stato fatto, bisogna fare il punto (2), partendo dalle librerie di itemis create: </w:t>
       </w:r>
       <w:r>
         <w:rPr>
@@ -32935,7 +33414,7 @@
                     </pic:cNvPicPr>
                   </pic:nvPicPr>
                   <pic:blipFill>
-                    <a:blip r:embed="rId105" cstate="print">
+                    <a:blip r:embed="rId107" cstate="print">
                       <a:extLst>
                         <a:ext uri="{28A0092B-C50C-407E-A947-70E740481C1C}">
                           <a14:useLocalDpi xmlns:a14="http://schemas.microsoft.com/office/drawing/2010/main" val="0"/>
@@ -32976,6 +33455,7 @@
         </w:numPr>
       </w:pPr>
       <w:r>
+        <w:lastRenderedPageBreak/>
         <w:t>Procedere con la traduzione di macchine più complesse e sistemare il problema indicato alla fine della sezione Considerazioni sull’utilizzo di Evosuite.</w:t>
       </w:r>
     </w:p>
@@ -33014,7 +33494,7 @@
 </file>
 
 <file path=word/endnotes.xml><?xml version="1.0" encoding="utf-8"?>
-<w:endnotes xmlns:wpc="http://schemas.microsoft.com/office/word/2010/wordprocessingCanvas" xmlns:cx="http://schemas.microsoft.com/office/drawing/2014/chartex" xmlns:cx1="http://schemas.microsoft.com/office/drawing/2015/9/8/chartex" xmlns:cx2="http://schemas.microsoft.com/office/drawing/2015/10/21/chartex" xmlns:cx3="http://schemas.microsoft.com/office/drawing/2016/5/9/chartex" xmlns:cx4="http://schemas.microsoft.com/office/drawing/2016/5/10/chartex" xmlns:cx5="http://schemas.microsoft.com/office/drawing/2016/5/11/chartex" xmlns:cx6="http://schemas.microsoft.com/office/drawing/2016/5/12/chartex" xmlns:cx7="http://schemas.microsoft.com/office/drawing/2016/5/13/chartex" xmlns:cx8="http://schemas.microsoft.com/office/drawing/2016/5/14/chartex" xmlns:mc="http://schemas.openxmlformats.org/markup-compatibility/2006" xmlns:aink="http://schemas.microsoft.com/office/drawing/2016/ink" xmlns:am3d="http://schemas.microsoft.com/office/drawing/2017/model3d" xmlns:o="urn:schemas-microsoft-com:office:office" xmlns:oel="http://schemas.microsoft.com/office/2019/extlst" xmlns:r="http://schemas.openxmlformats.org/officeDocument/2006/relationships" xmlns:m="http://schemas.openxmlformats.org/officeDocument/2006/math" xmlns:v="urn:schemas-microsoft-com:vml" xmlns:wp14="http://schemas.microsoft.com/office/word/2010/wordprocessingDrawing" xmlns:wp="http://schemas.openxmlformats.org/drawingml/2006/wordprocessingDrawing" xmlns:w10="urn:schemas-microsoft-com:office:word" xmlns:w="http://schemas.openxmlformats.org/wordprocessingml/2006/main" xmlns:w14="http://schemas.microsoft.com/office/word/2010/wordml" xmlns:w15="http://schemas.microsoft.com/office/word/2012/wordml" xmlns:w16cex="http://schemas.microsoft.com/office/word/2018/wordml/cex" xmlns:w16cid="http://schemas.microsoft.com/office/word/2016/wordml/cid" xmlns:w16="http://schemas.microsoft.com/office/word/2018/wordml" xmlns:w16sdtdh="http://schemas.microsoft.com/office/word/2020/wordml/sdtdatahash" xmlns:w16se="http://schemas.microsoft.com/office/word/2015/wordml/symex" xmlns:wpg="http://schemas.microsoft.com/office/word/2010/wordprocessingGroup" xmlns:wpi="http://schemas.microsoft.com/office/word/2010/wordprocessingInk" xmlns:wne="http://schemas.microsoft.com/office/word/2006/wordml" xmlns:wps="http://schemas.microsoft.com/office/word/2010/wordprocessingShape" mc:Ignorable="w14 w15 w16se w16cid w16 w16cex w16sdtdh wp14">
+<w:endnotes xmlns:wpc="http://schemas.microsoft.com/office/word/2010/wordprocessingCanvas" xmlns:cx="http://schemas.microsoft.com/office/drawing/2014/chartex" xmlns:cx1="http://schemas.microsoft.com/office/drawing/2015/9/8/chartex" xmlns:cx2="http://schemas.microsoft.com/office/drawing/2015/10/21/chartex" xmlns:cx3="http://schemas.microsoft.com/office/drawing/2016/5/9/chartex" xmlns:cx4="http://schemas.microsoft.com/office/drawing/2016/5/10/chartex" xmlns:cx5="http://schemas.microsoft.com/office/drawing/2016/5/11/chartex" xmlns:cx6="http://schemas.microsoft.com/office/drawing/2016/5/12/chartex" xmlns:cx7="http://schemas.microsoft.com/office/drawing/2016/5/13/chartex" xmlns:cx8="http://schemas.microsoft.com/office/drawing/2016/5/14/chartex" xmlns:mc="http://schemas.openxmlformats.org/markup-compatibility/2006" xmlns:aink="http://schemas.microsoft.com/office/drawing/2016/ink" xmlns:am3d="http://schemas.microsoft.com/office/drawing/2017/model3d" xmlns:o="urn:schemas-microsoft-com:office:office" xmlns:oel="http://schemas.microsoft.com/office/2019/extlst" xmlns:r="http://schemas.openxmlformats.org/officeDocument/2006/relationships" xmlns:m="http://schemas.openxmlformats.org/officeDocument/2006/math" xmlns:v="urn:schemas-microsoft-com:vml" xmlns:wp14="http://schemas.microsoft.com/office/word/2010/wordprocessingDrawing" xmlns:wp="http://schemas.openxmlformats.org/drawingml/2006/wordprocessingDrawing" xmlns:w10="urn:schemas-microsoft-com:office:word" xmlns:w="http://schemas.openxmlformats.org/wordprocessingml/2006/main" xmlns:w14="http://schemas.microsoft.com/office/word/2010/wordml" xmlns:w15="http://schemas.microsoft.com/office/word/2012/wordml" xmlns:w16cex="http://schemas.microsoft.com/office/word/2018/wordml/cex" xmlns:w16cid="http://schemas.microsoft.com/office/word/2016/wordml/cid" xmlns:w16="http://schemas.microsoft.com/office/word/2018/wordml" xmlns:w16du="http://schemas.microsoft.com/office/word/2023/wordml/word16du" xmlns:w16sdtdh="http://schemas.microsoft.com/office/word/2020/wordml/sdtdatahash" xmlns:w16se="http://schemas.microsoft.com/office/word/2015/wordml/symex" xmlns:wpg="http://schemas.microsoft.com/office/word/2010/wordprocessingGroup" xmlns:wpi="http://schemas.microsoft.com/office/word/2010/wordprocessingInk" xmlns:wne="http://schemas.microsoft.com/office/word/2006/wordml" xmlns:wps="http://schemas.microsoft.com/office/word/2010/wordprocessingShape" mc:Ignorable="w14 w15 w16se w16cid w16 w16cex w16sdtdh w16du wp14">
   <w:endnote w:type="separator" w:id="-1">
     <w:p>
       <w:pPr>
@@ -33039,7 +33519,7 @@
 </file>
 
 <file path=word/footnotes.xml><?xml version="1.0" encoding="utf-8"?>
-<w:footnotes xmlns:wpc="http://schemas.microsoft.com/office/word/2010/wordprocessingCanvas" xmlns:cx="http://schemas.microsoft.com/office/drawing/2014/chartex" xmlns:cx1="http://schemas.microsoft.com/office/drawing/2015/9/8/chartex" xmlns:cx2="http://schemas.microsoft.com/office/drawing/2015/10/21/chartex" xmlns:cx3="http://schemas.microsoft.com/office/drawing/2016/5/9/chartex" xmlns:cx4="http://schemas.microsoft.com/office/drawing/2016/5/10/chartex" xmlns:cx5="http://schemas.microsoft.com/office/drawing/2016/5/11/chartex" xmlns:cx6="http://schemas.microsoft.com/office/drawing/2016/5/12/chartex" xmlns:cx7="http://schemas.microsoft.com/office/drawing/2016/5/13/chartex" xmlns:cx8="http://schemas.microsoft.com/office/drawing/2016/5/14/chartex" xmlns:mc="http://schemas.openxmlformats.org/markup-compatibility/2006" xmlns:aink="http://schemas.microsoft.com/office/drawing/2016/ink" xmlns:am3d="http://schemas.microsoft.com/office/drawing/2017/model3d" xmlns:o="urn:schemas-microsoft-com:office:office" xmlns:oel="http://schemas.microsoft.com/office/2019/extlst" xmlns:r="http://schemas.openxmlformats.org/officeDocument/2006/relationships" xmlns:m="http://schemas.openxmlformats.org/officeDocument/2006/math" xmlns:v="urn:schemas-microsoft-com:vml" xmlns:wp14="http://schemas.microsoft.com/office/word/2010/wordprocessingDrawing" xmlns:wp="http://schemas.openxmlformats.org/drawingml/2006/wordprocessingDrawing" xmlns:w10="urn:schemas-microsoft-com:office:word" xmlns:w="http://schemas.openxmlformats.org/wordprocessingml/2006/main" xmlns:w14="http://schemas.microsoft.com/office/word/2010/wordml" xmlns:w15="http://schemas.microsoft.com/office/word/2012/wordml" xmlns:w16cex="http://schemas.microsoft.com/office/word/2018/wordml/cex" xmlns:w16cid="http://schemas.microsoft.com/office/word/2016/wordml/cid" xmlns:w16="http://schemas.microsoft.com/office/word/2018/wordml" xmlns:w16sdtdh="http://schemas.microsoft.com/office/word/2020/wordml/sdtdatahash" xmlns:w16se="http://schemas.microsoft.com/office/word/2015/wordml/symex" xmlns:wpg="http://schemas.microsoft.com/office/word/2010/wordprocessingGroup" xmlns:wpi="http://schemas.microsoft.com/office/word/2010/wordprocessingInk" xmlns:wne="http://schemas.microsoft.com/office/word/2006/wordml" xmlns:wps="http://schemas.microsoft.com/office/word/2010/wordprocessingShape" mc:Ignorable="w14 w15 w16se w16cid w16 w16cex w16sdtdh wp14">
+<w:footnotes xmlns:wpc="http://schemas.microsoft.com/office/word/2010/wordprocessingCanvas" xmlns:cx="http://schemas.microsoft.com/office/drawing/2014/chartex" xmlns:cx1="http://schemas.microsoft.com/office/drawing/2015/9/8/chartex" xmlns:cx2="http://schemas.microsoft.com/office/drawing/2015/10/21/chartex" xmlns:cx3="http://schemas.microsoft.com/office/drawing/2016/5/9/chartex" xmlns:cx4="http://schemas.microsoft.com/office/drawing/2016/5/10/chartex" xmlns:cx5="http://schemas.microsoft.com/office/drawing/2016/5/11/chartex" xmlns:cx6="http://schemas.microsoft.com/office/drawing/2016/5/12/chartex" xmlns:cx7="http://schemas.microsoft.com/office/drawing/2016/5/13/chartex" xmlns:cx8="http://schemas.microsoft.com/office/drawing/2016/5/14/chartex" xmlns:mc="http://schemas.openxmlformats.org/markup-compatibility/2006" xmlns:aink="http://schemas.microsoft.com/office/drawing/2016/ink" xmlns:am3d="http://schemas.microsoft.com/office/drawing/2017/model3d" xmlns:o="urn:schemas-microsoft-com:office:office" xmlns:oel="http://schemas.microsoft.com/office/2019/extlst" xmlns:r="http://schemas.openxmlformats.org/officeDocument/2006/relationships" xmlns:m="http://schemas.openxmlformats.org/officeDocument/2006/math" xmlns:v="urn:schemas-microsoft-com:vml" xmlns:wp14="http://schemas.microsoft.com/office/word/2010/wordprocessingDrawing" xmlns:wp="http://schemas.openxmlformats.org/drawingml/2006/wordprocessingDrawing" xmlns:w10="urn:schemas-microsoft-com:office:word" xmlns:w="http://schemas.openxmlformats.org/wordprocessingml/2006/main" xmlns:w14="http://schemas.microsoft.com/office/word/2010/wordml" xmlns:w15="http://schemas.microsoft.com/office/word/2012/wordml" xmlns:w16cex="http://schemas.microsoft.com/office/word/2018/wordml/cex" xmlns:w16cid="http://schemas.microsoft.com/office/word/2016/wordml/cid" xmlns:w16="http://schemas.microsoft.com/office/word/2018/wordml" xmlns:w16du="http://schemas.microsoft.com/office/word/2023/wordml/word16du" xmlns:w16sdtdh="http://schemas.microsoft.com/office/word/2020/wordml/sdtdatahash" xmlns:w16se="http://schemas.microsoft.com/office/word/2015/wordml/symex" xmlns:wpg="http://schemas.microsoft.com/office/word/2010/wordprocessingGroup" xmlns:wpi="http://schemas.microsoft.com/office/word/2010/wordprocessingInk" xmlns:wne="http://schemas.microsoft.com/office/word/2006/wordml" xmlns:wps="http://schemas.microsoft.com/office/word/2010/wordprocessingShape" mc:Ignorable="w14 w15 w16se w16cid w16 w16cex w16sdtdh w16du wp14">
   <w:footnote w:type="separator" w:id="-1">
     <w:p>
       <w:pPr>
@@ -33064,7 +33544,7 @@
 </file>
 
 <file path=word/numbering.xml><?xml version="1.0" encoding="utf-8"?>
-<w:numbering xmlns:wpc="http://schemas.microsoft.com/office/word/2010/wordprocessingCanvas" xmlns:cx="http://schemas.microsoft.com/office/drawing/2014/chartex" xmlns:cx1="http://schemas.microsoft.com/office/drawing/2015/9/8/chartex" xmlns:cx2="http://schemas.microsoft.com/office/drawing/2015/10/21/chartex" xmlns:cx3="http://schemas.microsoft.com/office/drawing/2016/5/9/chartex" xmlns:cx4="http://schemas.microsoft.com/office/drawing/2016/5/10/chartex" xmlns:cx5="http://schemas.microsoft.com/office/drawing/2016/5/11/chartex" xmlns:cx6="http://schemas.microsoft.com/office/drawing/2016/5/12/chartex" xmlns:cx7="http://schemas.microsoft.com/office/drawing/2016/5/13/chartex" xmlns:cx8="http://schemas.microsoft.com/office/drawing/2016/5/14/chartex" xmlns:mc="http://schemas.openxmlformats.org/markup-compatibility/2006" xmlns:aink="http://schemas.microsoft.com/office/drawing/2016/ink" xmlns:am3d="http://schemas.microsoft.com/office/drawing/2017/model3d" xmlns:o="urn:schemas-microsoft-com:office:office" xmlns:oel="http://schemas.microsoft.com/office/2019/extlst" xmlns:r="http://schemas.openxmlformats.org/officeDocument/2006/relationships" xmlns:m="http://schemas.openxmlformats.org/officeDocument/2006/math" xmlns:v="urn:schemas-microsoft-com:vml" xmlns:wp14="http://schemas.microsoft.com/office/word/2010/wordprocessingDrawing" xmlns:wp="http://schemas.openxmlformats.org/drawingml/2006/wordprocessingDrawing" xmlns:w10="urn:schemas-microsoft-com:office:word" xmlns:w="http://schemas.openxmlformats.org/wordprocessingml/2006/main" xmlns:w14="http://schemas.microsoft.com/office/word/2010/wordml" xmlns:w15="http://schemas.microsoft.com/office/word/2012/wordml" xmlns:w16cex="http://schemas.microsoft.com/office/word/2018/wordml/cex" xmlns:w16cid="http://schemas.microsoft.com/office/word/2016/wordml/cid" xmlns:w16="http://schemas.microsoft.com/office/word/2018/wordml" xmlns:w16sdtdh="http://schemas.microsoft.com/office/word/2020/wordml/sdtdatahash" xmlns:w16se="http://schemas.microsoft.com/office/word/2015/wordml/symex" xmlns:wpg="http://schemas.microsoft.com/office/word/2010/wordprocessingGroup" xmlns:wpi="http://schemas.microsoft.com/office/word/2010/wordprocessingInk" xmlns:wne="http://schemas.microsoft.com/office/word/2006/wordml" xmlns:wps="http://schemas.microsoft.com/office/word/2010/wordprocessingShape" mc:Ignorable="w14 w15 w16se w16cid w16 w16cex w16sdtdh wp14">
+<w:numbering xmlns:wpc="http://schemas.microsoft.com/office/word/2010/wordprocessingCanvas" xmlns:cx="http://schemas.microsoft.com/office/drawing/2014/chartex" xmlns:cx1="http://schemas.microsoft.com/office/drawing/2015/9/8/chartex" xmlns:cx2="http://schemas.microsoft.com/office/drawing/2015/10/21/chartex" xmlns:cx3="http://schemas.microsoft.com/office/drawing/2016/5/9/chartex" xmlns:cx4="http://schemas.microsoft.com/office/drawing/2016/5/10/chartex" xmlns:cx5="http://schemas.microsoft.com/office/drawing/2016/5/11/chartex" xmlns:cx6="http://schemas.microsoft.com/office/drawing/2016/5/12/chartex" xmlns:cx7="http://schemas.microsoft.com/office/drawing/2016/5/13/chartex" xmlns:cx8="http://schemas.microsoft.com/office/drawing/2016/5/14/chartex" xmlns:mc="http://schemas.openxmlformats.org/markup-compatibility/2006" xmlns:aink="http://schemas.microsoft.com/office/drawing/2016/ink" xmlns:am3d="http://schemas.microsoft.com/office/drawing/2017/model3d" xmlns:o="urn:schemas-microsoft-com:office:office" xmlns:oel="http://schemas.microsoft.com/office/2019/extlst" xmlns:r="http://schemas.openxmlformats.org/officeDocument/2006/relationships" xmlns:m="http://schemas.openxmlformats.org/officeDocument/2006/math" xmlns:v="urn:schemas-microsoft-com:vml" xmlns:wp14="http://schemas.microsoft.com/office/word/2010/wordprocessingDrawing" xmlns:wp="http://schemas.openxmlformats.org/drawingml/2006/wordprocessingDrawing" xmlns:w10="urn:schemas-microsoft-com:office:word" xmlns:w="http://schemas.openxmlformats.org/wordprocessingml/2006/main" xmlns:w14="http://schemas.microsoft.com/office/word/2010/wordml" xmlns:w15="http://schemas.microsoft.com/office/word/2012/wordml" xmlns:w16cex="http://schemas.microsoft.com/office/word/2018/wordml/cex" xmlns:w16cid="http://schemas.microsoft.com/office/word/2016/wordml/cid" xmlns:w16="http://schemas.microsoft.com/office/word/2018/wordml" xmlns:w16du="http://schemas.microsoft.com/office/word/2023/wordml/word16du" xmlns:w16sdtdh="http://schemas.microsoft.com/office/word/2020/wordml/sdtdatahash" xmlns:w16se="http://schemas.microsoft.com/office/word/2015/wordml/symex" xmlns:wpg="http://schemas.microsoft.com/office/word/2010/wordprocessingGroup" xmlns:wpi="http://schemas.microsoft.com/office/word/2010/wordprocessingInk" xmlns:wne="http://schemas.microsoft.com/office/word/2006/wordml" xmlns:wps="http://schemas.microsoft.com/office/word/2010/wordprocessingShape" mc:Ignorable="w14 w15 w16se w16cid w16 w16cex w16sdtdh w16du wp14">
   <w:abstractNum w:abstractNumId="0" w15:restartNumberingAfterBreak="0">
     <w:nsid w:val="00B84E0A"/>
     <w:multiLevelType w:val="multilevel"/>
@@ -35314,7 +35794,7 @@
 </file>
 
 <file path=word/styles.xml><?xml version="1.0" encoding="utf-8"?>
-<w:styles xmlns:mc="http://schemas.openxmlformats.org/markup-compatibility/2006" xmlns:r="http://schemas.openxmlformats.org/officeDocument/2006/relationships" xmlns:w="http://schemas.openxmlformats.org/wordprocessingml/2006/main" xmlns:w14="http://schemas.microsoft.com/office/word/2010/wordml" xmlns:w15="http://schemas.microsoft.com/office/word/2012/wordml" xmlns:w16cex="http://schemas.microsoft.com/office/word/2018/wordml/cex" xmlns:w16cid="http://schemas.microsoft.com/office/word/2016/wordml/cid" xmlns:w16="http://schemas.microsoft.com/office/word/2018/wordml" xmlns:w16sdtdh="http://schemas.microsoft.com/office/word/2020/wordml/sdtdatahash" xmlns:w16se="http://schemas.microsoft.com/office/word/2015/wordml/symex" mc:Ignorable="w14 w15 w16se w16cid w16 w16cex w16sdtdh">
+<w:styles xmlns:mc="http://schemas.openxmlformats.org/markup-compatibility/2006" xmlns:r="http://schemas.openxmlformats.org/officeDocument/2006/relationships" xmlns:w="http://schemas.openxmlformats.org/wordprocessingml/2006/main" xmlns:w14="http://schemas.microsoft.com/office/word/2010/wordml" xmlns:w15="http://schemas.microsoft.com/office/word/2012/wordml" xmlns:w16cex="http://schemas.microsoft.com/office/word/2018/wordml/cex" xmlns:w16cid="http://schemas.microsoft.com/office/word/2016/wordml/cid" xmlns:w16="http://schemas.microsoft.com/office/word/2018/wordml" xmlns:w16du="http://schemas.microsoft.com/office/word/2023/wordml/word16du" xmlns:w16sdtdh="http://schemas.microsoft.com/office/word/2020/wordml/sdtdatahash" xmlns:w16se="http://schemas.microsoft.com/office/word/2015/wordml/symex" mc:Ignorable="w14 w15 w16se w16cid w16 w16cex w16sdtdh w16du">
   <w:docDefaults>
     <w:rPrDefault>
       <w:rPr>

</xml_diff>

<commit_message>
Added feature to remove tests with errors
</commit_message>
<xml_diff>
--- a/doc/Appunti generali.docx
+++ b/doc/Appunti generali.docx
@@ -378,7 +378,7 @@
           <w:kern w:val="0"/>
           <w:sz w:val="21"/>
           <w:szCs w:val="21"/>
-          <w:lang w:eastAsia="it-IT"/>
+          <w:lang w:val="en-GB" w:eastAsia="it-IT"/>
           <w14:ligatures w14:val="none"/>
         </w:rPr>
       </w:pPr>
@@ -386,197 +386,26 @@
         <w:rPr>
           <w:rFonts w:ascii="Consolas" w:eastAsia="Times New Roman" w:hAnsi="Consolas" w:cs="Times New Roman"/>
           <w:color w:val="808080"/>
-          <w:kern w:val="0"/>
-          <w:sz w:val="21"/>
-          <w:szCs w:val="21"/>
-          <w:lang w:eastAsia="it-IT"/>
-          <w14:ligatures w14:val="none"/>
-        </w:rPr>
-        <w:t>&lt;</w:t>
-      </w:r>
-      <w:r>
-        <w:rPr>
-          <w:rFonts w:ascii="Consolas" w:eastAsia="Times New Roman" w:hAnsi="Consolas" w:cs="Times New Roman"/>
-          <w:color w:val="569CD6"/>
-          <w:kern w:val="0"/>
-          <w:sz w:val="21"/>
-          <w:szCs w:val="21"/>
-          <w:lang w:eastAsia="it-IT"/>
-          <w14:ligatures w14:val="none"/>
-        </w:rPr>
-        <w:t>project</w:t>
-      </w:r>
-      <w:r>
-        <w:rPr>
-          <w:rFonts w:ascii="Consolas" w:eastAsia="Times New Roman" w:hAnsi="Consolas" w:cs="Times New Roman"/>
-          <w:color w:val="D4D4D4"/>
-          <w:kern w:val="0"/>
-          <w:sz w:val="21"/>
-          <w:szCs w:val="21"/>
-          <w:lang w:eastAsia="it-IT"/>
-          <w14:ligatures w14:val="none"/>
-        </w:rPr>
-        <w:t xml:space="preserve"> </w:t>
-      </w:r>
-      <w:r>
-        <w:rPr>
-          <w:rFonts w:ascii="Consolas" w:eastAsia="Times New Roman" w:hAnsi="Consolas" w:cs="Times New Roman"/>
-          <w:color w:val="9CDCFE"/>
-          <w:kern w:val="0"/>
-          <w:sz w:val="21"/>
-          <w:szCs w:val="21"/>
-          <w:lang w:eastAsia="it-IT"/>
-          <w14:ligatures w14:val="none"/>
-        </w:rPr>
-        <w:t>xmlns</w:t>
-      </w:r>
-      <w:r>
-        <w:rPr>
-          <w:rFonts w:ascii="Consolas" w:eastAsia="Times New Roman" w:hAnsi="Consolas" w:cs="Times New Roman"/>
-          <w:color w:val="D4D4D4"/>
-          <w:kern w:val="0"/>
-          <w:sz w:val="21"/>
-          <w:szCs w:val="21"/>
-          <w:lang w:eastAsia="it-IT"/>
-          <w14:ligatures w14:val="none"/>
-        </w:rPr>
-        <w:t>=</w:t>
-      </w:r>
-      <w:r>
-        <w:rPr>
-          <w:rFonts w:ascii="Consolas" w:eastAsia="Times New Roman" w:hAnsi="Consolas" w:cs="Times New Roman"/>
-          <w:color w:val="CE9178"/>
-          <w:kern w:val="0"/>
-          <w:sz w:val="21"/>
-          <w:szCs w:val="21"/>
-          <w:lang w:eastAsia="it-IT"/>
-          <w14:ligatures w14:val="none"/>
-        </w:rPr>
-        <w:t>"http://maven.apache.org/POM/4.0.0"</w:t>
-      </w:r>
-      <w:r>
-        <w:rPr>
-          <w:rFonts w:ascii="Consolas" w:eastAsia="Times New Roman" w:hAnsi="Consolas" w:cs="Times New Roman"/>
-          <w:color w:val="D4D4D4"/>
-          <w:kern w:val="0"/>
-          <w:sz w:val="21"/>
-          <w:szCs w:val="21"/>
-          <w:lang w:eastAsia="it-IT"/>
-          <w14:ligatures w14:val="none"/>
-        </w:rPr>
-        <w:t xml:space="preserve"> </w:t>
-      </w:r>
-      <w:r>
-        <w:rPr>
-          <w:rFonts w:ascii="Consolas" w:eastAsia="Times New Roman" w:hAnsi="Consolas" w:cs="Times New Roman"/>
-          <w:color w:val="9CDCFE"/>
-          <w:kern w:val="0"/>
-          <w:sz w:val="21"/>
-          <w:szCs w:val="21"/>
-          <w:lang w:eastAsia="it-IT"/>
-          <w14:ligatures w14:val="none"/>
-        </w:rPr>
-        <w:t>xmlns:xsi</w:t>
-      </w:r>
-      <w:r>
-        <w:rPr>
-          <w:rFonts w:ascii="Consolas" w:eastAsia="Times New Roman" w:hAnsi="Consolas" w:cs="Times New Roman"/>
-          <w:color w:val="D4D4D4"/>
-          <w:kern w:val="0"/>
-          <w:sz w:val="21"/>
-          <w:szCs w:val="21"/>
-          <w:lang w:eastAsia="it-IT"/>
-          <w14:ligatures w14:val="none"/>
-        </w:rPr>
-        <w:t>=</w:t>
-      </w:r>
-      <w:r>
-        <w:rPr>
-          <w:rFonts w:ascii="Consolas" w:eastAsia="Times New Roman" w:hAnsi="Consolas" w:cs="Times New Roman"/>
-          <w:color w:val="CE9178"/>
-          <w:kern w:val="0"/>
-          <w:sz w:val="21"/>
-          <w:szCs w:val="21"/>
-          <w:lang w:eastAsia="it-IT"/>
-          <w14:ligatures w14:val="none"/>
-        </w:rPr>
-        <w:t>"http://www.w3.org/2001/XMLSchema-instance"</w:t>
-      </w:r>
-      <w:r>
-        <w:rPr>
-          <w:rFonts w:ascii="Consolas" w:eastAsia="Times New Roman" w:hAnsi="Consolas" w:cs="Times New Roman"/>
-          <w:color w:val="D4D4D4"/>
-          <w:kern w:val="0"/>
-          <w:sz w:val="21"/>
-          <w:szCs w:val="21"/>
-          <w:lang w:eastAsia="it-IT"/>
-          <w14:ligatures w14:val="none"/>
-        </w:rPr>
-        <w:t xml:space="preserve"> </w:t>
-      </w:r>
-      <w:r>
-        <w:rPr>
-          <w:rFonts w:ascii="Consolas" w:eastAsia="Times New Roman" w:hAnsi="Consolas" w:cs="Times New Roman"/>
-          <w:color w:val="9CDCFE"/>
-          <w:kern w:val="0"/>
-          <w:sz w:val="21"/>
-          <w:szCs w:val="21"/>
-          <w:lang w:eastAsia="it-IT"/>
-          <w14:ligatures w14:val="none"/>
-        </w:rPr>
-        <w:t>xsi:schemaLocation</w:t>
-      </w:r>
-      <w:r>
-        <w:rPr>
-          <w:rFonts w:ascii="Consolas" w:eastAsia="Times New Roman" w:hAnsi="Consolas" w:cs="Times New Roman"/>
-          <w:color w:val="D4D4D4"/>
-          <w:kern w:val="0"/>
-          <w:sz w:val="21"/>
-          <w:szCs w:val="21"/>
-          <w:lang w:eastAsia="it-IT"/>
-          <w14:ligatures w14:val="none"/>
-        </w:rPr>
-        <w:t>=</w:t>
-      </w:r>
-      <w:r>
-        <w:rPr>
-          <w:rFonts w:ascii="Consolas" w:eastAsia="Times New Roman" w:hAnsi="Consolas" w:cs="Times New Roman"/>
-          <w:color w:val="CE9178"/>
-          <w:kern w:val="0"/>
-          <w:sz w:val="21"/>
-          <w:szCs w:val="21"/>
-          <w:lang w:eastAsia="it-IT"/>
-          <w14:ligatures w14:val="none"/>
-        </w:rPr>
-        <w:t>"http://maven.apache.org/POM/4.0.0 https://maven.apache.org/xsd/maven-4.0.0.xsd"</w:t>
-      </w:r>
-      <w:r>
-        <w:rPr>
-          <w:rFonts w:ascii="Consolas" w:eastAsia="Times New Roman" w:hAnsi="Consolas" w:cs="Times New Roman"/>
-          <w:color w:val="808080"/>
-          <w:kern w:val="0"/>
-          <w:sz w:val="21"/>
-          <w:szCs w:val="21"/>
-          <w:lang w:eastAsia="it-IT"/>
-          <w14:ligatures w14:val="none"/>
-        </w:rPr>
-        <w:t>&gt;</w:t>
-      </w:r>
-    </w:p>
-    <w:p>
-      <w:pPr>
-        <w:shd w:val="clear" w:color="auto" w:fill="1E1E1E"/>
-        <w:spacing w:after="0" w:line="285" w:lineRule="atLeast"/>
-        <w:rPr>
-          <w:rFonts w:ascii="Consolas" w:eastAsia="Times New Roman" w:hAnsi="Consolas" w:cs="Times New Roman"/>
-          <w:color w:val="D4D4D4"/>
           <w:kern w:val="0"/>
           <w:sz w:val="21"/>
           <w:szCs w:val="21"/>
           <w:lang w:val="en-GB" w:eastAsia="it-IT"/>
           <w14:ligatures w14:val="none"/>
         </w:rPr>
-      </w:pPr>
+        <w:t>&lt;</w:t>
+      </w:r>
+      <w:r>
+        <w:rPr>
+          <w:rFonts w:ascii="Consolas" w:eastAsia="Times New Roman" w:hAnsi="Consolas" w:cs="Times New Roman"/>
+          <w:color w:val="569CD6"/>
+          <w:kern w:val="0"/>
+          <w:sz w:val="21"/>
+          <w:szCs w:val="21"/>
+          <w:lang w:val="en-GB" w:eastAsia="it-IT"/>
+          <w14:ligatures w14:val="none"/>
+        </w:rPr>
+        <w:t>project</w:t>
+      </w:r>
       <w:r>
         <w:rPr>
           <w:rFonts w:ascii="Consolas" w:eastAsia="Times New Roman" w:hAnsi="Consolas" w:cs="Times New Roman"/>
@@ -584,7 +413,178 @@
           <w:kern w:val="0"/>
           <w:sz w:val="21"/>
           <w:szCs w:val="21"/>
-          <w:lang w:eastAsia="it-IT"/>
+          <w:lang w:val="en-GB" w:eastAsia="it-IT"/>
+          <w14:ligatures w14:val="none"/>
+        </w:rPr>
+        <w:t xml:space="preserve"> </w:t>
+      </w:r>
+      <w:r>
+        <w:rPr>
+          <w:rFonts w:ascii="Consolas" w:eastAsia="Times New Roman" w:hAnsi="Consolas" w:cs="Times New Roman"/>
+          <w:color w:val="9CDCFE"/>
+          <w:kern w:val="0"/>
+          <w:sz w:val="21"/>
+          <w:szCs w:val="21"/>
+          <w:lang w:val="en-GB" w:eastAsia="it-IT"/>
+          <w14:ligatures w14:val="none"/>
+        </w:rPr>
+        <w:t>xmlns</w:t>
+      </w:r>
+      <w:r>
+        <w:rPr>
+          <w:rFonts w:ascii="Consolas" w:eastAsia="Times New Roman" w:hAnsi="Consolas" w:cs="Times New Roman"/>
+          <w:color w:val="D4D4D4"/>
+          <w:kern w:val="0"/>
+          <w:sz w:val="21"/>
+          <w:szCs w:val="21"/>
+          <w:lang w:val="en-GB" w:eastAsia="it-IT"/>
+          <w14:ligatures w14:val="none"/>
+        </w:rPr>
+        <w:t>=</w:t>
+      </w:r>
+      <w:r>
+        <w:rPr>
+          <w:rFonts w:ascii="Consolas" w:eastAsia="Times New Roman" w:hAnsi="Consolas" w:cs="Times New Roman"/>
+          <w:color w:val="CE9178"/>
+          <w:kern w:val="0"/>
+          <w:sz w:val="21"/>
+          <w:szCs w:val="21"/>
+          <w:lang w:val="en-GB" w:eastAsia="it-IT"/>
+          <w14:ligatures w14:val="none"/>
+        </w:rPr>
+        <w:t>"http://maven.apache.org/POM/4.0.0"</w:t>
+      </w:r>
+      <w:r>
+        <w:rPr>
+          <w:rFonts w:ascii="Consolas" w:eastAsia="Times New Roman" w:hAnsi="Consolas" w:cs="Times New Roman"/>
+          <w:color w:val="D4D4D4"/>
+          <w:kern w:val="0"/>
+          <w:sz w:val="21"/>
+          <w:szCs w:val="21"/>
+          <w:lang w:val="en-GB" w:eastAsia="it-IT"/>
+          <w14:ligatures w14:val="none"/>
+        </w:rPr>
+        <w:t xml:space="preserve"> </w:t>
+      </w:r>
+      <w:r>
+        <w:rPr>
+          <w:rFonts w:ascii="Consolas" w:eastAsia="Times New Roman" w:hAnsi="Consolas" w:cs="Times New Roman"/>
+          <w:color w:val="9CDCFE"/>
+          <w:kern w:val="0"/>
+          <w:sz w:val="21"/>
+          <w:szCs w:val="21"/>
+          <w:lang w:val="en-GB" w:eastAsia="it-IT"/>
+          <w14:ligatures w14:val="none"/>
+        </w:rPr>
+        <w:t>xmlns:xsi</w:t>
+      </w:r>
+      <w:r>
+        <w:rPr>
+          <w:rFonts w:ascii="Consolas" w:eastAsia="Times New Roman" w:hAnsi="Consolas" w:cs="Times New Roman"/>
+          <w:color w:val="D4D4D4"/>
+          <w:kern w:val="0"/>
+          <w:sz w:val="21"/>
+          <w:szCs w:val="21"/>
+          <w:lang w:val="en-GB" w:eastAsia="it-IT"/>
+          <w14:ligatures w14:val="none"/>
+        </w:rPr>
+        <w:t>=</w:t>
+      </w:r>
+      <w:r>
+        <w:rPr>
+          <w:rFonts w:ascii="Consolas" w:eastAsia="Times New Roman" w:hAnsi="Consolas" w:cs="Times New Roman"/>
+          <w:color w:val="CE9178"/>
+          <w:kern w:val="0"/>
+          <w:sz w:val="21"/>
+          <w:szCs w:val="21"/>
+          <w:lang w:val="en-GB" w:eastAsia="it-IT"/>
+          <w14:ligatures w14:val="none"/>
+        </w:rPr>
+        <w:t>"http://www.w3.org/2001/XMLSchema-instance"</w:t>
+      </w:r>
+      <w:r>
+        <w:rPr>
+          <w:rFonts w:ascii="Consolas" w:eastAsia="Times New Roman" w:hAnsi="Consolas" w:cs="Times New Roman"/>
+          <w:color w:val="D4D4D4"/>
+          <w:kern w:val="0"/>
+          <w:sz w:val="21"/>
+          <w:szCs w:val="21"/>
+          <w:lang w:val="en-GB" w:eastAsia="it-IT"/>
+          <w14:ligatures w14:val="none"/>
+        </w:rPr>
+        <w:t xml:space="preserve"> </w:t>
+      </w:r>
+      <w:r>
+        <w:rPr>
+          <w:rFonts w:ascii="Consolas" w:eastAsia="Times New Roman" w:hAnsi="Consolas" w:cs="Times New Roman"/>
+          <w:color w:val="9CDCFE"/>
+          <w:kern w:val="0"/>
+          <w:sz w:val="21"/>
+          <w:szCs w:val="21"/>
+          <w:lang w:val="en-GB" w:eastAsia="it-IT"/>
+          <w14:ligatures w14:val="none"/>
+        </w:rPr>
+        <w:t>xsi:schemaLocation</w:t>
+      </w:r>
+      <w:r>
+        <w:rPr>
+          <w:rFonts w:ascii="Consolas" w:eastAsia="Times New Roman" w:hAnsi="Consolas" w:cs="Times New Roman"/>
+          <w:color w:val="D4D4D4"/>
+          <w:kern w:val="0"/>
+          <w:sz w:val="21"/>
+          <w:szCs w:val="21"/>
+          <w:lang w:val="en-GB" w:eastAsia="it-IT"/>
+          <w14:ligatures w14:val="none"/>
+        </w:rPr>
+        <w:t>=</w:t>
+      </w:r>
+      <w:r>
+        <w:rPr>
+          <w:rFonts w:ascii="Consolas" w:eastAsia="Times New Roman" w:hAnsi="Consolas" w:cs="Times New Roman"/>
+          <w:color w:val="CE9178"/>
+          <w:kern w:val="0"/>
+          <w:sz w:val="21"/>
+          <w:szCs w:val="21"/>
+          <w:lang w:val="en-GB" w:eastAsia="it-IT"/>
+          <w14:ligatures w14:val="none"/>
+        </w:rPr>
+        <w:t>"http://maven.apache.org/POM/4.0.0 https://maven.apache.org/xsd/maven-4.0.0.xsd"</w:t>
+      </w:r>
+      <w:r>
+        <w:rPr>
+          <w:rFonts w:ascii="Consolas" w:eastAsia="Times New Roman" w:hAnsi="Consolas" w:cs="Times New Roman"/>
+          <w:color w:val="808080"/>
+          <w:kern w:val="0"/>
+          <w:sz w:val="21"/>
+          <w:szCs w:val="21"/>
+          <w:lang w:val="en-GB" w:eastAsia="it-IT"/>
+          <w14:ligatures w14:val="none"/>
+        </w:rPr>
+        <w:t>&gt;</w:t>
+      </w:r>
+    </w:p>
+    <w:p>
+      <w:pPr>
+        <w:shd w:val="clear" w:color="auto" w:fill="1E1E1E"/>
+        <w:spacing w:after="0" w:line="285" w:lineRule="atLeast"/>
+        <w:rPr>
+          <w:rFonts w:ascii="Consolas" w:eastAsia="Times New Roman" w:hAnsi="Consolas" w:cs="Times New Roman"/>
+          <w:color w:val="D4D4D4"/>
+          <w:kern w:val="0"/>
+          <w:sz w:val="21"/>
+          <w:szCs w:val="21"/>
+          <w:lang w:val="en-GB" w:eastAsia="it-IT"/>
+          <w14:ligatures w14:val="none"/>
+        </w:rPr>
+      </w:pPr>
+      <w:r>
+        <w:rPr>
+          <w:rFonts w:ascii="Consolas" w:eastAsia="Times New Roman" w:hAnsi="Consolas" w:cs="Times New Roman"/>
+          <w:color w:val="D4D4D4"/>
+          <w:kern w:val="0"/>
+          <w:sz w:val="21"/>
+          <w:szCs w:val="21"/>
+          <w:lang w:val="en-GB" w:eastAsia="it-IT"/>
           <w14:ligatures w14:val="none"/>
         </w:rPr>
         <w:t xml:space="preserve">    </w:t>
@@ -3991,19 +3991,10 @@
     </w:p>
     <w:p>
       <w:pPr>
-        <w:jc w:val="both"/>
-      </w:pPr>
-    </w:p>
-    <w:p>
-      <w:pPr>
-        <w:jc w:val="both"/>
-      </w:pPr>
-    </w:p>
-    <w:p>
-      <w:pPr>
         <w:pStyle w:val="Titolo3"/>
       </w:pPr>
       <w:r>
+        <w:lastRenderedPageBreak/>
         <w:t>ysc-to-</w:t>
       </w:r>
       <w:r>
@@ -4179,7 +4170,6 @@
         <w:t>Le altre classi sono semplici e ovvie.</w:t>
       </w:r>
     </w:p>
-    <w:p/>
     <w:p>
       <w:pPr>
         <w:pStyle w:val="Paragrafoelenco"/>
@@ -6727,7 +6717,13 @@
         <w:jc w:val="both"/>
       </w:pPr>
       <w:r>
-        <w:t>Per ciascun nome di evento, la sua versione utilizzata in java (metodo con prima lettera maiuscola e preceduto da “raise) è stata ottenuta, così da poter mappare facilmente il metodo con il corretto evento.</w:t>
+        <w:t>Per ciascun nome di evento, la sua versione utilizzata in java (metodo con prima lettera maiuscola e preceduto da “raise</w:t>
+      </w:r>
+      <w:r>
+        <w:t>”</w:t>
+      </w:r>
+      <w:r>
+        <w:t>) è stata ottenuta, così da poter mappare facilmente il metodo con il corretto evento.</w:t>
       </w:r>
     </w:p>
     <w:p>
@@ -6998,13 +6994,7 @@
         <w:t xml:space="preserve"> dizionari si verifica che la chiave sia presente, se non lo è</w:t>
       </w:r>
       <w:r>
-        <w:t>, come nel caso sopra</w:t>
-      </w:r>
-      <w:r>
-        <w:t xml:space="preserve"> (oppure se viene chiamato il nullstate nell’assert)</w:t>
-      </w:r>
-      <w:r>
-        <w:t xml:space="preserve">, </w:t>
+        <w:t xml:space="preserve">, come nel caso, </w:t>
       </w:r>
       <w:r>
         <w:rPr>
@@ -13029,15 +13019,14 @@
         </w:rPr>
         <w:t>. Non è una soluzione elegante, e per niente robusta (se simplified è parte del nome di uno stato o qualcosa del genere?). Bisogna gestirla quando si penserà ad ottenere i nomi di state ecc.. da altre fonti.</w:t>
       </w:r>
-    </w:p>
-    <w:p>
-      <w:pPr>
+      <w:r>
         <w:rPr>
           <w:rFonts w:cstheme="minorHAnsi"/>
           <w:color w:val="000000"/>
           <w:shd w:val="clear" w:color="auto" w:fill="FFFFFF"/>
         </w:rPr>
-      </w:pPr>
+        <w:t xml:space="preserve"> Risolto.</w:t>
+      </w:r>
     </w:p>
     <w:p>
       <w:r>
@@ -15759,7 +15748,7 @@
           <w:kern w:val="0"/>
           <w:sz w:val="20"/>
           <w:szCs w:val="20"/>
-          <w:lang w:eastAsia="en-GB"/>
+          <w:lang w:val="en-GB" w:eastAsia="en-GB"/>
           <w14:ligatures w14:val="none"/>
         </w:rPr>
       </w:pPr>
@@ -15782,7 +15771,7 @@
           <w:kern w:val="0"/>
           <w:sz w:val="20"/>
           <w:szCs w:val="20"/>
-          <w:lang w:eastAsia="en-GB"/>
+          <w:lang w:val="en-GB" w:eastAsia="en-GB"/>
           <w14:ligatures w14:val="none"/>
         </w:rPr>
         <w:t>&lt;/</w:t>
@@ -15794,7 +15783,7 @@
           <w:kern w:val="0"/>
           <w:sz w:val="20"/>
           <w:szCs w:val="20"/>
-          <w:lang w:eastAsia="en-GB"/>
+          <w:lang w:val="en-GB" w:eastAsia="en-GB"/>
           <w14:ligatures w14:val="none"/>
         </w:rPr>
         <w:t>configuration</w:t>
@@ -15806,7 +15795,7 @@
           <w:kern w:val="0"/>
           <w:sz w:val="20"/>
           <w:szCs w:val="20"/>
-          <w:lang w:eastAsia="en-GB"/>
+          <w:lang w:val="en-GB" w:eastAsia="en-GB"/>
           <w14:ligatures w14:val="none"/>
         </w:rPr>
         <w:t>&gt;</w:t>
@@ -15822,18 +15811,18 @@
           <w:kern w:val="0"/>
           <w:sz w:val="20"/>
           <w:szCs w:val="20"/>
-          <w:lang w:eastAsia="en-GB"/>
-          <w14:ligatures w14:val="none"/>
-        </w:rPr>
-      </w:pPr>
-      <w:r>
-        <w:rPr>
-          <w:rFonts w:ascii="Courier New" w:eastAsia="Times New Roman" w:hAnsi="Courier New" w:cs="Courier New"/>
-          <w:color w:val="000000"/>
-          <w:kern w:val="0"/>
-          <w:sz w:val="20"/>
-          <w:szCs w:val="20"/>
-          <w:lang w:eastAsia="en-GB"/>
+          <w:lang w:val="en-GB" w:eastAsia="en-GB"/>
+          <w14:ligatures w14:val="none"/>
+        </w:rPr>
+      </w:pPr>
+      <w:r>
+        <w:rPr>
+          <w:rFonts w:ascii="Courier New" w:eastAsia="Times New Roman" w:hAnsi="Courier New" w:cs="Courier New"/>
+          <w:color w:val="000000"/>
+          <w:kern w:val="0"/>
+          <w:sz w:val="20"/>
+          <w:szCs w:val="20"/>
+          <w:lang w:val="en-GB" w:eastAsia="en-GB"/>
           <w14:ligatures w14:val="none"/>
         </w:rPr>
         <w:t>&lt;/</w:t>
@@ -15845,7 +15834,7 @@
           <w:kern w:val="0"/>
           <w:sz w:val="20"/>
           <w:szCs w:val="20"/>
-          <w:lang w:eastAsia="en-GB"/>
+          <w:lang w:val="en-GB" w:eastAsia="en-GB"/>
           <w14:ligatures w14:val="none"/>
         </w:rPr>
         <w:t>plugin</w:t>
@@ -15857,7 +15846,7 @@
           <w:kern w:val="0"/>
           <w:sz w:val="20"/>
           <w:szCs w:val="20"/>
-          <w:lang w:eastAsia="en-GB"/>
+          <w:lang w:val="en-GB" w:eastAsia="en-GB"/>
           <w14:ligatures w14:val="none"/>
         </w:rPr>
         <w:t>&gt;</w:t>
@@ -15873,7 +15862,7 @@
           <w:color w:val="000000"/>
           <w:sz w:val="20"/>
           <w:szCs w:val="20"/>
-          <w:lang w:eastAsia="en-GB"/>
+          <w:lang w:val="en-GB" w:eastAsia="en-GB"/>
           <w14:ligatures w14:val="none"/>
         </w:rPr>
       </w:pPr>
@@ -15883,7 +15872,7 @@
           <w:color w:val="000000"/>
           <w:sz w:val="20"/>
           <w:szCs w:val="20"/>
-          <w:lang w:eastAsia="en-GB"/>
+          <w:lang w:val="en-GB" w:eastAsia="en-GB"/>
           <w14:ligatures w14:val="none"/>
         </w:rPr>
         <w:tab/>
@@ -23214,7 +23203,27 @@
           <w:lang w:eastAsia="en-GB"/>
           <w14:ligatures w14:val="none"/>
         </w:rPr>
-        <w:t>. Anche con il portatile non collegato alla corrente e sottoposto a grande stress la minimizzazionetermina correttamente</w:t>
+        <w:t>. Anche con il portatile non collegato alla corrente e sottoposto a grande stress la minimizzazione</w:t>
+      </w:r>
+      <w:r>
+        <w:rPr>
+          <w:rFonts w:eastAsia="Times New Roman" w:cstheme="minorHAnsi"/>
+          <w:color w:val="000000"/>
+          <w:kern w:val="0"/>
+          <w:lang w:eastAsia="en-GB"/>
+          <w14:ligatures w14:val="none"/>
+        </w:rPr>
+        <w:t xml:space="preserve"> </w:t>
+      </w:r>
+      <w:r>
+        <w:rPr>
+          <w:rFonts w:eastAsia="Times New Roman" w:cstheme="minorHAnsi"/>
+          <w:color w:val="000000"/>
+          <w:kern w:val="0"/>
+          <w:lang w:eastAsia="en-GB"/>
+          <w14:ligatures w14:val="none"/>
+        </w:rPr>
+        <w:t>termina correttamente</w:t>
       </w:r>
       <w:r>
         <w:rPr>
@@ -23401,8 +23410,14 @@
     <w:p>
       <w:pPr>
         <w:jc w:val="both"/>
-      </w:pPr>
-      <w:r>
+        <w:rPr>
+          <w:rFonts w:ascii="Courier New" w:hAnsi="Courier New" w:cs="Courier New"/>
+        </w:rPr>
+      </w:pPr>
+      <w:r>
+        <w:rPr>
+          <w:rFonts w:ascii="Courier New" w:hAnsi="Courier New" w:cs="Courier New"/>
+        </w:rPr>
         <w:t>"C:\Users\lenovo\Desktop\eclipse\itemisCREATEc.exe"" non ? riconosciuto come comando interno o esterno, un programma eseguibile o un file batch.</w:t>
       </w:r>
     </w:p>
@@ -23667,7 +23682,16 @@
         <w:t xml:space="preserve"> si è deciso di copiare il contenuto del metodo Evosuite.main()</w:t>
       </w:r>
       <w:r>
-        <w:t xml:space="preserve"> anziché chimarlo</w:t>
+        <w:t xml:space="preserve"> anziché </w:t>
+      </w:r>
+      <w:r>
+        <w:t>c</w:t>
+      </w:r>
+      <w:r>
+        <w:t>hia</w:t>
+      </w:r>
+      <w:r>
+        <w:t>marlo</w:t>
       </w:r>
       <w:r>
         <w:t xml:space="preserve">, tralasciando la problematica chiamata System.exit(). In realtà </w:t>
@@ -24679,7 +24703,13 @@
         <w:t>Quindi, a questo punto non è più necessario gestire System.exit()</w:t>
       </w:r>
       <w:r>
-        <w:t>, ed la cartella MySecurityManager è inutile</w:t>
+        <w:t xml:space="preserve">, e </w:t>
+      </w:r>
+      <w:r>
+        <w:t xml:space="preserve">la classe </w:t>
+      </w:r>
+      <w:r>
+        <w:t>MySecurityManager è inutile</w:t>
       </w:r>
       <w:r>
         <w:t>. Parte del problema è però rimasta: durante l’esecuzione di evosuite, premendo Ctrl+c</w:t>
@@ -24721,7 +24751,19 @@
         <w:t>Ora gli argomenti sono gestiti con apache commons CLI</w:t>
       </w:r>
       <w:r>
-        <w:t xml:space="preserve"> per avere un’interfaccia a linea di comando migliore. Guarda direttamente l’help della CLI per capire che opzioni sono necessarie e quali no. Quelle non obbligatorie servono ad ottenere un output migliore (ad esempio -evoTestDir e -targetDir, per cui se non specificate viene usato un vaolre di default). C’è anche -evoSearchBudget per scpecificare il budget di evosuite. Quindi, per ora, da una situazione iniziale del genere:</w:t>
+        <w:t xml:space="preserve"> per avere un’interfaccia a linea di comando migliore. Guarda direttamente l’help della CLI per capire che opzioni sono necessarie e quali no. Quelle non obbligatorie servono ad ottenere un output migliore (ad esempio -evoTestDir e -targetDir, per cui se non specificate viene usato un </w:t>
+      </w:r>
+      <w:r>
+        <w:t>valore</w:t>
+      </w:r>
+      <w:r>
+        <w:t xml:space="preserve"> di default). C’è anche -evoSearchBudget per </w:t>
+      </w:r>
+      <w:r>
+        <w:t>specificare</w:t>
+      </w:r>
+      <w:r>
+        <w:t xml:space="preserve"> il budget di evosuite. Quindi, per ora, da una situazione iniziale del genere:</w:t>
       </w:r>
     </w:p>
     <w:p>
@@ -24866,7 +24908,13 @@
         <w:jc w:val="both"/>
       </w:pPr>
       <w:r>
-        <w:t xml:space="preserve">Nota che bisogna specifica la posizione dello script di itemis (scc.bat) e che anche senza tutti i possibili argomenti è già molto pesante. Anche con solo quelli obbligatori risulta molto pesante. Inoltre, se non ci fosse stato la source directory test prima dell’esecuzione, sarebbe stata creata una normale cartella test da cui non si sarebbero potuti generare i test. </w:t>
+        <w:t xml:space="preserve">Nota che bisogna specifica la posizione dello script di itemis (scc.bat) e che anche senza tutti i possibili argomenti è già molto pesante. Anche con solo quelli obbligatori risulta molto pesante. Inoltre, se non ci fosse stato la source directory test prima dell’esecuzione, sarebbe stata creata una normale cartella test da cui non si sarebbero potuti </w:t>
+      </w:r>
+      <w:r>
+        <w:t>eseguire</w:t>
+      </w:r>
+      <w:r>
+        <w:t xml:space="preserve"> i test. </w:t>
       </w:r>
     </w:p>
     <w:p>
@@ -25013,25 +25061,19 @@
         <w:rPr>
           <w:lang w:val="en-GB"/>
         </w:rPr>
-        <w:t xml:space="preserve">(workspace junit-test-generation-example). Il path sulla macchina </w:t>
+        <w:t>(workspace junit-test-generation-example). Il path sulla macchina è: C:\Users\lenovo\Desktop\ProgettiGit\test-generator-for-yakindu\junit-test-generation-example\ExamplesFromItemis\model.</w:t>
       </w:r>
       <w:r>
         <w:rPr>
           <w:lang w:val="en-GB"/>
         </w:rPr>
-        <w:t>è: C:\Users\lenovo\Desktop\ProgettiGit\test-generator-for-yakindu\junit-test-generation-example\ExamplesFromItemis\model.</w:t>
-      </w:r>
-      <w:r>
-        <w:rPr>
-          <w:lang w:val="en-GB"/>
-        </w:rPr>
         <w:t xml:space="preserve"> </w:t>
       </w:r>
       <w:r>
-        <w:t>Per ognuno, viene riportato di seg</w:t>
-      </w:r>
-      <w:r>
-        <w:t>uito il risultato:</w:t>
+        <w:t>Per ognuno, viene riportato di seguito il risultato</w:t>
+      </w:r>
+      <w:r>
+        <w:t>:</w:t>
       </w:r>
     </w:p>
     <w:p>
@@ -25106,7 +25148,7 @@
           <w:noProof/>
         </w:rPr>
         <w:drawing>
-          <wp:inline distT="0" distB="0" distL="0" distR="0" wp14:anchorId="1C1D9320" wp14:editId="6B448052">
+          <wp:inline distT="0" distB="0" distL="0" distR="0" wp14:anchorId="1C1D9320" wp14:editId="667C7A55">
             <wp:extent cx="2282192" cy="2168769"/>
             <wp:effectExtent l="0" t="0" r="0" b="0"/>
             <wp:docPr id="581249256" name="Immagine 1" descr="Immagine che contiene testo, elettronica, schermata, software&#10;&#10;Descrizione generata automaticamente"/>
@@ -25207,13 +25249,13 @@
         <w:rPr>
           <w:lang w:val="en-GB"/>
         </w:rPr>
-        <w:t>Non c’è java ma C/C++ sì perché si sta</w:t>
+        <w:t>Non c’è java ma C/C++ sì perché si sta parlando di</w:t>
       </w:r>
       <w:r>
         <w:rPr>
           <w:lang w:val="en-GB"/>
         </w:rPr>
-        <w:t xml:space="preserve"> parlando di: </w:t>
+        <w:t xml:space="preserve">: </w:t>
       </w:r>
       <w:r>
         <w:rPr>
@@ -25264,7 +25306,7 @@
         <w:t xml:space="preserve"> </w:t>
       </w:r>
       <w:r>
-        <w:t xml:space="preserve">The 'C/C++ Domain' requires a 'Professional License'.”. </w:t>
+        <w:t xml:space="preserve">The 'C/C++ Domain' requires a 'Professional License'”. </w:t>
       </w:r>
       <w:r>
         <w:t>Questa cosa, ad oggi, per java non sembra anc</w:t>
@@ -25432,18 +25474,18 @@
           <w:kern w:val="0"/>
           <w:sz w:val="20"/>
           <w:szCs w:val="20"/>
-          <w:lang w:eastAsia="en-GB"/>
-          <w14:ligatures w14:val="none"/>
-        </w:rPr>
-      </w:pPr>
-      <w:r>
-        <w:rPr>
-          <w:rFonts w:ascii="Courier New" w:eastAsia="Times New Roman" w:hAnsi="Courier New" w:cs="Courier New"/>
-          <w:color w:val="000000"/>
-          <w:kern w:val="0"/>
-          <w:sz w:val="20"/>
-          <w:szCs w:val="20"/>
-          <w:lang w:eastAsia="en-GB"/>
+          <w:lang w:val="en-GB" w:eastAsia="en-GB"/>
+          <w14:ligatures w14:val="none"/>
+        </w:rPr>
+      </w:pPr>
+      <w:r>
+        <w:rPr>
+          <w:rFonts w:ascii="Courier New" w:eastAsia="Times New Roman" w:hAnsi="Courier New" w:cs="Courier New"/>
+          <w:color w:val="000000"/>
+          <w:kern w:val="0"/>
+          <w:sz w:val="20"/>
+          <w:szCs w:val="20"/>
+          <w:lang w:val="en-GB" w:eastAsia="en-GB"/>
           <w14:ligatures w14:val="none"/>
         </w:rPr>
         <w:t>ERROR com.yakindu.sct.generator.application.GeneratorApplication  - Error</w:t>
@@ -25455,7 +25497,7 @@
           <w:kern w:val="0"/>
           <w:sz w:val="20"/>
           <w:szCs w:val="20"/>
-          <w:lang w:eastAsia="en-GB"/>
+          <w:lang w:val="en-GB" w:eastAsia="en-GB"/>
           <w14:ligatures w14:val="none"/>
         </w:rPr>
         <w:br/>
@@ -25532,7 +25574,7 @@
           <w:noProof/>
         </w:rPr>
         <w:drawing>
-          <wp:inline distT="0" distB="0" distL="0" distR="0" wp14:anchorId="3F281C85" wp14:editId="41B8D808">
+          <wp:inline distT="0" distB="0" distL="0" distR="0" wp14:anchorId="3F281C85" wp14:editId="6B02D399">
             <wp:extent cx="2453225" cy="1658815"/>
             <wp:effectExtent l="0" t="0" r="0" b="0"/>
             <wp:docPr id="1341230780" name="Immagine 1" descr="Immagine che contiene testo, schermata, Carattere, linea&#10;&#10;Descrizione generata automaticamente"/>
@@ -26684,13 +26726,25 @@
         <w:rPr>
           <w:rFonts w:cstheme="minorHAnsi"/>
         </w:rPr>
-        <w:t xml:space="preserve"> (ad esempio, come ottengo il nome corretto delle variabili?)</w:t>
+        <w:t xml:space="preserve"> </w:t>
       </w:r>
       <w:r>
         <w:rPr>
           <w:rFonts w:cstheme="minorHAnsi"/>
         </w:rPr>
-        <w:t xml:space="preserve"> da fare e sembra quasi produrre test migliori</w:t>
+        <w:t xml:space="preserve">da fare </w:t>
+      </w:r>
+      <w:r>
+        <w:rPr>
+          <w:rFonts w:cstheme="minorHAnsi"/>
+        </w:rPr>
+        <w:t>(ad esempio, come ottengo il nome corretto delle variabili?)</w:t>
+      </w:r>
+      <w:r>
+        <w:rPr>
+          <w:rFonts w:cstheme="minorHAnsi"/>
+        </w:rPr>
+        <w:t xml:space="preserve"> e sembra quasi produrre test migliori</w:t>
       </w:r>
       <w:r>
         <w:rPr>
@@ -30837,7 +30891,13 @@
         <w:pStyle w:val="Titolo3"/>
       </w:pPr>
       <w:r>
-        <w:t>CycleBased, SuperSteps e altro</w:t>
+        <w:t>CycleBased</w:t>
+      </w:r>
+      <w:r>
+        <w:t xml:space="preserve"> e</w:t>
+      </w:r>
+      <w:r>
+        <w:t xml:space="preserve"> SuperSteps</w:t>
       </w:r>
     </w:p>
     <w:p>
@@ -31273,148 +31333,284 @@
           <w:rFonts w:cstheme="minorHAnsi"/>
           <w:shd w:val="clear" w:color="auto" w:fill="FFFFFF"/>
         </w:rPr>
-        <w:t xml:space="preserve">che </w:t>
+        <w:t xml:space="preserve">che @SuperStep(no) </w:t>
       </w:r>
       <w:r>
         <w:rPr>
           <w:rFonts w:cstheme="minorHAnsi"/>
           <w:shd w:val="clear" w:color="auto" w:fill="FFFFFF"/>
         </w:rPr>
-        <w:t>@SuperStep(</w:t>
+        <w:t>(ma non sono sicuro</w:t>
       </w:r>
       <w:r>
         <w:rPr>
           <w:rFonts w:cstheme="minorHAnsi"/>
           <w:shd w:val="clear" w:color="auto" w:fill="FFFFFF"/>
         </w:rPr>
-        <w:t>no)</w:t>
+        <w:t>, e sembra più possibile con super step</w:t>
       </w:r>
       <w:r>
         <w:rPr>
           <w:rFonts w:cstheme="minorHAnsi"/>
           <w:shd w:val="clear" w:color="auto" w:fill="FFFFFF"/>
         </w:rPr>
-        <w:t xml:space="preserve"> </w:t>
+        <w:t>)</w:t>
       </w:r>
       <w:r>
         <w:rPr>
           <w:rFonts w:cstheme="minorHAnsi"/>
           <w:shd w:val="clear" w:color="auto" w:fill="FFFFFF"/>
         </w:rPr>
-        <w:t>(ma non sono sicuro</w:t>
+        <w:t>;</w:t>
       </w:r>
       <w:r>
         <w:rPr>
           <w:rFonts w:cstheme="minorHAnsi"/>
           <w:shd w:val="clear" w:color="auto" w:fill="FFFFFF"/>
         </w:rPr>
-        <w:t>, e sembra più possibile con super step</w:t>
+        <w:t xml:space="preserve"> quindi</w:t>
       </w:r>
       <w:r>
         <w:rPr>
           <w:rFonts w:cstheme="minorHAnsi"/>
           <w:shd w:val="clear" w:color="auto" w:fill="FFFFFF"/>
         </w:rPr>
-        <w:t>)</w:t>
+        <w:t>,</w:t>
       </w:r>
       <w:r>
         <w:rPr>
           <w:rFonts w:cstheme="minorHAnsi"/>
           <w:shd w:val="clear" w:color="auto" w:fill="FFFFFF"/>
         </w:rPr>
-        <w:t>;</w:t>
+        <w:t xml:space="preserve"> dire che il mio codice non supporta l’esecuzione SuperStep, </w:t>
       </w:r>
       <w:r>
         <w:rPr>
           <w:rFonts w:cstheme="minorHAnsi"/>
           <w:shd w:val="clear" w:color="auto" w:fill="FFFFFF"/>
         </w:rPr>
-        <w:t xml:space="preserve"> quindi</w:t>
+        <w:t>non è sufficiente</w:t>
       </w:r>
       <w:r>
         <w:rPr>
           <w:rFonts w:cstheme="minorHAnsi"/>
           <w:shd w:val="clear" w:color="auto" w:fill="FFFFFF"/>
         </w:rPr>
-        <w:t>,</w:t>
+        <w:t xml:space="preserve">. </w:t>
       </w:r>
       <w:r>
         <w:rPr>
           <w:rFonts w:cstheme="minorHAnsi"/>
           <w:shd w:val="clear" w:color="auto" w:fill="FFFFFF"/>
         </w:rPr>
-        <w:t xml:space="preserve"> dire che il mio codice non supporta l’esecuzione SuperStep, </w:t>
+        <w:t>Può essere sensato per la</w:t>
       </w:r>
       <w:r>
         <w:rPr>
           <w:rFonts w:cstheme="minorHAnsi"/>
           <w:shd w:val="clear" w:color="auto" w:fill="FFFFFF"/>
         </w:rPr>
-        <w:t>non è sufficiente</w:t>
+        <w:t xml:space="preserve"> ragione precedente.</w:t>
       </w:r>
       <w:r>
         <w:rPr>
           <w:rFonts w:cstheme="minorHAnsi"/>
           <w:shd w:val="clear" w:color="auto" w:fill="FFFFFF"/>
         </w:rPr>
-        <w:t xml:space="preserve">. </w:t>
+        <w:t xml:space="preserve"> Rimane comunque il dubbio che possa accadere anche in altre situazioni.</w:t>
       </w:r>
       <w:r>
         <w:rPr>
           <w:rFonts w:cstheme="minorHAnsi"/>
           <w:shd w:val="clear" w:color="auto" w:fill="FFFFFF"/>
         </w:rPr>
-        <w:t>Può essere sensato per la</w:t>
+        <w:t xml:space="preserve"> Visto che già viene stampato uno warning nel caso di macchine con eventi temporali, per ora si lascia la situazione così.</w:t>
       </w:r>
       <w:r>
         <w:rPr>
           <w:rFonts w:cstheme="minorHAnsi"/>
           <w:shd w:val="clear" w:color="auto" w:fill="FFFFFF"/>
         </w:rPr>
-        <w:t xml:space="preserve"> ragione che per la precedente.</w:t>
+        <w:t xml:space="preserve"> Idea: una volta ottenuto l’oggetto TestCase, scorrerne le action e verificare se viene chiamato proceed dopo exit o prima di enter.</w:t>
       </w:r>
       <w:r>
         <w:rPr>
           <w:rFonts w:cstheme="minorHAnsi"/>
           <w:shd w:val="clear" w:color="auto" w:fill="FFFFFF"/>
         </w:rPr>
-        <w:t xml:space="preserve"> Rimane comunque il dubbio che possa accadere anche in altre situazioni.</w:t>
-      </w:r>
-    </w:p>
-    <w:p>
-      <w:pPr>
-        <w:jc w:val="both"/>
-        <w:rPr>
-          <w:rFonts w:cstheme="minorHAnsi"/>
-        </w:rPr>
-      </w:pPr>
+        <w:t xml:space="preserve"> Si è deciso di eliminare solo i casi di test che non compilerebbero, quindi con proceed a seguito di exit</w:t>
+      </w:r>
       <w:r>
         <w:rPr>
           <w:rFonts w:cstheme="minorHAnsi"/>
           <w:shd w:val="clear" w:color="auto" w:fill="FFFFFF"/>
         </w:rPr>
-        <w:t xml:space="preserve">Non è stato fatto nessun controllo sull’efficacia (ed efficienza) del tool su macchine </w:t>
+        <w:t xml:space="preserve">. Ora tutti i test dovrebbero compilare in tutti i casi, ma alcuni (quelli con warning) potrebbero non passare. Non è un problema perché sono casi particolari ed in ogni caso il tool non deve essere perfetto, va bene anche se rimangono aperte problematiche, da riscontrare nella fase di raccolta dati sperimentali, e da sistemare in futuro (anche </w:t>
       </w:r>
       <w:r>
         <w:rPr>
           <w:rFonts w:cstheme="minorHAnsi"/>
           <w:shd w:val="clear" w:color="auto" w:fill="FFFFFF"/>
         </w:rPr>
-        <w:t xml:space="preserve">in cui cambia solo il tipo di esecuzione </w:t>
+        <w:t xml:space="preserve">non </w:t>
       </w:r>
       <w:r>
         <w:rPr>
           <w:rFonts w:cstheme="minorHAnsi"/>
           <w:shd w:val="clear" w:color="auto" w:fill="FFFFFF"/>
         </w:rPr>
-        <w:t>in questa sezione.</w:t>
+        <w:t>da me)</w:t>
       </w:r>
       <w:r>
         <w:rPr>
           <w:rFonts w:cstheme="minorHAnsi"/>
           <w:shd w:val="clear" w:color="auto" w:fill="FFFFFF"/>
         </w:rPr>
+        <w:t xml:space="preserve">. </w:t>
+      </w:r>
+    </w:p>
+    <w:p>
+      <w:pPr>
+        <w:jc w:val="both"/>
+        <w:rPr>
+          <w:rFonts w:cstheme="minorHAnsi"/>
+          <w:shd w:val="clear" w:color="auto" w:fill="FFFFFF"/>
+        </w:rPr>
+      </w:pPr>
+      <w:r>
+        <w:rPr>
+          <w:rFonts w:cstheme="minorHAnsi"/>
+          <w:shd w:val="clear" w:color="auto" w:fill="FFFFFF"/>
+        </w:rPr>
+        <w:t xml:space="preserve">Non è stato fatto nessun controllo sull’efficacia (ed efficienza) del tool su macchine </w:t>
+      </w:r>
+      <w:r>
+        <w:rPr>
+          <w:rFonts w:cstheme="minorHAnsi"/>
+          <w:shd w:val="clear" w:color="auto" w:fill="FFFFFF"/>
+        </w:rPr>
+        <w:t xml:space="preserve">in cui cambia solo il tipo di esecuzione </w:t>
+      </w:r>
+      <w:r>
+        <w:rPr>
+          <w:rFonts w:cstheme="minorHAnsi"/>
+          <w:shd w:val="clear" w:color="auto" w:fill="FFFFFF"/>
+        </w:rPr>
+        <w:t>in questa sezione.</w:t>
+      </w:r>
+      <w:r>
+        <w:rPr>
+          <w:rFonts w:cstheme="minorHAnsi"/>
+          <w:shd w:val="clear" w:color="auto" w:fill="FFFFFF"/>
+        </w:rPr>
         <w:t xml:space="preserve"> Ma risulta abbastanza evidente che il caso CycleBased() riduca la copertura dei test sctunit.</w:t>
+      </w:r>
+    </w:p>
+    <w:p>
+      <w:pPr>
+        <w:pStyle w:val="Titolo3"/>
+      </w:pPr>
+      <w:r>
+        <w:t>FunctionInline</w:t>
+      </w:r>
+    </w:p>
+    <w:p>
+      <w:pPr>
+        <w:jc w:val="both"/>
+      </w:pPr>
+      <w:r>
+        <w:t>Ho provato in velocità a settare a true tutte le opzioni di inline per lo statechart TemporalEvents.ysc (event driven e no super step):</w:t>
+      </w:r>
+    </w:p>
+    <w:p>
+      <w:pPr>
+        <w:jc w:val="both"/>
+        <w:rPr>
+          <w:rFonts w:cstheme="minorHAnsi"/>
+        </w:rPr>
+      </w:pPr>
+      <w:r>
+        <w:rPr>
+          <w:rFonts w:cstheme="minorHAnsi"/>
+          <w:noProof/>
+        </w:rPr>
+        <w:drawing>
+          <wp:inline distT="0" distB="0" distL="0" distR="0" wp14:anchorId="307099F6" wp14:editId="0747F26D">
+            <wp:extent cx="1643743" cy="1048117"/>
+            <wp:effectExtent l="0" t="0" r="0" b="0"/>
+            <wp:docPr id="1429585084" name="Immagine 1" descr="Immagine che contiene testo, schermata, Carattere, numero&#10;&#10;Descrizione generata automaticamente"/>
+            <wp:cNvGraphicFramePr>
+              <a:graphicFrameLocks xmlns:a="http://schemas.openxmlformats.org/drawingml/2006/main" noChangeAspect="1"/>
+            </wp:cNvGraphicFramePr>
+            <a:graphic xmlns:a="http://schemas.openxmlformats.org/drawingml/2006/main">
+              <a:graphicData uri="http://schemas.openxmlformats.org/drawingml/2006/picture">
+                <pic:pic xmlns:pic="http://schemas.openxmlformats.org/drawingml/2006/picture">
+                  <pic:nvPicPr>
+                    <pic:cNvPr id="1429585084" name="Immagine 1" descr="Immagine che contiene testo, schermata, Carattere, numero&#10;&#10;Descrizione generata automaticamente"/>
+                    <pic:cNvPicPr/>
+                  </pic:nvPicPr>
+                  <pic:blipFill>
+                    <a:blip r:embed="rId80"/>
+                    <a:stretch>
+                      <a:fillRect/>
+                    </a:stretch>
+                  </pic:blipFill>
+                  <pic:spPr>
+                    <a:xfrm>
+                      <a:off x="0" y="0"/>
+                      <a:ext cx="1647642" cy="1050603"/>
+                    </a:xfrm>
+                    <a:prstGeom prst="rect">
+                      <a:avLst/>
+                    </a:prstGeom>
+                  </pic:spPr>
+                </pic:pic>
+              </a:graphicData>
+            </a:graphic>
+          </wp:inline>
+        </w:drawing>
+      </w:r>
+    </w:p>
+    <w:p>
+      <w:pPr>
+        <w:jc w:val="both"/>
+        <w:rPr>
+          <w:rFonts w:cstheme="minorHAnsi"/>
+        </w:rPr>
+      </w:pPr>
+      <w:r>
+        <w:rPr>
+          <w:rFonts w:cstheme="minorHAnsi"/>
+        </w:rPr>
+        <w:lastRenderedPageBreak/>
+        <w:t>Il tutto ha funzionato e la copertura data era nella media. Si potrebbe indagare di più la possibilità di usare inline così da ottenere test di maggiore qualità, ma non è assolutamente una priorità.</w:t>
+      </w:r>
+      <w:r>
+        <w:rPr>
+          <w:rFonts w:cstheme="minorHAnsi"/>
+        </w:rPr>
+        <w:t xml:space="preserve"> </w:t>
+      </w:r>
+      <w:r>
+        <w:rPr>
+          <w:rFonts w:cstheme="minorHAnsi"/>
+        </w:rPr>
+        <w:t xml:space="preserve">Guarda il link </w:t>
+      </w:r>
+      <w:hyperlink r:id="rId81" w:history="1">
+        <w:r>
+          <w:rPr>
+            <w:rStyle w:val="Collegamentoipertestuale"/>
+            <w:rFonts w:cstheme="minorHAnsi"/>
+          </w:rPr>
+          <w:t>https://www.itemis.com/en/products/itemis-create/documentation/user-guide/codegen_configuring_a_generator</w:t>
+        </w:r>
+      </w:hyperlink>
+      <w:r>
+        <w:rPr>
+          <w:rFonts w:cstheme="minorHAnsi"/>
+        </w:rPr>
+        <w:t xml:space="preserve"> altrimenti.</w:t>
       </w:r>
     </w:p>
     <w:p>
@@ -31448,7 +31644,7 @@
       <w:r>
         <w:t xml:space="preserve">: </w:t>
       </w:r>
-      <w:hyperlink r:id="rId80" w:history="1">
+      <w:hyperlink r:id="rId82" w:history="1">
         <w:r>
           <w:rPr>
             <w:rStyle w:val="Collegamentoipertestuale"/>
@@ -31471,7 +31667,7 @@
       <w:r>
         <w:t xml:space="preserve">: </w:t>
       </w:r>
-      <w:hyperlink r:id="rId81" w:history="1">
+      <w:hyperlink r:id="rId83" w:history="1">
         <w:r>
           <w:rPr>
             <w:rStyle w:val="Collegamentoipertestuale"/>
@@ -31494,7 +31690,7 @@
       <w:r>
         <w:t xml:space="preserve">: </w:t>
       </w:r>
-      <w:hyperlink r:id="rId82" w:history="1">
+      <w:hyperlink r:id="rId84" w:history="1">
         <w:r>
           <w:rPr>
             <w:rStyle w:val="Collegamentoipertestuale"/>
@@ -31517,7 +31713,7 @@
       <w:r>
         <w:t xml:space="preserve">: </w:t>
       </w:r>
-      <w:hyperlink r:id="rId83" w:history="1">
+      <w:hyperlink r:id="rId85" w:history="1">
         <w:r>
           <w:rPr>
             <w:rStyle w:val="Collegamentoipertestuale"/>
@@ -31552,7 +31748,7 @@
         </w:rPr>
         <w:t xml:space="preserve">: </w:t>
       </w:r>
-      <w:hyperlink r:id="rId84" w:history="1">
+      <w:hyperlink r:id="rId86" w:history="1">
         <w:r>
           <w:rPr>
             <w:rStyle w:val="Collegamentoipertestuale"/>
@@ -31581,7 +31777,7 @@
       <w:r>
         <w:t xml:space="preserve">: </w:t>
       </w:r>
-      <w:hyperlink r:id="rId85" w:history="1">
+      <w:hyperlink r:id="rId87" w:history="1">
         <w:r>
           <w:rPr>
             <w:rStyle w:val="Collegamentoipertestuale"/>
@@ -31601,7 +31797,7 @@
       <w:r>
         <w:t xml:space="preserve">StingTemplate: </w:t>
       </w:r>
-      <w:hyperlink r:id="rId86" w:history="1">
+      <w:hyperlink r:id="rId88" w:history="1">
         <w:r>
           <w:rPr>
             <w:rStyle w:val="Collegamentoipertestuale"/>
@@ -31621,7 +31817,7 @@
       <w:r>
         <w:t xml:space="preserve">TXL: </w:t>
       </w:r>
-      <w:hyperlink r:id="rId87" w:history="1">
+      <w:hyperlink r:id="rId89" w:history="1">
         <w:r>
           <w:rPr>
             <w:rStyle w:val="Collegamentoipertestuale"/>
@@ -31644,7 +31840,7 @@
       <w:r>
         <w:t xml:space="preserve">JavaParser: </w:t>
       </w:r>
-      <w:hyperlink r:id="rId88" w:history="1">
+      <w:hyperlink r:id="rId90" w:history="1">
         <w:r>
           <w:rPr>
             <w:rStyle w:val="Collegamentoipertestuale"/>
@@ -31691,7 +31887,7 @@
       <w:r>
         <w:t xml:space="preserve"> Ad esempio puoi guardare </w:t>
       </w:r>
-      <w:hyperlink r:id="rId89" w:history="1">
+      <w:hyperlink r:id="rId91" w:history="1">
         <w:r>
           <w:rPr>
             <w:rStyle w:val="Collegamentoipertestuale"/>
@@ -31717,7 +31913,7 @@
       <w:r>
         <w:t xml:space="preserve"> </w:t>
       </w:r>
-      <w:hyperlink r:id="rId90" w:history="1">
+      <w:hyperlink r:id="rId92" w:history="1">
         <w:r>
           <w:rPr>
             <w:rStyle w:val="Collegamentoipertestuale"/>
@@ -31728,7 +31924,7 @@
       <w:r>
         <w:t xml:space="preserve">, </w:t>
       </w:r>
-      <w:hyperlink r:id="rId91" w:history="1">
+      <w:hyperlink r:id="rId93" w:history="1">
         <w:r>
           <w:rPr>
             <w:rStyle w:val="Collegamentoipertestuale"/>
@@ -31739,7 +31935,7 @@
       <w:r>
         <w:t xml:space="preserve">, </w:t>
       </w:r>
-      <w:hyperlink r:id="rId92" w:history="1">
+      <w:hyperlink r:id="rId94" w:history="1">
         <w:r>
           <w:rPr>
             <w:rStyle w:val="Collegamentoipertestuale"/>
@@ -31753,7 +31949,7 @@
       <w:r>
         <w:t xml:space="preserve">(sono lo stesso) </w:t>
       </w:r>
-      <w:hyperlink r:id="rId93" w:history="1">
+      <w:hyperlink r:id="rId95" w:history="1">
         <w:r>
           <w:rPr>
             <w:rStyle w:val="Collegamentoipertestuale"/>
@@ -31779,7 +31975,7 @@
         </w:rPr>
         <w:t xml:space="preserve">SCXML: </w:t>
       </w:r>
-      <w:hyperlink r:id="rId94" w:history="1">
+      <w:hyperlink r:id="rId96" w:history="1">
         <w:r>
           <w:rPr>
             <w:rStyle w:val="Collegamentoipertestuale"/>
@@ -31812,7 +32008,7 @@
         </w:rPr>
         <w:t xml:space="preserve">SCXML-commons: </w:t>
       </w:r>
-      <w:hyperlink r:id="rId95" w:history="1">
+      <w:hyperlink r:id="rId97" w:history="1">
         <w:r>
           <w:rPr>
             <w:rStyle w:val="Collegamentoipertestuale"/>
@@ -31828,7 +32024,7 @@
         </w:rPr>
         <w:t xml:space="preserve">, </w:t>
       </w:r>
-      <w:hyperlink r:id="rId96" w:history="1">
+      <w:hyperlink r:id="rId98" w:history="1">
         <w:r>
           <w:rPr>
             <w:rStyle w:val="Collegamentoipertestuale"/>
@@ -31867,7 +32063,7 @@
         </w:rPr>
         <w:t xml:space="preserve">: </w:t>
       </w:r>
-      <w:hyperlink r:id="rId97" w:history="1">
+      <w:hyperlink r:id="rId99" w:history="1">
         <w:r>
           <w:rPr>
             <w:rStyle w:val="Collegamentoipertestuale"/>
@@ -31946,7 +32142,7 @@
       <w:r>
         <w:t xml:space="preserve">Per info sulle operations guarda </w:t>
       </w:r>
-      <w:hyperlink r:id="rId98" w:anchor="codegen_java_operation_callback" w:history="1">
+      <w:hyperlink r:id="rId100" w:anchor="codegen_java_operation_callback" w:history="1">
         <w:r>
           <w:rPr>
             <w:rStyle w:val="Collegamentoipertestuale"/>
@@ -31988,7 +32184,7 @@
       <w:r>
         <w:t xml:space="preserve">: al link </w:t>
       </w:r>
-      <w:hyperlink r:id="rId99" w:anchor="sclang_cyclebased" w:history="1">
+      <w:hyperlink r:id="rId101" w:anchor="sclang_cyclebased" w:history="1">
         <w:r>
           <w:rPr>
             <w:rStyle w:val="Collegamentoipertestuale"/>
@@ -32045,7 +32241,7 @@
         </w:rPr>
         <w:t> annotation specifies that the </w:t>
       </w:r>
-      <w:hyperlink r:id="rId100" w:anchor="codegen_execution_schemes" w:history="1">
+      <w:hyperlink r:id="rId102" w:anchor="codegen_execution_schemes" w:history="1">
         <w:r>
           <w:rPr>
             <w:rStyle w:val="Enfasicorsivo"/>
@@ -32166,6 +32362,7 @@
           <w:shd w:val="clear" w:color="auto" w:fill="FFFFFF"/>
           <w:lang w:val="en-GB"/>
         </w:rPr>
+        <w:lastRenderedPageBreak/>
         <w:t>The mandatory parameter </w:t>
       </w:r>
       <w:r>
@@ -32187,7 +32384,7 @@
         </w:rPr>
         <w:t> indicates the suggested period of time between two successive run-to-completion steps in milliseconds. Only the </w:t>
       </w:r>
-      <w:hyperlink r:id="rId101" w:anchor="simu_simulating_statecharts" w:history="1">
+      <w:hyperlink r:id="rId103" w:anchor="simu_simulating_statecharts" w:history="1">
         <w:r>
           <w:rPr>
             <w:rStyle w:val="Collegamentoipertestuale"/>
@@ -32208,7 +32405,7 @@
         </w:rPr>
         <w:t> and the </w:t>
       </w:r>
-      <w:hyperlink r:id="rId102" w:anchor="sctunit_the_sctunit_language" w:history="1">
+      <w:hyperlink r:id="rId104" w:anchor="sctunit_the_sctunit_language" w:history="1">
         <w:r>
           <w:rPr>
             <w:rStyle w:val="Collegamentoipertestuale"/>
@@ -32335,6 +32532,9 @@
       <w:r>
         <w:t xml:space="preserve"> codecover eclemma direttamente da eclipse, secondo me non supporta qualcosa utilizzato da evosuite nei test generati.</w:t>
       </w:r>
+      <w:r>
+        <w:t xml:space="preserve"> Si può utilizzare il file di report generato da evosuite.</w:t>
+      </w:r>
     </w:p>
     <w:p>
       <w:pPr>
@@ -32402,11 +32602,7 @@
         <w:t xml:space="preserve"> Quando commenti, riguarda i nomi dati </w:t>
       </w:r>
       <w:r>
-        <w:t xml:space="preserve">(ad esempio, perché il parametro si chiama md nelle classi che estendono </w:t>
-      </w:r>
-      <w:r>
-        <w:lastRenderedPageBreak/>
-        <w:t xml:space="preserve">VoidVisitorAdapter?) </w:t>
+        <w:t xml:space="preserve">(ad esempio, perché il parametro si chiama md nelle classi che estendono VoidVisitorAdapter?) </w:t>
       </w:r>
       <w:r>
         <w:t>e magari pure le scelte fatte, cerca di rendere il codice auto-esplicativo e con le stesse “convenzioni” nei nomi dati. Per quanto riguarda le scelte fatte intendo tipo:</w:t>
@@ -32816,17 +33012,37 @@
           <w:ilvl w:val="0"/>
           <w:numId w:val="3"/>
         </w:numPr>
-      </w:pPr>
-      <w:r>
+        <w:rPr>
+          <w:b/>
+          <w:bCs/>
+        </w:rPr>
+      </w:pPr>
+      <w:r>
+        <w:rPr>
+          <w:b/>
+          <w:bCs/>
+        </w:rPr>
         <w:t>Capire il visitor patter</w:t>
       </w:r>
       <w:r>
+        <w:rPr>
+          <w:b/>
+          <w:bCs/>
+        </w:rPr>
         <w:t>n</w:t>
       </w:r>
       <w:r>
+        <w:rPr>
+          <w:b/>
+          <w:bCs/>
+        </w:rPr>
         <w:t xml:space="preserve"> utilizzato in javaparser</w:t>
       </w:r>
       <w:r>
+        <w:rPr>
+          <w:b/>
+          <w:bCs/>
+        </w:rPr>
         <w:t xml:space="preserve"> e come funziona in generale, perché sembra che i metodi visit vengano chiamati più volte?</w:t>
       </w:r>
     </w:p>
@@ -32861,31 +33077,62 @@
           <w:ilvl w:val="0"/>
           <w:numId w:val="3"/>
         </w:numPr>
-      </w:pPr>
-      <w:r>
+        <w:rPr>
+          <w:b/>
+          <w:bCs/>
+        </w:rPr>
+      </w:pPr>
+      <w:r>
+        <w:rPr>
+          <w:b/>
+          <w:bCs/>
+        </w:rPr>
+        <w:lastRenderedPageBreak/>
         <w:t>Dovrei studiare meglio il linguaggio SCTUnit e le possibili configurazioni del file .sgen.</w:t>
       </w:r>
       <w:r>
+        <w:rPr>
+          <w:b/>
+          <w:bCs/>
+        </w:rPr>
         <w:t xml:space="preserve"> Si potrebbe anche guardare un po’ la documentazione di evosuite</w:t>
       </w:r>
       <w:r>
+        <w:rPr>
+          <w:b/>
+          <w:bCs/>
+        </w:rPr>
         <w:t xml:space="preserve"> e le pubblicazioni, capire in che senso è basato sulle mutation ecc</w:t>
       </w:r>
       <w:r>
+        <w:rPr>
+          <w:b/>
+          <w:bCs/>
+        </w:rPr>
         <w:t>.</w:t>
       </w:r>
       <w:r>
+        <w:rPr>
+          <w:b/>
+          <w:bCs/>
+        </w:rPr>
         <w:t xml:space="preserve"> Al link </w:t>
       </w:r>
-      <w:hyperlink r:id="rId103" w:history="1">
+      <w:hyperlink r:id="rId105" w:history="1">
         <w:r>
           <w:rPr>
             <w:rStyle w:val="Collegamentoipertestuale"/>
+            <w:b/>
+            <w:bCs/>
           </w:rPr>
           <w:t>https://stackoverflow.com/questions/51951069/how-can-failing-test-cases-be-generated-via-evosuite</w:t>
         </w:r>
       </w:hyperlink>
       <w:r>
+        <w:rPr>
+          <w:b/>
+          <w:bCs/>
+        </w:rPr>
         <w:t xml:space="preserve"> un utente spiega bene l’utilità di Evosuite.</w:t>
       </w:r>
     </w:p>
@@ -32951,7 +33198,6 @@
         <w:rPr>
           <w:noProof/>
         </w:rPr>
-        <w:lastRenderedPageBreak/>
         <w:drawing>
           <wp:inline distT="0" distB="0" distL="0" distR="0" wp14:anchorId="4F46FD83" wp14:editId="699D35A1">
             <wp:extent cx="5661025" cy="3466629"/>
@@ -32968,7 +33214,7 @@
                     <pic:cNvPicPr/>
                   </pic:nvPicPr>
                   <pic:blipFill>
-                    <a:blip r:embed="rId104"/>
+                    <a:blip r:embed="rId106"/>
                     <a:stretch>
                       <a:fillRect/>
                     </a:stretch>
@@ -33013,7 +33259,7 @@
                     <pic:cNvPicPr/>
                   </pic:nvPicPr>
                   <pic:blipFill>
-                    <a:blip r:embed="rId105"/>
+                    <a:blip r:embed="rId107"/>
                     <a:stretch>
                       <a:fillRect/>
                     </a:stretch>
@@ -33046,17 +33292,37 @@
           <w:ilvl w:val="0"/>
           <w:numId w:val="3"/>
         </w:numPr>
-      </w:pPr>
-      <w:r>
+        <w:rPr>
+          <w:b/>
+          <w:bCs/>
+        </w:rPr>
+      </w:pPr>
+      <w:r>
+        <w:rPr>
+          <w:b/>
+          <w:bCs/>
+        </w:rPr>
         <w:t xml:space="preserve">Si potrebbe confrontare il mio tool con altri, tipo Viatra/Gamma e soprattutto EvoMBT o simili. Per EvoMBT, ad esempio, confronti sulla difficoltà di specificare una EFSM come classe Java </w:t>
       </w:r>
       <w:r>
+        <w:rPr>
+          <w:b/>
+          <w:bCs/>
+        </w:rPr>
         <w:t xml:space="preserve">(molto verboso) </w:t>
       </w:r>
       <w:r>
+        <w:rPr>
+          <w:b/>
+          <w:bCs/>
+        </w:rPr>
         <w:t>rispetto ad usare l’editor di Itemis Create, oppure la differenza tra EFSM e quelle possibili in Itemis (Harel FSM e altro). Forse anche un esempio di utilizzo di entrambi sullo stesso caso d’uso per confrontare i risultati. Per Viatra/Gamma l’obiettivo è diverso, magari pensare ad un utilizzo integrato di Viatra/Gamma con il mio tool</w:t>
       </w:r>
       <w:r>
+        <w:rPr>
+          <w:b/>
+          <w:bCs/>
+        </w:rPr>
         <w:t>.</w:t>
       </w:r>
     </w:p>
@@ -33067,8 +33333,16 @@
           <w:ilvl w:val="0"/>
           <w:numId w:val="3"/>
         </w:numPr>
-      </w:pPr>
-      <w:r>
+        <w:rPr>
+          <w:b/>
+          <w:bCs/>
+        </w:rPr>
+      </w:pPr>
+      <w:r>
+        <w:rPr>
+          <w:b/>
+          <w:bCs/>
+        </w:rPr>
         <w:t>Gestire documentazione (i.e. diagrammi UML) e testing del mio software. Uno dei paper di EvoMBT nella sezione “Software description” può dare una mano.</w:t>
       </w:r>
     </w:p>
@@ -33099,7 +33373,6 @@
         </w:numPr>
       </w:pPr>
       <w:r>
-        <w:lastRenderedPageBreak/>
         <w:t>Migliorare il file in uscita eliminando test inutili, ad esempio quelli vuoti.</w:t>
       </w:r>
     </w:p>
@@ -33110,8 +33383,16 @@
           <w:ilvl w:val="0"/>
           <w:numId w:val="3"/>
         </w:numPr>
-      </w:pPr>
-      <w:r>
+        <w:rPr>
+          <w:b/>
+          <w:bCs/>
+        </w:rPr>
+      </w:pPr>
+      <w:r>
+        <w:rPr>
+          <w:b/>
+          <w:bCs/>
+        </w:rPr>
         <w:t>Testare il jar anche su mac e linux con una virtual machine.</w:t>
       </w:r>
     </w:p>
@@ -33126,7 +33407,7 @@
       <w:r>
         <w:t>Gestire multi state machines (</w:t>
       </w:r>
-      <w:hyperlink r:id="rId106" w:anchor="multi_state_machine_testing" w:history="1">
+      <w:hyperlink r:id="rId108" w:anchor="multi_state_machine_testing" w:history="1">
         <w:r>
           <w:rPr>
             <w:rStyle w:val="Collegamentoipertestuale"/>
@@ -33390,7 +33671,11 @@
         </w:numPr>
       </w:pPr>
       <w:r>
-        <w:t xml:space="preserve">In una mail viene detto: “Intanto procedi con (1) trasformazione per aiutare/focalizzare evosuite e (2) lettura dei modelli per ricostruire l'sct corretto (ad esempio con i nomi maiuscoli/minuscoli ...)”. Il punto (1) è stato fatto, bisogna fare il punto (2), partendo dalle librerie di itemis create: </w:t>
+        <w:t xml:space="preserve">In una mail viene detto: “Intanto procedi con (1) trasformazione per aiutare/focalizzare evosuite e (2) lettura dei modelli per ricostruire l'sct corretto (ad esempio con i nomi maiuscoli/minuscoli ...)”. Il punto (1) è stato fatto, bisogna fare il punto (2), partendo dalle </w:t>
+      </w:r>
+      <w:r>
+        <w:lastRenderedPageBreak/>
+        <w:t xml:space="preserve">librerie di itemis create: </w:t>
       </w:r>
       <w:r>
         <w:rPr>
@@ -33414,7 +33699,7 @@
                     </pic:cNvPicPr>
                   </pic:nvPicPr>
                   <pic:blipFill>
-                    <a:blip r:embed="rId107" cstate="print">
+                    <a:blip r:embed="rId109" cstate="print">
                       <a:extLst>
                         <a:ext uri="{28A0092B-C50C-407E-A947-70E740481C1C}">
                           <a14:useLocalDpi xmlns:a14="http://schemas.microsoft.com/office/drawing/2010/main" val="0"/>
@@ -33455,7 +33740,6 @@
         </w:numPr>
       </w:pPr>
       <w:r>
-        <w:lastRenderedPageBreak/>
         <w:t>Procedere con la traduzione di macchine più complesse e sistemare il problema indicato alla fine della sezione Considerazioni sull’utilizzo di Evosuite.</w:t>
       </w:r>
     </w:p>

</xml_diff>

<commit_message>
Implemented initial test cases
</commit_message>
<xml_diff>
--- a/doc/Appunti generali.docx
+++ b/doc/Appunti generali.docx
@@ -378,7 +378,7 @@
           <w:kern w:val="0"/>
           <w:sz w:val="21"/>
           <w:szCs w:val="21"/>
-          <w:lang w:val="en-GB" w:eastAsia="it-IT"/>
+          <w:lang w:eastAsia="it-IT"/>
           <w14:ligatures w14:val="none"/>
         </w:rPr>
       </w:pPr>
@@ -386,205 +386,205 @@
         <w:rPr>
           <w:rFonts w:ascii="Consolas" w:eastAsia="Times New Roman" w:hAnsi="Consolas" w:cs="Times New Roman"/>
           <w:color w:val="808080"/>
+          <w:kern w:val="0"/>
+          <w:sz w:val="21"/>
+          <w:szCs w:val="21"/>
+          <w:lang w:eastAsia="it-IT"/>
+          <w14:ligatures w14:val="none"/>
+        </w:rPr>
+        <w:t>&lt;</w:t>
+      </w:r>
+      <w:r>
+        <w:rPr>
+          <w:rFonts w:ascii="Consolas" w:eastAsia="Times New Roman" w:hAnsi="Consolas" w:cs="Times New Roman"/>
+          <w:color w:val="569CD6"/>
+          <w:kern w:val="0"/>
+          <w:sz w:val="21"/>
+          <w:szCs w:val="21"/>
+          <w:lang w:eastAsia="it-IT"/>
+          <w14:ligatures w14:val="none"/>
+        </w:rPr>
+        <w:t>project</w:t>
+      </w:r>
+      <w:r>
+        <w:rPr>
+          <w:rFonts w:ascii="Consolas" w:eastAsia="Times New Roman" w:hAnsi="Consolas" w:cs="Times New Roman"/>
+          <w:color w:val="D4D4D4"/>
+          <w:kern w:val="0"/>
+          <w:sz w:val="21"/>
+          <w:szCs w:val="21"/>
+          <w:lang w:eastAsia="it-IT"/>
+          <w14:ligatures w14:val="none"/>
+        </w:rPr>
+        <w:t xml:space="preserve"> </w:t>
+      </w:r>
+      <w:r>
+        <w:rPr>
+          <w:rFonts w:ascii="Consolas" w:eastAsia="Times New Roman" w:hAnsi="Consolas" w:cs="Times New Roman"/>
+          <w:color w:val="9CDCFE"/>
+          <w:kern w:val="0"/>
+          <w:sz w:val="21"/>
+          <w:szCs w:val="21"/>
+          <w:lang w:eastAsia="it-IT"/>
+          <w14:ligatures w14:val="none"/>
+        </w:rPr>
+        <w:t>xmlns</w:t>
+      </w:r>
+      <w:r>
+        <w:rPr>
+          <w:rFonts w:ascii="Consolas" w:eastAsia="Times New Roman" w:hAnsi="Consolas" w:cs="Times New Roman"/>
+          <w:color w:val="D4D4D4"/>
+          <w:kern w:val="0"/>
+          <w:sz w:val="21"/>
+          <w:szCs w:val="21"/>
+          <w:lang w:eastAsia="it-IT"/>
+          <w14:ligatures w14:val="none"/>
+        </w:rPr>
+        <w:t>=</w:t>
+      </w:r>
+      <w:r>
+        <w:rPr>
+          <w:rFonts w:ascii="Consolas" w:eastAsia="Times New Roman" w:hAnsi="Consolas" w:cs="Times New Roman"/>
+          <w:color w:val="CE9178"/>
+          <w:kern w:val="0"/>
+          <w:sz w:val="21"/>
+          <w:szCs w:val="21"/>
+          <w:lang w:eastAsia="it-IT"/>
+          <w14:ligatures w14:val="none"/>
+        </w:rPr>
+        <w:t>"http://maven.apache.org/POM/4.0.0"</w:t>
+      </w:r>
+      <w:r>
+        <w:rPr>
+          <w:rFonts w:ascii="Consolas" w:eastAsia="Times New Roman" w:hAnsi="Consolas" w:cs="Times New Roman"/>
+          <w:color w:val="D4D4D4"/>
+          <w:kern w:val="0"/>
+          <w:sz w:val="21"/>
+          <w:szCs w:val="21"/>
+          <w:lang w:eastAsia="it-IT"/>
+          <w14:ligatures w14:val="none"/>
+        </w:rPr>
+        <w:t xml:space="preserve"> </w:t>
+      </w:r>
+      <w:r>
+        <w:rPr>
+          <w:rFonts w:ascii="Consolas" w:eastAsia="Times New Roman" w:hAnsi="Consolas" w:cs="Times New Roman"/>
+          <w:color w:val="9CDCFE"/>
+          <w:kern w:val="0"/>
+          <w:sz w:val="21"/>
+          <w:szCs w:val="21"/>
+          <w:lang w:eastAsia="it-IT"/>
+          <w14:ligatures w14:val="none"/>
+        </w:rPr>
+        <w:t>xmlns:xsi</w:t>
+      </w:r>
+      <w:r>
+        <w:rPr>
+          <w:rFonts w:ascii="Consolas" w:eastAsia="Times New Roman" w:hAnsi="Consolas" w:cs="Times New Roman"/>
+          <w:color w:val="D4D4D4"/>
+          <w:kern w:val="0"/>
+          <w:sz w:val="21"/>
+          <w:szCs w:val="21"/>
+          <w:lang w:eastAsia="it-IT"/>
+          <w14:ligatures w14:val="none"/>
+        </w:rPr>
+        <w:t>=</w:t>
+      </w:r>
+      <w:r>
+        <w:rPr>
+          <w:rFonts w:ascii="Consolas" w:eastAsia="Times New Roman" w:hAnsi="Consolas" w:cs="Times New Roman"/>
+          <w:color w:val="CE9178"/>
+          <w:kern w:val="0"/>
+          <w:sz w:val="21"/>
+          <w:szCs w:val="21"/>
+          <w:lang w:eastAsia="it-IT"/>
+          <w14:ligatures w14:val="none"/>
+        </w:rPr>
+        <w:t>"http://www.w3.org/2001/XMLSchema-instance"</w:t>
+      </w:r>
+      <w:r>
+        <w:rPr>
+          <w:rFonts w:ascii="Consolas" w:eastAsia="Times New Roman" w:hAnsi="Consolas" w:cs="Times New Roman"/>
+          <w:color w:val="D4D4D4"/>
+          <w:kern w:val="0"/>
+          <w:sz w:val="21"/>
+          <w:szCs w:val="21"/>
+          <w:lang w:eastAsia="it-IT"/>
+          <w14:ligatures w14:val="none"/>
+        </w:rPr>
+        <w:t xml:space="preserve"> </w:t>
+      </w:r>
+      <w:r>
+        <w:rPr>
+          <w:rFonts w:ascii="Consolas" w:eastAsia="Times New Roman" w:hAnsi="Consolas" w:cs="Times New Roman"/>
+          <w:color w:val="9CDCFE"/>
+          <w:kern w:val="0"/>
+          <w:sz w:val="21"/>
+          <w:szCs w:val="21"/>
+          <w:lang w:eastAsia="it-IT"/>
+          <w14:ligatures w14:val="none"/>
+        </w:rPr>
+        <w:t>xsi:schemaLocation</w:t>
+      </w:r>
+      <w:r>
+        <w:rPr>
+          <w:rFonts w:ascii="Consolas" w:eastAsia="Times New Roman" w:hAnsi="Consolas" w:cs="Times New Roman"/>
+          <w:color w:val="D4D4D4"/>
+          <w:kern w:val="0"/>
+          <w:sz w:val="21"/>
+          <w:szCs w:val="21"/>
+          <w:lang w:eastAsia="it-IT"/>
+          <w14:ligatures w14:val="none"/>
+        </w:rPr>
+        <w:t>=</w:t>
+      </w:r>
+      <w:r>
+        <w:rPr>
+          <w:rFonts w:ascii="Consolas" w:eastAsia="Times New Roman" w:hAnsi="Consolas" w:cs="Times New Roman"/>
+          <w:color w:val="CE9178"/>
+          <w:kern w:val="0"/>
+          <w:sz w:val="21"/>
+          <w:szCs w:val="21"/>
+          <w:lang w:eastAsia="it-IT"/>
+          <w14:ligatures w14:val="none"/>
+        </w:rPr>
+        <w:t>"http://maven.apache.org/POM/4.0.0 https://maven.apache.org/xsd/maven-4.0.0.xsd"</w:t>
+      </w:r>
+      <w:r>
+        <w:rPr>
+          <w:rFonts w:ascii="Consolas" w:eastAsia="Times New Roman" w:hAnsi="Consolas" w:cs="Times New Roman"/>
+          <w:color w:val="808080"/>
+          <w:kern w:val="0"/>
+          <w:sz w:val="21"/>
+          <w:szCs w:val="21"/>
+          <w:lang w:eastAsia="it-IT"/>
+          <w14:ligatures w14:val="none"/>
+        </w:rPr>
+        <w:t>&gt;</w:t>
+      </w:r>
+    </w:p>
+    <w:p>
+      <w:pPr>
+        <w:shd w:val="clear" w:color="auto" w:fill="1E1E1E"/>
+        <w:spacing w:after="0" w:line="285" w:lineRule="atLeast"/>
+        <w:rPr>
+          <w:rFonts w:ascii="Consolas" w:eastAsia="Times New Roman" w:hAnsi="Consolas" w:cs="Times New Roman"/>
+          <w:color w:val="D4D4D4"/>
           <w:kern w:val="0"/>
           <w:sz w:val="21"/>
           <w:szCs w:val="21"/>
           <w:lang w:val="en-GB" w:eastAsia="it-IT"/>
           <w14:ligatures w14:val="none"/>
         </w:rPr>
-        <w:t>&lt;</w:t>
-      </w:r>
+      </w:pPr>
       <w:r>
         <w:rPr>
           <w:rFonts w:ascii="Consolas" w:eastAsia="Times New Roman" w:hAnsi="Consolas" w:cs="Times New Roman"/>
-          <w:color w:val="569CD6"/>
+          <w:color w:val="D4D4D4"/>
           <w:kern w:val="0"/>
           <w:sz w:val="21"/>
           <w:szCs w:val="21"/>
-          <w:lang w:val="en-GB" w:eastAsia="it-IT"/>
-          <w14:ligatures w14:val="none"/>
-        </w:rPr>
-        <w:t>project</w:t>
-      </w:r>
-      <w:r>
-        <w:rPr>
-          <w:rFonts w:ascii="Consolas" w:eastAsia="Times New Roman" w:hAnsi="Consolas" w:cs="Times New Roman"/>
-          <w:color w:val="D4D4D4"/>
-          <w:kern w:val="0"/>
-          <w:sz w:val="21"/>
-          <w:szCs w:val="21"/>
-          <w:lang w:val="en-GB" w:eastAsia="it-IT"/>
-          <w14:ligatures w14:val="none"/>
-        </w:rPr>
-        <w:t xml:space="preserve"> </w:t>
-      </w:r>
-      <w:r>
-        <w:rPr>
-          <w:rFonts w:ascii="Consolas" w:eastAsia="Times New Roman" w:hAnsi="Consolas" w:cs="Times New Roman"/>
-          <w:color w:val="9CDCFE"/>
-          <w:kern w:val="0"/>
-          <w:sz w:val="21"/>
-          <w:szCs w:val="21"/>
-          <w:lang w:val="en-GB" w:eastAsia="it-IT"/>
-          <w14:ligatures w14:val="none"/>
-        </w:rPr>
-        <w:t>xmlns</w:t>
-      </w:r>
-      <w:r>
-        <w:rPr>
-          <w:rFonts w:ascii="Consolas" w:eastAsia="Times New Roman" w:hAnsi="Consolas" w:cs="Times New Roman"/>
-          <w:color w:val="D4D4D4"/>
-          <w:kern w:val="0"/>
-          <w:sz w:val="21"/>
-          <w:szCs w:val="21"/>
-          <w:lang w:val="en-GB" w:eastAsia="it-IT"/>
-          <w14:ligatures w14:val="none"/>
-        </w:rPr>
-        <w:t>=</w:t>
-      </w:r>
-      <w:r>
-        <w:rPr>
-          <w:rFonts w:ascii="Consolas" w:eastAsia="Times New Roman" w:hAnsi="Consolas" w:cs="Times New Roman"/>
-          <w:color w:val="CE9178"/>
-          <w:kern w:val="0"/>
-          <w:sz w:val="21"/>
-          <w:szCs w:val="21"/>
-          <w:lang w:val="en-GB" w:eastAsia="it-IT"/>
-          <w14:ligatures w14:val="none"/>
-        </w:rPr>
-        <w:t>"http://maven.apache.org/POM/4.0.0"</w:t>
-      </w:r>
-      <w:r>
-        <w:rPr>
-          <w:rFonts w:ascii="Consolas" w:eastAsia="Times New Roman" w:hAnsi="Consolas" w:cs="Times New Roman"/>
-          <w:color w:val="D4D4D4"/>
-          <w:kern w:val="0"/>
-          <w:sz w:val="21"/>
-          <w:szCs w:val="21"/>
-          <w:lang w:val="en-GB" w:eastAsia="it-IT"/>
-          <w14:ligatures w14:val="none"/>
-        </w:rPr>
-        <w:t xml:space="preserve"> </w:t>
-      </w:r>
-      <w:r>
-        <w:rPr>
-          <w:rFonts w:ascii="Consolas" w:eastAsia="Times New Roman" w:hAnsi="Consolas" w:cs="Times New Roman"/>
-          <w:color w:val="9CDCFE"/>
-          <w:kern w:val="0"/>
-          <w:sz w:val="21"/>
-          <w:szCs w:val="21"/>
-          <w:lang w:val="en-GB" w:eastAsia="it-IT"/>
-          <w14:ligatures w14:val="none"/>
-        </w:rPr>
-        <w:t>xmlns:xsi</w:t>
-      </w:r>
-      <w:r>
-        <w:rPr>
-          <w:rFonts w:ascii="Consolas" w:eastAsia="Times New Roman" w:hAnsi="Consolas" w:cs="Times New Roman"/>
-          <w:color w:val="D4D4D4"/>
-          <w:kern w:val="0"/>
-          <w:sz w:val="21"/>
-          <w:szCs w:val="21"/>
-          <w:lang w:val="en-GB" w:eastAsia="it-IT"/>
-          <w14:ligatures w14:val="none"/>
-        </w:rPr>
-        <w:t>=</w:t>
-      </w:r>
-      <w:r>
-        <w:rPr>
-          <w:rFonts w:ascii="Consolas" w:eastAsia="Times New Roman" w:hAnsi="Consolas" w:cs="Times New Roman"/>
-          <w:color w:val="CE9178"/>
-          <w:kern w:val="0"/>
-          <w:sz w:val="21"/>
-          <w:szCs w:val="21"/>
-          <w:lang w:val="en-GB" w:eastAsia="it-IT"/>
-          <w14:ligatures w14:val="none"/>
-        </w:rPr>
-        <w:t>"http://www.w3.org/2001/XMLSchema-instance"</w:t>
-      </w:r>
-      <w:r>
-        <w:rPr>
-          <w:rFonts w:ascii="Consolas" w:eastAsia="Times New Roman" w:hAnsi="Consolas" w:cs="Times New Roman"/>
-          <w:color w:val="D4D4D4"/>
-          <w:kern w:val="0"/>
-          <w:sz w:val="21"/>
-          <w:szCs w:val="21"/>
-          <w:lang w:val="en-GB" w:eastAsia="it-IT"/>
-          <w14:ligatures w14:val="none"/>
-        </w:rPr>
-        <w:t xml:space="preserve"> </w:t>
-      </w:r>
-      <w:r>
-        <w:rPr>
-          <w:rFonts w:ascii="Consolas" w:eastAsia="Times New Roman" w:hAnsi="Consolas" w:cs="Times New Roman"/>
-          <w:color w:val="9CDCFE"/>
-          <w:kern w:val="0"/>
-          <w:sz w:val="21"/>
-          <w:szCs w:val="21"/>
-          <w:lang w:val="en-GB" w:eastAsia="it-IT"/>
-          <w14:ligatures w14:val="none"/>
-        </w:rPr>
-        <w:t>xsi:schemaLocation</w:t>
-      </w:r>
-      <w:r>
-        <w:rPr>
-          <w:rFonts w:ascii="Consolas" w:eastAsia="Times New Roman" w:hAnsi="Consolas" w:cs="Times New Roman"/>
-          <w:color w:val="D4D4D4"/>
-          <w:kern w:val="0"/>
-          <w:sz w:val="21"/>
-          <w:szCs w:val="21"/>
-          <w:lang w:val="en-GB" w:eastAsia="it-IT"/>
-          <w14:ligatures w14:val="none"/>
-        </w:rPr>
-        <w:t>=</w:t>
-      </w:r>
-      <w:r>
-        <w:rPr>
-          <w:rFonts w:ascii="Consolas" w:eastAsia="Times New Roman" w:hAnsi="Consolas" w:cs="Times New Roman"/>
-          <w:color w:val="CE9178"/>
-          <w:kern w:val="0"/>
-          <w:sz w:val="21"/>
-          <w:szCs w:val="21"/>
-          <w:lang w:val="en-GB" w:eastAsia="it-IT"/>
-          <w14:ligatures w14:val="none"/>
-        </w:rPr>
-        <w:t>"http://maven.apache.org/POM/4.0.0 https://maven.apache.org/xsd/maven-4.0.0.xsd"</w:t>
-      </w:r>
-      <w:r>
-        <w:rPr>
-          <w:rFonts w:ascii="Consolas" w:eastAsia="Times New Roman" w:hAnsi="Consolas" w:cs="Times New Roman"/>
-          <w:color w:val="808080"/>
-          <w:kern w:val="0"/>
-          <w:sz w:val="21"/>
-          <w:szCs w:val="21"/>
-          <w:lang w:val="en-GB" w:eastAsia="it-IT"/>
-          <w14:ligatures w14:val="none"/>
-        </w:rPr>
-        <w:t>&gt;</w:t>
-      </w:r>
-    </w:p>
-    <w:p>
-      <w:pPr>
-        <w:shd w:val="clear" w:color="auto" w:fill="1E1E1E"/>
-        <w:spacing w:after="0" w:line="285" w:lineRule="atLeast"/>
-        <w:rPr>
-          <w:rFonts w:ascii="Consolas" w:eastAsia="Times New Roman" w:hAnsi="Consolas" w:cs="Times New Roman"/>
-          <w:color w:val="D4D4D4"/>
-          <w:kern w:val="0"/>
-          <w:sz w:val="21"/>
-          <w:szCs w:val="21"/>
-          <w:lang w:val="en-GB" w:eastAsia="it-IT"/>
-          <w14:ligatures w14:val="none"/>
-        </w:rPr>
-      </w:pPr>
-      <w:r>
-        <w:rPr>
-          <w:rFonts w:ascii="Consolas" w:eastAsia="Times New Roman" w:hAnsi="Consolas" w:cs="Times New Roman"/>
-          <w:color w:val="D4D4D4"/>
-          <w:kern w:val="0"/>
-          <w:sz w:val="21"/>
-          <w:szCs w:val="21"/>
-          <w:lang w:val="en-GB" w:eastAsia="it-IT"/>
+          <w:lang w:eastAsia="it-IT"/>
           <w14:ligatures w14:val="none"/>
         </w:rPr>
         <w:t xml:space="preserve">    </w:t>
@@ -15748,7 +15748,7 @@
           <w:kern w:val="0"/>
           <w:sz w:val="20"/>
           <w:szCs w:val="20"/>
-          <w:lang w:val="en-GB" w:eastAsia="en-GB"/>
+          <w:lang w:eastAsia="en-GB"/>
           <w14:ligatures w14:val="none"/>
         </w:rPr>
       </w:pPr>
@@ -15771,7 +15771,7 @@
           <w:kern w:val="0"/>
           <w:sz w:val="20"/>
           <w:szCs w:val="20"/>
-          <w:lang w:val="en-GB" w:eastAsia="en-GB"/>
+          <w:lang w:eastAsia="en-GB"/>
           <w14:ligatures w14:val="none"/>
         </w:rPr>
         <w:t>&lt;/</w:t>
@@ -15783,7 +15783,7 @@
           <w:kern w:val="0"/>
           <w:sz w:val="20"/>
           <w:szCs w:val="20"/>
-          <w:lang w:val="en-GB" w:eastAsia="en-GB"/>
+          <w:lang w:eastAsia="en-GB"/>
           <w14:ligatures w14:val="none"/>
         </w:rPr>
         <w:t>configuration</w:t>
@@ -15795,7 +15795,7 @@
           <w:kern w:val="0"/>
           <w:sz w:val="20"/>
           <w:szCs w:val="20"/>
-          <w:lang w:val="en-GB" w:eastAsia="en-GB"/>
+          <w:lang w:eastAsia="en-GB"/>
           <w14:ligatures w14:val="none"/>
         </w:rPr>
         <w:t>&gt;</w:t>
@@ -15811,18 +15811,18 @@
           <w:kern w:val="0"/>
           <w:sz w:val="20"/>
           <w:szCs w:val="20"/>
-          <w:lang w:val="en-GB" w:eastAsia="en-GB"/>
-          <w14:ligatures w14:val="none"/>
-        </w:rPr>
-      </w:pPr>
-      <w:r>
-        <w:rPr>
-          <w:rFonts w:ascii="Courier New" w:eastAsia="Times New Roman" w:hAnsi="Courier New" w:cs="Courier New"/>
-          <w:color w:val="000000"/>
-          <w:kern w:val="0"/>
-          <w:sz w:val="20"/>
-          <w:szCs w:val="20"/>
-          <w:lang w:val="en-GB" w:eastAsia="en-GB"/>
+          <w:lang w:eastAsia="en-GB"/>
+          <w14:ligatures w14:val="none"/>
+        </w:rPr>
+      </w:pPr>
+      <w:r>
+        <w:rPr>
+          <w:rFonts w:ascii="Courier New" w:eastAsia="Times New Roman" w:hAnsi="Courier New" w:cs="Courier New"/>
+          <w:color w:val="000000"/>
+          <w:kern w:val="0"/>
+          <w:sz w:val="20"/>
+          <w:szCs w:val="20"/>
+          <w:lang w:eastAsia="en-GB"/>
           <w14:ligatures w14:val="none"/>
         </w:rPr>
         <w:t>&lt;/</w:t>
@@ -15834,7 +15834,7 @@
           <w:kern w:val="0"/>
           <w:sz w:val="20"/>
           <w:szCs w:val="20"/>
-          <w:lang w:val="en-GB" w:eastAsia="en-GB"/>
+          <w:lang w:eastAsia="en-GB"/>
           <w14:ligatures w14:val="none"/>
         </w:rPr>
         <w:t>plugin</w:t>
@@ -15846,7 +15846,7 @@
           <w:kern w:val="0"/>
           <w:sz w:val="20"/>
           <w:szCs w:val="20"/>
-          <w:lang w:val="en-GB" w:eastAsia="en-GB"/>
+          <w:lang w:eastAsia="en-GB"/>
           <w14:ligatures w14:val="none"/>
         </w:rPr>
         <w:t>&gt;</w:t>
@@ -15862,7 +15862,7 @@
           <w:color w:val="000000"/>
           <w:sz w:val="20"/>
           <w:szCs w:val="20"/>
-          <w:lang w:val="en-GB" w:eastAsia="en-GB"/>
+          <w:lang w:eastAsia="en-GB"/>
           <w14:ligatures w14:val="none"/>
         </w:rPr>
       </w:pPr>
@@ -15872,7 +15872,7 @@
           <w:color w:val="000000"/>
           <w:sz w:val="20"/>
           <w:szCs w:val="20"/>
-          <w:lang w:val="en-GB" w:eastAsia="en-GB"/>
+          <w:lang w:eastAsia="en-GB"/>
           <w14:ligatures w14:val="none"/>
         </w:rPr>
         <w:tab/>
@@ -25148,7 +25148,7 @@
           <w:noProof/>
         </w:rPr>
         <w:drawing>
-          <wp:inline distT="0" distB="0" distL="0" distR="0" wp14:anchorId="1C1D9320" wp14:editId="2FFBE076">
+          <wp:inline distT="0" distB="0" distL="0" distR="0" wp14:anchorId="1C1D9320" wp14:editId="35064758">
             <wp:extent cx="2282192" cy="2168769"/>
             <wp:effectExtent l="0" t="0" r="0" b="0"/>
             <wp:docPr id="581249256" name="Immagine 1" descr="Immagine che contiene testo, elettronica, schermata, software&#10;&#10;Descrizione generata automaticamente"/>
@@ -25474,18 +25474,18 @@
           <w:kern w:val="0"/>
           <w:sz w:val="20"/>
           <w:szCs w:val="20"/>
-          <w:lang w:val="en-GB" w:eastAsia="en-GB"/>
-          <w14:ligatures w14:val="none"/>
-        </w:rPr>
-      </w:pPr>
-      <w:r>
-        <w:rPr>
-          <w:rFonts w:ascii="Courier New" w:eastAsia="Times New Roman" w:hAnsi="Courier New" w:cs="Courier New"/>
-          <w:color w:val="000000"/>
-          <w:kern w:val="0"/>
-          <w:sz w:val="20"/>
-          <w:szCs w:val="20"/>
-          <w:lang w:val="en-GB" w:eastAsia="en-GB"/>
+          <w:lang w:eastAsia="en-GB"/>
+          <w14:ligatures w14:val="none"/>
+        </w:rPr>
+      </w:pPr>
+      <w:r>
+        <w:rPr>
+          <w:rFonts w:ascii="Courier New" w:eastAsia="Times New Roman" w:hAnsi="Courier New" w:cs="Courier New"/>
+          <w:color w:val="000000"/>
+          <w:kern w:val="0"/>
+          <w:sz w:val="20"/>
+          <w:szCs w:val="20"/>
+          <w:lang w:eastAsia="en-GB"/>
           <w14:ligatures w14:val="none"/>
         </w:rPr>
         <w:t>ERROR com.yakindu.sct.generator.application.GeneratorApplication  - Error</w:t>
@@ -25497,7 +25497,7 @@
           <w:kern w:val="0"/>
           <w:sz w:val="20"/>
           <w:szCs w:val="20"/>
-          <w:lang w:val="en-GB" w:eastAsia="en-GB"/>
+          <w:lang w:eastAsia="en-GB"/>
           <w14:ligatures w14:val="none"/>
         </w:rPr>
         <w:br/>
@@ -25574,7 +25574,7 @@
           <w:noProof/>
         </w:rPr>
         <w:drawing>
-          <wp:inline distT="0" distB="0" distL="0" distR="0" wp14:anchorId="3F281C85" wp14:editId="0ACB2FF7">
+          <wp:inline distT="0" distB="0" distL="0" distR="0" wp14:anchorId="3F281C85" wp14:editId="3598767C">
             <wp:extent cx="2453225" cy="1658815"/>
             <wp:effectExtent l="0" t="0" r="0" b="0"/>
             <wp:docPr id="1341230780" name="Immagine 1" descr="Immagine che contiene testo, schermata, Carattere, linea&#10;&#10;Descrizione generata automaticamente"/>
@@ -31632,7 +31632,25 @@
         <w:jc w:val="both"/>
       </w:pPr>
       <w:r>
-        <w:t>Si vuole migliorare la struttura del codice senza modificarne le funzionalità. Per farlo si utilizza il tool Structure101 (sia Studio che Workspace). Il focus di Structure101 è la complessità del codice e viene misura verificando se ci sono elementi fat e/o tangled. Io volevo anche utilizzare il grafico Instability vs Abstractness, quindi ho deciso di utilizzare anche JDepend, molto meno potente.</w:t>
+        <w:t>Si vuole migliorare la struttura del codice senza modificarne le funzionalità. Per farlo si utilizza il tool Structure101 (sia Studio che Workspace). Il focus di Structure101 è la complessità del codice</w:t>
+      </w:r>
+      <w:r>
+        <w:t>,</w:t>
+      </w:r>
+      <w:r>
+        <w:t xml:space="preserve"> </w:t>
+      </w:r>
+      <w:r>
+        <w:t>ch</w:t>
+      </w:r>
+      <w:r>
+        <w:t>e viene misura</w:t>
+      </w:r>
+      <w:r>
+        <w:t>ta</w:t>
+      </w:r>
+      <w:r>
+        <w:t xml:space="preserve"> verificando se ci sono elementi fat e/o tangled. Io volevo anche utilizzare il grafico Instability vs Abstractness, quindi ho deciso di utilizzare anche JDepend, molto meno potente.</w:t>
       </w:r>
     </w:p>
     <w:p>
@@ -32192,11 +32210,6 @@
       <w:pPr>
         <w:jc w:val="both"/>
       </w:pPr>
-    </w:p>
-    <w:p>
-      <w:pPr>
-        <w:jc w:val="both"/>
-      </w:pPr>
       <w:r>
         <w:t>Nota: ci sono molti modi su Structure101 per mostrare le dipendenze, qui sono stati riportati quelli che sembrano più significativi.</w:t>
       </w:r>
@@ -32286,6 +32299,17 @@
         </w:rPr>
         <w:t> at the method level, and the analogous measure of the number of edges in the dependency graph is used at all other levels.</w:t>
       </w:r>
+    </w:p>
+    <w:p>
+      <w:pPr>
+        <w:jc w:val="both"/>
+        <w:rPr>
+          <w:rFonts w:ascii="Lato" w:hAnsi="Lato"/>
+          <w:color w:val="333333"/>
+          <w:shd w:val="clear" w:color="auto" w:fill="FFFFFF"/>
+          <w:lang w:val="en-GB"/>
+        </w:rPr>
+      </w:pPr>
     </w:p>
     <w:p>
       <w:pPr>
@@ -32572,28 +32596,7 @@
         <w:jc w:val="both"/>
       </w:pPr>
       <w:r>
-        <w:t>Anche p</w:t>
-      </w:r>
-      <w:r>
-        <w:t xml:space="preserve">er </w:t>
-      </w:r>
-      <w:r>
-        <w:t>TestCaseCollector</w:t>
-      </w:r>
-      <w:r>
-        <w:t>.</w:t>
-      </w:r>
-      <w:r>
-        <w:t>visit</w:t>
-      </w:r>
-      <w:r>
-        <w:t xml:space="preserve"> si è semplicemente diminuita la dimensione della funzione aggiungendo d</w:t>
-      </w:r>
-      <w:r>
-        <w:t>elle</w:t>
-      </w:r>
-      <w:r>
-        <w:t xml:space="preserve"> nuove funzioni private:</w:t>
+        <w:t>Anche per TestCaseCollector.visit si è semplicemente diminuita la dimensione della funzione aggiungendo delle nuove funzioni private:</w:t>
       </w:r>
     </w:p>
     <w:p>
@@ -32691,8 +32694,6 @@
       <w:pPr>
         <w:jc w:val="both"/>
       </w:pPr>
-    </w:p>
-    <w:p>
       <w:r>
         <w:rPr>
           <w:b/>
@@ -32704,43 +32705,117 @@
         <w:t xml:space="preserve">: </w:t>
       </w:r>
       <w:r>
-        <w:t>RICORDA DI RIGUARDARE TUTTI I JAVADOC SIA DI INTERFACCE CHE NON! MAGARI METTERE TUTTI I READER/WRITER COME SINGLETON????</w:t>
-      </w:r>
-    </w:p>
-    <w:p>
+        <w:t>si è modificata la struttura del codice mantenendone le funzionalità, in particolare si è data una struttura più modulare</w:t>
+      </w:r>
+      <w:r>
+        <w:t xml:space="preserve"> (forse? Non mi piaceva molto il package generators)</w:t>
+      </w:r>
+      <w:r>
+        <w:t xml:space="preserve"> a</w:t>
+      </w:r>
+      <w:r>
+        <w:t>ggiungendo e rinominando</w:t>
+      </w:r>
+      <w:r>
+        <w:t xml:space="preserve"> package e si sono aggiunte delle interfacce (una per package).</w:t>
+      </w:r>
+      <w:r>
+        <w:t xml:space="preserve"> I metodi della classe Generators sono stati spostati in tutte le classi che estendono le interfacce (eccetto per quella riguardante la CLI</w:t>
+      </w:r>
+      <w:r>
+        <w:t>)</w:t>
+      </w:r>
+      <w:r>
+        <w:t xml:space="preserve">. Nota che le interfacce non sono state commentate (né con JavaDoc né con normali commenti). Le classi che implementano le interfacce erano probabilmente da rendere singleton, ma è difficile avere un singleton che implementa un’interfaccia (il metodo getInstance dovrebbe restituire l’interfaccia? Come si fa a renderlo abstract senza che dia problemi con l’interfaccia?). Ovviamente, non ci </w:t>
+      </w:r>
+      <w:r>
+        <w:t xml:space="preserve">sono </w:t>
+      </w:r>
+      <w:r>
+        <w:t xml:space="preserve">metodi fat. Il refactoring non ha introdotto classi o package fat e non ci sono cicli (no elementi tangled). Dal punto di vista Abstractness vs Instability la situazione è migliorata di molto ma non è perfetta (i pallini sono segnati in verde da JDepend ma non sono tutti </w:t>
+      </w:r>
+      <w:r>
+        <w:t>tra le due fasce)</w:t>
+      </w:r>
+      <w:r>
+        <w:t xml:space="preserve"> e viene riportata nel</w:t>
+      </w:r>
+      <w:r>
+        <w:t xml:space="preserve"> paragrafo successivo.</w:t>
+      </w:r>
+    </w:p>
+    <w:p>
+      <w:r>
+        <w:t xml:space="preserve">Nota: per facilitare il testing si possono rendere metodi private visibili con l’annotazione </w:t>
+      </w:r>
+      <w:r>
+        <w:t>@VisibleForTesting</w:t>
+      </w:r>
+      <w:r>
+        <w:t>, ma non so se è una buona idea.</w:t>
+      </w:r>
+    </w:p>
+    <w:p>
+      <w:pPr>
+        <w:pStyle w:val="Titolo3"/>
+      </w:pPr>
+      <w:r>
+        <w:t>Situazioni finale</w:t>
+      </w:r>
+    </w:p>
+    <w:p>
+      <w:r>
+        <w:t>Si procede con le stesse analisi fatte prima di eseguire il refactoring per vedere se ci sono state migliorie.</w:t>
+      </w:r>
+    </w:p>
+    <w:p>
+      <w:pPr>
+        <w:jc w:val="both"/>
+      </w:pPr>
+      <w:r>
+        <w:t xml:space="preserve">Di seguito </w:t>
+      </w:r>
+      <w:r>
+        <w:t xml:space="preserve">vengono riportate le infografiche di </w:t>
+      </w:r>
       <w:r>
         <w:rPr>
           <w:b/>
           <w:bCs/>
         </w:rPr>
-        <w:t>Altro?</w:t>
-      </w:r>
-      <w:r>
-        <w:t>: TODO</w:t>
-      </w:r>
-    </w:p>
-    <w:p>
-      <w:r>
-        <w:t>Nota: nel refactoring si potrebbe rendere la classe YscReader un singleton.</w:t>
-      </w:r>
-    </w:p>
-    <w:p>
-      <w:r>
-        <w:t xml:space="preserve">Nota: per facilitare il testing si possono rendere metodi private visibili con l’annotazione </w:t>
-      </w:r>
-      <w:r>
-        <w:t>@VisibleForTesting</w:t>
-      </w:r>
-      <w:r>
-        <w:t>, ma non so se è una buona idea.</w:t>
-      </w:r>
-    </w:p>
-    <w:p>
-      <w:pPr>
-        <w:pStyle w:val="Titolo3"/>
-      </w:pPr>
-      <w:r>
-        <w:t>Situazioni finale</w:t>
+        <w:t>Structure101</w:t>
+      </w:r>
+      <w:r>
+        <w:t>.</w:t>
+      </w:r>
+    </w:p>
+    <w:p>
+      <w:pPr>
+        <w:rPr>
+          <w:b/>
+          <w:bCs/>
+        </w:rPr>
+      </w:pPr>
+      <w:r>
+        <w:rPr>
+          <w:b/>
+          <w:bCs/>
+        </w:rPr>
+        <w:t>Dipendenze tra package</w:t>
+      </w:r>
+      <w:r>
+        <w:rPr>
+          <w:b/>
+          <w:bCs/>
+        </w:rPr>
+        <w:t xml:space="preserve"> e </w:t>
+      </w:r>
+      <w:r>
+        <w:rPr>
+          <w:b/>
+          <w:bCs/>
+        </w:rPr>
+        <w:t>Dipendenze tra classi</w:t>
       </w:r>
     </w:p>
     <w:p>
@@ -32748,16 +32823,609 @@
         <w:jc w:val="both"/>
       </w:pPr>
       <w:r>
+        <w:t>Quelle viste sopra n</w:t>
+      </w:r>
+      <w:r>
+        <w:t>on sono facilmente riportabili qui (o troppo grandi o non riesco io a ottenere il taglio giusto)</w:t>
+      </w:r>
+      <w:r>
+        <w:t>, quindi ne ho messe di più semplici (senza il numero di dipendenze).</w:t>
+      </w:r>
+    </w:p>
+    <w:p>
+      <w:pPr>
+        <w:jc w:val="both"/>
+      </w:pPr>
+      <w:r>
+        <w:rPr>
+          <w:noProof/>
+        </w:rPr>
+        <w:lastRenderedPageBreak/>
+        <w:drawing>
+          <wp:inline distT="0" distB="0" distL="0" distR="0" wp14:anchorId="1094F781" wp14:editId="3DE7D9BE">
+            <wp:extent cx="4016088" cy="3391194"/>
+            <wp:effectExtent l="0" t="0" r="3810" b="0"/>
+            <wp:docPr id="1814651176" name="Immagine 1" descr="Immagine che contiene testo, diagramma, schermata, linea&#10;&#10;Descrizione generata automaticamente"/>
+            <wp:cNvGraphicFramePr>
+              <a:graphicFrameLocks xmlns:a="http://schemas.openxmlformats.org/drawingml/2006/main" noChangeAspect="1"/>
+            </wp:cNvGraphicFramePr>
+            <a:graphic xmlns:a="http://schemas.openxmlformats.org/drawingml/2006/main">
+              <a:graphicData uri="http://schemas.openxmlformats.org/drawingml/2006/picture">
+                <pic:pic xmlns:pic="http://schemas.openxmlformats.org/drawingml/2006/picture">
+                  <pic:nvPicPr>
+                    <pic:cNvPr id="1814651176" name="Immagine 1" descr="Immagine che contiene testo, diagramma, schermata, linea&#10;&#10;Descrizione generata automaticamente"/>
+                    <pic:cNvPicPr/>
+                  </pic:nvPicPr>
+                  <pic:blipFill>
+                    <a:blip r:embed="rId96"/>
+                    <a:stretch>
+                      <a:fillRect/>
+                    </a:stretch>
+                  </pic:blipFill>
+                  <pic:spPr>
+                    <a:xfrm>
+                      <a:off x="0" y="0"/>
+                      <a:ext cx="4016088" cy="3391194"/>
+                    </a:xfrm>
+                    <a:prstGeom prst="rect">
+                      <a:avLst/>
+                    </a:prstGeom>
+                  </pic:spPr>
+                </pic:pic>
+              </a:graphicData>
+            </a:graphic>
+          </wp:inline>
+        </w:drawing>
+      </w:r>
+    </w:p>
+    <w:p>
+      <w:pPr>
+        <w:jc w:val="both"/>
+      </w:pPr>
+      <w:r>
+        <w:rPr>
+          <w:noProof/>
+        </w:rPr>
+        <w:drawing>
+          <wp:inline distT="0" distB="0" distL="0" distR="0" wp14:anchorId="4B7002F6" wp14:editId="26154E4A">
+            <wp:extent cx="6120130" cy="871220"/>
+            <wp:effectExtent l="0" t="0" r="0" b="0"/>
+            <wp:docPr id="1425568577" name="Immagine 1" descr="Immagine che contiene linea, appendiabiti&#10;&#10;Descrizione generata automaticamente"/>
+            <wp:cNvGraphicFramePr>
+              <a:graphicFrameLocks xmlns:a="http://schemas.openxmlformats.org/drawingml/2006/main" noChangeAspect="1"/>
+            </wp:cNvGraphicFramePr>
+            <a:graphic xmlns:a="http://schemas.openxmlformats.org/drawingml/2006/main">
+              <a:graphicData uri="http://schemas.openxmlformats.org/drawingml/2006/picture">
+                <pic:pic xmlns:pic="http://schemas.openxmlformats.org/drawingml/2006/picture">
+                  <pic:nvPicPr>
+                    <pic:cNvPr id="1425568577" name="Immagine 1" descr="Immagine che contiene linea, appendiabiti&#10;&#10;Descrizione generata automaticamente"/>
+                    <pic:cNvPicPr/>
+                  </pic:nvPicPr>
+                  <pic:blipFill>
+                    <a:blip r:embed="rId97"/>
+                    <a:stretch>
+                      <a:fillRect/>
+                    </a:stretch>
+                  </pic:blipFill>
+                  <pic:spPr>
+                    <a:xfrm>
+                      <a:off x="0" y="0"/>
+                      <a:ext cx="6120130" cy="871220"/>
+                    </a:xfrm>
+                    <a:prstGeom prst="rect">
+                      <a:avLst/>
+                    </a:prstGeom>
+                  </pic:spPr>
+                </pic:pic>
+              </a:graphicData>
+            </a:graphic>
+          </wp:inline>
+        </w:drawing>
+      </w:r>
+    </w:p>
+    <w:p>
+      <w:pPr>
+        <w:jc w:val="both"/>
+      </w:pPr>
+      <w:r>
+        <w:t>Guarda direttamente Structure101</w:t>
+      </w:r>
+    </w:p>
+    <w:p>
+      <w:pPr>
+        <w:jc w:val="both"/>
+        <w:rPr>
+          <w:b/>
+          <w:bCs/>
+        </w:rPr>
+      </w:pPr>
+      <w:r>
+        <w:rPr>
+          <w:b/>
+          <w:bCs/>
+        </w:rPr>
+        <w:t>Complessità</w:t>
+      </w:r>
+    </w:p>
+    <w:p>
+      <w:pPr>
+        <w:jc w:val="both"/>
+      </w:pPr>
+      <w:r>
+        <w:rPr>
+          <w:noProof/>
+        </w:rPr>
+        <w:drawing>
+          <wp:inline distT="0" distB="0" distL="0" distR="0" wp14:anchorId="568A59C9" wp14:editId="14A35129">
+            <wp:extent cx="4130398" cy="2606266"/>
+            <wp:effectExtent l="0" t="0" r="3810" b="3810"/>
+            <wp:docPr id="1055026907" name="Immagine 1" descr="Immagine che contiene testo, schermata, software, Sistema operativo&#10;&#10;Descrizione generata automaticamente"/>
+            <wp:cNvGraphicFramePr>
+              <a:graphicFrameLocks xmlns:a="http://schemas.openxmlformats.org/drawingml/2006/main" noChangeAspect="1"/>
+            </wp:cNvGraphicFramePr>
+            <a:graphic xmlns:a="http://schemas.openxmlformats.org/drawingml/2006/main">
+              <a:graphicData uri="http://schemas.openxmlformats.org/drawingml/2006/picture">
+                <pic:pic xmlns:pic="http://schemas.openxmlformats.org/drawingml/2006/picture">
+                  <pic:nvPicPr>
+                    <pic:cNvPr id="1055026907" name="Immagine 1" descr="Immagine che contiene testo, schermata, software, Sistema operativo&#10;&#10;Descrizione generata automaticamente"/>
+                    <pic:cNvPicPr/>
+                  </pic:nvPicPr>
+                  <pic:blipFill>
+                    <a:blip r:embed="rId98"/>
+                    <a:stretch>
+                      <a:fillRect/>
+                    </a:stretch>
+                  </pic:blipFill>
+                  <pic:spPr>
+                    <a:xfrm>
+                      <a:off x="0" y="0"/>
+                      <a:ext cx="4130398" cy="2606266"/>
+                    </a:xfrm>
+                    <a:prstGeom prst="rect">
+                      <a:avLst/>
+                    </a:prstGeom>
+                  </pic:spPr>
+                </pic:pic>
+              </a:graphicData>
+            </a:graphic>
+          </wp:inline>
+        </w:drawing>
+      </w:r>
+    </w:p>
+    <w:p>
+      <w:pPr>
+        <w:jc w:val="both"/>
+        <w:rPr>
+          <w:noProof/>
+        </w:rPr>
+      </w:pPr>
+      <w:r>
+        <w:rPr>
+          <w:noProof/>
+        </w:rPr>
+        <w:lastRenderedPageBreak/>
+        <w:drawing>
+          <wp:inline distT="0" distB="0" distL="0" distR="0" wp14:anchorId="3C04FB3C" wp14:editId="262703CA">
+            <wp:extent cx="3406435" cy="1531753"/>
+            <wp:effectExtent l="0" t="0" r="3810" b="0"/>
+            <wp:docPr id="1263512974" name="Immagine 1" descr="Immagine che contiene testo, schermata, software, Icona del computer&#10;&#10;Descrizione generata automaticamente"/>
+            <wp:cNvGraphicFramePr>
+              <a:graphicFrameLocks xmlns:a="http://schemas.openxmlformats.org/drawingml/2006/main" noChangeAspect="1"/>
+            </wp:cNvGraphicFramePr>
+            <a:graphic xmlns:a="http://schemas.openxmlformats.org/drawingml/2006/main">
+              <a:graphicData uri="http://schemas.openxmlformats.org/drawingml/2006/picture">
+                <pic:pic xmlns:pic="http://schemas.openxmlformats.org/drawingml/2006/picture">
+                  <pic:nvPicPr>
+                    <pic:cNvPr id="1263512974" name="Immagine 1" descr="Immagine che contiene testo, schermata, software, Icona del computer&#10;&#10;Descrizione generata automaticamente"/>
+                    <pic:cNvPicPr/>
+                  </pic:nvPicPr>
+                  <pic:blipFill>
+                    <a:blip r:embed="rId99"/>
+                    <a:stretch>
+                      <a:fillRect/>
+                    </a:stretch>
+                  </pic:blipFill>
+                  <pic:spPr>
+                    <a:xfrm>
+                      <a:off x="0" y="0"/>
+                      <a:ext cx="3406435" cy="1531753"/>
+                    </a:xfrm>
+                    <a:prstGeom prst="rect">
+                      <a:avLst/>
+                    </a:prstGeom>
+                  </pic:spPr>
+                </pic:pic>
+              </a:graphicData>
+            </a:graphic>
+          </wp:inline>
+        </w:drawing>
+      </w:r>
+      <w:r>
+        <w:rPr>
+          <w:noProof/>
+        </w:rPr>
+        <w:t xml:space="preserve"> </w:t>
+      </w:r>
+    </w:p>
+    <w:p>
+      <w:pPr>
+        <w:jc w:val="both"/>
+      </w:pPr>
+      <w:r>
+        <w:rPr>
+          <w:noProof/>
+        </w:rPr>
+        <w:drawing>
+          <wp:inline distT="0" distB="0" distL="0" distR="0" wp14:anchorId="5AF06D25" wp14:editId="54981967">
+            <wp:extent cx="3414056" cy="1082134"/>
+            <wp:effectExtent l="0" t="0" r="0" b="3810"/>
+            <wp:docPr id="2036006951" name="Immagine 1" descr="Immagine che contiene testo, schermata, Carattere, numero&#10;&#10;Descrizione generata automaticamente"/>
+            <wp:cNvGraphicFramePr>
+              <a:graphicFrameLocks xmlns:a="http://schemas.openxmlformats.org/drawingml/2006/main" noChangeAspect="1"/>
+            </wp:cNvGraphicFramePr>
+            <a:graphic xmlns:a="http://schemas.openxmlformats.org/drawingml/2006/main">
+              <a:graphicData uri="http://schemas.openxmlformats.org/drawingml/2006/picture">
+                <pic:pic xmlns:pic="http://schemas.openxmlformats.org/drawingml/2006/picture">
+                  <pic:nvPicPr>
+                    <pic:cNvPr id="34642198" name="Immagine 1" descr="Immagine che contiene testo, schermata, Carattere, numero&#10;&#10;Descrizione generata automaticamente"/>
+                    <pic:cNvPicPr/>
+                  </pic:nvPicPr>
+                  <pic:blipFill>
+                    <a:blip r:embed="rId88"/>
+                    <a:stretch>
+                      <a:fillRect/>
+                    </a:stretch>
+                  </pic:blipFill>
+                  <pic:spPr>
+                    <a:xfrm>
+                      <a:off x="0" y="0"/>
+                      <a:ext cx="3414056" cy="1082134"/>
+                    </a:xfrm>
+                    <a:prstGeom prst="rect">
+                      <a:avLst/>
+                    </a:prstGeom>
+                  </pic:spPr>
+                </pic:pic>
+              </a:graphicData>
+            </a:graphic>
+          </wp:inline>
+        </w:drawing>
+      </w:r>
+    </w:p>
+    <w:p>
+      <w:pPr>
+        <w:jc w:val="both"/>
+      </w:pPr>
+      <w:r>
+        <w:rPr>
+          <w:noProof/>
+        </w:rPr>
+        <w:drawing>
+          <wp:inline distT="0" distB="0" distL="0" distR="0" wp14:anchorId="25046A18" wp14:editId="3566D6AA">
+            <wp:extent cx="3330229" cy="693480"/>
+            <wp:effectExtent l="0" t="0" r="3810" b="0"/>
+            <wp:docPr id="1800059381" name="Immagine 1" descr="Immagine che contiene testo, schermata, Carattere, linea&#10;&#10;Descrizione generata automaticamente"/>
+            <wp:cNvGraphicFramePr>
+              <a:graphicFrameLocks xmlns:a="http://schemas.openxmlformats.org/drawingml/2006/main" noChangeAspect="1"/>
+            </wp:cNvGraphicFramePr>
+            <a:graphic xmlns:a="http://schemas.openxmlformats.org/drawingml/2006/main">
+              <a:graphicData uri="http://schemas.openxmlformats.org/drawingml/2006/picture">
+                <pic:pic xmlns:pic="http://schemas.openxmlformats.org/drawingml/2006/picture">
+                  <pic:nvPicPr>
+                    <pic:cNvPr id="1800059381" name="Immagine 1" descr="Immagine che contiene testo, schermata, Carattere, linea&#10;&#10;Descrizione generata automaticamente"/>
+                    <pic:cNvPicPr/>
+                  </pic:nvPicPr>
+                  <pic:blipFill>
+                    <a:blip r:embed="rId100"/>
+                    <a:stretch>
+                      <a:fillRect/>
+                    </a:stretch>
+                  </pic:blipFill>
+                  <pic:spPr>
+                    <a:xfrm>
+                      <a:off x="0" y="0"/>
+                      <a:ext cx="3330229" cy="693480"/>
+                    </a:xfrm>
+                    <a:prstGeom prst="rect">
+                      <a:avLst/>
+                    </a:prstGeom>
+                  </pic:spPr>
+                </pic:pic>
+              </a:graphicData>
+            </a:graphic>
+          </wp:inline>
+        </w:drawing>
+      </w:r>
+    </w:p>
+    <w:p>
+      <w:pPr>
+        <w:jc w:val="both"/>
+      </w:pPr>
+      <w:r>
         <w:t xml:space="preserve">Di seguito </w:t>
       </w:r>
       <w:r>
-        <w:t>vengono riportate</w:t>
+        <w:t xml:space="preserve">vengono riportate le infografiche di </w:t>
+      </w:r>
+      <w:r>
+        <w:rPr>
+          <w:b/>
+          <w:bCs/>
+        </w:rPr>
+        <w:t>JDepend</w:t>
+      </w:r>
+      <w:r>
+        <w:t>.</w:t>
       </w:r>
     </w:p>
     <w:p>
       <w:pPr>
         <w:jc w:val="both"/>
       </w:pPr>
+      <w:r>
+        <w:t>Nota: il problema con i nomi dei package non c’è più anche se alcuni hanno java nel nome</w:t>
+      </w:r>
+    </w:p>
+    <w:p>
+      <w:pPr>
+        <w:jc w:val="both"/>
+      </w:pPr>
+      <w:r>
+        <w:rPr>
+          <w:noProof/>
+        </w:rPr>
+        <w:drawing>
+          <wp:inline distT="0" distB="0" distL="0" distR="0" wp14:anchorId="310DF9F4" wp14:editId="0029B6E2">
+            <wp:extent cx="6120130" cy="1158875"/>
+            <wp:effectExtent l="0" t="0" r="0" b="0"/>
+            <wp:docPr id="1140470602" name="Immagine 1" descr="Immagine che contiene testo, schermata, numero, Carattere&#10;&#10;Descrizione generata automaticamente"/>
+            <wp:cNvGraphicFramePr>
+              <a:graphicFrameLocks xmlns:a="http://schemas.openxmlformats.org/drawingml/2006/main" noChangeAspect="1"/>
+            </wp:cNvGraphicFramePr>
+            <a:graphic xmlns:a="http://schemas.openxmlformats.org/drawingml/2006/main">
+              <a:graphicData uri="http://schemas.openxmlformats.org/drawingml/2006/picture">
+                <pic:pic xmlns:pic="http://schemas.openxmlformats.org/drawingml/2006/picture">
+                  <pic:nvPicPr>
+                    <pic:cNvPr id="1140470602" name="Immagine 1" descr="Immagine che contiene testo, schermata, numero, Carattere&#10;&#10;Descrizione generata automaticamente"/>
+                    <pic:cNvPicPr/>
+                  </pic:nvPicPr>
+                  <pic:blipFill>
+                    <a:blip r:embed="rId101"/>
+                    <a:stretch>
+                      <a:fillRect/>
+                    </a:stretch>
+                  </pic:blipFill>
+                  <pic:spPr>
+                    <a:xfrm>
+                      <a:off x="0" y="0"/>
+                      <a:ext cx="6120130" cy="1158875"/>
+                    </a:xfrm>
+                    <a:prstGeom prst="rect">
+                      <a:avLst/>
+                    </a:prstGeom>
+                  </pic:spPr>
+                </pic:pic>
+              </a:graphicData>
+            </a:graphic>
+          </wp:inline>
+        </w:drawing>
+      </w:r>
+    </w:p>
+    <w:p>
+      <w:pPr>
+        <w:jc w:val="both"/>
+      </w:pPr>
+      <w:r>
+        <w:rPr>
+          <w:noProof/>
+        </w:rPr>
+        <w:drawing>
+          <wp:inline distT="0" distB="0" distL="0" distR="0" wp14:anchorId="6F83C1FD" wp14:editId="4FBAA60C">
+            <wp:extent cx="2303585" cy="2041992"/>
+            <wp:effectExtent l="0" t="0" r="0" b="0"/>
+            <wp:docPr id="661582984" name="Immagine 1" descr="Immagine che contiene testo, schermata, linea, diagramma&#10;&#10;Descrizione generata automaticamente"/>
+            <wp:cNvGraphicFramePr>
+              <a:graphicFrameLocks xmlns:a="http://schemas.openxmlformats.org/drawingml/2006/main" noChangeAspect="1"/>
+            </wp:cNvGraphicFramePr>
+            <a:graphic xmlns:a="http://schemas.openxmlformats.org/drawingml/2006/main">
+              <a:graphicData uri="http://schemas.openxmlformats.org/drawingml/2006/picture">
+                <pic:pic xmlns:pic="http://schemas.openxmlformats.org/drawingml/2006/picture">
+                  <pic:nvPicPr>
+                    <pic:cNvPr id="661582984" name="Immagine 1" descr="Immagine che contiene testo, schermata, linea, diagramma&#10;&#10;Descrizione generata automaticamente"/>
+                    <pic:cNvPicPr/>
+                  </pic:nvPicPr>
+                  <pic:blipFill rotWithShape="1">
+                    <a:blip r:embed="rId102"/>
+                    <a:srcRect r="4825" b="3492"/>
+                    <a:stretch/>
+                  </pic:blipFill>
+                  <pic:spPr bwMode="auto">
+                    <a:xfrm>
+                      <a:off x="0" y="0"/>
+                      <a:ext cx="2313552" cy="2050827"/>
+                    </a:xfrm>
+                    <a:prstGeom prst="rect">
+                      <a:avLst/>
+                    </a:prstGeom>
+                    <a:ln>
+                      <a:noFill/>
+                    </a:ln>
+                    <a:extLst>
+                      <a:ext uri="{53640926-AAD7-44D8-BBD7-CCE9431645EC}">
+                        <a14:shadowObscured xmlns:a14="http://schemas.microsoft.com/office/drawing/2010/main"/>
+                      </a:ext>
+                    </a:extLst>
+                  </pic:spPr>
+                </pic:pic>
+              </a:graphicData>
+            </a:graphic>
+          </wp:inline>
+        </w:drawing>
+      </w:r>
+    </w:p>
+    <w:p>
+      <w:pPr>
+        <w:jc w:val="both"/>
+      </w:pPr>
+      <w:r>
+        <w:t>Il pallino rosso non è un mio package. Nota che tre puntini verdi sono sovrapposti</w:t>
+      </w:r>
+      <w:r>
+        <w:t>.</w:t>
+      </w:r>
+    </w:p>
+    <w:p>
+      <w:pPr>
+        <w:jc w:val="both"/>
+      </w:pPr>
+      <w:r>
+        <w:t>Conclusione: si è migliorata la struttura del codice mantenendone inalterate le funzionalità.</w:t>
+      </w:r>
+    </w:p>
+    <w:p>
+      <w:pPr>
+        <w:jc w:val="both"/>
+      </w:pPr>
+    </w:p>
+    <w:p>
+      <w:pPr>
+        <w:jc w:val="both"/>
+      </w:pPr>
+    </w:p>
+    <w:p>
+      <w:pPr>
+        <w:jc w:val="both"/>
+      </w:pPr>
+    </w:p>
+    <w:p>
+      <w:pPr>
+        <w:pStyle w:val="Titolo2"/>
+        <w:tabs>
+          <w:tab w:val="left" w:pos="6157"/>
+        </w:tabs>
+      </w:pPr>
+      <w:r>
+        <w:lastRenderedPageBreak/>
+        <w:t>Unit testing</w:t>
+      </w:r>
+      <w:r>
+        <w:tab/>
+      </w:r>
+    </w:p>
+    <w:p>
+      <w:pPr>
+        <w:jc w:val="both"/>
+      </w:pPr>
+      <w:r>
+        <w:t>È emersa, tra le altre cose, un problema: la gestione delle eccezioni, ad esempio nel caso di YscReader, ci sono questi tre test:</w:t>
+      </w:r>
+    </w:p>
+    <w:p>
+      <w:pPr>
+        <w:jc w:val="both"/>
+      </w:pPr>
+      <w:r>
+        <w:rPr>
+          <w:noProof/>
+        </w:rPr>
+        <w:drawing>
+          <wp:inline distT="0" distB="0" distL="0" distR="0" wp14:anchorId="4B1A1A03" wp14:editId="2F695211">
+            <wp:extent cx="6120130" cy="1816735"/>
+            <wp:effectExtent l="0" t="0" r="0" b="0"/>
+            <wp:docPr id="339820436" name="Immagine 1" descr="Immagine che contiene testo, Carattere, linea, schermata&#10;&#10;Descrizione generata automaticamente"/>
+            <wp:cNvGraphicFramePr>
+              <a:graphicFrameLocks xmlns:a="http://schemas.openxmlformats.org/drawingml/2006/main" noChangeAspect="1"/>
+            </wp:cNvGraphicFramePr>
+            <a:graphic xmlns:a="http://schemas.openxmlformats.org/drawingml/2006/main">
+              <a:graphicData uri="http://schemas.openxmlformats.org/drawingml/2006/picture">
+                <pic:pic xmlns:pic="http://schemas.openxmlformats.org/drawingml/2006/picture">
+                  <pic:nvPicPr>
+                    <pic:cNvPr id="339820436" name="Immagine 1" descr="Immagine che contiene testo, Carattere, linea, schermata&#10;&#10;Descrizione generata automaticamente"/>
+                    <pic:cNvPicPr/>
+                  </pic:nvPicPr>
+                  <pic:blipFill>
+                    <a:blip r:embed="rId103"/>
+                    <a:stretch>
+                      <a:fillRect/>
+                    </a:stretch>
+                  </pic:blipFill>
+                  <pic:spPr>
+                    <a:xfrm>
+                      <a:off x="0" y="0"/>
+                      <a:ext cx="6120130" cy="1816735"/>
+                    </a:xfrm>
+                    <a:prstGeom prst="rect">
+                      <a:avLst/>
+                    </a:prstGeom>
+                  </pic:spPr>
+                </pic:pic>
+              </a:graphicData>
+            </a:graphic>
+          </wp:inline>
+        </w:drawing>
+      </w:r>
+    </w:p>
+    <w:p>
+      <w:pPr>
+        <w:jc w:val="both"/>
+      </w:pPr>
+      <w:r>
+        <w:t>Che passano correttamente, ma prima che mettessi (expected = E</w:t>
+      </w:r>
+      <w:r>
+        <w:t>x</w:t>
+      </w:r>
+      <w:r>
+        <w:t xml:space="preserve">ception.class) non passavano, vedendo che eccezioni lanciavano, l’ho aggiunto. Inoltre, ho messo throws NullPointerException al costruttore di YscReader ma non è necessario metterlo qui nei test. Perché? </w:t>
+      </w:r>
+      <w:r>
+        <w:t>Stessa cosa per il test di SgenWriter, anche lì c’è NullPointerException ma non ho modificato la classe.</w:t>
+      </w:r>
+    </w:p>
+    <w:p>
+      <w:pPr>
+        <w:jc w:val="both"/>
+      </w:pPr>
+      <w:r>
+        <w:t>Non riesco a testare JavaWriter.callICGenerator perché ha bisogno dell’intero itemis create</w:t>
+      </w:r>
+      <w:r>
+        <w:t>. Invece, per testare JavaWriter.writeSimplifiedVersion nel caso corretto ci sono due possibilità: utilizzare javaparser e praticamente ricopiare il contenuto dei vari metodi visit nelle classi visitor sostituendo le modifiche con degli assert o fare come nel caso di SgenWriter, ossia trasformare l’intero file in una stringa e vare delle verifiche su di essa. Il primo metodo è sicuramente più lungo e difficile da implementare, nel secondo è forse più chiaro cosa si vorrebbe avere.</w:t>
+      </w:r>
+      <w:r>
+        <w:t xml:space="preserve"> Ho scelto di utilizzare javaparser.</w:t>
+      </w:r>
+    </w:p>
+    <w:p>
+      <w:pPr>
+        <w:jc w:val="both"/>
+      </w:pPr>
+      <w:r>
+        <w:t xml:space="preserve">Non riesco a testare </w:t>
+      </w:r>
+      <w:r>
+        <w:t>JunitWriter</w:t>
+      </w:r>
+      <w:r>
+        <w:t>.</w:t>
+      </w:r>
+      <w:r>
+        <w:t>callEvosuite</w:t>
+      </w:r>
+      <w:r>
+        <w:t xml:space="preserve"> perché</w:t>
+      </w:r>
+      <w:r>
+        <w:t xml:space="preserve"> dovrei avere a disposizione un progetto java con le classi che mi servono e compilate. Ho provato a mettere il tutto in “src/test/resources” ma attualmente senza successo.</w:t>
+      </w:r>
+    </w:p>
+    <w:p>
+      <w:pPr>
+        <w:jc w:val="both"/>
+      </w:pPr>
+      <w:r>
+        <w:t>Quindi, in generale, si potrebbe pensare di gestire meglio queste eccezioni, documentandosi un po’ su come farlo.</w:t>
+      </w:r>
     </w:p>
     <w:p>
       <w:pPr>
@@ -32790,7 +33458,7 @@
       <w:r>
         <w:t xml:space="preserve">: </w:t>
       </w:r>
-      <w:hyperlink r:id="rId96" w:history="1">
+      <w:hyperlink r:id="rId104" w:history="1">
         <w:r>
           <w:rPr>
             <w:rStyle w:val="Collegamentoipertestuale"/>
@@ -32813,7 +33481,7 @@
       <w:r>
         <w:t xml:space="preserve">: </w:t>
       </w:r>
-      <w:hyperlink r:id="rId97" w:history="1">
+      <w:hyperlink r:id="rId105" w:history="1">
         <w:r>
           <w:rPr>
             <w:rStyle w:val="Collegamentoipertestuale"/>
@@ -32836,7 +33504,7 @@
       <w:r>
         <w:t xml:space="preserve">: </w:t>
       </w:r>
-      <w:hyperlink r:id="rId98" w:history="1">
+      <w:hyperlink r:id="rId106" w:history="1">
         <w:r>
           <w:rPr>
             <w:rStyle w:val="Collegamentoipertestuale"/>
@@ -32859,7 +33527,7 @@
       <w:r>
         <w:t xml:space="preserve">: </w:t>
       </w:r>
-      <w:hyperlink r:id="rId99" w:history="1">
+      <w:hyperlink r:id="rId107" w:history="1">
         <w:r>
           <w:rPr>
             <w:rStyle w:val="Collegamentoipertestuale"/>
@@ -32894,7 +33562,7 @@
         </w:rPr>
         <w:t xml:space="preserve">: </w:t>
       </w:r>
-      <w:hyperlink r:id="rId100" w:history="1">
+      <w:hyperlink r:id="rId108" w:history="1">
         <w:r>
           <w:rPr>
             <w:rStyle w:val="Collegamentoipertestuale"/>
@@ -32923,7 +33591,7 @@
       <w:r>
         <w:t xml:space="preserve">: </w:t>
       </w:r>
-      <w:hyperlink r:id="rId101" w:history="1">
+      <w:hyperlink r:id="rId109" w:history="1">
         <w:r>
           <w:rPr>
             <w:rStyle w:val="Collegamentoipertestuale"/>
@@ -32943,7 +33611,7 @@
       <w:r>
         <w:t xml:space="preserve">StingTemplate: </w:t>
       </w:r>
-      <w:hyperlink r:id="rId102" w:history="1">
+      <w:hyperlink r:id="rId110" w:history="1">
         <w:r>
           <w:rPr>
             <w:rStyle w:val="Collegamentoipertestuale"/>
@@ -32961,10 +33629,9 @@
         </w:numPr>
       </w:pPr>
       <w:r>
-        <w:lastRenderedPageBreak/>
         <w:t xml:space="preserve">TXL: </w:t>
       </w:r>
-      <w:hyperlink r:id="rId103" w:history="1">
+      <w:hyperlink r:id="rId111" w:history="1">
         <w:r>
           <w:rPr>
             <w:rStyle w:val="Collegamentoipertestuale"/>
@@ -32987,7 +33654,7 @@
       <w:r>
         <w:t xml:space="preserve">JavaParser: </w:t>
       </w:r>
-      <w:hyperlink r:id="rId104" w:history="1">
+      <w:hyperlink r:id="rId112" w:history="1">
         <w:r>
           <w:rPr>
             <w:rStyle w:val="Collegamentoipertestuale"/>
@@ -33034,7 +33701,7 @@
       <w:r>
         <w:t xml:space="preserve"> Ad esempio puoi guardare </w:t>
       </w:r>
-      <w:hyperlink r:id="rId105" w:history="1">
+      <w:hyperlink r:id="rId113" w:history="1">
         <w:r>
           <w:rPr>
             <w:rStyle w:val="Collegamentoipertestuale"/>
@@ -33060,7 +33727,7 @@
       <w:r>
         <w:t xml:space="preserve"> </w:t>
       </w:r>
-      <w:hyperlink r:id="rId106" w:history="1">
+      <w:hyperlink r:id="rId114" w:history="1">
         <w:r>
           <w:rPr>
             <w:rStyle w:val="Collegamentoipertestuale"/>
@@ -33071,7 +33738,7 @@
       <w:r>
         <w:t xml:space="preserve">, </w:t>
       </w:r>
-      <w:hyperlink r:id="rId107" w:history="1">
+      <w:hyperlink r:id="rId115" w:history="1">
         <w:r>
           <w:rPr>
             <w:rStyle w:val="Collegamentoipertestuale"/>
@@ -33082,7 +33749,7 @@
       <w:r>
         <w:t xml:space="preserve">, </w:t>
       </w:r>
-      <w:hyperlink r:id="rId108" w:history="1">
+      <w:hyperlink r:id="rId116" w:history="1">
         <w:r>
           <w:rPr>
             <w:rStyle w:val="Collegamentoipertestuale"/>
@@ -33096,7 +33763,7 @@
       <w:r>
         <w:t xml:space="preserve">(sono lo stesso) </w:t>
       </w:r>
-      <w:hyperlink r:id="rId109" w:history="1">
+      <w:hyperlink r:id="rId117" w:history="1">
         <w:r>
           <w:rPr>
             <w:rStyle w:val="Collegamentoipertestuale"/>
@@ -33122,7 +33789,7 @@
         </w:rPr>
         <w:t xml:space="preserve">SCXML: </w:t>
       </w:r>
-      <w:hyperlink r:id="rId110" w:history="1">
+      <w:hyperlink r:id="rId118" w:history="1">
         <w:r>
           <w:rPr>
             <w:rStyle w:val="Collegamentoipertestuale"/>
@@ -33155,7 +33822,7 @@
         </w:rPr>
         <w:t xml:space="preserve">SCXML-commons: </w:t>
       </w:r>
-      <w:hyperlink r:id="rId111" w:history="1">
+      <w:hyperlink r:id="rId119" w:history="1">
         <w:r>
           <w:rPr>
             <w:rStyle w:val="Collegamentoipertestuale"/>
@@ -33171,7 +33838,7 @@
         </w:rPr>
         <w:t xml:space="preserve">, </w:t>
       </w:r>
-      <w:hyperlink r:id="rId112" w:history="1">
+      <w:hyperlink r:id="rId120" w:history="1">
         <w:r>
           <w:rPr>
             <w:rStyle w:val="Collegamentoipertestuale"/>
@@ -33210,7 +33877,7 @@
         </w:rPr>
         <w:t xml:space="preserve">: </w:t>
       </w:r>
-      <w:hyperlink r:id="rId113" w:history="1">
+      <w:hyperlink r:id="rId121" w:history="1">
         <w:r>
           <w:rPr>
             <w:rStyle w:val="Collegamentoipertestuale"/>
@@ -33243,7 +33910,7 @@
         </w:rPr>
         <w:t xml:space="preserve">Structure101: </w:t>
       </w:r>
-      <w:hyperlink r:id="rId114" w:anchor="resources=1" w:history="1">
+      <w:hyperlink r:id="rId122" w:anchor="resources=1" w:history="1">
         <w:r>
           <w:rPr>
             <w:rStyle w:val="Collegamentoipertestuale"/>
@@ -33322,7 +33989,7 @@
       <w:r>
         <w:t xml:space="preserve">Per info sulle operations guarda </w:t>
       </w:r>
-      <w:hyperlink r:id="rId115" w:anchor="codegen_java_operation_callback" w:history="1">
+      <w:hyperlink r:id="rId123" w:anchor="codegen_java_operation_callback" w:history="1">
         <w:r>
           <w:rPr>
             <w:rStyle w:val="Collegamentoipertestuale"/>
@@ -33364,7 +34031,7 @@
       <w:r>
         <w:t xml:space="preserve">: al link </w:t>
       </w:r>
-      <w:hyperlink r:id="rId116" w:anchor="sclang_cyclebased" w:history="1">
+      <w:hyperlink r:id="rId124" w:anchor="sclang_cyclebased" w:history="1">
         <w:r>
           <w:rPr>
             <w:rStyle w:val="Collegamentoipertestuale"/>
@@ -33421,7 +34088,7 @@
         </w:rPr>
         <w:t> annotation specifies that the </w:t>
       </w:r>
-      <w:hyperlink r:id="rId117" w:anchor="codegen_execution_schemes" w:history="1">
+      <w:hyperlink r:id="rId125" w:anchor="codegen_execution_schemes" w:history="1">
         <w:r>
           <w:rPr>
             <w:rStyle w:val="Enfasicorsivo"/>
@@ -33563,7 +34230,7 @@
         </w:rPr>
         <w:t> indicates the suggested period of time between two successive run-to-completion steps in milliseconds. Only the </w:t>
       </w:r>
-      <w:hyperlink r:id="rId118" w:anchor="simu_simulating_statecharts" w:history="1">
+      <w:hyperlink r:id="rId126" w:anchor="simu_simulating_statecharts" w:history="1">
         <w:r>
           <w:rPr>
             <w:rStyle w:val="Collegamentoipertestuale"/>
@@ -33584,7 +34251,7 @@
         </w:rPr>
         <w:t> and the </w:t>
       </w:r>
-      <w:hyperlink r:id="rId119" w:anchor="sctunit_the_sctunit_language" w:history="1">
+      <w:hyperlink r:id="rId127" w:anchor="sctunit_the_sctunit_language" w:history="1">
         <w:r>
           <w:rPr>
             <w:rStyle w:val="Collegamentoipertestuale"/>
@@ -33724,7 +34391,6 @@
         </w:numPr>
       </w:pPr>
       <w:r>
-        <w:lastRenderedPageBreak/>
         <w:t>È stat</w:t>
       </w:r>
       <w:r>
@@ -33770,6 +34436,7 @@
         </w:numPr>
       </w:pPr>
       <w:r>
+        <w:lastRenderedPageBreak/>
         <w:t>Commentare il codice scritto</w:t>
       </w:r>
       <w:r>
@@ -34297,7 +34964,7 @@
         </w:rPr>
         <w:t xml:space="preserve"> Al link </w:t>
       </w:r>
-      <w:hyperlink r:id="rId120" w:history="1">
+      <w:hyperlink r:id="rId128" w:history="1">
         <w:r>
           <w:rPr>
             <w:rStyle w:val="Collegamentoipertestuale"/>
@@ -34394,7 +35061,7 @@
                     <pic:cNvPicPr/>
                   </pic:nvPicPr>
                   <pic:blipFill>
-                    <a:blip r:embed="rId121"/>
+                    <a:blip r:embed="rId129"/>
                     <a:stretch>
                       <a:fillRect/>
                     </a:stretch>
@@ -34439,7 +35106,7 @@
                     <pic:cNvPicPr/>
                   </pic:nvPicPr>
                   <pic:blipFill>
-                    <a:blip r:embed="rId122"/>
+                    <a:blip r:embed="rId130"/>
                     <a:stretch>
                       <a:fillRect/>
                     </a:stretch>
@@ -34588,7 +35255,7 @@
       <w:r>
         <w:t>Gestire multi state machines (</w:t>
       </w:r>
-      <w:hyperlink r:id="rId123" w:anchor="multi_state_machine_testing" w:history="1">
+      <w:hyperlink r:id="rId131" w:anchor="multi_state_machine_testing" w:history="1">
         <w:r>
           <w:rPr>
             <w:rStyle w:val="Collegamentoipertestuale"/>
@@ -34876,7 +35543,7 @@
                     </pic:cNvPicPr>
                   </pic:nvPicPr>
                   <pic:blipFill>
-                    <a:blip r:embed="rId124" cstate="print">
+                    <a:blip r:embed="rId132" cstate="print">
                       <a:extLst>
                         <a:ext uri="{28A0092B-C50C-407E-A947-70E740481C1C}">
                           <a14:useLocalDpi xmlns:a14="http://schemas.microsoft.com/office/drawing/2010/main" val="0"/>

</xml_diff>

<commit_message>
Continued work on testing
</commit_message>
<xml_diff>
--- a/doc/Appunti generali.docx
+++ b/doc/Appunti generali.docx
@@ -25148,7 +25148,7 @@
           <w:noProof/>
         </w:rPr>
         <w:drawing>
-          <wp:inline distT="0" distB="0" distL="0" distR="0" wp14:anchorId="1C1D9320" wp14:editId="35064758">
+          <wp:inline distT="0" distB="0" distL="0" distR="0" wp14:anchorId="1C1D9320" wp14:editId="3A1EB499">
             <wp:extent cx="2282192" cy="2168769"/>
             <wp:effectExtent l="0" t="0" r="0" b="0"/>
             <wp:docPr id="581249256" name="Immagine 1" descr="Immagine che contiene testo, elettronica, schermata, software&#10;&#10;Descrizione generata automaticamente"/>
@@ -25574,7 +25574,7 @@
           <w:noProof/>
         </w:rPr>
         <w:drawing>
-          <wp:inline distT="0" distB="0" distL="0" distR="0" wp14:anchorId="3F281C85" wp14:editId="3598767C">
+          <wp:inline distT="0" distB="0" distL="0" distR="0" wp14:anchorId="3F281C85" wp14:editId="4AD72120">
             <wp:extent cx="2453225" cy="1658815"/>
             <wp:effectExtent l="0" t="0" r="0" b="0"/>
             <wp:docPr id="1341230780" name="Immagine 1" descr="Immagine che contiene testo, schermata, Carattere, linea&#10;&#10;Descrizione generata automaticamente"/>
@@ -33401,22 +33401,36 @@
         <w:jc w:val="both"/>
       </w:pPr>
       <w:r>
-        <w:t xml:space="preserve">Non riesco a testare </w:t>
-      </w:r>
-      <w:r>
-        <w:t>JunitWriter</w:t>
+        <w:t>Non riesco a testare JunitWriter.callEvosuite perché</w:t>
+      </w:r>
+      <w:r>
+        <w:t xml:space="preserve"> dovrei avere a disposizione un progetto java con le classi che mi servono e compilate. Ho provato a mettere il tutto in “src/test/resources” ma attualmente senza successo.</w:t>
+      </w:r>
+    </w:p>
+    <w:p>
+      <w:pPr>
+        <w:jc w:val="both"/>
+      </w:pPr>
+      <w:r>
+        <w:t>TODO: rinominare i metodi di test e i file in resources.</w:t>
+      </w:r>
+      <w:r>
+        <w:t xml:space="preserve"> Alla fine di ogni metodo bisognerebbe eliminare i file create nel metodo stesso</w:t>
+      </w:r>
+      <w:r>
+        <w:t xml:space="preserve"> (come fatto nel test di SctunitWriter)</w:t>
       </w:r>
       <w:r>
         <w:t>.</w:t>
       </w:r>
       <w:r>
-        <w:t>callEvosuite</w:t>
-      </w:r>
-      <w:r>
-        <w:t xml:space="preserve"> perché</w:t>
-      </w:r>
-      <w:r>
-        <w:t xml:space="preserve"> dovrei avere a disposizione un progetto java con le classi che mi servono e compilate. Ho provato a mettere il tutto in “src/test/resources” ma attualmente senza successo.</w:t>
+        <w:t xml:space="preserve"> Modifica e uniforma la gestione di BeforeClass e campi statici.</w:t>
+      </w:r>
+      <w:r>
+        <w:t xml:space="preserve"> </w:t>
+      </w:r>
+      <w:r>
+        <w:t>C’è ancora da sistemare il test di JunitWriter (quello con Evosuite).</w:t>
       </w:r>
     </w:p>
     <w:p>
@@ -33675,6 +33689,7 @@
         </w:numPr>
       </w:pPr>
       <w:r>
+        <w:lastRenderedPageBreak/>
         <w:t>Eventuali paper s</w:t>
       </w:r>
       <w:r>
@@ -34415,7 +34430,11 @@
         <w:t xml:space="preserve"> Stesso discorso per il file scc.bat utilizzato (non modificato ma sulla macchina).</w:t>
       </w:r>
       <w:r>
-        <w:t xml:space="preserve"> Una soluzione potrebbe essere usare i Docker per creare un ambiente con tutto e solo quel che serve</w:t>
+        <w:t xml:space="preserve"> Una soluzione potrebbe essere usare i Docker per creare un </w:t>
+      </w:r>
+      <w:r>
+        <w:lastRenderedPageBreak/>
+        <w:t>ambiente con tutto e solo quel che serve</w:t>
       </w:r>
       <w:r>
         <w:t>, però poi come fa il programma ad accedere al progetto dell’utente per cui deve generare il file?</w:t>
@@ -34436,7 +34455,6 @@
         </w:numPr>
       </w:pPr>
       <w:r>
-        <w:lastRenderedPageBreak/>
         <w:t>Commentare il codice scritto</w:t>
       </w:r>
       <w:r>

</xml_diff>

<commit_message>
Completed work on testing
</commit_message>
<xml_diff>
--- a/doc/Appunti generali.docx
+++ b/doc/Appunti generali.docx
@@ -126,7 +126,15 @@
         <w:t>o</w:t>
       </w:r>
       <w:r>
-        <w:t xml:space="preserve"> runCycle() non è public ma private</w:t>
+        <w:t xml:space="preserve"> </w:t>
+      </w:r>
+      <w:proofErr w:type="gramStart"/>
+      <w:r>
+        <w:t>runCycle(</w:t>
+      </w:r>
+      <w:proofErr w:type="gramEnd"/>
+      <w:r>
+        <w:t>) non è public ma private</w:t>
       </w:r>
       <w:r>
         <w:t>, c’è però il metodo triggerWithoutEvent()</w:t>
@@ -466,6 +474,7 @@
         </w:rPr>
         <w:t xml:space="preserve"> </w:t>
       </w:r>
+      <w:proofErr w:type="gramStart"/>
       <w:r>
         <w:rPr>
           <w:rFonts w:ascii="Consolas" w:eastAsia="Times New Roman" w:hAnsi="Consolas" w:cs="Times New Roman"/>
@@ -478,6 +487,7 @@
         </w:rPr>
         <w:t>xmlns:xsi</w:t>
       </w:r>
+      <w:proofErr w:type="gramEnd"/>
       <w:r>
         <w:rPr>
           <w:rFonts w:ascii="Consolas" w:eastAsia="Times New Roman" w:hAnsi="Consolas" w:cs="Times New Roman"/>
@@ -1123,6 +1133,7 @@
         </w:rPr>
         <w:t>&lt;</w:t>
       </w:r>
+      <w:proofErr w:type="gramStart"/>
       <w:r>
         <w:rPr>
           <w:rFonts w:ascii="Consolas" w:eastAsia="Times New Roman" w:hAnsi="Consolas" w:cs="Times New Roman"/>
@@ -1133,84 +1144,86 @@
           <w:lang w:val="en-GB" w:eastAsia="it-IT"/>
           <w14:ligatures w14:val="none"/>
         </w:rPr>
-        <w:t>maven.compiler.target</w:t>
-      </w:r>
+        <w:t>maven.compiler</w:t>
+      </w:r>
+      <w:proofErr w:type="gramEnd"/>
       <w:r>
         <w:rPr>
           <w:rFonts w:ascii="Consolas" w:eastAsia="Times New Roman" w:hAnsi="Consolas" w:cs="Times New Roman"/>
-          <w:color w:val="808080"/>
+          <w:color w:val="569CD6"/>
           <w:kern w:val="0"/>
           <w:sz w:val="21"/>
           <w:szCs w:val="21"/>
           <w:lang w:val="en-GB" w:eastAsia="it-IT"/>
           <w14:ligatures w14:val="none"/>
         </w:rPr>
-        <w:t>&gt;</w:t>
+        <w:t>.target</w:t>
       </w:r>
       <w:r>
         <w:rPr>
           <w:rFonts w:ascii="Consolas" w:eastAsia="Times New Roman" w:hAnsi="Consolas" w:cs="Times New Roman"/>
-          <w:color w:val="D4D4D4"/>
+          <w:color w:val="808080"/>
           <w:kern w:val="0"/>
           <w:sz w:val="21"/>
           <w:szCs w:val="21"/>
           <w:lang w:val="en-GB" w:eastAsia="it-IT"/>
           <w14:ligatures w14:val="none"/>
         </w:rPr>
-        <w:t>1.8</w:t>
+        <w:t>&gt;</w:t>
       </w:r>
       <w:r>
         <w:rPr>
           <w:rFonts w:ascii="Consolas" w:eastAsia="Times New Roman" w:hAnsi="Consolas" w:cs="Times New Roman"/>
-          <w:color w:val="808080"/>
+          <w:color w:val="D4D4D4"/>
           <w:kern w:val="0"/>
           <w:sz w:val="21"/>
           <w:szCs w:val="21"/>
           <w:lang w:val="en-GB" w:eastAsia="it-IT"/>
           <w14:ligatures w14:val="none"/>
         </w:rPr>
-        <w:t>&lt;/</w:t>
+        <w:t>1.8</w:t>
       </w:r>
       <w:r>
         <w:rPr>
           <w:rFonts w:ascii="Consolas" w:eastAsia="Times New Roman" w:hAnsi="Consolas" w:cs="Times New Roman"/>
-          <w:color w:val="569CD6"/>
+          <w:color w:val="808080"/>
           <w:kern w:val="0"/>
           <w:sz w:val="21"/>
           <w:szCs w:val="21"/>
           <w:lang w:val="en-GB" w:eastAsia="it-IT"/>
           <w14:ligatures w14:val="none"/>
         </w:rPr>
-        <w:t>maven.compiler.target</w:t>
+        <w:t>&lt;/</w:t>
       </w:r>
       <w:r>
         <w:rPr>
           <w:rFonts w:ascii="Consolas" w:eastAsia="Times New Roman" w:hAnsi="Consolas" w:cs="Times New Roman"/>
-          <w:color w:val="808080"/>
+          <w:color w:val="569CD6"/>
           <w:kern w:val="0"/>
           <w:sz w:val="21"/>
           <w:szCs w:val="21"/>
           <w:lang w:val="en-GB" w:eastAsia="it-IT"/>
           <w14:ligatures w14:val="none"/>
         </w:rPr>
-        <w:t>&gt;</w:t>
-      </w:r>
-    </w:p>
-    <w:p>
-      <w:pPr>
-        <w:shd w:val="clear" w:color="auto" w:fill="1E1E1E"/>
-        <w:spacing w:after="0" w:line="285" w:lineRule="atLeast"/>
+        <w:t>maven.compiler.target</w:t>
+      </w:r>
+      <w:r>
         <w:rPr>
           <w:rFonts w:ascii="Consolas" w:eastAsia="Times New Roman" w:hAnsi="Consolas" w:cs="Times New Roman"/>
-          <w:color w:val="D4D4D4"/>
+          <w:color w:val="808080"/>
           <w:kern w:val="0"/>
           <w:sz w:val="21"/>
           <w:szCs w:val="21"/>
           <w:lang w:val="en-GB" w:eastAsia="it-IT"/>
           <w14:ligatures w14:val="none"/>
         </w:rPr>
-      </w:pPr>
-      <w:r>
+        <w:t>&gt;</w:t>
+      </w:r>
+    </w:p>
+    <w:p>
+      <w:pPr>
+        <w:shd w:val="clear" w:color="auto" w:fill="1E1E1E"/>
+        <w:spacing w:after="0" w:line="285" w:lineRule="atLeast"/>
         <w:rPr>
           <w:rFonts w:ascii="Consolas" w:eastAsia="Times New Roman" w:hAnsi="Consolas" w:cs="Times New Roman"/>
           <w:color w:val="D4D4D4"/>
@@ -1220,55 +1233,56 @@
           <w:lang w:val="en-GB" w:eastAsia="it-IT"/>
           <w14:ligatures w14:val="none"/>
         </w:rPr>
-        <w:t xml:space="preserve">        </w:t>
-      </w:r>
+      </w:pPr>
       <w:r>
         <w:rPr>
           <w:rFonts w:ascii="Consolas" w:eastAsia="Times New Roman" w:hAnsi="Consolas" w:cs="Times New Roman"/>
-          <w:color w:val="808080"/>
+          <w:color w:val="D4D4D4"/>
           <w:kern w:val="0"/>
           <w:sz w:val="21"/>
           <w:szCs w:val="21"/>
           <w:lang w:val="en-GB" w:eastAsia="it-IT"/>
           <w14:ligatures w14:val="none"/>
         </w:rPr>
-        <w:t>&lt;</w:t>
+        <w:t xml:space="preserve">        </w:t>
       </w:r>
       <w:r>
         <w:rPr>
           <w:rFonts w:ascii="Consolas" w:eastAsia="Times New Roman" w:hAnsi="Consolas" w:cs="Times New Roman"/>
-          <w:color w:val="569CD6"/>
+          <w:color w:val="808080"/>
           <w:kern w:val="0"/>
           <w:sz w:val="21"/>
           <w:szCs w:val="21"/>
           <w:lang w:val="en-GB" w:eastAsia="it-IT"/>
           <w14:ligatures w14:val="none"/>
         </w:rPr>
-        <w:t>maven.compiler.source</w:t>
-      </w:r>
+        <w:t>&lt;</w:t>
+      </w:r>
+      <w:proofErr w:type="gramStart"/>
       <w:r>
         <w:rPr>
           <w:rFonts w:ascii="Consolas" w:eastAsia="Times New Roman" w:hAnsi="Consolas" w:cs="Times New Roman"/>
-          <w:color w:val="808080"/>
+          <w:color w:val="569CD6"/>
           <w:kern w:val="0"/>
           <w:sz w:val="21"/>
           <w:szCs w:val="21"/>
           <w:lang w:val="en-GB" w:eastAsia="it-IT"/>
           <w14:ligatures w14:val="none"/>
         </w:rPr>
-        <w:t>&gt;</w:t>
-      </w:r>
+        <w:t>maven.compiler</w:t>
+      </w:r>
+      <w:proofErr w:type="gramEnd"/>
       <w:r>
         <w:rPr>
           <w:rFonts w:ascii="Consolas" w:eastAsia="Times New Roman" w:hAnsi="Consolas" w:cs="Times New Roman"/>
-          <w:color w:val="D4D4D4"/>
+          <w:color w:val="569CD6"/>
           <w:kern w:val="0"/>
           <w:sz w:val="21"/>
           <w:szCs w:val="21"/>
           <w:lang w:val="en-GB" w:eastAsia="it-IT"/>
           <w14:ligatures w14:val="none"/>
         </w:rPr>
-        <w:t>1.8</w:t>
+        <w:t>.source</w:t>
       </w:r>
       <w:r>
         <w:rPr>
@@ -1280,19 +1294,19 @@
           <w:lang w:val="en-GB" w:eastAsia="it-IT"/>
           <w14:ligatures w14:val="none"/>
         </w:rPr>
-        <w:t>&lt;/</w:t>
+        <w:t>&gt;</w:t>
       </w:r>
       <w:r>
         <w:rPr>
           <w:rFonts w:ascii="Consolas" w:eastAsia="Times New Roman" w:hAnsi="Consolas" w:cs="Times New Roman"/>
-          <w:color w:val="569CD6"/>
+          <w:color w:val="D4D4D4"/>
           <w:kern w:val="0"/>
           <w:sz w:val="21"/>
           <w:szCs w:val="21"/>
           <w:lang w:val="en-GB" w:eastAsia="it-IT"/>
           <w14:ligatures w14:val="none"/>
         </w:rPr>
-        <w:t>maven.compiler.source</w:t>
+        <w:t>1.8</w:t>
       </w:r>
       <w:r>
         <w:rPr>
@@ -1304,58 +1318,58 @@
           <w:lang w:val="en-GB" w:eastAsia="it-IT"/>
           <w14:ligatures w14:val="none"/>
         </w:rPr>
-        <w:t>&gt;</w:t>
-      </w:r>
-    </w:p>
-    <w:p>
-      <w:pPr>
-        <w:shd w:val="clear" w:color="auto" w:fill="1E1E1E"/>
-        <w:spacing w:after="0" w:line="285" w:lineRule="atLeast"/>
+        <w:t>&lt;/</w:t>
+      </w:r>
+      <w:r>
         <w:rPr>
           <w:rFonts w:ascii="Consolas" w:eastAsia="Times New Roman" w:hAnsi="Consolas" w:cs="Times New Roman"/>
-          <w:color w:val="D4D4D4"/>
+          <w:color w:val="569CD6"/>
           <w:kern w:val="0"/>
           <w:sz w:val="21"/>
           <w:szCs w:val="21"/>
           <w:lang w:val="en-GB" w:eastAsia="it-IT"/>
           <w14:ligatures w14:val="none"/>
         </w:rPr>
-      </w:pPr>
+        <w:t>maven.compiler.source</w:t>
+      </w:r>
       <w:r>
         <w:rPr>
           <w:rFonts w:ascii="Consolas" w:eastAsia="Times New Roman" w:hAnsi="Consolas" w:cs="Times New Roman"/>
-          <w:color w:val="D4D4D4"/>
+          <w:color w:val="808080"/>
           <w:kern w:val="0"/>
           <w:sz w:val="21"/>
           <w:szCs w:val="21"/>
           <w:lang w:val="en-GB" w:eastAsia="it-IT"/>
           <w14:ligatures w14:val="none"/>
         </w:rPr>
-        <w:t xml:space="preserve">    </w:t>
-      </w:r>
-      <w:r>
+        <w:t>&gt;</w:t>
+      </w:r>
+    </w:p>
+    <w:p>
+      <w:pPr>
+        <w:shd w:val="clear" w:color="auto" w:fill="1E1E1E"/>
+        <w:spacing w:after="0" w:line="285" w:lineRule="atLeast"/>
         <w:rPr>
           <w:rFonts w:ascii="Consolas" w:eastAsia="Times New Roman" w:hAnsi="Consolas" w:cs="Times New Roman"/>
-          <w:color w:val="808080"/>
+          <w:color w:val="D4D4D4"/>
           <w:kern w:val="0"/>
           <w:sz w:val="21"/>
           <w:szCs w:val="21"/>
           <w:lang w:val="en-GB" w:eastAsia="it-IT"/>
           <w14:ligatures w14:val="none"/>
         </w:rPr>
-        <w:t>&lt;/</w:t>
-      </w:r>
+      </w:pPr>
       <w:r>
         <w:rPr>
           <w:rFonts w:ascii="Consolas" w:eastAsia="Times New Roman" w:hAnsi="Consolas" w:cs="Times New Roman"/>
-          <w:color w:val="569CD6"/>
+          <w:color w:val="D4D4D4"/>
           <w:kern w:val="0"/>
           <w:sz w:val="21"/>
           <w:szCs w:val="21"/>
           <w:lang w:val="en-GB" w:eastAsia="it-IT"/>
           <w14:ligatures w14:val="none"/>
         </w:rPr>
-        <w:t>properties</w:t>
+        <w:t xml:space="preserve">    </w:t>
       </w:r>
       <w:r>
         <w:rPr>
@@ -1367,39 +1381,37 @@
           <w:lang w:val="en-GB" w:eastAsia="it-IT"/>
           <w14:ligatures w14:val="none"/>
         </w:rPr>
-        <w:t>&gt;</w:t>
-      </w:r>
-    </w:p>
-    <w:p>
-      <w:pPr>
-        <w:shd w:val="clear" w:color="auto" w:fill="1E1E1E"/>
-        <w:spacing w:after="0" w:line="285" w:lineRule="atLeast"/>
+        <w:t>&lt;/</w:t>
+      </w:r>
+      <w:r>
         <w:rPr>
           <w:rFonts w:ascii="Consolas" w:eastAsia="Times New Roman" w:hAnsi="Consolas" w:cs="Times New Roman"/>
-          <w:color w:val="D4D4D4"/>
+          <w:color w:val="569CD6"/>
           <w:kern w:val="0"/>
           <w:sz w:val="21"/>
           <w:szCs w:val="21"/>
           <w:lang w:val="en-GB" w:eastAsia="it-IT"/>
           <w14:ligatures w14:val="none"/>
         </w:rPr>
-      </w:pPr>
-    </w:p>
-    <w:p>
-      <w:pPr>
-        <w:shd w:val="clear" w:color="auto" w:fill="1E1E1E"/>
-        <w:spacing w:after="0" w:line="285" w:lineRule="atLeast"/>
+        <w:t>properties</w:t>
+      </w:r>
+      <w:r>
         <w:rPr>
           <w:rFonts w:ascii="Consolas" w:eastAsia="Times New Roman" w:hAnsi="Consolas" w:cs="Times New Roman"/>
-          <w:color w:val="D4D4D4"/>
+          <w:color w:val="808080"/>
           <w:kern w:val="0"/>
           <w:sz w:val="21"/>
           <w:szCs w:val="21"/>
           <w:lang w:val="en-GB" w:eastAsia="it-IT"/>
           <w14:ligatures w14:val="none"/>
         </w:rPr>
-      </w:pPr>
-      <w:r>
+        <w:t>&gt;</w:t>
+      </w:r>
+    </w:p>
+    <w:p>
+      <w:pPr>
+        <w:shd w:val="clear" w:color="auto" w:fill="1E1E1E"/>
+        <w:spacing w:after="0" w:line="285" w:lineRule="atLeast"/>
         <w:rPr>
           <w:rFonts w:ascii="Consolas" w:eastAsia="Times New Roman" w:hAnsi="Consolas" w:cs="Times New Roman"/>
           <w:color w:val="D4D4D4"/>
@@ -1409,31 +1421,33 @@
           <w:lang w:val="en-GB" w:eastAsia="it-IT"/>
           <w14:ligatures w14:val="none"/>
         </w:rPr>
-        <w:t xml:space="preserve">    </w:t>
-      </w:r>
-      <w:r>
+      </w:pPr>
+    </w:p>
+    <w:p>
+      <w:pPr>
+        <w:shd w:val="clear" w:color="auto" w:fill="1E1E1E"/>
+        <w:spacing w:after="0" w:line="285" w:lineRule="atLeast"/>
         <w:rPr>
           <w:rFonts w:ascii="Consolas" w:eastAsia="Times New Roman" w:hAnsi="Consolas" w:cs="Times New Roman"/>
-          <w:color w:val="808080"/>
+          <w:color w:val="D4D4D4"/>
           <w:kern w:val="0"/>
           <w:sz w:val="21"/>
           <w:szCs w:val="21"/>
           <w:lang w:val="en-GB" w:eastAsia="it-IT"/>
           <w14:ligatures w14:val="none"/>
         </w:rPr>
-        <w:t>&lt;</w:t>
-      </w:r>
+      </w:pPr>
       <w:r>
         <w:rPr>
           <w:rFonts w:ascii="Consolas" w:eastAsia="Times New Roman" w:hAnsi="Consolas" w:cs="Times New Roman"/>
-          <w:color w:val="569CD6"/>
+          <w:color w:val="D4D4D4"/>
           <w:kern w:val="0"/>
           <w:sz w:val="21"/>
           <w:szCs w:val="21"/>
           <w:lang w:val="en-GB" w:eastAsia="it-IT"/>
           <w14:ligatures w14:val="none"/>
         </w:rPr>
-        <w:t>dependencies</w:t>
+        <w:t xml:space="preserve">    </w:t>
       </w:r>
       <w:r>
         <w:rPr>
@@ -1445,58 +1459,58 @@
           <w:lang w:val="en-GB" w:eastAsia="it-IT"/>
           <w14:ligatures w14:val="none"/>
         </w:rPr>
-        <w:t>&gt;</w:t>
-      </w:r>
-    </w:p>
-    <w:p>
-      <w:pPr>
-        <w:shd w:val="clear" w:color="auto" w:fill="1E1E1E"/>
-        <w:spacing w:after="0" w:line="285" w:lineRule="atLeast"/>
+        <w:t>&lt;</w:t>
+      </w:r>
+      <w:r>
         <w:rPr>
           <w:rFonts w:ascii="Consolas" w:eastAsia="Times New Roman" w:hAnsi="Consolas" w:cs="Times New Roman"/>
-          <w:color w:val="D4D4D4"/>
+          <w:color w:val="569CD6"/>
           <w:kern w:val="0"/>
           <w:sz w:val="21"/>
           <w:szCs w:val="21"/>
           <w:lang w:val="en-GB" w:eastAsia="it-IT"/>
           <w14:ligatures w14:val="none"/>
         </w:rPr>
-      </w:pPr>
+        <w:t>dependencies</w:t>
+      </w:r>
       <w:r>
         <w:rPr>
           <w:rFonts w:ascii="Consolas" w:eastAsia="Times New Roman" w:hAnsi="Consolas" w:cs="Times New Roman"/>
-          <w:color w:val="D4D4D4"/>
+          <w:color w:val="808080"/>
           <w:kern w:val="0"/>
           <w:sz w:val="21"/>
           <w:szCs w:val="21"/>
           <w:lang w:val="en-GB" w:eastAsia="it-IT"/>
           <w14:ligatures w14:val="none"/>
         </w:rPr>
-        <w:t xml:space="preserve">        </w:t>
-      </w:r>
-      <w:r>
+        <w:t>&gt;</w:t>
+      </w:r>
+    </w:p>
+    <w:p>
+      <w:pPr>
+        <w:shd w:val="clear" w:color="auto" w:fill="1E1E1E"/>
+        <w:spacing w:after="0" w:line="285" w:lineRule="atLeast"/>
         <w:rPr>
           <w:rFonts w:ascii="Consolas" w:eastAsia="Times New Roman" w:hAnsi="Consolas" w:cs="Times New Roman"/>
-          <w:color w:val="808080"/>
+          <w:color w:val="D4D4D4"/>
           <w:kern w:val="0"/>
           <w:sz w:val="21"/>
           <w:szCs w:val="21"/>
           <w:lang w:val="en-GB" w:eastAsia="it-IT"/>
           <w14:ligatures w14:val="none"/>
         </w:rPr>
-        <w:t>&lt;</w:t>
-      </w:r>
+      </w:pPr>
       <w:r>
         <w:rPr>
           <w:rFonts w:ascii="Consolas" w:eastAsia="Times New Roman" w:hAnsi="Consolas" w:cs="Times New Roman"/>
-          <w:color w:val="569CD6"/>
+          <w:color w:val="D4D4D4"/>
           <w:kern w:val="0"/>
           <w:sz w:val="21"/>
           <w:szCs w:val="21"/>
           <w:lang w:val="en-GB" w:eastAsia="it-IT"/>
           <w14:ligatures w14:val="none"/>
         </w:rPr>
-        <w:t>dependency</w:t>
+        <w:t xml:space="preserve">        </w:t>
       </w:r>
       <w:r>
         <w:rPr>
@@ -1508,58 +1522,58 @@
           <w:lang w:val="en-GB" w:eastAsia="it-IT"/>
           <w14:ligatures w14:val="none"/>
         </w:rPr>
-        <w:t>&gt;</w:t>
-      </w:r>
-    </w:p>
-    <w:p>
-      <w:pPr>
-        <w:shd w:val="clear" w:color="auto" w:fill="1E1E1E"/>
-        <w:spacing w:after="0" w:line="285" w:lineRule="atLeast"/>
+        <w:t>&lt;</w:t>
+      </w:r>
+      <w:r>
         <w:rPr>
           <w:rFonts w:ascii="Consolas" w:eastAsia="Times New Roman" w:hAnsi="Consolas" w:cs="Times New Roman"/>
-          <w:color w:val="D4D4D4"/>
+          <w:color w:val="569CD6"/>
           <w:kern w:val="0"/>
           <w:sz w:val="21"/>
           <w:szCs w:val="21"/>
           <w:lang w:val="en-GB" w:eastAsia="it-IT"/>
           <w14:ligatures w14:val="none"/>
         </w:rPr>
-      </w:pPr>
+        <w:t>dependency</w:t>
+      </w:r>
       <w:r>
         <w:rPr>
           <w:rFonts w:ascii="Consolas" w:eastAsia="Times New Roman" w:hAnsi="Consolas" w:cs="Times New Roman"/>
-          <w:color w:val="D4D4D4"/>
+          <w:color w:val="808080"/>
           <w:kern w:val="0"/>
           <w:sz w:val="21"/>
           <w:szCs w:val="21"/>
           <w:lang w:val="en-GB" w:eastAsia="it-IT"/>
           <w14:ligatures w14:val="none"/>
         </w:rPr>
-        <w:t xml:space="preserve">            </w:t>
-      </w:r>
-      <w:r>
+        <w:t>&gt;</w:t>
+      </w:r>
+    </w:p>
+    <w:p>
+      <w:pPr>
+        <w:shd w:val="clear" w:color="auto" w:fill="1E1E1E"/>
+        <w:spacing w:after="0" w:line="285" w:lineRule="atLeast"/>
         <w:rPr>
           <w:rFonts w:ascii="Consolas" w:eastAsia="Times New Roman" w:hAnsi="Consolas" w:cs="Times New Roman"/>
-          <w:color w:val="808080"/>
+          <w:color w:val="D4D4D4"/>
           <w:kern w:val="0"/>
           <w:sz w:val="21"/>
           <w:szCs w:val="21"/>
           <w:lang w:val="en-GB" w:eastAsia="it-IT"/>
           <w14:ligatures w14:val="none"/>
         </w:rPr>
-        <w:t>&lt;</w:t>
-      </w:r>
+      </w:pPr>
       <w:r>
         <w:rPr>
           <w:rFonts w:ascii="Consolas" w:eastAsia="Times New Roman" w:hAnsi="Consolas" w:cs="Times New Roman"/>
-          <w:color w:val="569CD6"/>
+          <w:color w:val="D4D4D4"/>
           <w:kern w:val="0"/>
           <w:sz w:val="21"/>
           <w:szCs w:val="21"/>
           <w:lang w:val="en-GB" w:eastAsia="it-IT"/>
           <w14:ligatures w14:val="none"/>
         </w:rPr>
-        <w:t>groupId</w:t>
+        <w:t xml:space="preserve">            </w:t>
       </w:r>
       <w:r>
         <w:rPr>
@@ -1571,19 +1585,19 @@
           <w:lang w:val="en-GB" w:eastAsia="it-IT"/>
           <w14:ligatures w14:val="none"/>
         </w:rPr>
-        <w:t>&gt;</w:t>
+        <w:t>&lt;</w:t>
       </w:r>
       <w:r>
         <w:rPr>
           <w:rFonts w:ascii="Consolas" w:eastAsia="Times New Roman" w:hAnsi="Consolas" w:cs="Times New Roman"/>
-          <w:color w:val="D4D4D4"/>
+          <w:color w:val="569CD6"/>
           <w:kern w:val="0"/>
           <w:sz w:val="21"/>
           <w:szCs w:val="21"/>
           <w:lang w:val="en-GB" w:eastAsia="it-IT"/>
           <w14:ligatures w14:val="none"/>
         </w:rPr>
-        <w:t>com.sun</w:t>
+        <w:t>groupId</w:t>
       </w:r>
       <w:r>
         <w:rPr>
@@ -1595,19 +1609,19 @@
           <w:lang w:val="en-GB" w:eastAsia="it-IT"/>
           <w14:ligatures w14:val="none"/>
         </w:rPr>
-        <w:t>&lt;/</w:t>
+        <w:t>&gt;</w:t>
       </w:r>
       <w:r>
         <w:rPr>
           <w:rFonts w:ascii="Consolas" w:eastAsia="Times New Roman" w:hAnsi="Consolas" w:cs="Times New Roman"/>
-          <w:color w:val="569CD6"/>
+          <w:color w:val="D4D4D4"/>
           <w:kern w:val="0"/>
           <w:sz w:val="21"/>
           <w:szCs w:val="21"/>
           <w:lang w:val="en-GB" w:eastAsia="it-IT"/>
           <w14:ligatures w14:val="none"/>
         </w:rPr>
-        <w:t>groupId</w:t>
+        <w:t>com.sun</w:t>
       </w:r>
       <w:r>
         <w:rPr>
@@ -1619,58 +1633,58 @@
           <w:lang w:val="en-GB" w:eastAsia="it-IT"/>
           <w14:ligatures w14:val="none"/>
         </w:rPr>
-        <w:t>&gt;</w:t>
-      </w:r>
-    </w:p>
-    <w:p>
-      <w:pPr>
-        <w:shd w:val="clear" w:color="auto" w:fill="1E1E1E"/>
-        <w:spacing w:after="0" w:line="285" w:lineRule="atLeast"/>
+        <w:t>&lt;/</w:t>
+      </w:r>
+      <w:r>
         <w:rPr>
           <w:rFonts w:ascii="Consolas" w:eastAsia="Times New Roman" w:hAnsi="Consolas" w:cs="Times New Roman"/>
-          <w:color w:val="D4D4D4"/>
+          <w:color w:val="569CD6"/>
           <w:kern w:val="0"/>
           <w:sz w:val="21"/>
           <w:szCs w:val="21"/>
           <w:lang w:val="en-GB" w:eastAsia="it-IT"/>
           <w14:ligatures w14:val="none"/>
         </w:rPr>
-      </w:pPr>
+        <w:t>groupId</w:t>
+      </w:r>
       <w:r>
         <w:rPr>
           <w:rFonts w:ascii="Consolas" w:eastAsia="Times New Roman" w:hAnsi="Consolas" w:cs="Times New Roman"/>
-          <w:color w:val="D4D4D4"/>
+          <w:color w:val="808080"/>
           <w:kern w:val="0"/>
           <w:sz w:val="21"/>
           <w:szCs w:val="21"/>
           <w:lang w:val="en-GB" w:eastAsia="it-IT"/>
           <w14:ligatures w14:val="none"/>
         </w:rPr>
-        <w:t xml:space="preserve">            </w:t>
-      </w:r>
-      <w:r>
+        <w:t>&gt;</w:t>
+      </w:r>
+    </w:p>
+    <w:p>
+      <w:pPr>
+        <w:shd w:val="clear" w:color="auto" w:fill="1E1E1E"/>
+        <w:spacing w:after="0" w:line="285" w:lineRule="atLeast"/>
         <w:rPr>
           <w:rFonts w:ascii="Consolas" w:eastAsia="Times New Roman" w:hAnsi="Consolas" w:cs="Times New Roman"/>
-          <w:color w:val="808080"/>
+          <w:color w:val="D4D4D4"/>
           <w:kern w:val="0"/>
           <w:sz w:val="21"/>
           <w:szCs w:val="21"/>
           <w:lang w:val="en-GB" w:eastAsia="it-IT"/>
           <w14:ligatures w14:val="none"/>
         </w:rPr>
-        <w:t>&lt;</w:t>
-      </w:r>
+      </w:pPr>
       <w:r>
         <w:rPr>
           <w:rFonts w:ascii="Consolas" w:eastAsia="Times New Roman" w:hAnsi="Consolas" w:cs="Times New Roman"/>
-          <w:color w:val="569CD6"/>
+          <w:color w:val="D4D4D4"/>
           <w:kern w:val="0"/>
           <w:sz w:val="21"/>
           <w:szCs w:val="21"/>
           <w:lang w:val="en-GB" w:eastAsia="it-IT"/>
           <w14:ligatures w14:val="none"/>
         </w:rPr>
-        <w:t>artifactId</w:t>
+        <w:t xml:space="preserve">            </w:t>
       </w:r>
       <w:r>
         <w:rPr>
@@ -1682,19 +1696,19 @@
           <w:lang w:val="en-GB" w:eastAsia="it-IT"/>
           <w14:ligatures w14:val="none"/>
         </w:rPr>
-        <w:t>&gt;</w:t>
+        <w:t>&lt;</w:t>
       </w:r>
       <w:r>
         <w:rPr>
           <w:rFonts w:ascii="Consolas" w:eastAsia="Times New Roman" w:hAnsi="Consolas" w:cs="Times New Roman"/>
-          <w:color w:val="D4D4D4"/>
+          <w:color w:val="569CD6"/>
           <w:kern w:val="0"/>
           <w:sz w:val="21"/>
           <w:szCs w:val="21"/>
           <w:lang w:val="en-GB" w:eastAsia="it-IT"/>
           <w14:ligatures w14:val="none"/>
         </w:rPr>
-        <w:t>tools</w:t>
+        <w:t>artifactId</w:t>
       </w:r>
       <w:r>
         <w:rPr>
@@ -1706,19 +1720,19 @@
           <w:lang w:val="en-GB" w:eastAsia="it-IT"/>
           <w14:ligatures w14:val="none"/>
         </w:rPr>
-        <w:t>&lt;/</w:t>
+        <w:t>&gt;</w:t>
       </w:r>
       <w:r>
         <w:rPr>
           <w:rFonts w:ascii="Consolas" w:eastAsia="Times New Roman" w:hAnsi="Consolas" w:cs="Times New Roman"/>
-          <w:color w:val="569CD6"/>
+          <w:color w:val="D4D4D4"/>
           <w:kern w:val="0"/>
           <w:sz w:val="21"/>
           <w:szCs w:val="21"/>
           <w:lang w:val="en-GB" w:eastAsia="it-IT"/>
           <w14:ligatures w14:val="none"/>
         </w:rPr>
-        <w:t>artifactId</w:t>
+        <w:t>tools</w:t>
       </w:r>
       <w:r>
         <w:rPr>
@@ -1730,58 +1744,58 @@
           <w:lang w:val="en-GB" w:eastAsia="it-IT"/>
           <w14:ligatures w14:val="none"/>
         </w:rPr>
-        <w:t>&gt;</w:t>
-      </w:r>
-    </w:p>
-    <w:p>
-      <w:pPr>
-        <w:shd w:val="clear" w:color="auto" w:fill="1E1E1E"/>
-        <w:spacing w:after="0" w:line="285" w:lineRule="atLeast"/>
+        <w:t>&lt;/</w:t>
+      </w:r>
+      <w:r>
         <w:rPr>
           <w:rFonts w:ascii="Consolas" w:eastAsia="Times New Roman" w:hAnsi="Consolas" w:cs="Times New Roman"/>
-          <w:color w:val="D4D4D4"/>
+          <w:color w:val="569CD6"/>
           <w:kern w:val="0"/>
           <w:sz w:val="21"/>
           <w:szCs w:val="21"/>
           <w:lang w:val="en-GB" w:eastAsia="it-IT"/>
           <w14:ligatures w14:val="none"/>
         </w:rPr>
-      </w:pPr>
+        <w:t>artifactId</w:t>
+      </w:r>
       <w:r>
         <w:rPr>
           <w:rFonts w:ascii="Consolas" w:eastAsia="Times New Roman" w:hAnsi="Consolas" w:cs="Times New Roman"/>
-          <w:color w:val="D4D4D4"/>
+          <w:color w:val="808080"/>
           <w:kern w:val="0"/>
           <w:sz w:val="21"/>
           <w:szCs w:val="21"/>
           <w:lang w:val="en-GB" w:eastAsia="it-IT"/>
           <w14:ligatures w14:val="none"/>
         </w:rPr>
-        <w:t xml:space="preserve">            </w:t>
-      </w:r>
-      <w:r>
+        <w:t>&gt;</w:t>
+      </w:r>
+    </w:p>
+    <w:p>
+      <w:pPr>
+        <w:shd w:val="clear" w:color="auto" w:fill="1E1E1E"/>
+        <w:spacing w:after="0" w:line="285" w:lineRule="atLeast"/>
         <w:rPr>
           <w:rFonts w:ascii="Consolas" w:eastAsia="Times New Roman" w:hAnsi="Consolas" w:cs="Times New Roman"/>
-          <w:color w:val="808080"/>
+          <w:color w:val="D4D4D4"/>
           <w:kern w:val="0"/>
           <w:sz w:val="21"/>
           <w:szCs w:val="21"/>
           <w:lang w:val="en-GB" w:eastAsia="it-IT"/>
           <w14:ligatures w14:val="none"/>
         </w:rPr>
-        <w:t>&lt;</w:t>
-      </w:r>
+      </w:pPr>
       <w:r>
         <w:rPr>
           <w:rFonts w:ascii="Consolas" w:eastAsia="Times New Roman" w:hAnsi="Consolas" w:cs="Times New Roman"/>
-          <w:color w:val="569CD6"/>
+          <w:color w:val="D4D4D4"/>
           <w:kern w:val="0"/>
           <w:sz w:val="21"/>
           <w:szCs w:val="21"/>
           <w:lang w:val="en-GB" w:eastAsia="it-IT"/>
           <w14:ligatures w14:val="none"/>
         </w:rPr>
-        <w:t>version</w:t>
+        <w:t xml:space="preserve">            </w:t>
       </w:r>
       <w:r>
         <w:rPr>
@@ -1793,19 +1807,19 @@
           <w:lang w:val="en-GB" w:eastAsia="it-IT"/>
           <w14:ligatures w14:val="none"/>
         </w:rPr>
-        <w:t>&gt;</w:t>
+        <w:t>&lt;</w:t>
       </w:r>
       <w:r>
         <w:rPr>
           <w:rFonts w:ascii="Consolas" w:eastAsia="Times New Roman" w:hAnsi="Consolas" w:cs="Times New Roman"/>
-          <w:color w:val="D4D4D4"/>
+          <w:color w:val="569CD6"/>
           <w:kern w:val="0"/>
           <w:sz w:val="21"/>
           <w:szCs w:val="21"/>
           <w:lang w:val="en-GB" w:eastAsia="it-IT"/>
           <w14:ligatures w14:val="none"/>
         </w:rPr>
-        <w:t>1.8</w:t>
+        <w:t>version</w:t>
       </w:r>
       <w:r>
         <w:rPr>
@@ -1817,19 +1831,19 @@
           <w:lang w:val="en-GB" w:eastAsia="it-IT"/>
           <w14:ligatures w14:val="none"/>
         </w:rPr>
-        <w:t>&lt;/</w:t>
+        <w:t>&gt;</w:t>
       </w:r>
       <w:r>
         <w:rPr>
           <w:rFonts w:ascii="Consolas" w:eastAsia="Times New Roman" w:hAnsi="Consolas" w:cs="Times New Roman"/>
-          <w:color w:val="569CD6"/>
+          <w:color w:val="D4D4D4"/>
           <w:kern w:val="0"/>
           <w:sz w:val="21"/>
           <w:szCs w:val="21"/>
           <w:lang w:val="en-GB" w:eastAsia="it-IT"/>
           <w14:ligatures w14:val="none"/>
         </w:rPr>
-        <w:t>version</w:t>
+        <w:t>1.8</w:t>
       </w:r>
       <w:r>
         <w:rPr>
@@ -1841,58 +1855,58 @@
           <w:lang w:val="en-GB" w:eastAsia="it-IT"/>
           <w14:ligatures w14:val="none"/>
         </w:rPr>
-        <w:t>&gt;</w:t>
-      </w:r>
-    </w:p>
-    <w:p>
-      <w:pPr>
-        <w:shd w:val="clear" w:color="auto" w:fill="1E1E1E"/>
-        <w:spacing w:after="0" w:line="285" w:lineRule="atLeast"/>
+        <w:t>&lt;/</w:t>
+      </w:r>
+      <w:r>
         <w:rPr>
           <w:rFonts w:ascii="Consolas" w:eastAsia="Times New Roman" w:hAnsi="Consolas" w:cs="Times New Roman"/>
-          <w:color w:val="D4D4D4"/>
+          <w:color w:val="569CD6"/>
           <w:kern w:val="0"/>
           <w:sz w:val="21"/>
           <w:szCs w:val="21"/>
           <w:lang w:val="en-GB" w:eastAsia="it-IT"/>
           <w14:ligatures w14:val="none"/>
         </w:rPr>
-      </w:pPr>
+        <w:t>version</w:t>
+      </w:r>
       <w:r>
         <w:rPr>
           <w:rFonts w:ascii="Consolas" w:eastAsia="Times New Roman" w:hAnsi="Consolas" w:cs="Times New Roman"/>
-          <w:color w:val="D4D4D4"/>
+          <w:color w:val="808080"/>
           <w:kern w:val="0"/>
           <w:sz w:val="21"/>
           <w:szCs w:val="21"/>
           <w:lang w:val="en-GB" w:eastAsia="it-IT"/>
           <w14:ligatures w14:val="none"/>
         </w:rPr>
-        <w:t xml:space="preserve">            </w:t>
-      </w:r>
-      <w:r>
+        <w:t>&gt;</w:t>
+      </w:r>
+    </w:p>
+    <w:p>
+      <w:pPr>
+        <w:shd w:val="clear" w:color="auto" w:fill="1E1E1E"/>
+        <w:spacing w:after="0" w:line="285" w:lineRule="atLeast"/>
         <w:rPr>
           <w:rFonts w:ascii="Consolas" w:eastAsia="Times New Roman" w:hAnsi="Consolas" w:cs="Times New Roman"/>
-          <w:color w:val="808080"/>
+          <w:color w:val="D4D4D4"/>
           <w:kern w:val="0"/>
           <w:sz w:val="21"/>
           <w:szCs w:val="21"/>
           <w:lang w:val="en-GB" w:eastAsia="it-IT"/>
           <w14:ligatures w14:val="none"/>
         </w:rPr>
-        <w:t>&lt;</w:t>
-      </w:r>
+      </w:pPr>
       <w:r>
         <w:rPr>
           <w:rFonts w:ascii="Consolas" w:eastAsia="Times New Roman" w:hAnsi="Consolas" w:cs="Times New Roman"/>
-          <w:color w:val="569CD6"/>
+          <w:color w:val="D4D4D4"/>
           <w:kern w:val="0"/>
           <w:sz w:val="21"/>
           <w:szCs w:val="21"/>
           <w:lang w:val="en-GB" w:eastAsia="it-IT"/>
           <w14:ligatures w14:val="none"/>
         </w:rPr>
-        <w:t>scope</w:t>
+        <w:t xml:space="preserve">            </w:t>
       </w:r>
       <w:r>
         <w:rPr>
@@ -1904,19 +1918,19 @@
           <w:lang w:val="en-GB" w:eastAsia="it-IT"/>
           <w14:ligatures w14:val="none"/>
         </w:rPr>
-        <w:t>&gt;</w:t>
+        <w:t>&lt;</w:t>
       </w:r>
       <w:r>
         <w:rPr>
           <w:rFonts w:ascii="Consolas" w:eastAsia="Times New Roman" w:hAnsi="Consolas" w:cs="Times New Roman"/>
-          <w:color w:val="D4D4D4"/>
+          <w:color w:val="569CD6"/>
           <w:kern w:val="0"/>
           <w:sz w:val="21"/>
           <w:szCs w:val="21"/>
           <w:lang w:val="en-GB" w:eastAsia="it-IT"/>
           <w14:ligatures w14:val="none"/>
         </w:rPr>
-        <w:t>system</w:t>
+        <w:t>scope</w:t>
       </w:r>
       <w:r>
         <w:rPr>
@@ -1928,19 +1942,19 @@
           <w:lang w:val="en-GB" w:eastAsia="it-IT"/>
           <w14:ligatures w14:val="none"/>
         </w:rPr>
-        <w:t>&lt;/</w:t>
+        <w:t>&gt;</w:t>
       </w:r>
       <w:r>
         <w:rPr>
           <w:rFonts w:ascii="Consolas" w:eastAsia="Times New Roman" w:hAnsi="Consolas" w:cs="Times New Roman"/>
-          <w:color w:val="569CD6"/>
+          <w:color w:val="D4D4D4"/>
           <w:kern w:val="0"/>
           <w:sz w:val="21"/>
           <w:szCs w:val="21"/>
           <w:lang w:val="en-GB" w:eastAsia="it-IT"/>
           <w14:ligatures w14:val="none"/>
         </w:rPr>
-        <w:t>scope</w:t>
+        <w:t>system</w:t>
       </w:r>
       <w:r>
         <w:rPr>
@@ -1952,58 +1966,58 @@
           <w:lang w:val="en-GB" w:eastAsia="it-IT"/>
           <w14:ligatures w14:val="none"/>
         </w:rPr>
-        <w:t>&gt;</w:t>
-      </w:r>
-    </w:p>
-    <w:p>
-      <w:pPr>
-        <w:shd w:val="clear" w:color="auto" w:fill="1E1E1E"/>
-        <w:spacing w:after="0" w:line="285" w:lineRule="atLeast"/>
+        <w:t>&lt;/</w:t>
+      </w:r>
+      <w:r>
         <w:rPr>
           <w:rFonts w:ascii="Consolas" w:eastAsia="Times New Roman" w:hAnsi="Consolas" w:cs="Times New Roman"/>
-          <w:color w:val="D4D4D4"/>
+          <w:color w:val="569CD6"/>
           <w:kern w:val="0"/>
           <w:sz w:val="21"/>
           <w:szCs w:val="21"/>
           <w:lang w:val="en-GB" w:eastAsia="it-IT"/>
           <w14:ligatures w14:val="none"/>
         </w:rPr>
-      </w:pPr>
+        <w:t>scope</w:t>
+      </w:r>
       <w:r>
         <w:rPr>
           <w:rFonts w:ascii="Consolas" w:eastAsia="Times New Roman" w:hAnsi="Consolas" w:cs="Times New Roman"/>
-          <w:color w:val="D4D4D4"/>
+          <w:color w:val="808080"/>
           <w:kern w:val="0"/>
           <w:sz w:val="21"/>
           <w:szCs w:val="21"/>
           <w:lang w:val="en-GB" w:eastAsia="it-IT"/>
           <w14:ligatures w14:val="none"/>
         </w:rPr>
-        <w:t xml:space="preserve">            </w:t>
-      </w:r>
-      <w:r>
+        <w:t>&gt;</w:t>
+      </w:r>
+    </w:p>
+    <w:p>
+      <w:pPr>
+        <w:shd w:val="clear" w:color="auto" w:fill="1E1E1E"/>
+        <w:spacing w:after="0" w:line="285" w:lineRule="atLeast"/>
         <w:rPr>
           <w:rFonts w:ascii="Consolas" w:eastAsia="Times New Roman" w:hAnsi="Consolas" w:cs="Times New Roman"/>
-          <w:color w:val="808080"/>
+          <w:color w:val="D4D4D4"/>
           <w:kern w:val="0"/>
           <w:sz w:val="21"/>
           <w:szCs w:val="21"/>
           <w:lang w:val="en-GB" w:eastAsia="it-IT"/>
           <w14:ligatures w14:val="none"/>
         </w:rPr>
-        <w:t>&lt;</w:t>
-      </w:r>
+      </w:pPr>
       <w:r>
         <w:rPr>
           <w:rFonts w:ascii="Consolas" w:eastAsia="Times New Roman" w:hAnsi="Consolas" w:cs="Times New Roman"/>
-          <w:color w:val="569CD6"/>
+          <w:color w:val="D4D4D4"/>
           <w:kern w:val="0"/>
           <w:sz w:val="21"/>
           <w:szCs w:val="21"/>
           <w:lang w:val="en-GB" w:eastAsia="it-IT"/>
           <w14:ligatures w14:val="none"/>
         </w:rPr>
-        <w:t>systemPath</w:t>
+        <w:t xml:space="preserve">            </w:t>
       </w:r>
       <w:r>
         <w:rPr>
@@ -2015,19 +2029,19 @@
           <w:lang w:val="en-GB" w:eastAsia="it-IT"/>
           <w14:ligatures w14:val="none"/>
         </w:rPr>
-        <w:t>&gt;</w:t>
+        <w:t>&lt;</w:t>
       </w:r>
       <w:r>
         <w:rPr>
           <w:rFonts w:ascii="Consolas" w:eastAsia="Times New Roman" w:hAnsi="Consolas" w:cs="Times New Roman"/>
-          <w:color w:val="D4D4D4"/>
+          <w:color w:val="569CD6"/>
           <w:kern w:val="0"/>
           <w:sz w:val="21"/>
           <w:szCs w:val="21"/>
           <w:lang w:val="en-GB" w:eastAsia="it-IT"/>
           <w14:ligatures w14:val="none"/>
         </w:rPr>
-        <w:t>C:\Program Files\Java\jdk1.8.0_202\lib\tools.jar</w:t>
+        <w:t>systemPath</w:t>
       </w:r>
       <w:r>
         <w:rPr>
@@ -2039,19 +2053,19 @@
           <w:lang w:val="en-GB" w:eastAsia="it-IT"/>
           <w14:ligatures w14:val="none"/>
         </w:rPr>
-        <w:t>&lt;/</w:t>
+        <w:t>&gt;</w:t>
       </w:r>
       <w:r>
         <w:rPr>
           <w:rFonts w:ascii="Consolas" w:eastAsia="Times New Roman" w:hAnsi="Consolas" w:cs="Times New Roman"/>
-          <w:color w:val="569CD6"/>
+          <w:color w:val="D4D4D4"/>
           <w:kern w:val="0"/>
           <w:sz w:val="21"/>
           <w:szCs w:val="21"/>
           <w:lang w:val="en-GB" w:eastAsia="it-IT"/>
           <w14:ligatures w14:val="none"/>
         </w:rPr>
-        <w:t>systemPath</w:t>
+        <w:t>C:\Program Files\Java\jdk1.8.0_202\lib\tools.jar</w:t>
       </w:r>
       <w:r>
         <w:rPr>
@@ -2063,58 +2077,58 @@
           <w:lang w:val="en-GB" w:eastAsia="it-IT"/>
           <w14:ligatures w14:val="none"/>
         </w:rPr>
-        <w:t>&gt;</w:t>
-      </w:r>
-    </w:p>
-    <w:p>
-      <w:pPr>
-        <w:shd w:val="clear" w:color="auto" w:fill="1E1E1E"/>
-        <w:spacing w:after="0" w:line="285" w:lineRule="atLeast"/>
+        <w:t>&lt;/</w:t>
+      </w:r>
+      <w:r>
         <w:rPr>
           <w:rFonts w:ascii="Consolas" w:eastAsia="Times New Roman" w:hAnsi="Consolas" w:cs="Times New Roman"/>
-          <w:color w:val="D4D4D4"/>
+          <w:color w:val="569CD6"/>
           <w:kern w:val="0"/>
           <w:sz w:val="21"/>
           <w:szCs w:val="21"/>
           <w:lang w:val="en-GB" w:eastAsia="it-IT"/>
           <w14:ligatures w14:val="none"/>
         </w:rPr>
-      </w:pPr>
+        <w:t>systemPath</w:t>
+      </w:r>
       <w:r>
         <w:rPr>
           <w:rFonts w:ascii="Consolas" w:eastAsia="Times New Roman" w:hAnsi="Consolas" w:cs="Times New Roman"/>
-          <w:color w:val="D4D4D4"/>
+          <w:color w:val="808080"/>
           <w:kern w:val="0"/>
           <w:sz w:val="21"/>
           <w:szCs w:val="21"/>
           <w:lang w:val="en-GB" w:eastAsia="it-IT"/>
           <w14:ligatures w14:val="none"/>
         </w:rPr>
-        <w:t xml:space="preserve">        </w:t>
-      </w:r>
-      <w:r>
+        <w:t>&gt;</w:t>
+      </w:r>
+    </w:p>
+    <w:p>
+      <w:pPr>
+        <w:shd w:val="clear" w:color="auto" w:fill="1E1E1E"/>
+        <w:spacing w:after="0" w:line="285" w:lineRule="atLeast"/>
         <w:rPr>
           <w:rFonts w:ascii="Consolas" w:eastAsia="Times New Roman" w:hAnsi="Consolas" w:cs="Times New Roman"/>
-          <w:color w:val="808080"/>
+          <w:color w:val="D4D4D4"/>
           <w:kern w:val="0"/>
           <w:sz w:val="21"/>
           <w:szCs w:val="21"/>
           <w:lang w:val="en-GB" w:eastAsia="it-IT"/>
           <w14:ligatures w14:val="none"/>
         </w:rPr>
-        <w:t>&lt;/</w:t>
-      </w:r>
+      </w:pPr>
       <w:r>
         <w:rPr>
           <w:rFonts w:ascii="Consolas" w:eastAsia="Times New Roman" w:hAnsi="Consolas" w:cs="Times New Roman"/>
-          <w:color w:val="569CD6"/>
+          <w:color w:val="D4D4D4"/>
           <w:kern w:val="0"/>
           <w:sz w:val="21"/>
           <w:szCs w:val="21"/>
           <w:lang w:val="en-GB" w:eastAsia="it-IT"/>
           <w14:ligatures w14:val="none"/>
         </w:rPr>
-        <w:t>dependency</w:t>
+        <w:t xml:space="preserve">        </w:t>
       </w:r>
       <w:r>
         <w:rPr>
@@ -2126,39 +2140,37 @@
           <w:lang w:val="en-GB" w:eastAsia="it-IT"/>
           <w14:ligatures w14:val="none"/>
         </w:rPr>
-        <w:t>&gt;</w:t>
-      </w:r>
-    </w:p>
-    <w:p>
-      <w:pPr>
-        <w:shd w:val="clear" w:color="auto" w:fill="1E1E1E"/>
-        <w:spacing w:after="0" w:line="285" w:lineRule="atLeast"/>
+        <w:t>&lt;/</w:t>
+      </w:r>
+      <w:r>
         <w:rPr>
           <w:rFonts w:ascii="Consolas" w:eastAsia="Times New Roman" w:hAnsi="Consolas" w:cs="Times New Roman"/>
-          <w:color w:val="D4D4D4"/>
+          <w:color w:val="569CD6"/>
           <w:kern w:val="0"/>
           <w:sz w:val="21"/>
           <w:szCs w:val="21"/>
           <w:lang w:val="en-GB" w:eastAsia="it-IT"/>
           <w14:ligatures w14:val="none"/>
         </w:rPr>
-      </w:pPr>
-    </w:p>
-    <w:p>
-      <w:pPr>
-        <w:shd w:val="clear" w:color="auto" w:fill="1E1E1E"/>
-        <w:spacing w:after="0" w:line="285" w:lineRule="atLeast"/>
+        <w:t>dependency</w:t>
+      </w:r>
+      <w:r>
         <w:rPr>
           <w:rFonts w:ascii="Consolas" w:eastAsia="Times New Roman" w:hAnsi="Consolas" w:cs="Times New Roman"/>
-          <w:color w:val="D4D4D4"/>
+          <w:color w:val="808080"/>
           <w:kern w:val="0"/>
           <w:sz w:val="21"/>
           <w:szCs w:val="21"/>
           <w:lang w:val="en-GB" w:eastAsia="it-IT"/>
           <w14:ligatures w14:val="none"/>
         </w:rPr>
-      </w:pPr>
-      <w:r>
+        <w:t>&gt;</w:t>
+      </w:r>
+    </w:p>
+    <w:p>
+      <w:pPr>
+        <w:shd w:val="clear" w:color="auto" w:fill="1E1E1E"/>
+        <w:spacing w:after="0" w:line="285" w:lineRule="atLeast"/>
         <w:rPr>
           <w:rFonts w:ascii="Consolas" w:eastAsia="Times New Roman" w:hAnsi="Consolas" w:cs="Times New Roman"/>
           <w:color w:val="D4D4D4"/>
@@ -2168,25 +2180,23 @@
           <w:lang w:val="en-GB" w:eastAsia="it-IT"/>
           <w14:ligatures w14:val="none"/>
         </w:rPr>
-        <w:t xml:space="preserve">        </w:t>
-      </w:r>
-      <w:r>
+      </w:pPr>
+    </w:p>
+    <w:p>
+      <w:pPr>
+        <w:shd w:val="clear" w:color="auto" w:fill="1E1E1E"/>
+        <w:spacing w:after="0" w:line="285" w:lineRule="atLeast"/>
         <w:rPr>
           <w:rFonts w:ascii="Consolas" w:eastAsia="Times New Roman" w:hAnsi="Consolas" w:cs="Times New Roman"/>
-          <w:color w:val="6A9955"/>
+          <w:color w:val="D4D4D4"/>
           <w:kern w:val="0"/>
           <w:sz w:val="21"/>
           <w:szCs w:val="21"/>
           <w:lang w:val="en-GB" w:eastAsia="it-IT"/>
           <w14:ligatures w14:val="none"/>
         </w:rPr>
-        <w:t>&lt;!-- https://mvnrepository.com/artifact/junit/junit --&gt;</w:t>
-      </w:r>
-    </w:p>
-    <w:p>
-      <w:pPr>
-        <w:shd w:val="clear" w:color="auto" w:fill="1E1E1E"/>
-        <w:spacing w:after="0" w:line="285" w:lineRule="atLeast"/>
+      </w:pPr>
+      <w:r>
         <w:rPr>
           <w:rFonts w:ascii="Consolas" w:eastAsia="Times New Roman" w:hAnsi="Consolas" w:cs="Times New Roman"/>
           <w:color w:val="D4D4D4"/>
@@ -2196,81 +2206,84 @@
           <w:lang w:val="en-GB" w:eastAsia="it-IT"/>
           <w14:ligatures w14:val="none"/>
         </w:rPr>
-      </w:pPr>
+        <w:t xml:space="preserve">        </w:t>
+      </w:r>
+      <w:proofErr w:type="gramStart"/>
       <w:r>
         <w:rPr>
           <w:rFonts w:ascii="Consolas" w:eastAsia="Times New Roman" w:hAnsi="Consolas" w:cs="Times New Roman"/>
-          <w:color w:val="D4D4D4"/>
+          <w:color w:val="6A9955"/>
           <w:kern w:val="0"/>
           <w:sz w:val="21"/>
           <w:szCs w:val="21"/>
           <w:lang w:val="en-GB" w:eastAsia="it-IT"/>
           <w14:ligatures w14:val="none"/>
         </w:rPr>
-        <w:t xml:space="preserve">        </w:t>
-      </w:r>
+        <w:t>&lt;!--</w:t>
+      </w:r>
+      <w:proofErr w:type="gramEnd"/>
       <w:r>
         <w:rPr>
           <w:rFonts w:ascii="Consolas" w:eastAsia="Times New Roman" w:hAnsi="Consolas" w:cs="Times New Roman"/>
-          <w:color w:val="808080"/>
+          <w:color w:val="6A9955"/>
           <w:kern w:val="0"/>
           <w:sz w:val="21"/>
           <w:szCs w:val="21"/>
           <w:lang w:val="en-GB" w:eastAsia="it-IT"/>
           <w14:ligatures w14:val="none"/>
         </w:rPr>
-        <w:t>&lt;</w:t>
-      </w:r>
-      <w:r>
+        <w:t xml:space="preserve"> https://mvnrepository.com/artifact/junit/junit --&gt;</w:t>
+      </w:r>
+    </w:p>
+    <w:p>
+      <w:pPr>
+        <w:shd w:val="clear" w:color="auto" w:fill="1E1E1E"/>
+        <w:spacing w:after="0" w:line="285" w:lineRule="atLeast"/>
         <w:rPr>
           <w:rFonts w:ascii="Consolas" w:eastAsia="Times New Roman" w:hAnsi="Consolas" w:cs="Times New Roman"/>
-          <w:color w:val="569CD6"/>
+          <w:color w:val="D4D4D4"/>
           <w:kern w:val="0"/>
           <w:sz w:val="21"/>
           <w:szCs w:val="21"/>
           <w:lang w:val="en-GB" w:eastAsia="it-IT"/>
           <w14:ligatures w14:val="none"/>
         </w:rPr>
-        <w:t>dependency</w:t>
-      </w:r>
+      </w:pPr>
       <w:r>
         <w:rPr>
           <w:rFonts w:ascii="Consolas" w:eastAsia="Times New Roman" w:hAnsi="Consolas" w:cs="Times New Roman"/>
-          <w:color w:val="808080"/>
+          <w:color w:val="D4D4D4"/>
           <w:kern w:val="0"/>
           <w:sz w:val="21"/>
           <w:szCs w:val="21"/>
           <w:lang w:val="en-GB" w:eastAsia="it-IT"/>
           <w14:ligatures w14:val="none"/>
         </w:rPr>
-        <w:t>&gt;</w:t>
-      </w:r>
-    </w:p>
-    <w:p>
-      <w:pPr>
-        <w:shd w:val="clear" w:color="auto" w:fill="1E1E1E"/>
-        <w:spacing w:after="0" w:line="285" w:lineRule="atLeast"/>
+        <w:t xml:space="preserve">        </w:t>
+      </w:r>
+      <w:r>
         <w:rPr>
           <w:rFonts w:ascii="Consolas" w:eastAsia="Times New Roman" w:hAnsi="Consolas" w:cs="Times New Roman"/>
-          <w:color w:val="D4D4D4"/>
+          <w:color w:val="808080"/>
           <w:kern w:val="0"/>
           <w:sz w:val="21"/>
           <w:szCs w:val="21"/>
           <w:lang w:val="en-GB" w:eastAsia="it-IT"/>
           <w14:ligatures w14:val="none"/>
         </w:rPr>
-      </w:pPr>
+        <w:t>&lt;</w:t>
+      </w:r>
       <w:r>
         <w:rPr>
           <w:rFonts w:ascii="Consolas" w:eastAsia="Times New Roman" w:hAnsi="Consolas" w:cs="Times New Roman"/>
-          <w:color w:val="D4D4D4"/>
+          <w:color w:val="569CD6"/>
           <w:kern w:val="0"/>
           <w:sz w:val="21"/>
           <w:szCs w:val="21"/>
           <w:lang w:val="en-GB" w:eastAsia="it-IT"/>
           <w14:ligatures w14:val="none"/>
         </w:rPr>
-        <w:t xml:space="preserve">            </w:t>
+        <w:t>dependency</w:t>
       </w:r>
       <w:r>
         <w:rPr>
@@ -2282,106 +2295,106 @@
           <w:lang w:val="en-GB" w:eastAsia="it-IT"/>
           <w14:ligatures w14:val="none"/>
         </w:rPr>
-        <w:t>&lt;</w:t>
-      </w:r>
-      <w:r>
+        <w:t>&gt;</w:t>
+      </w:r>
+    </w:p>
+    <w:p>
+      <w:pPr>
+        <w:shd w:val="clear" w:color="auto" w:fill="1E1E1E"/>
+        <w:spacing w:after="0" w:line="285" w:lineRule="atLeast"/>
         <w:rPr>
           <w:rFonts w:ascii="Consolas" w:eastAsia="Times New Roman" w:hAnsi="Consolas" w:cs="Times New Roman"/>
-          <w:color w:val="569CD6"/>
+          <w:color w:val="D4D4D4"/>
           <w:kern w:val="0"/>
           <w:sz w:val="21"/>
           <w:szCs w:val="21"/>
           <w:lang w:val="en-GB" w:eastAsia="it-IT"/>
           <w14:ligatures w14:val="none"/>
         </w:rPr>
-        <w:t>groupId</w:t>
-      </w:r>
+      </w:pPr>
       <w:r>
         <w:rPr>
           <w:rFonts w:ascii="Consolas" w:eastAsia="Times New Roman" w:hAnsi="Consolas" w:cs="Times New Roman"/>
-          <w:color w:val="808080"/>
+          <w:color w:val="D4D4D4"/>
           <w:kern w:val="0"/>
           <w:sz w:val="21"/>
           <w:szCs w:val="21"/>
           <w:lang w:val="en-GB" w:eastAsia="it-IT"/>
           <w14:ligatures w14:val="none"/>
         </w:rPr>
-        <w:t>&gt;</w:t>
+        <w:t xml:space="preserve">            </w:t>
       </w:r>
       <w:r>
         <w:rPr>
           <w:rFonts w:ascii="Consolas" w:eastAsia="Times New Roman" w:hAnsi="Consolas" w:cs="Times New Roman"/>
-          <w:color w:val="D4D4D4"/>
+          <w:color w:val="808080"/>
           <w:kern w:val="0"/>
           <w:sz w:val="21"/>
           <w:szCs w:val="21"/>
           <w:lang w:val="en-GB" w:eastAsia="it-IT"/>
           <w14:ligatures w14:val="none"/>
         </w:rPr>
-        <w:t>junit</w:t>
+        <w:t>&lt;</w:t>
       </w:r>
       <w:r>
         <w:rPr>
           <w:rFonts w:ascii="Consolas" w:eastAsia="Times New Roman" w:hAnsi="Consolas" w:cs="Times New Roman"/>
-          <w:color w:val="808080"/>
+          <w:color w:val="569CD6"/>
           <w:kern w:val="0"/>
           <w:sz w:val="21"/>
           <w:szCs w:val="21"/>
           <w:lang w:val="en-GB" w:eastAsia="it-IT"/>
           <w14:ligatures w14:val="none"/>
         </w:rPr>
-        <w:t>&lt;/</w:t>
+        <w:t>groupId</w:t>
       </w:r>
       <w:r>
         <w:rPr>
           <w:rFonts w:ascii="Consolas" w:eastAsia="Times New Roman" w:hAnsi="Consolas" w:cs="Times New Roman"/>
-          <w:color w:val="569CD6"/>
+          <w:color w:val="808080"/>
           <w:kern w:val="0"/>
           <w:sz w:val="21"/>
           <w:szCs w:val="21"/>
           <w:lang w:val="en-GB" w:eastAsia="it-IT"/>
           <w14:ligatures w14:val="none"/>
         </w:rPr>
-        <w:t>groupId</w:t>
+        <w:t>&gt;</w:t>
       </w:r>
       <w:r>
         <w:rPr>
           <w:rFonts w:ascii="Consolas" w:eastAsia="Times New Roman" w:hAnsi="Consolas" w:cs="Times New Roman"/>
-          <w:color w:val="808080"/>
+          <w:color w:val="D4D4D4"/>
           <w:kern w:val="0"/>
           <w:sz w:val="21"/>
           <w:szCs w:val="21"/>
           <w:lang w:val="en-GB" w:eastAsia="it-IT"/>
           <w14:ligatures w14:val="none"/>
         </w:rPr>
-        <w:t>&gt;</w:t>
-      </w:r>
-    </w:p>
-    <w:p>
-      <w:pPr>
-        <w:shd w:val="clear" w:color="auto" w:fill="1E1E1E"/>
-        <w:spacing w:after="0" w:line="285" w:lineRule="atLeast"/>
+        <w:t>junit</w:t>
+      </w:r>
+      <w:r>
         <w:rPr>
           <w:rFonts w:ascii="Consolas" w:eastAsia="Times New Roman" w:hAnsi="Consolas" w:cs="Times New Roman"/>
-          <w:color w:val="D4D4D4"/>
+          <w:color w:val="808080"/>
           <w:kern w:val="0"/>
           <w:sz w:val="21"/>
           <w:szCs w:val="21"/>
           <w:lang w:val="en-GB" w:eastAsia="it-IT"/>
           <w14:ligatures w14:val="none"/>
         </w:rPr>
-      </w:pPr>
+        <w:t>&lt;/</w:t>
+      </w:r>
       <w:r>
         <w:rPr>
           <w:rFonts w:ascii="Consolas" w:eastAsia="Times New Roman" w:hAnsi="Consolas" w:cs="Times New Roman"/>
-          <w:color w:val="D4D4D4"/>
+          <w:color w:val="569CD6"/>
           <w:kern w:val="0"/>
           <w:sz w:val="21"/>
           <w:szCs w:val="21"/>
           <w:lang w:val="en-GB" w:eastAsia="it-IT"/>
           <w14:ligatures w14:val="none"/>
         </w:rPr>
-        <w:t xml:space="preserve">            </w:t>
+        <w:t>groupId</w:t>
       </w:r>
       <w:r>
         <w:rPr>
@@ -2393,106 +2406,106 @@
           <w:lang w:val="en-GB" w:eastAsia="it-IT"/>
           <w14:ligatures w14:val="none"/>
         </w:rPr>
-        <w:t>&lt;</w:t>
-      </w:r>
-      <w:r>
+        <w:t>&gt;</w:t>
+      </w:r>
+    </w:p>
+    <w:p>
+      <w:pPr>
+        <w:shd w:val="clear" w:color="auto" w:fill="1E1E1E"/>
+        <w:spacing w:after="0" w:line="285" w:lineRule="atLeast"/>
         <w:rPr>
           <w:rFonts w:ascii="Consolas" w:eastAsia="Times New Roman" w:hAnsi="Consolas" w:cs="Times New Roman"/>
-          <w:color w:val="569CD6"/>
+          <w:color w:val="D4D4D4"/>
           <w:kern w:val="0"/>
           <w:sz w:val="21"/>
           <w:szCs w:val="21"/>
           <w:lang w:val="en-GB" w:eastAsia="it-IT"/>
           <w14:ligatures w14:val="none"/>
         </w:rPr>
-        <w:t>artifactId</w:t>
-      </w:r>
+      </w:pPr>
       <w:r>
         <w:rPr>
           <w:rFonts w:ascii="Consolas" w:eastAsia="Times New Roman" w:hAnsi="Consolas" w:cs="Times New Roman"/>
-          <w:color w:val="808080"/>
+          <w:color w:val="D4D4D4"/>
           <w:kern w:val="0"/>
           <w:sz w:val="21"/>
           <w:szCs w:val="21"/>
           <w:lang w:val="en-GB" w:eastAsia="it-IT"/>
           <w14:ligatures w14:val="none"/>
         </w:rPr>
-        <w:t>&gt;</w:t>
+        <w:t xml:space="preserve">            </w:t>
       </w:r>
       <w:r>
         <w:rPr>
           <w:rFonts w:ascii="Consolas" w:eastAsia="Times New Roman" w:hAnsi="Consolas" w:cs="Times New Roman"/>
-          <w:color w:val="D4D4D4"/>
+          <w:color w:val="808080"/>
           <w:kern w:val="0"/>
           <w:sz w:val="21"/>
           <w:szCs w:val="21"/>
           <w:lang w:val="en-GB" w:eastAsia="it-IT"/>
           <w14:ligatures w14:val="none"/>
         </w:rPr>
-        <w:t>junit</w:t>
+        <w:t>&lt;</w:t>
       </w:r>
       <w:r>
         <w:rPr>
           <w:rFonts w:ascii="Consolas" w:eastAsia="Times New Roman" w:hAnsi="Consolas" w:cs="Times New Roman"/>
-          <w:color w:val="808080"/>
+          <w:color w:val="569CD6"/>
           <w:kern w:val="0"/>
           <w:sz w:val="21"/>
           <w:szCs w:val="21"/>
           <w:lang w:val="en-GB" w:eastAsia="it-IT"/>
           <w14:ligatures w14:val="none"/>
         </w:rPr>
-        <w:t>&lt;/</w:t>
+        <w:t>artifactId</w:t>
       </w:r>
       <w:r>
         <w:rPr>
           <w:rFonts w:ascii="Consolas" w:eastAsia="Times New Roman" w:hAnsi="Consolas" w:cs="Times New Roman"/>
-          <w:color w:val="569CD6"/>
+          <w:color w:val="808080"/>
           <w:kern w:val="0"/>
           <w:sz w:val="21"/>
           <w:szCs w:val="21"/>
           <w:lang w:val="en-GB" w:eastAsia="it-IT"/>
           <w14:ligatures w14:val="none"/>
         </w:rPr>
-        <w:t>artifactId</w:t>
+        <w:t>&gt;</w:t>
       </w:r>
       <w:r>
         <w:rPr>
           <w:rFonts w:ascii="Consolas" w:eastAsia="Times New Roman" w:hAnsi="Consolas" w:cs="Times New Roman"/>
-          <w:color w:val="808080"/>
+          <w:color w:val="D4D4D4"/>
           <w:kern w:val="0"/>
           <w:sz w:val="21"/>
           <w:szCs w:val="21"/>
           <w:lang w:val="en-GB" w:eastAsia="it-IT"/>
           <w14:ligatures w14:val="none"/>
         </w:rPr>
-        <w:t>&gt;</w:t>
-      </w:r>
-    </w:p>
-    <w:p>
-      <w:pPr>
-        <w:shd w:val="clear" w:color="auto" w:fill="1E1E1E"/>
-        <w:spacing w:after="0" w:line="285" w:lineRule="atLeast"/>
+        <w:t>junit</w:t>
+      </w:r>
+      <w:r>
         <w:rPr>
           <w:rFonts w:ascii="Consolas" w:eastAsia="Times New Roman" w:hAnsi="Consolas" w:cs="Times New Roman"/>
-          <w:color w:val="D4D4D4"/>
+          <w:color w:val="808080"/>
           <w:kern w:val="0"/>
           <w:sz w:val="21"/>
           <w:szCs w:val="21"/>
           <w:lang w:val="en-GB" w:eastAsia="it-IT"/>
           <w14:ligatures w14:val="none"/>
         </w:rPr>
-      </w:pPr>
+        <w:t>&lt;/</w:t>
+      </w:r>
       <w:r>
         <w:rPr>
           <w:rFonts w:ascii="Consolas" w:eastAsia="Times New Roman" w:hAnsi="Consolas" w:cs="Times New Roman"/>
-          <w:color w:val="D4D4D4"/>
+          <w:color w:val="569CD6"/>
           <w:kern w:val="0"/>
           <w:sz w:val="21"/>
           <w:szCs w:val="21"/>
           <w:lang w:val="en-GB" w:eastAsia="it-IT"/>
           <w14:ligatures w14:val="none"/>
         </w:rPr>
-        <w:t xml:space="preserve">            </w:t>
+        <w:t>artifactId</w:t>
       </w:r>
       <w:r>
         <w:rPr>
@@ -2504,106 +2517,106 @@
           <w:lang w:val="en-GB" w:eastAsia="it-IT"/>
           <w14:ligatures w14:val="none"/>
         </w:rPr>
-        <w:t>&lt;</w:t>
-      </w:r>
-      <w:r>
+        <w:t>&gt;</w:t>
+      </w:r>
+    </w:p>
+    <w:p>
+      <w:pPr>
+        <w:shd w:val="clear" w:color="auto" w:fill="1E1E1E"/>
+        <w:spacing w:after="0" w:line="285" w:lineRule="atLeast"/>
         <w:rPr>
           <w:rFonts w:ascii="Consolas" w:eastAsia="Times New Roman" w:hAnsi="Consolas" w:cs="Times New Roman"/>
-          <w:color w:val="569CD6"/>
+          <w:color w:val="D4D4D4"/>
           <w:kern w:val="0"/>
           <w:sz w:val="21"/>
           <w:szCs w:val="21"/>
           <w:lang w:val="en-GB" w:eastAsia="it-IT"/>
           <w14:ligatures w14:val="none"/>
         </w:rPr>
-        <w:t>version</w:t>
-      </w:r>
+      </w:pPr>
       <w:r>
         <w:rPr>
           <w:rFonts w:ascii="Consolas" w:eastAsia="Times New Roman" w:hAnsi="Consolas" w:cs="Times New Roman"/>
-          <w:color w:val="808080"/>
+          <w:color w:val="D4D4D4"/>
           <w:kern w:val="0"/>
           <w:sz w:val="21"/>
           <w:szCs w:val="21"/>
           <w:lang w:val="en-GB" w:eastAsia="it-IT"/>
           <w14:ligatures w14:val="none"/>
         </w:rPr>
-        <w:t>&gt;</w:t>
+        <w:t xml:space="preserve">            </w:t>
       </w:r>
       <w:r>
         <w:rPr>
           <w:rFonts w:ascii="Consolas" w:eastAsia="Times New Roman" w:hAnsi="Consolas" w:cs="Times New Roman"/>
-          <w:color w:val="D4D4D4"/>
+          <w:color w:val="808080"/>
           <w:kern w:val="0"/>
           <w:sz w:val="21"/>
           <w:szCs w:val="21"/>
           <w:lang w:val="en-GB" w:eastAsia="it-IT"/>
           <w14:ligatures w14:val="none"/>
         </w:rPr>
-        <w:t>4.12</w:t>
+        <w:t>&lt;</w:t>
       </w:r>
       <w:r>
         <w:rPr>
           <w:rFonts w:ascii="Consolas" w:eastAsia="Times New Roman" w:hAnsi="Consolas" w:cs="Times New Roman"/>
-          <w:color w:val="808080"/>
+          <w:color w:val="569CD6"/>
           <w:kern w:val="0"/>
           <w:sz w:val="21"/>
           <w:szCs w:val="21"/>
           <w:lang w:val="en-GB" w:eastAsia="it-IT"/>
           <w14:ligatures w14:val="none"/>
         </w:rPr>
-        <w:t>&lt;/</w:t>
+        <w:t>version</w:t>
       </w:r>
       <w:r>
         <w:rPr>
           <w:rFonts w:ascii="Consolas" w:eastAsia="Times New Roman" w:hAnsi="Consolas" w:cs="Times New Roman"/>
-          <w:color w:val="569CD6"/>
+          <w:color w:val="808080"/>
           <w:kern w:val="0"/>
           <w:sz w:val="21"/>
           <w:szCs w:val="21"/>
           <w:lang w:val="en-GB" w:eastAsia="it-IT"/>
           <w14:ligatures w14:val="none"/>
         </w:rPr>
-        <w:t>version</w:t>
+        <w:t>&gt;</w:t>
       </w:r>
       <w:r>
         <w:rPr>
           <w:rFonts w:ascii="Consolas" w:eastAsia="Times New Roman" w:hAnsi="Consolas" w:cs="Times New Roman"/>
-          <w:color w:val="808080"/>
+          <w:color w:val="D4D4D4"/>
           <w:kern w:val="0"/>
           <w:sz w:val="21"/>
           <w:szCs w:val="21"/>
           <w:lang w:val="en-GB" w:eastAsia="it-IT"/>
           <w14:ligatures w14:val="none"/>
         </w:rPr>
-        <w:t>&gt;</w:t>
-      </w:r>
-    </w:p>
-    <w:p>
-      <w:pPr>
-        <w:shd w:val="clear" w:color="auto" w:fill="1E1E1E"/>
-        <w:spacing w:after="0" w:line="285" w:lineRule="atLeast"/>
+        <w:t>4.12</w:t>
+      </w:r>
+      <w:r>
         <w:rPr>
           <w:rFonts w:ascii="Consolas" w:eastAsia="Times New Roman" w:hAnsi="Consolas" w:cs="Times New Roman"/>
-          <w:color w:val="D4D4D4"/>
+          <w:color w:val="808080"/>
           <w:kern w:val="0"/>
           <w:sz w:val="21"/>
           <w:szCs w:val="21"/>
           <w:lang w:val="en-GB" w:eastAsia="it-IT"/>
           <w14:ligatures w14:val="none"/>
         </w:rPr>
-      </w:pPr>
+        <w:t>&lt;/</w:t>
+      </w:r>
       <w:r>
         <w:rPr>
           <w:rFonts w:ascii="Consolas" w:eastAsia="Times New Roman" w:hAnsi="Consolas" w:cs="Times New Roman"/>
-          <w:color w:val="D4D4D4"/>
+          <w:color w:val="569CD6"/>
           <w:kern w:val="0"/>
           <w:sz w:val="21"/>
           <w:szCs w:val="21"/>
           <w:lang w:val="en-GB" w:eastAsia="it-IT"/>
           <w14:ligatures w14:val="none"/>
         </w:rPr>
-        <w:t xml:space="preserve">            </w:t>
+        <w:t>version</w:t>
       </w:r>
       <w:r>
         <w:rPr>
@@ -2615,106 +2628,106 @@
           <w:lang w:val="en-GB" w:eastAsia="it-IT"/>
           <w14:ligatures w14:val="none"/>
         </w:rPr>
-        <w:t>&lt;</w:t>
-      </w:r>
-      <w:r>
+        <w:t>&gt;</w:t>
+      </w:r>
+    </w:p>
+    <w:p>
+      <w:pPr>
+        <w:shd w:val="clear" w:color="auto" w:fill="1E1E1E"/>
+        <w:spacing w:after="0" w:line="285" w:lineRule="atLeast"/>
         <w:rPr>
           <w:rFonts w:ascii="Consolas" w:eastAsia="Times New Roman" w:hAnsi="Consolas" w:cs="Times New Roman"/>
-          <w:color w:val="569CD6"/>
+          <w:color w:val="D4D4D4"/>
           <w:kern w:val="0"/>
           <w:sz w:val="21"/>
           <w:szCs w:val="21"/>
           <w:lang w:val="en-GB" w:eastAsia="it-IT"/>
           <w14:ligatures w14:val="none"/>
         </w:rPr>
-        <w:t>scope</w:t>
-      </w:r>
+      </w:pPr>
       <w:r>
         <w:rPr>
           <w:rFonts w:ascii="Consolas" w:eastAsia="Times New Roman" w:hAnsi="Consolas" w:cs="Times New Roman"/>
-          <w:color w:val="808080"/>
+          <w:color w:val="D4D4D4"/>
           <w:kern w:val="0"/>
           <w:sz w:val="21"/>
           <w:szCs w:val="21"/>
           <w:lang w:val="en-GB" w:eastAsia="it-IT"/>
           <w14:ligatures w14:val="none"/>
         </w:rPr>
-        <w:t>&gt;</w:t>
+        <w:t xml:space="preserve">            </w:t>
       </w:r>
       <w:r>
         <w:rPr>
           <w:rFonts w:ascii="Consolas" w:eastAsia="Times New Roman" w:hAnsi="Consolas" w:cs="Times New Roman"/>
-          <w:color w:val="D4D4D4"/>
+          <w:color w:val="808080"/>
           <w:kern w:val="0"/>
           <w:sz w:val="21"/>
           <w:szCs w:val="21"/>
           <w:lang w:val="en-GB" w:eastAsia="it-IT"/>
           <w14:ligatures w14:val="none"/>
         </w:rPr>
-        <w:t>test</w:t>
+        <w:t>&lt;</w:t>
       </w:r>
       <w:r>
         <w:rPr>
           <w:rFonts w:ascii="Consolas" w:eastAsia="Times New Roman" w:hAnsi="Consolas" w:cs="Times New Roman"/>
-          <w:color w:val="808080"/>
+          <w:color w:val="569CD6"/>
           <w:kern w:val="0"/>
           <w:sz w:val="21"/>
           <w:szCs w:val="21"/>
           <w:lang w:val="en-GB" w:eastAsia="it-IT"/>
           <w14:ligatures w14:val="none"/>
         </w:rPr>
-        <w:t>&lt;/</w:t>
+        <w:t>scope</w:t>
       </w:r>
       <w:r>
         <w:rPr>
           <w:rFonts w:ascii="Consolas" w:eastAsia="Times New Roman" w:hAnsi="Consolas" w:cs="Times New Roman"/>
-          <w:color w:val="569CD6"/>
+          <w:color w:val="808080"/>
           <w:kern w:val="0"/>
           <w:sz w:val="21"/>
           <w:szCs w:val="21"/>
           <w:lang w:val="en-GB" w:eastAsia="it-IT"/>
           <w14:ligatures w14:val="none"/>
         </w:rPr>
-        <w:t>scope</w:t>
+        <w:t>&gt;</w:t>
       </w:r>
       <w:r>
         <w:rPr>
           <w:rFonts w:ascii="Consolas" w:eastAsia="Times New Roman" w:hAnsi="Consolas" w:cs="Times New Roman"/>
-          <w:color w:val="808080"/>
+          <w:color w:val="D4D4D4"/>
           <w:kern w:val="0"/>
           <w:sz w:val="21"/>
           <w:szCs w:val="21"/>
           <w:lang w:val="en-GB" w:eastAsia="it-IT"/>
           <w14:ligatures w14:val="none"/>
         </w:rPr>
-        <w:t>&gt;</w:t>
-      </w:r>
-    </w:p>
-    <w:p>
-      <w:pPr>
-        <w:shd w:val="clear" w:color="auto" w:fill="1E1E1E"/>
-        <w:spacing w:after="0" w:line="285" w:lineRule="atLeast"/>
+        <w:t>test</w:t>
+      </w:r>
+      <w:r>
         <w:rPr>
           <w:rFonts w:ascii="Consolas" w:eastAsia="Times New Roman" w:hAnsi="Consolas" w:cs="Times New Roman"/>
-          <w:color w:val="D4D4D4"/>
+          <w:color w:val="808080"/>
           <w:kern w:val="0"/>
           <w:sz w:val="21"/>
           <w:szCs w:val="21"/>
           <w:lang w:val="en-GB" w:eastAsia="it-IT"/>
           <w14:ligatures w14:val="none"/>
         </w:rPr>
-      </w:pPr>
+        <w:t>&lt;/</w:t>
+      </w:r>
       <w:r>
         <w:rPr>
           <w:rFonts w:ascii="Consolas" w:eastAsia="Times New Roman" w:hAnsi="Consolas" w:cs="Times New Roman"/>
-          <w:color w:val="D4D4D4"/>
+          <w:color w:val="569CD6"/>
           <w:kern w:val="0"/>
           <w:sz w:val="21"/>
           <w:szCs w:val="21"/>
           <w:lang w:val="en-GB" w:eastAsia="it-IT"/>
           <w14:ligatures w14:val="none"/>
         </w:rPr>
-        <w:t xml:space="preserve">        </w:t>
+        <w:t>scope</w:t>
       </w:r>
       <w:r>
         <w:rPr>
@@ -2726,85 +2739,138 @@
           <w:lang w:val="en-GB" w:eastAsia="it-IT"/>
           <w14:ligatures w14:val="none"/>
         </w:rPr>
-        <w:t>&lt;/</w:t>
-      </w:r>
-      <w:r>
+        <w:t>&gt;</w:t>
+      </w:r>
+    </w:p>
+    <w:p>
+      <w:pPr>
+        <w:shd w:val="clear" w:color="auto" w:fill="1E1E1E"/>
+        <w:spacing w:after="0" w:line="285" w:lineRule="atLeast"/>
         <w:rPr>
           <w:rFonts w:ascii="Consolas" w:eastAsia="Times New Roman" w:hAnsi="Consolas" w:cs="Times New Roman"/>
-          <w:color w:val="569CD6"/>
+          <w:color w:val="D4D4D4"/>
           <w:kern w:val="0"/>
           <w:sz w:val="21"/>
           <w:szCs w:val="21"/>
           <w:lang w:val="en-GB" w:eastAsia="it-IT"/>
           <w14:ligatures w14:val="none"/>
         </w:rPr>
-        <w:t>dependency</w:t>
-      </w:r>
+      </w:pPr>
       <w:r>
         <w:rPr>
           <w:rFonts w:ascii="Consolas" w:eastAsia="Times New Roman" w:hAnsi="Consolas" w:cs="Times New Roman"/>
-          <w:color w:val="808080"/>
+          <w:color w:val="D4D4D4"/>
           <w:kern w:val="0"/>
           <w:sz w:val="21"/>
           <w:szCs w:val="21"/>
           <w:lang w:val="en-GB" w:eastAsia="it-IT"/>
           <w14:ligatures w14:val="none"/>
         </w:rPr>
-        <w:t>&gt;</w:t>
-      </w:r>
-    </w:p>
-    <w:p>
-      <w:pPr>
-        <w:shd w:val="clear" w:color="auto" w:fill="1E1E1E"/>
-        <w:spacing w:after="0" w:line="285" w:lineRule="atLeast"/>
+        <w:t xml:space="preserve">        </w:t>
+      </w:r>
+      <w:r>
         <w:rPr>
           <w:rFonts w:ascii="Consolas" w:eastAsia="Times New Roman" w:hAnsi="Consolas" w:cs="Times New Roman"/>
-          <w:color w:val="D4D4D4"/>
+          <w:color w:val="808080"/>
           <w:kern w:val="0"/>
           <w:sz w:val="21"/>
           <w:szCs w:val="21"/>
           <w:lang w:val="en-GB" w:eastAsia="it-IT"/>
           <w14:ligatures w14:val="none"/>
         </w:rPr>
-      </w:pPr>
-    </w:p>
-    <w:p>
-      <w:pPr>
-        <w:shd w:val="clear" w:color="auto" w:fill="1E1E1E"/>
-        <w:spacing w:after="0" w:line="285" w:lineRule="atLeast"/>
+        <w:t>&lt;/</w:t>
+      </w:r>
+      <w:r>
         <w:rPr>
           <w:rFonts w:ascii="Consolas" w:eastAsia="Times New Roman" w:hAnsi="Consolas" w:cs="Times New Roman"/>
-          <w:color w:val="D4D4D4"/>
+          <w:color w:val="569CD6"/>
           <w:kern w:val="0"/>
           <w:sz w:val="21"/>
           <w:szCs w:val="21"/>
           <w:lang w:val="en-GB" w:eastAsia="it-IT"/>
           <w14:ligatures w14:val="none"/>
         </w:rPr>
-      </w:pPr>
+        <w:t>dependency</w:t>
+      </w:r>
       <w:r>
         <w:rPr>
           <w:rFonts w:ascii="Consolas" w:eastAsia="Times New Roman" w:hAnsi="Consolas" w:cs="Times New Roman"/>
-          <w:color w:val="D4D4D4"/>
+          <w:color w:val="808080"/>
           <w:kern w:val="0"/>
           <w:sz w:val="21"/>
           <w:szCs w:val="21"/>
           <w:lang w:val="en-GB" w:eastAsia="it-IT"/>
           <w14:ligatures w14:val="none"/>
         </w:rPr>
-        <w:t xml:space="preserve">        </w:t>
-      </w:r>
-      <w:r>
+        <w:t>&gt;</w:t>
+      </w:r>
+    </w:p>
+    <w:p>
+      <w:pPr>
+        <w:shd w:val="clear" w:color="auto" w:fill="1E1E1E"/>
+        <w:spacing w:after="0" w:line="285" w:lineRule="atLeast"/>
         <w:rPr>
           <w:rFonts w:ascii="Consolas" w:eastAsia="Times New Roman" w:hAnsi="Consolas" w:cs="Times New Roman"/>
-          <w:color w:val="6A9955"/>
+          <w:color w:val="D4D4D4"/>
           <w:kern w:val="0"/>
           <w:sz w:val="21"/>
           <w:szCs w:val="21"/>
           <w:lang w:val="en-GB" w:eastAsia="it-IT"/>
           <w14:ligatures w14:val="none"/>
         </w:rPr>
-        <w:t>&lt;!-- https://mvnrepository.com/artifact/org.evosuite/evosuite-runtime --&gt;</w:t>
+      </w:pPr>
+    </w:p>
+    <w:p>
+      <w:pPr>
+        <w:shd w:val="clear" w:color="auto" w:fill="1E1E1E"/>
+        <w:spacing w:after="0" w:line="285" w:lineRule="atLeast"/>
+        <w:rPr>
+          <w:rFonts w:ascii="Consolas" w:eastAsia="Times New Roman" w:hAnsi="Consolas" w:cs="Times New Roman"/>
+          <w:color w:val="D4D4D4"/>
+          <w:kern w:val="0"/>
+          <w:sz w:val="21"/>
+          <w:szCs w:val="21"/>
+          <w:lang w:val="en-GB" w:eastAsia="it-IT"/>
+          <w14:ligatures w14:val="none"/>
+        </w:rPr>
+      </w:pPr>
+      <w:r>
+        <w:rPr>
+          <w:rFonts w:ascii="Consolas" w:eastAsia="Times New Roman" w:hAnsi="Consolas" w:cs="Times New Roman"/>
+          <w:color w:val="D4D4D4"/>
+          <w:kern w:val="0"/>
+          <w:sz w:val="21"/>
+          <w:szCs w:val="21"/>
+          <w:lang w:val="en-GB" w:eastAsia="it-IT"/>
+          <w14:ligatures w14:val="none"/>
+        </w:rPr>
+        <w:t xml:space="preserve">        </w:t>
+      </w:r>
+      <w:proofErr w:type="gramStart"/>
+      <w:r>
+        <w:rPr>
+          <w:rFonts w:ascii="Consolas" w:eastAsia="Times New Roman" w:hAnsi="Consolas" w:cs="Times New Roman"/>
+          <w:color w:val="6A9955"/>
+          <w:kern w:val="0"/>
+          <w:sz w:val="21"/>
+          <w:szCs w:val="21"/>
+          <w:lang w:val="en-GB" w:eastAsia="it-IT"/>
+          <w14:ligatures w14:val="none"/>
+        </w:rPr>
+        <w:t>&lt;!--</w:t>
+      </w:r>
+      <w:proofErr w:type="gramEnd"/>
+      <w:r>
+        <w:rPr>
+          <w:rFonts w:ascii="Consolas" w:eastAsia="Times New Roman" w:hAnsi="Consolas" w:cs="Times New Roman"/>
+          <w:color w:val="6A9955"/>
+          <w:kern w:val="0"/>
+          <w:sz w:val="21"/>
+          <w:szCs w:val="21"/>
+          <w:lang w:val="en-GB" w:eastAsia="it-IT"/>
+          <w14:ligatures w14:val="none"/>
+        </w:rPr>
+        <w:t xml:space="preserve"> https://mvnrepository.com/artifact/org.evosuite/evosuite-runtime --&gt;</w:t>
       </w:r>
     </w:p>
     <w:p>
@@ -3538,7 +3604,21 @@
           <w:lang w:val="en-GB"/>
         </w:rPr>
         <w:br/>
-        <w:t>java -jar C:\Users\lenovo\Downloads\evosuite-1.0.6.jar -class calc.Calculator -projectCP .\target\classes</w:t>
+        <w:t xml:space="preserve">java -jar C:\Users\lenovo\Downloads\evosuite-1.0.6.jar -class </w:t>
+      </w:r>
+      <w:proofErr w:type="gramStart"/>
+      <w:r>
+        <w:rPr>
+          <w:lang w:val="en-GB"/>
+        </w:rPr>
+        <w:t>calc.Calculator</w:t>
+      </w:r>
+      <w:proofErr w:type="gramEnd"/>
+      <w:r>
+        <w:rPr>
+          <w:lang w:val="en-GB"/>
+        </w:rPr>
+        <w:t xml:space="preserve"> -projectCP .\target\classes</w:t>
       </w:r>
     </w:p>
     <w:p>
@@ -3791,8 +3871,13 @@
         <w:t xml:space="preserve">, con </w:t>
       </w:r>
       <w:r>
-        <w:t>una interfaccia  con</w:t>
-      </w:r>
+        <w:t xml:space="preserve">una </w:t>
+      </w:r>
+      <w:proofErr w:type="gramStart"/>
+      <w:r>
+        <w:t>interfaccia  con</w:t>
+      </w:r>
+      <w:proofErr w:type="gramEnd"/>
       <w:r>
         <w:t xml:space="preserve"> nome</w:t>
       </w:r>
@@ -3803,13 +3888,29 @@
         <w:t>. Le interfacce con nome diventano classe statiche (ossia interne alla classe della macchina)</w:t>
       </w:r>
       <w:r>
-        <w:t>, per chiamare l’evento bisogna prima accedere alla classe statica con il metodo pubblico nome_classe_statica(), dove nome_classe_statica è il nome dell’interfaccia</w:t>
+        <w:t>, per chiamare l’evento bisogna prima accedere alla classe statica con il metodo pubblico nome_classe_</w:t>
+      </w:r>
+      <w:proofErr w:type="gramStart"/>
+      <w:r>
+        <w:t>statica(</w:t>
+      </w:r>
+      <w:proofErr w:type="gramEnd"/>
+      <w:r>
+        <w:t>), dove nome_classe_statica è il nome dell’interfaccia</w:t>
       </w:r>
       <w:r>
         <w:t>, in questo caso quindi IstanzaMacchina.light().raiseToggle()</w:t>
       </w:r>
       <w:r>
-        <w:t>. Nota che isFinal() restituisce sempre false perché non si raggiunge mai un Final State;</w:t>
+        <w:t xml:space="preserve">. Nota che </w:t>
+      </w:r>
+      <w:proofErr w:type="gramStart"/>
+      <w:r>
+        <w:t>isFinal(</w:t>
+      </w:r>
+      <w:proofErr w:type="gramEnd"/>
+      <w:r>
+        <w:t>) restituisce sempre false perché non si raggiunge mai un Final State;</w:t>
       </w:r>
     </w:p>
     <w:p>
@@ -3867,7 +3968,15 @@
         <w:t>SimpleSeriesCycleBased</w:t>
       </w:r>
       <w:r>
-        <w:t>: identica alla precedente ma CycleBased(200)</w:t>
+        <w:t xml:space="preserve">: identica alla precedente ma </w:t>
+      </w:r>
+      <w:proofErr w:type="gramStart"/>
+      <w:r>
+        <w:t>CycleBased(</w:t>
+      </w:r>
+      <w:proofErr w:type="gramEnd"/>
+      <w:r>
+        <w:t>200)</w:t>
       </w:r>
       <w:r>
         <w:t>. La gestione dei tempi del ciclo deve essere implementata dal client, il 200 non è presente nel codice generato</w:t>
@@ -3966,7 +4075,15 @@
         <w:t xml:space="preserve"> Il vettore StateVector contiene due elementi anziché uno, perché in uno stesso momento possono essere attivi fino a due stati.</w:t>
       </w:r>
       <w:r>
-        <w:t xml:space="preserve">  Quindi il metodo microStep() deve gestire switch case.</w:t>
+        <w:t xml:space="preserve">  Quindi il metodo </w:t>
+      </w:r>
+      <w:proofErr w:type="gramStart"/>
+      <w:r>
+        <w:t>microStep(</w:t>
+      </w:r>
+      <w:proofErr w:type="gramEnd"/>
+      <w:r>
+        <w:t>) deve gestire switch case.</w:t>
       </w:r>
     </w:p>
     <w:p>
@@ -4035,7 +4152,15 @@
         <w:pStyle w:val="Paragrafoelenco"/>
       </w:pPr>
       <w:r>
-        <w:t>vecchio maven project inizialmente scritto per pensare a come gestire la scrittura dinamica dei file .sctunit attraverso string template e come leggere i metodi di test Junit con javaparser. Alla fine, il tentativo è riuscito e il codice è stato portato nel progetto descritto sotto. Gli artefatti importanti sono:</w:t>
+        <w:t xml:space="preserve">vecchio maven project inizialmente scritto per pensare a come gestire la scrittura dinamica dei </w:t>
+      </w:r>
+      <w:proofErr w:type="gramStart"/>
+      <w:r>
+        <w:t>file .sctunit</w:t>
+      </w:r>
+      <w:proofErr w:type="gramEnd"/>
+      <w:r>
+        <w:t xml:space="preserve"> attraverso string template e come leggere i metodi di test Junit con javaparser. Alla fine, il tentativo è riuscito e il codice è stato portato nel progetto descritto sotto. Gli artefatti importanti sono:</w:t>
       </w:r>
     </w:p>
     <w:p>
@@ -4054,7 +4179,15 @@
         <w:t>sct_template.st</w:t>
       </w:r>
       <w:r>
-        <w:t>: stringtemplate contenente la base dei test sctunit (no variabili, no eventi temporali…).</w:t>
+        <w:t>: stringtemplate contenente la base dei test sctunit (</w:t>
+      </w:r>
+      <w:proofErr w:type="gramStart"/>
+      <w:r>
+        <w:t>no</w:t>
+      </w:r>
+      <w:proofErr w:type="gramEnd"/>
+      <w:r>
+        <w:t xml:space="preserve"> variabili, no eventi temporali…).</w:t>
       </w:r>
     </w:p>
     <w:p>
@@ -4334,7 +4467,21 @@
         <w:rPr>
           <w:rFonts w:cstheme="minorHAnsi"/>
         </w:rPr>
-        <w:t>del file .ysc contenente lo</w:t>
+        <w:t xml:space="preserve">del </w:t>
+      </w:r>
+      <w:proofErr w:type="gramStart"/>
+      <w:r>
+        <w:rPr>
+          <w:rFonts w:cstheme="minorHAnsi"/>
+        </w:rPr>
+        <w:t>file .ysc</w:t>
+      </w:r>
+      <w:proofErr w:type="gramEnd"/>
+      <w:r>
+        <w:rPr>
+          <w:rFonts w:cstheme="minorHAnsi"/>
+        </w:rPr>
+        <w:t xml:space="preserve"> contenente lo</w:t>
       </w:r>
       <w:r>
         <w:rPr>
@@ -4556,7 +4703,29 @@
           <w:szCs w:val="20"/>
           <w:lang w:val="en-GB"/>
         </w:rPr>
-        <w:t xml:space="preserve">  Use -proc:none to disable annotation processing or -implicit to specify a policy for implicit compilation.</w:t>
+        <w:t xml:space="preserve">  Use -</w:t>
+      </w:r>
+      <w:proofErr w:type="gramStart"/>
+      <w:r>
+        <w:rPr>
+          <w:rFonts w:ascii="Courier New" w:hAnsi="Courier New" w:cs="Courier New"/>
+          <w:color w:val="FF0000"/>
+          <w:sz w:val="20"/>
+          <w:szCs w:val="20"/>
+          <w:lang w:val="en-GB"/>
+        </w:rPr>
+        <w:t>proc:none</w:t>
+      </w:r>
+      <w:proofErr w:type="gramEnd"/>
+      <w:r>
+        <w:rPr>
+          <w:rFonts w:ascii="Courier New" w:hAnsi="Courier New" w:cs="Courier New"/>
+          <w:color w:val="FF0000"/>
+          <w:sz w:val="20"/>
+          <w:szCs w:val="20"/>
+          <w:lang w:val="en-GB"/>
+        </w:rPr>
+        <w:t xml:space="preserve"> to disable annotation processing or -implicit to specify a policy for implicit compilation.</w:t>
       </w:r>
     </w:p>
     <w:p>
@@ -4656,7 +4825,29 @@
           <w:szCs w:val="20"/>
           <w:lang w:val="en-GB"/>
         </w:rPr>
-        <w:t>SLF4J: Found binding in [jar:file:/C:/Users/lenovo/.m2/repository/ch/qos/logback/logback-classic/1.1.3/logback-classic-1.1.3.jar!/org/slf4j/impl/StaticLoggerBinder.class]</w:t>
+        <w:t>SLF4J: Found binding in [</w:t>
+      </w:r>
+      <w:proofErr w:type="gramStart"/>
+      <w:r>
+        <w:rPr>
+          <w:rFonts w:ascii="Courier New" w:hAnsi="Courier New" w:cs="Courier New"/>
+          <w:color w:val="FF0000"/>
+          <w:sz w:val="20"/>
+          <w:szCs w:val="20"/>
+          <w:lang w:val="en-GB"/>
+        </w:rPr>
+        <w:t>jar:file:/C</w:t>
+      </w:r>
+      <w:proofErr w:type="gramEnd"/>
+      <w:r>
+        <w:rPr>
+          <w:rFonts w:ascii="Courier New" w:hAnsi="Courier New" w:cs="Courier New"/>
+          <w:color w:val="FF0000"/>
+          <w:sz w:val="20"/>
+          <w:szCs w:val="20"/>
+          <w:lang w:val="en-GB"/>
+        </w:rPr>
+        <w:t>:/Users/lenovo/.m2/repository/ch/qos/logback/logback-classic/1.1.3/logback-classic-1.1.3.jar!/org/slf4j/impl/StaticLoggerBinder.class]</w:t>
       </w:r>
     </w:p>
     <w:p>
@@ -4680,7 +4871,29 @@
           <w:szCs w:val="20"/>
           <w:lang w:val="en-GB"/>
         </w:rPr>
-        <w:t>SLF4J: Found binding in [jar:file:/C:/Users/lenovo/.m2/repository/org/evosuite/evosuite-master/1.0.6/evosuite-master-1.0.6.jar!/org/slf4j/impl/StaticLoggerBinder.class]</w:t>
+        <w:t>SLF4J: Found binding in [</w:t>
+      </w:r>
+      <w:proofErr w:type="gramStart"/>
+      <w:r>
+        <w:rPr>
+          <w:rFonts w:ascii="Courier New" w:hAnsi="Courier New" w:cs="Courier New"/>
+          <w:color w:val="FF0000"/>
+          <w:sz w:val="20"/>
+          <w:szCs w:val="20"/>
+          <w:lang w:val="en-GB"/>
+        </w:rPr>
+        <w:t>jar:file:/C</w:t>
+      </w:r>
+      <w:proofErr w:type="gramEnd"/>
+      <w:r>
+        <w:rPr>
+          <w:rFonts w:ascii="Courier New" w:hAnsi="Courier New" w:cs="Courier New"/>
+          <w:color w:val="FF0000"/>
+          <w:sz w:val="20"/>
+          <w:szCs w:val="20"/>
+          <w:lang w:val="en-GB"/>
+        </w:rPr>
+        <w:t>:/Users/lenovo/.m2/repository/org/evosuite/evosuite-master/1.0.6/evosuite-master-1.0.6.jar!/org/slf4j/impl/StaticLoggerBinder.class]</w:t>
       </w:r>
     </w:p>
     <w:p>
@@ -4728,7 +4941,29 @@
           <w:szCs w:val="20"/>
           <w:lang w:val="en-GB"/>
         </w:rPr>
-        <w:t>SLF4J: Actual binding is of type [ch.qos.logback.classic.util.ContextSelectorStaticBinder]</w:t>
+        <w:t>SLF4J: Actual binding is of type [</w:t>
+      </w:r>
+      <w:proofErr w:type="gramStart"/>
+      <w:r>
+        <w:rPr>
+          <w:rFonts w:ascii="Courier New" w:hAnsi="Courier New" w:cs="Courier New"/>
+          <w:color w:val="FF0000"/>
+          <w:sz w:val="20"/>
+          <w:szCs w:val="20"/>
+          <w:lang w:val="en-GB"/>
+        </w:rPr>
+        <w:t>ch.qos.logback</w:t>
+      </w:r>
+      <w:proofErr w:type="gramEnd"/>
+      <w:r>
+        <w:rPr>
+          <w:rFonts w:ascii="Courier New" w:hAnsi="Courier New" w:cs="Courier New"/>
+          <w:color w:val="FF0000"/>
+          <w:sz w:val="20"/>
+          <w:szCs w:val="20"/>
+          <w:lang w:val="en-GB"/>
+        </w:rPr>
+        <w:t>.classic.util.ContextSelectorStaticBinder]</w:t>
       </w:r>
     </w:p>
     <w:p>
@@ -4885,6 +5120,16 @@
           <w:lang w:val="en-GB"/>
         </w:rPr>
         <w:tab/>
+      </w:r>
+      <w:proofErr w:type="gramStart"/>
+      <w:r>
+        <w:rPr>
+          <w:rFonts w:ascii="Courier New" w:hAnsi="Courier New" w:cs="Courier New"/>
+          <w:color w:val="000000"/>
+          <w:sz w:val="20"/>
+          <w:szCs w:val="20"/>
+          <w:lang w:val="en-GB"/>
+        </w:rPr>
         <w:t>&lt;</w:t>
       </w:r>
       <w:r>
@@ -4905,7 +5150,18 @@
           <w:szCs w:val="20"/>
           <w:lang w:val="en-GB"/>
         </w:rPr>
-        <w:t>&gt;org.evosuite.plugins&lt;/</w:t>
+        <w:t>&gt;org.evosuite.plugins</w:t>
+      </w:r>
+      <w:proofErr w:type="gramEnd"/>
+      <w:r>
+        <w:rPr>
+          <w:rFonts w:ascii="Courier New" w:hAnsi="Courier New" w:cs="Courier New"/>
+          <w:color w:val="000000"/>
+          <w:sz w:val="20"/>
+          <w:szCs w:val="20"/>
+          <w:lang w:val="en-GB"/>
+        </w:rPr>
+        <w:t>&lt;/</w:t>
       </w:r>
       <w:r>
         <w:rPr>
@@ -5673,7 +5929,21 @@
         <w:rPr>
           <w:lang w:val="en-GB"/>
         </w:rPr>
-        <w:t xml:space="preserve"> in C:\Program Files (x86)\itemis_CREATE, per vedere com’era all’inizio</w:t>
+        <w:t xml:space="preserve"> in C:\Program Files (x</w:t>
+      </w:r>
+      <w:proofErr w:type="gramStart"/>
+      <w:r>
+        <w:rPr>
+          <w:lang w:val="en-GB"/>
+        </w:rPr>
+        <w:t>86)\</w:t>
+      </w:r>
+      <w:proofErr w:type="gramEnd"/>
+      <w:r>
+        <w:rPr>
+          <w:lang w:val="en-GB"/>
+        </w:rPr>
+        <w:t>itemis_CREATE, per vedere com’era all’inizio</w:t>
       </w:r>
       <w:r>
         <w:rPr>
@@ -5746,7 +6016,29 @@
           <w:szCs w:val="20"/>
           <w:lang w:val="en-GB"/>
         </w:rPr>
-        <w:t>must be available in order to run ItemisCREATEc. No Java virtual machine</w:t>
+        <w:t xml:space="preserve">must be available </w:t>
+      </w:r>
+      <w:proofErr w:type="gramStart"/>
+      <w:r>
+        <w:rPr>
+          <w:rFonts w:ascii="Courier New" w:hAnsi="Courier New" w:cs="Courier New"/>
+          <w:color w:val="000000"/>
+          <w:sz w:val="20"/>
+          <w:szCs w:val="20"/>
+          <w:lang w:val="en-GB"/>
+        </w:rPr>
+        <w:t>in order to</w:t>
+      </w:r>
+      <w:proofErr w:type="gramEnd"/>
+      <w:r>
+        <w:rPr>
+          <w:rFonts w:ascii="Courier New" w:hAnsi="Courier New" w:cs="Courier New"/>
+          <w:color w:val="000000"/>
+          <w:sz w:val="20"/>
+          <w:szCs w:val="20"/>
+          <w:lang w:val="en-GB"/>
+        </w:rPr>
+        <w:t xml:space="preserve"> run ItemisCREATEc. No Java virtual machine</w:t>
       </w:r>
     </w:p>
     <w:p>
@@ -5786,6 +6078,7 @@
           <w:lang w:val="en-GB"/>
         </w:rPr>
       </w:pPr>
+      <w:proofErr w:type="gramStart"/>
       <w:r>
         <w:rPr>
           <w:rFonts w:ascii="Courier New" w:hAnsi="Courier New" w:cs="Courier New"/>
@@ -5794,7 +6087,18 @@
           <w:szCs w:val="20"/>
           <w:lang w:val="en-GB"/>
         </w:rPr>
-        <w:t>plugins/org.eclipse.justj.openjdk.hotspot.jre.full.stripped.win32.x86_64_17.0.5.v20221102-0933/jre/bin</w:t>
+        <w:t>plugins/org.eclipse.justj.openjdk.hotspot.jre.full.stripped.win32.x</w:t>
+      </w:r>
+      <w:proofErr w:type="gramEnd"/>
+      <w:r>
+        <w:rPr>
+          <w:rFonts w:ascii="Courier New" w:hAnsi="Courier New" w:cs="Courier New"/>
+          <w:color w:val="000000"/>
+          <w:sz w:val="20"/>
+          <w:szCs w:val="20"/>
+          <w:lang w:val="en-GB"/>
+        </w:rPr>
+        <w:t>86_64_17.0.5.v20221102-0933/jre/bin</w:t>
       </w:r>
     </w:p>
     <w:p>
@@ -5943,7 +6247,15 @@
         <w:t xml:space="preserve"> </w:t>
       </w:r>
       <w:r>
-        <w:t>Itemis Create è case sensitive, quindi teoricamente si possono avere due stati o eventi che differiscono solo nel case. Nel caso di eventi viene segnalato uno warning, nel caso degli stati no. Il problema è che nella traduzione in java (fatta da itemis create stesso) ciò si traduce in metodi o enumerativi con lo stesso nome:</w:t>
+        <w:t xml:space="preserve">Itemis Create </w:t>
+      </w:r>
+      <w:proofErr w:type="gramStart"/>
+      <w:r>
+        <w:t>è</w:t>
+      </w:r>
+      <w:proofErr w:type="gramEnd"/>
+      <w:r>
+        <w:t xml:space="preserve"> case sensitive, quindi teoricamente si possono avere due stati o eventi che differiscono solo nel case. Nel caso di eventi viene segnalato uno warning, nel caso degli stati no. Il problema è che nella traduzione in java (fatta da itemis create stesso) ciò si traduce in metodi o enumerativi con lo stesso nome:</w:t>
       </w:r>
     </w:p>
     <w:p>
@@ -6648,8 +6960,13 @@
         <w:t>g</w:t>
       </w:r>
       <w:r>
-        <w:t>enerare non solo il .java ma anche un .scxml</w:t>
-      </w:r>
+        <w:t xml:space="preserve">enerare non solo il .java ma anche </w:t>
+      </w:r>
+      <w:proofErr w:type="gramStart"/>
+      <w:r>
+        <w:t>un .scxml</w:t>
+      </w:r>
+      <w:proofErr w:type="gramEnd"/>
       <w:r>
         <w:t xml:space="preserve">, </w:t>
       </w:r>
@@ -6669,7 +6986,15 @@
         </w:numPr>
       </w:pPr>
       <w:r>
-        <w:t>leggere direttamente il file .ysc con un DOM parser per ottenere i nomi degli stati.</w:t>
+        <w:t xml:space="preserve">leggere direttamente il </w:t>
+      </w:r>
+      <w:proofErr w:type="gramStart"/>
+      <w:r>
+        <w:t>file .ysc</w:t>
+      </w:r>
+      <w:proofErr w:type="gramEnd"/>
+      <w:r>
+        <w:t xml:space="preserve"> con un DOM parser per ottenere i nomi degli stati.</w:t>
       </w:r>
     </w:p>
     <w:p>
@@ -6689,7 +7014,15 @@
         <w:jc w:val="both"/>
       </w:pPr>
       <w:r>
-        <w:t>Inoltre, leggendo il file .ysc si sono ottenuti non solo i nomi degli stati (pronti per essere utilizzati in ambiente SCTUnit), ma anche il nome dello statchart (problema finora non affrontato, visto che si considerava uguale a quello del file contenete lo statchart)</w:t>
+        <w:t xml:space="preserve">Inoltre, leggendo il </w:t>
+      </w:r>
+      <w:proofErr w:type="gramStart"/>
+      <w:r>
+        <w:t>file .ysc</w:t>
+      </w:r>
+      <w:proofErr w:type="gramEnd"/>
+      <w:r>
+        <w:t xml:space="preserve"> si sono ottenuti non solo i nomi degli stati (pronti per essere utilizzati in ambiente SCTUnit), ma anche il nome dello statchart (problema finora non affrontato, visto che si considerava uguale a quello del file contenete lo statchart)</w:t>
       </w:r>
       <w:r>
         <w:t xml:space="preserve"> e degli eventi</w:t>
@@ -6769,7 +7102,15 @@
         <w:t>chart</w:t>
       </w:r>
       <w:r>
-        <w:t xml:space="preserve"> deve essere composto da lettere (anche maiuscole) e numeri, volendo anche l’underscore e forse altri caratteri. In ogni caso, l’editor di itemis create stesso segnala un errore se il nome presenta spazi o caratteri strani, inoltre, se presenta lettere accentate o caratteri simili non può essere visto dai file .sgen. </w:t>
+        <w:t xml:space="preserve"> deve essere composto da lettere (anche maiuscole) e numeri, volendo anche l’underscore e forse altri caratteri. In ogni caso, l’editor di itemis create stesso segnala un errore se il nome presenta spazi o caratteri strani, inoltre, se presenta lettere accentate o caratteri simili non può essere visto dai </w:t>
+      </w:r>
+      <w:proofErr w:type="gramStart"/>
+      <w:r>
+        <w:t>file .sgen</w:t>
+      </w:r>
+      <w:proofErr w:type="gramEnd"/>
+      <w:r>
+        <w:t xml:space="preserve">. </w:t>
       </w:r>
       <w:r>
         <w:sym w:font="Wingdings" w:char="F0E8"/>
@@ -6833,7 +7174,15 @@
         <w:t>nomi degli stati e delle regioni</w:t>
       </w:r>
       <w:r>
-        <w:t xml:space="preserve"> possono contenere praticamente tutto eccetto caratteri particolari come le lettere accentate, che rendono lo stato non identificabile nei file .sctunit. Gli spazi sono ammessi, così come lettere maiuscole, minuscole, numeri e caratteri quali underscore</w:t>
+        <w:t xml:space="preserve"> possono contenere praticamente tutto eccetto caratteri particolari come le lettere accentate, che rendono lo stato non identificabile nei </w:t>
+      </w:r>
+      <w:proofErr w:type="gramStart"/>
+      <w:r>
+        <w:t>file .sctunit</w:t>
+      </w:r>
+      <w:proofErr w:type="gramEnd"/>
+      <w:r>
+        <w:t>. Gli spazi sono ammessi, così come lettere maiuscole, minuscole, numeri e caratteri quali underscore</w:t>
       </w:r>
       <w:r>
         <w:t xml:space="preserve">, il punto, il cancelletto e così via. </w:t>
@@ -7070,7 +7419,15 @@
         <w:jc w:val="both"/>
       </w:pPr>
       <w:r>
-        <w:t xml:space="preserve">Il file .ysc è di tipo xmi (quindi un xml). Guardando </w:t>
+        <w:t xml:space="preserve">Il </w:t>
+      </w:r>
+      <w:proofErr w:type="gramStart"/>
+      <w:r>
+        <w:t>file .ysc</w:t>
+      </w:r>
+      <w:proofErr w:type="gramEnd"/>
+      <w:r>
+        <w:t xml:space="preserve"> è di tipo xmi (quindi un xml). Guardando </w:t>
       </w:r>
       <w:r>
         <w:t xml:space="preserve">all’xml di uno statechart di esempio </w:t>
@@ -7090,7 +7447,15 @@
       </w:pPr>
       <w:r>
         <w:lastRenderedPageBreak/>
-        <w:t xml:space="preserve">Nel file .ysc, le informazioni interessanti (i.e. la descrizione dello statechart, con nomi e dipendenze) si trova nel sotto albero con </w:t>
+        <w:t xml:space="preserve">Nel </w:t>
+      </w:r>
+      <w:proofErr w:type="gramStart"/>
+      <w:r>
+        <w:t>file .ysc</w:t>
+      </w:r>
+      <w:proofErr w:type="gramEnd"/>
+      <w:r>
+        <w:t xml:space="preserve">, le informazioni interessanti (i.e. la descrizione dello statechart, con nomi e dipendenze) si trova nel sotto albero con </w:t>
       </w:r>
       <w:r>
         <w:rPr>
@@ -7139,7 +7504,15 @@
         <w:jc w:val="both"/>
       </w:pPr>
       <w:r>
-        <w:t>Gli stati sono ELEMENT_NODE con tag “vertices” e hanno un attributo “xsi:type” il cui valore è il tipo dello statechart, alcuni di questi valori sono:</w:t>
+        <w:t>Gli stati sono ELEMENT_NODE con tag “vertices” e hanno un attributo “</w:t>
+      </w:r>
+      <w:proofErr w:type="gramStart"/>
+      <w:r>
+        <w:t>xsi:type</w:t>
+      </w:r>
+      <w:proofErr w:type="gramEnd"/>
+      <w:r>
+        <w:t>” il cui valore è il tipo dello statechart, alcuni di questi valori sono:</w:t>
       </w:r>
     </w:p>
     <w:p>
@@ -7152,7 +7525,15 @@
         <w:jc w:val="both"/>
       </w:pPr>
       <w:r>
-        <w:t>"sgraph:State" per gli stati normali, in questo caso il nodo ha un attributo “name” il cui valore è il nome dello stato.</w:t>
+        <w:t>"</w:t>
+      </w:r>
+      <w:proofErr w:type="gramStart"/>
+      <w:r>
+        <w:t>sgraph:State</w:t>
+      </w:r>
+      <w:proofErr w:type="gramEnd"/>
+      <w:r>
+        <w:t>" per gli stati normali, in questo caso il nodo ha un attributo “name” il cui valore è il nome dello stato.</w:t>
       </w:r>
     </w:p>
     <w:p>
@@ -7165,7 +7546,15 @@
         <w:jc w:val="both"/>
       </w:pPr>
       <w:r>
-        <w:t>"sgraph:Entry"</w:t>
+        <w:t>"</w:t>
+      </w:r>
+      <w:proofErr w:type="gramStart"/>
+      <w:r>
+        <w:t>sgraph:Entry</w:t>
+      </w:r>
+      <w:proofErr w:type="gramEnd"/>
+      <w:r>
+        <w:t>"</w:t>
       </w:r>
       <w:r>
         <w:t>.</w:t>
@@ -7181,7 +7570,15 @@
         <w:jc w:val="both"/>
       </w:pPr>
       <w:r>
-        <w:t>"sgraph:FinalState"</w:t>
+        <w:t>"</w:t>
+      </w:r>
+      <w:proofErr w:type="gramStart"/>
+      <w:r>
+        <w:t>sgraph:FinalState</w:t>
+      </w:r>
+      <w:proofErr w:type="gramEnd"/>
+      <w:r>
+        <w:t>"</w:t>
       </w:r>
       <w:r>
         <w:t>.</w:t>
@@ -7197,7 +7594,15 @@
         <w:jc w:val="both"/>
       </w:pPr>
       <w:r>
-        <w:t>"sgraph:Synchronization"</w:t>
+        <w:t>"</w:t>
+      </w:r>
+      <w:proofErr w:type="gramStart"/>
+      <w:r>
+        <w:t>sgraph:Synchronization</w:t>
+      </w:r>
+      <w:proofErr w:type="gramEnd"/>
+      <w:r>
+        <w:t>"</w:t>
       </w:r>
       <w:r>
         <w:t>.</w:t>
@@ -7238,7 +7643,15 @@
         <w:t>n</w:t>
       </w:r>
       <w:r>
-        <w:t>e ottenuto il nome. Se il nodo è uno stato (qualsiasi) si controllano le transizioni uscenti (si assume che solo i nodi “vertices”, ossia gli stati, possano avere transizioni in uscita), per cui il nome dell’evento deve essere ottenuto. Inoltre, se lo stato è “normale” (xsi:type uguale a sgraph:State) se ne ottiene il nome.</w:t>
+        <w:t>e ottenuto il nome. Se il nodo è uno stato (qualsiasi) si controllano le transizioni uscenti (si assume che solo i nodi “vertices”, ossia gli stati, possano avere transizioni in uscita), per cui il nome dell’evento deve essere ottenuto. Inoltre, se lo stato è “normale” (</w:t>
+      </w:r>
+      <w:proofErr w:type="gramStart"/>
+      <w:r>
+        <w:t>xsi:type</w:t>
+      </w:r>
+      <w:proofErr w:type="gramEnd"/>
+      <w:r>
+        <w:t xml:space="preserve"> uguale a sgraph:State) se ne ottiene il nome.</w:t>
       </w:r>
     </w:p>
     <w:p>
@@ -7278,7 +7691,15 @@
         <w:t xml:space="preserve"> dell’evento che triggera la transizione</w:t>
       </w:r>
       <w:r>
-        <w:t xml:space="preserve"> (del tipo interfaccia.evento se relativo ad un’interfaccia con nome)</w:t>
+        <w:t xml:space="preserve"> (del tipo </w:t>
+      </w:r>
+      <w:proofErr w:type="gramStart"/>
+      <w:r>
+        <w:t>interfaccia.evento</w:t>
+      </w:r>
+      <w:proofErr w:type="gramEnd"/>
+      <w:r>
+        <w:t xml:space="preserve"> se relativo ad un’interfaccia con nome)</w:t>
       </w:r>
       <w:r>
         <w:t xml:space="preserve">. Tale attributo </w:t>
@@ -7482,7 +7903,29 @@
           <w:szCs w:val="20"/>
           <w:lang w:val="en-GB"/>
         </w:rPr>
-        <w:t>// Discards methods in which the method .enter IS NOT called or the method .setIsExecuting IS called</w:t>
+        <w:t xml:space="preserve">// Discards methods in which the </w:t>
+      </w:r>
+      <w:proofErr w:type="gramStart"/>
+      <w:r>
+        <w:rPr>
+          <w:rFonts w:ascii="Courier New" w:hAnsi="Courier New" w:cs="Courier New"/>
+          <w:color w:val="3F7F5F"/>
+          <w:sz w:val="20"/>
+          <w:szCs w:val="20"/>
+          <w:lang w:val="en-GB"/>
+        </w:rPr>
+        <w:t>method .enter</w:t>
+      </w:r>
+      <w:proofErr w:type="gramEnd"/>
+      <w:r>
+        <w:rPr>
+          <w:rFonts w:ascii="Courier New" w:hAnsi="Courier New" w:cs="Courier New"/>
+          <w:color w:val="3F7F5F"/>
+          <w:sz w:val="20"/>
+          <w:szCs w:val="20"/>
+          <w:lang w:val="en-GB"/>
+        </w:rPr>
+        <w:t xml:space="preserve"> IS NOT called or the method .setIsExecuting IS called</w:t>
       </w:r>
     </w:p>
     <w:p>
@@ -7518,7 +7961,18 @@
           <w:szCs w:val="20"/>
           <w:lang w:val="en-GB"/>
         </w:rPr>
-        <w:t xml:space="preserve"> (!</w:t>
+        <w:t xml:space="preserve"> </w:t>
+      </w:r>
+      <w:proofErr w:type="gramStart"/>
+      <w:r>
+        <w:rPr>
+          <w:rFonts w:ascii="Courier New" w:hAnsi="Courier New" w:cs="Courier New"/>
+          <w:color w:val="000000"/>
+          <w:sz w:val="20"/>
+          <w:szCs w:val="20"/>
+          <w:lang w:val="en-GB"/>
+        </w:rPr>
+        <w:t>(!</w:t>
       </w:r>
       <w:r>
         <w:rPr>
@@ -7530,6 +7984,7 @@
         </w:rPr>
         <w:t>node</w:t>
       </w:r>
+      <w:proofErr w:type="gramEnd"/>
       <w:r>
         <w:rPr>
           <w:rFonts w:ascii="Courier New" w:hAnsi="Courier New" w:cs="Courier New"/>
@@ -7825,7 +8280,15 @@
         <w:t xml:space="preserve">(), </w:t>
       </w:r>
       <w:r>
-        <w:t>a causa del metodo setIsExecuting()</w:t>
+        <w:t xml:space="preserve">a causa del metodo </w:t>
+      </w:r>
+      <w:proofErr w:type="gramStart"/>
+      <w:r>
+        <w:t>setIsExecuting(</w:t>
+      </w:r>
+      <w:proofErr w:type="gramEnd"/>
+      <w:r>
+        <w:t>)</w:t>
       </w:r>
       <w:r>
         <w:t>, inoltre molti test sono vuoti:</w:t>
@@ -7916,7 +8379,15 @@
         <w:t xml:space="preserve"> chiamato</w:t>
       </w:r>
       <w:r>
-        <w:t>) e si provano più esecuzioni, per cercare di tirar fuori dei trend non validi sul singolo caso ma che possono comunque giustificare o meno le azioni intraprese</w:t>
+        <w:t xml:space="preserve">) e si provano più esecuzioni, per cercare di tirar fuori </w:t>
+      </w:r>
+      <w:proofErr w:type="gramStart"/>
+      <w:r>
+        <w:t>dei trend non validi</w:t>
+      </w:r>
+      <w:proofErr w:type="gramEnd"/>
+      <w:r>
+        <w:t xml:space="preserve"> sul singolo caso ma che possono comunque giustificare o meno le azioni intraprese</w:t>
       </w:r>
       <w:r>
         <w:t>. Lo statechart utilizzato è il seguente</w:t>
@@ -12144,7 +12615,15 @@
     <w:p/>
     <w:p>
       <w:r>
-        <w:t>Sempre tenendo in conto che si parla di sole 10 esecuzioni per ogni casistica, si nota che innanzitutto la copertura per statechart EventDriven è molto migliore di quella di statechart CycleBased</w:t>
+        <w:t xml:space="preserve">Sempre tenendo in conto che si parla di sole </w:t>
+      </w:r>
+      <w:proofErr w:type="gramStart"/>
+      <w:r>
+        <w:t>10</w:t>
+      </w:r>
+      <w:proofErr w:type="gramEnd"/>
+      <w:r>
+        <w:t xml:space="preserve"> esecuzioni per ogni casistica, si nota che innanzitutto la copertura per statechart EventDriven è molto migliore di quella di statechart CycleBased</w:t>
       </w:r>
       <w:r>
         <w:t>,</w:t>
@@ -12165,7 +12644,15 @@
         <w:t>.</w:t>
       </w:r>
       <w:r>
-        <w:t xml:space="preserve"> La maggior difficoltà di Evosuite ad aumentare la copertura è forse dovuta alla necessità di chiamare il metodo runCycle() oltre a raiseEvent() per poter effettivamente attivare una transizione, mentre in EventDriven basta il raiseEvent().</w:t>
+        <w:t xml:space="preserve"> La maggior difficoltà di Evosuite ad aumentare la copertura è forse dovuta alla necessità di chiamare il metodo </w:t>
+      </w:r>
+      <w:proofErr w:type="gramStart"/>
+      <w:r>
+        <w:t>runCycle(</w:t>
+      </w:r>
+      <w:proofErr w:type="gramEnd"/>
+      <w:r>
+        <w:t>) oltre a raiseEvent() per poter effettivamente attivare una transizione, mentre in EventDriven basta il raiseEvent().</w:t>
       </w:r>
     </w:p>
     <w:p>
@@ -12828,7 +13315,15 @@
     </w:tbl>
     <w:p>
       <w:r>
-        <w:t>Sia il minimo che il massimo risultano identici, a rimarcare questa similitudine tra caso standard e simplified sono la media (a differenza dell’esperimento con soli 10 test per caso, è più alta quella del caso simplified, ma di poco. Niente che possa confermare una superiorità) e la deviazione standard, in cui i due casi sono praticamente identici.</w:t>
+        <w:t xml:space="preserve">Sia il minimo che il massimo risultano identici, a rimarcare questa similitudine tra caso standard e simplified sono la media (a differenza dell’esperimento con soli </w:t>
+      </w:r>
+      <w:proofErr w:type="gramStart"/>
+      <w:r>
+        <w:t>10</w:t>
+      </w:r>
+      <w:proofErr w:type="gramEnd"/>
+      <w:r>
+        <w:t xml:space="preserve"> test per caso, è più alta quella del caso simplified, ma di poco. Niente che possa confermare una superiorità) e la deviazione standard, in cui i due casi sono praticamente identici.</w:t>
       </w:r>
     </w:p>
     <w:p>
@@ -12842,7 +13337,15 @@
         <w:t xml:space="preserve"> sono presenti tutte le prove</w:t>
       </w:r>
       <w:r>
-        <w:t xml:space="preserve"> (le prime 10 sono quelle di sopra)</w:t>
+        <w:t xml:space="preserve"> (le prime </w:t>
+      </w:r>
+      <w:proofErr w:type="gramStart"/>
+      <w:r>
+        <w:t>10</w:t>
+      </w:r>
+      <w:proofErr w:type="gramEnd"/>
+      <w:r>
+        <w:t xml:space="preserve"> sono quelle di sopra)</w:t>
       </w:r>
       <w:r>
         <w:t>, c’è la possibilità di inserirle</w:t>
@@ -12987,13 +13490,23 @@
       <w:r>
         <w:t xml:space="preserve"> in TestCaseCollector e anche per ottenere il nome dello statechart nel metodo </w:t>
       </w:r>
+      <w:proofErr w:type="gramStart"/>
       <w:r>
         <w:rPr>
           <w:rFonts w:cstheme="minorHAnsi"/>
           <w:color w:val="000000"/>
           <w:shd w:val="clear" w:color="auto" w:fill="FFFFFF"/>
         </w:rPr>
-        <w:t>genarateSctunit()</w:t>
+        <w:t>genarateSctunit(</w:t>
+      </w:r>
+      <w:proofErr w:type="gramEnd"/>
+      <w:r>
+        <w:rPr>
+          <w:rFonts w:cstheme="minorHAnsi"/>
+          <w:color w:val="000000"/>
+          <w:shd w:val="clear" w:color="auto" w:fill="FFFFFF"/>
+        </w:rPr>
+        <w:t>)</w:t>
       </w:r>
       <w:r>
         <w:rPr>
@@ -13017,7 +13530,25 @@
           <w:color w:val="000000"/>
           <w:shd w:val="clear" w:color="auto" w:fill="FFFFFF"/>
         </w:rPr>
-        <w:t>. Non è una soluzione elegante, e per niente robusta (se simplified è parte del nome di uno stato o qualcosa del genere?). Bisogna gestirla quando si penserà ad ottenere i nomi di state ecc.. da altre fonti.</w:t>
+        <w:t xml:space="preserve">. Non è una soluzione elegante, e per niente robusta (se simplified è parte del nome di uno stato o qualcosa del genere?). Bisogna gestirla quando si penserà ad ottenere i nomi di state </w:t>
+      </w:r>
+      <w:proofErr w:type="gramStart"/>
+      <w:r>
+        <w:rPr>
+          <w:rFonts w:cstheme="minorHAnsi"/>
+          <w:color w:val="000000"/>
+          <w:shd w:val="clear" w:color="auto" w:fill="FFFFFF"/>
+        </w:rPr>
+        <w:t>ecc..</w:t>
+      </w:r>
+      <w:proofErr w:type="gramEnd"/>
+      <w:r>
+        <w:rPr>
+          <w:rFonts w:cstheme="minorHAnsi"/>
+          <w:color w:val="000000"/>
+          <w:shd w:val="clear" w:color="auto" w:fill="FFFFFF"/>
+        </w:rPr>
+        <w:t xml:space="preserve"> da altre fonti.</w:t>
       </w:r>
       <w:r>
         <w:rPr>
@@ -13131,7 +13662,25 @@
           <w:color w:val="000000"/>
           <w:shd w:val="clear" w:color="auto" w:fill="FFFFFF"/>
         </w:rPr>
-        <w:t>Inoltre, nell’esecuzione dei casi di test EventDriven Evosuite ha lanciato un eccezione, qualcosa simile a questo (non mio):</w:t>
+        <w:t xml:space="preserve">Inoltre, nell’esecuzione dei casi di test EventDriven Evosuite ha lanciato </w:t>
+      </w:r>
+      <w:proofErr w:type="gramStart"/>
+      <w:r>
+        <w:rPr>
+          <w:rFonts w:cstheme="minorHAnsi"/>
+          <w:color w:val="000000"/>
+          <w:shd w:val="clear" w:color="auto" w:fill="FFFFFF"/>
+        </w:rPr>
+        <w:t>un eccezione</w:t>
+      </w:r>
+      <w:proofErr w:type="gramEnd"/>
+      <w:r>
+        <w:rPr>
+          <w:rFonts w:cstheme="minorHAnsi"/>
+          <w:color w:val="000000"/>
+          <w:shd w:val="clear" w:color="auto" w:fill="FFFFFF"/>
+        </w:rPr>
+        <w:t>, qualcosa simile a questo (non mio):</w:t>
       </w:r>
     </w:p>
     <w:p>
@@ -13231,7 +13780,25 @@
           <w:color w:val="000000"/>
           <w:shd w:val="clear" w:color="auto" w:fill="FFFFFF"/>
         </w:rPr>
-        <w:t xml:space="preserve"> aver in qualche modo disturbato Evosuite. Comunque, il test 4 è stato rigenerato.</w:t>
+        <w:t xml:space="preserve"> aver in qualche modo disturbato Evosuite. Comunque, il test </w:t>
+      </w:r>
+      <w:proofErr w:type="gramStart"/>
+      <w:r>
+        <w:rPr>
+          <w:rFonts w:cstheme="minorHAnsi"/>
+          <w:color w:val="000000"/>
+          <w:shd w:val="clear" w:color="auto" w:fill="FFFFFF"/>
+        </w:rPr>
+        <w:t>4</w:t>
+      </w:r>
+      <w:proofErr w:type="gramEnd"/>
+      <w:r>
+        <w:rPr>
+          <w:rFonts w:cstheme="minorHAnsi"/>
+          <w:color w:val="000000"/>
+          <w:shd w:val="clear" w:color="auto" w:fill="FFFFFF"/>
+        </w:rPr>
+        <w:t xml:space="preserve"> è stato rigenerato.</w:t>
       </w:r>
     </w:p>
     <w:p>
@@ -13368,6 +13935,7 @@
         </w:rPr>
         <w:tab/>
       </w:r>
+      <w:proofErr w:type="gramStart"/>
       <w:r>
         <w:rPr>
           <w:rFonts w:ascii="Courier New" w:eastAsia="Times New Roman" w:hAnsi="Courier New" w:cs="Courier New"/>
@@ -13402,7 +13970,20 @@
           <w:lang w:val="en-GB" w:eastAsia="en-GB"/>
           <w14:ligatures w14:val="none"/>
         </w:rPr>
-        <w:t>&gt;org.apache.maven.plugins&lt;/</w:t>
+        <w:t>&gt;org.apache.maven</w:t>
+      </w:r>
+      <w:proofErr w:type="gramEnd"/>
+      <w:r>
+        <w:rPr>
+          <w:rFonts w:ascii="Courier New" w:eastAsia="Times New Roman" w:hAnsi="Courier New" w:cs="Courier New"/>
+          <w:color w:val="000000"/>
+          <w:kern w:val="0"/>
+          <w:sz w:val="20"/>
+          <w:szCs w:val="20"/>
+          <w:lang w:val="en-GB" w:eastAsia="en-GB"/>
+          <w14:ligatures w14:val="none"/>
+        </w:rPr>
+        <w:t>.plugins&lt;/</w:t>
       </w:r>
       <w:r>
         <w:rPr>
@@ -14336,6 +14917,7 @@
         </w:rPr>
         <w:t>"</w:t>
       </w:r>
+      <w:proofErr w:type="gramStart"/>
       <w:r>
         <w:rPr>
           <w:rFonts w:ascii="Courier New" w:eastAsia="Times New Roman" w:hAnsi="Courier New" w:cs="Courier New"/>
@@ -14346,7 +14928,20 @@
           <w:lang w:val="en-GB" w:eastAsia="en-GB"/>
           <w14:ligatures w14:val="none"/>
         </w:rPr>
-        <w:t>org.apache.maven.plugins.shade.resource.ManifestResourceTransformer</w:t>
+        <w:t>org.apache</w:t>
+      </w:r>
+      <w:proofErr w:type="gramEnd"/>
+      <w:r>
+        <w:rPr>
+          <w:rFonts w:ascii="Courier New" w:eastAsia="Times New Roman" w:hAnsi="Courier New" w:cs="Courier New"/>
+          <w:color w:val="2AA198"/>
+          <w:kern w:val="0"/>
+          <w:sz w:val="20"/>
+          <w:szCs w:val="20"/>
+          <w:lang w:val="en-GB" w:eastAsia="en-GB"/>
+          <w14:ligatures w14:val="none"/>
+        </w:rPr>
+        <w:t>.maven.plugins.shade.resource.ManifestResourceTransformer</w:t>
       </w:r>
       <w:r>
         <w:rPr>
@@ -14582,8 +15177,21 @@
           <w14:ligatures w14:val="none"/>
         </w:rPr>
         <w:tab/>
+      </w:r>
+      <w:proofErr w:type="gramStart"/>
+      <w:r>
+        <w:rPr>
+          <w:rFonts w:ascii="Courier New" w:eastAsia="Times New Roman" w:hAnsi="Courier New" w:cs="Courier New"/>
+          <w:color w:val="000000"/>
+          <w:kern w:val="0"/>
+          <w:sz w:val="20"/>
+          <w:szCs w:val="20"/>
+          <w:lang w:val="en-GB" w:eastAsia="en-GB"/>
+          <w14:ligatures w14:val="none"/>
+        </w:rPr>
         <w:t>generators.TestGenerator</w:t>
       </w:r>
+      <w:proofErr w:type="gramEnd"/>
     </w:p>
     <w:p>
       <w:pPr>
@@ -15219,6 +15827,18 @@
           <w14:ligatures w14:val="none"/>
         </w:rPr>
         <w:tab/>
+      </w:r>
+      <w:proofErr w:type="gramStart"/>
+      <w:r>
+        <w:rPr>
+          <w:rFonts w:ascii="Courier New" w:eastAsia="Times New Roman" w:hAnsi="Courier New" w:cs="Courier New"/>
+          <w:color w:val="000000"/>
+          <w:kern w:val="0"/>
+          <w:sz w:val="20"/>
+          <w:szCs w:val="20"/>
+          <w:lang w:val="en-GB" w:eastAsia="en-GB"/>
+          <w14:ligatures w14:val="none"/>
+        </w:rPr>
         <w:t>&lt;</w:t>
       </w:r>
       <w:r>
@@ -15243,7 +15863,20 @@
           <w:lang w:val="en-GB" w:eastAsia="en-GB"/>
           <w14:ligatures w14:val="none"/>
         </w:rPr>
-        <w:t>&gt;org.apache.maven.plugins&lt;/</w:t>
+        <w:t>&gt;org.apache.maven</w:t>
+      </w:r>
+      <w:proofErr w:type="gramEnd"/>
+      <w:r>
+        <w:rPr>
+          <w:rFonts w:ascii="Courier New" w:eastAsia="Times New Roman" w:hAnsi="Courier New" w:cs="Courier New"/>
+          <w:color w:val="000000"/>
+          <w:kern w:val="0"/>
+          <w:sz w:val="20"/>
+          <w:szCs w:val="20"/>
+          <w:lang w:val="en-GB" w:eastAsia="en-GB"/>
+          <w14:ligatures w14:val="none"/>
+        </w:rPr>
+        <w:t>.plugins&lt;/</w:t>
       </w:r>
       <w:r>
         <w:rPr>
@@ -15535,7 +16168,33 @@
           <w:lang w:val="en-GB" w:eastAsia="en-GB"/>
           <w14:ligatures w14:val="none"/>
         </w:rPr>
-        <w:t>&gt;${java.version}&lt;/</w:t>
+        <w:t>&gt;${</w:t>
+      </w:r>
+      <w:proofErr w:type="gramStart"/>
+      <w:r>
+        <w:rPr>
+          <w:rFonts w:ascii="Courier New" w:eastAsia="Times New Roman" w:hAnsi="Courier New" w:cs="Courier New"/>
+          <w:color w:val="000000"/>
+          <w:kern w:val="0"/>
+          <w:sz w:val="20"/>
+          <w:szCs w:val="20"/>
+          <w:lang w:val="en-GB" w:eastAsia="en-GB"/>
+          <w14:ligatures w14:val="none"/>
+        </w:rPr>
+        <w:t>java.version</w:t>
+      </w:r>
+      <w:proofErr w:type="gramEnd"/>
+      <w:r>
+        <w:rPr>
+          <w:rFonts w:ascii="Courier New" w:eastAsia="Times New Roman" w:hAnsi="Courier New" w:cs="Courier New"/>
+          <w:color w:val="000000"/>
+          <w:kern w:val="0"/>
+          <w:sz w:val="20"/>
+          <w:szCs w:val="20"/>
+          <w:lang w:val="en-GB" w:eastAsia="en-GB"/>
+          <w14:ligatures w14:val="none"/>
+        </w:rPr>
+        <w:t>}&lt;/</w:t>
       </w:r>
       <w:r>
         <w:rPr>
@@ -15623,7 +16282,33 @@
           <w:lang w:val="en-GB" w:eastAsia="en-GB"/>
           <w14:ligatures w14:val="none"/>
         </w:rPr>
-        <w:t>&gt;${java.version}&lt;/</w:t>
+        <w:t>&gt;${</w:t>
+      </w:r>
+      <w:proofErr w:type="gramStart"/>
+      <w:r>
+        <w:rPr>
+          <w:rFonts w:ascii="Courier New" w:eastAsia="Times New Roman" w:hAnsi="Courier New" w:cs="Courier New"/>
+          <w:color w:val="000000"/>
+          <w:kern w:val="0"/>
+          <w:sz w:val="20"/>
+          <w:szCs w:val="20"/>
+          <w:lang w:val="en-GB" w:eastAsia="en-GB"/>
+          <w14:ligatures w14:val="none"/>
+        </w:rPr>
+        <w:t>java.version</w:t>
+      </w:r>
+      <w:proofErr w:type="gramEnd"/>
+      <w:r>
+        <w:rPr>
+          <w:rFonts w:ascii="Courier New" w:eastAsia="Times New Roman" w:hAnsi="Courier New" w:cs="Courier New"/>
+          <w:color w:val="000000"/>
+          <w:kern w:val="0"/>
+          <w:sz w:val="20"/>
+          <w:szCs w:val="20"/>
+          <w:lang w:val="en-GB" w:eastAsia="en-GB"/>
+          <w14:ligatures w14:val="none"/>
+        </w:rPr>
+        <w:t>}&lt;/</w:t>
       </w:r>
       <w:r>
         <w:rPr>
@@ -15894,7 +16579,15 @@
         <w:t>.</w:t>
       </w:r>
       <w:r>
-        <w:t xml:space="preserve"> Il secondo specifica che versione si java usare per la build; senza, da errori tipo l’operatore diamante (ossia new ArrayList&lt;&gt;()) non è previsto in java 1.5 o qualcosa del genere.</w:t>
+        <w:t xml:space="preserve"> Il secondo specifica che versione si java usare per la build; senza, da errori tipo l’operatore diamante (ossia new ArrayList&lt;</w:t>
+      </w:r>
+      <w:proofErr w:type="gramStart"/>
+      <w:r>
+        <w:t>&gt;(</w:t>
+      </w:r>
+      <w:proofErr w:type="gramEnd"/>
+      <w:r>
+        <w:t>)) non è previsto in java 1.5 o qualcosa del genere.</w:t>
       </w:r>
     </w:p>
     <w:p>
@@ -15919,7 +16612,23 @@
           <w:b/>
           <w:bCs/>
         </w:rPr>
-        <w:t>Per risolvere il problema degli warning stampati da evosuite è stato utilizzato un altro plugin per generare il jar. Si faccia riferimento alla prossima sezione.</w:t>
+        <w:t xml:space="preserve">Per risolvere il problema </w:t>
+      </w:r>
+      <w:proofErr w:type="gramStart"/>
+      <w:r>
+        <w:rPr>
+          <w:b/>
+          <w:bCs/>
+        </w:rPr>
+        <w:t>degli</w:t>
+      </w:r>
+      <w:proofErr w:type="gramEnd"/>
+      <w:r>
+        <w:rPr>
+          <w:b/>
+          <w:bCs/>
+        </w:rPr>
+        <w:t xml:space="preserve"> warning stampati da evosuite è stato utilizzato un altro plugin per generare il jar. Si faccia riferimento alla prossima sezione.</w:t>
       </w:r>
     </w:p>
     <w:p>
@@ -25148,7 +25857,7 @@
           <w:noProof/>
         </w:rPr>
         <w:drawing>
-          <wp:inline distT="0" distB="0" distL="0" distR="0" wp14:anchorId="1C1D9320" wp14:editId="3A1EB499">
+          <wp:inline distT="0" distB="0" distL="0" distR="0" wp14:anchorId="1C1D9320" wp14:editId="42484E4B">
             <wp:extent cx="2282192" cy="2168769"/>
             <wp:effectExtent l="0" t="0" r="0" b="0"/>
             <wp:docPr id="581249256" name="Immagine 1" descr="Immagine che contiene testo, elettronica, schermata, software&#10;&#10;Descrizione generata automaticamente"/>
@@ -25574,7 +26283,7 @@
           <w:noProof/>
         </w:rPr>
         <w:drawing>
-          <wp:inline distT="0" distB="0" distL="0" distR="0" wp14:anchorId="3F281C85" wp14:editId="4AD72120">
+          <wp:inline distT="0" distB="0" distL="0" distR="0" wp14:anchorId="3F281C85" wp14:editId="42F168A5">
             <wp:extent cx="2453225" cy="1658815"/>
             <wp:effectExtent l="0" t="0" r="0" b="0"/>
             <wp:docPr id="1341230780" name="Immagine 1" descr="Immagine che contiene testo, schermata, Carattere, linea&#10;&#10;Descrizione generata automaticamente"/>
@@ -30518,32 +31227,54 @@
           <w:lang w:val="en-GB"/>
         </w:rPr>
       </w:pPr>
-      <w:hyperlink r:id="rId69" w:anchor="sclang_reaction_trigger_after" w:history="1">
-        <w:r>
-          <w:rPr>
-            <w:rStyle w:val="CodiceHTML"/>
-            <w:rFonts w:ascii="Consolas" w:eastAsiaTheme="minorHAnsi" w:hAnsi="Consolas"/>
-            <w:color w:val="111111"/>
-            <w:sz w:val="18"/>
-            <w:szCs w:val="18"/>
-            <w:bdr w:val="none" w:sz="0" w:space="0" w:color="auto" w:frame="1"/>
-            <w:lang w:val="en-GB"/>
-          </w:rPr>
-          <w:t>after</w:t>
-        </w:r>
-        <w:r>
-          <w:rPr>
-            <w:rStyle w:val="Collegamentoipertestuale"/>
-            <w:rFonts w:ascii="Roboto" w:hAnsi="Roboto"/>
-            <w:color w:val="009FE3"/>
-            <w:sz w:val="18"/>
-            <w:szCs w:val="18"/>
-            <w:bdr w:val="none" w:sz="0" w:space="0" w:color="auto" w:frame="1"/>
-            <w:lang w:val="en-GB"/>
-          </w:rPr>
-          <w:t>: execute after a given time</w:t>
-        </w:r>
-      </w:hyperlink>
+      <w:r>
+        <w:fldChar w:fldCharType="begin"/>
+      </w:r>
+      <w:r>
+        <w:rPr>
+          <w:lang w:val="en-GB"/>
+        </w:rPr>
+        <w:instrText>HYPERLINK "https://www.itemis.com/en/products/itemis-create/documentation/user-guide/sclang_reactions" \l "sclang_reaction_trigger_after"</w:instrText>
+      </w:r>
+      <w:r>
+        <w:fldChar w:fldCharType="separate"/>
+      </w:r>
+      <w:r>
+        <w:rPr>
+          <w:rStyle w:val="CodiceHTML"/>
+          <w:rFonts w:ascii="Consolas" w:eastAsiaTheme="minorHAnsi" w:hAnsi="Consolas"/>
+          <w:color w:val="111111"/>
+          <w:sz w:val="18"/>
+          <w:szCs w:val="18"/>
+          <w:bdr w:val="none" w:sz="0" w:space="0" w:color="auto" w:frame="1"/>
+          <w:lang w:val="en-GB"/>
+        </w:rPr>
+        <w:t>after</w:t>
+      </w:r>
+      <w:r>
+        <w:rPr>
+          <w:rStyle w:val="Collegamentoipertestuale"/>
+          <w:rFonts w:ascii="Roboto" w:hAnsi="Roboto"/>
+          <w:color w:val="009FE3"/>
+          <w:sz w:val="18"/>
+          <w:szCs w:val="18"/>
+          <w:bdr w:val="none" w:sz="0" w:space="0" w:color="auto" w:frame="1"/>
+          <w:lang w:val="en-GB"/>
+        </w:rPr>
+        <w:t>: execute after a given time</w:t>
+      </w:r>
+      <w:r>
+        <w:rPr>
+          <w:rStyle w:val="Collegamentoipertestuale"/>
+          <w:rFonts w:ascii="Roboto" w:hAnsi="Roboto"/>
+          <w:color w:val="009FE3"/>
+          <w:sz w:val="18"/>
+          <w:szCs w:val="18"/>
+          <w:bdr w:val="none" w:sz="0" w:space="0" w:color="auto" w:frame="1"/>
+          <w:lang w:val="en-GB"/>
+        </w:rPr>
+        <w:fldChar w:fldCharType="end"/>
+      </w:r>
     </w:p>
     <w:p>
       <w:pPr>
@@ -30562,32 +31293,54 @@
           <w:lang w:val="en-GB"/>
         </w:rPr>
       </w:pPr>
-      <w:hyperlink r:id="rId70" w:anchor="sclang_reaction_trigger_every" w:history="1">
-        <w:r>
-          <w:rPr>
-            <w:rStyle w:val="CodiceHTML"/>
-            <w:rFonts w:ascii="Consolas" w:eastAsiaTheme="minorHAnsi" w:hAnsi="Consolas"/>
-            <w:color w:val="111111"/>
-            <w:sz w:val="18"/>
-            <w:szCs w:val="18"/>
-            <w:bdr w:val="none" w:sz="0" w:space="0" w:color="auto" w:frame="1"/>
-            <w:lang w:val="en-GB"/>
-          </w:rPr>
-          <w:t>every</w:t>
-        </w:r>
-        <w:r>
-          <w:rPr>
-            <w:rStyle w:val="Collegamentoipertestuale"/>
-            <w:rFonts w:ascii="Roboto" w:hAnsi="Roboto"/>
-            <w:color w:val="009FE3"/>
-            <w:sz w:val="18"/>
-            <w:szCs w:val="18"/>
-            <w:bdr w:val="none" w:sz="0" w:space="0" w:color="auto" w:frame="1"/>
-            <w:lang w:val="en-GB"/>
-          </w:rPr>
-          <w:t>: execute periodically after a given time</w:t>
-        </w:r>
-      </w:hyperlink>
+      <w:r>
+        <w:fldChar w:fldCharType="begin"/>
+      </w:r>
+      <w:r>
+        <w:rPr>
+          <w:lang w:val="en-GB"/>
+        </w:rPr>
+        <w:instrText>HYPERLINK "https://www.itemis.com/en/products/itemis-create/documentation/user-guide/sclang_reactions" \l "sclang_reaction_trigger_every"</w:instrText>
+      </w:r>
+      <w:r>
+        <w:fldChar w:fldCharType="separate"/>
+      </w:r>
+      <w:r>
+        <w:rPr>
+          <w:rStyle w:val="CodiceHTML"/>
+          <w:rFonts w:ascii="Consolas" w:eastAsiaTheme="minorHAnsi" w:hAnsi="Consolas"/>
+          <w:color w:val="111111"/>
+          <w:sz w:val="18"/>
+          <w:szCs w:val="18"/>
+          <w:bdr w:val="none" w:sz="0" w:space="0" w:color="auto" w:frame="1"/>
+          <w:lang w:val="en-GB"/>
+        </w:rPr>
+        <w:t>every</w:t>
+      </w:r>
+      <w:r>
+        <w:rPr>
+          <w:rStyle w:val="Collegamentoipertestuale"/>
+          <w:rFonts w:ascii="Roboto" w:hAnsi="Roboto"/>
+          <w:color w:val="009FE3"/>
+          <w:sz w:val="18"/>
+          <w:szCs w:val="18"/>
+          <w:bdr w:val="none" w:sz="0" w:space="0" w:color="auto" w:frame="1"/>
+          <w:lang w:val="en-GB"/>
+        </w:rPr>
+        <w:t>: execute periodically after a given time</w:t>
+      </w:r>
+      <w:r>
+        <w:rPr>
+          <w:rStyle w:val="Collegamentoipertestuale"/>
+          <w:rFonts w:ascii="Roboto" w:hAnsi="Roboto"/>
+          <w:color w:val="009FE3"/>
+          <w:sz w:val="18"/>
+          <w:szCs w:val="18"/>
+          <w:bdr w:val="none" w:sz="0" w:space="0" w:color="auto" w:frame="1"/>
+          <w:lang w:val="en-GB"/>
+        </w:rPr>
+        <w:fldChar w:fldCharType="end"/>
+      </w:r>
     </w:p>
     <w:p>
       <w:pPr>
@@ -30605,7 +31358,7 @@
           <w:szCs w:val="18"/>
         </w:rPr>
       </w:pPr>
-      <w:hyperlink r:id="rId71" w:anchor="sclang_reaction_trigger_always" w:history="1">
+      <w:hyperlink r:id="rId69" w:anchor="sclang_reaction_trigger_always" w:history="1">
         <w:r>
           <w:rPr>
             <w:rStyle w:val="CodiceHTML"/>
@@ -30646,7 +31399,7 @@
           <w:szCs w:val="18"/>
         </w:rPr>
       </w:pPr>
-      <w:hyperlink r:id="rId72" w:anchor="sclang_reaction_trigger_oncycle" w:history="1">
+      <w:hyperlink r:id="rId70" w:anchor="sclang_reaction_trigger_oncycle" w:history="1">
         <w:r>
           <w:rPr>
             <w:rStyle w:val="CodiceHTML"/>
@@ -30698,7 +31451,7 @@
           <w:szCs w:val="18"/>
         </w:rPr>
       </w:pPr>
-      <w:hyperlink r:id="rId73" w:anchor="sclang_reaction_trigger_else" w:history="1">
+      <w:hyperlink r:id="rId71" w:anchor="sclang_reaction_trigger_else" w:history="1">
         <w:r>
           <w:rPr>
             <w:rStyle w:val="CodiceHTML"/>
@@ -30739,7 +31492,7 @@
           <w:szCs w:val="18"/>
         </w:rPr>
       </w:pPr>
-      <w:hyperlink r:id="rId74" w:anchor="sclang_reaction_trigger_default" w:history="1">
+      <w:hyperlink r:id="rId72" w:anchor="sclang_reaction_trigger_default" w:history="1">
         <w:r>
           <w:rPr>
             <w:rStyle w:val="CodiceHTML"/>
@@ -30792,32 +31545,54 @@
           <w:lang w:val="en-GB"/>
         </w:rPr>
       </w:pPr>
-      <w:hyperlink r:id="rId75" w:anchor="sclang_reaction_trigger_entry" w:history="1">
-        <w:r>
-          <w:rPr>
-            <w:rStyle w:val="CodiceHTML"/>
-            <w:rFonts w:ascii="Consolas" w:eastAsiaTheme="minorHAnsi" w:hAnsi="Consolas"/>
-            <w:color w:val="111111"/>
-            <w:sz w:val="18"/>
-            <w:szCs w:val="18"/>
-            <w:bdr w:val="none" w:sz="0" w:space="0" w:color="auto" w:frame="1"/>
-            <w:lang w:val="en-GB"/>
-          </w:rPr>
-          <w:t>entry</w:t>
-        </w:r>
-        <w:r>
-          <w:rPr>
-            <w:rStyle w:val="Collegamentoipertestuale"/>
-            <w:rFonts w:ascii="Roboto" w:hAnsi="Roboto"/>
-            <w:color w:val="009FE3"/>
-            <w:sz w:val="18"/>
-            <w:szCs w:val="18"/>
-            <w:bdr w:val="none" w:sz="0" w:space="0" w:color="auto" w:frame="1"/>
-            <w:lang w:val="en-GB"/>
-          </w:rPr>
-          <w:t>: execute upon entering the state</w:t>
-        </w:r>
-      </w:hyperlink>
+      <w:r>
+        <w:fldChar w:fldCharType="begin"/>
+      </w:r>
+      <w:r>
+        <w:rPr>
+          <w:lang w:val="en-GB"/>
+        </w:rPr>
+        <w:instrText>HYPERLINK "https://www.itemis.com/en/products/itemis-create/documentation/user-guide/sclang_reactions" \l "sclang_reaction_trigger_entry"</w:instrText>
+      </w:r>
+      <w:r>
+        <w:fldChar w:fldCharType="separate"/>
+      </w:r>
+      <w:r>
+        <w:rPr>
+          <w:rStyle w:val="CodiceHTML"/>
+          <w:rFonts w:ascii="Consolas" w:eastAsiaTheme="minorHAnsi" w:hAnsi="Consolas"/>
+          <w:color w:val="111111"/>
+          <w:sz w:val="18"/>
+          <w:szCs w:val="18"/>
+          <w:bdr w:val="none" w:sz="0" w:space="0" w:color="auto" w:frame="1"/>
+          <w:lang w:val="en-GB"/>
+        </w:rPr>
+        <w:t>entry</w:t>
+      </w:r>
+      <w:r>
+        <w:rPr>
+          <w:rStyle w:val="Collegamentoipertestuale"/>
+          <w:rFonts w:ascii="Roboto" w:hAnsi="Roboto"/>
+          <w:color w:val="009FE3"/>
+          <w:sz w:val="18"/>
+          <w:szCs w:val="18"/>
+          <w:bdr w:val="none" w:sz="0" w:space="0" w:color="auto" w:frame="1"/>
+          <w:lang w:val="en-GB"/>
+        </w:rPr>
+        <w:t>: execute upon entering the state</w:t>
+      </w:r>
+      <w:r>
+        <w:rPr>
+          <w:rStyle w:val="Collegamentoipertestuale"/>
+          <w:rFonts w:ascii="Roboto" w:hAnsi="Roboto"/>
+          <w:color w:val="009FE3"/>
+          <w:sz w:val="18"/>
+          <w:szCs w:val="18"/>
+          <w:bdr w:val="none" w:sz="0" w:space="0" w:color="auto" w:frame="1"/>
+          <w:lang w:val="en-GB"/>
+        </w:rPr>
+        <w:fldChar w:fldCharType="end"/>
+      </w:r>
     </w:p>
     <w:p>
       <w:pPr>
@@ -30836,32 +31611,54 @@
           <w:lang w:val="en-GB"/>
         </w:rPr>
       </w:pPr>
-      <w:hyperlink r:id="rId76" w:anchor="sclang_reaction_trigger_exit" w:history="1">
-        <w:r>
-          <w:rPr>
-            <w:rStyle w:val="CodiceHTML"/>
-            <w:rFonts w:ascii="Consolas" w:eastAsiaTheme="minorHAnsi" w:hAnsi="Consolas"/>
-            <w:color w:val="111111"/>
-            <w:sz w:val="18"/>
-            <w:szCs w:val="18"/>
-            <w:bdr w:val="none" w:sz="0" w:space="0" w:color="auto" w:frame="1"/>
-            <w:lang w:val="en-GB"/>
-          </w:rPr>
-          <w:t>exit</w:t>
-        </w:r>
-        <w:r>
-          <w:rPr>
-            <w:rStyle w:val="Collegamentoipertestuale"/>
-            <w:rFonts w:ascii="Roboto" w:hAnsi="Roboto"/>
-            <w:color w:val="009FE3"/>
-            <w:sz w:val="18"/>
-            <w:szCs w:val="18"/>
-            <w:bdr w:val="none" w:sz="0" w:space="0" w:color="auto" w:frame="1"/>
-            <w:lang w:val="en-GB"/>
-          </w:rPr>
-          <w:t>: execute upon exiting the state</w:t>
-        </w:r>
-      </w:hyperlink>
+      <w:r>
+        <w:fldChar w:fldCharType="begin"/>
+      </w:r>
+      <w:r>
+        <w:rPr>
+          <w:lang w:val="en-GB"/>
+        </w:rPr>
+        <w:instrText>HYPERLINK "https://www.itemis.com/en/products/itemis-create/documentation/user-guide/sclang_reactions" \l "sclang_reaction_trigger_exit"</w:instrText>
+      </w:r>
+      <w:r>
+        <w:fldChar w:fldCharType="separate"/>
+      </w:r>
+      <w:r>
+        <w:rPr>
+          <w:rStyle w:val="CodiceHTML"/>
+          <w:rFonts w:ascii="Consolas" w:eastAsiaTheme="minorHAnsi" w:hAnsi="Consolas"/>
+          <w:color w:val="111111"/>
+          <w:sz w:val="18"/>
+          <w:szCs w:val="18"/>
+          <w:bdr w:val="none" w:sz="0" w:space="0" w:color="auto" w:frame="1"/>
+          <w:lang w:val="en-GB"/>
+        </w:rPr>
+        <w:t>exit</w:t>
+      </w:r>
+      <w:r>
+        <w:rPr>
+          <w:rStyle w:val="Collegamentoipertestuale"/>
+          <w:rFonts w:ascii="Roboto" w:hAnsi="Roboto"/>
+          <w:color w:val="009FE3"/>
+          <w:sz w:val="18"/>
+          <w:szCs w:val="18"/>
+          <w:bdr w:val="none" w:sz="0" w:space="0" w:color="auto" w:frame="1"/>
+          <w:lang w:val="en-GB"/>
+        </w:rPr>
+        <w:t>: execute upon exiting the state</w:t>
+      </w:r>
+      <w:r>
+        <w:rPr>
+          <w:rStyle w:val="Collegamentoipertestuale"/>
+          <w:rFonts w:ascii="Roboto" w:hAnsi="Roboto"/>
+          <w:color w:val="009FE3"/>
+          <w:sz w:val="18"/>
+          <w:szCs w:val="18"/>
+          <w:bdr w:val="none" w:sz="0" w:space="0" w:color="auto" w:frame="1"/>
+          <w:lang w:val="en-GB"/>
+        </w:rPr>
+        <w:fldChar w:fldCharType="end"/>
+      </w:r>
     </w:p>
     <w:p>
       <w:pPr>
@@ -31075,7 +31872,7 @@
                     <pic:cNvPicPr/>
                   </pic:nvPicPr>
                   <pic:blipFill rotWithShape="1">
-                    <a:blip r:embed="rId77"/>
+                    <a:blip r:embed="rId73"/>
                     <a:srcRect b="11396"/>
                     <a:stretch/>
                   </pic:blipFill>
@@ -31214,7 +32011,7 @@
                     </pic:cNvPicPr>
                   </pic:nvPicPr>
                   <pic:blipFill>
-                    <a:blip r:embed="rId78">
+                    <a:blip r:embed="rId74">
                       <a:extLst>
                         <a:ext uri="{28A0092B-C50C-407E-A947-70E740481C1C}">
                           <a14:useLocalDpi xmlns:a14="http://schemas.microsoft.com/office/drawing/2010/main" val="0"/>
@@ -31271,7 +32068,7 @@
                     <pic:cNvPicPr/>
                   </pic:nvPicPr>
                   <pic:blipFill>
-                    <a:blip r:embed="rId79"/>
+                    <a:blip r:embed="rId75"/>
                     <a:stretch>
                       <a:fillRect/>
                     </a:stretch>
@@ -31550,7 +32347,7 @@
                     <pic:cNvPicPr/>
                   </pic:nvPicPr>
                   <pic:blipFill>
-                    <a:blip r:embed="rId80"/>
+                    <a:blip r:embed="rId76"/>
                     <a:stretch>
                       <a:fillRect/>
                     </a:stretch>
@@ -31597,7 +32394,7 @@
         </w:rPr>
         <w:t xml:space="preserve">Guarda il link </w:t>
       </w:r>
-      <w:hyperlink r:id="rId81" w:history="1">
+      <w:hyperlink r:id="rId77" w:history="1">
         <w:r>
           <w:rPr>
             <w:rStyle w:val="Collegamentoipertestuale"/>
@@ -31760,7 +32557,7 @@
                     <pic:cNvPicPr/>
                   </pic:nvPicPr>
                   <pic:blipFill rotWithShape="1">
-                    <a:blip r:embed="rId82"/>
+                    <a:blip r:embed="rId78"/>
                     <a:srcRect l="5438" t="10194" r="6919" b="9709"/>
                     <a:stretch/>
                   </pic:blipFill>
@@ -31816,7 +32613,7 @@
                     <pic:cNvPicPr/>
                   </pic:nvPicPr>
                   <pic:blipFill rotWithShape="1">
-                    <a:blip r:embed="rId83"/>
+                    <a:blip r:embed="rId79"/>
                     <a:srcRect r="2277" b="2726"/>
                     <a:stretch/>
                   </pic:blipFill>
@@ -31923,7 +32720,7 @@
                     <pic:cNvPicPr/>
                   </pic:nvPicPr>
                   <pic:blipFill rotWithShape="1">
-                    <a:blip r:embed="rId84"/>
+                    <a:blip r:embed="rId80"/>
                     <a:srcRect l="18302" t="4008" r="17576"/>
                     <a:stretch/>
                   </pic:blipFill>
@@ -31979,7 +32776,7 @@
                     <pic:cNvPicPr/>
                   </pic:nvPicPr>
                   <pic:blipFill>
-                    <a:blip r:embed="rId85"/>
+                    <a:blip r:embed="rId81"/>
                     <a:stretch>
                       <a:fillRect/>
                     </a:stretch>
@@ -32041,7 +32838,7 @@
                     <pic:cNvPicPr/>
                   </pic:nvPicPr>
                   <pic:blipFill>
-                    <a:blip r:embed="rId86"/>
+                    <a:blip r:embed="rId82"/>
                     <a:stretch>
                       <a:fillRect/>
                     </a:stretch>
@@ -32089,7 +32886,7 @@
                     <pic:cNvPicPr/>
                   </pic:nvPicPr>
                   <pic:blipFill>
-                    <a:blip r:embed="rId87"/>
+                    <a:blip r:embed="rId83"/>
                     <a:stretch>
                       <a:fillRect/>
                     </a:stretch>
@@ -32140,7 +32937,7 @@
                     <pic:cNvPicPr/>
                   </pic:nvPicPr>
                   <pic:blipFill>
-                    <a:blip r:embed="rId88"/>
+                    <a:blip r:embed="rId84"/>
                     <a:stretch>
                       <a:fillRect/>
                     </a:stretch>
@@ -32185,7 +32982,7 @@
                     <pic:cNvPicPr/>
                   </pic:nvPicPr>
                   <pic:blipFill>
-                    <a:blip r:embed="rId89"/>
+                    <a:blip r:embed="rId85"/>
                     <a:stretch>
                       <a:fillRect/>
                     </a:stretch>
@@ -32278,18 +33075,38 @@
         </w:rPr>
         <w:t> is the degree to which an item exceeds a size threshold and is applied at every level of the hierarchy.  Fat is measured as </w:t>
       </w:r>
-      <w:hyperlink r:id="rId90" w:tgtFrame="_blank" w:history="1">
-        <w:r>
-          <w:rPr>
-            <w:rStyle w:val="Collegamentoipertestuale"/>
-            <w:rFonts w:ascii="Lato" w:hAnsi="Lato"/>
-            <w:color w:val="045089"/>
-            <w:shd w:val="clear" w:color="auto" w:fill="FFFFFF"/>
-            <w:lang w:val="en-GB"/>
-          </w:rPr>
-          <w:t>Cyclomatic Complexity</w:t>
-        </w:r>
-      </w:hyperlink>
+      <w:r>
+        <w:fldChar w:fldCharType="begin"/>
+      </w:r>
+      <w:r>
+        <w:rPr>
+          <w:lang w:val="en-GB"/>
+        </w:rPr>
+        <w:instrText>HYPERLINK "http://en.wikipedia.org/wiki/Cyclomatic_complexity" \t "_blank"</w:instrText>
+      </w:r>
+      <w:r>
+        <w:fldChar w:fldCharType="separate"/>
+      </w:r>
+      <w:r>
+        <w:rPr>
+          <w:rStyle w:val="Collegamentoipertestuale"/>
+          <w:rFonts w:ascii="Lato" w:hAnsi="Lato"/>
+          <w:color w:val="045089"/>
+          <w:shd w:val="clear" w:color="auto" w:fill="FFFFFF"/>
+          <w:lang w:val="en-GB"/>
+        </w:rPr>
+        <w:t>Cyclomatic Complexity</w:t>
+      </w:r>
+      <w:r>
+        <w:rPr>
+          <w:rStyle w:val="Collegamentoipertestuale"/>
+          <w:rFonts w:ascii="Lato" w:hAnsi="Lato"/>
+          <w:color w:val="045089"/>
+          <w:shd w:val="clear" w:color="auto" w:fill="FFFFFF"/>
+          <w:lang w:val="en-GB"/>
+        </w:rPr>
+        <w:fldChar w:fldCharType="end"/>
+      </w:r>
       <w:r>
         <w:rPr>
           <w:rFonts w:ascii="Lato" w:hAnsi="Lato"/>
@@ -32376,7 +33193,7 @@
                     <pic:cNvPicPr/>
                   </pic:nvPicPr>
                   <pic:blipFill>
-                    <a:blip r:embed="rId91"/>
+                    <a:blip r:embed="rId86"/>
                     <a:stretch>
                       <a:fillRect/>
                     </a:stretch>
@@ -32421,7 +33238,7 @@
                     <pic:cNvPicPr/>
                   </pic:nvPicPr>
                   <pic:blipFill>
-                    <a:blip r:embed="rId92"/>
+                    <a:blip r:embed="rId87"/>
                     <a:stretch>
                       <a:fillRect/>
                     </a:stretch>
@@ -32470,7 +33287,7 @@
       <w:r>
         <w:t xml:space="preserve">Manager.parse (fatness 19 su 15 di treshold). Un interessante articolo sulla CC e su come ridurla è il seguente: </w:t>
       </w:r>
-      <w:hyperlink r:id="rId93" w:history="1">
+      <w:hyperlink r:id="rId88" w:history="1">
         <w:r>
           <w:rPr>
             <w:rStyle w:val="Collegamentoipertestuale"/>
@@ -32538,7 +33355,7 @@
                     </pic:cNvPicPr>
                   </pic:nvPicPr>
                   <pic:blipFill>
-                    <a:blip r:embed="rId94" cstate="print">
+                    <a:blip r:embed="rId89" cstate="print">
                       <a:extLst>
                         <a:ext uri="{28A0092B-C50C-407E-A947-70E740481C1C}">
                           <a14:useLocalDpi xmlns:a14="http://schemas.microsoft.com/office/drawing/2010/main" val="0"/>
@@ -32639,7 +33456,7 @@
                     </pic:cNvPicPr>
                   </pic:nvPicPr>
                   <pic:blipFill rotWithShape="1">
-                    <a:blip r:embed="rId95" cstate="print">
+                    <a:blip r:embed="rId90" cstate="print">
                       <a:extLst>
                         <a:ext uri="{28A0092B-C50C-407E-A947-70E740481C1C}">
                           <a14:useLocalDpi xmlns:a14="http://schemas.microsoft.com/office/drawing/2010/main" val="0"/>
@@ -32857,7 +33674,7 @@
                     <pic:cNvPicPr/>
                   </pic:nvPicPr>
                   <pic:blipFill>
-                    <a:blip r:embed="rId96"/>
+                    <a:blip r:embed="rId91"/>
                     <a:stretch>
                       <a:fillRect/>
                     </a:stretch>
@@ -32902,7 +33719,7 @@
                     <pic:cNvPicPr/>
                   </pic:nvPicPr>
                   <pic:blipFill>
-                    <a:blip r:embed="rId97"/>
+                    <a:blip r:embed="rId92"/>
                     <a:stretch>
                       <a:fillRect/>
                     </a:stretch>
@@ -32971,7 +33788,7 @@
                     <pic:cNvPicPr/>
                   </pic:nvPicPr>
                   <pic:blipFill>
-                    <a:blip r:embed="rId98"/>
+                    <a:blip r:embed="rId93"/>
                     <a:stretch>
                       <a:fillRect/>
                     </a:stretch>
@@ -33020,7 +33837,7 @@
                     <pic:cNvPicPr/>
                   </pic:nvPicPr>
                   <pic:blipFill>
-                    <a:blip r:embed="rId99"/>
+                    <a:blip r:embed="rId94"/>
                     <a:stretch>
                       <a:fillRect/>
                     </a:stretch>
@@ -33071,7 +33888,7 @@
                     <pic:cNvPicPr/>
                   </pic:nvPicPr>
                   <pic:blipFill>
-                    <a:blip r:embed="rId88"/>
+                    <a:blip r:embed="rId84"/>
                     <a:stretch>
                       <a:fillRect/>
                     </a:stretch>
@@ -33116,7 +33933,7 @@
                     <pic:cNvPicPr/>
                   </pic:nvPicPr>
                   <pic:blipFill>
-                    <a:blip r:embed="rId100"/>
+                    <a:blip r:embed="rId95"/>
                     <a:stretch>
                       <a:fillRect/>
                     </a:stretch>
@@ -33190,7 +34007,7 @@
                     <pic:cNvPicPr/>
                   </pic:nvPicPr>
                   <pic:blipFill>
-                    <a:blip r:embed="rId101"/>
+                    <a:blip r:embed="rId96"/>
                     <a:stretch>
                       <a:fillRect/>
                     </a:stretch>
@@ -33235,7 +34052,7 @@
                     <pic:cNvPicPr/>
                   </pic:nvPicPr>
                   <pic:blipFill rotWithShape="1">
-                    <a:blip r:embed="rId102"/>
+                    <a:blip r:embed="rId97"/>
                     <a:srcRect r="4825" b="3492"/>
                     <a:stretch/>
                   </pic:blipFill>
@@ -33344,7 +34161,7 @@
                     <pic:cNvPicPr/>
                   </pic:nvPicPr>
                   <pic:blipFill>
-                    <a:blip r:embed="rId103"/>
+                    <a:blip r:embed="rId98"/>
                     <a:stretch>
                       <a:fillRect/>
                     </a:stretch>
@@ -33406,31 +34223,16 @@
       <w:r>
         <w:t xml:space="preserve"> dovrei avere a disposizione un progetto java con le classi che mi servono e compilate. Ho provato a mettere il tutto in “src/test/resources” ma attualmente senza successo.</w:t>
       </w:r>
+      <w:r>
+        <w:t xml:space="preserve"> Sono poi riuscito, ho fatto lo statechart e generato il codice necessario, poi ho creato un NUOVO java project (che poi ho cancellato) e ho inserito ciò che mi serviva, ho copiato questo java project in src/test/resources.</w:t>
+      </w:r>
     </w:p>
     <w:p>
       <w:pPr>
         <w:jc w:val="both"/>
       </w:pPr>
       <w:r>
-        <w:t>TODO: rinominare i metodi di test e i file in resources.</w:t>
-      </w:r>
-      <w:r>
-        <w:t xml:space="preserve"> Alla fine di ogni metodo bisognerebbe eliminare i file create nel metodo stesso</w:t>
-      </w:r>
-      <w:r>
-        <w:t xml:space="preserve"> (come fatto nel test di SctunitWriter)</w:t>
-      </w:r>
-      <w:r>
-        <w:t>.</w:t>
-      </w:r>
-      <w:r>
-        <w:t xml:space="preserve"> Modifica e uniforma la gestione di BeforeClass e campi statici.</w:t>
-      </w:r>
-      <w:r>
-        <w:t xml:space="preserve"> </w:t>
-      </w:r>
-      <w:r>
-        <w:t>C’è ancora da sistemare il test di JunitWriter (quello con Evosuite).</w:t>
+        <w:t>Quindi, in generale, si potrebbe pensare di gestire meglio queste eccezioni, documentandosi un po’ su come farlo.</w:t>
       </w:r>
     </w:p>
     <w:p>
@@ -33438,7 +34240,16 @@
         <w:jc w:val="both"/>
       </w:pPr>
       <w:r>
-        <w:t>Quindi, in generale, si potrebbe pensare di gestire meglio queste eccezioni, documentandosi un po’ su come farlo.</w:t>
+        <w:t>TODO: rileggi questa parte. Sistema la repo github in generale, cambia il nome ai progetti (tipo Temp) e cose così.</w:t>
+      </w:r>
+      <w:r>
+        <w:t xml:space="preserve"> Pensa a come testare la classe rimanente (quella con il main), sempre per quella classe, vedi se si possono togliere le linee di codice commentate (stesso per TestCaseCollector)</w:t>
+      </w:r>
+      <w:r>
+        <w:t>; secondo me si possono togliere, basta poi magari documentare qui cosa è stato tolto e dove</w:t>
+      </w:r>
+      <w:r>
+        <w:t>. Crea il nuovo .jar e verifica che funzioni.</w:t>
       </w:r>
     </w:p>
     <w:p>
@@ -33472,7 +34283,7 @@
       <w:r>
         <w:t xml:space="preserve">: </w:t>
       </w:r>
-      <w:hyperlink r:id="rId104" w:history="1">
+      <w:hyperlink r:id="rId99" w:history="1">
         <w:r>
           <w:rPr>
             <w:rStyle w:val="Collegamentoipertestuale"/>
@@ -33495,7 +34306,7 @@
       <w:r>
         <w:t xml:space="preserve">: </w:t>
       </w:r>
-      <w:hyperlink r:id="rId105" w:history="1">
+      <w:hyperlink r:id="rId100" w:history="1">
         <w:r>
           <w:rPr>
             <w:rStyle w:val="Collegamentoipertestuale"/>
@@ -33518,7 +34329,7 @@
       <w:r>
         <w:t xml:space="preserve">: </w:t>
       </w:r>
-      <w:hyperlink r:id="rId106" w:history="1">
+      <w:hyperlink r:id="rId101" w:history="1">
         <w:r>
           <w:rPr>
             <w:rStyle w:val="Collegamentoipertestuale"/>
@@ -33541,7 +34352,7 @@
       <w:r>
         <w:t xml:space="preserve">: </w:t>
       </w:r>
-      <w:hyperlink r:id="rId107" w:history="1">
+      <w:hyperlink r:id="rId102" w:history="1">
         <w:r>
           <w:rPr>
             <w:rStyle w:val="Collegamentoipertestuale"/>
@@ -33576,7 +34387,7 @@
         </w:rPr>
         <w:t xml:space="preserve">: </w:t>
       </w:r>
-      <w:hyperlink r:id="rId108" w:history="1">
+      <w:hyperlink r:id="rId103" w:history="1">
         <w:r>
           <w:rPr>
             <w:rStyle w:val="Collegamentoipertestuale"/>
@@ -33605,7 +34416,7 @@
       <w:r>
         <w:t xml:space="preserve">: </w:t>
       </w:r>
-      <w:hyperlink r:id="rId109" w:history="1">
+      <w:hyperlink r:id="rId104" w:history="1">
         <w:r>
           <w:rPr>
             <w:rStyle w:val="Collegamentoipertestuale"/>
@@ -33625,7 +34436,7 @@
       <w:r>
         <w:t xml:space="preserve">StingTemplate: </w:t>
       </w:r>
-      <w:hyperlink r:id="rId110" w:history="1">
+      <w:hyperlink r:id="rId105" w:history="1">
         <w:r>
           <w:rPr>
             <w:rStyle w:val="Collegamentoipertestuale"/>
@@ -33643,9 +34454,10 @@
         </w:numPr>
       </w:pPr>
       <w:r>
+        <w:lastRenderedPageBreak/>
         <w:t xml:space="preserve">TXL: </w:t>
       </w:r>
-      <w:hyperlink r:id="rId111" w:history="1">
+      <w:hyperlink r:id="rId106" w:history="1">
         <w:r>
           <w:rPr>
             <w:rStyle w:val="Collegamentoipertestuale"/>
@@ -33668,7 +34480,7 @@
       <w:r>
         <w:t xml:space="preserve">JavaParser: </w:t>
       </w:r>
-      <w:hyperlink r:id="rId112" w:history="1">
+      <w:hyperlink r:id="rId107" w:history="1">
         <w:r>
           <w:rPr>
             <w:rStyle w:val="Collegamentoipertestuale"/>
@@ -33689,7 +34501,6 @@
         </w:numPr>
       </w:pPr>
       <w:r>
-        <w:lastRenderedPageBreak/>
         <w:t>Eventuali paper s</w:t>
       </w:r>
       <w:r>
@@ -33716,7 +34527,7 @@
       <w:r>
         <w:t xml:space="preserve"> Ad esempio puoi guardare </w:t>
       </w:r>
-      <w:hyperlink r:id="rId113" w:history="1">
+      <w:hyperlink r:id="rId108" w:history="1">
         <w:r>
           <w:rPr>
             <w:rStyle w:val="Collegamentoipertestuale"/>
@@ -33742,7 +34553,7 @@
       <w:r>
         <w:t xml:space="preserve"> </w:t>
       </w:r>
-      <w:hyperlink r:id="rId114" w:history="1">
+      <w:hyperlink r:id="rId109" w:history="1">
         <w:r>
           <w:rPr>
             <w:rStyle w:val="Collegamentoipertestuale"/>
@@ -33753,7 +34564,7 @@
       <w:r>
         <w:t xml:space="preserve">, </w:t>
       </w:r>
-      <w:hyperlink r:id="rId115" w:history="1">
+      <w:hyperlink r:id="rId110" w:history="1">
         <w:r>
           <w:rPr>
             <w:rStyle w:val="Collegamentoipertestuale"/>
@@ -33764,7 +34575,7 @@
       <w:r>
         <w:t xml:space="preserve">, </w:t>
       </w:r>
-      <w:hyperlink r:id="rId116" w:history="1">
+      <w:hyperlink r:id="rId111" w:history="1">
         <w:r>
           <w:rPr>
             <w:rStyle w:val="Collegamentoipertestuale"/>
@@ -33778,7 +34589,7 @@
       <w:r>
         <w:t xml:space="preserve">(sono lo stesso) </w:t>
       </w:r>
-      <w:hyperlink r:id="rId117" w:history="1">
+      <w:hyperlink r:id="rId112" w:history="1">
         <w:r>
           <w:rPr>
             <w:rStyle w:val="Collegamentoipertestuale"/>
@@ -33804,7 +34615,7 @@
         </w:rPr>
         <w:t xml:space="preserve">SCXML: </w:t>
       </w:r>
-      <w:hyperlink r:id="rId118" w:history="1">
+      <w:hyperlink r:id="rId113" w:history="1">
         <w:r>
           <w:rPr>
             <w:rStyle w:val="Collegamentoipertestuale"/>
@@ -33837,7 +34648,7 @@
         </w:rPr>
         <w:t xml:space="preserve">SCXML-commons: </w:t>
       </w:r>
-      <w:hyperlink r:id="rId119" w:history="1">
+      <w:hyperlink r:id="rId114" w:history="1">
         <w:r>
           <w:rPr>
             <w:rStyle w:val="Collegamentoipertestuale"/>
@@ -33853,7 +34664,7 @@
         </w:rPr>
         <w:t xml:space="preserve">, </w:t>
       </w:r>
-      <w:hyperlink r:id="rId120" w:history="1">
+      <w:hyperlink r:id="rId115" w:history="1">
         <w:r>
           <w:rPr>
             <w:rStyle w:val="Collegamentoipertestuale"/>
@@ -33892,7 +34703,7 @@
         </w:rPr>
         <w:t xml:space="preserve">: </w:t>
       </w:r>
-      <w:hyperlink r:id="rId121" w:history="1">
+      <w:hyperlink r:id="rId116" w:history="1">
         <w:r>
           <w:rPr>
             <w:rStyle w:val="Collegamentoipertestuale"/>
@@ -33925,7 +34736,7 @@
         </w:rPr>
         <w:t xml:space="preserve">Structure101: </w:t>
       </w:r>
-      <w:hyperlink r:id="rId122" w:anchor="resources=1" w:history="1">
+      <w:hyperlink r:id="rId117" w:anchor="resources=1" w:history="1">
         <w:r>
           <w:rPr>
             <w:rStyle w:val="Collegamentoipertestuale"/>
@@ -34004,7 +34815,7 @@
       <w:r>
         <w:t xml:space="preserve">Per info sulle operations guarda </w:t>
       </w:r>
-      <w:hyperlink r:id="rId123" w:anchor="codegen_java_operation_callback" w:history="1">
+      <w:hyperlink r:id="rId118" w:anchor="codegen_java_operation_callback" w:history="1">
         <w:r>
           <w:rPr>
             <w:rStyle w:val="Collegamentoipertestuale"/>
@@ -34046,7 +34857,7 @@
       <w:r>
         <w:t xml:space="preserve">: al link </w:t>
       </w:r>
-      <w:hyperlink r:id="rId124" w:anchor="sclang_cyclebased" w:history="1">
+      <w:hyperlink r:id="rId119" w:anchor="sclang_cyclebased" w:history="1">
         <w:r>
           <w:rPr>
             <w:rStyle w:val="Collegamentoipertestuale"/>
@@ -34103,7 +34914,7 @@
         </w:rPr>
         <w:t> annotation specifies that the </w:t>
       </w:r>
-      <w:hyperlink r:id="rId125" w:anchor="codegen_execution_schemes" w:history="1">
+      <w:hyperlink r:id="rId120" w:anchor="codegen_execution_schemes" w:history="1">
         <w:r>
           <w:rPr>
             <w:rStyle w:val="Enfasicorsivo"/>
@@ -34172,7 +34983,19 @@
           <w:szCs w:val="22"/>
           <w:lang w:val="en-GB"/>
         </w:rPr>
-        <w:t>@CycleBased(</w:t>
+        <w:t>@</w:t>
+      </w:r>
+      <w:proofErr w:type="gramStart"/>
+      <w:r>
+        <w:rPr>
+          <w:rStyle w:val="CodiceHTML"/>
+          <w:rFonts w:eastAsiaTheme="majorEastAsia"/>
+          <w:color w:val="111111"/>
+          <w:sz w:val="22"/>
+          <w:szCs w:val="22"/>
+          <w:lang w:val="en-GB"/>
+        </w:rPr>
+        <w:t>CycleBased(</w:t>
       </w:r>
       <w:r>
         <w:rPr>
@@ -34195,6 +35018,7 @@
         </w:rPr>
         <w:t>period</w:t>
       </w:r>
+      <w:proofErr w:type="gramEnd"/>
       <w:r>
         <w:rPr>
           <w:rStyle w:val="CodiceHTML"/>
@@ -34243,9 +35067,29 @@
           <w:shd w:val="clear" w:color="auto" w:fill="FFFFFF"/>
           <w:lang w:val="en-GB"/>
         </w:rPr>
-        <w:t> indicates the suggested period of time between two successive run-to-completion steps in milliseconds. Only the </w:t>
-      </w:r>
-      <w:hyperlink r:id="rId126" w:anchor="simu_simulating_statecharts" w:history="1">
+        <w:t xml:space="preserve"> indicates the suggested </w:t>
+      </w:r>
+      <w:proofErr w:type="gramStart"/>
+      <w:r>
+        <w:rPr>
+          <w:rFonts w:ascii="Roboto" w:hAnsi="Roboto"/>
+          <w:color w:val="00457C"/>
+          <w:shd w:val="clear" w:color="auto" w:fill="FFFFFF"/>
+          <w:lang w:val="en-GB"/>
+        </w:rPr>
+        <w:t>period of time</w:t>
+      </w:r>
+      <w:proofErr w:type="gramEnd"/>
+      <w:r>
+        <w:rPr>
+          <w:rFonts w:ascii="Roboto" w:hAnsi="Roboto"/>
+          <w:color w:val="00457C"/>
+          <w:shd w:val="clear" w:color="auto" w:fill="FFFFFF"/>
+          <w:lang w:val="en-GB"/>
+        </w:rPr>
+        <w:t xml:space="preserve"> between two successive run-to-completion steps in milliseconds. Only the </w:t>
+      </w:r>
+      <w:hyperlink r:id="rId121" w:anchor="simu_simulating_statecharts" w:history="1">
         <w:r>
           <w:rPr>
             <w:rStyle w:val="Collegamentoipertestuale"/>
@@ -34266,7 +35110,7 @@
         </w:rPr>
         <w:t> and the </w:t>
       </w:r>
-      <w:hyperlink r:id="rId127" w:anchor="sctunit_the_sctunit_language" w:history="1">
+      <w:hyperlink r:id="rId122" w:anchor="sctunit_the_sctunit_language" w:history="1">
         <w:r>
           <w:rPr>
             <w:rStyle w:val="Collegamentoipertestuale"/>
@@ -34306,6 +35150,7 @@
         </w:rPr>
         <w:t> value into account, however. It is neither of significance to nor reflected in the generated code, and thus it remains the client code’s responsibility to explicitly call </w:t>
       </w:r>
+      <w:proofErr w:type="gramStart"/>
       <w:r>
         <w:rPr>
           <w:rStyle w:val="Enfasicorsivo"/>
@@ -34314,7 +35159,18 @@
           <w:shd w:val="clear" w:color="auto" w:fill="FFFFFF"/>
           <w:lang w:val="en-GB"/>
         </w:rPr>
-        <w:t>runCycle()</w:t>
+        <w:t>runCycle(</w:t>
+      </w:r>
+      <w:proofErr w:type="gramEnd"/>
+      <w:r>
+        <w:rPr>
+          <w:rStyle w:val="Enfasicorsivo"/>
+          <w:rFonts w:ascii="Roboto" w:hAnsi="Roboto"/>
+          <w:color w:val="00457C"/>
+          <w:shd w:val="clear" w:color="auto" w:fill="FFFFFF"/>
+          <w:lang w:val="en-GB"/>
+        </w:rPr>
+        <w:t>)</w:t>
       </w:r>
       <w:r>
         <w:rPr>
@@ -34406,6 +35262,7 @@
         </w:numPr>
       </w:pPr>
       <w:r>
+        <w:lastRenderedPageBreak/>
         <w:t>È stat</w:t>
       </w:r>
       <w:r>
@@ -34421,7 +35278,15 @@
         <w:t>in headless.ini</w:t>
       </w:r>
       <w:r>
-        <w:t xml:space="preserve"> in C:\Program Files (x86)\itemis_CREATE</w:t>
+        <w:t xml:space="preserve"> in C:\Program Files (x</w:t>
+      </w:r>
+      <w:proofErr w:type="gramStart"/>
+      <w:r>
+        <w:t>86)\</w:t>
+      </w:r>
+      <w:proofErr w:type="gramEnd"/>
+      <w:r>
+        <w:t>itemis_CREATE</w:t>
       </w:r>
       <w:r>
         <w:t>, sarebbe bello capire quale è il problema e come sistemarlo.</w:t>
@@ -34430,11 +35295,7 @@
         <w:t xml:space="preserve"> Stesso discorso per il file scc.bat utilizzato (non modificato ma sulla macchina).</w:t>
       </w:r>
       <w:r>
-        <w:t xml:space="preserve"> Una soluzione potrebbe essere usare i Docker per creare un </w:t>
-      </w:r>
-      <w:r>
-        <w:lastRenderedPageBreak/>
-        <w:t>ambiente con tutto e solo quel che serve</w:t>
+        <w:t xml:space="preserve"> Una soluzione potrebbe essere usare i Docker per creare un ambiente con tutto e solo quel che serve</w:t>
       </w:r>
       <w:r>
         <w:t>, però poi come fa il programma ad accedere al progetto dell’utente per cui deve generare il file?</w:t>
@@ -34443,7 +35304,15 @@
         <w:t xml:space="preserve"> Un ulteriore problema: il -projectCP punta a \bin, ma se il progetto fosse maven (e magari altro?) dovrebbe puntare a \target\classes.</w:t>
       </w:r>
       <w:r>
-        <w:t xml:space="preserve"> Possibile soluzione, bisogna passare come argomento solo il file .ysc, poi è il mio tool a creare un nuovo progetto, gestire il tutto e poi restituire il file .sctunit.</w:t>
+        <w:t xml:space="preserve"> Possibile soluzione, bisogna passare come argomento solo il </w:t>
+      </w:r>
+      <w:proofErr w:type="gramStart"/>
+      <w:r>
+        <w:t>file .ysc</w:t>
+      </w:r>
+      <w:proofErr w:type="gramEnd"/>
+      <w:r>
+        <w:t>, poi è il mio tool a creare un nuovo progetto, gestire il tutto e poi restituire il file .sctunit.</w:t>
       </w:r>
     </w:p>
     <w:p>
@@ -34537,7 +35406,29 @@
           <w:szCs w:val="20"/>
           <w:lang w:val="en-GB"/>
         </w:rPr>
-        <w:t xml:space="preserve"> ArrayList&lt;String&gt;();</w:t>
+        <w:t xml:space="preserve"> ArrayList&lt;String</w:t>
+      </w:r>
+      <w:proofErr w:type="gramStart"/>
+      <w:r>
+        <w:rPr>
+          <w:rFonts w:ascii="Courier New" w:hAnsi="Courier New" w:cs="Courier New"/>
+          <w:color w:val="000000"/>
+          <w:sz w:val="20"/>
+          <w:szCs w:val="20"/>
+          <w:lang w:val="en-GB"/>
+        </w:rPr>
+        <w:t>&gt;(</w:t>
+      </w:r>
+      <w:proofErr w:type="gramEnd"/>
+      <w:r>
+        <w:rPr>
+          <w:rFonts w:ascii="Courier New" w:hAnsi="Courier New" w:cs="Courier New"/>
+          <w:color w:val="000000"/>
+          <w:sz w:val="20"/>
+          <w:szCs w:val="20"/>
+          <w:lang w:val="en-GB"/>
+        </w:rPr>
+        <w:t>);</w:t>
       </w:r>
     </w:p>
     <w:p>
@@ -34604,7 +35495,29 @@
           <w:szCs w:val="20"/>
           <w:lang w:val="en-GB"/>
         </w:rPr>
-        <w:t xml:space="preserve"> ClassDeclarationCollector();</w:t>
+        <w:t xml:space="preserve"> </w:t>
+      </w:r>
+      <w:proofErr w:type="gramStart"/>
+      <w:r>
+        <w:rPr>
+          <w:rFonts w:ascii="Courier New" w:hAnsi="Courier New" w:cs="Courier New"/>
+          <w:color w:val="000000"/>
+          <w:sz w:val="20"/>
+          <w:szCs w:val="20"/>
+          <w:lang w:val="en-GB"/>
+        </w:rPr>
+        <w:t>ClassDeclarationCollector(</w:t>
+      </w:r>
+      <w:proofErr w:type="gramEnd"/>
+      <w:r>
+        <w:rPr>
+          <w:rFonts w:ascii="Courier New" w:hAnsi="Courier New" w:cs="Courier New"/>
+          <w:color w:val="000000"/>
+          <w:sz w:val="20"/>
+          <w:szCs w:val="20"/>
+          <w:lang w:val="en-GB"/>
+        </w:rPr>
+        <w:t>);</w:t>
       </w:r>
     </w:p>
     <w:p>
@@ -34671,6 +35584,7 @@
         </w:rPr>
         <w:t>classNameList</w:t>
       </w:r>
+      <w:proofErr w:type="gramStart"/>
       <w:r>
         <w:rPr>
           <w:rFonts w:ascii="Courier New" w:hAnsi="Courier New" w:cs="Courier New"/>
@@ -34681,6 +35595,7 @@
         </w:rPr>
         <w:t>);</w:t>
       </w:r>
+      <w:proofErr w:type="gramEnd"/>
     </w:p>
     <w:p>
       <w:pPr>
@@ -34727,6 +35642,7 @@
         </w:rPr>
         <w:t xml:space="preserve"> = </w:t>
       </w:r>
+      <w:proofErr w:type="gramStart"/>
       <w:r>
         <w:rPr>
           <w:rFonts w:ascii="Courier New" w:hAnsi="Courier New" w:cs="Courier New"/>
@@ -34745,7 +35661,18 @@
           <w:szCs w:val="20"/>
           <w:lang w:val="en-GB"/>
         </w:rPr>
-        <w:t>.get(0).replace(</w:t>
+        <w:t>.get(</w:t>
+      </w:r>
+      <w:proofErr w:type="gramEnd"/>
+      <w:r>
+        <w:rPr>
+          <w:rFonts w:ascii="Courier New" w:hAnsi="Courier New" w:cs="Courier New"/>
+          <w:color w:val="000000"/>
+          <w:sz w:val="20"/>
+          <w:szCs w:val="20"/>
+          <w:lang w:val="en-GB"/>
+        </w:rPr>
+        <w:t>0).replace(</w:t>
       </w:r>
       <w:r>
         <w:rPr>
@@ -34952,37 +35879,53 @@
           <w:b/>
           <w:bCs/>
         </w:rPr>
-        <w:t>Dovrei studiare meglio il linguaggio SCTUnit e le possibili configurazioni del file .sgen.</w:t>
-      </w:r>
+        <w:t xml:space="preserve">Dovrei studiare meglio il linguaggio SCTUnit e le possibili configurazioni del </w:t>
+      </w:r>
+      <w:proofErr w:type="gramStart"/>
       <w:r>
         <w:rPr>
           <w:b/>
           <w:bCs/>
         </w:rPr>
-        <w:t xml:space="preserve"> Si potrebbe anche guardare un po’ la documentazione di evosuite</w:t>
-      </w:r>
+        <w:t>file .sgen</w:t>
+      </w:r>
+      <w:proofErr w:type="gramEnd"/>
       <w:r>
         <w:rPr>
           <w:b/>
           <w:bCs/>
         </w:rPr>
-        <w:t xml:space="preserve"> e le pubblicazioni, capire in che senso è basato sulle mutation ecc</w:t>
+        <w:t>.</w:t>
       </w:r>
       <w:r>
         <w:rPr>
           <w:b/>
           <w:bCs/>
         </w:rPr>
-        <w:t>.</w:t>
+        <w:t xml:space="preserve"> Si potrebbe anche guardare un po’ la documentazione di evosuite</w:t>
       </w:r>
       <w:r>
         <w:rPr>
           <w:b/>
           <w:bCs/>
         </w:rPr>
+        <w:t xml:space="preserve"> e le pubblicazioni, capire in che senso è basato sulle mutation ecc</w:t>
+      </w:r>
+      <w:r>
+        <w:rPr>
+          <w:b/>
+          <w:bCs/>
+        </w:rPr>
+        <w:t>.</w:t>
+      </w:r>
+      <w:r>
+        <w:rPr>
+          <w:b/>
+          <w:bCs/>
+        </w:rPr>
         <w:t xml:space="preserve"> Al link </w:t>
       </w:r>
-      <w:hyperlink r:id="rId128" w:history="1">
+      <w:hyperlink r:id="rId123" w:history="1">
         <w:r>
           <w:rPr>
             <w:rStyle w:val="Collegamentoipertestuale"/>
@@ -35079,7 +36022,7 @@
                     <pic:cNvPicPr/>
                   </pic:nvPicPr>
                   <pic:blipFill>
-                    <a:blip r:embed="rId129"/>
+                    <a:blip r:embed="rId124"/>
                     <a:stretch>
                       <a:fillRect/>
                     </a:stretch>
@@ -35124,7 +36067,7 @@
                     <pic:cNvPicPr/>
                   </pic:nvPicPr>
                   <pic:blipFill>
-                    <a:blip r:embed="rId130"/>
+                    <a:blip r:embed="rId125"/>
                     <a:stretch>
                       <a:fillRect/>
                     </a:stretch>
@@ -35273,7 +36216,7 @@
       <w:r>
         <w:t>Gestire multi state machines (</w:t>
       </w:r>
-      <w:hyperlink r:id="rId131" w:anchor="multi_state_machine_testing" w:history="1">
+      <w:hyperlink r:id="rId126" w:anchor="multi_state_machine_testing" w:history="1">
         <w:r>
           <w:rPr>
             <w:rStyle w:val="Collegamentoipertestuale"/>
@@ -35294,7 +36237,15 @@
         </w:numPr>
       </w:pPr>
       <w:r>
-        <w:t>Provare a usare inline true nel code generator, dovrebbe rendere meno leggibile ma più efficiente il codice, come si comportano evosuite ed il mio software?</w:t>
+        <w:t xml:space="preserve">Provare a usare inline true </w:t>
+      </w:r>
+      <w:proofErr w:type="gramStart"/>
+      <w:r>
+        <w:t>nel code</w:t>
+      </w:r>
+      <w:proofErr w:type="gramEnd"/>
+      <w:r>
+        <w:t xml:space="preserve"> generator, dovrebbe rendere meno leggibile ma più efficiente il codice, come si comportano evosuite ed il mio software?</w:t>
       </w:r>
     </w:p>
     <w:p>
@@ -35390,7 +36341,33 @@
           <w:lang w:val="en-GB" w:eastAsia="en-GB"/>
           <w14:ligatures w14:val="none"/>
         </w:rPr>
-        <w:t>// also the external parentesis are dropped to increase readability</w:t>
+        <w:t xml:space="preserve">// </w:t>
+      </w:r>
+      <w:proofErr w:type="gramStart"/>
+      <w:r>
+        <w:rPr>
+          <w:rFonts w:ascii="Courier New" w:eastAsia="Times New Roman" w:hAnsi="Courier New" w:cs="Courier New"/>
+          <w:color w:val="3F7F5F"/>
+          <w:kern w:val="0"/>
+          <w:sz w:val="20"/>
+          <w:szCs w:val="20"/>
+          <w:lang w:val="en-GB" w:eastAsia="en-GB"/>
+          <w14:ligatures w14:val="none"/>
+        </w:rPr>
+        <w:t>also</w:t>
+      </w:r>
+      <w:proofErr w:type="gramEnd"/>
+      <w:r>
+        <w:rPr>
+          <w:rFonts w:ascii="Courier New" w:eastAsia="Times New Roman" w:hAnsi="Courier New" w:cs="Courier New"/>
+          <w:color w:val="3F7F5F"/>
+          <w:kern w:val="0"/>
+          <w:sz w:val="20"/>
+          <w:szCs w:val="20"/>
+          <w:lang w:val="en-GB" w:eastAsia="en-GB"/>
+          <w14:ligatures w14:val="none"/>
+        </w:rPr>
+        <w:t xml:space="preserve"> the external parentesis are dropped to increase readability</w:t>
       </w:r>
     </w:p>
     <w:p>
@@ -35432,6 +36409,7 @@
         </w:rPr>
         <w:t xml:space="preserve"> = </w:t>
       </w:r>
+      <w:proofErr w:type="gramStart"/>
       <w:r>
         <w:rPr>
           <w:rFonts w:ascii="Courier New" w:eastAsia="Times New Roman" w:hAnsi="Courier New" w:cs="Courier New"/>
@@ -35454,7 +36432,20 @@
           <w:lang w:val="en-GB" w:eastAsia="en-GB"/>
           <w14:ligatures w14:val="none"/>
         </w:rPr>
-        <w:t>.replaceAll(</w:t>
+        <w:t>.replaceAll</w:t>
+      </w:r>
+      <w:proofErr w:type="gramEnd"/>
+      <w:r>
+        <w:rPr>
+          <w:rFonts w:ascii="Courier New" w:eastAsia="Times New Roman" w:hAnsi="Courier New" w:cs="Courier New"/>
+          <w:color w:val="000000"/>
+          <w:kern w:val="0"/>
+          <w:sz w:val="20"/>
+          <w:szCs w:val="20"/>
+          <w:lang w:val="en-GB" w:eastAsia="en-GB"/>
+          <w14:ligatures w14:val="none"/>
+        </w:rPr>
+        <w:t>(</w:t>
       </w:r>
       <w:r>
         <w:rPr>
@@ -35561,7 +36552,7 @@
                     </pic:cNvPicPr>
                   </pic:nvPicPr>
                   <pic:blipFill>
-                    <a:blip r:embed="rId132" cstate="print">
+                    <a:blip r:embed="rId127" cstate="print">
                       <a:extLst>
                         <a:ext uri="{28A0092B-C50C-407E-A947-70E740481C1C}">
                           <a14:useLocalDpi xmlns:a14="http://schemas.microsoft.com/office/drawing/2010/main" val="0"/>
@@ -35615,7 +36606,15 @@
         </w:numPr>
       </w:pPr>
       <w:r>
-        <w:t>Documenta con degli esempi il modo in cui vengono generati i testCase, così che si capiscano le funzioni del codice e cosa contengono le variabili nei vari momenti.</w:t>
+        <w:t xml:space="preserve">Documenta con degli esempi il modo in cui vengono generati i </w:t>
+      </w:r>
+      <w:proofErr w:type="gramStart"/>
+      <w:r>
+        <w:t>testCase</w:t>
+      </w:r>
+      <w:proofErr w:type="gramEnd"/>
+      <w:r>
+        <w:t>, così che si capiscano le funzioni del codice e cosa contengono le variabili nei vari momenti.</w:t>
       </w:r>
     </w:p>
     <w:p>

</xml_diff>

<commit_message>
Started work on automaitc execution
</commit_message>
<xml_diff>
--- a/doc/Appunti generali.docx
+++ b/doc/Appunti generali.docx
@@ -378,7 +378,7 @@
           <w:kern w:val="0"/>
           <w:sz w:val="21"/>
           <w:szCs w:val="21"/>
-          <w:lang w:val="en-GB" w:eastAsia="it-IT"/>
+          <w:lang w:eastAsia="it-IT"/>
           <w14:ligatures w14:val="none"/>
         </w:rPr>
       </w:pPr>
@@ -386,205 +386,205 @@
         <w:rPr>
           <w:rFonts w:ascii="Consolas" w:eastAsia="Times New Roman" w:hAnsi="Consolas" w:cs="Times New Roman"/>
           <w:color w:val="808080"/>
+          <w:kern w:val="0"/>
+          <w:sz w:val="21"/>
+          <w:szCs w:val="21"/>
+          <w:lang w:eastAsia="it-IT"/>
+          <w14:ligatures w14:val="none"/>
+        </w:rPr>
+        <w:t>&lt;</w:t>
+      </w:r>
+      <w:r>
+        <w:rPr>
+          <w:rFonts w:ascii="Consolas" w:eastAsia="Times New Roman" w:hAnsi="Consolas" w:cs="Times New Roman"/>
+          <w:color w:val="569CD6"/>
+          <w:kern w:val="0"/>
+          <w:sz w:val="21"/>
+          <w:szCs w:val="21"/>
+          <w:lang w:eastAsia="it-IT"/>
+          <w14:ligatures w14:val="none"/>
+        </w:rPr>
+        <w:t>project</w:t>
+      </w:r>
+      <w:r>
+        <w:rPr>
+          <w:rFonts w:ascii="Consolas" w:eastAsia="Times New Roman" w:hAnsi="Consolas" w:cs="Times New Roman"/>
+          <w:color w:val="D4D4D4"/>
+          <w:kern w:val="0"/>
+          <w:sz w:val="21"/>
+          <w:szCs w:val="21"/>
+          <w:lang w:eastAsia="it-IT"/>
+          <w14:ligatures w14:val="none"/>
+        </w:rPr>
+        <w:t xml:space="preserve"> </w:t>
+      </w:r>
+      <w:r>
+        <w:rPr>
+          <w:rFonts w:ascii="Consolas" w:eastAsia="Times New Roman" w:hAnsi="Consolas" w:cs="Times New Roman"/>
+          <w:color w:val="9CDCFE"/>
+          <w:kern w:val="0"/>
+          <w:sz w:val="21"/>
+          <w:szCs w:val="21"/>
+          <w:lang w:eastAsia="it-IT"/>
+          <w14:ligatures w14:val="none"/>
+        </w:rPr>
+        <w:t>xmlns</w:t>
+      </w:r>
+      <w:r>
+        <w:rPr>
+          <w:rFonts w:ascii="Consolas" w:eastAsia="Times New Roman" w:hAnsi="Consolas" w:cs="Times New Roman"/>
+          <w:color w:val="D4D4D4"/>
+          <w:kern w:val="0"/>
+          <w:sz w:val="21"/>
+          <w:szCs w:val="21"/>
+          <w:lang w:eastAsia="it-IT"/>
+          <w14:ligatures w14:val="none"/>
+        </w:rPr>
+        <w:t>=</w:t>
+      </w:r>
+      <w:r>
+        <w:rPr>
+          <w:rFonts w:ascii="Consolas" w:eastAsia="Times New Roman" w:hAnsi="Consolas" w:cs="Times New Roman"/>
+          <w:color w:val="CE9178"/>
+          <w:kern w:val="0"/>
+          <w:sz w:val="21"/>
+          <w:szCs w:val="21"/>
+          <w:lang w:eastAsia="it-IT"/>
+          <w14:ligatures w14:val="none"/>
+        </w:rPr>
+        <w:t>"http://maven.apache.org/POM/4.0.0"</w:t>
+      </w:r>
+      <w:r>
+        <w:rPr>
+          <w:rFonts w:ascii="Consolas" w:eastAsia="Times New Roman" w:hAnsi="Consolas" w:cs="Times New Roman"/>
+          <w:color w:val="D4D4D4"/>
+          <w:kern w:val="0"/>
+          <w:sz w:val="21"/>
+          <w:szCs w:val="21"/>
+          <w:lang w:eastAsia="it-IT"/>
+          <w14:ligatures w14:val="none"/>
+        </w:rPr>
+        <w:t xml:space="preserve"> </w:t>
+      </w:r>
+      <w:r>
+        <w:rPr>
+          <w:rFonts w:ascii="Consolas" w:eastAsia="Times New Roman" w:hAnsi="Consolas" w:cs="Times New Roman"/>
+          <w:color w:val="9CDCFE"/>
+          <w:kern w:val="0"/>
+          <w:sz w:val="21"/>
+          <w:szCs w:val="21"/>
+          <w:lang w:eastAsia="it-IT"/>
+          <w14:ligatures w14:val="none"/>
+        </w:rPr>
+        <w:t>xmlns:xsi</w:t>
+      </w:r>
+      <w:r>
+        <w:rPr>
+          <w:rFonts w:ascii="Consolas" w:eastAsia="Times New Roman" w:hAnsi="Consolas" w:cs="Times New Roman"/>
+          <w:color w:val="D4D4D4"/>
+          <w:kern w:val="0"/>
+          <w:sz w:val="21"/>
+          <w:szCs w:val="21"/>
+          <w:lang w:eastAsia="it-IT"/>
+          <w14:ligatures w14:val="none"/>
+        </w:rPr>
+        <w:t>=</w:t>
+      </w:r>
+      <w:r>
+        <w:rPr>
+          <w:rFonts w:ascii="Consolas" w:eastAsia="Times New Roman" w:hAnsi="Consolas" w:cs="Times New Roman"/>
+          <w:color w:val="CE9178"/>
+          <w:kern w:val="0"/>
+          <w:sz w:val="21"/>
+          <w:szCs w:val="21"/>
+          <w:lang w:eastAsia="it-IT"/>
+          <w14:ligatures w14:val="none"/>
+        </w:rPr>
+        <w:t>"http://www.w3.org/2001/XMLSchema-instance"</w:t>
+      </w:r>
+      <w:r>
+        <w:rPr>
+          <w:rFonts w:ascii="Consolas" w:eastAsia="Times New Roman" w:hAnsi="Consolas" w:cs="Times New Roman"/>
+          <w:color w:val="D4D4D4"/>
+          <w:kern w:val="0"/>
+          <w:sz w:val="21"/>
+          <w:szCs w:val="21"/>
+          <w:lang w:eastAsia="it-IT"/>
+          <w14:ligatures w14:val="none"/>
+        </w:rPr>
+        <w:t xml:space="preserve"> </w:t>
+      </w:r>
+      <w:r>
+        <w:rPr>
+          <w:rFonts w:ascii="Consolas" w:eastAsia="Times New Roman" w:hAnsi="Consolas" w:cs="Times New Roman"/>
+          <w:color w:val="9CDCFE"/>
+          <w:kern w:val="0"/>
+          <w:sz w:val="21"/>
+          <w:szCs w:val="21"/>
+          <w:lang w:eastAsia="it-IT"/>
+          <w14:ligatures w14:val="none"/>
+        </w:rPr>
+        <w:t>xsi:schemaLocation</w:t>
+      </w:r>
+      <w:r>
+        <w:rPr>
+          <w:rFonts w:ascii="Consolas" w:eastAsia="Times New Roman" w:hAnsi="Consolas" w:cs="Times New Roman"/>
+          <w:color w:val="D4D4D4"/>
+          <w:kern w:val="0"/>
+          <w:sz w:val="21"/>
+          <w:szCs w:val="21"/>
+          <w:lang w:eastAsia="it-IT"/>
+          <w14:ligatures w14:val="none"/>
+        </w:rPr>
+        <w:t>=</w:t>
+      </w:r>
+      <w:r>
+        <w:rPr>
+          <w:rFonts w:ascii="Consolas" w:eastAsia="Times New Roman" w:hAnsi="Consolas" w:cs="Times New Roman"/>
+          <w:color w:val="CE9178"/>
+          <w:kern w:val="0"/>
+          <w:sz w:val="21"/>
+          <w:szCs w:val="21"/>
+          <w:lang w:eastAsia="it-IT"/>
+          <w14:ligatures w14:val="none"/>
+        </w:rPr>
+        <w:t>"http://maven.apache.org/POM/4.0.0 https://maven.apache.org/xsd/maven-4.0.0.xsd"</w:t>
+      </w:r>
+      <w:r>
+        <w:rPr>
+          <w:rFonts w:ascii="Consolas" w:eastAsia="Times New Roman" w:hAnsi="Consolas" w:cs="Times New Roman"/>
+          <w:color w:val="808080"/>
+          <w:kern w:val="0"/>
+          <w:sz w:val="21"/>
+          <w:szCs w:val="21"/>
+          <w:lang w:eastAsia="it-IT"/>
+          <w14:ligatures w14:val="none"/>
+        </w:rPr>
+        <w:t>&gt;</w:t>
+      </w:r>
+    </w:p>
+    <w:p>
+      <w:pPr>
+        <w:shd w:val="clear" w:color="auto" w:fill="1E1E1E"/>
+        <w:spacing w:after="0" w:line="285" w:lineRule="atLeast"/>
+        <w:rPr>
+          <w:rFonts w:ascii="Consolas" w:eastAsia="Times New Roman" w:hAnsi="Consolas" w:cs="Times New Roman"/>
+          <w:color w:val="D4D4D4"/>
           <w:kern w:val="0"/>
           <w:sz w:val="21"/>
           <w:szCs w:val="21"/>
           <w:lang w:val="en-GB" w:eastAsia="it-IT"/>
           <w14:ligatures w14:val="none"/>
         </w:rPr>
-        <w:t>&lt;</w:t>
-      </w:r>
+      </w:pPr>
       <w:r>
         <w:rPr>
           <w:rFonts w:ascii="Consolas" w:eastAsia="Times New Roman" w:hAnsi="Consolas" w:cs="Times New Roman"/>
-          <w:color w:val="569CD6"/>
+          <w:color w:val="D4D4D4"/>
           <w:kern w:val="0"/>
           <w:sz w:val="21"/>
           <w:szCs w:val="21"/>
-          <w:lang w:val="en-GB" w:eastAsia="it-IT"/>
-          <w14:ligatures w14:val="none"/>
-        </w:rPr>
-        <w:t>project</w:t>
-      </w:r>
-      <w:r>
-        <w:rPr>
-          <w:rFonts w:ascii="Consolas" w:eastAsia="Times New Roman" w:hAnsi="Consolas" w:cs="Times New Roman"/>
-          <w:color w:val="D4D4D4"/>
-          <w:kern w:val="0"/>
-          <w:sz w:val="21"/>
-          <w:szCs w:val="21"/>
-          <w:lang w:val="en-GB" w:eastAsia="it-IT"/>
-          <w14:ligatures w14:val="none"/>
-        </w:rPr>
-        <w:t xml:space="preserve"> </w:t>
-      </w:r>
-      <w:r>
-        <w:rPr>
-          <w:rFonts w:ascii="Consolas" w:eastAsia="Times New Roman" w:hAnsi="Consolas" w:cs="Times New Roman"/>
-          <w:color w:val="9CDCFE"/>
-          <w:kern w:val="0"/>
-          <w:sz w:val="21"/>
-          <w:szCs w:val="21"/>
-          <w:lang w:val="en-GB" w:eastAsia="it-IT"/>
-          <w14:ligatures w14:val="none"/>
-        </w:rPr>
-        <w:t>xmlns</w:t>
-      </w:r>
-      <w:r>
-        <w:rPr>
-          <w:rFonts w:ascii="Consolas" w:eastAsia="Times New Roman" w:hAnsi="Consolas" w:cs="Times New Roman"/>
-          <w:color w:val="D4D4D4"/>
-          <w:kern w:val="0"/>
-          <w:sz w:val="21"/>
-          <w:szCs w:val="21"/>
-          <w:lang w:val="en-GB" w:eastAsia="it-IT"/>
-          <w14:ligatures w14:val="none"/>
-        </w:rPr>
-        <w:t>=</w:t>
-      </w:r>
-      <w:r>
-        <w:rPr>
-          <w:rFonts w:ascii="Consolas" w:eastAsia="Times New Roman" w:hAnsi="Consolas" w:cs="Times New Roman"/>
-          <w:color w:val="CE9178"/>
-          <w:kern w:val="0"/>
-          <w:sz w:val="21"/>
-          <w:szCs w:val="21"/>
-          <w:lang w:val="en-GB" w:eastAsia="it-IT"/>
-          <w14:ligatures w14:val="none"/>
-        </w:rPr>
-        <w:t>"http://maven.apache.org/POM/4.0.0"</w:t>
-      </w:r>
-      <w:r>
-        <w:rPr>
-          <w:rFonts w:ascii="Consolas" w:eastAsia="Times New Roman" w:hAnsi="Consolas" w:cs="Times New Roman"/>
-          <w:color w:val="D4D4D4"/>
-          <w:kern w:val="0"/>
-          <w:sz w:val="21"/>
-          <w:szCs w:val="21"/>
-          <w:lang w:val="en-GB" w:eastAsia="it-IT"/>
-          <w14:ligatures w14:val="none"/>
-        </w:rPr>
-        <w:t xml:space="preserve"> </w:t>
-      </w:r>
-      <w:r>
-        <w:rPr>
-          <w:rFonts w:ascii="Consolas" w:eastAsia="Times New Roman" w:hAnsi="Consolas" w:cs="Times New Roman"/>
-          <w:color w:val="9CDCFE"/>
-          <w:kern w:val="0"/>
-          <w:sz w:val="21"/>
-          <w:szCs w:val="21"/>
-          <w:lang w:val="en-GB" w:eastAsia="it-IT"/>
-          <w14:ligatures w14:val="none"/>
-        </w:rPr>
-        <w:t>xmlns:xsi</w:t>
-      </w:r>
-      <w:r>
-        <w:rPr>
-          <w:rFonts w:ascii="Consolas" w:eastAsia="Times New Roman" w:hAnsi="Consolas" w:cs="Times New Roman"/>
-          <w:color w:val="D4D4D4"/>
-          <w:kern w:val="0"/>
-          <w:sz w:val="21"/>
-          <w:szCs w:val="21"/>
-          <w:lang w:val="en-GB" w:eastAsia="it-IT"/>
-          <w14:ligatures w14:val="none"/>
-        </w:rPr>
-        <w:t>=</w:t>
-      </w:r>
-      <w:r>
-        <w:rPr>
-          <w:rFonts w:ascii="Consolas" w:eastAsia="Times New Roman" w:hAnsi="Consolas" w:cs="Times New Roman"/>
-          <w:color w:val="CE9178"/>
-          <w:kern w:val="0"/>
-          <w:sz w:val="21"/>
-          <w:szCs w:val="21"/>
-          <w:lang w:val="en-GB" w:eastAsia="it-IT"/>
-          <w14:ligatures w14:val="none"/>
-        </w:rPr>
-        <w:t>"http://www.w3.org/2001/XMLSchema-instance"</w:t>
-      </w:r>
-      <w:r>
-        <w:rPr>
-          <w:rFonts w:ascii="Consolas" w:eastAsia="Times New Roman" w:hAnsi="Consolas" w:cs="Times New Roman"/>
-          <w:color w:val="D4D4D4"/>
-          <w:kern w:val="0"/>
-          <w:sz w:val="21"/>
-          <w:szCs w:val="21"/>
-          <w:lang w:val="en-GB" w:eastAsia="it-IT"/>
-          <w14:ligatures w14:val="none"/>
-        </w:rPr>
-        <w:t xml:space="preserve"> </w:t>
-      </w:r>
-      <w:r>
-        <w:rPr>
-          <w:rFonts w:ascii="Consolas" w:eastAsia="Times New Roman" w:hAnsi="Consolas" w:cs="Times New Roman"/>
-          <w:color w:val="9CDCFE"/>
-          <w:kern w:val="0"/>
-          <w:sz w:val="21"/>
-          <w:szCs w:val="21"/>
-          <w:lang w:val="en-GB" w:eastAsia="it-IT"/>
-          <w14:ligatures w14:val="none"/>
-        </w:rPr>
-        <w:t>xsi:schemaLocation</w:t>
-      </w:r>
-      <w:r>
-        <w:rPr>
-          <w:rFonts w:ascii="Consolas" w:eastAsia="Times New Roman" w:hAnsi="Consolas" w:cs="Times New Roman"/>
-          <w:color w:val="D4D4D4"/>
-          <w:kern w:val="0"/>
-          <w:sz w:val="21"/>
-          <w:szCs w:val="21"/>
-          <w:lang w:val="en-GB" w:eastAsia="it-IT"/>
-          <w14:ligatures w14:val="none"/>
-        </w:rPr>
-        <w:t>=</w:t>
-      </w:r>
-      <w:r>
-        <w:rPr>
-          <w:rFonts w:ascii="Consolas" w:eastAsia="Times New Roman" w:hAnsi="Consolas" w:cs="Times New Roman"/>
-          <w:color w:val="CE9178"/>
-          <w:kern w:val="0"/>
-          <w:sz w:val="21"/>
-          <w:szCs w:val="21"/>
-          <w:lang w:val="en-GB" w:eastAsia="it-IT"/>
-          <w14:ligatures w14:val="none"/>
-        </w:rPr>
-        <w:t>"http://maven.apache.org/POM/4.0.0 https://maven.apache.org/xsd/maven-4.0.0.xsd"</w:t>
-      </w:r>
-      <w:r>
-        <w:rPr>
-          <w:rFonts w:ascii="Consolas" w:eastAsia="Times New Roman" w:hAnsi="Consolas" w:cs="Times New Roman"/>
-          <w:color w:val="808080"/>
-          <w:kern w:val="0"/>
-          <w:sz w:val="21"/>
-          <w:szCs w:val="21"/>
-          <w:lang w:val="en-GB" w:eastAsia="it-IT"/>
-          <w14:ligatures w14:val="none"/>
-        </w:rPr>
-        <w:t>&gt;</w:t>
-      </w:r>
-    </w:p>
-    <w:p>
-      <w:pPr>
-        <w:shd w:val="clear" w:color="auto" w:fill="1E1E1E"/>
-        <w:spacing w:after="0" w:line="285" w:lineRule="atLeast"/>
-        <w:rPr>
-          <w:rFonts w:ascii="Consolas" w:eastAsia="Times New Roman" w:hAnsi="Consolas" w:cs="Times New Roman"/>
-          <w:color w:val="D4D4D4"/>
-          <w:kern w:val="0"/>
-          <w:sz w:val="21"/>
-          <w:szCs w:val="21"/>
-          <w:lang w:val="en-GB" w:eastAsia="it-IT"/>
-          <w14:ligatures w14:val="none"/>
-        </w:rPr>
-      </w:pPr>
-      <w:r>
-        <w:rPr>
-          <w:rFonts w:ascii="Consolas" w:eastAsia="Times New Roman" w:hAnsi="Consolas" w:cs="Times New Roman"/>
-          <w:color w:val="D4D4D4"/>
-          <w:kern w:val="0"/>
-          <w:sz w:val="21"/>
-          <w:szCs w:val="21"/>
-          <w:lang w:val="en-GB" w:eastAsia="it-IT"/>
+          <w:lang w:eastAsia="it-IT"/>
           <w14:ligatures w14:val="none"/>
         </w:rPr>
         <w:t xml:space="preserve">    </w:t>
@@ -25406,7 +25406,7 @@
           <w:noProof/>
         </w:rPr>
         <w:drawing>
-          <wp:inline distT="0" distB="0" distL="0" distR="0" wp14:anchorId="1C1D9320" wp14:editId="49A5A215">
+          <wp:inline distT="0" distB="0" distL="0" distR="0" wp14:anchorId="1C1D9320" wp14:editId="14038804">
             <wp:extent cx="2282192" cy="2168769"/>
             <wp:effectExtent l="0" t="0" r="0" b="0"/>
             <wp:docPr id="581249256" name="Immagine 1" descr="Immagine che contiene testo, elettronica, schermata, software&#10;&#10;Descrizione generata automaticamente"/>
@@ -25832,7 +25832,7 @@
           <w:noProof/>
         </w:rPr>
         <w:drawing>
-          <wp:inline distT="0" distB="0" distL="0" distR="0" wp14:anchorId="3F281C85" wp14:editId="69A3BD64">
+          <wp:inline distT="0" distB="0" distL="0" distR="0" wp14:anchorId="3F281C85" wp14:editId="1688AA8C">
             <wp:extent cx="2453225" cy="1658815"/>
             <wp:effectExtent l="0" t="0" r="0" b="0"/>
             <wp:docPr id="1341230780" name="Immagine 1" descr="Immagine che contiene testo, schermata, Carattere, linea&#10;&#10;Descrizione generata automaticamente"/>
@@ -34058,19 +34058,16 @@
     <w:p>
       <w:pPr>
         <w:jc w:val="both"/>
-      </w:pPr>
-      <w:r>
+        <w:rPr>
+          <w:lang w:val="en-GB"/>
+        </w:rPr>
+      </w:pPr>
+      <w:r>
+        <w:rPr>
+          <w:lang w:val="en-GB"/>
+        </w:rPr>
         <w:lastRenderedPageBreak/>
-        <w:t>Nel metodo main della classe ysc2sctunit.Ysc2Sctunit, sost</w:t>
-      </w:r>
-      <w:r>
-        <w:t>it</w:t>
-      </w:r>
-      <w:r>
-        <w:t>ui</w:t>
-      </w:r>
-      <w:r>
-        <w:t xml:space="preserve">sci la parte </w:t>
+        <w:t xml:space="preserve">Nel metodo main della classe ysc2sctunit.Ysc2Sctunit, sostituisci la parte </w:t>
       </w:r>
       <w:r>
         <w:rPr>
@@ -34079,24 +34076,15 @@
           <w:kern w:val="0"/>
           <w:sz w:val="20"/>
           <w:szCs w:val="20"/>
-          <w:lang w:eastAsia="en-GB"/>
-          <w14:ligatures w14:val="none"/>
-        </w:rPr>
-        <w:t xml:space="preserve">// </w:t>
-      </w:r>
-      <w:r>
-        <w:rPr>
-          <w:rFonts w:ascii="Courier New" w:eastAsia="Times New Roman" w:hAnsi="Courier New" w:cs="Courier New"/>
-          <w:color w:val="3F7F5F"/>
-          <w:kern w:val="0"/>
-          <w:sz w:val="20"/>
-          <w:szCs w:val="20"/>
-          <w:lang w:eastAsia="en-GB"/>
-          <w14:ligatures w14:val="none"/>
-        </w:rPr>
-        <w:t>Obtain the needed Strings</w:t>
-      </w:r>
-      <w:r>
+          <w:lang w:val="en-GB" w:eastAsia="en-GB"/>
+          <w14:ligatures w14:val="none"/>
+        </w:rPr>
+        <w:t>// Obtain the needed Strings</w:t>
+      </w:r>
+      <w:r>
+        <w:rPr>
+          <w:lang w:val="en-GB"/>
+        </w:rPr>
         <w:t xml:space="preserve"> con:</w:t>
       </w:r>
     </w:p>
@@ -37037,18 +37025,7 @@
           <w:lang w:eastAsia="en-GB"/>
           <w14:ligatures w14:val="none"/>
         </w:rPr>
-        <w:t>//Call the Evosuite test generator</w:t>
-      </w:r>
-      <w:r>
-        <w:rPr>
-          <w:rFonts w:ascii="Courier New" w:hAnsi="Courier New" w:cs="Courier New"/>
-          <w:color w:val="3F7F5F"/>
-          <w:sz w:val="20"/>
-          <w:szCs w:val="20"/>
-          <w:lang w:eastAsia="en-GB"/>
-          <w14:ligatures w14:val="none"/>
-        </w:rPr>
-        <w:t xml:space="preserve"> </w:t>
+        <w:t xml:space="preserve">//Call the Evosuite test generator </w:t>
       </w:r>
       <w:r>
         <w:rPr>
@@ -37180,7 +37157,51 @@
           <w:lang w:eastAsia="en-GB"/>
           <w14:ligatures w14:val="none"/>
         </w:rPr>
-        <w:t>Nota: quando faccio -mvn clean install per generare il jar esegue anche i test ma fallisce anche se su eclipse passano. Falliscono 27 test su 30 e credo perché non riesce a trovare i file in src/test/resources. Per non far eseguire i test bisogna aggiungere -DskipTests</w:t>
+        <w:t xml:space="preserve">Nota: quando faccio </w:t>
+      </w:r>
+      <w:r>
+        <w:rPr>
+          <w:rFonts w:ascii="Courier New" w:hAnsi="Courier New" w:cs="Courier New"/>
+          <w:sz w:val="22"/>
+          <w:szCs w:val="22"/>
+          <w:lang w:eastAsia="en-GB"/>
+          <w14:ligatures w14:val="none"/>
+        </w:rPr>
+        <w:t>mvn clean install</w:t>
+      </w:r>
+      <w:r>
+        <w:rPr>
+          <w:rFonts w:asciiTheme="minorHAnsi" w:hAnsiTheme="minorHAnsi" w:cstheme="minorHAnsi"/>
+          <w:b/>
+          <w:bCs/>
+          <w:sz w:val="22"/>
+          <w:szCs w:val="22"/>
+          <w:lang w:eastAsia="en-GB"/>
+          <w14:ligatures w14:val="none"/>
+        </w:rPr>
+        <w:t xml:space="preserve"> per generare il jar esegue anche i test ma fallisce anche se su eclipse passano. Falliscono 27 test su 30 e credo perché non riesce a trovare i file in src/test/resources. Per non far eseguire i test bisogna aggiungere </w:t>
+      </w:r>
+      <w:r>
+        <w:rPr>
+          <w:rFonts w:ascii="Courier New" w:hAnsi="Courier New" w:cs="Courier New"/>
+          <w:sz w:val="22"/>
+          <w:szCs w:val="22"/>
+          <w:lang w:eastAsia="en-GB"/>
+          <w14:ligatures w14:val="none"/>
+        </w:rPr>
+        <w:t>-DskipTests</w:t>
+      </w:r>
+      <w:r>
+        <w:rPr>
+          <w:rFonts w:asciiTheme="minorHAnsi" w:hAnsiTheme="minorHAnsi" w:cstheme="minorHAnsi"/>
+          <w:b/>
+          <w:bCs/>
+          <w:sz w:val="22"/>
+          <w:szCs w:val="22"/>
+          <w:lang w:eastAsia="en-GB"/>
+          <w14:ligatures w14:val="none"/>
+        </w:rPr>
+        <w:t>. Inoltre, per eseguire il mio codice da Eclipse, è necessario avere la cartella libs con tutti i jar dentro in target (si può ottenere usando il comando per generare il package).</w:t>
       </w:r>
     </w:p>
     <w:p>
@@ -37190,13 +37211,708 @@
         <w:jc w:val="both"/>
         <w:rPr>
           <w:rFonts w:asciiTheme="minorHAnsi" w:hAnsiTheme="minorHAnsi" w:cstheme="minorHAnsi"/>
-          <w:color w:val="000000"/>
-          <w:sz w:val="20"/>
-          <w:szCs w:val="20"/>
+          <w:b/>
+          <w:bCs/>
+          <w:sz w:val="22"/>
+          <w:szCs w:val="22"/>
           <w:lang w:eastAsia="en-GB"/>
           <w14:ligatures w14:val="none"/>
         </w:rPr>
       </w:pPr>
+    </w:p>
+    <w:p>
+      <w:pPr>
+        <w:pStyle w:val="Titolo2"/>
+        <w:tabs>
+          <w:tab w:val="left" w:pos="6157"/>
+        </w:tabs>
+      </w:pPr>
+      <w:r>
+        <w:t>Automazione raccolta dati di test</w:t>
+      </w:r>
+      <w:r>
+        <w:tab/>
+      </w:r>
+    </w:p>
+    <w:p>
+      <w:pPr>
+        <w:pStyle w:val="NormaleWeb"/>
+        <w:spacing w:before="0" w:beforeAutospacing="0" w:after="0" w:afterAutospacing="0"/>
+        <w:jc w:val="both"/>
+        <w:rPr>
+          <w:rFonts w:asciiTheme="minorHAnsi" w:hAnsiTheme="minorHAnsi" w:cstheme="minorHAnsi"/>
+          <w:sz w:val="22"/>
+          <w:szCs w:val="22"/>
+        </w:rPr>
+      </w:pPr>
+      <w:r>
+        <w:rPr>
+          <w:rFonts w:asciiTheme="minorHAnsi" w:hAnsiTheme="minorHAnsi" w:cstheme="minorHAnsi"/>
+          <w:sz w:val="22"/>
+          <w:szCs w:val="22"/>
+        </w:rPr>
+        <w:t>Il file .cov si potrebbe ottenere automaticamente ma dovrei parsarlo p</w:t>
+      </w:r>
+      <w:r>
+        <w:rPr>
+          <w:rFonts w:asciiTheme="minorHAnsi" w:hAnsiTheme="minorHAnsi" w:cstheme="minorHAnsi"/>
+          <w:sz w:val="22"/>
+          <w:szCs w:val="22"/>
+        </w:rPr>
+        <w:t>e</w:t>
+      </w:r>
+      <w:r>
+        <w:rPr>
+          <w:rFonts w:asciiTheme="minorHAnsi" w:hAnsiTheme="minorHAnsi" w:cstheme="minorHAnsi"/>
+          <w:sz w:val="22"/>
+          <w:szCs w:val="22"/>
+        </w:rPr>
+        <w:t>r ottenere in qualche modo la coverage. Il .zip contenente l’html con la coverage è vuoto (0</w:t>
+      </w:r>
+      <w:r>
+        <w:rPr>
+          <w:rFonts w:asciiTheme="minorHAnsi" w:hAnsiTheme="minorHAnsi" w:cstheme="minorHAnsi"/>
+          <w:sz w:val="22"/>
+          <w:szCs w:val="22"/>
+        </w:rPr>
+        <w:t xml:space="preserve"> </w:t>
+      </w:r>
+      <w:r>
+        <w:rPr>
+          <w:rFonts w:asciiTheme="minorHAnsi" w:hAnsiTheme="minorHAnsi" w:cstheme="minorHAnsi"/>
+          <w:sz w:val="22"/>
+          <w:szCs w:val="22"/>
+        </w:rPr>
+        <w:t>byte).</w:t>
+      </w:r>
+    </w:p>
+    <w:p>
+      <w:pPr>
+        <w:pStyle w:val="NormaleWeb"/>
+        <w:spacing w:before="0" w:beforeAutospacing="0" w:after="0" w:afterAutospacing="0"/>
+        <w:jc w:val="both"/>
+        <w:rPr>
+          <w:rFonts w:asciiTheme="minorHAnsi" w:hAnsiTheme="minorHAnsi" w:cstheme="minorHAnsi"/>
+          <w:sz w:val="22"/>
+          <w:szCs w:val="22"/>
+        </w:rPr>
+      </w:pPr>
+      <w:r>
+        <w:rPr>
+          <w:rFonts w:asciiTheme="minorHAnsi" w:hAnsiTheme="minorHAnsi" w:cstheme="minorHAnsi"/>
+          <w:sz w:val="22"/>
+          <w:szCs w:val="22"/>
+        </w:rPr>
+        <w:t>Quindi si vuole utilizzare direttamente il codice di Itemis Create per ottenere i file .cov e da essi la coverage.</w:t>
+      </w:r>
+      <w:r>
+        <w:rPr>
+          <w:rFonts w:asciiTheme="minorHAnsi" w:hAnsiTheme="minorHAnsi" w:cstheme="minorHAnsi"/>
+          <w:sz w:val="22"/>
+          <w:szCs w:val="22"/>
+        </w:rPr>
+        <w:t xml:space="preserve"> Con molta difficoltà, è stato ottenuto un jar che ottiene la coverage a partire da un file .cov. Il problema di eseguire automaticamente il file .sctunit per ottenere il file di coverage rimane. </w:t>
+      </w:r>
+      <w:r>
+        <w:rPr>
+          <w:rFonts w:asciiTheme="minorHAnsi" w:hAnsiTheme="minorHAnsi" w:cstheme="minorHAnsi"/>
+          <w:sz w:val="22"/>
+          <w:szCs w:val="22"/>
+        </w:rPr>
+        <w:t>Il codice per ottenere la coverage non è pulitissimo, ad esempio in:</w:t>
+      </w:r>
+    </w:p>
+    <w:p>
+      <w:pPr>
+        <w:shd w:val="clear" w:color="auto" w:fill="FFFFFF"/>
+        <w:spacing w:after="0" w:line="240" w:lineRule="auto"/>
+        <w:rPr>
+          <w:rFonts w:ascii="Courier New" w:eastAsia="Times New Roman" w:hAnsi="Courier New" w:cs="Courier New"/>
+          <w:color w:val="000000"/>
+          <w:kern w:val="0"/>
+          <w:sz w:val="20"/>
+          <w:szCs w:val="20"/>
+          <w:lang w:val="en-GB" w:eastAsia="en-GB"/>
+          <w14:ligatures w14:val="none"/>
+        </w:rPr>
+      </w:pPr>
+      <w:r>
+        <w:rPr>
+          <w:rFonts w:ascii="Courier New" w:eastAsia="Times New Roman" w:hAnsi="Courier New" w:cs="Courier New"/>
+          <w:color w:val="000000"/>
+          <w:kern w:val="0"/>
+          <w:sz w:val="20"/>
+          <w:szCs w:val="20"/>
+          <w:lang w:val="en-GB" w:eastAsia="en-GB"/>
+          <w14:ligatures w14:val="none"/>
+        </w:rPr>
+        <w:t>EPackage.Registry.</w:t>
+      </w:r>
+      <w:r>
+        <w:rPr>
+          <w:rFonts w:ascii="Courier New" w:eastAsia="Times New Roman" w:hAnsi="Courier New" w:cs="Courier New"/>
+          <w:b/>
+          <w:bCs/>
+          <w:i/>
+          <w:iCs/>
+          <w:color w:val="0000C0"/>
+          <w:kern w:val="0"/>
+          <w:sz w:val="20"/>
+          <w:szCs w:val="20"/>
+          <w:lang w:val="en-GB" w:eastAsia="en-GB"/>
+          <w14:ligatures w14:val="none"/>
+        </w:rPr>
+        <w:t>INSTANCE</w:t>
+      </w:r>
+      <w:r>
+        <w:rPr>
+          <w:rFonts w:ascii="Courier New" w:eastAsia="Times New Roman" w:hAnsi="Courier New" w:cs="Courier New"/>
+          <w:color w:val="000000"/>
+          <w:kern w:val="0"/>
+          <w:sz w:val="20"/>
+          <w:szCs w:val="20"/>
+          <w:lang w:val="en-GB" w:eastAsia="en-GB"/>
+          <w14:ligatures w14:val="none"/>
+        </w:rPr>
+        <w:t>.put(</w:t>
+      </w:r>
+      <w:r>
+        <w:rPr>
+          <w:rFonts w:ascii="Courier New" w:eastAsia="Times New Roman" w:hAnsi="Courier New" w:cs="Courier New"/>
+          <w:color w:val="2A00FF"/>
+          <w:kern w:val="0"/>
+          <w:sz w:val="20"/>
+          <w:szCs w:val="20"/>
+          <w:lang w:val="en-GB" w:eastAsia="en-GB"/>
+          <w14:ligatures w14:val="none"/>
+        </w:rPr>
+        <w:t>"http://www.eclipse.org/gmf/runtime/1.0.2/notation"</w:t>
+      </w:r>
+      <w:r>
+        <w:rPr>
+          <w:rFonts w:ascii="Courier New" w:eastAsia="Times New Roman" w:hAnsi="Courier New" w:cs="Courier New"/>
+          <w:color w:val="000000"/>
+          <w:kern w:val="0"/>
+          <w:sz w:val="20"/>
+          <w:szCs w:val="20"/>
+          <w:lang w:val="en-GB" w:eastAsia="en-GB"/>
+          <w14:ligatures w14:val="none"/>
+        </w:rPr>
+        <w:t>,</w:t>
+      </w:r>
+      <w:r>
+        <w:rPr>
+          <w:rFonts w:ascii="Courier New" w:eastAsia="Times New Roman" w:hAnsi="Courier New" w:cs="Courier New"/>
+          <w:color w:val="000000"/>
+          <w:kern w:val="0"/>
+          <w:sz w:val="20"/>
+          <w:szCs w:val="20"/>
+          <w:lang w:val="en-GB" w:eastAsia="en-GB"/>
+          <w14:ligatures w14:val="none"/>
+        </w:rPr>
+        <w:t xml:space="preserve"> </w:t>
+      </w:r>
+      <w:r>
+        <w:rPr>
+          <w:rFonts w:ascii="Courier New" w:eastAsia="Times New Roman" w:hAnsi="Courier New" w:cs="Courier New"/>
+          <w:color w:val="000000"/>
+          <w:kern w:val="0"/>
+          <w:sz w:val="20"/>
+          <w:szCs w:val="20"/>
+          <w:lang w:val="en-GB" w:eastAsia="en-GB"/>
+          <w14:ligatures w14:val="none"/>
+        </w:rPr>
+        <w:t>NotationPackage.</w:t>
+      </w:r>
+      <w:r>
+        <w:rPr>
+          <w:rFonts w:ascii="Courier New" w:eastAsia="Times New Roman" w:hAnsi="Courier New" w:cs="Courier New"/>
+          <w:b/>
+          <w:bCs/>
+          <w:i/>
+          <w:iCs/>
+          <w:color w:val="0000C0"/>
+          <w:kern w:val="0"/>
+          <w:sz w:val="20"/>
+          <w:szCs w:val="20"/>
+          <w:lang w:val="en-GB" w:eastAsia="en-GB"/>
+          <w14:ligatures w14:val="none"/>
+        </w:rPr>
+        <w:t>eINSTANCE</w:t>
+      </w:r>
+      <w:r>
+        <w:rPr>
+          <w:rFonts w:ascii="Courier New" w:eastAsia="Times New Roman" w:hAnsi="Courier New" w:cs="Courier New"/>
+          <w:color w:val="000000"/>
+          <w:kern w:val="0"/>
+          <w:sz w:val="20"/>
+          <w:szCs w:val="20"/>
+          <w:lang w:val="en-GB" w:eastAsia="en-GB"/>
+          <w14:ligatures w14:val="none"/>
+        </w:rPr>
+        <w:t>);</w:t>
+      </w:r>
+    </w:p>
+    <w:p>
+      <w:pPr>
+        <w:shd w:val="clear" w:color="auto" w:fill="FFFFFF"/>
+        <w:spacing w:after="0" w:line="240" w:lineRule="auto"/>
+        <w:jc w:val="both"/>
+        <w:rPr>
+          <w:rFonts w:eastAsia="Times New Roman" w:cstheme="minorHAnsi"/>
+          <w:color w:val="000000"/>
+          <w:kern w:val="0"/>
+          <w:lang w:eastAsia="en-GB"/>
+          <w14:ligatures w14:val="none"/>
+        </w:rPr>
+      </w:pPr>
+      <w:r>
+        <w:rPr>
+          <w:rFonts w:eastAsia="Times New Roman" w:cstheme="minorHAnsi"/>
+          <w:color w:val="000000"/>
+          <w:kern w:val="0"/>
+          <w:lang w:eastAsia="en-GB"/>
+          <w14:ligatures w14:val="none"/>
+        </w:rPr>
+        <w:lastRenderedPageBreak/>
+        <w:t>Bisognerebbe sostituire la stringa con NotationPackage.eNS_URI, che alla fine è uguale ma con 1.0.3 anziché 1.0.3.</w:t>
+      </w:r>
+      <w:r>
+        <w:rPr>
+          <w:rFonts w:eastAsia="Times New Roman" w:cstheme="minorHAnsi"/>
+          <w:color w:val="000000"/>
+          <w:kern w:val="0"/>
+          <w:lang w:eastAsia="en-GB"/>
+          <w14:ligatures w14:val="none"/>
+        </w:rPr>
+        <w:t xml:space="preserve"> Infine, per ora stampa solo a video, bisogna pensare a come gestire tutti gli output</w:t>
+      </w:r>
+      <w:r>
+        <w:rPr>
+          <w:rFonts w:eastAsia="Times New Roman" w:cstheme="minorHAnsi"/>
+          <w:color w:val="000000"/>
+          <w:kern w:val="0"/>
+          <w:lang w:eastAsia="en-GB"/>
+          <w14:ligatures w14:val="none"/>
+        </w:rPr>
+        <w:t xml:space="preserve"> (compresi quelli generati da Evosuite)</w:t>
+      </w:r>
+      <w:r>
+        <w:rPr>
+          <w:rFonts w:eastAsia="Times New Roman" w:cstheme="minorHAnsi"/>
+          <w:color w:val="000000"/>
+          <w:kern w:val="0"/>
+          <w:lang w:eastAsia="en-GB"/>
+          <w14:ligatures w14:val="none"/>
+        </w:rPr>
+        <w:t>.</w:t>
+      </w:r>
+    </w:p>
+    <w:p>
+      <w:pPr>
+        <w:shd w:val="clear" w:color="auto" w:fill="FFFFFF"/>
+        <w:spacing w:after="0" w:line="240" w:lineRule="auto"/>
+        <w:rPr>
+          <w:rFonts w:eastAsia="Times New Roman" w:cstheme="minorHAnsi"/>
+          <w:color w:val="000000"/>
+          <w:kern w:val="0"/>
+          <w:lang w:eastAsia="en-GB"/>
+          <w14:ligatures w14:val="none"/>
+        </w:rPr>
+      </w:pPr>
+    </w:p>
+    <w:p>
+      <w:pPr>
+        <w:pStyle w:val="NormaleWeb"/>
+        <w:spacing w:before="0" w:beforeAutospacing="0" w:after="0" w:afterAutospacing="0"/>
+        <w:jc w:val="both"/>
+        <w:rPr>
+          <w:rFonts w:asciiTheme="minorHAnsi" w:hAnsiTheme="minorHAnsi" w:cstheme="minorHAnsi"/>
+          <w:sz w:val="22"/>
+          <w:szCs w:val="22"/>
+        </w:rPr>
+      </w:pPr>
+      <w:r>
+        <w:rPr>
+          <w:rFonts w:asciiTheme="minorHAnsi" w:hAnsiTheme="minorHAnsi" w:cstheme="minorHAnsi"/>
+          <w:sz w:val="22"/>
+          <w:szCs w:val="22"/>
+        </w:rPr>
+        <w:t>Si sono scritti due .bat file per eseguire automaticamente il jar ysc2sctunit e il jar che stampa a video la coverage. Entrambi vengono eseguiti per ogni file .ysc o .cov che trovano in una cartella hardcoded:</w:t>
+      </w:r>
+    </w:p>
+    <w:p>
+      <w:pPr>
+        <w:pStyle w:val="NormaleWeb"/>
+        <w:spacing w:before="0" w:beforeAutospacing="0" w:after="0" w:afterAutospacing="0"/>
+        <w:jc w:val="both"/>
+        <w:rPr>
+          <w:rFonts w:asciiTheme="minorHAnsi" w:hAnsiTheme="minorHAnsi" w:cstheme="minorHAnsi"/>
+          <w:sz w:val="22"/>
+          <w:szCs w:val="22"/>
+        </w:rPr>
+      </w:pPr>
+    </w:p>
+    <w:p>
+      <w:pPr>
+        <w:pStyle w:val="NormaleWeb"/>
+        <w:spacing w:after="0"/>
+        <w:rPr>
+          <w:sz w:val="18"/>
+          <w:szCs w:val="18"/>
+          <w:lang w:val="en-GB"/>
+        </w:rPr>
+      </w:pPr>
+      <w:r>
+        <w:rPr>
+          <w:sz w:val="18"/>
+          <w:szCs w:val="18"/>
+          <w:lang w:val="en-GB"/>
+        </w:rPr>
+        <w:t>@echo of</w:t>
+      </w:r>
+      <w:r>
+        <w:rPr>
+          <w:sz w:val="18"/>
+          <w:szCs w:val="18"/>
+          <w:lang w:val="en-GB"/>
+        </w:rPr>
+        <w:t>f</w:t>
+      </w:r>
+    </w:p>
+    <w:p>
+      <w:pPr>
+        <w:pStyle w:val="NormaleWeb"/>
+        <w:spacing w:after="0"/>
+        <w:rPr>
+          <w:sz w:val="18"/>
+          <w:szCs w:val="18"/>
+          <w:lang w:val="en-GB"/>
+        </w:rPr>
+      </w:pPr>
+      <w:r>
+        <w:rPr>
+          <w:sz w:val="18"/>
+          <w:szCs w:val="18"/>
+          <w:lang w:val="en-GB"/>
+        </w:rPr>
+        <w:t>set projectPath=ProgettiGit\test-generator-for-yakindu\itemis-ws\TargetStatecharts</w:t>
+      </w:r>
+      <w:r>
+        <w:rPr>
+          <w:sz w:val="18"/>
+          <w:szCs w:val="18"/>
+          <w:lang w:val="en-GB"/>
+        </w:rPr>
+        <w:br/>
+      </w:r>
+      <w:r>
+        <w:rPr>
+          <w:sz w:val="18"/>
+          <w:szCs w:val="18"/>
+          <w:lang w:val="en-GB"/>
+        </w:rPr>
+        <w:t>set dir=models\sct</w:t>
+      </w:r>
+    </w:p>
+    <w:p>
+      <w:pPr>
+        <w:pStyle w:val="NormaleWeb"/>
+        <w:spacing w:after="0"/>
+        <w:rPr>
+          <w:sz w:val="18"/>
+          <w:szCs w:val="18"/>
+          <w:lang w:val="en-GB"/>
+        </w:rPr>
+      </w:pPr>
+      <w:r>
+        <w:rPr>
+          <w:sz w:val="18"/>
+          <w:szCs w:val="18"/>
+          <w:lang w:val="en-GB"/>
+        </w:rPr>
+        <w:t>cd C:\Users\lenovo\Desktop</w:t>
+      </w:r>
+    </w:p>
+    <w:p>
+      <w:pPr>
+        <w:pStyle w:val="NormaleWeb"/>
+        <w:spacing w:before="0" w:beforeAutospacing="0" w:after="0" w:afterAutospacing="0"/>
+        <w:rPr>
+          <w:sz w:val="18"/>
+          <w:szCs w:val="18"/>
+          <w:lang w:val="en-GB"/>
+        </w:rPr>
+      </w:pPr>
+      <w:r>
+        <w:rPr>
+          <w:sz w:val="18"/>
+          <w:szCs w:val="18"/>
+          <w:lang w:val="en-GB"/>
+        </w:rPr>
+        <w:t>for /f  %%f in ('dir /b .\%projectPath%\%dir%\*.ysc') do java -jar .\ysc2sctunit-0.0.2.jar -scc .\itemis_CREATE\scc.bat -projectPath .\%projectPath% -sourceDir %dir% -sourceFile %%~nf -targetPackage statechart -evoTestDir test -evoSearchBudget 1</w:t>
+      </w:r>
+      <w:r>
+        <w:rPr>
+          <w:sz w:val="18"/>
+          <w:szCs w:val="18"/>
+          <w:lang w:val="en-GB"/>
+        </w:rPr>
+        <w:t xml:space="preserve"> </w:t>
+      </w:r>
+    </w:p>
+    <w:p>
+      <w:pPr>
+        <w:pStyle w:val="NormaleWeb"/>
+        <w:spacing w:before="0" w:beforeAutospacing="0" w:after="0" w:afterAutospacing="0"/>
+        <w:rPr>
+          <w:rFonts w:asciiTheme="minorHAnsi" w:hAnsiTheme="minorHAnsi" w:cstheme="minorHAnsi"/>
+          <w:color w:val="000000"/>
+          <w:sz w:val="18"/>
+          <w:szCs w:val="18"/>
+          <w:lang w:val="en-GB" w:eastAsia="en-GB"/>
+          <w14:ligatures w14:val="none"/>
+        </w:rPr>
+      </w:pPr>
+    </w:p>
+    <w:p>
+      <w:pPr>
+        <w:pStyle w:val="NormaleWeb"/>
+        <w:spacing w:before="0" w:beforeAutospacing="0" w:after="0" w:afterAutospacing="0"/>
+        <w:rPr>
+          <w:rFonts w:asciiTheme="minorHAnsi" w:hAnsiTheme="minorHAnsi" w:cstheme="minorHAnsi"/>
+          <w:color w:val="000000"/>
+          <w:sz w:val="18"/>
+          <w:szCs w:val="18"/>
+          <w:lang w:val="en-GB" w:eastAsia="en-GB"/>
+          <w14:ligatures w14:val="none"/>
+        </w:rPr>
+      </w:pPr>
+    </w:p>
+    <w:p>
+      <w:pPr>
+        <w:pStyle w:val="NormaleWeb"/>
+        <w:spacing w:after="0"/>
+        <w:rPr>
+          <w:color w:val="000000"/>
+          <w:sz w:val="18"/>
+          <w:szCs w:val="18"/>
+          <w:lang w:val="en-GB" w:eastAsia="en-GB"/>
+          <w14:ligatures w14:val="none"/>
+        </w:rPr>
+      </w:pPr>
+      <w:r>
+        <w:rPr>
+          <w:color w:val="000000"/>
+          <w:sz w:val="18"/>
+          <w:szCs w:val="18"/>
+          <w:lang w:val="en-GB" w:eastAsia="en-GB"/>
+          <w14:ligatures w14:val="none"/>
+        </w:rPr>
+        <w:t>@echo off</w:t>
+      </w:r>
+    </w:p>
+    <w:p>
+      <w:pPr>
+        <w:pStyle w:val="NormaleWeb"/>
+        <w:spacing w:after="0"/>
+        <w:rPr>
+          <w:color w:val="000000"/>
+          <w:sz w:val="18"/>
+          <w:szCs w:val="18"/>
+          <w:lang w:val="en-GB" w:eastAsia="en-GB"/>
+          <w14:ligatures w14:val="none"/>
+        </w:rPr>
+      </w:pPr>
+      <w:r>
+        <w:rPr>
+          <w:color w:val="000000"/>
+          <w:sz w:val="18"/>
+          <w:szCs w:val="18"/>
+          <w:lang w:val="en-GB" w:eastAsia="en-GB"/>
+          <w14:ligatures w14:val="none"/>
+        </w:rPr>
+        <w:t>set basePath=C:\Users\lenovo\Desktop</w:t>
+      </w:r>
+      <w:r>
+        <w:rPr>
+          <w:color w:val="000000"/>
+          <w:sz w:val="18"/>
+          <w:szCs w:val="18"/>
+          <w:lang w:val="en-GB" w:eastAsia="en-GB"/>
+          <w14:ligatures w14:val="none"/>
+        </w:rPr>
+        <w:br/>
+      </w:r>
+      <w:r>
+        <w:rPr>
+          <w:color w:val="000000"/>
+          <w:sz w:val="18"/>
+          <w:szCs w:val="18"/>
+          <w:lang w:val="en-GB" w:eastAsia="en-GB"/>
+          <w14:ligatures w14:val="none"/>
+        </w:rPr>
+        <w:t>set wsPath=ProgettiGit\test-generator-for-yakindu\itemis-ws</w:t>
+      </w:r>
+      <w:r>
+        <w:rPr>
+          <w:color w:val="000000"/>
+          <w:sz w:val="18"/>
+          <w:szCs w:val="18"/>
+          <w:lang w:val="en-GB" w:eastAsia="en-GB"/>
+          <w14:ligatures w14:val="none"/>
+        </w:rPr>
+        <w:br/>
+      </w:r>
+      <w:r>
+        <w:rPr>
+          <w:color w:val="000000"/>
+          <w:sz w:val="18"/>
+          <w:szCs w:val="18"/>
+          <w:lang w:val="en-GB" w:eastAsia="en-GB"/>
+          <w14:ligatures w14:val="none"/>
+        </w:rPr>
+        <w:t>set projectName=TargetStatecharts</w:t>
+      </w:r>
+      <w:r>
+        <w:rPr>
+          <w:color w:val="000000"/>
+          <w:sz w:val="18"/>
+          <w:szCs w:val="18"/>
+          <w:lang w:val="en-GB" w:eastAsia="en-GB"/>
+          <w14:ligatures w14:val="none"/>
+        </w:rPr>
+        <w:br/>
+      </w:r>
+      <w:r>
+        <w:rPr>
+          <w:color w:val="000000"/>
+          <w:sz w:val="18"/>
+          <w:szCs w:val="18"/>
+          <w:lang w:val="en-GB" w:eastAsia="en-GB"/>
+          <w14:ligatures w14:val="none"/>
+        </w:rPr>
+        <w:t>set dir=models\sct</w:t>
+      </w:r>
+    </w:p>
+    <w:p>
+      <w:pPr>
+        <w:pStyle w:val="NormaleWeb"/>
+        <w:spacing w:before="0" w:beforeAutospacing="0" w:after="0" w:afterAutospacing="0"/>
+        <w:rPr>
+          <w:color w:val="000000"/>
+          <w:sz w:val="18"/>
+          <w:szCs w:val="18"/>
+          <w:lang w:val="en-GB" w:eastAsia="en-GB"/>
+          <w14:ligatures w14:val="none"/>
+        </w:rPr>
+      </w:pPr>
+      <w:r>
+        <w:rPr>
+          <w:color w:val="000000"/>
+          <w:sz w:val="18"/>
+          <w:szCs w:val="18"/>
+          <w:lang w:val="en-GB" w:eastAsia="en-GB"/>
+          <w14:ligatures w14:val="none"/>
+        </w:rPr>
+        <w:t>for /f %%f in ('dir /b %basePath%\%wsPath%\%project%\%dir%\*.cov') do java -jar %basePath%\coverage.jar %basePath%\%wsPath%\ %projectName% %dir%\%%f</w:t>
+      </w:r>
+    </w:p>
+    <w:p>
+      <w:pPr>
+        <w:pStyle w:val="NormaleWeb"/>
+        <w:spacing w:before="0" w:beforeAutospacing="0" w:after="0" w:afterAutospacing="0"/>
+        <w:jc w:val="both"/>
+        <w:rPr>
+          <w:rFonts w:asciiTheme="minorHAnsi" w:hAnsiTheme="minorHAnsi" w:cstheme="minorHAnsi"/>
+          <w:color w:val="000000"/>
+          <w:sz w:val="18"/>
+          <w:szCs w:val="18"/>
+          <w:lang w:val="en-GB" w:eastAsia="en-GB"/>
+          <w14:ligatures w14:val="none"/>
+        </w:rPr>
+      </w:pPr>
+    </w:p>
+    <w:p>
+      <w:pPr>
+        <w:pStyle w:val="NormaleWeb"/>
+        <w:spacing w:before="0" w:beforeAutospacing="0" w:after="0" w:afterAutospacing="0"/>
+        <w:jc w:val="both"/>
+        <w:rPr>
+          <w:rFonts w:asciiTheme="minorHAnsi" w:hAnsiTheme="minorHAnsi" w:cstheme="minorHAnsi"/>
+          <w:color w:val="000000"/>
+          <w:sz w:val="22"/>
+          <w:szCs w:val="22"/>
+          <w:lang w:eastAsia="en-GB"/>
+          <w14:ligatures w14:val="none"/>
+        </w:rPr>
+      </w:pPr>
+      <w:r>
+        <w:rPr>
+          <w:rFonts w:asciiTheme="minorHAnsi" w:hAnsiTheme="minorHAnsi" w:cstheme="minorHAnsi"/>
+          <w:color w:val="000000"/>
+          <w:sz w:val="22"/>
+          <w:szCs w:val="22"/>
+          <w:lang w:eastAsia="en-GB"/>
+          <w14:ligatures w14:val="none"/>
+        </w:rPr>
+        <w:t>Nota che</w:t>
+      </w:r>
+      <w:r>
+        <w:rPr>
+          <w:rFonts w:asciiTheme="minorHAnsi" w:hAnsiTheme="minorHAnsi" w:cstheme="minorHAnsi"/>
+          <w:color w:val="000000"/>
+          <w:sz w:val="22"/>
+          <w:szCs w:val="22"/>
+          <w:lang w:eastAsia="en-GB"/>
+          <w14:ligatures w14:val="none"/>
+        </w:rPr>
+        <w:t xml:space="preserve"> magari non sono lo stato dell’arte per quanto riguarda i bat e che non si possono eseguire in ambiente non Windows. Inoltre, il primo jar necessita di java 1.8 (per evosuite), mentre il secondo di una versione maggiore (17 va bene). Infine, si potrebbe mettere</w:t>
+      </w:r>
+      <w:r>
+        <w:rPr>
+          <w:rFonts w:asciiTheme="minorHAnsi" w:hAnsiTheme="minorHAnsi" w:cstheme="minorHAnsi"/>
+          <w:color w:val="000000"/>
+          <w:sz w:val="22"/>
+          <w:szCs w:val="22"/>
+          <w:lang w:eastAsia="en-GB"/>
+          <w14:ligatures w14:val="none"/>
+        </w:rPr>
+        <w:t xml:space="preserve"> “delims</w:t>
+      </w:r>
+      <w:r>
+        <w:rPr>
+          <w:rFonts w:asciiTheme="minorHAnsi" w:hAnsiTheme="minorHAnsi" w:cstheme="minorHAnsi"/>
+          <w:color w:val="000000"/>
+          <w:sz w:val="22"/>
+          <w:szCs w:val="22"/>
+          <w:lang w:eastAsia="en-GB"/>
+          <w14:ligatures w14:val="none"/>
+        </w:rPr>
+        <w:t>=|</w:t>
+      </w:r>
+      <w:r>
+        <w:rPr>
+          <w:rFonts w:asciiTheme="minorHAnsi" w:hAnsiTheme="minorHAnsi" w:cstheme="minorHAnsi"/>
+          <w:color w:val="000000"/>
+          <w:sz w:val="22"/>
+          <w:szCs w:val="22"/>
+          <w:lang w:eastAsia="en-GB"/>
+          <w14:ligatures w14:val="none"/>
+        </w:rPr>
+        <w:t>”</w:t>
+      </w:r>
+      <w:r>
+        <w:rPr>
+          <w:rFonts w:asciiTheme="minorHAnsi" w:hAnsiTheme="minorHAnsi" w:cstheme="minorHAnsi"/>
+          <w:color w:val="000000"/>
+          <w:sz w:val="22"/>
+          <w:szCs w:val="22"/>
+          <w:lang w:eastAsia="en-GB"/>
+          <w14:ligatures w14:val="none"/>
+        </w:rPr>
+        <w:t xml:space="preserve"> (con tanto di apici) dopo il /f se c’è un problema di nomi di file con spazi, se invece ci sono spazi nei path bisogna fare altro.</w:t>
+      </w:r>
     </w:p>
     <w:p>
       <w:pPr>
@@ -37446,7 +38162,6 @@
         </w:numPr>
       </w:pPr>
       <w:r>
-        <w:lastRenderedPageBreak/>
         <w:t>Eventuali paper s</w:t>
       </w:r>
       <w:r>
@@ -37559,6 +38274,7 @@
         <w:rPr>
           <w:lang w:val="en-GB"/>
         </w:rPr>
+        <w:lastRenderedPageBreak/>
         <w:t xml:space="preserve">SCXML: </w:t>
       </w:r>
       <w:hyperlink r:id="rId118" w:history="1">
@@ -38187,11 +38903,7 @@
         <w:t xml:space="preserve"> Stesso discorso per il file scc.bat utilizzato (non modificato ma sulla macchina).</w:t>
       </w:r>
       <w:r>
-        <w:t xml:space="preserve"> Una soluzione potrebbe essere usare i Docker per creare un </w:t>
-      </w:r>
-      <w:r>
-        <w:lastRenderedPageBreak/>
-        <w:t>ambiente con tutto e solo quel che serve</w:t>
+        <w:t xml:space="preserve"> Una soluzione potrebbe essere usare i Docker per creare un ambiente con tutto e solo quel che serve</w:t>
       </w:r>
       <w:r>
         <w:t>, però poi come fa il programma ad accedere al progetto dell’utente per cui deve generare il file?</w:t>
@@ -38252,6 +38964,7 @@
           <w:szCs w:val="20"/>
           <w:lang w:val="en-GB"/>
         </w:rPr>
+        <w:lastRenderedPageBreak/>
         <w:t xml:space="preserve">List&lt;String&gt; </w:t>
       </w:r>
       <w:r>
@@ -39049,6 +39762,11 @@
           <w:ilvl w:val="0"/>
           <w:numId w:val="3"/>
         </w:numPr>
+        <w:spacing w:after="0"/>
+        <w:jc w:val="both"/>
+        <w:rPr>
+          <w:rFonts w:cstheme="minorHAnsi"/>
+        </w:rPr>
       </w:pPr>
       <w:r>
         <w:t>Provare a usare inline true nel code generator, dovrebbe rendere meno leggibile ma più efficiente il codice, come si comportano evosuite ed il mio software?</w:t>
@@ -39061,211 +39779,38 @@
           <w:ilvl w:val="0"/>
           <w:numId w:val="3"/>
         </w:numPr>
-      </w:pPr>
-      <w:r>
-        <w:t>Riguardare i commenti, forse sono un po’ troppo esagerati? Ad esempio per un semplice replace:</w:t>
-      </w:r>
-    </w:p>
-    <w:p>
-      <w:pPr>
-        <w:pStyle w:val="Paragrafoelenco"/>
-        <w:shd w:val="clear" w:color="auto" w:fill="FFFFFF"/>
-        <w:spacing w:after="0" w:line="240" w:lineRule="auto"/>
-        <w:rPr>
-          <w:rFonts w:ascii="Courier New" w:eastAsia="Times New Roman" w:hAnsi="Courier New" w:cs="Courier New"/>
-          <w:color w:val="000000"/>
-          <w:kern w:val="0"/>
-          <w:sz w:val="20"/>
-          <w:szCs w:val="20"/>
-          <w:lang w:val="en-GB" w:eastAsia="en-GB"/>
-          <w14:ligatures w14:val="none"/>
-        </w:rPr>
-      </w:pPr>
-      <w:r>
-        <w:rPr>
-          <w:rFonts w:ascii="Courier New" w:eastAsia="Times New Roman" w:hAnsi="Courier New" w:cs="Courier New"/>
-          <w:color w:val="3F7F5F"/>
-          <w:kern w:val="0"/>
-          <w:sz w:val="20"/>
-          <w:szCs w:val="20"/>
-          <w:lang w:val="en-GB" w:eastAsia="en-GB"/>
-          <w14:ligatures w14:val="none"/>
-        </w:rPr>
-        <w:t>// Integers are subsituted with long in java, but the final L must be dropped to</w:t>
-      </w:r>
-    </w:p>
-    <w:p>
-      <w:pPr>
-        <w:pStyle w:val="Paragrafoelenco"/>
-        <w:shd w:val="clear" w:color="auto" w:fill="FFFFFF"/>
-        <w:spacing w:after="0" w:line="240" w:lineRule="auto"/>
-        <w:rPr>
-          <w:rFonts w:ascii="Courier New" w:eastAsia="Times New Roman" w:hAnsi="Courier New" w:cs="Courier New"/>
-          <w:color w:val="000000"/>
-          <w:kern w:val="0"/>
-          <w:sz w:val="20"/>
-          <w:szCs w:val="20"/>
-          <w:lang w:val="en-GB" w:eastAsia="en-GB"/>
-          <w14:ligatures w14:val="none"/>
-        </w:rPr>
-      </w:pPr>
-      <w:r>
-        <w:rPr>
-          <w:rFonts w:ascii="Courier New" w:eastAsia="Times New Roman" w:hAnsi="Courier New" w:cs="Courier New"/>
-          <w:color w:val="3F7F5F"/>
-          <w:kern w:val="0"/>
-          <w:sz w:val="20"/>
-          <w:szCs w:val="20"/>
-          <w:lang w:val="en-GB" w:eastAsia="en-GB"/>
-          <w14:ligatures w14:val="none"/>
-        </w:rPr>
-        <w:t>// be compliant with sctunit,</w:t>
-      </w:r>
-    </w:p>
-    <w:p>
-      <w:pPr>
-        <w:pStyle w:val="Paragrafoelenco"/>
-        <w:shd w:val="clear" w:color="auto" w:fill="FFFFFF"/>
-        <w:spacing w:after="0" w:line="240" w:lineRule="auto"/>
-        <w:rPr>
-          <w:rFonts w:ascii="Courier New" w:eastAsia="Times New Roman" w:hAnsi="Courier New" w:cs="Courier New"/>
-          <w:color w:val="000000"/>
-          <w:kern w:val="0"/>
-          <w:sz w:val="20"/>
-          <w:szCs w:val="20"/>
-          <w:lang w:val="en-GB" w:eastAsia="en-GB"/>
-          <w14:ligatures w14:val="none"/>
-        </w:rPr>
-      </w:pPr>
-      <w:r>
-        <w:rPr>
-          <w:rFonts w:ascii="Courier New" w:eastAsia="Times New Roman" w:hAnsi="Courier New" w:cs="Courier New"/>
-          <w:color w:val="3F7F5F"/>
-          <w:kern w:val="0"/>
-          <w:sz w:val="20"/>
-          <w:szCs w:val="20"/>
-          <w:lang w:val="en-GB" w:eastAsia="en-GB"/>
-          <w14:ligatures w14:val="none"/>
-        </w:rPr>
-        <w:t>// also the external parentesis are dropped to increase readability</w:t>
-      </w:r>
-    </w:p>
-    <w:p>
-      <w:pPr>
-        <w:pStyle w:val="Paragrafoelenco"/>
-        <w:shd w:val="clear" w:color="auto" w:fill="FFFFFF"/>
-        <w:spacing w:after="0" w:line="240" w:lineRule="auto"/>
-        <w:rPr>
-          <w:rFonts w:ascii="Courier New" w:eastAsia="Times New Roman" w:hAnsi="Courier New" w:cs="Courier New"/>
-          <w:color w:val="000000"/>
-          <w:kern w:val="0"/>
-          <w:sz w:val="20"/>
-          <w:szCs w:val="20"/>
-          <w:lang w:val="en-GB" w:eastAsia="en-GB"/>
-          <w14:ligatures w14:val="none"/>
-        </w:rPr>
-      </w:pPr>
-      <w:r>
-        <w:rPr>
-          <w:rFonts w:ascii="Courier New" w:eastAsia="Times New Roman" w:hAnsi="Courier New" w:cs="Courier New"/>
-          <w:color w:val="6A3E3E"/>
-          <w:kern w:val="0"/>
-          <w:sz w:val="20"/>
-          <w:szCs w:val="20"/>
-          <w:lang w:val="en-GB" w:eastAsia="en-GB"/>
-          <w14:ligatures w14:val="none"/>
-        </w:rPr>
-        <w:t>value</w:t>
-      </w:r>
-      <w:r>
-        <w:rPr>
-          <w:rFonts w:ascii="Courier New" w:eastAsia="Times New Roman" w:hAnsi="Courier New" w:cs="Courier New"/>
-          <w:color w:val="000000"/>
-          <w:kern w:val="0"/>
-          <w:sz w:val="20"/>
-          <w:szCs w:val="20"/>
-          <w:lang w:val="en-GB" w:eastAsia="en-GB"/>
-          <w14:ligatures w14:val="none"/>
-        </w:rPr>
-        <w:t xml:space="preserve"> = </w:t>
-      </w:r>
-      <w:r>
-        <w:rPr>
-          <w:rFonts w:ascii="Courier New" w:eastAsia="Times New Roman" w:hAnsi="Courier New" w:cs="Courier New"/>
-          <w:color w:val="6A3E3E"/>
-          <w:kern w:val="0"/>
-          <w:sz w:val="20"/>
-          <w:szCs w:val="20"/>
-          <w:lang w:val="en-GB" w:eastAsia="en-GB"/>
-          <w14:ligatures w14:val="none"/>
-        </w:rPr>
-        <w:t>value</w:t>
-      </w:r>
-      <w:r>
-        <w:rPr>
-          <w:rFonts w:ascii="Courier New" w:eastAsia="Times New Roman" w:hAnsi="Courier New" w:cs="Courier New"/>
-          <w:color w:val="000000"/>
-          <w:kern w:val="0"/>
-          <w:sz w:val="20"/>
-          <w:szCs w:val="20"/>
-          <w:lang w:val="en-GB" w:eastAsia="en-GB"/>
-          <w14:ligatures w14:val="none"/>
-        </w:rPr>
-        <w:t>.replaceAll(</w:t>
-      </w:r>
-      <w:r>
-        <w:rPr>
-          <w:rFonts w:ascii="Courier New" w:eastAsia="Times New Roman" w:hAnsi="Courier New" w:cs="Courier New"/>
-          <w:color w:val="2A00FF"/>
-          <w:kern w:val="0"/>
-          <w:sz w:val="20"/>
-          <w:szCs w:val="20"/>
-          <w:lang w:val="en-GB" w:eastAsia="en-GB"/>
-          <w14:ligatures w14:val="none"/>
-        </w:rPr>
-        <w:t>"[L()]"</w:t>
-      </w:r>
-      <w:r>
-        <w:rPr>
-          <w:rFonts w:ascii="Courier New" w:eastAsia="Times New Roman" w:hAnsi="Courier New" w:cs="Courier New"/>
-          <w:color w:val="000000"/>
-          <w:kern w:val="0"/>
-          <w:sz w:val="20"/>
-          <w:szCs w:val="20"/>
-          <w:lang w:val="en-GB" w:eastAsia="en-GB"/>
-          <w14:ligatures w14:val="none"/>
-        </w:rPr>
-        <w:t xml:space="preserve">, </w:t>
-      </w:r>
-      <w:r>
-        <w:rPr>
-          <w:rFonts w:ascii="Courier New" w:eastAsia="Times New Roman" w:hAnsi="Courier New" w:cs="Courier New"/>
-          <w:color w:val="2A00FF"/>
-          <w:kern w:val="0"/>
-          <w:sz w:val="20"/>
-          <w:szCs w:val="20"/>
-          <w:lang w:val="en-GB" w:eastAsia="en-GB"/>
-          <w14:ligatures w14:val="none"/>
-        </w:rPr>
-        <w:t>""</w:t>
-      </w:r>
-      <w:r>
-        <w:rPr>
-          <w:rFonts w:ascii="Courier New" w:eastAsia="Times New Roman" w:hAnsi="Courier New" w:cs="Courier New"/>
-          <w:color w:val="000000"/>
-          <w:kern w:val="0"/>
-          <w:sz w:val="20"/>
-          <w:szCs w:val="20"/>
-          <w:lang w:val="en-GB" w:eastAsia="en-GB"/>
-          <w14:ligatures w14:val="none"/>
-        </w:rPr>
-        <w:t>);</w:t>
-      </w:r>
-    </w:p>
-    <w:p>
-      <w:pPr>
-        <w:pStyle w:val="Paragrafoelenco"/>
-      </w:pPr>
+        <w:spacing w:after="0"/>
+        <w:jc w:val="both"/>
+        <w:rPr>
+          <w:rFonts w:cstheme="minorHAnsi"/>
+          <w:b/>
+          <w:bCs/>
+        </w:rPr>
+      </w:pPr>
+      <w:r>
+        <w:rPr>
+          <w:rFonts w:cstheme="minorHAnsi"/>
+          <w:b/>
+          <w:bCs/>
+        </w:rPr>
+        <w:t>Not</w:t>
+      </w:r>
+      <w:r>
+        <w:rPr>
+          <w:rFonts w:cstheme="minorHAnsi"/>
+          <w:b/>
+          <w:bCs/>
+        </w:rPr>
+        <w:t>a</w:t>
+      </w:r>
+      <w:r>
+        <w:rPr>
+          <w:rFonts w:cstheme="minorHAnsi"/>
+          <w:b/>
+          <w:bCs/>
+        </w:rPr>
+        <w:t>: Itemis Create è basato sull’EMF, ossia l’Eclipse Modeling Framework, si potrebbe inserire qualcosa a riguardo nella tesi.</w:t>
+      </w:r>
     </w:p>
     <w:p>
       <w:pPr>
@@ -39276,6 +39821,219 @@
         </w:numPr>
       </w:pPr>
       <w:r>
+        <w:t>Riguardare i commenti, forse sono un po’ troppo esagerati? Ad esempio per un semplice replace:</w:t>
+      </w:r>
+    </w:p>
+    <w:p>
+      <w:pPr>
+        <w:pStyle w:val="Paragrafoelenco"/>
+        <w:shd w:val="clear" w:color="auto" w:fill="FFFFFF"/>
+        <w:spacing w:after="0" w:line="240" w:lineRule="auto"/>
+        <w:rPr>
+          <w:rFonts w:ascii="Courier New" w:eastAsia="Times New Roman" w:hAnsi="Courier New" w:cs="Courier New"/>
+          <w:color w:val="000000"/>
+          <w:kern w:val="0"/>
+          <w:sz w:val="20"/>
+          <w:szCs w:val="20"/>
+          <w:lang w:val="en-GB" w:eastAsia="en-GB"/>
+          <w14:ligatures w14:val="none"/>
+        </w:rPr>
+      </w:pPr>
+      <w:r>
+        <w:rPr>
+          <w:rFonts w:ascii="Courier New" w:eastAsia="Times New Roman" w:hAnsi="Courier New" w:cs="Courier New"/>
+          <w:color w:val="3F7F5F"/>
+          <w:kern w:val="0"/>
+          <w:sz w:val="20"/>
+          <w:szCs w:val="20"/>
+          <w:lang w:val="en-GB" w:eastAsia="en-GB"/>
+          <w14:ligatures w14:val="none"/>
+        </w:rPr>
+        <w:t>// Integers are subsituted with long in java, but the final L must be dropped to</w:t>
+      </w:r>
+    </w:p>
+    <w:p>
+      <w:pPr>
+        <w:pStyle w:val="Paragrafoelenco"/>
+        <w:shd w:val="clear" w:color="auto" w:fill="FFFFFF"/>
+        <w:spacing w:after="0" w:line="240" w:lineRule="auto"/>
+        <w:rPr>
+          <w:rFonts w:ascii="Courier New" w:eastAsia="Times New Roman" w:hAnsi="Courier New" w:cs="Courier New"/>
+          <w:color w:val="000000"/>
+          <w:kern w:val="0"/>
+          <w:sz w:val="20"/>
+          <w:szCs w:val="20"/>
+          <w:lang w:val="en-GB" w:eastAsia="en-GB"/>
+          <w14:ligatures w14:val="none"/>
+        </w:rPr>
+      </w:pPr>
+      <w:r>
+        <w:rPr>
+          <w:rFonts w:ascii="Courier New" w:eastAsia="Times New Roman" w:hAnsi="Courier New" w:cs="Courier New"/>
+          <w:color w:val="3F7F5F"/>
+          <w:kern w:val="0"/>
+          <w:sz w:val="20"/>
+          <w:szCs w:val="20"/>
+          <w:lang w:val="en-GB" w:eastAsia="en-GB"/>
+          <w14:ligatures w14:val="none"/>
+        </w:rPr>
+        <w:t>// be compliant with sctunit,</w:t>
+      </w:r>
+    </w:p>
+    <w:p>
+      <w:pPr>
+        <w:pStyle w:val="Paragrafoelenco"/>
+        <w:shd w:val="clear" w:color="auto" w:fill="FFFFFF"/>
+        <w:spacing w:after="0" w:line="240" w:lineRule="auto"/>
+        <w:rPr>
+          <w:rFonts w:ascii="Courier New" w:eastAsia="Times New Roman" w:hAnsi="Courier New" w:cs="Courier New"/>
+          <w:color w:val="000000"/>
+          <w:kern w:val="0"/>
+          <w:sz w:val="20"/>
+          <w:szCs w:val="20"/>
+          <w:lang w:val="en-GB" w:eastAsia="en-GB"/>
+          <w14:ligatures w14:val="none"/>
+        </w:rPr>
+      </w:pPr>
+      <w:r>
+        <w:rPr>
+          <w:rFonts w:ascii="Courier New" w:eastAsia="Times New Roman" w:hAnsi="Courier New" w:cs="Courier New"/>
+          <w:color w:val="3F7F5F"/>
+          <w:kern w:val="0"/>
+          <w:sz w:val="20"/>
+          <w:szCs w:val="20"/>
+          <w:lang w:val="en-GB" w:eastAsia="en-GB"/>
+          <w14:ligatures w14:val="none"/>
+        </w:rPr>
+        <w:t>// also the external parentesis are dropped to increase readability</w:t>
+      </w:r>
+    </w:p>
+    <w:p>
+      <w:pPr>
+        <w:pStyle w:val="Paragrafoelenco"/>
+        <w:shd w:val="clear" w:color="auto" w:fill="FFFFFF"/>
+        <w:spacing w:after="0" w:line="240" w:lineRule="auto"/>
+        <w:rPr>
+          <w:rFonts w:ascii="Courier New" w:eastAsia="Times New Roman" w:hAnsi="Courier New" w:cs="Courier New"/>
+          <w:color w:val="000000"/>
+          <w:kern w:val="0"/>
+          <w:sz w:val="20"/>
+          <w:szCs w:val="20"/>
+          <w:lang w:val="en-GB" w:eastAsia="en-GB"/>
+          <w14:ligatures w14:val="none"/>
+        </w:rPr>
+      </w:pPr>
+      <w:r>
+        <w:rPr>
+          <w:rFonts w:ascii="Courier New" w:eastAsia="Times New Roman" w:hAnsi="Courier New" w:cs="Courier New"/>
+          <w:color w:val="6A3E3E"/>
+          <w:kern w:val="0"/>
+          <w:sz w:val="20"/>
+          <w:szCs w:val="20"/>
+          <w:lang w:val="en-GB" w:eastAsia="en-GB"/>
+          <w14:ligatures w14:val="none"/>
+        </w:rPr>
+        <w:t>value</w:t>
+      </w:r>
+      <w:r>
+        <w:rPr>
+          <w:rFonts w:ascii="Courier New" w:eastAsia="Times New Roman" w:hAnsi="Courier New" w:cs="Courier New"/>
+          <w:color w:val="000000"/>
+          <w:kern w:val="0"/>
+          <w:sz w:val="20"/>
+          <w:szCs w:val="20"/>
+          <w:lang w:val="en-GB" w:eastAsia="en-GB"/>
+          <w14:ligatures w14:val="none"/>
+        </w:rPr>
+        <w:t xml:space="preserve"> = </w:t>
+      </w:r>
+      <w:r>
+        <w:rPr>
+          <w:rFonts w:ascii="Courier New" w:eastAsia="Times New Roman" w:hAnsi="Courier New" w:cs="Courier New"/>
+          <w:color w:val="6A3E3E"/>
+          <w:kern w:val="0"/>
+          <w:sz w:val="20"/>
+          <w:szCs w:val="20"/>
+          <w:lang w:val="en-GB" w:eastAsia="en-GB"/>
+          <w14:ligatures w14:val="none"/>
+        </w:rPr>
+        <w:t>value</w:t>
+      </w:r>
+      <w:r>
+        <w:rPr>
+          <w:rFonts w:ascii="Courier New" w:eastAsia="Times New Roman" w:hAnsi="Courier New" w:cs="Courier New"/>
+          <w:color w:val="000000"/>
+          <w:kern w:val="0"/>
+          <w:sz w:val="20"/>
+          <w:szCs w:val="20"/>
+          <w:lang w:val="en-GB" w:eastAsia="en-GB"/>
+          <w14:ligatures w14:val="none"/>
+        </w:rPr>
+        <w:t>.replaceAll(</w:t>
+      </w:r>
+      <w:r>
+        <w:rPr>
+          <w:rFonts w:ascii="Courier New" w:eastAsia="Times New Roman" w:hAnsi="Courier New" w:cs="Courier New"/>
+          <w:color w:val="2A00FF"/>
+          <w:kern w:val="0"/>
+          <w:sz w:val="20"/>
+          <w:szCs w:val="20"/>
+          <w:lang w:val="en-GB" w:eastAsia="en-GB"/>
+          <w14:ligatures w14:val="none"/>
+        </w:rPr>
+        <w:t>"[L()]"</w:t>
+      </w:r>
+      <w:r>
+        <w:rPr>
+          <w:rFonts w:ascii="Courier New" w:eastAsia="Times New Roman" w:hAnsi="Courier New" w:cs="Courier New"/>
+          <w:color w:val="000000"/>
+          <w:kern w:val="0"/>
+          <w:sz w:val="20"/>
+          <w:szCs w:val="20"/>
+          <w:lang w:val="en-GB" w:eastAsia="en-GB"/>
+          <w14:ligatures w14:val="none"/>
+        </w:rPr>
+        <w:t xml:space="preserve">, </w:t>
+      </w:r>
+      <w:r>
+        <w:rPr>
+          <w:rFonts w:ascii="Courier New" w:eastAsia="Times New Roman" w:hAnsi="Courier New" w:cs="Courier New"/>
+          <w:color w:val="2A00FF"/>
+          <w:kern w:val="0"/>
+          <w:sz w:val="20"/>
+          <w:szCs w:val="20"/>
+          <w:lang w:val="en-GB" w:eastAsia="en-GB"/>
+          <w14:ligatures w14:val="none"/>
+        </w:rPr>
+        <w:t>""</w:t>
+      </w:r>
+      <w:r>
+        <w:rPr>
+          <w:rFonts w:ascii="Courier New" w:eastAsia="Times New Roman" w:hAnsi="Courier New" w:cs="Courier New"/>
+          <w:color w:val="000000"/>
+          <w:kern w:val="0"/>
+          <w:sz w:val="20"/>
+          <w:szCs w:val="20"/>
+          <w:lang w:val="en-GB" w:eastAsia="en-GB"/>
+          <w14:ligatures w14:val="none"/>
+        </w:rPr>
+        <w:t>);</w:t>
+      </w:r>
+    </w:p>
+    <w:p>
+      <w:pPr>
+        <w:pStyle w:val="Paragrafoelenco"/>
+      </w:pPr>
+    </w:p>
+    <w:p>
+      <w:pPr>
+        <w:pStyle w:val="Paragrafoelenco"/>
+        <w:numPr>
+          <w:ilvl w:val="0"/>
+          <w:numId w:val="3"/>
+        </w:numPr>
+      </w:pPr>
+      <w:r>
         <w:rPr>
           <w:b/>
           <w:bCs/>
@@ -39294,7 +40052,11 @@
         </w:numPr>
       </w:pPr>
       <w:r>
-        <w:t xml:space="preserve">In una mail viene detto: “Intanto procedi con (1) trasformazione per aiutare/focalizzare evosuite e (2) lettura dei modelli per ricostruire l'sct corretto (ad esempio con i nomi maiuscoli/minuscoli ...)”. Il punto (1) è stato fatto, bisogna fare il punto (2), partendo dalle librerie di itemis create: </w:t>
+        <w:t xml:space="preserve">In una mail viene detto: “Intanto procedi con (1) trasformazione per aiutare/focalizzare evosuite e (2) lettura dei modelli per ricostruire l'sct corretto (ad esempio con i nomi maiuscoli/minuscoli ...)”. Il punto (1) è stato fatto, bisogna fare il punto (2), partendo dalle </w:t>
+      </w:r>
+      <w:r>
+        <w:lastRenderedPageBreak/>
+        <w:t xml:space="preserve">librerie di itemis create: </w:t>
       </w:r>
       <w:r>
         <w:rPr>
@@ -39359,7 +40121,6 @@
         </w:numPr>
       </w:pPr>
       <w:r>
-        <w:lastRenderedPageBreak/>
         <w:t>Procedere con la traduzione di macchine più complesse e sistemare il problema indicato alla fine della sezione Considerazioni sull’utilizzo di Evosuite.</w:t>
       </w:r>
     </w:p>

</xml_diff>

<commit_message>
Executed and documented from_itemis tests
</commit_message>
<xml_diff>
--- a/doc/Appunti generali.docx
+++ b/doc/Appunti generali.docx
@@ -378,7 +378,7 @@
           <w:kern w:val="0"/>
           <w:sz w:val="21"/>
           <w:szCs w:val="21"/>
-          <w:lang w:val="en-GB" w:eastAsia="it-IT"/>
+          <w:lang w:eastAsia="it-IT"/>
           <w14:ligatures w14:val="none"/>
         </w:rPr>
       </w:pPr>
@@ -386,205 +386,205 @@
         <w:rPr>
           <w:rFonts w:ascii="Consolas" w:eastAsia="Times New Roman" w:hAnsi="Consolas" w:cs="Times New Roman"/>
           <w:color w:val="808080"/>
+          <w:kern w:val="0"/>
+          <w:sz w:val="21"/>
+          <w:szCs w:val="21"/>
+          <w:lang w:eastAsia="it-IT"/>
+          <w14:ligatures w14:val="none"/>
+        </w:rPr>
+        <w:t>&lt;</w:t>
+      </w:r>
+      <w:r>
+        <w:rPr>
+          <w:rFonts w:ascii="Consolas" w:eastAsia="Times New Roman" w:hAnsi="Consolas" w:cs="Times New Roman"/>
+          <w:color w:val="569CD6"/>
+          <w:kern w:val="0"/>
+          <w:sz w:val="21"/>
+          <w:szCs w:val="21"/>
+          <w:lang w:eastAsia="it-IT"/>
+          <w14:ligatures w14:val="none"/>
+        </w:rPr>
+        <w:t>project</w:t>
+      </w:r>
+      <w:r>
+        <w:rPr>
+          <w:rFonts w:ascii="Consolas" w:eastAsia="Times New Roman" w:hAnsi="Consolas" w:cs="Times New Roman"/>
+          <w:color w:val="D4D4D4"/>
+          <w:kern w:val="0"/>
+          <w:sz w:val="21"/>
+          <w:szCs w:val="21"/>
+          <w:lang w:eastAsia="it-IT"/>
+          <w14:ligatures w14:val="none"/>
+        </w:rPr>
+        <w:t xml:space="preserve"> </w:t>
+      </w:r>
+      <w:r>
+        <w:rPr>
+          <w:rFonts w:ascii="Consolas" w:eastAsia="Times New Roman" w:hAnsi="Consolas" w:cs="Times New Roman"/>
+          <w:color w:val="9CDCFE"/>
+          <w:kern w:val="0"/>
+          <w:sz w:val="21"/>
+          <w:szCs w:val="21"/>
+          <w:lang w:eastAsia="it-IT"/>
+          <w14:ligatures w14:val="none"/>
+        </w:rPr>
+        <w:t>xmlns</w:t>
+      </w:r>
+      <w:r>
+        <w:rPr>
+          <w:rFonts w:ascii="Consolas" w:eastAsia="Times New Roman" w:hAnsi="Consolas" w:cs="Times New Roman"/>
+          <w:color w:val="D4D4D4"/>
+          <w:kern w:val="0"/>
+          <w:sz w:val="21"/>
+          <w:szCs w:val="21"/>
+          <w:lang w:eastAsia="it-IT"/>
+          <w14:ligatures w14:val="none"/>
+        </w:rPr>
+        <w:t>=</w:t>
+      </w:r>
+      <w:r>
+        <w:rPr>
+          <w:rFonts w:ascii="Consolas" w:eastAsia="Times New Roman" w:hAnsi="Consolas" w:cs="Times New Roman"/>
+          <w:color w:val="CE9178"/>
+          <w:kern w:val="0"/>
+          <w:sz w:val="21"/>
+          <w:szCs w:val="21"/>
+          <w:lang w:eastAsia="it-IT"/>
+          <w14:ligatures w14:val="none"/>
+        </w:rPr>
+        <w:t>"http://maven.apache.org/POM/4.0.0"</w:t>
+      </w:r>
+      <w:r>
+        <w:rPr>
+          <w:rFonts w:ascii="Consolas" w:eastAsia="Times New Roman" w:hAnsi="Consolas" w:cs="Times New Roman"/>
+          <w:color w:val="D4D4D4"/>
+          <w:kern w:val="0"/>
+          <w:sz w:val="21"/>
+          <w:szCs w:val="21"/>
+          <w:lang w:eastAsia="it-IT"/>
+          <w14:ligatures w14:val="none"/>
+        </w:rPr>
+        <w:t xml:space="preserve"> </w:t>
+      </w:r>
+      <w:r>
+        <w:rPr>
+          <w:rFonts w:ascii="Consolas" w:eastAsia="Times New Roman" w:hAnsi="Consolas" w:cs="Times New Roman"/>
+          <w:color w:val="9CDCFE"/>
+          <w:kern w:val="0"/>
+          <w:sz w:val="21"/>
+          <w:szCs w:val="21"/>
+          <w:lang w:eastAsia="it-IT"/>
+          <w14:ligatures w14:val="none"/>
+        </w:rPr>
+        <w:t>xmlns:xsi</w:t>
+      </w:r>
+      <w:r>
+        <w:rPr>
+          <w:rFonts w:ascii="Consolas" w:eastAsia="Times New Roman" w:hAnsi="Consolas" w:cs="Times New Roman"/>
+          <w:color w:val="D4D4D4"/>
+          <w:kern w:val="0"/>
+          <w:sz w:val="21"/>
+          <w:szCs w:val="21"/>
+          <w:lang w:eastAsia="it-IT"/>
+          <w14:ligatures w14:val="none"/>
+        </w:rPr>
+        <w:t>=</w:t>
+      </w:r>
+      <w:r>
+        <w:rPr>
+          <w:rFonts w:ascii="Consolas" w:eastAsia="Times New Roman" w:hAnsi="Consolas" w:cs="Times New Roman"/>
+          <w:color w:val="CE9178"/>
+          <w:kern w:val="0"/>
+          <w:sz w:val="21"/>
+          <w:szCs w:val="21"/>
+          <w:lang w:eastAsia="it-IT"/>
+          <w14:ligatures w14:val="none"/>
+        </w:rPr>
+        <w:t>"http://www.w3.org/2001/XMLSchema-instance"</w:t>
+      </w:r>
+      <w:r>
+        <w:rPr>
+          <w:rFonts w:ascii="Consolas" w:eastAsia="Times New Roman" w:hAnsi="Consolas" w:cs="Times New Roman"/>
+          <w:color w:val="D4D4D4"/>
+          <w:kern w:val="0"/>
+          <w:sz w:val="21"/>
+          <w:szCs w:val="21"/>
+          <w:lang w:eastAsia="it-IT"/>
+          <w14:ligatures w14:val="none"/>
+        </w:rPr>
+        <w:t xml:space="preserve"> </w:t>
+      </w:r>
+      <w:r>
+        <w:rPr>
+          <w:rFonts w:ascii="Consolas" w:eastAsia="Times New Roman" w:hAnsi="Consolas" w:cs="Times New Roman"/>
+          <w:color w:val="9CDCFE"/>
+          <w:kern w:val="0"/>
+          <w:sz w:val="21"/>
+          <w:szCs w:val="21"/>
+          <w:lang w:eastAsia="it-IT"/>
+          <w14:ligatures w14:val="none"/>
+        </w:rPr>
+        <w:t>xsi:schemaLocation</w:t>
+      </w:r>
+      <w:r>
+        <w:rPr>
+          <w:rFonts w:ascii="Consolas" w:eastAsia="Times New Roman" w:hAnsi="Consolas" w:cs="Times New Roman"/>
+          <w:color w:val="D4D4D4"/>
+          <w:kern w:val="0"/>
+          <w:sz w:val="21"/>
+          <w:szCs w:val="21"/>
+          <w:lang w:eastAsia="it-IT"/>
+          <w14:ligatures w14:val="none"/>
+        </w:rPr>
+        <w:t>=</w:t>
+      </w:r>
+      <w:r>
+        <w:rPr>
+          <w:rFonts w:ascii="Consolas" w:eastAsia="Times New Roman" w:hAnsi="Consolas" w:cs="Times New Roman"/>
+          <w:color w:val="CE9178"/>
+          <w:kern w:val="0"/>
+          <w:sz w:val="21"/>
+          <w:szCs w:val="21"/>
+          <w:lang w:eastAsia="it-IT"/>
+          <w14:ligatures w14:val="none"/>
+        </w:rPr>
+        <w:t>"http://maven.apache.org/POM/4.0.0 https://maven.apache.org/xsd/maven-4.0.0.xsd"</w:t>
+      </w:r>
+      <w:r>
+        <w:rPr>
+          <w:rFonts w:ascii="Consolas" w:eastAsia="Times New Roman" w:hAnsi="Consolas" w:cs="Times New Roman"/>
+          <w:color w:val="808080"/>
+          <w:kern w:val="0"/>
+          <w:sz w:val="21"/>
+          <w:szCs w:val="21"/>
+          <w:lang w:eastAsia="it-IT"/>
+          <w14:ligatures w14:val="none"/>
+        </w:rPr>
+        <w:t>&gt;</w:t>
+      </w:r>
+    </w:p>
+    <w:p>
+      <w:pPr>
+        <w:shd w:val="clear" w:color="auto" w:fill="1E1E1E"/>
+        <w:spacing w:after="0" w:line="285" w:lineRule="atLeast"/>
+        <w:rPr>
+          <w:rFonts w:ascii="Consolas" w:eastAsia="Times New Roman" w:hAnsi="Consolas" w:cs="Times New Roman"/>
+          <w:color w:val="D4D4D4"/>
           <w:kern w:val="0"/>
           <w:sz w:val="21"/>
           <w:szCs w:val="21"/>
           <w:lang w:val="en-GB" w:eastAsia="it-IT"/>
           <w14:ligatures w14:val="none"/>
         </w:rPr>
-        <w:t>&lt;</w:t>
-      </w:r>
+      </w:pPr>
       <w:r>
         <w:rPr>
           <w:rFonts w:ascii="Consolas" w:eastAsia="Times New Roman" w:hAnsi="Consolas" w:cs="Times New Roman"/>
-          <w:color w:val="569CD6"/>
+          <w:color w:val="D4D4D4"/>
           <w:kern w:val="0"/>
           <w:sz w:val="21"/>
           <w:szCs w:val="21"/>
-          <w:lang w:val="en-GB" w:eastAsia="it-IT"/>
-          <w14:ligatures w14:val="none"/>
-        </w:rPr>
-        <w:t>project</w:t>
-      </w:r>
-      <w:r>
-        <w:rPr>
-          <w:rFonts w:ascii="Consolas" w:eastAsia="Times New Roman" w:hAnsi="Consolas" w:cs="Times New Roman"/>
-          <w:color w:val="D4D4D4"/>
-          <w:kern w:val="0"/>
-          <w:sz w:val="21"/>
-          <w:szCs w:val="21"/>
-          <w:lang w:val="en-GB" w:eastAsia="it-IT"/>
-          <w14:ligatures w14:val="none"/>
-        </w:rPr>
-        <w:t xml:space="preserve"> </w:t>
-      </w:r>
-      <w:r>
-        <w:rPr>
-          <w:rFonts w:ascii="Consolas" w:eastAsia="Times New Roman" w:hAnsi="Consolas" w:cs="Times New Roman"/>
-          <w:color w:val="9CDCFE"/>
-          <w:kern w:val="0"/>
-          <w:sz w:val="21"/>
-          <w:szCs w:val="21"/>
-          <w:lang w:val="en-GB" w:eastAsia="it-IT"/>
-          <w14:ligatures w14:val="none"/>
-        </w:rPr>
-        <w:t>xmlns</w:t>
-      </w:r>
-      <w:r>
-        <w:rPr>
-          <w:rFonts w:ascii="Consolas" w:eastAsia="Times New Roman" w:hAnsi="Consolas" w:cs="Times New Roman"/>
-          <w:color w:val="D4D4D4"/>
-          <w:kern w:val="0"/>
-          <w:sz w:val="21"/>
-          <w:szCs w:val="21"/>
-          <w:lang w:val="en-GB" w:eastAsia="it-IT"/>
-          <w14:ligatures w14:val="none"/>
-        </w:rPr>
-        <w:t>=</w:t>
-      </w:r>
-      <w:r>
-        <w:rPr>
-          <w:rFonts w:ascii="Consolas" w:eastAsia="Times New Roman" w:hAnsi="Consolas" w:cs="Times New Roman"/>
-          <w:color w:val="CE9178"/>
-          <w:kern w:val="0"/>
-          <w:sz w:val="21"/>
-          <w:szCs w:val="21"/>
-          <w:lang w:val="en-GB" w:eastAsia="it-IT"/>
-          <w14:ligatures w14:val="none"/>
-        </w:rPr>
-        <w:t>"http://maven.apache.org/POM/4.0.0"</w:t>
-      </w:r>
-      <w:r>
-        <w:rPr>
-          <w:rFonts w:ascii="Consolas" w:eastAsia="Times New Roman" w:hAnsi="Consolas" w:cs="Times New Roman"/>
-          <w:color w:val="D4D4D4"/>
-          <w:kern w:val="0"/>
-          <w:sz w:val="21"/>
-          <w:szCs w:val="21"/>
-          <w:lang w:val="en-GB" w:eastAsia="it-IT"/>
-          <w14:ligatures w14:val="none"/>
-        </w:rPr>
-        <w:t xml:space="preserve"> </w:t>
-      </w:r>
-      <w:r>
-        <w:rPr>
-          <w:rFonts w:ascii="Consolas" w:eastAsia="Times New Roman" w:hAnsi="Consolas" w:cs="Times New Roman"/>
-          <w:color w:val="9CDCFE"/>
-          <w:kern w:val="0"/>
-          <w:sz w:val="21"/>
-          <w:szCs w:val="21"/>
-          <w:lang w:val="en-GB" w:eastAsia="it-IT"/>
-          <w14:ligatures w14:val="none"/>
-        </w:rPr>
-        <w:t>xmlns:xsi</w:t>
-      </w:r>
-      <w:r>
-        <w:rPr>
-          <w:rFonts w:ascii="Consolas" w:eastAsia="Times New Roman" w:hAnsi="Consolas" w:cs="Times New Roman"/>
-          <w:color w:val="D4D4D4"/>
-          <w:kern w:val="0"/>
-          <w:sz w:val="21"/>
-          <w:szCs w:val="21"/>
-          <w:lang w:val="en-GB" w:eastAsia="it-IT"/>
-          <w14:ligatures w14:val="none"/>
-        </w:rPr>
-        <w:t>=</w:t>
-      </w:r>
-      <w:r>
-        <w:rPr>
-          <w:rFonts w:ascii="Consolas" w:eastAsia="Times New Roman" w:hAnsi="Consolas" w:cs="Times New Roman"/>
-          <w:color w:val="CE9178"/>
-          <w:kern w:val="0"/>
-          <w:sz w:val="21"/>
-          <w:szCs w:val="21"/>
-          <w:lang w:val="en-GB" w:eastAsia="it-IT"/>
-          <w14:ligatures w14:val="none"/>
-        </w:rPr>
-        <w:t>"http://www.w3.org/2001/XMLSchema-instance"</w:t>
-      </w:r>
-      <w:r>
-        <w:rPr>
-          <w:rFonts w:ascii="Consolas" w:eastAsia="Times New Roman" w:hAnsi="Consolas" w:cs="Times New Roman"/>
-          <w:color w:val="D4D4D4"/>
-          <w:kern w:val="0"/>
-          <w:sz w:val="21"/>
-          <w:szCs w:val="21"/>
-          <w:lang w:val="en-GB" w:eastAsia="it-IT"/>
-          <w14:ligatures w14:val="none"/>
-        </w:rPr>
-        <w:t xml:space="preserve"> </w:t>
-      </w:r>
-      <w:r>
-        <w:rPr>
-          <w:rFonts w:ascii="Consolas" w:eastAsia="Times New Roman" w:hAnsi="Consolas" w:cs="Times New Roman"/>
-          <w:color w:val="9CDCFE"/>
-          <w:kern w:val="0"/>
-          <w:sz w:val="21"/>
-          <w:szCs w:val="21"/>
-          <w:lang w:val="en-GB" w:eastAsia="it-IT"/>
-          <w14:ligatures w14:val="none"/>
-        </w:rPr>
-        <w:t>xsi:schemaLocation</w:t>
-      </w:r>
-      <w:r>
-        <w:rPr>
-          <w:rFonts w:ascii="Consolas" w:eastAsia="Times New Roman" w:hAnsi="Consolas" w:cs="Times New Roman"/>
-          <w:color w:val="D4D4D4"/>
-          <w:kern w:val="0"/>
-          <w:sz w:val="21"/>
-          <w:szCs w:val="21"/>
-          <w:lang w:val="en-GB" w:eastAsia="it-IT"/>
-          <w14:ligatures w14:val="none"/>
-        </w:rPr>
-        <w:t>=</w:t>
-      </w:r>
-      <w:r>
-        <w:rPr>
-          <w:rFonts w:ascii="Consolas" w:eastAsia="Times New Roman" w:hAnsi="Consolas" w:cs="Times New Roman"/>
-          <w:color w:val="CE9178"/>
-          <w:kern w:val="0"/>
-          <w:sz w:val="21"/>
-          <w:szCs w:val="21"/>
-          <w:lang w:val="en-GB" w:eastAsia="it-IT"/>
-          <w14:ligatures w14:val="none"/>
-        </w:rPr>
-        <w:t>"http://maven.apache.org/POM/4.0.0 https://maven.apache.org/xsd/maven-4.0.0.xsd"</w:t>
-      </w:r>
-      <w:r>
-        <w:rPr>
-          <w:rFonts w:ascii="Consolas" w:eastAsia="Times New Roman" w:hAnsi="Consolas" w:cs="Times New Roman"/>
-          <w:color w:val="808080"/>
-          <w:kern w:val="0"/>
-          <w:sz w:val="21"/>
-          <w:szCs w:val="21"/>
-          <w:lang w:val="en-GB" w:eastAsia="it-IT"/>
-          <w14:ligatures w14:val="none"/>
-        </w:rPr>
-        <w:t>&gt;</w:t>
-      </w:r>
-    </w:p>
-    <w:p>
-      <w:pPr>
-        <w:shd w:val="clear" w:color="auto" w:fill="1E1E1E"/>
-        <w:spacing w:after="0" w:line="285" w:lineRule="atLeast"/>
-        <w:rPr>
-          <w:rFonts w:ascii="Consolas" w:eastAsia="Times New Roman" w:hAnsi="Consolas" w:cs="Times New Roman"/>
-          <w:color w:val="D4D4D4"/>
-          <w:kern w:val="0"/>
-          <w:sz w:val="21"/>
-          <w:szCs w:val="21"/>
-          <w:lang w:val="en-GB" w:eastAsia="it-IT"/>
-          <w14:ligatures w14:val="none"/>
-        </w:rPr>
-      </w:pPr>
-      <w:r>
-        <w:rPr>
-          <w:rFonts w:ascii="Consolas" w:eastAsia="Times New Roman" w:hAnsi="Consolas" w:cs="Times New Roman"/>
-          <w:color w:val="D4D4D4"/>
-          <w:kern w:val="0"/>
-          <w:sz w:val="21"/>
-          <w:szCs w:val="21"/>
-          <w:lang w:val="en-GB" w:eastAsia="it-IT"/>
+          <w:lang w:eastAsia="it-IT"/>
           <w14:ligatures w14:val="none"/>
         </w:rPr>
         <w:t xml:space="preserve">    </w:t>
@@ -16039,7 +16039,7 @@
           <w:kern w:val="0"/>
           <w:sz w:val="20"/>
           <w:szCs w:val="20"/>
-          <w:lang w:val="en-GB" w:eastAsia="en-GB"/>
+          <w:lang w:eastAsia="en-GB"/>
           <w14:ligatures w14:val="none"/>
         </w:rPr>
       </w:pPr>
@@ -16062,7 +16062,7 @@
           <w:kern w:val="0"/>
           <w:sz w:val="20"/>
           <w:szCs w:val="20"/>
-          <w:lang w:val="en-GB" w:eastAsia="en-GB"/>
+          <w:lang w:eastAsia="en-GB"/>
           <w14:ligatures w14:val="none"/>
         </w:rPr>
         <w:t>&lt;/</w:t>
@@ -16074,7 +16074,7 @@
           <w:kern w:val="0"/>
           <w:sz w:val="20"/>
           <w:szCs w:val="20"/>
-          <w:lang w:val="en-GB" w:eastAsia="en-GB"/>
+          <w:lang w:eastAsia="en-GB"/>
           <w14:ligatures w14:val="none"/>
         </w:rPr>
         <w:t>configuration</w:t>
@@ -16086,7 +16086,7 @@
           <w:kern w:val="0"/>
           <w:sz w:val="20"/>
           <w:szCs w:val="20"/>
-          <w:lang w:val="en-GB" w:eastAsia="en-GB"/>
+          <w:lang w:eastAsia="en-GB"/>
           <w14:ligatures w14:val="none"/>
         </w:rPr>
         <w:t>&gt;</w:t>
@@ -16102,18 +16102,18 @@
           <w:kern w:val="0"/>
           <w:sz w:val="20"/>
           <w:szCs w:val="20"/>
-          <w:lang w:val="en-GB" w:eastAsia="en-GB"/>
-          <w14:ligatures w14:val="none"/>
-        </w:rPr>
-      </w:pPr>
-      <w:r>
-        <w:rPr>
-          <w:rFonts w:ascii="Courier New" w:eastAsia="Times New Roman" w:hAnsi="Courier New" w:cs="Courier New"/>
-          <w:color w:val="000000"/>
-          <w:kern w:val="0"/>
-          <w:sz w:val="20"/>
-          <w:szCs w:val="20"/>
-          <w:lang w:val="en-GB" w:eastAsia="en-GB"/>
+          <w:lang w:eastAsia="en-GB"/>
+          <w14:ligatures w14:val="none"/>
+        </w:rPr>
+      </w:pPr>
+      <w:r>
+        <w:rPr>
+          <w:rFonts w:ascii="Courier New" w:eastAsia="Times New Roman" w:hAnsi="Courier New" w:cs="Courier New"/>
+          <w:color w:val="000000"/>
+          <w:kern w:val="0"/>
+          <w:sz w:val="20"/>
+          <w:szCs w:val="20"/>
+          <w:lang w:eastAsia="en-GB"/>
           <w14:ligatures w14:val="none"/>
         </w:rPr>
         <w:t>&lt;/</w:t>
@@ -16125,7 +16125,7 @@
           <w:kern w:val="0"/>
           <w:sz w:val="20"/>
           <w:szCs w:val="20"/>
-          <w:lang w:val="en-GB" w:eastAsia="en-GB"/>
+          <w:lang w:eastAsia="en-GB"/>
           <w14:ligatures w14:val="none"/>
         </w:rPr>
         <w:t>plugin</w:t>
@@ -16137,7 +16137,7 @@
           <w:kern w:val="0"/>
           <w:sz w:val="20"/>
           <w:szCs w:val="20"/>
-          <w:lang w:val="en-GB" w:eastAsia="en-GB"/>
+          <w:lang w:eastAsia="en-GB"/>
           <w14:ligatures w14:val="none"/>
         </w:rPr>
         <w:t>&gt;</w:t>
@@ -16153,7 +16153,7 @@
           <w:color w:val="000000"/>
           <w:sz w:val="20"/>
           <w:szCs w:val="20"/>
-          <w:lang w:val="en-GB" w:eastAsia="en-GB"/>
+          <w:lang w:eastAsia="en-GB"/>
           <w14:ligatures w14:val="none"/>
         </w:rPr>
       </w:pPr>
@@ -16163,7 +16163,7 @@
           <w:color w:val="000000"/>
           <w:sz w:val="20"/>
           <w:szCs w:val="20"/>
-          <w:lang w:val="en-GB" w:eastAsia="en-GB"/>
+          <w:lang w:eastAsia="en-GB"/>
           <w14:ligatures w14:val="none"/>
         </w:rPr>
         <w:tab/>
@@ -25431,7 +25431,7 @@
           <w:noProof/>
         </w:rPr>
         <w:drawing>
-          <wp:inline distT="0" distB="0" distL="0" distR="0" wp14:anchorId="1C1D9320" wp14:editId="570F0EE8">
+          <wp:inline distT="0" distB="0" distL="0" distR="0" wp14:anchorId="1C1D9320" wp14:editId="46F80A50">
             <wp:extent cx="2282192" cy="2168769"/>
             <wp:effectExtent l="0" t="0" r="0" b="0"/>
             <wp:docPr id="581249256" name="Immagine 1" descr="Immagine che contiene testo, elettronica, schermata, software&#10;&#10;Descrizione generata automaticamente"/>
@@ -25757,18 +25757,18 @@
           <w:kern w:val="0"/>
           <w:sz w:val="20"/>
           <w:szCs w:val="20"/>
-          <w:lang w:val="en-GB" w:eastAsia="en-GB"/>
-          <w14:ligatures w14:val="none"/>
-        </w:rPr>
-      </w:pPr>
-      <w:r>
-        <w:rPr>
-          <w:rFonts w:ascii="Courier New" w:eastAsia="Times New Roman" w:hAnsi="Courier New" w:cs="Courier New"/>
-          <w:color w:val="000000"/>
-          <w:kern w:val="0"/>
-          <w:sz w:val="20"/>
-          <w:szCs w:val="20"/>
-          <w:lang w:val="en-GB" w:eastAsia="en-GB"/>
+          <w:lang w:eastAsia="en-GB"/>
+          <w14:ligatures w14:val="none"/>
+        </w:rPr>
+      </w:pPr>
+      <w:r>
+        <w:rPr>
+          <w:rFonts w:ascii="Courier New" w:eastAsia="Times New Roman" w:hAnsi="Courier New" w:cs="Courier New"/>
+          <w:color w:val="000000"/>
+          <w:kern w:val="0"/>
+          <w:sz w:val="20"/>
+          <w:szCs w:val="20"/>
+          <w:lang w:eastAsia="en-GB"/>
           <w14:ligatures w14:val="none"/>
         </w:rPr>
         <w:t>ERROR com.yakindu.sct.generator.application.GeneratorApplication  - Error</w:t>
@@ -25780,7 +25780,7 @@
           <w:kern w:val="0"/>
           <w:sz w:val="20"/>
           <w:szCs w:val="20"/>
-          <w:lang w:val="en-GB" w:eastAsia="en-GB"/>
+          <w:lang w:eastAsia="en-GB"/>
           <w14:ligatures w14:val="none"/>
         </w:rPr>
         <w:br/>
@@ -25857,7 +25857,7 @@
           <w:noProof/>
         </w:rPr>
         <w:drawing>
-          <wp:inline distT="0" distB="0" distL="0" distR="0" wp14:anchorId="3F281C85" wp14:editId="7886664A">
+          <wp:inline distT="0" distB="0" distL="0" distR="0" wp14:anchorId="3F281C85" wp14:editId="22919B1A">
             <wp:extent cx="2453225" cy="1658815"/>
             <wp:effectExtent l="0" t="0" r="0" b="0"/>
             <wp:docPr id="1341230780" name="Immagine 1" descr="Immagine che contiene testo, schermata, Carattere, linea&#10;&#10;Descrizione generata automaticamente"/>
@@ -40121,48 +40121,38 @@
         </w:numPr>
         <w:jc w:val="both"/>
         <w:rPr>
-          <w:sz w:val="24"/>
-          <w:szCs w:val="24"/>
-          <w:lang w:eastAsia="en-GB"/>
-        </w:rPr>
-      </w:pPr>
-      <w:r>
-        <w:rPr>
-          <w:lang w:eastAsia="en-GB"/>
-        </w:rPr>
-        <w:t>TODO:</w:t>
-      </w:r>
-    </w:p>
-    <w:p>
-      <w:pPr>
-        <w:jc w:val="both"/>
-        <w:rPr>
-          <w:b/>
-          <w:bCs/>
-          <w:sz w:val="24"/>
-          <w:szCs w:val="24"/>
-          <w:lang w:eastAsia="en-GB"/>
-        </w:rPr>
-      </w:pPr>
-      <w:r>
-        <w:rPr>
-          <w:b/>
-          <w:bCs/>
-          <w:sz w:val="24"/>
-          <w:szCs w:val="24"/>
-          <w:lang w:eastAsia="en-GB"/>
-        </w:rPr>
-        <w:t>Cartella from_o</w:t>
-      </w:r>
-      <w:r>
-        <w:rPr>
-          <w:b/>
-          <w:bCs/>
-          <w:sz w:val="24"/>
-          <w:szCs w:val="24"/>
-          <w:lang w:eastAsia="en-GB"/>
-        </w:rPr>
-        <w:t>ther_repos</w:t>
+          <w:lang w:eastAsia="en-GB"/>
+        </w:rPr>
+      </w:pPr>
+      <w:r>
+        <w:rPr>
+          <w:lang w:eastAsia="en-GB"/>
+        </w:rPr>
+        <w:t>_01_no_hierarchy:</w:t>
+      </w:r>
+      <w:r>
+        <w:rPr>
+          <w:lang w:eastAsia="en-GB"/>
+        </w:rPr>
+        <w:t xml:space="preserve"> </w:t>
+      </w:r>
+      <w:r>
+        <w:rPr>
+          <w:lang w:eastAsia="en-GB"/>
+        </w:rPr>
+        <w:t>il motivo dell’errore non è chiaro, dopo aver chiamato la prima volta Evosuite, non riesce a leggere il file .junit (stampa null)</w:t>
+      </w:r>
+      <w:r>
+        <w:rPr>
+          <w:lang w:eastAsia="en-GB"/>
+        </w:rPr>
+        <w:t>,</w:t>
+      </w:r>
+      <w:r>
+        <w:rPr>
+          <w:lang w:eastAsia="en-GB"/>
+        </w:rPr>
+        <w:t xml:space="preserve"> poi prosegue normalmente con la seconda esecuzione di Evosuite. L’unico file non generato è il .sctunit di default.</w:t>
       </w:r>
     </w:p>
     <w:p>
@@ -40174,40 +40164,56 @@
         </w:numPr>
         <w:jc w:val="both"/>
         <w:rPr>
-          <w:sz w:val="24"/>
-          <w:szCs w:val="24"/>
-          <w:lang w:eastAsia="en-GB"/>
-        </w:rPr>
-      </w:pPr>
-      <w:r>
-        <w:rPr>
-          <w:lang w:eastAsia="en-GB"/>
-        </w:rPr>
-        <w:t>aufgage_3_pvr: lo statechart usa i</w:t>
-      </w:r>
-      <w:r>
-        <w:rPr>
-          <w:lang w:eastAsia="en-GB"/>
-        </w:rPr>
-        <w:t xml:space="preserve">l carattere </w:t>
-      </w:r>
-      <w:r>
-        <w:rPr>
-          <w:lang w:eastAsia="en-GB"/>
-        </w:rPr>
-        <w:t>ü</w:t>
-      </w:r>
-      <w:r>
-        <w:rPr>
-          <w:lang w:eastAsia="en-GB"/>
-        </w:rPr>
-        <w:t xml:space="preserve">, il che risulta in un’eccezione nell’esecuzione del generatore di codice di Itemis Create. Il file generato non compila. </w:t>
-      </w:r>
-      <w:r>
-        <w:rPr>
-          <w:lang w:eastAsia="en-GB"/>
-        </w:rPr>
-        <w:t>L’ultimo file generato è il .java di default.</w:t>
+          <w:lang w:eastAsia="en-GB"/>
+        </w:rPr>
+      </w:pPr>
+      <w:r>
+        <w:rPr>
+          <w:lang w:eastAsia="en-GB"/>
+        </w:rPr>
+        <w:t>__ReleaseProcess</w:t>
+      </w:r>
+      <w:r>
+        <w:rPr>
+          <w:lang w:eastAsia="en-GB"/>
+        </w:rPr>
+        <w:t xml:space="preserve">, </w:t>
+      </w:r>
+      <w:r>
+        <w:rPr>
+          <w:lang w:eastAsia="en-GB"/>
+        </w:rPr>
+        <w:t>Light_controller</w:t>
+      </w:r>
+      <w:r>
+        <w:rPr>
+          <w:lang w:eastAsia="en-GB"/>
+        </w:rPr>
+        <w:t xml:space="preserve">, Parent, SignalControl, </w:t>
+      </w:r>
+      <w:r>
+        <w:rPr>
+          <w:lang w:eastAsia="en-GB"/>
+        </w:rPr>
+        <w:t>TwoWayTrafficControl</w:t>
+      </w:r>
+      <w:r>
+        <w:rPr>
+          <w:lang w:eastAsia="en-GB"/>
+        </w:rPr>
+        <w:t>:</w:t>
+      </w:r>
+      <w:r>
+        <w:rPr>
+          <w:lang w:eastAsia="en-GB"/>
+        </w:rPr>
+        <w:t xml:space="preserve"> </w:t>
+      </w:r>
+      <w:r>
+        <w:rPr>
+          <w:lang w:eastAsia="en-GB"/>
+        </w:rPr>
+        <w:t>il motivo dell’errore non è chiaro, eccezione nella generazione del java simplified. Non viene generato il .java simplified e di conseguenza i .java di test e il .sctunit simplified.</w:t>
       </w:r>
     </w:p>
     <w:p>
@@ -40219,6 +40225,90 @@
         </w:numPr>
         <w:jc w:val="both"/>
         <w:rPr>
+          <w:lang w:eastAsia="en-GB"/>
+        </w:rPr>
+      </w:pPr>
+      <w:r>
+        <w:rPr>
+          <w:lang w:eastAsia="en-GB"/>
+        </w:rPr>
+        <w:lastRenderedPageBreak/>
+        <w:t>TrafficLightStateMachine1:</w:t>
+      </w:r>
+      <w:r>
+        <w:rPr>
+          <w:lang w:eastAsia="en-GB"/>
+        </w:rPr>
+        <w:t xml:space="preserve"> il dominio dello statechart è scxml, quando si chiama il generatore di codice di itemis create sul file .sgen per la generazione di java da errore. L’unico f</w:t>
+      </w:r>
+      <w:r>
+        <w:rPr>
+          <w:lang w:eastAsia="en-GB"/>
+        </w:rPr>
+        <w:t>i</w:t>
+      </w:r>
+      <w:r>
+        <w:rPr>
+          <w:lang w:eastAsia="en-GB"/>
+        </w:rPr>
+        <w:t>le generato è il .sgen.</w:t>
+      </w:r>
+    </w:p>
+    <w:p>
+      <w:pPr>
+        <w:pStyle w:val="Paragrafoelenco"/>
+        <w:numPr>
+          <w:ilvl w:val="0"/>
+          <w:numId w:val="33"/>
+        </w:numPr>
+        <w:jc w:val="both"/>
+        <w:rPr>
+          <w:lang w:eastAsia="en-GB"/>
+        </w:rPr>
+      </w:pPr>
+      <w:r>
+        <w:rPr>
+          <w:lang w:eastAsia="en-GB"/>
+        </w:rPr>
+        <w:t>watch_subdiagrams</w:t>
+      </w:r>
+      <w:r>
+        <w:rPr>
+          <w:lang w:eastAsia="en-GB"/>
+        </w:rPr>
+        <w:t xml:space="preserve"> e watch</w:t>
+      </w:r>
+      <w:r>
+        <w:rPr>
+          <w:lang w:eastAsia="en-GB"/>
+        </w:rPr>
+        <w:t>:</w:t>
+      </w:r>
+      <w:r>
+        <w:rPr>
+          <w:lang w:eastAsia="en-GB"/>
+        </w:rPr>
+        <w:t xml:space="preserve"> </w:t>
+      </w:r>
+      <w:r>
+        <w:rPr>
+          <w:lang w:eastAsia="en-GB"/>
+        </w:rPr>
+        <w:t>lo statechart ha regioni se</w:t>
+      </w:r>
+      <w:r>
+        <w:rPr>
+          <w:lang w:eastAsia="en-GB"/>
+        </w:rPr>
+        <w:t>nza nome, eccezione NullPointerException nel tentativo di leggere il file .ysc. Nessun file generato.</w:t>
+      </w:r>
+    </w:p>
+    <w:p>
+      <w:pPr>
+        <w:jc w:val="both"/>
+        <w:rPr>
+          <w:b/>
+          <w:bCs/>
           <w:sz w:val="24"/>
           <w:szCs w:val="24"/>
           <w:lang w:eastAsia="en-GB"/>
@@ -40226,6 +40316,86 @@
       </w:pPr>
       <w:r>
         <w:rPr>
+          <w:b/>
+          <w:bCs/>
+          <w:sz w:val="24"/>
+          <w:szCs w:val="24"/>
+          <w:lang w:eastAsia="en-GB"/>
+        </w:rPr>
+        <w:t>Cartella from_o</w:t>
+      </w:r>
+      <w:r>
+        <w:rPr>
+          <w:b/>
+          <w:bCs/>
+          <w:sz w:val="24"/>
+          <w:szCs w:val="24"/>
+          <w:lang w:eastAsia="en-GB"/>
+        </w:rPr>
+        <w:t>ther_repos</w:t>
+      </w:r>
+    </w:p>
+    <w:p>
+      <w:pPr>
+        <w:pStyle w:val="Paragrafoelenco"/>
+        <w:numPr>
+          <w:ilvl w:val="0"/>
+          <w:numId w:val="33"/>
+        </w:numPr>
+        <w:jc w:val="both"/>
+        <w:rPr>
+          <w:sz w:val="24"/>
+          <w:szCs w:val="24"/>
+          <w:lang w:eastAsia="en-GB"/>
+        </w:rPr>
+      </w:pPr>
+      <w:r>
+        <w:rPr>
+          <w:lang w:eastAsia="en-GB"/>
+        </w:rPr>
+        <w:t>aufgage_3_pvr: lo statechart usa i</w:t>
+      </w:r>
+      <w:r>
+        <w:rPr>
+          <w:lang w:eastAsia="en-GB"/>
+        </w:rPr>
+        <w:t xml:space="preserve">l carattere </w:t>
+      </w:r>
+      <w:r>
+        <w:rPr>
+          <w:lang w:eastAsia="en-GB"/>
+        </w:rPr>
+        <w:t>ü</w:t>
+      </w:r>
+      <w:r>
+        <w:rPr>
+          <w:lang w:eastAsia="en-GB"/>
+        </w:rPr>
+        <w:t xml:space="preserve">, il che risulta in un’eccezione nell’esecuzione del generatore di codice di Itemis Create. Il file generato non compila. </w:t>
+      </w:r>
+      <w:r>
+        <w:rPr>
+          <w:lang w:eastAsia="en-GB"/>
+        </w:rPr>
+        <w:t>L’ultimo file generato è il .java di default.</w:t>
+      </w:r>
+    </w:p>
+    <w:p>
+      <w:pPr>
+        <w:pStyle w:val="Paragrafoelenco"/>
+        <w:numPr>
+          <w:ilvl w:val="0"/>
+          <w:numId w:val="33"/>
+        </w:numPr>
+        <w:jc w:val="both"/>
+        <w:rPr>
+          <w:sz w:val="24"/>
+          <w:szCs w:val="24"/>
+          <w:lang w:eastAsia="en-GB"/>
+        </w:rPr>
+      </w:pPr>
+      <w:r>
+        <w:rPr>
           <w:lang w:eastAsia="en-GB"/>
         </w:rPr>
         <w:t>MotionDetection</w:t>
@@ -40258,7 +40428,7 @@
         <w:rPr>
           <w:lang w:eastAsia="en-GB"/>
         </w:rPr>
-        <w:t xml:space="preserve">, </w:t>
+        <w:t xml:space="preserve"> e </w:t>
       </w:r>
       <w:r>
         <w:rPr>
@@ -40276,14 +40446,19 @@
         <w:rPr>
           <w:lang w:eastAsia="en-GB"/>
         </w:rPr>
-        <w:t xml:space="preserve">il motivo dell’errore non è chiaro, dopo aver </w:t>
-      </w:r>
-      <w:r>
-        <w:rPr>
-          <w:lang w:eastAsia="en-GB"/>
-        </w:rPr>
-        <w:lastRenderedPageBreak/>
-        <w:t xml:space="preserve">chiamato la prima volta Evosuite, non riesce a leggere il file .junit (stampa null) poi prosegue normalmente con la seconda esecuzione di Evosuite. L’unico file non generato è il .sctunit </w:t>
+        <w:t>il motivo dell’errore non è chiaro, dopo aver chiamato la prima volta Evosuite, non riesce a leggere il file .junit (stampa null)</w:t>
+      </w:r>
+      <w:r>
+        <w:rPr>
+          <w:lang w:eastAsia="en-GB"/>
+        </w:rPr>
+        <w:t>,</w:t>
+      </w:r>
+      <w:r>
+        <w:rPr>
+          <w:lang w:eastAsia="en-GB"/>
+        </w:rPr>
+        <w:t xml:space="preserve"> poi prosegue normalmente con la seconda esecuzione di Evosuite. L’unico file non generato è il .sctunit </w:t>
       </w:r>
       <w:r>
         <w:rPr>
@@ -40879,6 +41054,7 @@
         </w:tabs>
       </w:pPr>
       <w:r>
+        <w:lastRenderedPageBreak/>
         <w:t>Siti utilizzati finora</w:t>
       </w:r>
       <w:r>
@@ -41119,7 +41295,6 @@
         </w:numPr>
       </w:pPr>
       <w:r>
-        <w:lastRenderedPageBreak/>
         <w:t>Eventuali paper s</w:t>
       </w:r>
       <w:r>
@@ -41761,6 +41936,7 @@
         <w:pStyle w:val="Paragrafoelenco"/>
       </w:pPr>
       <w:r>
+        <w:lastRenderedPageBreak/>
         <w:t>Quindi c’è già una possibile discrepanza tra quello che si vorrebbe ottenere e quello che effettivamente si può ottener</w:t>
       </w:r>
       <w:r>
@@ -41860,11 +42036,7 @@
         <w:t xml:space="preserve"> Stesso discorso per il file scc.bat utilizzato (non modificato ma sulla macchina).</w:t>
       </w:r>
       <w:r>
-        <w:t xml:space="preserve"> Una soluzione potrebbe essere usare i Docker per creare un </w:t>
-      </w:r>
-      <w:r>
-        <w:lastRenderedPageBreak/>
-        <w:t>ambiente con tutto e solo quel che serve</w:t>
+        <w:t xml:space="preserve"> Una soluzione potrebbe essere usare i Docker per creare un ambiente con tutto e solo quel che serve</w:t>
       </w:r>
       <w:r>
         <w:t>, però poi come fa il programma ad accedere al progetto dell’utente per cui deve generare il file?</w:t>
@@ -42439,6 +42611,7 @@
         </w:numPr>
       </w:pPr>
       <w:r>
+        <w:lastRenderedPageBreak/>
         <w:t>Non ho pensato alla gestione dei possibili nom</w:t>
       </w:r>
       <w:r>
@@ -42492,7 +42665,6 @@
         <w:rPr>
           <w:noProof/>
         </w:rPr>
-        <w:lastRenderedPageBreak/>
         <w:drawing>
           <wp:inline distT="0" distB="0" distL="0" distR="0" wp14:anchorId="4F46FD83" wp14:editId="699D35A1">
             <wp:extent cx="5661025" cy="3466629"/>
@@ -42611,7 +42783,15 @@
           <w:b/>
           <w:bCs/>
         </w:rPr>
-        <w:t>rispetto ad usare l’editor di Itemis Create, oppure la differenza tra EFSM e quelle possibili in Itemis (Harel FSM e altro). Forse anche un esempio di utilizzo di entrambi sullo stesso caso d’uso per confrontare i risultati. Per Viatra/Gamma l’obiettivo è diverso, magari pensare ad un utilizzo integrato di Viatra/Gamma con il mio tool</w:t>
+        <w:t xml:space="preserve">rispetto ad usare l’editor di Itemis Create, oppure la differenza tra EFSM e quelle </w:t>
+      </w:r>
+      <w:r>
+        <w:rPr>
+          <w:b/>
+          <w:bCs/>
+        </w:rPr>
+        <w:lastRenderedPageBreak/>
+        <w:t>possibili in Itemis (Harel FSM e altro). Forse anche un esempio di utilizzo di entrambi sullo stesso caso d’uso per confrontare i risultati. Per Viatra/Gamma l’obiettivo è diverso, magari pensare ad un utilizzo integrato di Viatra/Gamma con il mio tool</w:t>
       </w:r>
       <w:r>
         <w:rPr>
@@ -42668,7 +42848,6 @@
         </w:numPr>
       </w:pPr>
       <w:r>
-        <w:lastRenderedPageBreak/>
         <w:t>Migliorare il file in uscita eliminando test inutili, ad esempio quelli vuoti.</w:t>
       </w:r>
     </w:p>

</xml_diff>

<commit_message>
Executed and documented from_stl4iot tests
</commit_message>
<xml_diff>
--- a/doc/Appunti generali.docx
+++ b/doc/Appunti generali.docx
@@ -3213,7 +3213,7 @@
           <w:kern w:val="0"/>
           <w:sz w:val="21"/>
           <w:szCs w:val="21"/>
-          <w:lang w:val="en-GB" w:eastAsia="it-IT"/>
+          <w:lang w:eastAsia="it-IT"/>
           <w14:ligatures w14:val="none"/>
         </w:rPr>
       </w:pPr>
@@ -3236,7 +3236,7 @@
           <w:kern w:val="0"/>
           <w:sz w:val="21"/>
           <w:szCs w:val="21"/>
-          <w:lang w:val="en-GB" w:eastAsia="it-IT"/>
+          <w:lang w:eastAsia="it-IT"/>
           <w14:ligatures w14:val="none"/>
         </w:rPr>
         <w:t>&lt;/</w:t>
@@ -3248,7 +3248,7 @@
           <w:kern w:val="0"/>
           <w:sz w:val="21"/>
           <w:szCs w:val="21"/>
-          <w:lang w:val="en-GB" w:eastAsia="it-IT"/>
+          <w:lang w:eastAsia="it-IT"/>
           <w14:ligatures w14:val="none"/>
         </w:rPr>
         <w:t>dependency</w:t>
@@ -3260,7 +3260,7 @@
           <w:kern w:val="0"/>
           <w:sz w:val="21"/>
           <w:szCs w:val="21"/>
-          <w:lang w:val="en-GB" w:eastAsia="it-IT"/>
+          <w:lang w:eastAsia="it-IT"/>
           <w14:ligatures w14:val="none"/>
         </w:rPr>
         <w:t>&gt;</w:t>
@@ -3276,7 +3276,7 @@
           <w:kern w:val="0"/>
           <w:sz w:val="21"/>
           <w:szCs w:val="21"/>
-          <w:lang w:val="en-GB" w:eastAsia="it-IT"/>
+          <w:lang w:eastAsia="it-IT"/>
           <w14:ligatures w14:val="none"/>
         </w:rPr>
       </w:pPr>
@@ -3287,7 +3287,7 @@
           <w:kern w:val="0"/>
           <w:sz w:val="21"/>
           <w:szCs w:val="21"/>
-          <w:lang w:val="en-GB" w:eastAsia="it-IT"/>
+          <w:lang w:eastAsia="it-IT"/>
           <w14:ligatures w14:val="none"/>
         </w:rPr>
         <w:t xml:space="preserve">    </w:t>
@@ -3299,7 +3299,7 @@
           <w:kern w:val="0"/>
           <w:sz w:val="21"/>
           <w:szCs w:val="21"/>
-          <w:lang w:val="en-GB" w:eastAsia="it-IT"/>
+          <w:lang w:eastAsia="it-IT"/>
           <w14:ligatures w14:val="none"/>
         </w:rPr>
         <w:t>&lt;/</w:t>
@@ -3311,7 +3311,7 @@
           <w:kern w:val="0"/>
           <w:sz w:val="21"/>
           <w:szCs w:val="21"/>
-          <w:lang w:val="en-GB" w:eastAsia="it-IT"/>
+          <w:lang w:eastAsia="it-IT"/>
           <w14:ligatures w14:val="none"/>
         </w:rPr>
         <w:t>dependencies</w:t>
@@ -3323,7 +3323,7 @@
           <w:kern w:val="0"/>
           <w:sz w:val="21"/>
           <w:szCs w:val="21"/>
-          <w:lang w:val="en-GB" w:eastAsia="it-IT"/>
+          <w:lang w:eastAsia="it-IT"/>
           <w14:ligatures w14:val="none"/>
         </w:rPr>
         <w:t>&gt;</w:t>
@@ -3339,7 +3339,7 @@
           <w:kern w:val="0"/>
           <w:sz w:val="21"/>
           <w:szCs w:val="21"/>
-          <w:lang w:val="en-GB" w:eastAsia="it-IT"/>
+          <w:lang w:eastAsia="it-IT"/>
           <w14:ligatures w14:val="none"/>
         </w:rPr>
       </w:pPr>
@@ -3354,7 +3354,7 @@
           <w:kern w:val="0"/>
           <w:sz w:val="21"/>
           <w:szCs w:val="21"/>
-          <w:lang w:val="en-GB" w:eastAsia="it-IT"/>
+          <w:lang w:eastAsia="it-IT"/>
           <w14:ligatures w14:val="none"/>
         </w:rPr>
       </w:pPr>
@@ -3365,7 +3365,7 @@
           <w:kern w:val="0"/>
           <w:sz w:val="21"/>
           <w:szCs w:val="21"/>
-          <w:lang w:val="en-GB" w:eastAsia="it-IT"/>
+          <w:lang w:eastAsia="it-IT"/>
           <w14:ligatures w14:val="none"/>
         </w:rPr>
         <w:t>&lt;/</w:t>
@@ -3377,7 +3377,7 @@
           <w:kern w:val="0"/>
           <w:sz w:val="21"/>
           <w:szCs w:val="21"/>
-          <w:lang w:val="en-GB" w:eastAsia="it-IT"/>
+          <w:lang w:eastAsia="it-IT"/>
           <w14:ligatures w14:val="none"/>
         </w:rPr>
         <w:t>project</w:t>
@@ -3389,19 +3389,13 @@
           <w:kern w:val="0"/>
           <w:sz w:val="21"/>
           <w:szCs w:val="21"/>
-          <w:lang w:val="en-GB" w:eastAsia="it-IT"/>
+          <w:lang w:eastAsia="it-IT"/>
           <w14:ligatures w14:val="none"/>
         </w:rPr>
         <w:t>&gt;</w:t>
       </w:r>
     </w:p>
-    <w:p>
-      <w:pPr>
-        <w:rPr>
-          <w:lang w:val="en-GB"/>
-        </w:rPr>
-      </w:pPr>
-    </w:p>
+    <w:p/>
     <w:p>
       <w:pPr>
         <w:jc w:val="both"/>
@@ -25431,7 +25425,7 @@
           <w:noProof/>
         </w:rPr>
         <w:drawing>
-          <wp:inline distT="0" distB="0" distL="0" distR="0" wp14:anchorId="1C1D9320" wp14:editId="46F80A50">
+          <wp:inline distT="0" distB="0" distL="0" distR="0" wp14:anchorId="1C1D9320" wp14:editId="410202C7">
             <wp:extent cx="2282192" cy="2168769"/>
             <wp:effectExtent l="0" t="0" r="0" b="0"/>
             <wp:docPr id="581249256" name="Immagine 1" descr="Immagine che contiene testo, elettronica, schermata, software&#10;&#10;Descrizione generata automaticamente"/>
@@ -25857,7 +25851,7 @@
           <w:noProof/>
         </w:rPr>
         <w:drawing>
-          <wp:inline distT="0" distB="0" distL="0" distR="0" wp14:anchorId="3F281C85" wp14:editId="22919B1A">
+          <wp:inline distT="0" distB="0" distL="0" distR="0" wp14:anchorId="3F281C85" wp14:editId="3B943D57">
             <wp:extent cx="2453225" cy="1658815"/>
             <wp:effectExtent l="0" t="0" r="0" b="0"/>
             <wp:docPr id="1341230780" name="Immagine 1" descr="Immagine che contiene testo, schermata, Carattere, linea&#10;&#10;Descrizione generata automaticamente"/>
@@ -40071,6 +40065,62 @@
     </w:p>
     <w:p>
       <w:pPr>
+        <w:jc w:val="both"/>
+        <w:rPr>
+          <w:lang w:eastAsia="en-GB"/>
+        </w:rPr>
+      </w:pPr>
+      <w:r>
+        <w:rPr>
+          <w:lang w:eastAsia="en-GB"/>
+        </w:rPr>
+        <w:t>Nessun errore o problema nell’esecuzione.</w:t>
+      </w:r>
+    </w:p>
+    <w:p>
+      <w:pPr>
+        <w:jc w:val="both"/>
+        <w:rPr>
+          <w:lang w:eastAsia="en-GB"/>
+        </w:rPr>
+      </w:pPr>
+      <w:r>
+        <w:rPr>
+          <w:lang w:eastAsia="en-GB"/>
+        </w:rPr>
+        <w:t xml:space="preserve">Però molti test Simplified hanno coverage 0% e </w:t>
+      </w:r>
+      <w:r>
+        <w:rPr>
+          <w:lang w:eastAsia="en-GB"/>
+        </w:rPr>
+        <w:t>l’esecuzione del test Simplified di Elevator_Unit si blocca.</w:t>
+      </w:r>
+    </w:p>
+    <w:p>
+      <w:pPr>
+        <w:jc w:val="both"/>
+        <w:rPr>
+          <w:b/>
+          <w:bCs/>
+          <w:sz w:val="24"/>
+          <w:szCs w:val="24"/>
+          <w:lang w:eastAsia="en-GB"/>
+        </w:rPr>
+      </w:pPr>
+      <w:r>
+        <w:rPr>
+          <w:b/>
+          <w:bCs/>
+          <w:sz w:val="24"/>
+          <w:szCs w:val="24"/>
+          <w:lang w:eastAsia="en-GB"/>
+        </w:rPr>
+        <w:t>Cartella from_itemis</w:t>
+      </w:r>
+    </w:p>
+    <w:p>
+      <w:pPr>
         <w:pStyle w:val="Paragrafoelenco"/>
         <w:numPr>
           <w:ilvl w:val="0"/>
@@ -40078,38 +40128,20 @@
         </w:numPr>
         <w:jc w:val="both"/>
         <w:rPr>
-          <w:sz w:val="24"/>
-          <w:szCs w:val="24"/>
-          <w:lang w:eastAsia="en-GB"/>
-        </w:rPr>
-      </w:pPr>
-      <w:r>
-        <w:rPr>
-          <w:lang w:eastAsia="en-GB"/>
-        </w:rPr>
-        <w:t>TODO:</w:t>
-      </w:r>
-    </w:p>
-    <w:p>
-      <w:pPr>
-        <w:jc w:val="both"/>
-        <w:rPr>
-          <w:b/>
-          <w:bCs/>
-          <w:sz w:val="24"/>
-          <w:szCs w:val="24"/>
-          <w:lang w:eastAsia="en-GB"/>
-        </w:rPr>
-      </w:pPr>
-      <w:r>
-        <w:rPr>
-          <w:b/>
-          <w:bCs/>
-          <w:sz w:val="24"/>
-          <w:szCs w:val="24"/>
-          <w:lang w:eastAsia="en-GB"/>
-        </w:rPr>
-        <w:t>Cartella from_itemis</w:t>
+          <w:lang w:eastAsia="en-GB"/>
+        </w:rPr>
+      </w:pPr>
+      <w:r>
+        <w:rPr>
+          <w:lang w:eastAsia="en-GB"/>
+        </w:rPr>
+        <w:t>_01_no_hierarchy:</w:t>
+      </w:r>
+      <w:r>
+        <w:rPr>
+          <w:lang w:eastAsia="en-GB"/>
+        </w:rPr>
+        <w:t xml:space="preserve"> il motivo dell’errore non è chiaro, dopo aver chiamato la prima volta Evosuite, non riesce a leggere il file .junit (stampa null), poi prosegue normalmente con la seconda esecuzione di Evosuite. L’unico file non generato è il .sctunit di default.</w:t>
       </w:r>
     </w:p>
     <w:p>
@@ -40128,49 +40160,6 @@
         <w:rPr>
           <w:lang w:eastAsia="en-GB"/>
         </w:rPr>
-        <w:t>_01_no_hierarchy:</w:t>
-      </w:r>
-      <w:r>
-        <w:rPr>
-          <w:lang w:eastAsia="en-GB"/>
-        </w:rPr>
-        <w:t xml:space="preserve"> </w:t>
-      </w:r>
-      <w:r>
-        <w:rPr>
-          <w:lang w:eastAsia="en-GB"/>
-        </w:rPr>
-        <w:t>il motivo dell’errore non è chiaro, dopo aver chiamato la prima volta Evosuite, non riesce a leggere il file .junit (stampa null)</w:t>
-      </w:r>
-      <w:r>
-        <w:rPr>
-          <w:lang w:eastAsia="en-GB"/>
-        </w:rPr>
-        <w:t>,</w:t>
-      </w:r>
-      <w:r>
-        <w:rPr>
-          <w:lang w:eastAsia="en-GB"/>
-        </w:rPr>
-        <w:t xml:space="preserve"> poi prosegue normalmente con la seconda esecuzione di Evosuite. L’unico file non generato è il .sctunit di default.</w:t>
-      </w:r>
-    </w:p>
-    <w:p>
-      <w:pPr>
-        <w:pStyle w:val="Paragrafoelenco"/>
-        <w:numPr>
-          <w:ilvl w:val="0"/>
-          <w:numId w:val="33"/>
-        </w:numPr>
-        <w:jc w:val="both"/>
-        <w:rPr>
-          <w:lang w:eastAsia="en-GB"/>
-        </w:rPr>
-      </w:pPr>
-      <w:r>
-        <w:rPr>
-          <w:lang w:eastAsia="en-GB"/>
-        </w:rPr>
         <w:t>__ReleaseProcess</w:t>
       </w:r>
       <w:r>
@@ -40207,13 +40196,7 @@
         <w:rPr>
           <w:lang w:eastAsia="en-GB"/>
         </w:rPr>
-        <w:t xml:space="preserve"> </w:t>
-      </w:r>
-      <w:r>
-        <w:rPr>
-          <w:lang w:eastAsia="en-GB"/>
-        </w:rPr>
-        <w:t>il motivo dell’errore non è chiaro, eccezione nella generazione del java simplified. Non viene generato il .java simplified e di conseguenza i .java di test e il .sctunit simplified.</w:t>
+        <w:t xml:space="preserve"> il motivo dell’errore non è chiaro, eccezione nella generazione del java simplified. Non viene generato il .java simplified e di conseguenza i .java di test e il .sctunit simplified.</w:t>
       </w:r>
     </w:p>
     <w:p>

</xml_diff>